<commit_message>
Implementing uploads to PSK Reporter.  (Not yet finished.)
</commit_message>
<xml_diff>
--- a/branches/wsjtx/WSJT-X_Users_Guide.docx
+++ b/branches/wsjtx/WSJT-X_Users_Guide.docx
@@ -48,12 +48,22 @@
     <w:p>
       <w:pPr>
         <w:pStyle w:val="PlainText"/>
-        <w:rPr>
-          <w:rFonts w:ascii="Arial" w:hAnsi="Arial" w:cs="Arial"/>
-          <w:sz w:val="24"/>
-          <w:szCs w:val="24"/>
-        </w:rPr>
-      </w:pPr>
+        <w:spacing w:before="120"/>
+        <w:jc w:val="center"/>
+        <w:rPr>
+          <w:rFonts w:ascii="Arial" w:hAnsi="Arial" w:cs="Arial"/>
+          <w:sz w:val="22"/>
+          <w:szCs w:val="22"/>
+        </w:rPr>
+      </w:pPr>
+      <w:r>
+        <w:rPr>
+          <w:rFonts w:ascii="Arial" w:hAnsi="Arial" w:cs="Arial"/>
+          <w:sz w:val="22"/>
+          <w:szCs w:val="22"/>
+        </w:rPr>
+        <w:t>March 6, 2013</w:t>
+      </w:r>
     </w:p>
     <w:p>
       <w:pPr>
@@ -64,256 +74,6 @@
           <w:szCs w:val="24"/>
         </w:rPr>
       </w:pPr>
-      <w:r>
-        <w:rPr>
-          <w:rFonts w:ascii="Arial" w:hAnsi="Arial" w:cs="Arial"/>
-          <w:sz w:val="24"/>
-          <w:szCs w:val="24"/>
-        </w:rPr>
-        <w:t>WSJT-X is an experimental vers</w:t>
-      </w:r>
-      <w:r>
-        <w:rPr>
-          <w:rFonts w:ascii="Arial" w:hAnsi="Arial" w:cs="Arial"/>
-          <w:sz w:val="24"/>
-          <w:szCs w:val="24"/>
-        </w:rPr>
-        <w:t xml:space="preserve">ion of WSJT </w:t>
-      </w:r>
-      <w:r>
-        <w:rPr>
-          <w:rFonts w:ascii="Arial" w:hAnsi="Arial" w:cs="Arial"/>
-          <w:sz w:val="24"/>
-          <w:szCs w:val="24"/>
-        </w:rPr>
-        <w:t xml:space="preserve">implementing JT9, </w:t>
-      </w:r>
-      <w:r>
-        <w:rPr>
-          <w:rFonts w:ascii="Arial" w:hAnsi="Arial" w:cs="Arial"/>
-          <w:sz w:val="24"/>
-          <w:szCs w:val="24"/>
-        </w:rPr>
-        <w:t>a</w:t>
-      </w:r>
-      <w:r>
-        <w:rPr>
-          <w:rFonts w:ascii="Arial" w:hAnsi="Arial" w:cs="Arial"/>
-          <w:sz w:val="24"/>
-          <w:szCs w:val="24"/>
-        </w:rPr>
-        <w:t xml:space="preserve"> </w:t>
-      </w:r>
-      <w:r>
-        <w:rPr>
-          <w:rFonts w:ascii="Arial" w:hAnsi="Arial" w:cs="Arial"/>
-          <w:sz w:val="24"/>
-          <w:szCs w:val="24"/>
-        </w:rPr>
-        <w:t>new mode designed especially for use on the MF and LF</w:t>
-      </w:r>
-      <w:r>
-        <w:rPr>
-          <w:rFonts w:ascii="Arial" w:hAnsi="Arial" w:cs="Arial"/>
-          <w:sz w:val="24"/>
-          <w:szCs w:val="24"/>
-        </w:rPr>
-        <w:t xml:space="preserve"> </w:t>
-      </w:r>
-      <w:r>
-        <w:rPr>
-          <w:rFonts w:ascii="Arial" w:hAnsi="Arial" w:cs="Arial"/>
-          <w:sz w:val="24"/>
-          <w:szCs w:val="24"/>
-        </w:rPr>
-        <w:t>bands.  JT9 shares many characteristics with the popular modes</w:t>
-      </w:r>
-      <w:r>
-        <w:rPr>
-          <w:rFonts w:ascii="Arial" w:hAnsi="Arial" w:cs="Arial"/>
-          <w:sz w:val="24"/>
-          <w:szCs w:val="24"/>
-        </w:rPr>
-        <w:t xml:space="preserve"> </w:t>
-      </w:r>
-      <w:r>
-        <w:rPr>
-          <w:rFonts w:ascii="Arial" w:hAnsi="Arial" w:cs="Arial"/>
-          <w:sz w:val="24"/>
-          <w:szCs w:val="24"/>
-        </w:rPr>
-        <w:t>JT65 and JT4.  All three are designed for making QSOs under</w:t>
-      </w:r>
-      <w:r>
-        <w:rPr>
-          <w:rFonts w:ascii="Arial" w:hAnsi="Arial" w:cs="Arial"/>
-          <w:sz w:val="24"/>
-          <w:szCs w:val="24"/>
-        </w:rPr>
-        <w:t xml:space="preserve"> extreme weak-signal conditions.  T</w:t>
-      </w:r>
-      <w:r>
-        <w:rPr>
-          <w:rFonts w:ascii="Arial" w:hAnsi="Arial" w:cs="Arial"/>
-          <w:sz w:val="24"/>
-          <w:szCs w:val="24"/>
-        </w:rPr>
-        <w:t xml:space="preserve">hey use </w:t>
-      </w:r>
-      <w:r>
-        <w:rPr>
-          <w:rFonts w:ascii="Arial" w:hAnsi="Arial" w:cs="Arial"/>
-          <w:sz w:val="24"/>
-          <w:szCs w:val="24"/>
-        </w:rPr>
-        <w:t xml:space="preserve">nearly </w:t>
-      </w:r>
-      <w:r>
-        <w:rPr>
-          <w:rFonts w:ascii="Arial" w:hAnsi="Arial" w:cs="Arial"/>
-          <w:sz w:val="24"/>
-          <w:szCs w:val="24"/>
-        </w:rPr>
-        <w:t>identical message</w:t>
-      </w:r>
-      <w:r>
-        <w:rPr>
-          <w:rFonts w:ascii="Arial" w:hAnsi="Arial" w:cs="Arial"/>
-          <w:sz w:val="24"/>
-          <w:szCs w:val="24"/>
-        </w:rPr>
-        <w:t xml:space="preserve"> </w:t>
-      </w:r>
-      <w:r>
-        <w:rPr>
-          <w:rFonts w:ascii="Arial" w:hAnsi="Arial" w:cs="Arial"/>
-          <w:sz w:val="24"/>
-          <w:szCs w:val="24"/>
-        </w:rPr>
-        <w:t>structure and source en</w:t>
-      </w:r>
-      <w:r>
-        <w:rPr>
-          <w:rFonts w:ascii="Arial" w:hAnsi="Arial" w:cs="Arial"/>
-          <w:sz w:val="24"/>
-          <w:szCs w:val="24"/>
-        </w:rPr>
-        <w:t>coding.  JT65 is used for EME on the</w:t>
-      </w:r>
-      <w:r>
-        <w:rPr>
-          <w:rFonts w:ascii="Arial" w:hAnsi="Arial" w:cs="Arial"/>
-          <w:sz w:val="24"/>
-          <w:szCs w:val="24"/>
-        </w:rPr>
-        <w:t xml:space="preserve"> VHF/UHF</w:t>
-      </w:r>
-      <w:r>
-        <w:rPr>
-          <w:rFonts w:ascii="Arial" w:hAnsi="Arial" w:cs="Arial"/>
-          <w:sz w:val="24"/>
-          <w:szCs w:val="24"/>
-        </w:rPr>
-        <w:t xml:space="preserve"> bands, </w:t>
-      </w:r>
-      <w:r>
-        <w:rPr>
-          <w:rFonts w:ascii="Arial" w:hAnsi="Arial" w:cs="Arial"/>
-          <w:sz w:val="24"/>
-          <w:szCs w:val="24"/>
-        </w:rPr>
-        <w:t>and for wo</w:t>
-      </w:r>
-      <w:r>
-        <w:rPr>
-          <w:rFonts w:ascii="Arial" w:hAnsi="Arial" w:cs="Arial"/>
-          <w:sz w:val="24"/>
-          <w:szCs w:val="24"/>
-        </w:rPr>
-        <w:t xml:space="preserve">rldwide QRP communication at HF.  </w:t>
-      </w:r>
-      <w:r>
-        <w:rPr>
-          <w:rFonts w:ascii="Arial" w:hAnsi="Arial" w:cs="Arial"/>
-          <w:sz w:val="24"/>
-          <w:szCs w:val="24"/>
-        </w:rPr>
-        <w:t>JT4 is used</w:t>
-      </w:r>
-      <w:r>
-        <w:rPr>
-          <w:rFonts w:ascii="Arial" w:hAnsi="Arial" w:cs="Arial"/>
-          <w:sz w:val="24"/>
-          <w:szCs w:val="24"/>
-        </w:rPr>
-        <w:t xml:space="preserve"> </w:t>
-      </w:r>
-      <w:r>
-        <w:rPr>
-          <w:rFonts w:ascii="Arial" w:hAnsi="Arial" w:cs="Arial"/>
-          <w:sz w:val="24"/>
-          <w:szCs w:val="24"/>
-        </w:rPr>
-        <w:t xml:space="preserve">mainly on the microwave bands. </w:t>
-      </w:r>
-      <w:r>
-        <w:rPr>
-          <w:rFonts w:ascii="Arial" w:hAnsi="Arial" w:cs="Arial"/>
-          <w:sz w:val="24"/>
-          <w:szCs w:val="24"/>
-        </w:rPr>
-        <w:t xml:space="preserve">In contrast, </w:t>
-      </w:r>
-      <w:r>
-        <w:rPr>
-          <w:rFonts w:ascii="Arial" w:hAnsi="Arial" w:cs="Arial"/>
-          <w:sz w:val="24"/>
-          <w:szCs w:val="24"/>
-        </w:rPr>
-        <w:t>JT9 is optimized for the 1.8 MHz,</w:t>
-      </w:r>
-      <w:r>
-        <w:rPr>
-          <w:rFonts w:ascii="Arial" w:hAnsi="Arial" w:cs="Arial"/>
-          <w:sz w:val="24"/>
-          <w:szCs w:val="24"/>
-        </w:rPr>
-        <w:t xml:space="preserve"> </w:t>
-      </w:r>
-      <w:r>
-        <w:rPr>
-          <w:rFonts w:ascii="Arial" w:hAnsi="Arial" w:cs="Arial"/>
-          <w:sz w:val="24"/>
-          <w:szCs w:val="24"/>
-        </w:rPr>
-        <w:t xml:space="preserve">472 kHz, and 137 kHz bands.  </w:t>
-      </w:r>
-      <w:r>
-        <w:rPr>
-          <w:rFonts w:ascii="Arial" w:hAnsi="Arial" w:cs="Arial"/>
-          <w:sz w:val="24"/>
-          <w:szCs w:val="24"/>
-        </w:rPr>
-        <w:t xml:space="preserve">It has been found to be useful also at HF, and even for EME at VHF, while using less </w:t>
-      </w:r>
-      <w:proofErr w:type="gramStart"/>
-      <w:r>
-        <w:rPr>
-          <w:rFonts w:ascii="Arial" w:hAnsi="Arial" w:cs="Arial"/>
-          <w:sz w:val="24"/>
-          <w:szCs w:val="24"/>
-        </w:rPr>
-        <w:t>than  ten</w:t>
-      </w:r>
-      <w:proofErr w:type="gramEnd"/>
-      <w:r>
-        <w:rPr>
-          <w:rFonts w:ascii="Arial" w:hAnsi="Arial" w:cs="Arial"/>
-          <w:sz w:val="24"/>
-          <w:szCs w:val="24"/>
-        </w:rPr>
-        <w:t xml:space="preserve"> percent of the bandwidth of JT65.</w:t>
-      </w:r>
     </w:p>
     <w:p>
       <w:pPr>
@@ -324,6 +84,264 @@
           <w:szCs w:val="24"/>
         </w:rPr>
       </w:pPr>
+      <w:r>
+        <w:rPr>
+          <w:rFonts w:ascii="Arial" w:hAnsi="Arial" w:cs="Arial"/>
+          <w:sz w:val="24"/>
+          <w:szCs w:val="24"/>
+        </w:rPr>
+        <w:t>WSJT-X is an experimental vers</w:t>
+      </w:r>
+      <w:r>
+        <w:rPr>
+          <w:rFonts w:ascii="Arial" w:hAnsi="Arial" w:cs="Arial"/>
+          <w:sz w:val="24"/>
+          <w:szCs w:val="24"/>
+        </w:rPr>
+        <w:t xml:space="preserve">ion of WSJT </w:t>
+      </w:r>
+      <w:r>
+        <w:rPr>
+          <w:rFonts w:ascii="Arial" w:hAnsi="Arial" w:cs="Arial"/>
+          <w:sz w:val="24"/>
+          <w:szCs w:val="24"/>
+        </w:rPr>
+        <w:t xml:space="preserve">implementing JT9, </w:t>
+      </w:r>
+      <w:r>
+        <w:rPr>
+          <w:rFonts w:ascii="Arial" w:hAnsi="Arial" w:cs="Arial"/>
+          <w:sz w:val="24"/>
+          <w:szCs w:val="24"/>
+        </w:rPr>
+        <w:t>a</w:t>
+      </w:r>
+      <w:r>
+        <w:rPr>
+          <w:rFonts w:ascii="Arial" w:hAnsi="Arial" w:cs="Arial"/>
+          <w:sz w:val="24"/>
+          <w:szCs w:val="24"/>
+        </w:rPr>
+        <w:t xml:space="preserve"> </w:t>
+      </w:r>
+      <w:r>
+        <w:rPr>
+          <w:rFonts w:ascii="Arial" w:hAnsi="Arial" w:cs="Arial"/>
+          <w:sz w:val="24"/>
+          <w:szCs w:val="24"/>
+        </w:rPr>
+        <w:t>new mode designed especially for use on the MF and LF</w:t>
+      </w:r>
+      <w:r>
+        <w:rPr>
+          <w:rFonts w:ascii="Arial" w:hAnsi="Arial" w:cs="Arial"/>
+          <w:sz w:val="24"/>
+          <w:szCs w:val="24"/>
+        </w:rPr>
+        <w:t xml:space="preserve"> </w:t>
+      </w:r>
+      <w:r>
+        <w:rPr>
+          <w:rFonts w:ascii="Arial" w:hAnsi="Arial" w:cs="Arial"/>
+          <w:sz w:val="24"/>
+          <w:szCs w:val="24"/>
+        </w:rPr>
+        <w:t>bands.  JT9 shares many characteristics with the popular modes</w:t>
+      </w:r>
+      <w:r>
+        <w:rPr>
+          <w:rFonts w:ascii="Arial" w:hAnsi="Arial" w:cs="Arial"/>
+          <w:sz w:val="24"/>
+          <w:szCs w:val="24"/>
+        </w:rPr>
+        <w:t xml:space="preserve"> </w:t>
+      </w:r>
+      <w:r>
+        <w:rPr>
+          <w:rFonts w:ascii="Arial" w:hAnsi="Arial" w:cs="Arial"/>
+          <w:sz w:val="24"/>
+          <w:szCs w:val="24"/>
+        </w:rPr>
+        <w:t>JT65 and JT4.  All three are designed for making QSOs under</w:t>
+      </w:r>
+      <w:r>
+        <w:rPr>
+          <w:rFonts w:ascii="Arial" w:hAnsi="Arial" w:cs="Arial"/>
+          <w:sz w:val="24"/>
+          <w:szCs w:val="24"/>
+        </w:rPr>
+        <w:t xml:space="preserve"> extreme weak-signal conditio</w:t>
+      </w:r>
+      <w:bookmarkStart w:id="0" w:name="_GoBack"/>
+      <w:bookmarkEnd w:id="0"/>
+      <w:r>
+        <w:rPr>
+          <w:rFonts w:ascii="Arial" w:hAnsi="Arial" w:cs="Arial"/>
+          <w:sz w:val="24"/>
+          <w:szCs w:val="24"/>
+        </w:rPr>
+        <w:t>ns.  T</w:t>
+      </w:r>
+      <w:r>
+        <w:rPr>
+          <w:rFonts w:ascii="Arial" w:hAnsi="Arial" w:cs="Arial"/>
+          <w:sz w:val="24"/>
+          <w:szCs w:val="24"/>
+        </w:rPr>
+        <w:t xml:space="preserve">hey use </w:t>
+      </w:r>
+      <w:r>
+        <w:rPr>
+          <w:rFonts w:ascii="Arial" w:hAnsi="Arial" w:cs="Arial"/>
+          <w:sz w:val="24"/>
+          <w:szCs w:val="24"/>
+        </w:rPr>
+        <w:t xml:space="preserve">nearly </w:t>
+      </w:r>
+      <w:r>
+        <w:rPr>
+          <w:rFonts w:ascii="Arial" w:hAnsi="Arial" w:cs="Arial"/>
+          <w:sz w:val="24"/>
+          <w:szCs w:val="24"/>
+        </w:rPr>
+        <w:t>identical message</w:t>
+      </w:r>
+      <w:r>
+        <w:rPr>
+          <w:rFonts w:ascii="Arial" w:hAnsi="Arial" w:cs="Arial"/>
+          <w:sz w:val="24"/>
+          <w:szCs w:val="24"/>
+        </w:rPr>
+        <w:t xml:space="preserve"> </w:t>
+      </w:r>
+      <w:r>
+        <w:rPr>
+          <w:rFonts w:ascii="Arial" w:hAnsi="Arial" w:cs="Arial"/>
+          <w:sz w:val="24"/>
+          <w:szCs w:val="24"/>
+        </w:rPr>
+        <w:t>structure and source en</w:t>
+      </w:r>
+      <w:r>
+        <w:rPr>
+          <w:rFonts w:ascii="Arial" w:hAnsi="Arial" w:cs="Arial"/>
+          <w:sz w:val="24"/>
+          <w:szCs w:val="24"/>
+        </w:rPr>
+        <w:t>coding.  JT65 is used for EME on the</w:t>
+      </w:r>
+      <w:r>
+        <w:rPr>
+          <w:rFonts w:ascii="Arial" w:hAnsi="Arial" w:cs="Arial"/>
+          <w:sz w:val="24"/>
+          <w:szCs w:val="24"/>
+        </w:rPr>
+        <w:t xml:space="preserve"> VHF/UHF</w:t>
+      </w:r>
+      <w:r>
+        <w:rPr>
+          <w:rFonts w:ascii="Arial" w:hAnsi="Arial" w:cs="Arial"/>
+          <w:sz w:val="24"/>
+          <w:szCs w:val="24"/>
+        </w:rPr>
+        <w:t xml:space="preserve"> bands, </w:t>
+      </w:r>
+      <w:r>
+        <w:rPr>
+          <w:rFonts w:ascii="Arial" w:hAnsi="Arial" w:cs="Arial"/>
+          <w:sz w:val="24"/>
+          <w:szCs w:val="24"/>
+        </w:rPr>
+        <w:t>and for wo</w:t>
+      </w:r>
+      <w:r>
+        <w:rPr>
+          <w:rFonts w:ascii="Arial" w:hAnsi="Arial" w:cs="Arial"/>
+          <w:sz w:val="24"/>
+          <w:szCs w:val="24"/>
+        </w:rPr>
+        <w:t xml:space="preserve">rldwide QRP communication at HF.  </w:t>
+      </w:r>
+      <w:r>
+        <w:rPr>
+          <w:rFonts w:ascii="Arial" w:hAnsi="Arial" w:cs="Arial"/>
+          <w:sz w:val="24"/>
+          <w:szCs w:val="24"/>
+        </w:rPr>
+        <w:t>JT4 is used</w:t>
+      </w:r>
+      <w:r>
+        <w:rPr>
+          <w:rFonts w:ascii="Arial" w:hAnsi="Arial" w:cs="Arial"/>
+          <w:sz w:val="24"/>
+          <w:szCs w:val="24"/>
+        </w:rPr>
+        <w:t xml:space="preserve"> </w:t>
+      </w:r>
+      <w:r>
+        <w:rPr>
+          <w:rFonts w:ascii="Arial" w:hAnsi="Arial" w:cs="Arial"/>
+          <w:sz w:val="24"/>
+          <w:szCs w:val="24"/>
+        </w:rPr>
+        <w:t xml:space="preserve">mainly on the microwave bands. </w:t>
+      </w:r>
+      <w:r>
+        <w:rPr>
+          <w:rFonts w:ascii="Arial" w:hAnsi="Arial" w:cs="Arial"/>
+          <w:sz w:val="24"/>
+          <w:szCs w:val="24"/>
+        </w:rPr>
+        <w:t xml:space="preserve">In contrast, </w:t>
+      </w:r>
+      <w:r>
+        <w:rPr>
+          <w:rFonts w:ascii="Arial" w:hAnsi="Arial" w:cs="Arial"/>
+          <w:sz w:val="24"/>
+          <w:szCs w:val="24"/>
+        </w:rPr>
+        <w:t>JT9 is optimized for the 1.8 MHz,</w:t>
+      </w:r>
+      <w:r>
+        <w:rPr>
+          <w:rFonts w:ascii="Arial" w:hAnsi="Arial" w:cs="Arial"/>
+          <w:sz w:val="24"/>
+          <w:szCs w:val="24"/>
+        </w:rPr>
+        <w:t xml:space="preserve"> </w:t>
+      </w:r>
+      <w:r>
+        <w:rPr>
+          <w:rFonts w:ascii="Arial" w:hAnsi="Arial" w:cs="Arial"/>
+          <w:sz w:val="24"/>
+          <w:szCs w:val="24"/>
+        </w:rPr>
+        <w:t xml:space="preserve">472 kHz, and 137 kHz bands.  </w:t>
+      </w:r>
+      <w:r>
+        <w:rPr>
+          <w:rFonts w:ascii="Arial" w:hAnsi="Arial" w:cs="Arial"/>
+          <w:sz w:val="24"/>
+          <w:szCs w:val="24"/>
+        </w:rPr>
+        <w:t>It has been found to be useful also at HF, and even for EME</w:t>
+      </w:r>
+      <w:r>
+        <w:rPr>
+          <w:rFonts w:ascii="Arial" w:hAnsi="Arial" w:cs="Arial"/>
+          <w:sz w:val="24"/>
+          <w:szCs w:val="24"/>
+        </w:rPr>
+        <w:t xml:space="preserve"> at VHF, while using less than 10% </w:t>
+      </w:r>
+      <w:r>
+        <w:rPr>
+          <w:rFonts w:ascii="Arial" w:hAnsi="Arial" w:cs="Arial"/>
+          <w:sz w:val="24"/>
+          <w:szCs w:val="24"/>
+        </w:rPr>
+        <w:t>of the bandwidth of JT65.</w:t>
+      </w:r>
     </w:p>
     <w:p>
       <w:pPr>
@@ -334,6 +352,16 @@
           <w:szCs w:val="24"/>
         </w:rPr>
       </w:pPr>
+    </w:p>
+    <w:p>
+      <w:pPr>
+        <w:pStyle w:val="PlainText"/>
+        <w:rPr>
+          <w:rFonts w:ascii="Arial" w:hAnsi="Arial" w:cs="Arial"/>
+          <w:sz w:val="24"/>
+          <w:szCs w:val="24"/>
+        </w:rPr>
+      </w:pPr>
       <w:r>
         <w:rPr>
           <w:rFonts w:ascii="Arial" w:hAnsi="Arial" w:cs="Arial"/>
@@ -601,6 +629,32 @@
           <w:szCs w:val="24"/>
         </w:rPr>
         <w:t>reference bandwidth.</w:t>
+      </w:r>
+      <w:r>
+        <w:rPr>
+          <w:rFonts w:ascii="Arial" w:hAnsi="Arial" w:cs="Arial"/>
+          <w:sz w:val="24"/>
+          <w:szCs w:val="24"/>
+        </w:rPr>
+        <w:t xml:space="preserve">  JT9-1 is the recommended </w:t>
+      </w:r>
+      <w:proofErr w:type="spellStart"/>
+      <w:r>
+        <w:rPr>
+          <w:rFonts w:ascii="Arial" w:hAnsi="Arial" w:cs="Arial"/>
+          <w:sz w:val="24"/>
+          <w:szCs w:val="24"/>
+        </w:rPr>
+        <w:t>submode</w:t>
+      </w:r>
+      <w:proofErr w:type="spellEnd"/>
+      <w:r>
+        <w:rPr>
+          <w:rFonts w:ascii="Arial" w:hAnsi="Arial" w:cs="Arial"/>
+          <w:sz w:val="24"/>
+          <w:szCs w:val="24"/>
+        </w:rPr>
+        <w:t xml:space="preserve"> unless you really need the additional sensitivity of a slower mode.</w:t>
       </w:r>
     </w:p>
     <w:p>
@@ -722,12 +776,7 @@
         <w:t>direc</w:t>
       </w:r>
       <w:r>
-        <w:t xml:space="preserve">tory (the suggested default is </w:t>
-      </w:r>
-      <w:bookmarkStart w:id="0" w:name="_GoBack"/>
-      <w:bookmarkEnd w:id="0"/>
-      <w:r>
-        <w:t>C:\WSJTX</w:t>
+        <w:t>tory (the suggested default is C:\WSJTX</w:t>
       </w:r>
       <w:r>
         <w:t xml:space="preserve">) </w:t>
@@ -944,7 +993,31 @@
         <w:t>JT9 Sync</w:t>
       </w:r>
       <w:r>
-        <w:t xml:space="preserve"> for data display.</w:t>
+        <w:t xml:space="preserve"> </w:t>
+      </w:r>
+      <w:r>
+        <w:t xml:space="preserve">(rather than </w:t>
+      </w:r>
+      <w:r>
+        <w:rPr>
+          <w:b/>
+        </w:rPr>
+        <w:t>Current</w:t>
+      </w:r>
+      <w:r>
+        <w:t xml:space="preserve"> or </w:t>
+      </w:r>
+      <w:r>
+        <w:rPr>
+          <w:b/>
+        </w:rPr>
+        <w:t>Cumulative</w:t>
+      </w:r>
+      <w:r>
+        <w:t xml:space="preserve">) </w:t>
+      </w:r>
+      <w:r>
+        <w:t>for data display.</w:t>
       </w:r>
       <w:r>
         <w:t xml:space="preserve">  Set the decoding range </w:t>
@@ -1015,7 +1088,6 @@
           <w:sz w:val="23"/>
           <w:szCs w:val="23"/>
         </w:rPr>
-        <w:lastRenderedPageBreak/>
         <w:drawing>
           <wp:inline distT="0" distB="0" distL="0" distR="0">
             <wp:extent cx="5865495" cy="5928995"/>
@@ -1160,25 +1232,6 @@
           <w:szCs w:val="32"/>
         </w:rPr>
       </w:pPr>
-    </w:p>
-    <w:p>
-      <w:pPr>
-        <w:rPr>
-          <w:rFonts w:ascii="Arial" w:hAnsi="Arial" w:cs="Arial"/>
-          <w:b/>
-          <w:color w:val="000000"/>
-          <w:sz w:val="32"/>
-          <w:szCs w:val="32"/>
-        </w:rPr>
-      </w:pPr>
-      <w:r>
-        <w:rPr>
-          <w:b/>
-          <w:sz w:val="32"/>
-          <w:szCs w:val="32"/>
-        </w:rPr>
-        <w:br w:type="page"/>
-      </w:r>
     </w:p>
     <w:p>
       <w:pPr>

</xml_diff>

<commit_message>
Correct logic errors when user has requested VOX control of PTT. Clear DXCall and DXGrid boxes after logging a QSO. Add instruction at top of "confirm LogQSO" screen; increase font size on its labels.
</commit_message>
<xml_diff>
--- a/branches/wsjtx/WSJT-X_Users_Guide.docx
+++ b/branches/wsjtx/WSJT-X_Users_Guide.docx
@@ -62,7 +62,23 @@
           <w:sz w:val="22"/>
           <w:szCs w:val="22"/>
         </w:rPr>
-        <w:t>March 6, 2013</w:t>
+        <w:t xml:space="preserve">March </w:t>
+      </w:r>
+      <w:r>
+        <w:rPr>
+          <w:rFonts w:ascii="Arial" w:hAnsi="Arial" w:cs="Arial"/>
+          <w:sz w:val="22"/>
+          <w:szCs w:val="22"/>
+        </w:rPr>
+        <w:t>2</w:t>
+      </w:r>
+      <w:r>
+        <w:rPr>
+          <w:rFonts w:ascii="Arial" w:hAnsi="Arial" w:cs="Arial"/>
+          <w:sz w:val="22"/>
+          <w:szCs w:val="22"/>
+        </w:rPr>
+        <w:t>6, 2013</w:t>
       </w:r>
     </w:p>
     <w:p>
@@ -170,17 +186,7 @@
           <w:sz w:val="24"/>
           <w:szCs w:val="24"/>
         </w:rPr>
-        <w:t xml:space="preserve"> extreme weak-signal conditio</w:t>
-      </w:r>
-      <w:bookmarkStart w:id="0" w:name="_GoBack"/>
-      <w:bookmarkEnd w:id="0"/>
-      <w:r>
-        <w:rPr>
-          <w:rFonts w:ascii="Arial" w:hAnsi="Arial" w:cs="Arial"/>
-          <w:sz w:val="24"/>
-          <w:szCs w:val="24"/>
-        </w:rPr>
-        <w:t>ns.  T</w:t>
+        <w:t xml:space="preserve"> extreme weak-signal conditions.  T</w:t>
       </w:r>
       <w:r>
         <w:rPr>
@@ -392,25 +398,7 @@
           <w:sz w:val="24"/>
           <w:szCs w:val="24"/>
         </w:rPr>
-        <w:t xml:space="preserve">of timed T/R sequences: </w:t>
-      </w:r>
-      <w:proofErr w:type="spellStart"/>
-      <w:r>
-        <w:rPr>
-          <w:rFonts w:ascii="Arial" w:hAnsi="Arial" w:cs="Arial"/>
-          <w:sz w:val="24"/>
-          <w:szCs w:val="24"/>
-        </w:rPr>
-        <w:t>submodes</w:t>
-      </w:r>
-      <w:proofErr w:type="spellEnd"/>
-      <w:r>
-        <w:rPr>
-          <w:rFonts w:ascii="Arial" w:hAnsi="Arial" w:cs="Arial"/>
-          <w:sz w:val="24"/>
-          <w:szCs w:val="24"/>
-        </w:rPr>
-        <w:t xml:space="preserve"> JT9-1</w:t>
+        <w:t>of timed T/R sequences: submodes JT9-1</w:t>
       </w:r>
       <w:proofErr w:type="gramStart"/>
       <w:r>
@@ -636,25 +624,7 @@
           <w:sz w:val="24"/>
           <w:szCs w:val="24"/>
         </w:rPr>
-        <w:t xml:space="preserve">  JT9-1 is the recommended </w:t>
-      </w:r>
-      <w:proofErr w:type="spellStart"/>
-      <w:r>
-        <w:rPr>
-          <w:rFonts w:ascii="Arial" w:hAnsi="Arial" w:cs="Arial"/>
-          <w:sz w:val="24"/>
-          <w:szCs w:val="24"/>
-        </w:rPr>
-        <w:t>submode</w:t>
-      </w:r>
-      <w:proofErr w:type="spellEnd"/>
-      <w:r>
-        <w:rPr>
-          <w:rFonts w:ascii="Arial" w:hAnsi="Arial" w:cs="Arial"/>
-          <w:sz w:val="24"/>
-          <w:szCs w:val="24"/>
-        </w:rPr>
-        <w:t xml:space="preserve"> unless you really need the additional sensitivity of a slower mode.</w:t>
+        <w:t xml:space="preserve">  JT9-1 is the recommended submode unless you really need the additional sensitivity of a slower mode.</w:t>
       </w:r>
     </w:p>
     <w:p>
@@ -672,10 +642,22 @@
         <w:pStyle w:val="Default"/>
       </w:pPr>
       <w:r>
-        <w:t>This document assumes that you already have some familiarity with WSJT.</w:t>
-      </w:r>
-      <w:r>
-        <w:t xml:space="preserve">  If you do not, please read the WSJT User’s Guide first.</w:t>
+        <w:t xml:space="preserve">This document assumes that you </w:t>
+      </w:r>
+      <w:r>
+        <w:t xml:space="preserve">are </w:t>
+      </w:r>
+      <w:r>
+        <w:t xml:space="preserve">already </w:t>
+      </w:r>
+      <w:r>
+        <w:t>familiar</w:t>
+      </w:r>
+      <w:r>
+        <w:t xml:space="preserve"> with WSJT.</w:t>
+      </w:r>
+      <w:r>
+        <w:t xml:space="preserve">  If not, please read the WSJT User’s Guide first.</w:t>
       </w:r>
       <w:r>
         <w:t xml:space="preserve">  It is available online at </w:t>
@@ -733,6 +715,7 @@
           <w:ilvl w:val="0"/>
           <w:numId w:val="2"/>
         </w:numPr>
+        <w:spacing w:after="120"/>
       </w:pPr>
       <w:r>
         <w:t>WSJT-X can be down</w:t>
@@ -759,6 +742,7 @@
           <w:ilvl w:val="0"/>
           <w:numId w:val="2"/>
         </w:numPr>
+        <w:spacing w:after="120"/>
       </w:pPr>
       <w:r>
         <w:t xml:space="preserve">Under Windows, execute the downloaded file and follow the installation instructions. </w:t>
@@ -801,6 +785,7 @@
           <w:ilvl w:val="0"/>
           <w:numId w:val="2"/>
         </w:numPr>
+        <w:spacing w:after="120"/>
       </w:pPr>
       <w:r>
         <w:t xml:space="preserve">Start WSJT-X and Select </w:t>
@@ -823,64 +808,37 @@
         <w:t xml:space="preserve">Setup </w:t>
       </w:r>
       <w:r>
-        <w:t xml:space="preserve">menu.  Enter your callsign and locator. Select the </w:t>
-      </w:r>
-      <w:r>
-        <w:rPr>
-          <w:b/>
-          <w:bCs/>
-        </w:rPr>
-        <w:t xml:space="preserve">PTT Port </w:t>
-      </w:r>
-      <w:r>
-        <w:t xml:space="preserve">to be used for T/R control, or </w:t>
-      </w:r>
-      <w:proofErr w:type="gramStart"/>
-      <w:r>
-        <w:rPr>
-          <w:b/>
-        </w:rPr>
-        <w:t>None</w:t>
-      </w:r>
-      <w:proofErr w:type="gramEnd"/>
-      <w:r>
-        <w:t xml:space="preserve"> if you if you will use VOX control (not recommended if you are running high power). </w:t>
-      </w:r>
-      <w:r>
-        <w:t xml:space="preserve">Select </w:t>
-      </w:r>
-      <w:r>
-        <w:t xml:space="preserve">suitable devices from the drop-down lists for </w:t>
-      </w:r>
-      <w:r>
-        <w:rPr>
-          <w:b/>
-        </w:rPr>
-        <w:t>A</w:t>
-      </w:r>
-      <w:r>
-        <w:rPr>
-          <w:b/>
-        </w:rPr>
-        <w:t xml:space="preserve">udio </w:t>
-      </w:r>
-      <w:r>
-        <w:rPr>
-          <w:b/>
-        </w:rPr>
-        <w:t>In</w:t>
-      </w:r>
-      <w:r>
-        <w:t xml:space="preserve"> and </w:t>
-      </w:r>
-      <w:r>
-        <w:rPr>
-          <w:b/>
-        </w:rPr>
-        <w:t>Audio Out</w:t>
-      </w:r>
-      <w:r>
-        <w:t xml:space="preserve">.  </w:t>
+        <w:t>menu</w:t>
+      </w:r>
+      <w:r>
+        <w:t xml:space="preserve"> (see </w:t>
+      </w:r>
+      <w:r>
+        <w:t>Figure 1,</w:t>
+      </w:r>
+      <w:r>
+        <w:t xml:space="preserve"> next page)</w:t>
+      </w:r>
+      <w:r>
+        <w:t>.  Enter your callsign and locator</w:t>
+      </w:r>
+      <w:r>
+        <w:t>,</w:t>
+      </w:r>
+      <w:r>
+        <w:t xml:space="preserve"> and set the rem</w:t>
+      </w:r>
+      <w:r>
+        <w:t>aining parameters as required for</w:t>
+      </w:r>
+      <w:r>
+        <w:t xml:space="preserve"> your station</w:t>
+      </w:r>
+      <w:r>
+        <w:t xml:space="preserve">. </w:t>
+      </w:r>
+      <w:r>
+        <w:t xml:space="preserve"> </w:t>
       </w:r>
       <w:r>
         <w:t xml:space="preserve">Click </w:t>
@@ -917,182 +875,23 @@
       </w:r>
       <w:r>
         <w:t xml:space="preserve"> button on the main window to halt any data acquisition.</w:t>
-      </w:r>
-    </w:p>
-    <w:p>
-      <w:pPr>
-        <w:pStyle w:val="Default"/>
-        <w:numPr>
-          <w:ilvl w:val="0"/>
-          <w:numId w:val="2"/>
-        </w:numPr>
-      </w:pPr>
-      <w:r>
-        <w:t xml:space="preserve">Select </w:t>
-      </w:r>
-      <w:proofErr w:type="spellStart"/>
-      <w:r>
-        <w:t>submode</w:t>
-      </w:r>
-      <w:proofErr w:type="spellEnd"/>
-      <w:r>
-        <w:t xml:space="preserve"> </w:t>
-      </w:r>
-      <w:r>
-        <w:rPr>
-          <w:b/>
-        </w:rPr>
-        <w:t>JT9-1</w:t>
-      </w:r>
-      <w:r>
-        <w:t xml:space="preserve"> from the </w:t>
-      </w:r>
-      <w:r>
-        <w:rPr>
-          <w:b/>
-        </w:rPr>
-        <w:t>Mode</w:t>
-      </w:r>
-      <w:r>
-        <w:t xml:space="preserve"> menu</w:t>
-      </w:r>
-      <w:r>
-        <w:t xml:space="preserve"> and </w:t>
-      </w:r>
-      <w:r>
-        <w:rPr>
-          <w:b/>
-        </w:rPr>
-        <w:t>Deepest</w:t>
-      </w:r>
-      <w:r>
-        <w:t xml:space="preserve"> from the </w:t>
-      </w:r>
-      <w:r>
-        <w:rPr>
-          <w:b/>
-        </w:rPr>
-        <w:t>Decode</w:t>
-      </w:r>
-      <w:r>
-        <w:t xml:space="preserve"> menu</w:t>
-      </w:r>
-      <w:r>
-        <w:t xml:space="preserve">.  </w:t>
-      </w:r>
-      <w:r>
-        <w:t>Click on the Wide Graph window just under 1500 Hz on the audio freque</w:t>
-      </w:r>
-      <w:r>
-        <w:t xml:space="preserve">ncy scale, and select </w:t>
-      </w:r>
-      <w:r>
-        <w:rPr>
-          <w:b/>
-        </w:rPr>
-        <w:t>JT9 Sync</w:t>
-      </w:r>
-      <w:r>
-        <w:t xml:space="preserve"> </w:t>
-      </w:r>
-      <w:r>
-        <w:t xml:space="preserve">(rather than </w:t>
-      </w:r>
-      <w:r>
-        <w:rPr>
-          <w:b/>
-        </w:rPr>
-        <w:t>Current</w:t>
-      </w:r>
-      <w:r>
-        <w:t xml:space="preserve"> or </w:t>
-      </w:r>
-      <w:r>
-        <w:rPr>
-          <w:b/>
-        </w:rPr>
-        <w:t>Cumulative</w:t>
-      </w:r>
-      <w:r>
-        <w:t xml:space="preserve">) </w:t>
-      </w:r>
-      <w:r>
-        <w:t>for data display.</w:t>
-      </w:r>
-      <w:r>
-        <w:t xml:space="preserve">  Set the decoding range </w:t>
-      </w:r>
-      <w:proofErr w:type="spellStart"/>
-      <w:r>
-        <w:rPr>
-          <w:b/>
-        </w:rPr>
-        <w:t>Tol</w:t>
-      </w:r>
-      <w:proofErr w:type="spellEnd"/>
-      <w:r>
-        <w:t xml:space="preserve"> to 20 Hz.  </w:t>
-      </w:r>
-      <w:r>
-        <w:t xml:space="preserve">Then select </w:t>
-      </w:r>
-      <w:r>
-        <w:rPr>
-          <w:b/>
-        </w:rPr>
-        <w:t>File | Open</w:t>
-      </w:r>
-      <w:r>
-        <w:t>, navigate to directory …\Save\Sample</w:t>
-      </w:r>
-      <w:r>
-        <w:t>s under your WSJT-X installat</w:t>
-      </w:r>
-      <w:r>
-        <w:t>ion directory, and o</w:t>
-      </w:r>
-      <w:r>
-        <w:t>pen the example file 000000_0000</w:t>
-      </w:r>
-      <w:r>
-        <w:t>.wav.</w:t>
-      </w:r>
-      <w:r>
-        <w:t xml:space="preserve">  You should see </w:t>
-      </w:r>
-      <w:r>
-        <w:t>something like the following screen shot:</w:t>
       </w:r>
     </w:p>
     <w:p>
       <w:pPr>
         <w:pStyle w:val="Default"/>
         <w:ind w:left="720"/>
-        <w:rPr>
-          <w:sz w:val="23"/>
-          <w:szCs w:val="23"/>
-        </w:rPr>
-      </w:pPr>
-    </w:p>
-    <w:p>
-      <w:pPr>
-        <w:pStyle w:val="Default"/>
-        <w:rPr>
-          <w:sz w:val="23"/>
-          <w:szCs w:val="23"/>
-        </w:rPr>
       </w:pPr>
       <w:r>
         <w:rPr>
           <w:noProof/>
-          <w:sz w:val="23"/>
-          <w:szCs w:val="23"/>
-        </w:rPr>
+        </w:rPr>
+        <w:lastRenderedPageBreak/>
         <w:drawing>
           <wp:inline distT="0" distB="0" distL="0" distR="0">
-            <wp:extent cx="5865495" cy="5928995"/>
-            <wp:effectExtent l="0" t="0" r="1905" b="0"/>
-            <wp:docPr id="2" name="Picture 2"/>
+            <wp:extent cx="4906060" cy="4744112"/>
+            <wp:effectExtent l="0" t="0" r="8890" b="0"/>
+            <wp:docPr id="1" name="Picture 1"/>
             <wp:cNvGraphicFramePr>
               <a:graphicFrameLocks xmlns:a="http://schemas.openxmlformats.org/drawingml/2006/main" noChangeAspect="1"/>
             </wp:cNvGraphicFramePr>
@@ -1100,7 +899,7 @@
               <a:graphicData uri="http://schemas.openxmlformats.org/drawingml/2006/picture">
                 <pic:pic xmlns:pic="http://schemas.openxmlformats.org/drawingml/2006/picture">
                   <pic:nvPicPr>
-                    <pic:cNvPr id="0" name="wsjtx.png"/>
+                    <pic:cNvPr id="0" name="wsjtx_a.png"/>
                     <pic:cNvPicPr/>
                   </pic:nvPicPr>
                   <pic:blipFill>
@@ -1118,7 +917,7 @@
                   <pic:spPr>
                     <a:xfrm>
                       <a:off x="0" y="0"/>
-                      <a:ext cx="5865495" cy="5928995"/>
+                      <a:ext cx="4906060" cy="4744112"/>
                     </a:xfrm>
                     <a:prstGeom prst="rect">
                       <a:avLst/>
@@ -1134,9 +933,55 @@
     <w:p>
       <w:pPr>
         <w:pStyle w:val="Default"/>
-        <w:rPr>
-          <w:sz w:val="23"/>
-          <w:szCs w:val="23"/>
+        <w:ind w:left="720"/>
+      </w:pPr>
+    </w:p>
+    <w:p>
+      <w:pPr>
+        <w:pStyle w:val="Default"/>
+        <w:ind w:left="720"/>
+        <w:jc w:val="center"/>
+        <w:rPr>
+          <w:sz w:val="22"/>
+          <w:szCs w:val="22"/>
+        </w:rPr>
+      </w:pPr>
+      <w:proofErr w:type="gramStart"/>
+      <w:r>
+        <w:rPr>
+          <w:sz w:val="22"/>
+          <w:szCs w:val="22"/>
+        </w:rPr>
+        <w:t xml:space="preserve">Fig. 1 — </w:t>
+      </w:r>
+      <w:r>
+        <w:rPr>
+          <w:sz w:val="22"/>
+          <w:szCs w:val="22"/>
+        </w:rPr>
+        <w:t>Station tab on the Setup screen.</w:t>
+      </w:r>
+      <w:proofErr w:type="gramEnd"/>
+    </w:p>
+    <w:p>
+      <w:pPr>
+        <w:pStyle w:val="Default"/>
+        <w:ind w:left="720"/>
+        <w:jc w:val="center"/>
+        <w:rPr>
+          <w:sz w:val="22"/>
+          <w:szCs w:val="22"/>
+        </w:rPr>
+      </w:pPr>
+    </w:p>
+    <w:p>
+      <w:pPr>
+        <w:pStyle w:val="Default"/>
+        <w:ind w:left="720"/>
+        <w:jc w:val="center"/>
+        <w:rPr>
+          <w:sz w:val="22"/>
+          <w:szCs w:val="22"/>
         </w:rPr>
       </w:pPr>
     </w:p>
@@ -1147,53 +992,314 @@
           <w:ilvl w:val="0"/>
           <w:numId w:val="2"/>
         </w:numPr>
+      </w:pPr>
+      <w:r>
+        <w:t xml:space="preserve">Select submode </w:t>
+      </w:r>
+      <w:r>
+        <w:rPr>
+          <w:b/>
+        </w:rPr>
+        <w:t>JT9-1</w:t>
+      </w:r>
+      <w:r>
+        <w:t xml:space="preserve"> from the </w:t>
+      </w:r>
+      <w:r>
+        <w:rPr>
+          <w:b/>
+        </w:rPr>
+        <w:t>Mode</w:t>
+      </w:r>
+      <w:r>
+        <w:t xml:space="preserve"> menu</w:t>
+      </w:r>
+      <w:r>
+        <w:t xml:space="preserve"> and </w:t>
+      </w:r>
+      <w:r>
+        <w:rPr>
+          <w:b/>
+        </w:rPr>
+        <w:t>Normal</w:t>
+      </w:r>
+      <w:r>
+        <w:t xml:space="preserve"> from the </w:t>
+      </w:r>
+      <w:r>
+        <w:rPr>
+          <w:b/>
+        </w:rPr>
+        <w:t>Decode</w:t>
+      </w:r>
+      <w:r>
+        <w:t xml:space="preserve"> menu</w:t>
+      </w:r>
+      <w:r>
+        <w:t xml:space="preserve">.  </w:t>
+      </w:r>
+      <w:r>
+        <w:t>O</w:t>
+      </w:r>
+      <w:r>
+        <w:t xml:space="preserve">n the Wide Graph window select </w:t>
+      </w:r>
+      <w:r>
+        <w:rPr>
+          <w:b/>
+        </w:rPr>
+        <w:t>JT9 Sync</w:t>
+      </w:r>
+      <w:r>
+        <w:t xml:space="preserve"> </w:t>
+      </w:r>
+      <w:r>
+        <w:t xml:space="preserve">(rather than </w:t>
+      </w:r>
+      <w:r>
+        <w:rPr>
+          <w:b/>
+        </w:rPr>
+        <w:t>Current</w:t>
+      </w:r>
+      <w:r>
+        <w:t xml:space="preserve"> or </w:t>
+      </w:r>
+      <w:r>
+        <w:rPr>
+          <w:b/>
+        </w:rPr>
+        <w:t>Cumulative</w:t>
+      </w:r>
+      <w:r>
+        <w:t xml:space="preserve">) </w:t>
+      </w:r>
+      <w:r>
+        <w:t>for data display.</w:t>
+      </w:r>
+      <w:r>
+        <w:t xml:space="preserve">  </w:t>
+      </w:r>
+      <w:r>
+        <w:t xml:space="preserve">Then select </w:t>
+      </w:r>
+      <w:r>
+        <w:rPr>
+          <w:b/>
+        </w:rPr>
+        <w:t>File | Open</w:t>
+      </w:r>
+      <w:r>
+        <w:t>, navigate to directory …\Save\Samples under your WSJT-X installation directory, and o</w:t>
+      </w:r>
+      <w:r>
+        <w:t>pen the example file 130228_2158</w:t>
+      </w:r>
+      <w:r>
+        <w:t xml:space="preserve">.wav.  You should see something like the </w:t>
+      </w:r>
+      <w:r>
+        <w:t>screen shots in Figure 2</w:t>
+      </w:r>
+      <w:r>
+        <w:t>, next page.</w:t>
+      </w:r>
+      <w:r>
+        <w:t xml:space="preserve">  Note that two JT9 signals have been decoded: KF7JGF is calling CQ, and G4HSK is responding to a CQ from K1JT.  These signals are visible on the waterfall near audio frequencies 1140 and 1238 Hz, respectively.  At SNR = -25 dB, the signal from G4HSK is close to the minimum for reliable decoding.  The strong, wide signal between about 1400 and 1800 Hz is some other data mode; the JT9 decoder will spend some time trying to make sense of it, and then will eventually ignore it.  The KF7JGF signal is highlighted in green because he is calling CQ.  The signal from G4HSK is highlighted in red because it is directed to “</w:t>
+      </w:r>
+      <w:proofErr w:type="spellStart"/>
+      <w:r>
+        <w:t>MyCall</w:t>
+      </w:r>
+      <w:proofErr w:type="spellEnd"/>
+      <w:r>
+        <w:t>”, in this case K1JT.</w:t>
+      </w:r>
+    </w:p>
+    <w:p>
+      <w:r>
+        <w:br w:type="page"/>
+      </w:r>
+    </w:p>
+    <w:p>
+      <w:pPr>
+        <w:rPr>
+          <w:rFonts w:ascii="Arial" w:hAnsi="Arial" w:cs="Arial"/>
+          <w:color w:val="000000"/>
+        </w:rPr>
+      </w:pPr>
+    </w:p>
+    <w:p>
+      <w:pPr>
+        <w:pStyle w:val="Default"/>
+        <w:ind w:left="720"/>
+        <w:jc w:val="center"/>
+        <w:rPr>
+          <w:sz w:val="22"/>
+          <w:szCs w:val="22"/>
+        </w:rPr>
+      </w:pPr>
+    </w:p>
+    <w:p>
+      <w:pPr>
+        <w:pStyle w:val="Default"/>
+        <w:ind w:left="720"/>
+      </w:pPr>
+    </w:p>
+    <w:p>
+      <w:pPr>
+        <w:pStyle w:val="Default"/>
+        <w:ind w:left="720"/>
+      </w:pPr>
+      <w:r>
+        <w:rPr>
+          <w:noProof/>
+        </w:rPr>
+        <w:drawing>
+          <wp:inline distT="0" distB="0" distL="0" distR="0">
+            <wp:extent cx="5865495" cy="2679065"/>
+            <wp:effectExtent l="0" t="0" r="1905" b="6985"/>
+            <wp:docPr id="3" name="Picture 3"/>
+            <wp:cNvGraphicFramePr>
+              <a:graphicFrameLocks xmlns:a="http://schemas.openxmlformats.org/drawingml/2006/main" noChangeAspect="1"/>
+            </wp:cNvGraphicFramePr>
+            <a:graphic xmlns:a="http://schemas.openxmlformats.org/drawingml/2006/main">
+              <a:graphicData uri="http://schemas.openxmlformats.org/drawingml/2006/picture">
+                <pic:pic xmlns:pic="http://schemas.openxmlformats.org/drawingml/2006/picture">
+                  <pic:nvPicPr>
+                    <pic:cNvPr id="0" name="wsprx_1a.png"/>
+                    <pic:cNvPicPr/>
+                  </pic:nvPicPr>
+                  <pic:blipFill>
+                    <a:blip r:embed="rId9">
+                      <a:extLst>
+                        <a:ext uri="{28A0092B-C50C-407E-A947-70E740481C1C}">
+                          <a14:useLocalDpi xmlns:a14="http://schemas.microsoft.com/office/drawing/2010/main" val="0"/>
+                        </a:ext>
+                      </a:extLst>
+                    </a:blip>
+                    <a:stretch>
+                      <a:fillRect/>
+                    </a:stretch>
+                  </pic:blipFill>
+                  <pic:spPr>
+                    <a:xfrm>
+                      <a:off x="0" y="0"/>
+                      <a:ext cx="5865495" cy="2679065"/>
+                    </a:xfrm>
+                    <a:prstGeom prst="rect">
+                      <a:avLst/>
+                    </a:prstGeom>
+                  </pic:spPr>
+                </pic:pic>
+              </a:graphicData>
+            </a:graphic>
+          </wp:inline>
+        </w:drawing>
+      </w:r>
+    </w:p>
+    <w:p>
+      <w:pPr>
+        <w:pStyle w:val="Default"/>
         <w:rPr>
           <w:sz w:val="23"/>
           <w:szCs w:val="23"/>
         </w:rPr>
       </w:pPr>
-      <w:r>
+    </w:p>
+    <w:p>
+      <w:pPr>
+        <w:pStyle w:val="Default"/>
+        <w:ind w:left="720"/>
         <w:rPr>
           <w:sz w:val="23"/>
           <w:szCs w:val="23"/>
         </w:rPr>
-        <w:t>In normal receive operation (</w:t>
-      </w:r>
-      <w:r>
-        <w:rPr>
-          <w:b/>
+      </w:pPr>
+      <w:r>
+        <w:rPr>
+          <w:noProof/>
           <w:sz w:val="23"/>
           <w:szCs w:val="23"/>
         </w:rPr>
-        <w:t>Monitor</w:t>
-      </w:r>
-      <w:r>
+        <w:drawing>
+          <wp:inline distT="0" distB="0" distL="0" distR="0">
+            <wp:extent cx="5865495" cy="4308475"/>
+            <wp:effectExtent l="0" t="0" r="1905" b="0"/>
+            <wp:docPr id="4" name="Picture 4"/>
+            <wp:cNvGraphicFramePr>
+              <a:graphicFrameLocks xmlns:a="http://schemas.openxmlformats.org/drawingml/2006/main" noChangeAspect="1"/>
+            </wp:cNvGraphicFramePr>
+            <a:graphic xmlns:a="http://schemas.openxmlformats.org/drawingml/2006/main">
+              <a:graphicData uri="http://schemas.openxmlformats.org/drawingml/2006/picture">
+                <pic:pic xmlns:pic="http://schemas.openxmlformats.org/drawingml/2006/picture">
+                  <pic:nvPicPr>
+                    <pic:cNvPr id="0" name="wsprx_1b.png"/>
+                    <pic:cNvPicPr/>
+                  </pic:nvPicPr>
+                  <pic:blipFill>
+                    <a:blip r:embed="rId10">
+                      <a:extLst>
+                        <a:ext uri="{28A0092B-C50C-407E-A947-70E740481C1C}">
+                          <a14:useLocalDpi xmlns:a14="http://schemas.microsoft.com/office/drawing/2010/main" val="0"/>
+                        </a:ext>
+                      </a:extLst>
+                    </a:blip>
+                    <a:stretch>
+                      <a:fillRect/>
+                    </a:stretch>
+                  </pic:blipFill>
+                  <pic:spPr>
+                    <a:xfrm>
+                      <a:off x="0" y="0"/>
+                      <a:ext cx="5865495" cy="4308475"/>
+                    </a:xfrm>
+                    <a:prstGeom prst="rect">
+                      <a:avLst/>
+                    </a:prstGeom>
+                  </pic:spPr>
+                </pic:pic>
+              </a:graphicData>
+            </a:graphic>
+          </wp:inline>
+        </w:drawing>
+      </w:r>
+    </w:p>
+    <w:p>
+      <w:pPr>
+        <w:pStyle w:val="Default"/>
+        <w:ind w:left="720"/>
         <w:rPr>
           <w:sz w:val="23"/>
           <w:szCs w:val="23"/>
         </w:rPr>
-        <w:t xml:space="preserve"> on)</w:t>
-      </w:r>
+      </w:pPr>
+    </w:p>
+    <w:p>
+      <w:pPr>
+        <w:pStyle w:val="Default"/>
+        <w:ind w:left="720"/>
+        <w:jc w:val="center"/>
+        <w:rPr>
+          <w:sz w:val="22"/>
+          <w:szCs w:val="22"/>
+        </w:rPr>
+      </w:pPr>
       <w:proofErr w:type="gramStart"/>
       <w:r>
         <w:rPr>
-          <w:sz w:val="23"/>
-          <w:szCs w:val="23"/>
-        </w:rPr>
-        <w:t>,</w:t>
+          <w:sz w:val="22"/>
+          <w:szCs w:val="22"/>
+        </w:rPr>
+        <w:t>Fig. 2 — Wide Graph (upper) and Main window (lower) after opening the test file 130228_2158.wav.</w:t>
       </w:r>
       <w:proofErr w:type="gramEnd"/>
-      <w:r>
-        <w:rPr>
-          <w:sz w:val="23"/>
-          <w:szCs w:val="23"/>
-        </w:rPr>
-        <w:t xml:space="preserve"> set the background noise level to about 25 dB on the scale at lower left of the main screen.  This scale is measured relative to the least significant bit of a 16-bit A/D converter.</w:t>
-      </w:r>
     </w:p>
     <w:p>
       <w:pPr>
         <w:pStyle w:val="Default"/>
+        <w:ind w:left="720"/>
+        <w:jc w:val="center"/>
         <w:rPr>
           <w:sz w:val="23"/>
           <w:szCs w:val="23"/>
@@ -1209,6 +1315,66 @@
         </w:numPr>
       </w:pPr>
       <w:r>
+        <w:lastRenderedPageBreak/>
+        <w:t xml:space="preserve">Click the </w:t>
+      </w:r>
+      <w:r>
+        <w:rPr>
+          <w:b/>
+        </w:rPr>
+        <w:t>Monitor</w:t>
+      </w:r>
+      <w:r>
+        <w:t xml:space="preserve"> button to return to normal receive operation and </w:t>
+      </w:r>
+      <w:r>
+        <w:t>set the ba</w:t>
+      </w:r>
+      <w:r>
+        <w:t>ckground noise level to around 30</w:t>
+      </w:r>
+      <w:r>
+        <w:t xml:space="preserve"> dB on the </w:t>
+      </w:r>
+      <w:r>
+        <w:t xml:space="preserve">thermometer </w:t>
+      </w:r>
+      <w:r>
+        <w:t xml:space="preserve">scale at lower left of the main screen.  </w:t>
+      </w:r>
+      <w:r>
+        <w:t xml:space="preserve">With the slider at mid-scale, the dB </w:t>
+      </w:r>
+      <w:r>
+        <w:t xml:space="preserve">scale is </w:t>
+      </w:r>
+      <w:r>
+        <w:t xml:space="preserve">calibrated </w:t>
+      </w:r>
+      <w:r>
+        <w:t>relative to the least significan</w:t>
+      </w:r>
+      <w:r>
+        <w:t>t bit of a 16-bit A/D converter in the soundcard.</w:t>
+      </w:r>
+      <w:r>
+        <w:t xml:space="preserve">  This setting is not critical.</w:t>
+      </w:r>
+    </w:p>
+    <w:p>
+      <w:pPr>
+        <w:pStyle w:val="Default"/>
+      </w:pPr>
+    </w:p>
+    <w:p>
+      <w:pPr>
+        <w:pStyle w:val="Default"/>
+        <w:numPr>
+          <w:ilvl w:val="0"/>
+          <w:numId w:val="2"/>
+        </w:numPr>
+      </w:pPr>
+      <w:r>
         <w:t>If all is well and you are familiar with earlier versions of WSJT, you should now be able to use the JT9 modes in WSJT-X.</w:t>
       </w:r>
     </w:p>
@@ -1221,6 +1387,8 @@
           <w:szCs w:val="24"/>
         </w:rPr>
       </w:pPr>
+      <w:bookmarkStart w:id="0" w:name="_GoBack"/>
+      <w:bookmarkEnd w:id="0"/>
     </w:p>
     <w:p>
       <w:pPr>
@@ -1249,7 +1417,6 @@
           <w:sz w:val="32"/>
           <w:szCs w:val="32"/>
         </w:rPr>
-        <w:lastRenderedPageBreak/>
         <w:t>Hints for New Users</w:t>
       </w:r>
     </w:p>
@@ -1346,7 +1513,15 @@
           <w:sz w:val="24"/>
           <w:szCs w:val="24"/>
         </w:rPr>
-        <w:t xml:space="preserve">level to 20 – 30 dB on the WSJT-X </w:t>
+        <w:t xml:space="preserve">level to about </w:t>
+      </w:r>
+      <w:r>
+        <w:rPr>
+          <w:rFonts w:ascii="Arial" w:hAnsi="Arial" w:cs="Arial"/>
+          <w:sz w:val="24"/>
+          <w:szCs w:val="24"/>
+        </w:rPr>
+        <w:t xml:space="preserve">30 dB on the WSJT-X </w:t>
       </w:r>
       <w:r>
         <w:rPr>
@@ -1370,7 +1545,15 @@
           <w:sz w:val="24"/>
           <w:szCs w:val="24"/>
         </w:rPr>
-        <w:t xml:space="preserve">  For best dynamic range, the slider to the right of the green-bar indicator should be near mid-scale.</w:t>
+        <w:t xml:space="preserve">  For best dynamic range, the slider to the right of the green-bar ind</w:t>
+      </w:r>
+      <w:r>
+        <w:rPr>
+          <w:rFonts w:ascii="Arial" w:hAnsi="Arial" w:cs="Arial"/>
+          <w:sz w:val="24"/>
+          <w:szCs w:val="24"/>
+        </w:rPr>
+        <w:t>icator should be near mid-scale when this is true.</w:t>
       </w:r>
     </w:p>
     <w:p>
@@ -1394,15 +1577,23 @@
           <w:sz w:val="24"/>
           <w:szCs w:val="24"/>
         </w:rPr>
-        <w:t xml:space="preserve">The waterfall frequency range always starts at 1000 Hz.  </w:t>
-      </w:r>
-      <w:r>
-        <w:rPr>
-          <w:rFonts w:ascii="Arial" w:hAnsi="Arial" w:cs="Arial"/>
-          <w:sz w:val="24"/>
-          <w:szCs w:val="24"/>
-        </w:rPr>
-        <w:t>This means that your on-the-air frequency range starts exactly 1 kHz above your dial frequency.  The u</w:t>
+        <w:t>The waterfall frequency r</w:t>
+      </w:r>
+      <w:r>
+        <w:rPr>
+          <w:rFonts w:ascii="Arial" w:hAnsi="Arial" w:cs="Arial"/>
+          <w:sz w:val="24"/>
+          <w:szCs w:val="24"/>
+        </w:rPr>
+        <w:t xml:space="preserve">ange always starts at 1000 Hz, which </w:t>
+      </w:r>
+      <w:r>
+        <w:rPr>
+          <w:rFonts w:ascii="Arial" w:hAnsi="Arial" w:cs="Arial"/>
+          <w:sz w:val="24"/>
+          <w:szCs w:val="24"/>
+        </w:rPr>
+        <w:t>means that your on-the-air frequency range starts exactly 1 kHz above your dial frequency.  The u</w:t>
       </w:r>
       <w:r>
         <w:rPr>
@@ -1606,23 +1797,6 @@
           <w:sz w:val="24"/>
           <w:szCs w:val="24"/>
         </w:rPr>
-        <w:t>FFT bins/pixel</w:t>
-      </w:r>
-      <w:r>
-        <w:rPr>
-          <w:rFonts w:ascii="Arial" w:hAnsi="Arial" w:cs="Arial"/>
-          <w:sz w:val="24"/>
-          <w:szCs w:val="24"/>
-        </w:rPr>
-        <w:t xml:space="preserve"> = 1 and </w:t>
-      </w:r>
-      <w:r>
-        <w:rPr>
-          <w:rFonts w:ascii="Arial" w:hAnsi="Arial" w:cs="Arial"/>
-          <w:b/>
-          <w:sz w:val="24"/>
-          <w:szCs w:val="24"/>
-        </w:rPr>
         <w:t xml:space="preserve">N </w:t>
       </w:r>
       <w:proofErr w:type="spellStart"/>
@@ -2089,25 +2263,7 @@
           <w:sz w:val="24"/>
           <w:szCs w:val="24"/>
         </w:rPr>
-        <w:t xml:space="preserve">signal in the selected </w:t>
-      </w:r>
-      <w:proofErr w:type="spellStart"/>
-      <w:r>
-        <w:rPr>
-          <w:rFonts w:ascii="Arial" w:hAnsi="Arial" w:cs="Arial"/>
-          <w:sz w:val="24"/>
-          <w:szCs w:val="24"/>
-        </w:rPr>
-        <w:t>submode</w:t>
-      </w:r>
-      <w:proofErr w:type="spellEnd"/>
-      <w:r>
-        <w:rPr>
-          <w:rFonts w:ascii="Arial" w:hAnsi="Arial" w:cs="Arial"/>
-          <w:sz w:val="24"/>
-          <w:szCs w:val="24"/>
-        </w:rPr>
-        <w:t xml:space="preserve">.  </w:t>
+        <w:t xml:space="preserve">signal in the selected submode.  </w:t>
       </w:r>
     </w:p>
     <w:p>
@@ -2167,7 +2323,7 @@
         </w:rPr>
         <w:t xml:space="preserve"> NTP.  See </w:t>
       </w:r>
-      <w:hyperlink r:id="rId9" w:history="1">
+      <w:hyperlink r:id="rId11" w:history="1">
         <w:r>
           <w:rPr>
             <w:rStyle w:val="Hyperlink"/>
@@ -2249,6 +2405,7 @@
           <w:sz w:val="24"/>
           <w:szCs w:val="24"/>
         </w:rPr>
+        <w:lastRenderedPageBreak/>
         <w:t>WSJT-X is still in an early stage of development, and user feedback is welcome.  Send reports to k1jt@arrl.net.</w:t>
       </w:r>
     </w:p>
@@ -2615,11 +2772,9 @@
               <w:pStyle w:val="Default"/>
               <w:jc w:val="center"/>
             </w:pPr>
-            <w:proofErr w:type="spellStart"/>
             <w:r>
               <w:t>Submode</w:t>
             </w:r>
-            <w:proofErr w:type="spellEnd"/>
           </w:p>
         </w:tc>
         <w:tc>
@@ -3263,7 +3418,7 @@
     </w:p>
     <w:sectPr>
       <w:pgSz w:w="12240" w:h="15840"/>
-      <w:pgMar w:top="1440" w:right="1502" w:bottom="1440" w:left="1501" w:header="720" w:footer="720" w:gutter="0"/>
+      <w:pgMar w:top="1296" w:right="1440" w:bottom="1008" w:left="1440" w:header="720" w:footer="720" w:gutter="0"/>
       <w:cols w:space="720"/>
       <w:docGrid w:linePitch="360"/>
     </w:sectPr>

</xml_diff>

<commit_message>
Bump version number to 0.9.
</commit_message>
<xml_diff>
--- a/branches/wsjtx/WSJT-X_Users_Guide.docx
+++ b/branches/wsjtx/WSJT-X_Users_Guide.docx
@@ -1099,10 +1099,7 @@
         <w:t xml:space="preserve">.wav.  You should see something like the </w:t>
       </w:r>
       <w:r>
-        <w:t>screen shots in Figure 2</w:t>
-      </w:r>
-      <w:r>
-        <w:t>, next page.</w:t>
+        <w:t>screen shots in Figure 2, next page.</w:t>
       </w:r>
       <w:r>
         <w:t xml:space="preserve">  Note that two JT9 signals have been decoded: KF7JGF is calling CQ, and G4HSK is responding to a CQ from K1JT.  These signals are visible on the waterfall near audio frequencies 1140 and 1238 Hz, respectively.  At SNR = -25 dB, the signal from G4HSK is close to the minimum for reliable decoding.  The strong, wide signal between about 1400 and 1800 Hz is some other data mode; the JT9 decoder will spend some time trying to make sense of it, and then will eventually ignore it.  The KF7JGF signal is highlighted in green because he is calling CQ.  The signal from G4HSK is highlighted in red because it is directed to “</w:t>
@@ -1120,46 +1117,22 @@
       <w:r>
         <w:br w:type="page"/>
       </w:r>
-    </w:p>
-    <w:p>
-      <w:pPr>
-        <w:rPr>
-          <w:rFonts w:ascii="Arial" w:hAnsi="Arial" w:cs="Arial"/>
-          <w:color w:val="000000"/>
-        </w:rPr>
-      </w:pPr>
     </w:p>
     <w:p>
       <w:pPr>
         <w:pStyle w:val="Default"/>
         <w:ind w:left="720"/>
-        <w:jc w:val="center"/>
-        <w:rPr>
-          <w:sz w:val="22"/>
-          <w:szCs w:val="22"/>
-        </w:rPr>
-      </w:pPr>
-    </w:p>
-    <w:p>
-      <w:pPr>
-        <w:pStyle w:val="Default"/>
-        <w:ind w:left="720"/>
-      </w:pPr>
-    </w:p>
-    <w:p>
-      <w:pPr>
-        <w:pStyle w:val="Default"/>
-        <w:ind w:left="720"/>
       </w:pPr>
       <w:r>
         <w:rPr>
           <w:noProof/>
         </w:rPr>
+        <w:lastRenderedPageBreak/>
         <w:drawing>
           <wp:inline distT="0" distB="0" distL="0" distR="0">
-            <wp:extent cx="5865495" cy="2679065"/>
-            <wp:effectExtent l="0" t="0" r="1905" b="6985"/>
-            <wp:docPr id="3" name="Picture 3"/>
+            <wp:extent cx="5943600" cy="2800350"/>
+            <wp:effectExtent l="0" t="0" r="0" b="0"/>
+            <wp:docPr id="2" name="Picture 2"/>
             <wp:cNvGraphicFramePr>
               <a:graphicFrameLocks xmlns:a="http://schemas.openxmlformats.org/drawingml/2006/main" noChangeAspect="1"/>
             </wp:cNvGraphicFramePr>
@@ -1167,7 +1140,7 @@
               <a:graphicData uri="http://schemas.openxmlformats.org/drawingml/2006/picture">
                 <pic:pic xmlns:pic="http://schemas.openxmlformats.org/drawingml/2006/picture">
                   <pic:nvPicPr>
-                    <pic:cNvPr id="0" name="wsprx_1a.png"/>
+                    <pic:cNvPr id="0" name="wsprx_1c.png"/>
                     <pic:cNvPicPr/>
                   </pic:nvPicPr>
                   <pic:blipFill>
@@ -1185,7 +1158,7 @@
                   <pic:spPr>
                     <a:xfrm>
                       <a:off x="0" y="0"/>
-                      <a:ext cx="5865495" cy="2679065"/>
+                      <a:ext cx="5943600" cy="2800350"/>
                     </a:xfrm>
                     <a:prstGeom prst="rect">
                       <a:avLst/>
@@ -1224,9 +1197,9 @@
         </w:rPr>
         <w:drawing>
           <wp:inline distT="0" distB="0" distL="0" distR="0">
-            <wp:extent cx="5865495" cy="4308475"/>
-            <wp:effectExtent l="0" t="0" r="1905" b="0"/>
-            <wp:docPr id="4" name="Picture 4"/>
+            <wp:extent cx="5943600" cy="5090160"/>
+            <wp:effectExtent l="0" t="0" r="0" b="0"/>
+            <wp:docPr id="5" name="Picture 5"/>
             <wp:cNvGraphicFramePr>
               <a:graphicFrameLocks xmlns:a="http://schemas.openxmlformats.org/drawingml/2006/main" noChangeAspect="1"/>
             </wp:cNvGraphicFramePr>
@@ -1234,7 +1207,7 @@
               <a:graphicData uri="http://schemas.openxmlformats.org/drawingml/2006/picture">
                 <pic:pic xmlns:pic="http://schemas.openxmlformats.org/drawingml/2006/picture">
                   <pic:nvPicPr>
-                    <pic:cNvPr id="0" name="wsprx_1b.png"/>
+                    <pic:cNvPr id="0" name="wsjtx_1d.png"/>
                     <pic:cNvPicPr/>
                   </pic:nvPicPr>
                   <pic:blipFill>
@@ -1252,7 +1225,7 @@
                   <pic:spPr>
                     <a:xfrm>
                       <a:off x="0" y="0"/>
-                      <a:ext cx="5865495" cy="4308475"/>
+                      <a:ext cx="5943600" cy="5090160"/>
                     </a:xfrm>
                     <a:prstGeom prst="rect">
                       <a:avLst/>
@@ -1315,7 +1288,6 @@
         </w:numPr>
       </w:pPr>
       <w:r>
-        <w:lastRenderedPageBreak/>
         <w:t xml:space="preserve">Click the </w:t>
       </w:r>
       <w:r>
@@ -1387,8 +1359,6 @@
           <w:szCs w:val="24"/>
         </w:rPr>
       </w:pPr>
-      <w:bookmarkStart w:id="0" w:name="_GoBack"/>
-      <w:bookmarkEnd w:id="0"/>
     </w:p>
     <w:p>
       <w:pPr>
@@ -2386,6 +2356,7 @@
           <w:sz w:val="32"/>
           <w:szCs w:val="32"/>
         </w:rPr>
+        <w:lastRenderedPageBreak/>
         <w:t>Bug Reports and Feature Requests</w:t>
       </w:r>
     </w:p>
@@ -2405,7 +2376,6 @@
           <w:sz w:val="24"/>
           <w:szCs w:val="24"/>
         </w:rPr>
-        <w:lastRenderedPageBreak/>
         <w:t>WSJT-X is still in an early stage of development, and user feedback is welcome.  Send reports to k1jt@arrl.net.</w:t>
       </w:r>
     </w:p>
@@ -2427,6 +2397,8 @@
         </w:rPr>
         <w:br w:type="page"/>
       </w:r>
+      <w:bookmarkStart w:id="0" w:name="_GoBack"/>
+      <w:bookmarkEnd w:id="0"/>
     </w:p>
     <w:p>
       <w:pPr>

</xml_diff>

<commit_message>
Corrected the logic for when Tx freq is changed after double-clicking on a decoded texdt line.
</commit_message>
<xml_diff>
--- a/branches/wsjtx/WSJT-X_Users_Guide.docx
+++ b/branches/wsjtx/WSJT-X_Users_Guide.docx
@@ -62,7 +62,7 @@
           <w:sz w:val="22"/>
           <w:szCs w:val="22"/>
         </w:rPr>
-        <w:t xml:space="preserve">March </w:t>
+        <w:t>April 9</w:t>
       </w:r>
       <w:r>
         <w:rPr>
@@ -70,15 +70,7 @@
           <w:sz w:val="22"/>
           <w:szCs w:val="22"/>
         </w:rPr>
-        <w:t>2</w:t>
-      </w:r>
-      <w:r>
-        <w:rPr>
-          <w:rFonts w:ascii="Arial" w:hAnsi="Arial" w:cs="Arial"/>
-          <w:sz w:val="22"/>
-          <w:szCs w:val="22"/>
-        </w:rPr>
-        <w:t>6, 2013</w:t>
+        <w:t>, 2013</w:t>
       </w:r>
     </w:p>
     <w:p>
@@ -1081,6 +1073,18 @@
         <w:t xml:space="preserve">  </w:t>
       </w:r>
       <w:r>
+        <w:t xml:space="preserve">Select tab 2 (just below the </w:t>
+      </w:r>
+      <w:r>
+        <w:rPr>
+          <w:b/>
+        </w:rPr>
+        <w:t>Erase</w:t>
+      </w:r>
+      <w:r>
+        <w:t xml:space="preserve"> button) to choose the alternative set of controls for generating and selecting messages to be transmitted.  </w:t>
+      </w:r>
+      <w:r>
         <w:t xml:space="preserve">Then select </w:t>
       </w:r>
       <w:r>
@@ -1130,9 +1134,9 @@
         <w:lastRenderedPageBreak/>
         <w:drawing>
           <wp:inline distT="0" distB="0" distL="0" distR="0">
-            <wp:extent cx="5943600" cy="2800350"/>
+            <wp:extent cx="5943600" cy="2745740"/>
             <wp:effectExtent l="0" t="0" r="0" b="0"/>
-            <wp:docPr id="2" name="Picture 2"/>
+            <wp:docPr id="3" name="Picture 3"/>
             <wp:cNvGraphicFramePr>
               <a:graphicFrameLocks xmlns:a="http://schemas.openxmlformats.org/drawingml/2006/main" noChangeAspect="1"/>
             </wp:cNvGraphicFramePr>
@@ -1140,7 +1144,7 @@
               <a:graphicData uri="http://schemas.openxmlformats.org/drawingml/2006/picture">
                 <pic:pic xmlns:pic="http://schemas.openxmlformats.org/drawingml/2006/picture">
                   <pic:nvPicPr>
-                    <pic:cNvPr id="0" name="wsprx_1c.png"/>
+                    <pic:cNvPr id="0" name="wsjtx_1c.png"/>
                     <pic:cNvPicPr/>
                   </pic:nvPicPr>
                   <pic:blipFill>
@@ -1158,7 +1162,7 @@
                   <pic:spPr>
                     <a:xfrm>
                       <a:off x="0" y="0"/>
-                      <a:ext cx="5943600" cy="2800350"/>
+                      <a:ext cx="5943600" cy="2745740"/>
                     </a:xfrm>
                     <a:prstGeom prst="rect">
                       <a:avLst/>
@@ -1197,9 +1201,9 @@
         </w:rPr>
         <w:drawing>
           <wp:inline distT="0" distB="0" distL="0" distR="0">
-            <wp:extent cx="5943600" cy="5090160"/>
-            <wp:effectExtent l="0" t="0" r="0" b="0"/>
-            <wp:docPr id="5" name="Picture 5"/>
+            <wp:extent cx="5943600" cy="4126230"/>
+            <wp:effectExtent l="0" t="0" r="0" b="7620"/>
+            <wp:docPr id="4" name="Picture 4"/>
             <wp:cNvGraphicFramePr>
               <a:graphicFrameLocks xmlns:a="http://schemas.openxmlformats.org/drawingml/2006/main" noChangeAspect="1"/>
             </wp:cNvGraphicFramePr>
@@ -1225,7 +1229,7 @@
                   <pic:spPr>
                     <a:xfrm>
                       <a:off x="0" y="0"/>
-                      <a:ext cx="5943600" cy="5090160"/>
+                      <a:ext cx="5943600" cy="4126230"/>
                     </a:xfrm>
                     <a:prstGeom prst="rect">
                       <a:avLst/>
@@ -1288,54 +1292,60 @@
         </w:numPr>
       </w:pPr>
       <w:r>
-        <w:t xml:space="preserve">Click the </w:t>
-      </w:r>
-      <w:r>
-        <w:rPr>
-          <w:b/>
-        </w:rPr>
-        <w:t>Monitor</w:t>
-      </w:r>
-      <w:r>
-        <w:t xml:space="preserve"> button to return to normal receive operation and </w:t>
-      </w:r>
-      <w:r>
-        <w:t>set the ba</w:t>
-      </w:r>
-      <w:r>
-        <w:t>ckground noise level to around 30</w:t>
-      </w:r>
-      <w:r>
-        <w:t xml:space="preserve"> dB on the </w:t>
-      </w:r>
-      <w:r>
-        <w:t xml:space="preserve">thermometer </w:t>
-      </w:r>
-      <w:r>
-        <w:t xml:space="preserve">scale at lower left of the main screen.  </w:t>
-      </w:r>
-      <w:r>
-        <w:t xml:space="preserve">With the slider at mid-scale, the dB </w:t>
-      </w:r>
-      <w:r>
-        <w:t xml:space="preserve">scale is </w:t>
-      </w:r>
-      <w:r>
-        <w:t xml:space="preserve">calibrated </w:t>
-      </w:r>
-      <w:r>
-        <w:t>relative to the least significan</w:t>
-      </w:r>
-      <w:r>
-        <w:t>t bit of a 16-bit A/D converter in the soundcard.</w:t>
-      </w:r>
-      <w:r>
-        <w:t xml:space="preserve">  This setting is not critical.</w:t>
+        <w:t xml:space="preserve">Notice on the waterfall frequency scale that the narrow-band Rx frequency is marked in green and the </w:t>
+      </w:r>
+      <w:proofErr w:type="spellStart"/>
+      <w:proofErr w:type="gramStart"/>
+      <w:r>
+        <w:t>Tx</w:t>
+      </w:r>
+      <w:proofErr w:type="spellEnd"/>
+      <w:proofErr w:type="gramEnd"/>
+      <w:r>
+        <w:t xml:space="preserve"> frequency in red.  The wideband decoding range is marked by blue arrows.  The normal wideband range is 1000 – 2000 Hz, but you can move the limits using the </w:t>
+      </w:r>
+      <w:proofErr w:type="spellStart"/>
+      <w:r>
+        <w:rPr>
+          <w:b/>
+        </w:rPr>
+        <w:t>fMin</w:t>
+      </w:r>
+      <w:proofErr w:type="spellEnd"/>
+      <w:r>
+        <w:rPr>
+          <w:b/>
+        </w:rPr>
+        <w:t xml:space="preserve"> </w:t>
+      </w:r>
+      <w:r>
+        <w:t xml:space="preserve">and </w:t>
+      </w:r>
+      <w:proofErr w:type="spellStart"/>
+      <w:r>
+        <w:rPr>
+          <w:b/>
+        </w:rPr>
+        <w:t>fMax</w:t>
+      </w:r>
+      <w:proofErr w:type="spellEnd"/>
+      <w:r>
+        <w:rPr>
+          <w:b/>
+        </w:rPr>
+        <w:t xml:space="preserve"> </w:t>
+      </w:r>
+      <w:r>
+        <w:t>spinner</w:t>
+      </w:r>
+      <w:r>
+        <w:t xml:space="preserve"> controls.</w:t>
       </w:r>
     </w:p>
     <w:p>
       <w:pPr>
         <w:pStyle w:val="Default"/>
+        <w:ind w:left="720"/>
       </w:pPr>
     </w:p>
     <w:p>
@@ -1347,7 +1357,354 @@
         </w:numPr>
       </w:pPr>
       <w:r>
-        <w:t>If all is well and you are familiar with earlier versions of WSJT, you should now be able to use the JT9 modes in WSJT-X.</w:t>
+        <w:lastRenderedPageBreak/>
+        <w:t xml:space="preserve">To get some feeling for controls you will use </w:t>
+      </w:r>
+      <w:r>
+        <w:t xml:space="preserve">frequently </w:t>
+      </w:r>
+      <w:r>
+        <w:t xml:space="preserve">when making QSOs, try clicking with the mouse on the decoded text lines and on the waterfall spectrum display.  You should be able to </w:t>
+      </w:r>
+      <w:r>
+        <w:t>confirm the following behavior:</w:t>
+      </w:r>
+    </w:p>
+    <w:p>
+      <w:pPr>
+        <w:pStyle w:val="Default"/>
+        <w:numPr>
+          <w:ilvl w:val="1"/>
+          <w:numId w:val="2"/>
+        </w:numPr>
+      </w:pPr>
+      <w:r>
+        <w:t>Double-click</w:t>
+      </w:r>
+      <w:r>
+        <w:t xml:space="preserve"> on</w:t>
+      </w:r>
+      <w:r>
+        <w:t xml:space="preserve"> </w:t>
+      </w:r>
+      <w:r>
+        <w:t xml:space="preserve">decode </w:t>
+      </w:r>
+      <w:r>
+        <w:t xml:space="preserve">line </w:t>
+      </w:r>
+      <w:r>
+        <w:t xml:space="preserve">highlighted in green — </w:t>
+      </w:r>
+      <w:r>
+        <w:t xml:space="preserve">copy </w:t>
+      </w:r>
+      <w:r>
+        <w:t>callsign and locator of station calling CQ to “DX Call” and “DX grid”</w:t>
+      </w:r>
+      <w:r>
+        <w:t xml:space="preserve">; </w:t>
+      </w:r>
+      <w:r>
+        <w:t xml:space="preserve">generate </w:t>
+      </w:r>
+      <w:r>
+        <w:t xml:space="preserve">suitable messages for minimal QSO with this station; </w:t>
+      </w:r>
+      <w:proofErr w:type="spellStart"/>
+      <w:r>
+        <w:t>moce</w:t>
+      </w:r>
+      <w:proofErr w:type="spellEnd"/>
+      <w:r>
+        <w:t xml:space="preserve"> </w:t>
+      </w:r>
+      <w:r>
+        <w:t xml:space="preserve">Rx (green) and </w:t>
+      </w:r>
+      <w:proofErr w:type="spellStart"/>
+      <w:r>
+        <w:t>Tx</w:t>
+      </w:r>
+      <w:proofErr w:type="spellEnd"/>
+      <w:r>
+        <w:t xml:space="preserve"> (red) frequency markers on waterfall scale to match frequency of station calling CQ.</w:t>
+      </w:r>
+    </w:p>
+    <w:p>
+      <w:pPr>
+        <w:pStyle w:val="Default"/>
+        <w:numPr>
+          <w:ilvl w:val="1"/>
+          <w:numId w:val="2"/>
+        </w:numPr>
+      </w:pPr>
+      <w:r>
+        <w:t xml:space="preserve">Double-click on decode line highlighted in </w:t>
+      </w:r>
+      <w:r>
+        <w:t xml:space="preserve">red — similar to (a) except </w:t>
+      </w:r>
+      <w:proofErr w:type="spellStart"/>
+      <w:proofErr w:type="gramStart"/>
+      <w:r>
+        <w:t>Tx</w:t>
+      </w:r>
+      <w:proofErr w:type="spellEnd"/>
+      <w:proofErr w:type="gramEnd"/>
+      <w:r>
+        <w:t xml:space="preserve"> frequency is not moved. </w:t>
+      </w:r>
+    </w:p>
+    <w:p>
+      <w:pPr>
+        <w:pStyle w:val="Default"/>
+        <w:numPr>
+          <w:ilvl w:val="1"/>
+          <w:numId w:val="2"/>
+        </w:numPr>
+      </w:pPr>
+      <w:r>
+        <w:t>Click on waterfall — move Rx frequency (green marker) to selected frequency.</w:t>
+      </w:r>
+    </w:p>
+    <w:p>
+      <w:pPr>
+        <w:pStyle w:val="Default"/>
+        <w:numPr>
+          <w:ilvl w:val="1"/>
+          <w:numId w:val="2"/>
+        </w:numPr>
+      </w:pPr>
+      <w:r>
+        <w:t xml:space="preserve">CTRL-click on waterfall — </w:t>
+      </w:r>
+      <w:proofErr w:type="gramStart"/>
+      <w:r>
+        <w:t>move</w:t>
+      </w:r>
+      <w:proofErr w:type="gramEnd"/>
+      <w:r>
+        <w:t xml:space="preserve"> Rx and </w:t>
+      </w:r>
+      <w:proofErr w:type="spellStart"/>
+      <w:r>
+        <w:t>Tx</w:t>
+      </w:r>
+      <w:proofErr w:type="spellEnd"/>
+      <w:r>
+        <w:t xml:space="preserve"> frequencies.</w:t>
+      </w:r>
+    </w:p>
+    <w:p>
+      <w:pPr>
+        <w:pStyle w:val="Default"/>
+        <w:numPr>
+          <w:ilvl w:val="1"/>
+          <w:numId w:val="2"/>
+        </w:numPr>
+      </w:pPr>
+      <w:r>
+        <w:t>Double-click on waterfall — move Rx frequency and decode there.  Notice that the decoded text now appears in the “QSO” window.</w:t>
+      </w:r>
+    </w:p>
+    <w:p>
+      <w:pPr>
+        <w:pStyle w:val="Default"/>
+        <w:numPr>
+          <w:ilvl w:val="1"/>
+          <w:numId w:val="2"/>
+        </w:numPr>
+      </w:pPr>
+      <w:r>
+        <w:t xml:space="preserve">CTRL-double-click — </w:t>
+      </w:r>
+      <w:r>
+        <w:t xml:space="preserve">move Rx and </w:t>
+      </w:r>
+      <w:proofErr w:type="spellStart"/>
+      <w:proofErr w:type="gramStart"/>
+      <w:r>
+        <w:t>Tx</w:t>
+      </w:r>
+      <w:proofErr w:type="spellEnd"/>
+      <w:proofErr w:type="gramEnd"/>
+      <w:r>
+        <w:t xml:space="preserve"> frequencies</w:t>
+      </w:r>
+      <w:r>
+        <w:t xml:space="preserve"> and decode there.</w:t>
+      </w:r>
+    </w:p>
+    <w:p>
+      <w:pPr>
+        <w:pStyle w:val="Default"/>
+        <w:ind w:left="1080"/>
+      </w:pPr>
+    </w:p>
+    <w:p>
+      <w:pPr>
+        <w:pStyle w:val="Default"/>
+        <w:numPr>
+          <w:ilvl w:val="0"/>
+          <w:numId w:val="2"/>
+        </w:numPr>
+      </w:pPr>
+      <w:r>
+        <w:t xml:space="preserve">Examine the user options presented on the </w:t>
+      </w:r>
+      <w:r>
+        <w:rPr>
+          <w:b/>
+        </w:rPr>
+        <w:t>Setup</w:t>
+      </w:r>
+      <w:r>
+        <w:t xml:space="preserve"> menu.  You may want to select some of these for your normal operation.</w:t>
+      </w:r>
+    </w:p>
+    <w:p>
+      <w:pPr>
+        <w:pStyle w:val="Default"/>
+        <w:ind w:left="720"/>
+      </w:pPr>
+    </w:p>
+    <w:p>
+      <w:pPr>
+        <w:pStyle w:val="Default"/>
+        <w:ind w:left="2160"/>
+      </w:pPr>
+      <w:r>
+        <w:rPr>
+          <w:noProof/>
+        </w:rPr>
+        <w:drawing>
+          <wp:inline distT="0" distB="0" distL="0" distR="0">
+            <wp:extent cx="2876952" cy="3143689"/>
+            <wp:effectExtent l="0" t="0" r="0" b="0"/>
+            <wp:docPr id="6" name="Picture 6"/>
+            <wp:cNvGraphicFramePr>
+              <a:graphicFrameLocks xmlns:a="http://schemas.openxmlformats.org/drawingml/2006/main" noChangeAspect="1"/>
+            </wp:cNvGraphicFramePr>
+            <a:graphic xmlns:a="http://schemas.openxmlformats.org/drawingml/2006/main">
+              <a:graphicData uri="http://schemas.openxmlformats.org/drawingml/2006/picture">
+                <pic:pic xmlns:pic="http://schemas.openxmlformats.org/drawingml/2006/picture">
+                  <pic:nvPicPr>
+                    <pic:cNvPr id="0" name="wsjtx_2.png"/>
+                    <pic:cNvPicPr/>
+                  </pic:nvPicPr>
+                  <pic:blipFill>
+                    <a:blip r:embed="rId11">
+                      <a:extLst>
+                        <a:ext uri="{28A0092B-C50C-407E-A947-70E740481C1C}">
+                          <a14:useLocalDpi xmlns:a14="http://schemas.microsoft.com/office/drawing/2010/main" val="0"/>
+                        </a:ext>
+                      </a:extLst>
+                    </a:blip>
+                    <a:stretch>
+                      <a:fillRect/>
+                    </a:stretch>
+                  </pic:blipFill>
+                  <pic:spPr>
+                    <a:xfrm>
+                      <a:off x="0" y="0"/>
+                      <a:ext cx="2876952" cy="3143689"/>
+                    </a:xfrm>
+                    <a:prstGeom prst="rect">
+                      <a:avLst/>
+                    </a:prstGeom>
+                  </pic:spPr>
+                </pic:pic>
+              </a:graphicData>
+            </a:graphic>
+          </wp:inline>
+        </w:drawing>
+      </w:r>
+    </w:p>
+    <w:p>
+      <w:pPr>
+        <w:pStyle w:val="Default"/>
+        <w:ind w:left="720"/>
+      </w:pPr>
+    </w:p>
+    <w:p>
+      <w:pPr>
+        <w:pStyle w:val="Default"/>
+        <w:numPr>
+          <w:ilvl w:val="0"/>
+          <w:numId w:val="2"/>
+        </w:numPr>
+      </w:pPr>
+      <w:r>
+        <w:t xml:space="preserve">Click the </w:t>
+      </w:r>
+      <w:r>
+        <w:rPr>
+          <w:b/>
+        </w:rPr>
+        <w:t>Monitor</w:t>
+      </w:r>
+      <w:r>
+        <w:t xml:space="preserve"> button to return to normal receive operation and </w:t>
+      </w:r>
+      <w:r>
+        <w:t>set the ba</w:t>
+      </w:r>
+      <w:r>
+        <w:t>ckground noise level to around 30</w:t>
+      </w:r>
+      <w:r>
+        <w:t xml:space="preserve"> dB on the </w:t>
+      </w:r>
+      <w:r>
+        <w:t xml:space="preserve">thermometer </w:t>
+      </w:r>
+      <w:r>
+        <w:t xml:space="preserve">scale at lower left of the main screen.  </w:t>
+      </w:r>
+      <w:r>
+        <w:t xml:space="preserve">With the slider at mid-scale, the dB </w:t>
+      </w:r>
+      <w:r>
+        <w:t xml:space="preserve">scale is </w:t>
+      </w:r>
+      <w:r>
+        <w:t xml:space="preserve">calibrated </w:t>
+      </w:r>
+      <w:r>
+        <w:t>relative to the least significan</w:t>
+      </w:r>
+      <w:r>
+        <w:t>t bit of a 16-bit A/D converter in the soundcard.</w:t>
+      </w:r>
+      <w:r>
+        <w:t xml:space="preserve">  This setting is not critical.</w:t>
+      </w:r>
+    </w:p>
+    <w:p>
+      <w:pPr>
+        <w:pStyle w:val="Default"/>
+      </w:pPr>
+    </w:p>
+    <w:p>
+      <w:pPr>
+        <w:pStyle w:val="Default"/>
+        <w:numPr>
+          <w:ilvl w:val="0"/>
+          <w:numId w:val="2"/>
+        </w:numPr>
+      </w:pPr>
+      <w:r>
+        <w:t>Y</w:t>
+      </w:r>
+      <w:r>
+        <w:t xml:space="preserve">ou should now be </w:t>
+      </w:r>
+      <w:r>
+        <w:t xml:space="preserve">ready to make QSOs with the </w:t>
+      </w:r>
+      <w:r>
+        <w:t>JT9 modes in WSJT-X.</w:t>
       </w:r>
     </w:p>
     <w:p>
@@ -1370,23 +1727,13 @@
           <w:szCs w:val="32"/>
         </w:rPr>
       </w:pPr>
-    </w:p>
-    <w:p>
-      <w:pPr>
-        <w:pStyle w:val="Default"/>
-        <w:spacing w:after="240"/>
+      <w:r>
         <w:rPr>
           <w:b/>
           <w:sz w:val="32"/>
           <w:szCs w:val="32"/>
         </w:rPr>
-      </w:pPr>
-      <w:r>
-        <w:rPr>
-          <w:b/>
-          <w:sz w:val="32"/>
-          <w:szCs w:val="32"/>
-        </w:rPr>
+        <w:lastRenderedPageBreak/>
         <w:t>Hints for New Users</w:t>
       </w:r>
     </w:p>
@@ -1684,7 +2031,17 @@
           <w:sz w:val="24"/>
           <w:szCs w:val="24"/>
         </w:rPr>
-        <w:t xml:space="preserve">In normal use </w:t>
+        <w:t>In</w:t>
+      </w:r>
+      <w:bookmarkStart w:id="0" w:name="_GoBack"/>
+      <w:bookmarkEnd w:id="0"/>
+      <w:r>
+        <w:rPr>
+          <w:rFonts w:ascii="Arial" w:hAnsi="Arial" w:cs="Arial"/>
+          <w:sz w:val="24"/>
+          <w:szCs w:val="24"/>
+        </w:rPr>
+        <w:t xml:space="preserve"> normal use </w:t>
       </w:r>
       <w:r>
         <w:rPr>
@@ -2293,7 +2650,7 @@
         </w:rPr>
         <w:t xml:space="preserve"> NTP.  See </w:t>
       </w:r>
-      <w:hyperlink r:id="rId11" w:history="1">
+      <w:hyperlink r:id="rId12" w:history="1">
         <w:r>
           <w:rPr>
             <w:rStyle w:val="Hyperlink"/>
@@ -2356,7 +2713,6 @@
           <w:sz w:val="32"/>
           <w:szCs w:val="32"/>
         </w:rPr>
-        <w:lastRenderedPageBreak/>
         <w:t>Bug Reports and Feature Requests</w:t>
       </w:r>
     </w:p>
@@ -2397,8 +2753,6 @@
         </w:rPr>
         <w:br w:type="page"/>
       </w:r>
-      <w:bookmarkStart w:id="0" w:name="_GoBack"/>
-      <w:bookmarkEnd w:id="0"/>
     </w:p>
     <w:p>
       <w:pPr>
@@ -3591,7 +3945,7 @@
         <w:ind w:left="720" w:hanging="360"/>
       </w:pPr>
     </w:lvl>
-    <w:lvl w:ilvl="1" w:tplc="04090019" w:tentative="1">
+    <w:lvl w:ilvl="1" w:tplc="04090019">
       <w:start w:val="1"/>
       <w:numFmt w:val="lowerLetter"/>
       <w:lvlText w:val="%2."/>

</xml_diff>

<commit_message>
1. Send values of fMin, fMax, to the jt9 decoder. 2. Option for user to set default fonts. 3. Minor tweaks to GUI appearance.
</commit_message>
<xml_diff>
--- a/branches/wsjtx/WSJT-X_Users_Guide.docx
+++ b/branches/wsjtx/WSJT-X_Users_Guide.docx
@@ -14,6 +14,8 @@
           <w:u w:val="single"/>
         </w:rPr>
       </w:pPr>
+      <w:bookmarkStart w:id="0" w:name="_GoBack"/>
+      <w:bookmarkEnd w:id="0"/>
       <w:r>
         <w:rPr>
           <w:rFonts w:ascii="Arial" w:hAnsi="Arial" w:cs="Arial"/>
@@ -654,7 +656,7 @@
       <w:r>
         <w:t xml:space="preserve">  It is available online at </w:t>
       </w:r>
-      <w:hyperlink r:id="rId6" w:history="1">
+      <w:hyperlink r:id="rId8" w:history="1">
         <w:r>
           <w:rPr>
             <w:rStyle w:val="Hyperlink"/>
@@ -715,7 +717,7 @@
       <w:r>
         <w:t xml:space="preserve">loaded from the WSJT Home Page at </w:t>
       </w:r>
-      <w:hyperlink r:id="rId7" w:history="1">
+      <w:hyperlink r:id="rId9" w:history="1">
         <w:r>
           <w:rPr>
             <w:rStyle w:val="Hyperlink"/>
@@ -895,7 +897,7 @@
                     <pic:cNvPicPr/>
                   </pic:nvPicPr>
                   <pic:blipFill>
-                    <a:blip r:embed="rId8">
+                    <a:blip r:embed="rId10">
                       <a:extLst>
                         <a:ext uri="{28A0092B-C50C-407E-A947-70E740481C1C}">
                           <a14:useLocalDpi xmlns:a14="http://schemas.microsoft.com/office/drawing/2010/main" val="0"/>
@@ -1148,7 +1150,7 @@
                     <pic:cNvPicPr/>
                   </pic:nvPicPr>
                   <pic:blipFill>
-                    <a:blip r:embed="rId9">
+                    <a:blip r:embed="rId11">
                       <a:extLst>
                         <a:ext uri="{28A0092B-C50C-407E-A947-70E740481C1C}">
                           <a14:useLocalDpi xmlns:a14="http://schemas.microsoft.com/office/drawing/2010/main" val="0"/>
@@ -1215,7 +1217,7 @@
                     <pic:cNvPicPr/>
                   </pic:nvPicPr>
                   <pic:blipFill>
-                    <a:blip r:embed="rId10">
+                    <a:blip r:embed="rId12">
                       <a:extLst>
                         <a:ext uri="{28A0092B-C50C-407E-A947-70E740481C1C}">
                           <a14:useLocalDpi xmlns:a14="http://schemas.microsoft.com/office/drawing/2010/main" val="0"/>
@@ -1357,7 +1359,6 @@
         </w:numPr>
       </w:pPr>
       <w:r>
-        <w:lastRenderedPageBreak/>
         <w:t xml:space="preserve">To get some feeling for controls you will use </w:t>
       </w:r>
       <w:r>
@@ -1440,10 +1441,7 @@
         </w:numPr>
       </w:pPr>
       <w:r>
-        <w:t xml:space="preserve">Double-click on decode line highlighted in </w:t>
-      </w:r>
-      <w:r>
-        <w:t xml:space="preserve">red — similar to (a) except </w:t>
+        <w:t xml:space="preserve">Double-click on decode line highlighted in red — similar to (a) except </w:t>
       </w:r>
       <w:proofErr w:type="spellStart"/>
       <w:proofErr w:type="gramStart"/>
@@ -1517,10 +1515,7 @@
         </w:numPr>
       </w:pPr>
       <w:r>
-        <w:t xml:space="preserve">CTRL-double-click — </w:t>
-      </w:r>
-      <w:r>
-        <w:t xml:space="preserve">move Rx and </w:t>
+        <w:t xml:space="preserve">CTRL-double-click — move Rx and </w:t>
       </w:r>
       <w:proofErr w:type="spellStart"/>
       <w:proofErr w:type="gramStart"/>
@@ -1530,10 +1525,7 @@
       <w:proofErr w:type="spellEnd"/>
       <w:proofErr w:type="gramEnd"/>
       <w:r>
-        <w:t xml:space="preserve"> frequencies</w:t>
-      </w:r>
-      <w:r>
-        <w:t xml:space="preserve"> and decode there.</w:t>
+        <w:t xml:space="preserve"> frequencies and decode there.</w:t>
       </w:r>
     </w:p>
     <w:p>
@@ -1594,7 +1586,7 @@
                     <pic:cNvPicPr/>
                   </pic:nvPicPr>
                   <pic:blipFill>
-                    <a:blip r:embed="rId11">
+                    <a:blip r:embed="rId13">
                       <a:extLst>
                         <a:ext uri="{28A0092B-C50C-407E-A947-70E740481C1C}">
                           <a14:useLocalDpi xmlns:a14="http://schemas.microsoft.com/office/drawing/2010/main" val="0"/>
@@ -2031,17 +2023,7 @@
           <w:sz w:val="24"/>
           <w:szCs w:val="24"/>
         </w:rPr>
-        <w:t>In</w:t>
-      </w:r>
-      <w:bookmarkStart w:id="0" w:name="_GoBack"/>
-      <w:bookmarkEnd w:id="0"/>
-      <w:r>
-        <w:rPr>
-          <w:rFonts w:ascii="Arial" w:hAnsi="Arial" w:cs="Arial"/>
-          <w:sz w:val="24"/>
-          <w:szCs w:val="24"/>
-        </w:rPr>
-        <w:t xml:space="preserve"> normal use </w:t>
+        <w:t xml:space="preserve">In normal use </w:t>
       </w:r>
       <w:r>
         <w:rPr>
@@ -2650,7 +2632,7 @@
         </w:rPr>
         <w:t xml:space="preserve"> NTP.  See </w:t>
       </w:r>
-      <w:hyperlink r:id="rId12" w:history="1">
+      <w:hyperlink r:id="rId14" w:history="1">
         <w:r>
           <w:rPr>
             <w:rStyle w:val="Hyperlink"/>
@@ -3743,6 +3725,7 @@
       </w:r>
     </w:p>
     <w:sectPr>
+      <w:footerReference w:type="default" r:id="rId15"/>
       <w:pgSz w:w="12240" w:h="15840"/>
       <w:pgMar w:top="1296" w:right="1440" w:bottom="1008" w:left="1440" w:header="720" w:footer="720" w:gutter="0"/>
       <w:cols w:space="720"/>
@@ -3750,6 +3733,109 @@
     </w:sectPr>
   </w:body>
 </w:document>
+</file>
+
+<file path=word/endnotes.xml><?xml version="1.0" encoding="utf-8"?>
+<w:endnotes xmlns:wpc="http://schemas.microsoft.com/office/word/2010/wordprocessingCanvas" xmlns:mc="http://schemas.openxmlformats.org/markup-compatibility/2006" xmlns:o="urn:schemas-microsoft-com:office:office" xmlns:r="http://schemas.openxmlformats.org/officeDocument/2006/relationships" xmlns:m="http://schemas.openxmlformats.org/officeDocument/2006/math" xmlns:v="urn:schemas-microsoft-com:vml" xmlns:wp14="http://schemas.microsoft.com/office/word/2010/wordprocessingDrawing" xmlns:wp="http://schemas.openxmlformats.org/drawingml/2006/wordprocessingDrawing" xmlns:w10="urn:schemas-microsoft-com:office:word" xmlns:w="http://schemas.openxmlformats.org/wordprocessingml/2006/main" xmlns:w14="http://schemas.microsoft.com/office/word/2010/wordml" xmlns:wpg="http://schemas.microsoft.com/office/word/2010/wordprocessingGroup" xmlns:wpi="http://schemas.microsoft.com/office/word/2010/wordprocessingInk" xmlns:wne="http://schemas.microsoft.com/office/word/2006/wordml" xmlns:wps="http://schemas.microsoft.com/office/word/2010/wordprocessingShape" mc:Ignorable="w14 wp14">
+  <w:endnote w:type="separator" w:id="-1">
+    <w:p>
+      <w:pPr>
+        <w:spacing w:after="0" w:line="240" w:lineRule="auto"/>
+      </w:pPr>
+      <w:r>
+        <w:separator/>
+      </w:r>
+    </w:p>
+  </w:endnote>
+  <w:endnote w:type="continuationSeparator" w:id="0">
+    <w:p>
+      <w:pPr>
+        <w:spacing w:after="0" w:line="240" w:lineRule="auto"/>
+      </w:pPr>
+      <w:r>
+        <w:continuationSeparator/>
+      </w:r>
+    </w:p>
+  </w:endnote>
+</w:endnotes>
+</file>
+
+<file path=word/footer1.xml><?xml version="1.0" encoding="utf-8"?>
+<w:ftr xmlns:wpc="http://schemas.microsoft.com/office/word/2010/wordprocessingCanvas" xmlns:mc="http://schemas.openxmlformats.org/markup-compatibility/2006" xmlns:o="urn:schemas-microsoft-com:office:office" xmlns:r="http://schemas.openxmlformats.org/officeDocument/2006/relationships" xmlns:m="http://schemas.openxmlformats.org/officeDocument/2006/math" xmlns:v="urn:schemas-microsoft-com:vml" xmlns:wp14="http://schemas.microsoft.com/office/word/2010/wordprocessingDrawing" xmlns:wp="http://schemas.openxmlformats.org/drawingml/2006/wordprocessingDrawing" xmlns:w10="urn:schemas-microsoft-com:office:word" xmlns:w="http://schemas.openxmlformats.org/wordprocessingml/2006/main" xmlns:w14="http://schemas.microsoft.com/office/word/2010/wordml" xmlns:wpg="http://schemas.microsoft.com/office/word/2010/wordprocessingGroup" xmlns:wpi="http://schemas.microsoft.com/office/word/2010/wordprocessingInk" xmlns:wne="http://schemas.microsoft.com/office/word/2006/wordml" xmlns:wps="http://schemas.microsoft.com/office/word/2010/wordprocessingShape" mc:Ignorable="w14 wp14">
+  <w:sdt>
+    <w:sdtPr>
+      <w:id w:val="870348120"/>
+      <w:docPartObj>
+        <w:docPartGallery w:val="Page Numbers (Bottom of Page)"/>
+        <w:docPartUnique/>
+      </w:docPartObj>
+    </w:sdtPr>
+    <w:sdtEndPr>
+      <w:rPr>
+        <w:noProof/>
+      </w:rPr>
+    </w:sdtEndPr>
+    <w:sdtContent>
+      <w:p>
+        <w:pPr>
+          <w:pStyle w:val="Footer"/>
+          <w:jc w:val="center"/>
+        </w:pPr>
+        <w:r>
+          <w:fldChar w:fldCharType="begin"/>
+        </w:r>
+        <w:r>
+          <w:instrText xml:space="preserve"> PAGE   \* MERGEFORMAT </w:instrText>
+        </w:r>
+        <w:r>
+          <w:fldChar w:fldCharType="separate"/>
+        </w:r>
+        <w:r>
+          <w:rPr>
+            <w:noProof/>
+          </w:rPr>
+          <w:t>6</w:t>
+        </w:r>
+        <w:r>
+          <w:rPr>
+            <w:noProof/>
+          </w:rPr>
+          <w:fldChar w:fldCharType="end"/>
+        </w:r>
+      </w:p>
+    </w:sdtContent>
+  </w:sdt>
+  <w:p>
+    <w:pPr>
+      <w:pStyle w:val="Footer"/>
+    </w:pPr>
+  </w:p>
+</w:ftr>
+</file>
+
+<file path=word/footnotes.xml><?xml version="1.0" encoding="utf-8"?>
+<w:footnotes xmlns:wpc="http://schemas.microsoft.com/office/word/2010/wordprocessingCanvas" xmlns:mc="http://schemas.openxmlformats.org/markup-compatibility/2006" xmlns:o="urn:schemas-microsoft-com:office:office" xmlns:r="http://schemas.openxmlformats.org/officeDocument/2006/relationships" xmlns:m="http://schemas.openxmlformats.org/officeDocument/2006/math" xmlns:v="urn:schemas-microsoft-com:vml" xmlns:wp14="http://schemas.microsoft.com/office/word/2010/wordprocessingDrawing" xmlns:wp="http://schemas.openxmlformats.org/drawingml/2006/wordprocessingDrawing" xmlns:w10="urn:schemas-microsoft-com:office:word" xmlns:w="http://schemas.openxmlformats.org/wordprocessingml/2006/main" xmlns:w14="http://schemas.microsoft.com/office/word/2010/wordml" xmlns:wpg="http://schemas.microsoft.com/office/word/2010/wordprocessingGroup" xmlns:wpi="http://schemas.microsoft.com/office/word/2010/wordprocessingInk" xmlns:wne="http://schemas.microsoft.com/office/word/2006/wordml" xmlns:wps="http://schemas.microsoft.com/office/word/2010/wordprocessingShape" mc:Ignorable="w14 wp14">
+  <w:footnote w:type="separator" w:id="-1">
+    <w:p>
+      <w:pPr>
+        <w:spacing w:after="0" w:line="240" w:lineRule="auto"/>
+      </w:pPr>
+      <w:r>
+        <w:separator/>
+      </w:r>
+    </w:p>
+  </w:footnote>
+  <w:footnote w:type="continuationSeparator" w:id="0">
+    <w:p>
+      <w:pPr>
+        <w:spacing w:after="0" w:line="240" w:lineRule="auto"/>
+      </w:pPr>
+      <w:r>
+        <w:continuationSeparator/>
+      </w:r>
+    </w:p>
+  </w:footnote>
+</w:footnotes>
 </file>
 
 <file path=word/numbering.xml><?xml version="1.0" encoding="utf-8"?>
@@ -4517,6 +4603,50 @@
       <w:u w:val="single"/>
     </w:rPr>
   </w:style>
+  <w:style w:type="paragraph" w:styleId="Header">
+    <w:name w:val="header"/>
+    <w:basedOn w:val="Normal"/>
+    <w:link w:val="HeaderChar"/>
+    <w:uiPriority w:val="99"/>
+    <w:unhideWhenUsed/>
+    <w:rsid w:val="00513F7C"/>
+    <w:pPr>
+      <w:tabs>
+        <w:tab w:val="center" w:pos="4680"/>
+        <w:tab w:val="right" w:pos="9360"/>
+      </w:tabs>
+      <w:spacing w:after="0" w:line="240" w:lineRule="auto"/>
+    </w:pPr>
+  </w:style>
+  <w:style w:type="character" w:customStyle="1" w:styleId="HeaderChar">
+    <w:name w:val="Header Char"/>
+    <w:basedOn w:val="DefaultParagraphFont"/>
+    <w:link w:val="Header"/>
+    <w:uiPriority w:val="99"/>
+    <w:rsid w:val="00513F7C"/>
+  </w:style>
+  <w:style w:type="paragraph" w:styleId="Footer">
+    <w:name w:val="footer"/>
+    <w:basedOn w:val="Normal"/>
+    <w:link w:val="FooterChar"/>
+    <w:uiPriority w:val="99"/>
+    <w:unhideWhenUsed/>
+    <w:rsid w:val="00513F7C"/>
+    <w:pPr>
+      <w:tabs>
+        <w:tab w:val="center" w:pos="4680"/>
+        <w:tab w:val="right" w:pos="9360"/>
+      </w:tabs>
+      <w:spacing w:after="0" w:line="240" w:lineRule="auto"/>
+    </w:pPr>
+  </w:style>
+  <w:style w:type="character" w:customStyle="1" w:styleId="FooterChar">
+    <w:name w:val="Footer Char"/>
+    <w:basedOn w:val="DefaultParagraphFont"/>
+    <w:link w:val="Footer"/>
+    <w:uiPriority w:val="99"/>
+    <w:rsid w:val="00513F7C"/>
+  </w:style>
 </w:styles>
 </file>
 
@@ -4829,6 +4959,50 @@
       <w:u w:val="single"/>
     </w:rPr>
   </w:style>
+  <w:style w:type="paragraph" w:styleId="Header">
+    <w:name w:val="header"/>
+    <w:basedOn w:val="Normal"/>
+    <w:link w:val="HeaderChar"/>
+    <w:uiPriority w:val="99"/>
+    <w:unhideWhenUsed/>
+    <w:rsid w:val="00513F7C"/>
+    <w:pPr>
+      <w:tabs>
+        <w:tab w:val="center" w:pos="4680"/>
+        <w:tab w:val="right" w:pos="9360"/>
+      </w:tabs>
+      <w:spacing w:after="0" w:line="240" w:lineRule="auto"/>
+    </w:pPr>
+  </w:style>
+  <w:style w:type="character" w:customStyle="1" w:styleId="HeaderChar">
+    <w:name w:val="Header Char"/>
+    <w:basedOn w:val="DefaultParagraphFont"/>
+    <w:link w:val="Header"/>
+    <w:uiPriority w:val="99"/>
+    <w:rsid w:val="00513F7C"/>
+  </w:style>
+  <w:style w:type="paragraph" w:styleId="Footer">
+    <w:name w:val="footer"/>
+    <w:basedOn w:val="Normal"/>
+    <w:link w:val="FooterChar"/>
+    <w:uiPriority w:val="99"/>
+    <w:unhideWhenUsed/>
+    <w:rsid w:val="00513F7C"/>
+    <w:pPr>
+      <w:tabs>
+        <w:tab w:val="center" w:pos="4680"/>
+        <w:tab w:val="right" w:pos="9360"/>
+      </w:tabs>
+      <w:spacing w:after="0" w:line="240" w:lineRule="auto"/>
+    </w:pPr>
+  </w:style>
+  <w:style w:type="character" w:customStyle="1" w:styleId="FooterChar">
+    <w:name w:val="Footer Char"/>
+    <w:basedOn w:val="DefaultParagraphFont"/>
+    <w:link w:val="Footer"/>
+    <w:uiPriority w:val="99"/>
+    <w:rsid w:val="00513F7C"/>
+  </w:style>
 </w:styles>
 </file>
 

</xml_diff>

<commit_message>
Clean up the transition from JT9 tones to CW ID.
</commit_message>
<xml_diff>
--- a/branches/wsjtx/WSJT-X_Users_Guide.docx
+++ b/branches/wsjtx/WSJT-X_Users_Guide.docx
@@ -14,8 +14,6 @@
           <w:u w:val="single"/>
         </w:rPr>
       </w:pPr>
-      <w:bookmarkStart w:id="0" w:name="_GoBack"/>
-      <w:bookmarkEnd w:id="0"/>
       <w:r>
         <w:rPr>
           <w:rFonts w:ascii="Arial" w:hAnsi="Arial" w:cs="Arial"/>
@@ -2149,71 +2147,23 @@
           <w:sz w:val="24"/>
           <w:szCs w:val="24"/>
         </w:rPr>
-        <w:t>Click on waterfall to set QSO Frequency.</w:t>
-      </w:r>
-      <w:r>
-        <w:rPr>
-          <w:rFonts w:ascii="Arial" w:hAnsi="Arial" w:cs="Arial"/>
-          <w:sz w:val="24"/>
-          <w:szCs w:val="24"/>
-        </w:rPr>
-        <w:t xml:space="preserve">  </w:t>
-      </w:r>
-      <w:r>
-        <w:rPr>
-          <w:rFonts w:ascii="Arial" w:hAnsi="Arial" w:cs="Arial"/>
-          <w:sz w:val="24"/>
-          <w:szCs w:val="24"/>
-        </w:rPr>
-        <w:t>Double-click</w:t>
-      </w:r>
-      <w:r>
-        <w:rPr>
-          <w:rFonts w:ascii="Arial" w:hAnsi="Arial" w:cs="Arial"/>
-          <w:sz w:val="24"/>
-          <w:szCs w:val="24"/>
-        </w:rPr>
-        <w:t xml:space="preserve">ing will </w:t>
-      </w:r>
-      <w:r>
-        <w:rPr>
-          <w:rFonts w:ascii="Arial" w:hAnsi="Arial" w:cs="Arial"/>
-          <w:sz w:val="24"/>
-          <w:szCs w:val="24"/>
-        </w:rPr>
-        <w:t>set</w:t>
-      </w:r>
-      <w:r>
-        <w:rPr>
-          <w:rFonts w:ascii="Arial" w:hAnsi="Arial" w:cs="Arial"/>
-          <w:sz w:val="24"/>
-          <w:szCs w:val="24"/>
-        </w:rPr>
-        <w:t xml:space="preserve"> QSO Freq</w:t>
-      </w:r>
-      <w:r>
-        <w:rPr>
-          <w:rFonts w:ascii="Arial" w:hAnsi="Arial" w:cs="Arial"/>
-          <w:sz w:val="24"/>
-          <w:szCs w:val="24"/>
-        </w:rPr>
-        <w:t>ue</w:t>
-      </w:r>
-      <w:r>
-        <w:rPr>
-          <w:rFonts w:ascii="Arial" w:hAnsi="Arial" w:cs="Arial"/>
-          <w:sz w:val="24"/>
-          <w:szCs w:val="24"/>
-        </w:rPr>
-        <w:t>ncy</w:t>
-      </w:r>
-      <w:r>
-        <w:rPr>
-          <w:rFonts w:ascii="Arial" w:hAnsi="Arial" w:cs="Arial"/>
-          <w:sz w:val="24"/>
-          <w:szCs w:val="24"/>
-        </w:rPr>
-        <w:t>,</w:t>
+        <w:t xml:space="preserve">Double-click on a decoded </w:t>
+      </w:r>
+      <w:r>
+        <w:rPr>
+          <w:rFonts w:ascii="Arial" w:hAnsi="Arial" w:cs="Arial"/>
+          <w:sz w:val="24"/>
+          <w:szCs w:val="24"/>
+        </w:rPr>
+        <w:t xml:space="preserve">message </w:t>
+      </w:r>
+      <w:r>
+        <w:rPr>
+          <w:rFonts w:ascii="Arial" w:hAnsi="Arial" w:cs="Arial"/>
+          <w:sz w:val="24"/>
+          <w:szCs w:val="24"/>
+        </w:rPr>
+        <w:t>to copy</w:t>
       </w:r>
       <w:r>
         <w:rPr>
@@ -2229,133 +2179,15 @@
           <w:sz w:val="24"/>
           <w:szCs w:val="24"/>
         </w:rPr>
-        <w:t>start</w:t>
-      </w:r>
-      <w:r>
-        <w:rPr>
-          <w:rFonts w:ascii="Arial" w:hAnsi="Arial" w:cs="Arial"/>
-          <w:sz w:val="24"/>
-          <w:szCs w:val="24"/>
-        </w:rPr>
-        <w:t xml:space="preserve"> the decoder, and </w:t>
-      </w:r>
-      <w:r>
-        <w:rPr>
-          <w:rFonts w:ascii="Arial" w:hAnsi="Arial" w:cs="Arial"/>
-          <w:sz w:val="24"/>
-          <w:szCs w:val="24"/>
-        </w:rPr>
-        <w:t xml:space="preserve">set </w:t>
-      </w:r>
-      <w:proofErr w:type="spellStart"/>
-      <w:r>
-        <w:rPr>
-          <w:rFonts w:ascii="Arial" w:hAnsi="Arial" w:cs="Arial"/>
-          <w:b/>
-          <w:sz w:val="24"/>
-          <w:szCs w:val="24"/>
-        </w:rPr>
-        <w:t>Tol</w:t>
-      </w:r>
-      <w:proofErr w:type="spellEnd"/>
-      <w:r>
-        <w:rPr>
-          <w:rFonts w:ascii="Arial" w:hAnsi="Arial" w:cs="Arial"/>
-          <w:sz w:val="24"/>
-          <w:szCs w:val="24"/>
-        </w:rPr>
-        <w:t xml:space="preserve"> to a suitable</w:t>
-      </w:r>
-      <w:r>
-        <w:rPr>
-          <w:rFonts w:ascii="Arial" w:hAnsi="Arial" w:cs="Arial"/>
-          <w:sz w:val="24"/>
-          <w:szCs w:val="24"/>
-        </w:rPr>
-        <w:t xml:space="preserve"> mode-dependent value.</w:t>
-      </w:r>
-      <w:r>
-        <w:rPr>
-          <w:rFonts w:ascii="Arial" w:hAnsi="Arial" w:cs="Arial"/>
-          <w:sz w:val="24"/>
-          <w:szCs w:val="24"/>
-        </w:rPr>
-        <w:t xml:space="preserve">  By default the audio </w:t>
-      </w:r>
-      <w:proofErr w:type="spellStart"/>
-      <w:r>
-        <w:rPr>
-          <w:rFonts w:ascii="Arial" w:hAnsi="Arial" w:cs="Arial"/>
-          <w:sz w:val="24"/>
-          <w:szCs w:val="24"/>
-        </w:rPr>
-        <w:t>Tx</w:t>
-      </w:r>
-      <w:proofErr w:type="spellEnd"/>
-      <w:r>
-        <w:rPr>
-          <w:rFonts w:ascii="Arial" w:hAnsi="Arial" w:cs="Arial"/>
-          <w:sz w:val="24"/>
-          <w:szCs w:val="24"/>
-        </w:rPr>
-        <w:t xml:space="preserve"> Frequency tracks the QSO Frequency; you can move </w:t>
-      </w:r>
-      <w:r>
-        <w:rPr>
-          <w:rFonts w:ascii="Arial" w:hAnsi="Arial" w:cs="Arial"/>
-          <w:i/>
-          <w:sz w:val="24"/>
-          <w:szCs w:val="24"/>
-        </w:rPr>
-        <w:t xml:space="preserve">only </w:t>
-      </w:r>
-      <w:r>
-        <w:rPr>
-          <w:rFonts w:ascii="Arial" w:hAnsi="Arial" w:cs="Arial"/>
-          <w:sz w:val="24"/>
-          <w:szCs w:val="24"/>
-        </w:rPr>
-        <w:t>the QSO frequency by holding down the CTRL key during the move.</w:t>
-      </w:r>
-    </w:p>
-    <w:p>
-      <w:pPr>
-        <w:pStyle w:val="ListParagraph"/>
-        <w:numPr>
-          <w:ilvl w:val="0"/>
-          <w:numId w:val="4"/>
-        </w:numPr>
-        <w:rPr>
-          <w:rFonts w:ascii="Arial" w:hAnsi="Arial" w:cs="Arial"/>
-          <w:b/>
-          <w:color w:val="000000"/>
-          <w:sz w:val="24"/>
-          <w:szCs w:val="24"/>
-        </w:rPr>
-      </w:pPr>
-      <w:r>
-        <w:rPr>
-          <w:rFonts w:ascii="Arial" w:hAnsi="Arial" w:cs="Arial"/>
-          <w:sz w:val="24"/>
-          <w:szCs w:val="24"/>
-        </w:rPr>
-        <w:t>Double-click on a decoded callsign</w:t>
-      </w:r>
-      <w:r>
-        <w:rPr>
-          <w:rFonts w:ascii="Arial" w:hAnsi="Arial" w:cs="Arial"/>
-          <w:sz w:val="24"/>
-          <w:szCs w:val="24"/>
-        </w:rPr>
-        <w:t xml:space="preserve"> to copy</w:t>
-      </w:r>
-      <w:r>
-        <w:rPr>
-          <w:rFonts w:ascii="Arial" w:hAnsi="Arial" w:cs="Arial"/>
-          <w:sz w:val="24"/>
-          <w:szCs w:val="24"/>
-        </w:rPr>
-        <w:t xml:space="preserve"> it into </w:t>
+        <w:t xml:space="preserve">the callsign and locator </w:t>
+      </w:r>
+      <w:r>
+        <w:rPr>
+          <w:rFonts w:ascii="Arial" w:hAnsi="Arial" w:cs="Arial"/>
+          <w:sz w:val="24"/>
+          <w:szCs w:val="24"/>
+        </w:rPr>
+        <w:t xml:space="preserve">into </w:t>
       </w:r>
       <w:r>
         <w:rPr>
@@ -2372,7 +2204,42 @@
           <w:sz w:val="24"/>
           <w:szCs w:val="24"/>
         </w:rPr>
-        <w:t xml:space="preserve"> and generate</w:t>
+        <w:t xml:space="preserve"> </w:t>
+      </w:r>
+      <w:r>
+        <w:rPr>
+          <w:rFonts w:ascii="Arial" w:hAnsi="Arial" w:cs="Arial"/>
+          <w:sz w:val="24"/>
+          <w:szCs w:val="24"/>
+        </w:rPr>
+        <w:t xml:space="preserve">and </w:t>
+      </w:r>
+      <w:bookmarkStart w:id="0" w:name="_GoBack"/>
+      <w:r>
+        <w:rPr>
+          <w:rFonts w:ascii="Arial" w:hAnsi="Arial" w:cs="Arial"/>
+          <w:b/>
+          <w:sz w:val="24"/>
+          <w:szCs w:val="24"/>
+        </w:rPr>
+        <w:t>DX Grid</w:t>
+      </w:r>
+      <w:bookmarkEnd w:id="0"/>
+      <w:r>
+        <w:rPr>
+          <w:rFonts w:ascii="Arial" w:hAnsi="Arial" w:cs="Arial"/>
+          <w:sz w:val="24"/>
+          <w:szCs w:val="24"/>
+        </w:rPr>
+        <w:t xml:space="preserve">.  This will also </w:t>
+      </w:r>
+      <w:r>
+        <w:rPr>
+          <w:rFonts w:ascii="Arial" w:hAnsi="Arial" w:cs="Arial"/>
+          <w:sz w:val="24"/>
+          <w:szCs w:val="24"/>
+        </w:rPr>
+        <w:t>generate</w:t>
       </w:r>
       <w:r>
         <w:rPr>
@@ -3794,7 +3661,7 @@
           <w:rPr>
             <w:noProof/>
           </w:rPr>
-          <w:t>6</w:t>
+          <w:t>5</w:t>
         </w:r>
         <w:r>
           <w:rPr>

</xml_diff>

<commit_message>
Execute the "band changed" routine when the Band combobox is activated, even if selected band has not changed.
</commit_message>
<xml_diff>
--- a/branches/wsjtx/WSJT-X_Users_Guide.docx
+++ b/branches/wsjtx/WSJT-X_Users_Guide.docx
@@ -1,6 +1,6 @@
 
 <file path=word/document.xml><?xml version="1.0" encoding="utf-8"?>
-<w:document xmlns:wpc="http://schemas.microsoft.com/office/word/2010/wordprocessingCanvas" xmlns:mc="http://schemas.openxmlformats.org/markup-compatibility/2006" xmlns:o="urn:schemas-microsoft-com:office:office" xmlns:r="http://schemas.openxmlformats.org/officeDocument/2006/relationships" xmlns:m="http://schemas.openxmlformats.org/officeDocument/2006/math" xmlns:v="urn:schemas-microsoft-com:vml" xmlns:wp14="http://schemas.microsoft.com/office/word/2010/wordprocessingDrawing" xmlns:wp="http://schemas.openxmlformats.org/drawingml/2006/wordprocessingDrawing" xmlns:w10="urn:schemas-microsoft-com:office:word" xmlns:w="http://schemas.openxmlformats.org/wordprocessingml/2006/main" xmlns:w14="http://schemas.microsoft.com/office/word/2010/wordml" xmlns:wpg="http://schemas.microsoft.com/office/word/2010/wordprocessingGroup" xmlns:wpi="http://schemas.microsoft.com/office/word/2010/wordprocessingInk" xmlns:wne="http://schemas.microsoft.com/office/word/2006/wordml" xmlns:wps="http://schemas.microsoft.com/office/word/2010/wordprocessingShape" mc:Ignorable="w14 wp14">
+<w:document xmlns:ve="http://schemas.openxmlformats.org/markup-compatibility/2006" xmlns:o="urn:schemas-microsoft-com:office:office" xmlns:r="http://schemas.openxmlformats.org/officeDocument/2006/relationships" xmlns:m="http://schemas.openxmlformats.org/officeDocument/2006/math" xmlns:v="urn:schemas-microsoft-com:vml" xmlns:wp="http://schemas.openxmlformats.org/drawingml/2006/wordprocessingDrawing" xmlns:w10="urn:schemas-microsoft-com:office:word" xmlns:w="http://schemas.openxmlformats.org/wordprocessingml/2006/main" xmlns:wne="http://schemas.microsoft.com/office/word/2006/wordml">
   <w:body>
     <w:p>
       <w:pPr>
@@ -1119,34 +1119,13 @@
       <w:bookmarkEnd w:id="0"/>
     </w:p>
     <w:p>
-      <w:hyperlink r:id="rId9" w:history="1">
+      <w:hyperlink r:id="rId8" w:history="1">
         <w:r>
           <w:rPr>
             <w:rStyle w:val="Hyperlink"/>
             <w:i/>
           </w:rPr>
-          <w:t>WS</w:t>
-        </w:r>
-        <w:r>
-          <w:rPr>
-            <w:rStyle w:val="Hyperlink"/>
-            <w:i/>
-          </w:rPr>
-          <w:t>J</w:t>
-        </w:r>
-        <w:r>
-          <w:rPr>
-            <w:rStyle w:val="Hyperlink"/>
-            <w:i/>
-          </w:rPr>
-          <w:t>T</w:t>
-        </w:r>
-        <w:r>
-          <w:rPr>
-            <w:rStyle w:val="Hyperlink"/>
-            <w:i/>
-          </w:rPr>
-          <w:t>-X</w:t>
+          <w:t>WSJT-X</w:t>
         </w:r>
       </w:hyperlink>
       <w:r>
@@ -1518,7 +1497,7 @@
       <w:r>
         <w:t xml:space="preserve"> to K1JT and the rest of the development team.  The project’s source-code repository can be found at </w:t>
       </w:r>
-      <w:hyperlink r:id="rId10" w:history="1">
+      <w:hyperlink r:id="rId9" w:history="1">
         <w:r>
           <w:rPr>
             <w:rStyle w:val="Hyperlink"/>
@@ -1742,7 +1721,7 @@
         </w:rPr>
         <w:t xml:space="preserve"> </w:t>
       </w:r>
-      <w:hyperlink r:id="rId11" w:history="1">
+      <w:hyperlink r:id="rId10" w:history="1">
         <w:r>
           <w:rPr>
             <w:rFonts w:ascii="Arial" w:eastAsia="Times New Roman" w:hAnsi="Arial" w:cs="Arial"/>
@@ -1811,7 +1790,7 @@
         </w:rPr>
         <w:t xml:space="preserve"> can be downloaded from the WSJT Home Page at </w:t>
       </w:r>
-      <w:hyperlink r:id="rId12" w:history="1">
+      <w:hyperlink r:id="rId11" w:history="1">
         <w:r>
           <w:rPr>
             <w:rStyle w:val="Hyperlink"/>
@@ -1883,7 +1862,7 @@
         </w:rPr>
         <w:t xml:space="preserve"> at </w:t>
       </w:r>
-      <w:hyperlink r:id="rId13" w:history="1">
+      <w:hyperlink r:id="rId12" w:history="1">
         <w:r>
           <w:rPr>
             <w:rStyle w:val="Hyperlink"/>
@@ -2184,7 +2163,7 @@
         </w:rPr>
         <w:lastRenderedPageBreak/>
         <w:drawing>
-          <wp:inline distT="0" distB="0" distL="0" distR="0" wp14:anchorId="0738A685" wp14:editId="2358E0F5">
+          <wp:inline distT="0" distB="0" distL="0" distR="0">
             <wp:extent cx="5249008" cy="4763165"/>
             <wp:effectExtent l="0" t="0" r="0" b="0"/>
             <wp:docPr id="1" name="Picture 1"/>
@@ -2199,10 +2178,10 @@
                     <pic:cNvPicPr/>
                   </pic:nvPicPr>
                   <pic:blipFill>
-                    <a:blip r:embed="rId14">
+                    <a:blip r:embed="rId13" cstate="print">
                       <a:extLst>
                         <a:ext uri="{28A0092B-C50C-407E-A947-70E740481C1C}">
-                          <a14:useLocalDpi xmlns:a14="http://schemas.microsoft.com/office/drawing/2010/main" val="0"/>
+                          <a14:useLocalDpi xmlns:a14="http://schemas.microsoft.com/office/drawing/2010/main" xmlns:wps="http://schemas.microsoft.com/office/word/2010/wordprocessingShape" xmlns:wpi="http://schemas.microsoft.com/office/word/2010/wordprocessingInk" xmlns:wpg="http://schemas.microsoft.com/office/word/2010/wordprocessingGroup" xmlns:w14="http://schemas.microsoft.com/office/word/2010/wordml" xmlns:w="http://schemas.openxmlformats.org/wordprocessingml/2006/main" xmlns:w10="urn:schemas-microsoft-com:office:word" xmlns:wp14="http://schemas.microsoft.com/office/word/2010/wordprocessingDrawing" xmlns:v="urn:schemas-microsoft-com:vml" xmlns:o="urn:schemas-microsoft-com:office:office" xmlns:mc="http://schemas.openxmlformats.org/markup-compatibility/2006" xmlns:wpc="http://schemas.microsoft.com/office/word/2010/wordprocessingCanvas" xmlns="" val="0"/>
                         </a:ext>
                       </a:extLst>
                     </a:blip>
@@ -2432,7 +2411,7 @@
         <w:rPr>
           <w:rFonts w:eastAsia="Times New Roman"/>
         </w:rPr>
-        <w:t>and open the example file 130426_0027</w:t>
+        <w:t>and open the example file 130418_1742</w:t>
       </w:r>
       <w:r>
         <w:rPr>
@@ -2647,10 +2626,10 @@
                     <pic:cNvPicPr/>
                   </pic:nvPicPr>
                   <pic:blipFill>
-                    <a:blip r:embed="rId15">
+                    <a:blip r:embed="rId14" cstate="print">
                       <a:extLst>
                         <a:ext uri="{28A0092B-C50C-407E-A947-70E740481C1C}">
-                          <a14:useLocalDpi xmlns:a14="http://schemas.microsoft.com/office/drawing/2010/main" val="0"/>
+                          <a14:useLocalDpi xmlns:a14="http://schemas.microsoft.com/office/drawing/2010/main" xmlns:wps="http://schemas.microsoft.com/office/word/2010/wordprocessingShape" xmlns:wpi="http://schemas.microsoft.com/office/word/2010/wordprocessingInk" xmlns:wpg="http://schemas.microsoft.com/office/word/2010/wordprocessingGroup" xmlns:w14="http://schemas.microsoft.com/office/word/2010/wordml" xmlns:w="http://schemas.openxmlformats.org/wordprocessingml/2006/main" xmlns:w10="urn:schemas-microsoft-com:office:word" xmlns:wp14="http://schemas.microsoft.com/office/word/2010/wordprocessingDrawing" xmlns:v="urn:schemas-microsoft-com:vml" xmlns:o="urn:schemas-microsoft-com:office:office" xmlns:mc="http://schemas.openxmlformats.org/markup-compatibility/2006" xmlns:wpc="http://schemas.microsoft.com/office/word/2010/wordprocessingCanvas" xmlns="" val="0"/>
                         </a:ext>
                       </a:extLst>
                     </a:blip>
@@ -2712,10 +2691,10 @@
                     <pic:cNvPicPr/>
                   </pic:nvPicPr>
                   <pic:blipFill>
-                    <a:blip r:embed="rId16">
+                    <a:blip r:embed="rId15" cstate="print">
                       <a:extLst>
                         <a:ext uri="{28A0092B-C50C-407E-A947-70E740481C1C}">
-                          <a14:useLocalDpi xmlns:a14="http://schemas.microsoft.com/office/drawing/2010/main" val="0"/>
+                          <a14:useLocalDpi xmlns:a14="http://schemas.microsoft.com/office/drawing/2010/main" xmlns:wps="http://schemas.microsoft.com/office/word/2010/wordprocessingShape" xmlns:wpi="http://schemas.microsoft.com/office/word/2010/wordprocessingInk" xmlns:wpg="http://schemas.microsoft.com/office/word/2010/wordprocessingGroup" xmlns:w14="http://schemas.microsoft.com/office/word/2010/wordml" xmlns:w="http://schemas.openxmlformats.org/wordprocessingml/2006/main" xmlns:w10="urn:schemas-microsoft-com:office:word" xmlns:wp14="http://schemas.microsoft.com/office/word/2010/wordprocessingDrawing" xmlns:v="urn:schemas-microsoft-com:vml" xmlns:o="urn:schemas-microsoft-com:office:office" xmlns:mc="http://schemas.openxmlformats.org/markup-compatibility/2006" xmlns:wpc="http://schemas.microsoft.com/office/word/2010/wordprocessingCanvas" xmlns="" val="0"/>
                         </a:ext>
                       </a:extLst>
                     </a:blip>
@@ -5014,7 +4993,7 @@
           <w:noProof/>
         </w:rPr>
         <w:drawing>
-          <wp:inline distT="0" distB="0" distL="0" distR="0" wp14:anchorId="6EE2CCFE" wp14:editId="0DDF1B2C">
+          <wp:inline distT="0" distB="0" distL="0" distR="0">
             <wp:extent cx="2953162" cy="1886213"/>
             <wp:effectExtent l="0" t="0" r="0" b="0"/>
             <wp:docPr id="5" name="Picture 5"/>
@@ -5029,10 +5008,10 @@
                     <pic:cNvPicPr/>
                   </pic:nvPicPr>
                   <pic:blipFill>
-                    <a:blip r:embed="rId17">
+                    <a:blip r:embed="rId16" cstate="print">
                       <a:extLst>
                         <a:ext uri="{28A0092B-C50C-407E-A947-70E740481C1C}">
-                          <a14:useLocalDpi xmlns:a14="http://schemas.microsoft.com/office/drawing/2010/main" val="0"/>
+                          <a14:useLocalDpi xmlns:a14="http://schemas.microsoft.com/office/drawing/2010/main" xmlns:wps="http://schemas.microsoft.com/office/word/2010/wordprocessingShape" xmlns:wpi="http://schemas.microsoft.com/office/word/2010/wordprocessingInk" xmlns:wpg="http://schemas.microsoft.com/office/word/2010/wordprocessingGroup" xmlns:w14="http://schemas.microsoft.com/office/word/2010/wordml" xmlns:w="http://schemas.openxmlformats.org/wordprocessingml/2006/main" xmlns:w10="urn:schemas-microsoft-com:office:word" xmlns:wp14="http://schemas.microsoft.com/office/word/2010/wordprocessingDrawing" xmlns:v="urn:schemas-microsoft-com:vml" xmlns:o="urn:schemas-microsoft-com:office:office" xmlns:mc="http://schemas.openxmlformats.org/markup-compatibility/2006" xmlns:wpc="http://schemas.microsoft.com/office/word/2010/wordprocessingCanvas" xmlns="" val="0"/>
                         </a:ext>
                       </a:extLst>
                     </a:blip>
@@ -5085,7 +5064,7 @@
         </w:rPr>
         <w:lastRenderedPageBreak/>
         <w:drawing>
-          <wp:inline distT="0" distB="0" distL="0" distR="0" wp14:anchorId="184C26A9" wp14:editId="3C73E069">
+          <wp:inline distT="0" distB="0" distL="0" distR="0">
             <wp:extent cx="2395465" cy="3552825"/>
             <wp:effectExtent l="0" t="0" r="5080" b="0"/>
             <wp:docPr id="6" name="Picture 6"/>
@@ -5100,10 +5079,10 @@
                     <pic:cNvPicPr/>
                   </pic:nvPicPr>
                   <pic:blipFill>
-                    <a:blip r:embed="rId18">
+                    <a:blip r:embed="rId17" cstate="print">
                       <a:extLst>
                         <a:ext uri="{28A0092B-C50C-407E-A947-70E740481C1C}">
-                          <a14:useLocalDpi xmlns:a14="http://schemas.microsoft.com/office/drawing/2010/main" val="0"/>
+                          <a14:useLocalDpi xmlns:a14="http://schemas.microsoft.com/office/drawing/2010/main" xmlns:wps="http://schemas.microsoft.com/office/word/2010/wordprocessingShape" xmlns:wpi="http://schemas.microsoft.com/office/word/2010/wordprocessingInk" xmlns:wpg="http://schemas.microsoft.com/office/word/2010/wordprocessingGroup" xmlns:w14="http://schemas.microsoft.com/office/word/2010/wordml" xmlns:w="http://schemas.openxmlformats.org/wordprocessingml/2006/main" xmlns:w10="urn:schemas-microsoft-com:office:word" xmlns:wp14="http://schemas.microsoft.com/office/word/2010/wordprocessingDrawing" xmlns:v="urn:schemas-microsoft-com:vml" xmlns:o="urn:schemas-microsoft-com:office:office" xmlns:mc="http://schemas.openxmlformats.org/markup-compatibility/2006" xmlns:wpc="http://schemas.microsoft.com/office/word/2010/wordprocessingCanvas" xmlns="" val="0"/>
                         </a:ext>
                       </a:extLst>
                     </a:blip>
@@ -5175,10 +5154,10 @@
                     <pic:cNvPicPr/>
                   </pic:nvPicPr>
                   <pic:blipFill>
-                    <a:blip r:embed="rId19">
+                    <a:blip r:embed="rId18" cstate="print">
                       <a:extLst>
                         <a:ext uri="{28A0092B-C50C-407E-A947-70E740481C1C}">
-                          <a14:useLocalDpi xmlns:a14="http://schemas.microsoft.com/office/drawing/2010/main" val="0"/>
+                          <a14:useLocalDpi xmlns:a14="http://schemas.microsoft.com/office/drawing/2010/main" xmlns:wps="http://schemas.microsoft.com/office/word/2010/wordprocessingShape" xmlns:wpi="http://schemas.microsoft.com/office/word/2010/wordprocessingInk" xmlns:wpg="http://schemas.microsoft.com/office/word/2010/wordprocessingGroup" xmlns:w14="http://schemas.microsoft.com/office/word/2010/wordml" xmlns:w="http://schemas.openxmlformats.org/wordprocessingml/2006/main" xmlns:w10="urn:schemas-microsoft-com:office:word" xmlns:wp14="http://schemas.microsoft.com/office/word/2010/wordprocessingDrawing" xmlns:v="urn:schemas-microsoft-com:vml" xmlns:o="urn:schemas-microsoft-com:office:office" xmlns:mc="http://schemas.openxmlformats.org/markup-compatibility/2006" xmlns:wpc="http://schemas.microsoft.com/office/word/2010/wordprocessingCanvas" xmlns="" val="0"/>
                         </a:ext>
                       </a:extLst>
                     </a:blip>
@@ -5245,10 +5224,10 @@
                     <pic:cNvPicPr/>
                   </pic:nvPicPr>
                   <pic:blipFill>
-                    <a:blip r:embed="rId20">
+                    <a:blip r:embed="rId19" cstate="print">
                       <a:extLst>
                         <a:ext uri="{28A0092B-C50C-407E-A947-70E740481C1C}">
-                          <a14:useLocalDpi xmlns:a14="http://schemas.microsoft.com/office/drawing/2010/main" val="0"/>
+                          <a14:useLocalDpi xmlns:a14="http://schemas.microsoft.com/office/drawing/2010/main" xmlns:wps="http://schemas.microsoft.com/office/word/2010/wordprocessingShape" xmlns:wpi="http://schemas.microsoft.com/office/word/2010/wordprocessingInk" xmlns:wpg="http://schemas.microsoft.com/office/word/2010/wordprocessingGroup" xmlns:w14="http://schemas.microsoft.com/office/word/2010/wordml" xmlns:w="http://schemas.openxmlformats.org/wordprocessingml/2006/main" xmlns:w10="urn:schemas-microsoft-com:office:word" xmlns:wp14="http://schemas.microsoft.com/office/word/2010/wordprocessingDrawing" xmlns:v="urn:schemas-microsoft-com:vml" xmlns:o="urn:schemas-microsoft-com:office:office" xmlns:mc="http://schemas.openxmlformats.org/markup-compatibility/2006" xmlns:wpc="http://schemas.microsoft.com/office/word/2010/wordprocessingCanvas" xmlns="" val="0"/>
                         </a:ext>
                       </a:extLst>
                     </a:blip>
@@ -5316,10 +5295,10 @@
                     <pic:cNvPicPr/>
                   </pic:nvPicPr>
                   <pic:blipFill>
-                    <a:blip r:embed="rId21">
+                    <a:blip r:embed="rId20" cstate="print">
                       <a:extLst>
                         <a:ext uri="{28A0092B-C50C-407E-A947-70E740481C1C}">
-                          <a14:useLocalDpi xmlns:a14="http://schemas.microsoft.com/office/drawing/2010/main" val="0"/>
+                          <a14:useLocalDpi xmlns:a14="http://schemas.microsoft.com/office/drawing/2010/main" xmlns:wps="http://schemas.microsoft.com/office/word/2010/wordprocessingShape" xmlns:wpi="http://schemas.microsoft.com/office/word/2010/wordprocessingInk" xmlns:wpg="http://schemas.microsoft.com/office/word/2010/wordprocessingGroup" xmlns:w14="http://schemas.microsoft.com/office/word/2010/wordml" xmlns:w="http://schemas.openxmlformats.org/wordprocessingml/2006/main" xmlns:w10="urn:schemas-microsoft-com:office:word" xmlns:wp14="http://schemas.microsoft.com/office/word/2010/wordprocessingDrawing" xmlns:v="urn:schemas-microsoft-com:vml" xmlns:o="urn:schemas-microsoft-com:office:office" xmlns:mc="http://schemas.openxmlformats.org/markup-compatibility/2006" xmlns:wpc="http://schemas.microsoft.com/office/word/2010/wordprocessingCanvas" xmlns="" val="0"/>
                         </a:ext>
                       </a:extLst>
                     </a:blip>
@@ -5386,10 +5365,10 @@
                     <pic:cNvPicPr/>
                   </pic:nvPicPr>
                   <pic:blipFill>
-                    <a:blip r:embed="rId22">
+                    <a:blip r:embed="rId21" cstate="print">
                       <a:extLst>
                         <a:ext uri="{28A0092B-C50C-407E-A947-70E740481C1C}">
-                          <a14:useLocalDpi xmlns:a14="http://schemas.microsoft.com/office/drawing/2010/main" val="0"/>
+                          <a14:useLocalDpi xmlns:a14="http://schemas.microsoft.com/office/drawing/2010/main" xmlns:wps="http://schemas.microsoft.com/office/word/2010/wordprocessingShape" xmlns:wpi="http://schemas.microsoft.com/office/word/2010/wordprocessingInk" xmlns:wpg="http://schemas.microsoft.com/office/word/2010/wordprocessingGroup" xmlns:w14="http://schemas.microsoft.com/office/word/2010/wordml" xmlns:w="http://schemas.openxmlformats.org/wordprocessingml/2006/main" xmlns:w10="urn:schemas-microsoft-com:office:word" xmlns:wp14="http://schemas.microsoft.com/office/word/2010/wordprocessingDrawing" xmlns:v="urn:schemas-microsoft-com:vml" xmlns:o="urn:schemas-microsoft-com:office:office" xmlns:mc="http://schemas.openxmlformats.org/markup-compatibility/2006" xmlns:wpc="http://schemas.microsoft.com/office/word/2010/wordprocessingCanvas" xmlns="" val="0"/>
                         </a:ext>
                       </a:extLst>
                     </a:blip>
@@ -5456,10 +5435,10 @@
                     <pic:cNvPicPr/>
                   </pic:nvPicPr>
                   <pic:blipFill>
-                    <a:blip r:embed="rId23">
+                    <a:blip r:embed="rId22" cstate="print">
                       <a:extLst>
                         <a:ext uri="{28A0092B-C50C-407E-A947-70E740481C1C}">
-                          <a14:useLocalDpi xmlns:a14="http://schemas.microsoft.com/office/drawing/2010/main" val="0"/>
+                          <a14:useLocalDpi xmlns:a14="http://schemas.microsoft.com/office/drawing/2010/main" xmlns:wps="http://schemas.microsoft.com/office/word/2010/wordprocessingShape" xmlns:wpi="http://schemas.microsoft.com/office/word/2010/wordprocessingInk" xmlns:wpg="http://schemas.microsoft.com/office/word/2010/wordprocessingGroup" xmlns:w14="http://schemas.microsoft.com/office/word/2010/wordml" xmlns:w="http://schemas.openxmlformats.org/wordprocessingml/2006/main" xmlns:w10="urn:schemas-microsoft-com:office:word" xmlns:wp14="http://schemas.microsoft.com/office/word/2010/wordprocessingDrawing" xmlns:v="urn:schemas-microsoft-com:vml" xmlns:o="urn:schemas-microsoft-com:office:office" xmlns:mc="http://schemas.openxmlformats.org/markup-compatibility/2006" xmlns:wpc="http://schemas.microsoft.com/office/word/2010/wordprocessingCanvas" xmlns="" val="0"/>
                         </a:ext>
                       </a:extLst>
                     </a:blip>
@@ -5890,7 +5869,15 @@
       </w:r>
       <w:r>
         <w:tab/>
-        <w:t>Lookup callsign in database, generate standard messages</w:t>
+        <w:t xml:space="preserve">Lookup </w:t>
+      </w:r>
+      <w:proofErr w:type="spellStart"/>
+      <w:r>
+        <w:t>callsign</w:t>
+      </w:r>
+      <w:proofErr w:type="spellEnd"/>
+      <w:r>
+        <w:t xml:space="preserve"> in database, generate standard messages</w:t>
       </w:r>
     </w:p>
     <w:p>
@@ -6048,7 +6035,7 @@
       <w:tblPr>
         <w:tblStyle w:val="TableGrid"/>
         <w:tblW w:w="0" w:type="auto"/>
-        <w:tblLook w:val="04A0" w:firstRow="1" w:lastRow="0" w:firstColumn="1" w:lastColumn="0" w:noHBand="0" w:noVBand="1"/>
+        <w:tblLook w:val="04A0"/>
       </w:tblPr>
       <w:tblGrid>
         <w:gridCol w:w="2448"/>
@@ -6186,7 +6173,15 @@
           </w:tcPr>
           <w:p>
             <w:r>
-              <w:t xml:space="preserve">Double-click to copy second callsign to </w:t>
+              <w:t xml:space="preserve">Double-click to copy second </w:t>
+            </w:r>
+            <w:proofErr w:type="spellStart"/>
+            <w:r>
+              <w:t>callsign</w:t>
+            </w:r>
+            <w:proofErr w:type="spellEnd"/>
+            <w:r>
+              <w:t xml:space="preserve"> to </w:t>
             </w:r>
             <w:proofErr w:type="spellStart"/>
             <w:r>
@@ -6566,7 +6561,7 @@
         </w:rPr>
         <w:t xml:space="preserve">licensed under the </w:t>
       </w:r>
-      <w:hyperlink r:id="rId24" w:history="1">
+      <w:hyperlink r:id="rId23" w:history="1">
         <w:r>
           <w:rPr>
             <w:rStyle w:val="Hyperlink"/>
@@ -7462,22 +7457,7 @@
           <w:sz w:val="22"/>
         </w:rPr>
         <w:tab/>
-      </w:r>
-      <w:proofErr w:type="spellStart"/>
-      <w:r>
-        <w:rPr>
-          <w:rFonts w:ascii="Courier New" w:hAnsi="Courier New"/>
-          <w:sz w:val="22"/>
-        </w:rPr>
-        <w:t>Qt</w:t>
-      </w:r>
-      <w:proofErr w:type="spellEnd"/>
-      <w:r>
-        <w:rPr>
-          <w:rFonts w:ascii="Courier New" w:hAnsi="Courier New"/>
-          <w:sz w:val="22"/>
-        </w:rPr>
-        <w:t xml:space="preserve"> core library</w:t>
+        <w:t>Qt core library</w:t>
       </w:r>
     </w:p>
     <w:p>
@@ -7516,22 +7496,7 @@
           <w:sz w:val="22"/>
         </w:rPr>
         <w:tab/>
-      </w:r>
-      <w:proofErr w:type="spellStart"/>
-      <w:r>
-        <w:rPr>
-          <w:rFonts w:ascii="Courier New" w:hAnsi="Courier New"/>
-          <w:sz w:val="22"/>
-        </w:rPr>
-        <w:t>Qt</w:t>
-      </w:r>
-      <w:proofErr w:type="spellEnd"/>
-      <w:r>
-        <w:rPr>
-          <w:rFonts w:ascii="Courier New" w:hAnsi="Courier New"/>
-          <w:sz w:val="22"/>
-        </w:rPr>
-        <w:t xml:space="preserve"> GUI library</w:t>
+        <w:t>Qt GUI library</w:t>
       </w:r>
     </w:p>
     <w:p>
@@ -8416,7 +8381,7 @@
         <w:tblStyle w:val="TableGrid"/>
         <w:tblW w:w="0" w:type="auto"/>
         <w:tblInd w:w="720" w:type="dxa"/>
-        <w:tblLook w:val="04A0" w:firstRow="1" w:lastRow="0" w:firstColumn="1" w:lastColumn="0" w:noHBand="0" w:noVBand="1"/>
+        <w:tblLook w:val="04A0"/>
       </w:tblPr>
       <w:tblGrid>
         <w:gridCol w:w="1250"/>
@@ -9144,7 +9109,7 @@
         </w:rPr>
         <w:t xml:space="preserve">under the </w:t>
       </w:r>
-      <w:hyperlink r:id="rId25" w:history="1">
+      <w:hyperlink r:id="rId24" w:history="1">
         <w:r>
           <w:rPr>
             <w:rStyle w:val="Hyperlink"/>
@@ -9189,7 +9154,7 @@
         </w:rPr>
         <w:t xml:space="preserve">itory at </w:t>
       </w:r>
-      <w:hyperlink r:id="rId26" w:history="1">
+      <w:hyperlink r:id="rId25" w:history="1">
         <w:r>
           <w:rPr>
             <w:rStyle w:val="Hyperlink"/>
@@ -9428,7 +9393,7 @@
       </w:r>
     </w:p>
     <w:sectPr>
-      <w:footerReference w:type="default" r:id="rId27"/>
+      <w:footerReference w:type="default" r:id="rId26"/>
       <w:pgSz w:w="12240" w:h="15840"/>
       <w:pgMar w:top="1152" w:right="1440" w:bottom="576" w:left="1440" w:header="720" w:footer="720" w:gutter="0"/>
       <w:cols w:space="720"/>
@@ -9440,7 +9405,7 @@
 </file>
 
 <file path=word/endnotes.xml><?xml version="1.0" encoding="utf-8"?>
-<w:endnotes xmlns:wpc="http://schemas.microsoft.com/office/word/2010/wordprocessingCanvas" xmlns:mc="http://schemas.openxmlformats.org/markup-compatibility/2006" xmlns:o="urn:schemas-microsoft-com:office:office" xmlns:r="http://schemas.openxmlformats.org/officeDocument/2006/relationships" xmlns:m="http://schemas.openxmlformats.org/officeDocument/2006/math" xmlns:v="urn:schemas-microsoft-com:vml" xmlns:wp14="http://schemas.microsoft.com/office/word/2010/wordprocessingDrawing" xmlns:wp="http://schemas.openxmlformats.org/drawingml/2006/wordprocessingDrawing" xmlns:w10="urn:schemas-microsoft-com:office:word" xmlns:w="http://schemas.openxmlformats.org/wordprocessingml/2006/main" xmlns:w14="http://schemas.microsoft.com/office/word/2010/wordml" xmlns:wpg="http://schemas.microsoft.com/office/word/2010/wordprocessingGroup" xmlns:wpi="http://schemas.microsoft.com/office/word/2010/wordprocessingInk" xmlns:wne="http://schemas.microsoft.com/office/word/2006/wordml" xmlns:wps="http://schemas.microsoft.com/office/word/2010/wordprocessingShape" mc:Ignorable="w14 wp14">
+<w:endnotes xmlns:ve="http://schemas.openxmlformats.org/markup-compatibility/2006" xmlns:o="urn:schemas-microsoft-com:office:office" xmlns:r="http://schemas.openxmlformats.org/officeDocument/2006/relationships" xmlns:m="http://schemas.openxmlformats.org/officeDocument/2006/math" xmlns:v="urn:schemas-microsoft-com:vml" xmlns:wp="http://schemas.openxmlformats.org/drawingml/2006/wordprocessingDrawing" xmlns:w10="urn:schemas-microsoft-com:office:word" xmlns:w="http://schemas.openxmlformats.org/wordprocessingml/2006/main" xmlns:wne="http://schemas.microsoft.com/office/word/2006/wordml">
   <w:endnote w:type="separator" w:id="-1">
     <w:p>
       <w:pPr>
@@ -9465,7 +9430,7 @@
 </file>
 
 <file path=word/footer1.xml><?xml version="1.0" encoding="utf-8"?>
-<w:ftr xmlns:wpc="http://schemas.microsoft.com/office/word/2010/wordprocessingCanvas" xmlns:mc="http://schemas.openxmlformats.org/markup-compatibility/2006" xmlns:o="urn:schemas-microsoft-com:office:office" xmlns:r="http://schemas.openxmlformats.org/officeDocument/2006/relationships" xmlns:m="http://schemas.openxmlformats.org/officeDocument/2006/math" xmlns:v="urn:schemas-microsoft-com:vml" xmlns:wp14="http://schemas.microsoft.com/office/word/2010/wordprocessingDrawing" xmlns:wp="http://schemas.openxmlformats.org/drawingml/2006/wordprocessingDrawing" xmlns:w10="urn:schemas-microsoft-com:office:word" xmlns:w="http://schemas.openxmlformats.org/wordprocessingml/2006/main" xmlns:w14="http://schemas.microsoft.com/office/word/2010/wordml" xmlns:wpg="http://schemas.microsoft.com/office/word/2010/wordprocessingGroup" xmlns:wpi="http://schemas.microsoft.com/office/word/2010/wordprocessingInk" xmlns:wne="http://schemas.microsoft.com/office/word/2006/wordml" xmlns:wps="http://schemas.microsoft.com/office/word/2010/wordprocessingShape" mc:Ignorable="w14 wp14">
+<w:ftr xmlns:ve="http://schemas.openxmlformats.org/markup-compatibility/2006" xmlns:o="urn:schemas-microsoft-com:office:office" xmlns:r="http://schemas.openxmlformats.org/officeDocument/2006/relationships" xmlns:m="http://schemas.openxmlformats.org/officeDocument/2006/math" xmlns:v="urn:schemas-microsoft-com:vml" xmlns:wp="http://schemas.openxmlformats.org/drawingml/2006/wordprocessingDrawing" xmlns:w10="urn:schemas-microsoft-com:office:word" xmlns:w="http://schemas.openxmlformats.org/wordprocessingml/2006/main" xmlns:wne="http://schemas.microsoft.com/office/word/2006/wordml">
   <w:sdt>
     <w:sdtPr>
       <w:id w:val="-1410998989"/>
@@ -9498,7 +9463,7 @@
           <w:rPr>
             <w:noProof/>
           </w:rPr>
-          <w:t>2</w:t>
+          <w:t>5</w:t>
         </w:r>
         <w:r>
           <w:rPr>
@@ -9518,7 +9483,7 @@
 </file>
 
 <file path=word/footnotes.xml><?xml version="1.0" encoding="utf-8"?>
-<w:footnotes xmlns:wpc="http://schemas.microsoft.com/office/word/2010/wordprocessingCanvas" xmlns:mc="http://schemas.openxmlformats.org/markup-compatibility/2006" xmlns:o="urn:schemas-microsoft-com:office:office" xmlns:r="http://schemas.openxmlformats.org/officeDocument/2006/relationships" xmlns:m="http://schemas.openxmlformats.org/officeDocument/2006/math" xmlns:v="urn:schemas-microsoft-com:vml" xmlns:wp14="http://schemas.microsoft.com/office/word/2010/wordprocessingDrawing" xmlns:wp="http://schemas.openxmlformats.org/drawingml/2006/wordprocessingDrawing" xmlns:w10="urn:schemas-microsoft-com:office:word" xmlns:w="http://schemas.openxmlformats.org/wordprocessingml/2006/main" xmlns:w14="http://schemas.microsoft.com/office/word/2010/wordml" xmlns:wpg="http://schemas.microsoft.com/office/word/2010/wordprocessingGroup" xmlns:wpi="http://schemas.microsoft.com/office/word/2010/wordprocessingInk" xmlns:wne="http://schemas.microsoft.com/office/word/2006/wordml" xmlns:wps="http://schemas.microsoft.com/office/word/2010/wordprocessingShape" mc:Ignorable="w14 wp14">
+<w:footnotes xmlns:ve="http://schemas.openxmlformats.org/markup-compatibility/2006" xmlns:o="urn:schemas-microsoft-com:office:office" xmlns:r="http://schemas.openxmlformats.org/officeDocument/2006/relationships" xmlns:m="http://schemas.openxmlformats.org/officeDocument/2006/math" xmlns:v="urn:schemas-microsoft-com:vml" xmlns:wp="http://schemas.openxmlformats.org/drawingml/2006/wordprocessingDrawing" xmlns:w10="urn:schemas-microsoft-com:office:word" xmlns:w="http://schemas.openxmlformats.org/wordprocessingml/2006/main" xmlns:wne="http://schemas.microsoft.com/office/word/2006/wordml">
   <w:footnote w:type="separator" w:id="-1">
     <w:p>
       <w:pPr>
@@ -9543,7 +9508,7 @@
 </file>
 
 <file path=word/numbering.xml><?xml version="1.0" encoding="utf-8"?>
-<w:numbering xmlns:wpc="http://schemas.microsoft.com/office/word/2010/wordprocessingCanvas" xmlns:mc="http://schemas.openxmlformats.org/markup-compatibility/2006" xmlns:o="urn:schemas-microsoft-com:office:office" xmlns:r="http://schemas.openxmlformats.org/officeDocument/2006/relationships" xmlns:m="http://schemas.openxmlformats.org/officeDocument/2006/math" xmlns:v="urn:schemas-microsoft-com:vml" xmlns:wp14="http://schemas.microsoft.com/office/word/2010/wordprocessingDrawing" xmlns:wp="http://schemas.openxmlformats.org/drawingml/2006/wordprocessingDrawing" xmlns:w10="urn:schemas-microsoft-com:office:word" xmlns:w="http://schemas.openxmlformats.org/wordprocessingml/2006/main" xmlns:w14="http://schemas.microsoft.com/office/word/2010/wordml" xmlns:wpg="http://schemas.microsoft.com/office/word/2010/wordprocessingGroup" xmlns:wpi="http://schemas.microsoft.com/office/word/2010/wordprocessingInk" xmlns:wne="http://schemas.microsoft.com/office/word/2006/wordml" xmlns:wps="http://schemas.microsoft.com/office/word/2010/wordprocessingShape" mc:Ignorable="w14 wp14">
+<w:numbering xmlns:ve="http://schemas.openxmlformats.org/markup-compatibility/2006" xmlns:o="urn:schemas-microsoft-com:office:office" xmlns:r="http://schemas.openxmlformats.org/officeDocument/2006/relationships" xmlns:m="http://schemas.openxmlformats.org/officeDocument/2006/math" xmlns:v="urn:schemas-microsoft-com:vml" xmlns:wp="http://schemas.openxmlformats.org/drawingml/2006/wordprocessingDrawing" xmlns:w10="urn:schemas-microsoft-com:office:word" xmlns:w="http://schemas.openxmlformats.org/wordprocessingml/2006/main" xmlns:wne="http://schemas.microsoft.com/office/word/2006/wordml">
   <w:abstractNum w:abstractNumId="0">
     <w:nsid w:val="0AF93307"/>
     <w:multiLevelType w:val="hybridMultilevel"/>
@@ -10571,7 +10536,7 @@
 </file>
 
 <file path=word/styles.xml><?xml version="1.0" encoding="utf-8"?>
-<w:styles xmlns:mc="http://schemas.openxmlformats.org/markup-compatibility/2006" xmlns:r="http://schemas.openxmlformats.org/officeDocument/2006/relationships" xmlns:w="http://schemas.openxmlformats.org/wordprocessingml/2006/main" xmlns:w14="http://schemas.microsoft.com/office/word/2010/wordml" mc:Ignorable="w14">
+<w:styles xmlns:r="http://schemas.openxmlformats.org/officeDocument/2006/relationships" xmlns:w="http://schemas.openxmlformats.org/wordprocessingml/2006/main">
   <w:docDefaults>
     <w:rPrDefault>
       <w:rPr>
@@ -10732,6 +10697,7 @@
   <w:style w:type="paragraph" w:default="1" w:styleId="Normal">
     <w:name w:val="Normal"/>
     <w:qFormat/>
+    <w:rsid w:val="00974908"/>
   </w:style>
   <w:style w:type="paragraph" w:styleId="Heading1">
     <w:name w:val="heading 1"/>
@@ -10783,6 +10749,7 @@
   <w:style w:type="character" w:default="1" w:styleId="DefaultParagraphFont">
     <w:name w:val="Default Paragraph Font"/>
     <w:uiPriority w:val="1"/>
+    <w:semiHidden/>
     <w:unhideWhenUsed/>
   </w:style>
   <w:style w:type="table" w:default="1" w:styleId="TableNormal">
@@ -10790,6 +10757,7 @@
     <w:uiPriority w:val="99"/>
     <w:semiHidden/>
     <w:unhideWhenUsed/>
+    <w:qFormat/>
     <w:tblPr>
       <w:tblInd w:w="0" w:type="dxa"/>
       <w:tblCellMar>
@@ -12050,7 +12018,7 @@
 </file>
 
 <file path=customXml/itemProps1.xml><?xml version="1.0" encoding="utf-8"?>
-<ds:datastoreItem xmlns:ds="http://schemas.openxmlformats.org/officeDocument/2006/customXml" ds:itemID="{DAFC789D-D6B3-4222-8A98-1EEA4B07CDA3}">
+<ds:datastoreItem xmlns:ds="http://schemas.openxmlformats.org/officeDocument/2006/customXml" ds:itemID="{3D246B5F-2E39-4981-B18E-F64BFFA9A0F1}">
   <ds:schemaRefs>
     <ds:schemaRef ds:uri="http://schemas.openxmlformats.org/officeDocument/2006/bibliography"/>
   </ds:schemaRefs>

</xml_diff>

<commit_message>
Gray-out the "Polling interval" control if CAT is not enabled. UPdate Makefile.MinGW. Much work new on User's Guide.
</commit_message>
<xml_diff>
--- a/branches/wsjtx/WSJT-X_Users_Guide.docx
+++ b/branches/wsjtx/WSJT-X_Users_Guide.docx
@@ -1,6 +1,6 @@
 
 <file path=word/document.xml><?xml version="1.0" encoding="utf-8"?>
-<w:document xmlns:ve="http://schemas.openxmlformats.org/markup-compatibility/2006" xmlns:o="urn:schemas-microsoft-com:office:office" xmlns:r="http://schemas.openxmlformats.org/officeDocument/2006/relationships" xmlns:m="http://schemas.openxmlformats.org/officeDocument/2006/math" xmlns:v="urn:schemas-microsoft-com:vml" xmlns:wp="http://schemas.openxmlformats.org/drawingml/2006/wordprocessingDrawing" xmlns:w10="urn:schemas-microsoft-com:office:word" xmlns:w="http://schemas.openxmlformats.org/wordprocessingml/2006/main" xmlns:wne="http://schemas.microsoft.com/office/word/2006/wordml">
+<w:document xmlns:wpc="http://schemas.microsoft.com/office/word/2010/wordprocessingCanvas" xmlns:mc="http://schemas.openxmlformats.org/markup-compatibility/2006" xmlns:o="urn:schemas-microsoft-com:office:office" xmlns:r="http://schemas.openxmlformats.org/officeDocument/2006/relationships" xmlns:m="http://schemas.openxmlformats.org/officeDocument/2006/math" xmlns:v="urn:schemas-microsoft-com:vml" xmlns:wp14="http://schemas.microsoft.com/office/word/2010/wordprocessingDrawing" xmlns:wp="http://schemas.openxmlformats.org/drawingml/2006/wordprocessingDrawing" xmlns:w10="urn:schemas-microsoft-com:office:word" xmlns:w="http://schemas.openxmlformats.org/wordprocessingml/2006/main" xmlns:w14="http://schemas.microsoft.com/office/word/2010/wordml" xmlns:wpg="http://schemas.microsoft.com/office/word/2010/wordprocessingGroup" xmlns:wpi="http://schemas.microsoft.com/office/word/2010/wordprocessingInk" xmlns:wne="http://schemas.microsoft.com/office/word/2006/wordml" xmlns:wps="http://schemas.microsoft.com/office/word/2010/wordprocessingShape" mc:Ignorable="w14 wp14">
   <w:body>
     <w:p>
       <w:pPr>
@@ -236,8 +236,10 @@
           <w:b/>
           <w:color w:val="365F91"/>
         </w:rPr>
-        <w:t>April 29</w:t>
-      </w:r>
+        <w:t>May 2</w:t>
+      </w:r>
+      <w:bookmarkStart w:id="0" w:name="_GoBack"/>
+      <w:bookmarkEnd w:id="0"/>
       <w:r>
         <w:rPr>
           <w:rFonts w:ascii="Arial" w:hAnsi="Arial" w:cs="Arial"/>
@@ -312,7 +314,7 @@
           <w:r>
             <w:fldChar w:fldCharType="separate"/>
           </w:r>
-          <w:hyperlink w:anchor="_Toc355004474" w:history="1">
+          <w:hyperlink w:anchor="_Toc355256999" w:history="1">
             <w:r>
               <w:rPr>
                 <w:rStyle w:val="Hyperlink"/>
@@ -339,7 +341,7 @@
                 <w:noProof/>
                 <w:webHidden/>
               </w:rPr>
-              <w:instrText xml:space="preserve"> PAGEREF _Toc355004474 \h </w:instrText>
+              <w:instrText xml:space="preserve"> PAGEREF _Toc355256999 \h </w:instrText>
             </w:r>
             <w:r>
               <w:rPr>
@@ -383,7 +385,7 @@
               <w:szCs w:val="22"/>
             </w:rPr>
           </w:pPr>
-          <w:hyperlink w:anchor="_Toc355004475" w:history="1">
+          <w:hyperlink w:anchor="_Toc355257000" w:history="1">
             <w:r>
               <w:rPr>
                 <w:rStyle w:val="Hyperlink"/>
@@ -410,7 +412,7 @@
                 <w:noProof/>
                 <w:webHidden/>
               </w:rPr>
-              <w:instrText xml:space="preserve"> PAGEREF _Toc355004475 \h </w:instrText>
+              <w:instrText xml:space="preserve"> PAGEREF _Toc355257000 \h </w:instrText>
             </w:r>
             <w:r>
               <w:rPr>
@@ -454,7 +456,7 @@
               <w:szCs w:val="22"/>
             </w:rPr>
           </w:pPr>
-          <w:hyperlink w:anchor="_Toc355004476" w:history="1">
+          <w:hyperlink w:anchor="_Toc355257001" w:history="1">
             <w:r>
               <w:rPr>
                 <w:rStyle w:val="Hyperlink"/>
@@ -481,7 +483,7 @@
                 <w:noProof/>
                 <w:webHidden/>
               </w:rPr>
-              <w:instrText xml:space="preserve"> PAGEREF _Toc355004476 \h </w:instrText>
+              <w:instrText xml:space="preserve"> PAGEREF _Toc355257001 \h </w:instrText>
             </w:r>
             <w:r>
               <w:rPr>
@@ -525,13 +527,13 @@
               <w:szCs w:val="22"/>
             </w:rPr>
           </w:pPr>
-          <w:hyperlink w:anchor="_Toc355004477" w:history="1">
+          <w:hyperlink w:anchor="_Toc355257002" w:history="1">
             <w:r>
               <w:rPr>
                 <w:rStyle w:val="Hyperlink"/>
                 <w:noProof/>
               </w:rPr>
-              <w:t>Operating Hints</w:t>
+              <w:t>Basic Operating Tutorial</w:t>
             </w:r>
             <w:r>
               <w:rPr>
@@ -552,7 +554,7 @@
                 <w:noProof/>
                 <w:webHidden/>
               </w:rPr>
-              <w:instrText xml:space="preserve"> PAGEREF _Toc355004477 \h </w:instrText>
+              <w:instrText xml:space="preserve"> PAGEREF _Toc355257002 \h </w:instrText>
             </w:r>
             <w:r>
               <w:rPr>
@@ -572,7 +574,7 @@
                 <w:noProof/>
                 <w:webHidden/>
               </w:rPr>
-              <w:t>8</w:t>
+              <w:t>6</w:t>
             </w:r>
             <w:r>
               <w:rPr>
@@ -596,13 +598,13 @@
               <w:szCs w:val="22"/>
             </w:rPr>
           </w:pPr>
-          <w:hyperlink w:anchor="_Toc355004478" w:history="1">
+          <w:hyperlink w:anchor="_Toc355257003" w:history="1">
             <w:r>
               <w:rPr>
                 <w:rStyle w:val="Hyperlink"/>
                 <w:noProof/>
               </w:rPr>
-              <w:t>Menus</w:t>
+              <w:t>Making QSOs</w:t>
             </w:r>
             <w:r>
               <w:rPr>
@@ -623,7 +625,7 @@
                 <w:noProof/>
                 <w:webHidden/>
               </w:rPr>
-              <w:instrText xml:space="preserve"> PAGEREF _Toc355004478 \h </w:instrText>
+              <w:instrText xml:space="preserve"> PAGEREF _Toc355257003 \h </w:instrText>
             </w:r>
             <w:r>
               <w:rPr>
@@ -667,13 +669,13 @@
               <w:szCs w:val="22"/>
             </w:rPr>
           </w:pPr>
-          <w:hyperlink w:anchor="_Toc355004479" w:history="1">
+          <w:hyperlink w:anchor="_Toc355257004" w:history="1">
             <w:r>
               <w:rPr>
                 <w:rStyle w:val="Hyperlink"/>
                 <w:noProof/>
               </w:rPr>
-              <w:t>Keyboard Shortcuts</w:t>
+              <w:t>On-Screen Controls</w:t>
             </w:r>
             <w:r>
               <w:rPr>
@@ -694,7 +696,7 @@
                 <w:noProof/>
                 <w:webHidden/>
               </w:rPr>
-              <w:instrText xml:space="preserve"> PAGEREF _Toc355004479 \h </w:instrText>
+              <w:instrText xml:space="preserve"> PAGEREF _Toc355257004 \h </w:instrText>
             </w:r>
             <w:r>
               <w:rPr>
@@ -714,7 +716,7 @@
                 <w:noProof/>
                 <w:webHidden/>
               </w:rPr>
-              <w:t>11</w:t>
+              <w:t>10</w:t>
             </w:r>
             <w:r>
               <w:rPr>
@@ -738,13 +740,13 @@
               <w:szCs w:val="22"/>
             </w:rPr>
           </w:pPr>
-          <w:hyperlink w:anchor="_Toc355004480" w:history="1">
+          <w:hyperlink w:anchor="_Toc355257005" w:history="1">
             <w:r>
               <w:rPr>
                 <w:rStyle w:val="Hyperlink"/>
                 <w:noProof/>
               </w:rPr>
-              <w:t>Special Mouse Commands</w:t>
+              <w:t>Menus</w:t>
             </w:r>
             <w:r>
               <w:rPr>
@@ -765,7 +767,7 @@
                 <w:noProof/>
                 <w:webHidden/>
               </w:rPr>
-              <w:instrText xml:space="preserve"> PAGEREF _Toc355004480 \h </w:instrText>
+              <w:instrText xml:space="preserve"> PAGEREF _Toc355257005 \h </w:instrText>
             </w:r>
             <w:r>
               <w:rPr>
@@ -785,7 +787,7 @@
                 <w:noProof/>
                 <w:webHidden/>
               </w:rPr>
-              <w:t>12</w:t>
+              <w:t>14</w:t>
             </w:r>
             <w:r>
               <w:rPr>
@@ -809,13 +811,13 @@
               <w:szCs w:val="22"/>
             </w:rPr>
           </w:pPr>
-          <w:hyperlink w:anchor="_Toc355004481" w:history="1">
+          <w:hyperlink w:anchor="_Toc355257006" w:history="1">
             <w:r>
               <w:rPr>
                 <w:rStyle w:val="Hyperlink"/>
                 <w:noProof/>
               </w:rPr>
-              <w:t>Acknowledgments</w:t>
+              <w:t>Keyboard Shortcuts</w:t>
             </w:r>
             <w:r>
               <w:rPr>
@@ -836,7 +838,7 @@
                 <w:noProof/>
                 <w:webHidden/>
               </w:rPr>
-              <w:instrText xml:space="preserve"> PAGEREF _Toc355004481 \h </w:instrText>
+              <w:instrText xml:space="preserve"> PAGEREF _Toc355257006 \h </w:instrText>
             </w:r>
             <w:r>
               <w:rPr>
@@ -856,7 +858,7 @@
                 <w:noProof/>
                 <w:webHidden/>
               </w:rPr>
-              <w:t>12</w:t>
+              <w:t>16</w:t>
             </w:r>
             <w:r>
               <w:rPr>
@@ -880,13 +882,13 @@
               <w:szCs w:val="22"/>
             </w:rPr>
           </w:pPr>
-          <w:hyperlink w:anchor="_Toc355004482" w:history="1">
+          <w:hyperlink w:anchor="_Toc355257007" w:history="1">
             <w:r>
               <w:rPr>
                 <w:rStyle w:val="Hyperlink"/>
                 <w:noProof/>
               </w:rPr>
-              <w:t>Appendix A: Installed and Generated Files</w:t>
+              <w:t>Special Mouse Commands</w:t>
             </w:r>
             <w:r>
               <w:rPr>
@@ -907,7 +909,7 @@
                 <w:noProof/>
                 <w:webHidden/>
               </w:rPr>
-              <w:instrText xml:space="preserve"> PAGEREF _Toc355004482 \h </w:instrText>
+              <w:instrText xml:space="preserve"> PAGEREF _Toc355257007 \h </w:instrText>
             </w:r>
             <w:r>
               <w:rPr>
@@ -927,7 +929,7 @@
                 <w:noProof/>
                 <w:webHidden/>
               </w:rPr>
-              <w:t>13</w:t>
+              <w:t>17</w:t>
             </w:r>
             <w:r>
               <w:rPr>
@@ -951,13 +953,13 @@
               <w:szCs w:val="22"/>
             </w:rPr>
           </w:pPr>
-          <w:hyperlink w:anchor="_Toc355004483" w:history="1">
+          <w:hyperlink w:anchor="_Toc355257008" w:history="1">
             <w:r>
               <w:rPr>
                 <w:rStyle w:val="Hyperlink"/>
                 <w:noProof/>
               </w:rPr>
-              <w:t>Appendix B:  The JT9 Protocol</w:t>
+              <w:t>Acknowledgments</w:t>
             </w:r>
             <w:r>
               <w:rPr>
@@ -978,7 +980,7 @@
                 <w:noProof/>
                 <w:webHidden/>
               </w:rPr>
-              <w:instrText xml:space="preserve"> PAGEREF _Toc355004483 \h </w:instrText>
+              <w:instrText xml:space="preserve"> PAGEREF _Toc355257008 \h </w:instrText>
             </w:r>
             <w:r>
               <w:rPr>
@@ -998,7 +1000,7 @@
                 <w:noProof/>
                 <w:webHidden/>
               </w:rPr>
-              <w:t>15</w:t>
+              <w:t>17</w:t>
             </w:r>
             <w:r>
               <w:rPr>
@@ -1022,7 +1024,149 @@
               <w:szCs w:val="22"/>
             </w:rPr>
           </w:pPr>
-          <w:hyperlink w:anchor="_Toc355004484" w:history="1">
+          <w:hyperlink w:anchor="_Toc355257009" w:history="1">
+            <w:r>
+              <w:rPr>
+                <w:rStyle w:val="Hyperlink"/>
+                <w:noProof/>
+              </w:rPr>
+              <w:t>Appendix A: Installed and Generated Files</w:t>
+            </w:r>
+            <w:r>
+              <w:rPr>
+                <w:noProof/>
+                <w:webHidden/>
+              </w:rPr>
+              <w:tab/>
+            </w:r>
+            <w:r>
+              <w:rPr>
+                <w:noProof/>
+                <w:webHidden/>
+              </w:rPr>
+              <w:fldChar w:fldCharType="begin"/>
+            </w:r>
+            <w:r>
+              <w:rPr>
+                <w:noProof/>
+                <w:webHidden/>
+              </w:rPr>
+              <w:instrText xml:space="preserve"> PAGEREF _Toc355257009 \h </w:instrText>
+            </w:r>
+            <w:r>
+              <w:rPr>
+                <w:noProof/>
+                <w:webHidden/>
+              </w:rPr>
+            </w:r>
+            <w:r>
+              <w:rPr>
+                <w:noProof/>
+                <w:webHidden/>
+              </w:rPr>
+              <w:fldChar w:fldCharType="separate"/>
+            </w:r>
+            <w:r>
+              <w:rPr>
+                <w:noProof/>
+                <w:webHidden/>
+              </w:rPr>
+              <w:t>17</w:t>
+            </w:r>
+            <w:r>
+              <w:rPr>
+                <w:noProof/>
+                <w:webHidden/>
+              </w:rPr>
+              <w:fldChar w:fldCharType="end"/>
+            </w:r>
+          </w:hyperlink>
+        </w:p>
+        <w:p>
+          <w:pPr>
+            <w:pStyle w:val="TOC1"/>
+            <w:tabs>
+              <w:tab w:val="right" w:leader="dot" w:pos="9350"/>
+            </w:tabs>
+            <w:rPr>
+              <w:rFonts w:eastAsiaTheme="minorEastAsia" w:cstheme="minorBidi"/>
+              <w:noProof/>
+              <w:sz w:val="22"/>
+              <w:szCs w:val="22"/>
+            </w:rPr>
+          </w:pPr>
+          <w:hyperlink w:anchor="_Toc355257010" w:history="1">
+            <w:r>
+              <w:rPr>
+                <w:rStyle w:val="Hyperlink"/>
+                <w:noProof/>
+              </w:rPr>
+              <w:t>Appendix B:  The JT9 Protocol</w:t>
+            </w:r>
+            <w:r>
+              <w:rPr>
+                <w:noProof/>
+                <w:webHidden/>
+              </w:rPr>
+              <w:tab/>
+            </w:r>
+            <w:r>
+              <w:rPr>
+                <w:noProof/>
+                <w:webHidden/>
+              </w:rPr>
+              <w:fldChar w:fldCharType="begin"/>
+            </w:r>
+            <w:r>
+              <w:rPr>
+                <w:noProof/>
+                <w:webHidden/>
+              </w:rPr>
+              <w:instrText xml:space="preserve"> PAGEREF _Toc355257010 \h </w:instrText>
+            </w:r>
+            <w:r>
+              <w:rPr>
+                <w:noProof/>
+                <w:webHidden/>
+              </w:rPr>
+            </w:r>
+            <w:r>
+              <w:rPr>
+                <w:noProof/>
+                <w:webHidden/>
+              </w:rPr>
+              <w:fldChar w:fldCharType="separate"/>
+            </w:r>
+            <w:r>
+              <w:rPr>
+                <w:noProof/>
+                <w:webHidden/>
+              </w:rPr>
+              <w:t>19</w:t>
+            </w:r>
+            <w:r>
+              <w:rPr>
+                <w:noProof/>
+                <w:webHidden/>
+              </w:rPr>
+              <w:fldChar w:fldCharType="end"/>
+            </w:r>
+          </w:hyperlink>
+        </w:p>
+        <w:p>
+          <w:pPr>
+            <w:pStyle w:val="TOC1"/>
+            <w:tabs>
+              <w:tab w:val="right" w:leader="dot" w:pos="9350"/>
+            </w:tabs>
+            <w:rPr>
+              <w:rFonts w:eastAsiaTheme="minorEastAsia" w:cstheme="minorBidi"/>
+              <w:noProof/>
+              <w:sz w:val="22"/>
+              <w:szCs w:val="22"/>
+            </w:rPr>
+          </w:pPr>
+          <w:hyperlink w:anchor="_Toc355257011" w:history="1">
             <w:r>
               <w:rPr>
                 <w:rStyle w:val="Hyperlink"/>
@@ -1049,7 +1193,7 @@
                 <w:noProof/>
                 <w:webHidden/>
               </w:rPr>
-              <w:instrText xml:space="preserve"> PAGEREF _Toc355004484 \h </w:instrText>
+              <w:instrText xml:space="preserve"> PAGEREF _Toc355257011 \h </w:instrText>
             </w:r>
             <w:r>
               <w:rPr>
@@ -1069,7 +1213,7 @@
                 <w:noProof/>
                 <w:webHidden/>
               </w:rPr>
-              <w:t>15</w:t>
+              <w:t>19</w:t>
             </w:r>
             <w:r>
               <w:rPr>
@@ -1111,15 +1255,15 @@
       <w:pPr>
         <w:pStyle w:val="Heading1"/>
       </w:pPr>
-      <w:bookmarkStart w:id="0" w:name="_Toc355004474"/>
+      <w:bookmarkStart w:id="1" w:name="_Toc355256999"/>
       <w:r>
         <w:lastRenderedPageBreak/>
         <w:t>Introduction</w:t>
       </w:r>
-      <w:bookmarkEnd w:id="0"/>
-    </w:p>
-    <w:p>
-      <w:hyperlink r:id="rId8" w:history="1">
+      <w:bookmarkEnd w:id="1"/>
+    </w:p>
+    <w:p>
+      <w:hyperlink r:id="rId9" w:history="1">
         <w:r>
           <w:rPr>
             <w:rStyle w:val="Hyperlink"/>
@@ -1278,7 +1422,13 @@
         <w:t>WSJT</w:t>
       </w:r>
       <w:r>
-        <w:t xml:space="preserve">.  All three are designed for making </w:t>
+        <w:t xml:space="preserve">.  All three </w:t>
+      </w:r>
+      <w:r>
+        <w:t xml:space="preserve">modes </w:t>
+      </w:r>
+      <w:r>
+        <w:t xml:space="preserve">are designed for making </w:t>
       </w:r>
       <w:r>
         <w:t xml:space="preserve">minimal </w:t>
@@ -1290,22 +1440,40 @@
         <w:t>e</w:t>
       </w:r>
       <w:r>
-        <w:t xml:space="preserve"> structure and source encoding;</w:t>
+        <w:t xml:space="preserve"> structure and source encoding.</w:t>
       </w:r>
       <w:r>
         <w:t xml:space="preserve"> </w:t>
       </w:r>
       <w:r>
-        <w:t>JT65 is us</w:t>
-      </w:r>
-      <w:r>
-        <w:t>ed for EME on the VHF/UHF bands</w:t>
-      </w:r>
-      <w:r>
-        <w:t xml:space="preserve"> and for wo</w:t>
-      </w:r>
-      <w:r>
-        <w:t xml:space="preserve">rldwide QRP communication at HF, while </w:t>
+        <w:t xml:space="preserve"> </w:t>
+      </w:r>
+      <w:r>
+        <w:t xml:space="preserve">JT65 </w:t>
+      </w:r>
+      <w:r>
+        <w:t xml:space="preserve">was designed </w:t>
+      </w:r>
+      <w:r>
+        <w:t>for EME on the VHF/UHF bands</w:t>
+      </w:r>
+      <w:r>
+        <w:t xml:space="preserve"> and </w:t>
+      </w:r>
+      <w:r>
+        <w:t xml:space="preserve">has also proved very effective </w:t>
+      </w:r>
+      <w:r>
+        <w:t>for wo</w:t>
+      </w:r>
+      <w:r>
+        <w:t>rldwide QRP communicat</w:t>
+      </w:r>
+      <w:r>
+        <w:t>ion at HF;</w:t>
+      </w:r>
+      <w:r>
+        <w:t xml:space="preserve"> </w:t>
       </w:r>
       <w:r>
         <w:t xml:space="preserve">JT4 is used mainly on the microwave bands. In contrast, JT9 is optimized for </w:t>
@@ -1340,7 +1508,16 @@
         <w:t>alternating transmission</w:t>
       </w:r>
       <w:r>
-        <w:t xml:space="preserve"> and reception periods.  </w:t>
+        <w:t xml:space="preserve"> and reception</w:t>
+      </w:r>
+      <w:r>
+        <w:t>.</w:t>
+      </w:r>
+      <w:r>
+        <w:t xml:space="preserve"> </w:t>
+      </w:r>
+      <w:r>
+        <w:t xml:space="preserve"> </w:t>
       </w:r>
       <w:r>
         <w:t>JT9 offers five choices for the sequence</w:t>
@@ -1361,6 +1538,9 @@
         <w:t xml:space="preserve">with JT9-1 </w:t>
       </w:r>
       <w:r>
+        <w:t xml:space="preserve">usually </w:t>
+      </w:r>
+      <w:r>
         <w:t>takes 4 to 6 minutes</w:t>
       </w:r>
       <w:r>
@@ -1403,10 +1583,10 @@
         <w:t xml:space="preserve"> </w:t>
       </w:r>
       <w:r>
-        <w:t xml:space="preserve">so for </w:t>
-      </w:r>
-      <w:r>
-        <w:t xml:space="preserve">obvious reasons JT9-1 is the </w:t>
+        <w:t xml:space="preserve">so </w:t>
+      </w:r>
+      <w:r>
+        <w:t xml:space="preserve">JT9-1 is the </w:t>
       </w:r>
       <w:r>
         <w:t>preferred s</w:t>
@@ -1497,7 +1677,7 @@
       <w:r>
         <w:t xml:space="preserve"> to K1JT and the rest of the development team.  The project’s source-code repository can be found at </w:t>
       </w:r>
-      <w:hyperlink r:id="rId9" w:history="1">
+      <w:hyperlink r:id="rId10" w:history="1">
         <w:r>
           <w:rPr>
             <w:rStyle w:val="Hyperlink"/>
@@ -1528,7 +1708,7 @@
       <w:pPr>
         <w:pStyle w:val="Heading1"/>
       </w:pPr>
-      <w:bookmarkStart w:id="1" w:name="_Toc355004475"/>
+      <w:bookmarkStart w:id="2" w:name="_Toc355257000"/>
       <w:r>
         <w:lastRenderedPageBreak/>
         <w:t>System</w:t>
@@ -1536,7 +1716,7 @@
       <w:r>
         <w:t xml:space="preserve"> Requirements</w:t>
       </w:r>
-      <w:bookmarkEnd w:id="1"/>
+      <w:bookmarkEnd w:id="2"/>
     </w:p>
     <w:p>
       <w:pPr>
@@ -1575,16 +1755,30 @@
         <w:t xml:space="preserve"> also runs under Linux</w:t>
       </w:r>
       <w:r>
+        <w:t>,</w:t>
+      </w:r>
+      <w:r>
         <w:t xml:space="preserve"> </w:t>
       </w:r>
       <w:r>
-        <w:t xml:space="preserve">and OS X, </w:t>
+        <w:t xml:space="preserve">OS X, </w:t>
+      </w:r>
+      <w:r>
+        <w:t xml:space="preserve">and probably FreeBSD and other </w:t>
+      </w:r>
+      <w:proofErr w:type="spellStart"/>
+      <w:r>
+        <w:t>unix</w:t>
+      </w:r>
+      <w:proofErr w:type="spellEnd"/>
+      <w:r>
+        <w:t xml:space="preserve">-like operating systems, </w:t>
       </w:r>
       <w:r>
         <w:t>but we do not yet provide click-to-install package</w:t>
       </w:r>
       <w:r>
-        <w:t>s for these operating systems</w:t>
+        <w:t>s for them</w:t>
       </w:r>
       <w:r>
         <w:t>.</w:t>
@@ -1616,7 +1810,7 @@
         <w:t xml:space="preserve">512 </w:t>
       </w:r>
       <w:r>
-        <w:t>MB of available RAM</w:t>
+        <w:t>MB of available memory</w:t>
       </w:r>
     </w:p>
     <w:p>
@@ -1638,7 +1832,10 @@
         </w:numPr>
       </w:pPr>
       <w:r>
-        <w:t>Sound card supported by your operating system</w:t>
+        <w:t xml:space="preserve">Audio input and output devices </w:t>
+      </w:r>
+      <w:r>
+        <w:t>supported by your operating system</w:t>
       </w:r>
     </w:p>
     <w:p>
@@ -1660,6 +1857,9 @@
       <w:r>
         <w:t xml:space="preserve">.  </w:t>
       </w:r>
+      <w:r>
+        <w:t>You can also use VOX control for T/R switching.</w:t>
+      </w:r>
     </w:p>
     <w:p>
       <w:pPr>
@@ -1669,7 +1869,19 @@
         </w:numPr>
       </w:pPr>
       <w:r>
-        <w:t xml:space="preserve">Audio connections between transceiver and sound card  </w:t>
+        <w:t xml:space="preserve">Audio </w:t>
+      </w:r>
+      <w:r>
+        <w:t xml:space="preserve">or equivalent USB </w:t>
+      </w:r>
+      <w:r>
+        <w:t>connections between transceiver and</w:t>
+      </w:r>
+      <w:r>
+        <w:t xml:space="preserve"> computer</w:t>
+      </w:r>
+      <w:r>
+        <w:t xml:space="preserve">  </w:t>
       </w:r>
     </w:p>
     <w:p>
@@ -1683,7 +1895,13 @@
         <w:t>A means for synchronizing your computer clock to UTC</w:t>
       </w:r>
       <w:r>
-        <w:t xml:space="preserve">.  I recommend </w:t>
+        <w:t xml:space="preserve">.  </w:t>
+      </w:r>
+      <w:r>
+        <w:t xml:space="preserve">The built-in Windows facility is usually not adequate.  </w:t>
+      </w:r>
+      <w:r>
+        <w:t xml:space="preserve">I recommend </w:t>
       </w:r>
       <w:proofErr w:type="spellStart"/>
       <w:r>
@@ -1721,7 +1939,7 @@
         </w:rPr>
         <w:t xml:space="preserve"> </w:t>
       </w:r>
-      <w:hyperlink r:id="rId10" w:history="1">
+      <w:hyperlink r:id="rId11" w:history="1">
         <w:r>
           <w:rPr>
             <w:rFonts w:ascii="Arial" w:eastAsia="Times New Roman" w:hAnsi="Arial" w:cs="Arial"/>
@@ -1748,7 +1966,7 @@
       <w:pPr>
         <w:pStyle w:val="Heading1"/>
       </w:pPr>
-      <w:bookmarkStart w:id="2" w:name="_Toc355004476"/>
+      <w:bookmarkStart w:id="3" w:name="_Toc355257001"/>
       <w:r>
         <w:t>Ins</w:t>
       </w:r>
@@ -1761,7 +1979,7 @@
       <w:r>
         <w:t>Setup</w:t>
       </w:r>
-      <w:bookmarkEnd w:id="2"/>
+      <w:bookmarkEnd w:id="3"/>
       <w:r>
         <w:t xml:space="preserve"> </w:t>
       </w:r>
@@ -1790,7 +2008,7 @@
         </w:rPr>
         <w:t xml:space="preserve"> can be downloaded from the WSJT Home Page at </w:t>
       </w:r>
-      <w:hyperlink r:id="rId11" w:history="1">
+      <w:hyperlink r:id="rId12" w:history="1">
         <w:r>
           <w:rPr>
             <w:rStyle w:val="Hyperlink"/>
@@ -1840,7 +2058,19 @@
         <w:rPr>
           <w:rFonts w:eastAsia="Times New Roman"/>
         </w:rPr>
-        <w:t xml:space="preserve"> you should also consult the </w:t>
+        <w:t xml:space="preserve"> consult </w:t>
+      </w:r>
+      <w:r>
+        <w:rPr>
+          <w:rFonts w:eastAsia="Times New Roman"/>
+        </w:rPr>
+        <w:t xml:space="preserve">also </w:t>
+      </w:r>
+      <w:r>
+        <w:rPr>
+          <w:rFonts w:eastAsia="Times New Roman"/>
+        </w:rPr>
+        <w:t xml:space="preserve">the </w:t>
       </w:r>
       <w:r>
         <w:rPr>
@@ -1862,7 +2092,7 @@
         </w:rPr>
         <w:t xml:space="preserve"> at </w:t>
       </w:r>
-      <w:hyperlink r:id="rId12" w:history="1">
+      <w:hyperlink r:id="rId13" w:history="1">
         <w:r>
           <w:rPr>
             <w:rStyle w:val="Hyperlink"/>
@@ -1893,7 +2123,19 @@
         <w:rPr>
           <w:rFonts w:eastAsia="Times New Roman"/>
         </w:rPr>
-        <w:t xml:space="preserve">Under Windows, execute the downloaded file and follow the installation instructions.  Install </w:t>
+        <w:t>Under Windows, execute th</w:t>
+      </w:r>
+      <w:r>
+        <w:rPr>
+          <w:rFonts w:eastAsia="Times New Roman"/>
+        </w:rPr>
+        <w:t>e downloaded file and follow its</w:t>
+      </w:r>
+      <w:r>
+        <w:rPr>
+          <w:rFonts w:eastAsia="Times New Roman"/>
+        </w:rPr>
+        <w:t xml:space="preserve"> installation instructions.  Install </w:t>
       </w:r>
       <w:r>
         <w:rPr>
@@ -1969,7 +2211,7 @@
         <w:rPr>
           <w:rFonts w:eastAsia="Times New Roman"/>
         </w:rPr>
-        <w:t>the installation directory and all its contents.</w:t>
+        <w:t>the installation directory and its contents.</w:t>
       </w:r>
     </w:p>
     <w:p>
@@ -2072,64 +2314,130 @@
         <w:rPr>
           <w:rFonts w:eastAsia="Times New Roman"/>
         </w:rPr>
-        <w:t xml:space="preserve">Try clicking the </w:t>
-      </w:r>
-      <w:r>
-        <w:rPr>
-          <w:rFonts w:eastAsia="Times New Roman"/>
-          <w:b/>
-        </w:rPr>
-        <w:t>Test CAT Control</w:t>
-      </w:r>
-      <w:r>
-        <w:rPr>
-          <w:rFonts w:eastAsia="Times New Roman"/>
-        </w:rPr>
-        <w:t xml:space="preserve"> and </w:t>
-      </w:r>
-      <w:r>
-        <w:rPr>
-          <w:rFonts w:eastAsia="Times New Roman"/>
-          <w:b/>
-        </w:rPr>
-        <w:t>Test PTT</w:t>
-      </w:r>
-      <w:r>
-        <w:rPr>
-          <w:rFonts w:eastAsia="Times New Roman"/>
-        </w:rPr>
-        <w:t xml:space="preserve"> buttons to see that you have established the desired control of station functions.  Then c</w:t>
-      </w:r>
-      <w:r>
-        <w:rPr>
-          <w:rFonts w:eastAsia="Times New Roman"/>
-        </w:rPr>
-        <w:t xml:space="preserve">lick </w:t>
-      </w:r>
-      <w:r>
-        <w:rPr>
-          <w:rFonts w:eastAsia="Times New Roman"/>
-          <w:b/>
-        </w:rPr>
-        <w:t>OK</w:t>
-      </w:r>
-      <w:r>
-        <w:rPr>
-          <w:rFonts w:eastAsia="Times New Roman"/>
-        </w:rPr>
-        <w:t xml:space="preserve"> to dismiss the </w:t>
-      </w:r>
-      <w:r>
-        <w:rPr>
-          <w:rFonts w:eastAsia="Times New Roman"/>
-          <w:b/>
-        </w:rPr>
-        <w:t>Configuration</w:t>
-      </w:r>
-      <w:r>
-        <w:rPr>
-          <w:rFonts w:eastAsia="Times New Roman"/>
-          <w:b/>
+        <w:t xml:space="preserve">Many users will have other software controlling their radios, so </w:t>
+      </w:r>
+      <w:r>
+        <w:rPr>
+          <w:rFonts w:eastAsia="Times New Roman"/>
+          <w:i/>
+        </w:rPr>
+        <w:t>WSJT-X</w:t>
+      </w:r>
+      <w:r>
+        <w:rPr>
+          <w:rFonts w:eastAsia="Times New Roman"/>
+        </w:rPr>
+        <w:t xml:space="preserve"> does not attempt to implement full transceiver control.  It simply provides </w:t>
+      </w:r>
+      <w:r>
+        <w:rPr>
+          <w:rFonts w:eastAsia="Times New Roman"/>
+        </w:rPr>
+        <w:t xml:space="preserve">a way </w:t>
+      </w:r>
+      <w:r>
+        <w:rPr>
+          <w:rFonts w:eastAsia="Times New Roman"/>
+        </w:rPr>
+        <w:t xml:space="preserve">to ensure that </w:t>
+      </w:r>
+      <w:r>
+        <w:rPr>
+          <w:rFonts w:eastAsia="Times New Roman"/>
+          <w:i/>
+        </w:rPr>
+        <w:t>WSJT-X</w:t>
+      </w:r>
+      <w:r>
+        <w:rPr>
+          <w:rFonts w:eastAsia="Times New Roman"/>
+        </w:rPr>
+        <w:t xml:space="preserve"> can </w:t>
+      </w:r>
+      <w:r>
+        <w:rPr>
+          <w:rFonts w:eastAsia="Times New Roman"/>
+        </w:rPr>
+        <w:t xml:space="preserve">know </w:t>
+      </w:r>
+      <w:r>
+        <w:rPr>
+          <w:rFonts w:eastAsia="Times New Roman"/>
+        </w:rPr>
+        <w:t>the radio’s dial frequency</w:t>
+      </w:r>
+      <w:r>
+        <w:rPr>
+          <w:rFonts w:eastAsia="Times New Roman"/>
+        </w:rPr>
+        <w:t xml:space="preserve"> and control T/R switching.  The simplest CAT control is enabled by setting </w:t>
+      </w:r>
+      <w:r>
+        <w:rPr>
+          <w:rFonts w:eastAsia="Times New Roman"/>
+          <w:b/>
+        </w:rPr>
+        <w:t>Polling interval (s)</w:t>
+      </w:r>
+      <w:r>
+        <w:rPr>
+          <w:rFonts w:eastAsia="Times New Roman"/>
+        </w:rPr>
+        <w:t xml:space="preserve"> to 0 (no polling</w:t>
+      </w:r>
+      <w:r>
+        <w:rPr>
+          <w:rFonts w:eastAsia="Times New Roman"/>
+        </w:rPr>
+        <w:t xml:space="preserve"> for dial frequency</w:t>
+      </w:r>
+      <w:r>
+        <w:rPr>
+          <w:rFonts w:eastAsia="Times New Roman"/>
+        </w:rPr>
+        <w:t xml:space="preserve">).  </w:t>
+      </w:r>
+      <w:r>
+        <w:rPr>
+          <w:rFonts w:eastAsia="Times New Roman"/>
+          <w:i/>
+        </w:rPr>
+        <w:t>WSJT-X</w:t>
+      </w:r>
+      <w:r>
+        <w:rPr>
+          <w:rFonts w:eastAsia="Times New Roman"/>
+        </w:rPr>
+        <w:t xml:space="preserve"> is then able to set the radio’s frequency, but the program will be unaware of subsequent changes made</w:t>
+      </w:r>
+      <w:r>
+        <w:rPr>
+          <w:rFonts w:eastAsia="Times New Roman"/>
+        </w:rPr>
+        <w:t xml:space="preserve"> with </w:t>
+      </w:r>
+      <w:r>
+        <w:rPr>
+          <w:rFonts w:eastAsia="Times New Roman"/>
+        </w:rPr>
+        <w:t xml:space="preserve">the radio’s panel controls.  With most radios you can set </w:t>
+      </w:r>
+      <w:r>
+        <w:rPr>
+          <w:rFonts w:eastAsia="Times New Roman"/>
+          <w:b/>
+        </w:rPr>
+        <w:t>Polling interval</w:t>
+      </w:r>
+      <w:r>
+        <w:rPr>
+          <w:rFonts w:eastAsia="Times New Roman"/>
+        </w:rPr>
+        <w:t xml:space="preserve"> to a reasonable small number (say 1 – 3 s) and the</w:t>
+      </w:r>
+      <w:r>
+        <w:rPr>
+          <w:rFonts w:eastAsia="Times New Roman"/>
         </w:rPr>
         <w:t xml:space="preserve"> </w:t>
       </w:r>
@@ -2137,16 +2445,40 @@
         <w:rPr>
           <w:rFonts w:eastAsia="Times New Roman"/>
         </w:rPr>
-        <w:t>window.</w:t>
-      </w:r>
-    </w:p>
-    <w:p>
-      <w:pPr>
-        <w:spacing w:after="120" w:afterAutospacing="0"/>
-        <w:rPr>
-          <w:rFonts w:eastAsia="Times New Roman"/>
-        </w:rPr>
-      </w:pPr>
+        <w:lastRenderedPageBreak/>
+        <w:t>program</w:t>
+      </w:r>
+      <w:r>
+        <w:rPr>
+          <w:rFonts w:eastAsia="Times New Roman"/>
+        </w:rPr>
+        <w:t xml:space="preserve"> will </w:t>
+      </w:r>
+      <w:r>
+        <w:rPr>
+          <w:rFonts w:eastAsia="Times New Roman"/>
+        </w:rPr>
+        <w:t>then follow any frequency changes made at the radio.</w:t>
+      </w:r>
+      <w:r>
+        <w:rPr>
+          <w:rFonts w:eastAsia="Times New Roman"/>
+        </w:rPr>
+        <w:t xml:space="preserve">  Some experimentation may be required.  Note: it is best to have the radio and any interface equipment turned on and connected before starting </w:t>
+      </w:r>
+      <w:r>
+        <w:rPr>
+          <w:rFonts w:eastAsia="Times New Roman"/>
+          <w:i/>
+        </w:rPr>
+        <w:t>WSJT-X,</w:t>
+      </w:r>
+      <w:r>
+        <w:rPr>
+          <w:rFonts w:eastAsia="Times New Roman"/>
+        </w:rPr>
+        <w:t xml:space="preserve"> and to exit the program before turning such equipment off.</w:t>
+      </w:r>
     </w:p>
     <w:p>
       <w:pPr>
@@ -2161,12 +2493,11 @@
           <w:rFonts w:eastAsia="Times New Roman"/>
           <w:noProof/>
         </w:rPr>
-        <w:lastRenderedPageBreak/>
         <w:drawing>
           <wp:inline distT="0" distB="0" distL="0" distR="0">
-            <wp:extent cx="5249008" cy="4763165"/>
+            <wp:extent cx="5344271" cy="5306166"/>
             <wp:effectExtent l="0" t="0" r="0" b="0"/>
-            <wp:docPr id="1" name="Picture 1"/>
+            <wp:docPr id="3" name="Picture 3"/>
             <wp:cNvGraphicFramePr>
               <a:graphicFrameLocks xmlns:a="http://schemas.openxmlformats.org/drawingml/2006/main" noChangeAspect="1"/>
             </wp:cNvGraphicFramePr>
@@ -2174,14 +2505,14 @@
               <a:graphicData uri="http://schemas.openxmlformats.org/drawingml/2006/picture">
                 <pic:pic xmlns:pic="http://schemas.openxmlformats.org/drawingml/2006/picture">
                   <pic:nvPicPr>
-                    <pic:cNvPr id="0" name="setup_1.png"/>
+                    <pic:cNvPr id="0" name="wsjtx_setup_1.png"/>
                     <pic:cNvPicPr/>
                   </pic:nvPicPr>
                   <pic:blipFill>
-                    <a:blip r:embed="rId13" cstate="print">
+                    <a:blip r:embed="rId14">
                       <a:extLst>
                         <a:ext uri="{28A0092B-C50C-407E-A947-70E740481C1C}">
-                          <a14:useLocalDpi xmlns:a14="http://schemas.microsoft.com/office/drawing/2010/main" xmlns:wps="http://schemas.microsoft.com/office/word/2010/wordprocessingShape" xmlns:wpi="http://schemas.microsoft.com/office/word/2010/wordprocessingInk" xmlns:wpg="http://schemas.microsoft.com/office/word/2010/wordprocessingGroup" xmlns:w14="http://schemas.microsoft.com/office/word/2010/wordml" xmlns:w="http://schemas.openxmlformats.org/wordprocessingml/2006/main" xmlns:w10="urn:schemas-microsoft-com:office:word" xmlns:wp14="http://schemas.microsoft.com/office/word/2010/wordprocessingDrawing" xmlns:v="urn:schemas-microsoft-com:vml" xmlns:o="urn:schemas-microsoft-com:office:office" xmlns:mc="http://schemas.openxmlformats.org/markup-compatibility/2006" xmlns:wpc="http://schemas.microsoft.com/office/word/2010/wordprocessingCanvas" xmlns="" val="0"/>
+                          <a14:useLocalDpi xmlns:a14="http://schemas.microsoft.com/office/drawing/2010/main" val="0"/>
                         </a:ext>
                       </a:extLst>
                     </a:blip>
@@ -2192,7 +2523,7 @@
                   <pic:spPr>
                     <a:xfrm>
                       <a:off x="0" y="0"/>
-                      <a:ext cx="5249008" cy="4763165"/>
+                      <a:ext cx="5344271" cy="5306166"/>
                     </a:xfrm>
                     <a:prstGeom prst="rect">
                       <a:avLst/>
@@ -2220,25 +2551,122 @@
         <w:rPr>
           <w:rFonts w:eastAsia="Times New Roman"/>
         </w:rPr>
-        <w:t>I</w:t>
-      </w:r>
-      <w:r>
-        <w:rPr>
-          <w:rFonts w:eastAsia="Times New Roman"/>
-        </w:rPr>
-        <w:t>f necessary</w:t>
-      </w:r>
-      <w:r>
-        <w:rPr>
-          <w:rFonts w:eastAsia="Times New Roman"/>
-        </w:rPr>
-        <w:t>,</w:t>
-      </w:r>
-      <w:r>
-        <w:rPr>
-          <w:rFonts w:eastAsia="Times New Roman"/>
-        </w:rPr>
-        <w:t xml:space="preserve"> click the </w:t>
+        <w:t xml:space="preserve">Try clicking the </w:t>
+      </w:r>
+      <w:r>
+        <w:rPr>
+          <w:rFonts w:eastAsia="Times New Roman"/>
+          <w:b/>
+        </w:rPr>
+        <w:t>Test CAT Control</w:t>
+      </w:r>
+      <w:r>
+        <w:rPr>
+          <w:rFonts w:eastAsia="Times New Roman"/>
+        </w:rPr>
+        <w:t xml:space="preserve"> and </w:t>
+      </w:r>
+      <w:r>
+        <w:rPr>
+          <w:rFonts w:eastAsia="Times New Roman"/>
+          <w:b/>
+        </w:rPr>
+        <w:t>Test PTT</w:t>
+      </w:r>
+      <w:r>
+        <w:rPr>
+          <w:rFonts w:eastAsia="Times New Roman"/>
+        </w:rPr>
+        <w:t xml:space="preserve"> buttons to see that you have established the desired control of station functions.  Then c</w:t>
+      </w:r>
+      <w:r>
+        <w:rPr>
+          <w:rFonts w:eastAsia="Times New Roman"/>
+        </w:rPr>
+        <w:t xml:space="preserve">lick </w:t>
+      </w:r>
+      <w:r>
+        <w:rPr>
+          <w:rFonts w:eastAsia="Times New Roman"/>
+          <w:b/>
+        </w:rPr>
+        <w:t>OK</w:t>
+      </w:r>
+      <w:r>
+        <w:rPr>
+          <w:rFonts w:eastAsia="Times New Roman"/>
+        </w:rPr>
+        <w:t xml:space="preserve"> to dismiss the </w:t>
+      </w:r>
+      <w:r>
+        <w:rPr>
+          <w:rFonts w:eastAsia="Times New Roman"/>
+          <w:b/>
+        </w:rPr>
+        <w:t>Configuration</w:t>
+      </w:r>
+      <w:r>
+        <w:rPr>
+          <w:rFonts w:eastAsia="Times New Roman"/>
+          <w:b/>
+        </w:rPr>
+        <w:t xml:space="preserve"> </w:t>
+      </w:r>
+      <w:r>
+        <w:rPr>
+          <w:rFonts w:eastAsia="Times New Roman"/>
+        </w:rPr>
+        <w:t>window.</w:t>
+      </w:r>
+    </w:p>
+    <w:p>
+      <w:pPr>
+        <w:rPr>
+          <w:rFonts w:asciiTheme="majorHAnsi" w:eastAsiaTheme="majorEastAsia" w:hAnsiTheme="majorHAnsi" w:cstheme="majorBidi"/>
+          <w:b/>
+          <w:bCs/>
+          <w:color w:val="365F91" w:themeColor="accent1" w:themeShade="BF"/>
+          <w:sz w:val="28"/>
+          <w:szCs w:val="28"/>
+        </w:rPr>
+      </w:pPr>
+      <w:bookmarkStart w:id="4" w:name="_Toc355257002"/>
+      <w:r>
+        <w:br w:type="page"/>
+      </w:r>
+    </w:p>
+    <w:p>
+      <w:pPr>
+        <w:pStyle w:val="Heading1"/>
+      </w:pPr>
+      <w:r>
+        <w:lastRenderedPageBreak/>
+        <w:t>Basic Operating Tutorial</w:t>
+      </w:r>
+      <w:bookmarkEnd w:id="4"/>
+    </w:p>
+    <w:p>
+      <w:pPr>
+        <w:numPr>
+          <w:ilvl w:val="0"/>
+          <w:numId w:val="10"/>
+        </w:numPr>
+        <w:spacing w:after="120" w:afterAutospacing="0"/>
+        <w:rPr>
+          <w:rFonts w:eastAsia="Times New Roman"/>
+        </w:rPr>
+      </w:pPr>
+      <w:r>
+        <w:rPr>
+          <w:rFonts w:eastAsia="Times New Roman"/>
+        </w:rPr>
+        <w:t>C</w:t>
+      </w:r>
+      <w:r>
+        <w:rPr>
+          <w:rFonts w:eastAsia="Times New Roman"/>
+        </w:rPr>
+        <w:t xml:space="preserve">lick the </w:t>
       </w:r>
       <w:r>
         <w:rPr>
@@ -2263,7 +2691,19 @@
         <w:rPr>
           <w:rFonts w:eastAsia="Times New Roman"/>
         </w:rPr>
-        <w:t xml:space="preserve"> Select submode </w:t>
+        <w:t xml:space="preserve"> </w:t>
+      </w:r>
+      <w:r>
+        <w:rPr>
+          <w:rFonts w:eastAsia="Times New Roman"/>
+        </w:rPr>
+        <w:t xml:space="preserve"> </w:t>
+      </w:r>
+      <w:r>
+        <w:rPr>
+          <w:rFonts w:eastAsia="Times New Roman"/>
+        </w:rPr>
+        <w:t xml:space="preserve">Select submode </w:t>
       </w:r>
       <w:r>
         <w:rPr>
@@ -2423,184 +2863,24 @@
         <w:rPr>
           <w:rFonts w:eastAsia="Times New Roman"/>
         </w:rPr>
-        <w:t xml:space="preserve">on </w:t>
-      </w:r>
-      <w:r>
-        <w:rPr>
-          <w:rFonts w:eastAsia="Times New Roman"/>
-        </w:rPr>
-        <w:t xml:space="preserve">the next </w:t>
-      </w:r>
-      <w:r>
-        <w:rPr>
-          <w:rFonts w:eastAsia="Times New Roman"/>
-        </w:rPr>
-        <w:t xml:space="preserve">page.  </w:t>
+        <w:t>below</w:t>
+      </w:r>
+      <w:r>
+        <w:rPr>
+          <w:rFonts w:eastAsia="Times New Roman"/>
+        </w:rPr>
+        <w:t xml:space="preserve"> and on the next page</w:t>
+      </w:r>
+      <w:r>
+        <w:rPr>
+          <w:rFonts w:eastAsia="Times New Roman"/>
+        </w:rPr>
+        <w:t xml:space="preserve">.  </w:t>
       </w:r>
     </w:p>
     <w:p>
       <w:pPr>
         <w:spacing w:after="120" w:afterAutospacing="0"/>
-        <w:ind w:left="360"/>
-        <w:rPr>
-          <w:rFonts w:eastAsia="Times New Roman"/>
-        </w:rPr>
-      </w:pPr>
-      <w:r>
-        <w:rPr>
-          <w:rFonts w:eastAsia="Times New Roman"/>
-        </w:rPr>
-        <w:t>Notice the green, red, and blue markers on the waterfall frequency scale.  Decoding in JT9 mode takes place at the end of a receive sequence and is organized in two s</w:t>
-      </w:r>
-      <w:r>
-        <w:rPr>
-          <w:rFonts w:eastAsia="Times New Roman"/>
-        </w:rPr>
-        <w:t>tages.  The first decodes happen</w:t>
-      </w:r>
-      <w:r>
-        <w:rPr>
-          <w:rFonts w:eastAsia="Times New Roman"/>
-        </w:rPr>
-        <w:t xml:space="preserve"> at the selected Rx frequency</w:t>
-      </w:r>
-      <w:r>
-        <w:rPr>
-          <w:rFonts w:eastAsia="Times New Roman"/>
-        </w:rPr>
-        <w:t>,</w:t>
-      </w:r>
-      <w:r>
-        <w:rPr>
-          <w:rFonts w:eastAsia="Times New Roman"/>
-        </w:rPr>
-        <w:t xml:space="preserve"> indicated by the green marker.  These </w:t>
-      </w:r>
-      <w:r>
-        <w:rPr>
-          <w:rFonts w:eastAsia="Times New Roman"/>
-        </w:rPr>
-        <w:t xml:space="preserve">decoding results </w:t>
-      </w:r>
-      <w:r>
-        <w:rPr>
-          <w:rFonts w:eastAsia="Times New Roman"/>
-        </w:rPr>
-        <w:t>appear in the both the left (“QSO Frequency”) and right (“Band Activity”) text windows.  The de</w:t>
-      </w:r>
-      <w:r>
-        <w:rPr>
-          <w:rFonts w:eastAsia="Times New Roman"/>
-        </w:rPr>
-        <w:t>coder then finds and decodes all</w:t>
-      </w:r>
-      <w:r>
-        <w:rPr>
-          <w:rFonts w:eastAsia="Times New Roman"/>
-        </w:rPr>
-        <w:t xml:space="preserve"> JT9 signals between the blue markers at frequencies </w:t>
-      </w:r>
-      <w:r>
-        <w:rPr>
-          <w:rFonts w:eastAsia="Times New Roman"/>
-          <w:b/>
-        </w:rPr>
-        <w:t xml:space="preserve">f Min </w:t>
-      </w:r>
-      <w:r>
-        <w:rPr>
-          <w:rFonts w:eastAsia="Times New Roman"/>
-        </w:rPr>
-        <w:t xml:space="preserve">and </w:t>
-      </w:r>
-      <w:r>
-        <w:rPr>
-          <w:rFonts w:eastAsia="Times New Roman"/>
-          <w:b/>
-        </w:rPr>
-        <w:t xml:space="preserve">f Max. </w:t>
-      </w:r>
-      <w:r>
-        <w:rPr>
-          <w:rFonts w:eastAsia="Times New Roman"/>
-        </w:rPr>
-        <w:t xml:space="preserve">The normal wideband decoding range is 1000 – 2000 Hz, but you can move the </w:t>
-      </w:r>
-      <w:r>
-        <w:rPr>
-          <w:rFonts w:eastAsia="Times New Roman"/>
-        </w:rPr>
-        <w:lastRenderedPageBreak/>
-        <w:t xml:space="preserve">limits using </w:t>
-      </w:r>
-      <w:proofErr w:type="gramStart"/>
-      <w:r>
-        <w:rPr>
-          <w:rFonts w:eastAsia="Times New Roman"/>
-        </w:rPr>
-        <w:t xml:space="preserve">the </w:t>
-      </w:r>
-      <w:r>
-        <w:rPr>
-          <w:rFonts w:eastAsia="Times New Roman"/>
-        </w:rPr>
-        <w:t xml:space="preserve"> </w:t>
-      </w:r>
-      <w:r>
-        <w:rPr>
-          <w:rFonts w:eastAsia="Times New Roman"/>
-          <w:b/>
-        </w:rPr>
-        <w:t>f</w:t>
-      </w:r>
-      <w:proofErr w:type="gramEnd"/>
-      <w:r>
-        <w:rPr>
-          <w:rFonts w:eastAsia="Times New Roman"/>
-          <w:b/>
-        </w:rPr>
-        <w:t xml:space="preserve"> Min </w:t>
-      </w:r>
-      <w:r>
-        <w:rPr>
-          <w:rFonts w:eastAsia="Times New Roman"/>
-        </w:rPr>
-        <w:t xml:space="preserve">and  </w:t>
-      </w:r>
-      <w:r>
-        <w:rPr>
-          <w:rFonts w:eastAsia="Times New Roman"/>
-          <w:b/>
-        </w:rPr>
-        <w:t xml:space="preserve">f Max </w:t>
-      </w:r>
-      <w:r>
-        <w:rPr>
-          <w:rFonts w:eastAsia="Times New Roman"/>
-        </w:rPr>
-        <w:t xml:space="preserve">spinner controls.  The red marker indicates the </w:t>
-      </w:r>
-      <w:proofErr w:type="spellStart"/>
-      <w:proofErr w:type="gramStart"/>
-      <w:r>
-        <w:rPr>
-          <w:rFonts w:eastAsia="Times New Roman"/>
-        </w:rPr>
-        <w:t>Tx</w:t>
-      </w:r>
-      <w:proofErr w:type="spellEnd"/>
-      <w:proofErr w:type="gramEnd"/>
-      <w:r>
-        <w:rPr>
-          <w:rFonts w:eastAsia="Times New Roman"/>
-        </w:rPr>
-        <w:t xml:space="preserve"> frequency.</w:t>
-      </w:r>
-    </w:p>
-    <w:p>
-      <w:pPr>
-        <w:spacing w:after="120" w:afterAutospacing="0"/>
-        <w:ind w:left="360"/>
         <w:rPr>
           <w:rFonts w:eastAsia="Times New Roman"/>
         </w:rPr>
@@ -2611,9 +2891,9 @@
           <w:noProof/>
         </w:rPr>
         <w:drawing>
-          <wp:inline distT="0" distB="0" distL="0" distR="0">
+          <wp:inline distT="0" distB="0" distL="0" distR="0" wp14:anchorId="567CE367" wp14:editId="102CCAE6">
             <wp:extent cx="5943600" cy="2322830"/>
-            <wp:effectExtent l="0" t="0" r="0" b="1270"/>
+            <wp:effectExtent l="0" t="0" r="0" b="0"/>
             <wp:docPr id="13" name="Picture 13"/>
             <wp:cNvGraphicFramePr>
               <a:graphicFrameLocks xmlns:a="http://schemas.openxmlformats.org/drawingml/2006/main" noChangeAspect="1"/>
@@ -2626,10 +2906,10 @@
                     <pic:cNvPicPr/>
                   </pic:nvPicPr>
                   <pic:blipFill>
-                    <a:blip r:embed="rId14" cstate="print">
+                    <a:blip r:embed="rId15" cstate="print">
                       <a:extLst>
                         <a:ext uri="{28A0092B-C50C-407E-A947-70E740481C1C}">
-                          <a14:useLocalDpi xmlns:a14="http://schemas.microsoft.com/office/drawing/2010/main" xmlns:wps="http://schemas.microsoft.com/office/word/2010/wordprocessingShape" xmlns:wpi="http://schemas.microsoft.com/office/word/2010/wordprocessingInk" xmlns:wpg="http://schemas.microsoft.com/office/word/2010/wordprocessingGroup" xmlns:w14="http://schemas.microsoft.com/office/word/2010/wordml" xmlns:w="http://schemas.openxmlformats.org/wordprocessingml/2006/main" xmlns:w10="urn:schemas-microsoft-com:office:word" xmlns:wp14="http://schemas.microsoft.com/office/word/2010/wordprocessingDrawing" xmlns:v="urn:schemas-microsoft-com:vml" xmlns:o="urn:schemas-microsoft-com:office:office" xmlns:mc="http://schemas.openxmlformats.org/markup-compatibility/2006" xmlns:wpc="http://schemas.microsoft.com/office/word/2010/wordprocessingCanvas" xmlns="" val="0"/>
+                          <a14:useLocalDpi xmlns:a14="http://schemas.microsoft.com/office/drawing/2010/main" val="0"/>
                         </a:ext>
                       </a:extLst>
                     </a:blip>
@@ -2656,29 +2936,101 @@
     <w:p>
       <w:pPr>
         <w:spacing w:after="120" w:afterAutospacing="0"/>
+        <w:rPr>
+          <w:rFonts w:eastAsia="Times New Roman"/>
+        </w:rPr>
+      </w:pPr>
+    </w:p>
+    <w:p>
+      <w:pPr>
+        <w:pStyle w:val="ListParagraph"/>
+        <w:numPr>
+          <w:ilvl w:val="0"/>
+          <w:numId w:val="10"/>
+        </w:numPr>
+      </w:pPr>
+      <w:r>
+        <w:t xml:space="preserve">Notice the green, red, and blue markers on the waterfall frequency scale.  Decoding in JT9 mode takes place at the end of a receive sequence and is organized in two stages.  The first decodes </w:t>
+      </w:r>
+      <w:r>
+        <w:t xml:space="preserve">occur </w:t>
+      </w:r>
+      <w:r>
+        <w:t xml:space="preserve">at the selected Rx frequency, indicated by the green marker.  These decoding results appear in the both the left (“QSO Frequency”) and right (“Band Activity”) text windows.  The decoder then finds and decodes all JT9 signals between the blue markers at frequencies </w:t>
+      </w:r>
+      <w:r>
+        <w:rPr>
+          <w:b/>
+        </w:rPr>
+        <w:t xml:space="preserve">f Min </w:t>
+      </w:r>
+      <w:r>
+        <w:t xml:space="preserve">and </w:t>
+      </w:r>
+      <w:r>
+        <w:rPr>
+          <w:b/>
+        </w:rPr>
+        <w:t xml:space="preserve">f Max. </w:t>
+      </w:r>
+      <w:r>
+        <w:t xml:space="preserve">The normal wideband decoding range is 1000 – 2000 Hz, but you can move the limits using </w:t>
+      </w:r>
+      <w:proofErr w:type="gramStart"/>
+      <w:r>
+        <w:t xml:space="preserve">the  </w:t>
+      </w:r>
+      <w:r>
+        <w:rPr>
+          <w:b/>
+        </w:rPr>
+        <w:t>f</w:t>
+      </w:r>
+      <w:proofErr w:type="gramEnd"/>
+      <w:r>
+        <w:rPr>
+          <w:b/>
+        </w:rPr>
+        <w:t xml:space="preserve"> Min </w:t>
+      </w:r>
+      <w:r>
+        <w:t xml:space="preserve">and  </w:t>
+      </w:r>
+      <w:r>
+        <w:rPr>
+          <w:b/>
+        </w:rPr>
+        <w:t xml:space="preserve">f Max </w:t>
+      </w:r>
+      <w:r>
+        <w:t xml:space="preserve">spinner controls.  The red marker indicates the </w:t>
+      </w:r>
+      <w:proofErr w:type="spellStart"/>
+      <w:proofErr w:type="gramStart"/>
+      <w:r>
+        <w:t>Tx</w:t>
+      </w:r>
+      <w:proofErr w:type="spellEnd"/>
+      <w:proofErr w:type="gramEnd"/>
+      <w:r>
+        <w:t xml:space="preserve"> frequency.</w:t>
+      </w:r>
+    </w:p>
+    <w:p>
+      <w:pPr>
+        <w:pStyle w:val="ListParagraph"/>
         <w:ind w:left="360"/>
-        <w:rPr>
-          <w:rFonts w:eastAsia="Times New Roman"/>
-        </w:rPr>
-      </w:pPr>
-    </w:p>
-    <w:p>
-      <w:pPr>
-        <w:spacing w:after="120" w:afterAutospacing="0"/>
-        <w:ind w:left="360"/>
-        <w:rPr>
-          <w:rFonts w:eastAsia="Times New Roman"/>
-        </w:rPr>
       </w:pPr>
       <w:r>
         <w:rPr>
           <w:rFonts w:eastAsia="Times New Roman"/>
           <w:noProof/>
         </w:rPr>
+        <w:lastRenderedPageBreak/>
         <w:drawing>
-          <wp:inline distT="0" distB="0" distL="0" distR="0">
+          <wp:inline distT="0" distB="0" distL="0" distR="0" wp14:anchorId="2834576E" wp14:editId="7B0ADF6A">
             <wp:extent cx="5943600" cy="4377690"/>
-            <wp:effectExtent l="0" t="0" r="0" b="3810"/>
+            <wp:effectExtent l="0" t="0" r="0" b="0"/>
             <wp:docPr id="14" name="Picture 14"/>
             <wp:cNvGraphicFramePr>
               <a:graphicFrameLocks xmlns:a="http://schemas.openxmlformats.org/drawingml/2006/main" noChangeAspect="1"/>
@@ -2691,10 +3043,10 @@
                     <pic:cNvPicPr/>
                   </pic:nvPicPr>
                   <pic:blipFill>
-                    <a:blip r:embed="rId15" cstate="print">
+                    <a:blip r:embed="rId16" cstate="print">
                       <a:extLst>
                         <a:ext uri="{28A0092B-C50C-407E-A947-70E740481C1C}">
-                          <a14:useLocalDpi xmlns:a14="http://schemas.microsoft.com/office/drawing/2010/main" xmlns:wps="http://schemas.microsoft.com/office/word/2010/wordprocessingShape" xmlns:wpi="http://schemas.microsoft.com/office/word/2010/wordprocessingInk" xmlns:wpg="http://schemas.microsoft.com/office/word/2010/wordprocessingGroup" xmlns:w14="http://schemas.microsoft.com/office/word/2010/wordml" xmlns:w="http://schemas.openxmlformats.org/wordprocessingml/2006/main" xmlns:w10="urn:schemas-microsoft-com:office:word" xmlns:wp14="http://schemas.microsoft.com/office/word/2010/wordprocessingDrawing" xmlns:v="urn:schemas-microsoft-com:vml" xmlns:o="urn:schemas-microsoft-com:office:office" xmlns:mc="http://schemas.openxmlformats.org/markup-compatibility/2006" xmlns:wpc="http://schemas.microsoft.com/office/word/2010/wordprocessingCanvas" xmlns="" val="0"/>
+                          <a14:useLocalDpi xmlns:a14="http://schemas.microsoft.com/office/drawing/2010/main" val="0"/>
                         </a:ext>
                       </a:extLst>
                     </a:blip>
@@ -2720,11 +3072,8 @@
     </w:p>
     <w:p>
       <w:pPr>
-        <w:spacing w:after="120" w:afterAutospacing="0"/>
+        <w:pStyle w:val="ListParagraph"/>
         <w:ind w:left="360"/>
-        <w:rPr>
-          <w:rFonts w:eastAsia="Times New Roman"/>
-        </w:rPr>
       </w:pPr>
     </w:p>
     <w:p>
@@ -2732,7 +3081,7 @@
         <w:pStyle w:val="ListParagraph"/>
         <w:numPr>
           <w:ilvl w:val="0"/>
-          <w:numId w:val="6"/>
+          <w:numId w:val="10"/>
         </w:numPr>
         <w:spacing w:after="120" w:afterAutospacing="0"/>
         <w:rPr>
@@ -2791,7 +3140,13 @@
         <w:rPr>
           <w:rFonts w:eastAsia="Times New Roman"/>
         </w:rPr>
-        <w:t>At the time this file was recorded KF4RWA wa</w:t>
+        <w:t xml:space="preserve">When </w:t>
+      </w:r>
+      <w:r>
+        <w:rPr>
+          <w:rFonts w:eastAsia="Times New Roman"/>
+        </w:rPr>
+        <w:t>this file was recorded KF4RWA wa</w:t>
       </w:r>
       <w:r>
         <w:rPr>
@@ -2815,7 +3170,19 @@
         <w:rPr>
           <w:rFonts w:eastAsia="Times New Roman"/>
         </w:rPr>
-        <w:t xml:space="preserve">Since the green marker is placed at his frequency, 1224 Hz, </w:t>
+        <w:t xml:space="preserve">Since the green marker is placed at his </w:t>
+      </w:r>
+      <w:r>
+        <w:rPr>
+          <w:rFonts w:eastAsia="Times New Roman"/>
+        </w:rPr>
+        <w:t xml:space="preserve">audio </w:t>
+      </w:r>
+      <w:r>
+        <w:rPr>
+          <w:rFonts w:eastAsia="Times New Roman"/>
+        </w:rPr>
+        <w:t xml:space="preserve">frequency, 1224 Hz, </w:t>
       </w:r>
       <w:r>
         <w:rPr>
@@ -2845,7 +3212,19 @@
         <w:rPr>
           <w:rFonts w:eastAsia="Times New Roman"/>
         </w:rPr>
-        <w:t xml:space="preserve">is one as well as all the other decodes at </w:t>
+        <w:t xml:space="preserve">is </w:t>
+      </w:r>
+      <w:r>
+        <w:rPr>
+          <w:rFonts w:eastAsia="Times New Roman"/>
+        </w:rPr>
+        <w:t xml:space="preserve">message </w:t>
+      </w:r>
+      <w:r>
+        <w:rPr>
+          <w:rFonts w:eastAsia="Times New Roman"/>
+        </w:rPr>
+        <w:t xml:space="preserve">as well as all the other decodes at </w:t>
       </w:r>
       <w:r>
         <w:rPr>
@@ -2929,16 +3308,20 @@
         <w:rPr>
           <w:rFonts w:eastAsia="Times New Roman"/>
         </w:rPr>
-        <w:t xml:space="preserve">N5KDV is calling K1JT as a </w:t>
-      </w:r>
-      <w:proofErr w:type="spellStart"/>
-      <w:r>
-        <w:rPr>
-          <w:rFonts w:eastAsia="Times New Roman"/>
-        </w:rPr>
-        <w:t>tailender</w:t>
-      </w:r>
-      <w:proofErr w:type="spellEnd"/>
+        <w:t>N5KDV is calling K1JT as a tail</w:t>
+      </w:r>
+      <w:r>
+        <w:rPr>
+          <w:rFonts w:eastAsia="Times New Roman"/>
+        </w:rPr>
+        <w:t>-</w:t>
+      </w:r>
+      <w:r>
+        <w:rPr>
+          <w:rFonts w:eastAsia="Times New Roman"/>
+        </w:rPr>
+        <w:t>ender</w:t>
+      </w:r>
       <w:r>
         <w:rPr>
           <w:rFonts w:eastAsia="Times New Roman"/>
@@ -2977,20 +3360,7 @@
         <w:rPr>
           <w:rFonts w:eastAsia="Times New Roman"/>
         </w:rPr>
-        <w:t xml:space="preserve">the callsign entered on the </w:t>
-      </w:r>
-      <w:r>
-        <w:rPr>
-          <w:rFonts w:eastAsia="Times New Roman"/>
-          <w:b/>
-        </w:rPr>
-        <w:t>Setup | Configuration</w:t>
-      </w:r>
-      <w:r>
-        <w:rPr>
-          <w:rFonts w:eastAsia="Times New Roman"/>
-        </w:rPr>
-        <w:t xml:space="preserve"> screen as “My Call”, in this case K1JT</w:t>
+        <w:t>“My Call”, in this case K1JT</w:t>
       </w:r>
       <w:r>
         <w:rPr>
@@ -3002,27 +3372,13 @@
         <w:rPr>
           <w:rFonts w:eastAsia="Times New Roman"/>
         </w:rPr>
-        <w:t xml:space="preserve">(For this step and the next one, you may want to pretend you are K1JT by entering that call temporarily </w:t>
-      </w:r>
-      <w:proofErr w:type="gramStart"/>
-      <w:r>
-        <w:rPr>
-          <w:rFonts w:eastAsia="Times New Roman"/>
-        </w:rPr>
-        <w:t xml:space="preserve">as </w:t>
-      </w:r>
-      <w:r>
-        <w:rPr>
-          <w:rFonts w:eastAsia="Times New Roman"/>
-        </w:rPr>
-        <w:t xml:space="preserve"> “</w:t>
-      </w:r>
-      <w:proofErr w:type="gramEnd"/>
-      <w:r>
-        <w:rPr>
-          <w:rFonts w:eastAsia="Times New Roman"/>
-        </w:rPr>
-        <w:t>My Call”</w:t>
+        <w:t xml:space="preserve">(For this step and the next one, you may want to pretend you are K1JT by entering that call temporarily as </w:t>
+      </w:r>
+      <w:r>
+        <w:rPr>
+          <w:rFonts w:eastAsia="Times New Roman"/>
+        </w:rPr>
+        <w:t>“My Call”</w:t>
       </w:r>
       <w:r>
         <w:rPr>
@@ -3041,7 +3397,7 @@
       <w:pPr>
         <w:numPr>
           <w:ilvl w:val="0"/>
-          <w:numId w:val="6"/>
+          <w:numId w:val="10"/>
         </w:numPr>
         <w:spacing w:after="120" w:afterAutospacing="0"/>
         <w:rPr>
@@ -3130,6 +3486,7 @@
         <w:rPr>
           <w:rFonts w:eastAsia="Times New Roman"/>
         </w:rPr>
+        <w:lastRenderedPageBreak/>
         <w:t xml:space="preserve">Double-click on </w:t>
       </w:r>
       <w:r>
@@ -3789,14 +4146,7 @@
         <w:rPr>
           <w:rFonts w:eastAsia="Times New Roman"/>
         </w:rPr>
-        <w:t xml:space="preserve">you </w:t>
-      </w:r>
-      <w:r>
-        <w:rPr>
-          <w:rFonts w:eastAsia="Times New Roman"/>
-        </w:rPr>
-        <w:lastRenderedPageBreak/>
-        <w:t xml:space="preserve">want to call CQ again, so the message “CQ K1JT FN20” is </w:t>
+        <w:t xml:space="preserve">you want to call CQ again, so the message “CQ K1JT FN20” is </w:t>
       </w:r>
       <w:r>
         <w:rPr>
@@ -4185,7 +4535,7 @@
       <w:pPr>
         <w:numPr>
           <w:ilvl w:val="0"/>
-          <w:numId w:val="6"/>
+          <w:numId w:val="10"/>
         </w:numPr>
         <w:spacing w:after="120" w:afterAutospacing="0"/>
         <w:rPr>
@@ -4221,7 +4571,13 @@
         <w:rPr>
           <w:rFonts w:eastAsia="Times New Roman"/>
         </w:rPr>
-        <w:t>.  Using the receiver gain control(s) and/or the Windows mixer controls, s</w:t>
+        <w:t xml:space="preserve">, and be sure that your transceiver is set to USB (or USB Data) mode.  </w:t>
+      </w:r>
+      <w:r>
+        <w:rPr>
+          <w:rFonts w:eastAsia="Times New Roman"/>
+        </w:rPr>
+        <w:t>Using the receiver gain control(s) and/or the Windows mixer controls, s</w:t>
       </w:r>
       <w:r>
         <w:rPr>
@@ -4258,19 +4614,20 @@
         <w:rPr>
           <w:rFonts w:eastAsia="Times New Roman"/>
         </w:rPr>
-        <w:t xml:space="preserve">r next to the thermometer scale.  </w:t>
-      </w:r>
-      <w:r>
-        <w:rPr>
-          <w:rFonts w:eastAsia="Times New Roman"/>
-        </w:rPr>
-        <w:t>T</w:t>
-      </w:r>
-      <w:r>
-        <w:rPr>
-          <w:rFonts w:eastAsia="Times New Roman"/>
-        </w:rPr>
-        <w:t xml:space="preserve">he overall dynamic range will be best with the slider </w:t>
+        <w:t>r next to the thermometer scale, but note that t</w:t>
+      </w:r>
+      <w:r>
+        <w:rPr>
+          <w:rFonts w:eastAsia="Times New Roman"/>
+        </w:rPr>
+        <w:t xml:space="preserve">he overall dynamic range will be best </w:t>
+      </w:r>
+      <w:r>
+        <w:rPr>
+          <w:rFonts w:eastAsia="Times New Roman"/>
+        </w:rPr>
+        <w:lastRenderedPageBreak/>
+        <w:t xml:space="preserve">with the slider </w:t>
       </w:r>
       <w:r>
         <w:rPr>
@@ -4307,7 +4664,7 @@
       <w:pPr>
         <w:numPr>
           <w:ilvl w:val="0"/>
-          <w:numId w:val="6"/>
+          <w:numId w:val="10"/>
         </w:numPr>
         <w:spacing w:after="120" w:afterAutospacing="0"/>
         <w:rPr>
@@ -4338,146 +4695,75 @@
       <w:pPr>
         <w:pStyle w:val="Heading1"/>
       </w:pPr>
-      <w:bookmarkStart w:id="3" w:name="_Toc355004477"/>
-      <w:r>
-        <w:t>Operating Hints</w:t>
-      </w:r>
-      <w:bookmarkEnd w:id="3"/>
-    </w:p>
-    <w:p>
-      <w:pPr>
-        <w:pStyle w:val="PlainText"/>
-        <w:spacing w:before="120"/>
-        <w:ind w:right="30"/>
-        <w:rPr>
-          <w:rFonts w:ascii="Arial" w:hAnsi="Arial" w:cs="Arial"/>
-          <w:sz w:val="24"/>
-        </w:rPr>
-      </w:pPr>
-      <w:r>
-        <w:rPr>
-          <w:rFonts w:ascii="Arial" w:hAnsi="Arial" w:cs="Arial"/>
-          <w:sz w:val="24"/>
-        </w:rPr>
+      <w:bookmarkStart w:id="5" w:name="_Toc355257003"/>
+      <w:r>
+        <w:t>Making QSOs</w:t>
+      </w:r>
+      <w:bookmarkEnd w:id="5"/>
+    </w:p>
+    <w:p>
+      <w:r>
         <w:t xml:space="preserve">By longstanding tradition, a minimal valid QSO requires the exchange of </w:t>
       </w:r>
       <w:proofErr w:type="spellStart"/>
       <w:r>
-        <w:rPr>
-          <w:rFonts w:ascii="Arial" w:hAnsi="Arial" w:cs="Arial"/>
-          <w:sz w:val="24"/>
-        </w:rPr>
         <w:t>callsigns</w:t>
       </w:r>
       <w:proofErr w:type="spellEnd"/>
       <w:r>
-        <w:rPr>
-          <w:rFonts w:ascii="Arial" w:hAnsi="Arial" w:cs="Arial"/>
-          <w:sz w:val="24"/>
-        </w:rPr>
         <w:t xml:space="preserve">, a signal report or some other information, and acknowledgments.  </w:t>
       </w:r>
       <w:r>
         <w:rPr>
-          <w:rFonts w:ascii="Arial" w:hAnsi="Arial" w:cs="Arial"/>
           <w:i/>
-          <w:sz w:val="24"/>
         </w:rPr>
         <w:t>WSJT-X</w:t>
       </w:r>
       <w:r>
-        <w:rPr>
-          <w:rFonts w:ascii="Arial" w:hAnsi="Arial" w:cs="Arial"/>
-          <w:sz w:val="24"/>
-        </w:rPr>
         <w:t xml:space="preserve"> is designed </w:t>
       </w:r>
       <w:r>
-        <w:rPr>
-          <w:rFonts w:ascii="Arial" w:hAnsi="Arial" w:cs="Arial"/>
-          <w:sz w:val="24"/>
-        </w:rPr>
         <w:t xml:space="preserve">to facilitate </w:t>
       </w:r>
       <w:r>
-        <w:rPr>
-          <w:rFonts w:ascii="Arial" w:hAnsi="Arial" w:cs="Arial"/>
-          <w:sz w:val="24"/>
-        </w:rPr>
         <w:t xml:space="preserve">making </w:t>
       </w:r>
       <w:r>
-        <w:rPr>
-          <w:rFonts w:ascii="Arial" w:hAnsi="Arial" w:cs="Arial"/>
-          <w:sz w:val="24"/>
-        </w:rPr>
         <w:t xml:space="preserve">such </w:t>
       </w:r>
       <w:r>
-        <w:rPr>
-          <w:rFonts w:ascii="Arial" w:hAnsi="Arial" w:cs="Arial"/>
-          <w:sz w:val="24"/>
-        </w:rPr>
         <w:t>minimal Q</w:t>
       </w:r>
       <w:r>
-        <w:rPr>
-          <w:rFonts w:ascii="Arial" w:hAnsi="Arial" w:cs="Arial"/>
-          <w:sz w:val="24"/>
-        </w:rPr>
-        <w:t xml:space="preserve">SOs with very weak signals, and the process </w:t>
-      </w:r>
-      <w:r>
-        <w:rPr>
-          <w:rFonts w:ascii="Arial" w:hAnsi="Arial" w:cs="Arial"/>
-          <w:sz w:val="24"/>
-        </w:rPr>
+        <w:t>SOs using short, formatted messages.  T</w:t>
+      </w:r>
+      <w:r>
+        <w:t xml:space="preserve">he process </w:t>
+      </w:r>
+      <w:r>
         <w:t xml:space="preserve">works best </w:t>
       </w:r>
       <w:r>
-        <w:rPr>
-          <w:rFonts w:ascii="Arial" w:hAnsi="Arial" w:cs="Arial"/>
-          <w:sz w:val="24"/>
-        </w:rPr>
-        <w:t>if you follow standard operati</w:t>
-      </w:r>
-      <w:r>
-        <w:rPr>
-          <w:rFonts w:ascii="Arial" w:hAnsi="Arial" w:cs="Arial"/>
-          <w:sz w:val="24"/>
-        </w:rPr>
+        <w:t xml:space="preserve">if you </w:t>
+      </w:r>
+      <w:r>
+        <w:t xml:space="preserve">use them and </w:t>
+      </w:r>
+      <w:r>
+        <w:t>follow standard operati</w:t>
+      </w:r>
+      <w:r>
         <w:t xml:space="preserve">ng practices.  </w:t>
       </w:r>
     </w:p>
     <w:p>
-      <w:pPr>
-        <w:pStyle w:val="PlainText"/>
-        <w:spacing w:before="120"/>
-        <w:ind w:right="30"/>
-        <w:rPr>
-          <w:rFonts w:ascii="Arial" w:hAnsi="Arial" w:cs="Arial"/>
-          <w:sz w:val="24"/>
-        </w:rPr>
-      </w:pPr>
-      <w:r>
-        <w:rPr>
-          <w:rFonts w:ascii="Arial" w:hAnsi="Arial" w:cs="Arial"/>
-          <w:sz w:val="24"/>
-        </w:rPr>
+      <w:r>
         <w:t>T</w:t>
       </w:r>
       <w:r>
-        <w:rPr>
-          <w:rFonts w:ascii="Arial" w:hAnsi="Arial" w:cs="Arial"/>
-          <w:sz w:val="24"/>
-        </w:rPr>
         <w:t xml:space="preserve">he recommended </w:t>
       </w:r>
       <w:r>
-        <w:rPr>
-          <w:rFonts w:ascii="Arial" w:hAnsi="Arial" w:cs="Arial"/>
-          <w:sz w:val="24"/>
-        </w:rPr>
         <w:t>basic QSO goes something like this:</w:t>
       </w:r>
     </w:p>
@@ -4722,225 +5008,1375 @@
       </w:r>
     </w:p>
     <w:p>
-      <w:pPr>
-        <w:pStyle w:val="PlainText"/>
-        <w:spacing w:before="0" w:beforeAutospacing="0" w:afterAutospacing="0"/>
-        <w:ind w:right="29"/>
-        <w:rPr>
-          <w:rFonts w:ascii="Arial" w:hAnsi="Arial" w:cs="Arial"/>
-          <w:sz w:val="24"/>
-        </w:rPr>
-      </w:pPr>
-    </w:p>
-    <w:p>
-      <w:pPr>
-        <w:pStyle w:val="PlainText"/>
-        <w:spacing w:before="0" w:beforeAutospacing="0" w:afterAutospacing="0"/>
-        <w:ind w:right="29"/>
-        <w:rPr>
-          <w:rFonts w:ascii="Arial" w:eastAsia="Times New Roman" w:hAnsi="Arial" w:cs="Arial"/>
-        </w:rPr>
-      </w:pPr>
-      <w:r>
-        <w:rPr>
-          <w:rFonts w:ascii="Arial" w:hAnsi="Arial" w:cs="Arial"/>
-          <w:sz w:val="24"/>
-        </w:rPr>
+      <w:r>
         <w:t xml:space="preserve">These </w:t>
       </w:r>
       <w:r>
-        <w:rPr>
-          <w:rFonts w:ascii="Arial" w:hAnsi="Arial" w:cs="Arial"/>
-          <w:sz w:val="24"/>
-        </w:rPr>
-        <w:t xml:space="preserve">standard, </w:t>
-      </w:r>
-      <w:r>
-        <w:rPr>
-          <w:rFonts w:ascii="Arial" w:hAnsi="Arial" w:cs="Arial"/>
-          <w:sz w:val="24"/>
-        </w:rPr>
-        <w:t xml:space="preserve">structured messages consist of two </w:t>
+        <w:t xml:space="preserve">standard </w:t>
+      </w:r>
+      <w:r>
+        <w:t xml:space="preserve">messages consist of two </w:t>
       </w:r>
       <w:proofErr w:type="spellStart"/>
       <w:r>
-        <w:rPr>
-          <w:rFonts w:ascii="Arial" w:hAnsi="Arial" w:cs="Arial"/>
-          <w:sz w:val="24"/>
-        </w:rPr>
         <w:t>callsigns</w:t>
       </w:r>
       <w:proofErr w:type="spellEnd"/>
       <w:r>
-        <w:rPr>
-          <w:rFonts w:ascii="Arial" w:hAnsi="Arial" w:cs="Arial"/>
-          <w:sz w:val="24"/>
-        </w:rPr>
         <w:t xml:space="preserve"> </w:t>
       </w:r>
       <w:r>
-        <w:rPr>
-          <w:rFonts w:ascii="Arial" w:hAnsi="Arial" w:cs="Arial"/>
-          <w:sz w:val="24"/>
-        </w:rPr>
         <w:t xml:space="preserve">(or CQ, QRZ, or DE and one callsign) </w:t>
       </w:r>
       <w:r>
-        <w:rPr>
-          <w:rFonts w:ascii="Arial" w:hAnsi="Arial" w:cs="Arial"/>
-          <w:sz w:val="24"/>
-        </w:rPr>
-        <w:t xml:space="preserve">followed by a grid locator, a signal report, or the acknowledgement “RRR” </w:t>
-      </w:r>
-      <w:r>
-        <w:rPr>
-          <w:rFonts w:ascii="Arial" w:hAnsi="Arial" w:cs="Arial"/>
-          <w:sz w:val="24"/>
+        <w:t xml:space="preserve">followed by the transmitting station’s </w:t>
+      </w:r>
+      <w:r>
+        <w:t>grid locator, a signal report, or the acknowledgement “RRR” or sign-off “</w:t>
+      </w:r>
+      <w:r>
+        <w:t xml:space="preserve">73”.  </w:t>
+      </w:r>
+      <w:r>
+        <w:t>S</w:t>
+      </w:r>
+      <w:r>
+        <w:t xml:space="preserve">uch messages are compressed and </w:t>
+      </w:r>
+      <w:r>
+        <w:t xml:space="preserve">encoded in a highly </w:t>
+      </w:r>
+      <w:r>
+        <w:t>efficient</w:t>
+      </w:r>
+      <w:r>
+        <w:t xml:space="preserve"> and reliable way</w:t>
+      </w:r>
+      <w:r>
+        <w:t xml:space="preserve">.  </w:t>
+      </w:r>
+      <w:r>
+        <w:t xml:space="preserve">Signal reports are given as signal-to-noise ratio in dB, with the standard reference noise bandwidth 2500 Hz.  Thus, in example message #2 K1ABC is telling G0XYZ that his signal is 19 dB less than the noise power in 2500 Hz; in message #3 G0XYZ acknowledges receipt of that report and responds with a –22 dB signal report.  For most operators, signals begin to become audible around –15 dB on this scale.  Signals are visible on the waterfall down </w:t>
+      </w:r>
+      <w:proofErr w:type="spellStart"/>
+      <w:r>
+        <w:t>tio</w:t>
+      </w:r>
+      <w:proofErr w:type="spellEnd"/>
+      <w:r>
+        <w:t xml:space="preserve"> about –26 dB, and the JT9 decoder begins to fail at about the same limit.</w:t>
+      </w:r>
+    </w:p>
+    <w:p>
+      <w:pPr>
+        <w:rPr>
+          <w:rFonts w:eastAsia="Times New Roman"/>
+        </w:rPr>
+      </w:pPr>
+      <w:r>
+        <w:t xml:space="preserve">Free-format messages such as “TNX JOE 73 GL” </w:t>
+      </w:r>
+      <w:r>
+        <w:t xml:space="preserve">or “5W VERT 73 GL” </w:t>
+      </w:r>
+      <w:r>
+        <w:t>can also be transmitted, up to a maximum of 13 characters.  U</w:t>
+      </w:r>
+      <w:r>
+        <w:t xml:space="preserve">sers </w:t>
+      </w:r>
+      <w:r>
+        <w:t xml:space="preserve">often </w:t>
+      </w:r>
+      <w:r>
+        <w:t>add some friendly chi</w:t>
+      </w:r>
+      <w:r>
+        <w:t>t-chat as a final transmission</w:t>
+      </w:r>
+      <w:r>
+        <w:t>, in</w:t>
+      </w:r>
+      <w:r>
+        <w:t xml:space="preserve"> place of </w:t>
+      </w:r>
+      <w:r>
+        <w:t>message #6</w:t>
+      </w:r>
+      <w:r>
+        <w:t xml:space="preserve">.  </w:t>
+      </w:r>
+      <w:r>
+        <w:t>It should be obvious</w:t>
+      </w:r>
+      <w:r>
+        <w:t xml:space="preserve"> </w:t>
+      </w:r>
+      <w:r>
+        <w:t xml:space="preserve">that </w:t>
+      </w:r>
+      <w:r>
+        <w:rPr>
+          <w:rFonts w:eastAsia="Times New Roman"/>
+        </w:rPr>
+        <w:t xml:space="preserve">JT9 is not a mode suitable for extensive conversations or </w:t>
+      </w:r>
+      <w:r>
+        <w:rPr>
+          <w:rFonts w:eastAsia="Times New Roman"/>
+        </w:rPr>
+        <w:t>“</w:t>
+      </w:r>
+      <w:r>
+        <w:rPr>
+          <w:rFonts w:eastAsia="Times New Roman"/>
+        </w:rPr>
+        <w:t>rag-chewing</w:t>
+      </w:r>
+      <w:r>
+        <w:rPr>
+          <w:rFonts w:eastAsia="Times New Roman"/>
+        </w:rPr>
+        <w:t>,</w:t>
+      </w:r>
+      <w:r>
+        <w:rPr>
+          <w:rFonts w:eastAsia="Times New Roman"/>
+        </w:rPr>
+        <w:t>”</w:t>
+      </w:r>
+      <w:r>
+        <w:rPr>
+          <w:rFonts w:eastAsia="Times New Roman"/>
+        </w:rPr>
+        <w:t xml:space="preserve"> however.</w:t>
+      </w:r>
+    </w:p>
+    <w:p>
+      <w:pPr>
+        <w:spacing w:after="120" w:afterAutospacing="0"/>
+        <w:rPr>
+          <w:rFonts w:eastAsia="Times New Roman"/>
+        </w:rPr>
+      </w:pPr>
+      <w:r>
+        <w:rPr>
+          <w:rFonts w:eastAsia="Times New Roman"/>
+        </w:rPr>
+        <w:t>Before attempting your first QSO with JT9, be sure to go through the tutorial above and then the following checklist:</w:t>
+      </w:r>
+    </w:p>
+    <w:p>
+      <w:pPr>
+        <w:pStyle w:val="ListParagraph"/>
+        <w:numPr>
+          <w:ilvl w:val="0"/>
+          <w:numId w:val="11"/>
+        </w:numPr>
+        <w:spacing w:after="120" w:afterAutospacing="0"/>
+        <w:rPr>
+          <w:rFonts w:eastAsia="Times New Roman"/>
+        </w:rPr>
+      </w:pPr>
+      <w:r>
+        <w:rPr>
+          <w:rFonts w:eastAsia="Times New Roman"/>
+        </w:rPr>
+        <w:t>Your callsign and grid set to correct values</w:t>
+      </w:r>
+    </w:p>
+    <w:p>
+      <w:pPr>
+        <w:pStyle w:val="ListParagraph"/>
+        <w:numPr>
+          <w:ilvl w:val="0"/>
+          <w:numId w:val="11"/>
+        </w:numPr>
+        <w:spacing w:after="120" w:afterAutospacing="0"/>
+        <w:rPr>
+          <w:rFonts w:eastAsia="Times New Roman"/>
+        </w:rPr>
+      </w:pPr>
+      <w:r>
+        <w:rPr>
+          <w:rFonts w:eastAsia="Times New Roman"/>
+        </w:rPr>
+        <w:t>PTT and CAT control (if used) properly configured and tested</w:t>
+      </w:r>
+    </w:p>
+    <w:p>
+      <w:pPr>
+        <w:pStyle w:val="ListParagraph"/>
+        <w:numPr>
+          <w:ilvl w:val="0"/>
+          <w:numId w:val="11"/>
+        </w:numPr>
+        <w:spacing w:after="120" w:afterAutospacing="0"/>
+        <w:rPr>
+          <w:rFonts w:eastAsia="Times New Roman"/>
+        </w:rPr>
+      </w:pPr>
+      <w:r>
+        <w:rPr>
+          <w:rFonts w:eastAsia="Times New Roman"/>
         </w:rPr>
         <w:lastRenderedPageBreak/>
-        <w:t>or sign-off “</w:t>
-      </w:r>
-      <w:r>
-        <w:rPr>
-          <w:rFonts w:ascii="Arial" w:hAnsi="Arial" w:cs="Arial"/>
-          <w:sz w:val="24"/>
-        </w:rPr>
-        <w:t xml:space="preserve">73”.  </w:t>
-      </w:r>
-      <w:r>
-        <w:rPr>
-          <w:rFonts w:ascii="Arial" w:hAnsi="Arial" w:cs="Arial"/>
-          <w:sz w:val="24"/>
-        </w:rPr>
-        <w:t>S</w:t>
-      </w:r>
-      <w:r>
-        <w:rPr>
-          <w:rFonts w:ascii="Arial" w:hAnsi="Arial" w:cs="Arial"/>
-          <w:sz w:val="24"/>
-        </w:rPr>
-        <w:t xml:space="preserve">uch messages are compressed and </w:t>
-      </w:r>
-      <w:r>
-        <w:rPr>
-          <w:rFonts w:ascii="Arial" w:hAnsi="Arial" w:cs="Arial"/>
-          <w:sz w:val="24"/>
-        </w:rPr>
-        <w:t xml:space="preserve">encoded in a highly </w:t>
-      </w:r>
-      <w:r>
-        <w:rPr>
-          <w:rFonts w:ascii="Arial" w:hAnsi="Arial" w:cs="Arial"/>
-          <w:sz w:val="24"/>
-        </w:rPr>
-        <w:t>efficient</w:t>
-      </w:r>
-      <w:r>
-        <w:rPr>
-          <w:rFonts w:ascii="Arial" w:hAnsi="Arial" w:cs="Arial"/>
-          <w:sz w:val="24"/>
-        </w:rPr>
-        <w:t xml:space="preserve"> and reliable way</w:t>
-      </w:r>
-      <w:r>
-        <w:rPr>
-          <w:rFonts w:ascii="Arial" w:hAnsi="Arial" w:cs="Arial"/>
-          <w:sz w:val="24"/>
-        </w:rPr>
-        <w:t xml:space="preserve">.  </w:t>
-      </w:r>
-      <w:r>
-        <w:rPr>
-          <w:rFonts w:ascii="Arial" w:hAnsi="Arial" w:cs="Arial"/>
-          <w:sz w:val="24"/>
-        </w:rPr>
-        <w:t>Free-format messages such as “TNX JOE 73 GL” can also be transmitted, up to a maximum of 13 characters.  U</w:t>
-      </w:r>
-      <w:r>
-        <w:rPr>
-          <w:rFonts w:ascii="Arial" w:hAnsi="Arial" w:cs="Arial"/>
-          <w:sz w:val="24"/>
-        </w:rPr>
-        <w:t xml:space="preserve">sers </w:t>
-      </w:r>
-      <w:r>
-        <w:rPr>
-          <w:rFonts w:ascii="Arial" w:hAnsi="Arial" w:cs="Arial"/>
-          <w:sz w:val="24"/>
-        </w:rPr>
-        <w:t xml:space="preserve">often </w:t>
-      </w:r>
-      <w:r>
-        <w:rPr>
-          <w:rFonts w:ascii="Arial" w:hAnsi="Arial" w:cs="Arial"/>
-          <w:sz w:val="24"/>
-        </w:rPr>
-        <w:t>add some friendly chi</w:t>
-      </w:r>
-      <w:r>
-        <w:rPr>
-          <w:rFonts w:ascii="Arial" w:hAnsi="Arial" w:cs="Arial"/>
-          <w:sz w:val="24"/>
-        </w:rPr>
-        <w:t>t-chat as a final transmission</w:t>
-      </w:r>
-      <w:r>
-        <w:rPr>
-          <w:rFonts w:ascii="Arial" w:hAnsi="Arial" w:cs="Arial"/>
-          <w:sz w:val="24"/>
-        </w:rPr>
-        <w:t>, perhaps instead of sending standard message #6</w:t>
-      </w:r>
-      <w:r>
-        <w:rPr>
-          <w:rFonts w:ascii="Arial" w:hAnsi="Arial" w:cs="Arial"/>
-          <w:sz w:val="24"/>
-        </w:rPr>
-        <w:t xml:space="preserve">.  </w:t>
-      </w:r>
-      <w:r>
-        <w:rPr>
-          <w:rFonts w:ascii="Arial" w:hAnsi="Arial" w:cs="Arial"/>
-          <w:sz w:val="24"/>
-        </w:rPr>
-        <w:t>It should be obvious</w:t>
-      </w:r>
-      <w:r>
-        <w:rPr>
-          <w:rFonts w:ascii="Arial" w:hAnsi="Arial" w:cs="Arial"/>
-          <w:sz w:val="24"/>
-        </w:rPr>
+        <w:t>Computer clock properly synchronized with UTC to within ±1 s.</w:t>
+      </w:r>
+    </w:p>
+    <w:p>
+      <w:pPr>
+        <w:pStyle w:val="ListParagraph"/>
+        <w:numPr>
+          <w:ilvl w:val="0"/>
+          <w:numId w:val="11"/>
+        </w:numPr>
+        <w:spacing w:after="120" w:afterAutospacing="0"/>
+        <w:rPr>
+          <w:rFonts w:eastAsia="Times New Roman"/>
+        </w:rPr>
+      </w:pPr>
+      <w:r>
+        <w:rPr>
+          <w:rFonts w:eastAsia="Times New Roman"/>
+        </w:rPr>
+        <w:t>Radio set to USB (upper sideband) mode</w:t>
+      </w:r>
+    </w:p>
+    <w:p>
+      <w:pPr>
+        <w:pStyle w:val="ListParagraph"/>
+        <w:numPr>
+          <w:ilvl w:val="0"/>
+          <w:numId w:val="11"/>
+        </w:numPr>
+        <w:spacing w:after="120" w:afterAutospacing="0"/>
+        <w:rPr>
+          <w:rFonts w:eastAsia="Times New Roman"/>
+        </w:rPr>
+      </w:pPr>
+      <w:r>
+        <w:rPr>
+          <w:rFonts w:eastAsia="Times New Roman"/>
+        </w:rPr>
+        <w:t>Remember that JT9 generally does not require high power.  QRP is the rule!</w:t>
+      </w:r>
+    </w:p>
+    <w:p>
+      <w:pPr>
+        <w:pStyle w:val="Heading1"/>
+      </w:pPr>
+      <w:bookmarkStart w:id="6" w:name="_Toc355257004"/>
+      <w:r>
+        <w:t xml:space="preserve">On-Screen </w:t>
+      </w:r>
+      <w:r>
+        <w:t>Controls</w:t>
+      </w:r>
+      <w:bookmarkEnd w:id="6"/>
+    </w:p>
+    <w:p>
+      <w:r>
+        <w:t xml:space="preserve">The </w:t>
+      </w:r>
+      <w:r>
+        <w:t xml:space="preserve">following </w:t>
+      </w:r>
+      <w:r>
+        <w:t xml:space="preserve">row of control buttons </w:t>
+      </w:r>
+      <w:r>
+        <w:t xml:space="preserve">appears </w:t>
+      </w:r>
+      <w:r>
+        <w:t>just under the decoded text windows:</w:t>
+      </w:r>
+    </w:p>
+    <w:p>
+      <w:r>
+        <w:rPr>
+          <w:noProof/>
+        </w:rPr>
+        <w:drawing>
+          <wp:inline distT="0" distB="0" distL="0" distR="0">
+            <wp:extent cx="5943600" cy="314325"/>
+            <wp:effectExtent l="0" t="0" r="0" b="0"/>
+            <wp:docPr id="4" name="Picture 4"/>
+            <wp:cNvGraphicFramePr>
+              <a:graphicFrameLocks xmlns:a="http://schemas.openxmlformats.org/drawingml/2006/main" noChangeAspect="1"/>
+            </wp:cNvGraphicFramePr>
+            <a:graphic xmlns:a="http://schemas.openxmlformats.org/drawingml/2006/main">
+              <a:graphicData uri="http://schemas.openxmlformats.org/drawingml/2006/picture">
+                <pic:pic xmlns:pic="http://schemas.openxmlformats.org/drawingml/2006/picture">
+                  <pic:nvPicPr>
+                    <pic:cNvPr id="0" name="buttons.png"/>
+                    <pic:cNvPicPr/>
+                  </pic:nvPicPr>
+                  <pic:blipFill>
+                    <a:blip r:embed="rId17">
+                      <a:extLst>
+                        <a:ext uri="{28A0092B-C50C-407E-A947-70E740481C1C}">
+                          <a14:useLocalDpi xmlns:a14="http://schemas.microsoft.com/office/drawing/2010/main" val="0"/>
+                        </a:ext>
+                      </a:extLst>
+                    </a:blip>
+                    <a:stretch>
+                      <a:fillRect/>
+                    </a:stretch>
+                  </pic:blipFill>
+                  <pic:spPr>
+                    <a:xfrm>
+                      <a:off x="0" y="0"/>
+                      <a:ext cx="5943600" cy="314325"/>
+                    </a:xfrm>
+                    <a:prstGeom prst="rect">
+                      <a:avLst/>
+                    </a:prstGeom>
+                  </pic:spPr>
+                </pic:pic>
+              </a:graphicData>
+            </a:graphic>
+          </wp:inline>
+        </w:drawing>
+      </w:r>
+    </w:p>
+    <w:p>
+      <w:r>
+        <w:rPr>
+          <w:b/>
+        </w:rPr>
+        <w:t>Log QSO</w:t>
+      </w:r>
+      <w:r>
+        <w:t xml:space="preserve"> pops up a confirmation screen pre-filled with known information about a QSO you may have just completed.  You </w:t>
+      </w:r>
+      <w:r>
+        <w:t xml:space="preserve">may </w:t>
+      </w:r>
+      <w:r>
+        <w:t>edit or add to this information before clicking OK to log the QSO.</w:t>
+      </w:r>
+      <w:r>
+        <w:t xml:space="preserve">  If you select “Prompt me to log QSO” on the </w:t>
+      </w:r>
+      <w:r>
+        <w:rPr>
+          <w:b/>
+        </w:rPr>
+        <w:t>Setup</w:t>
+      </w:r>
+      <w:r>
+        <w:t xml:space="preserve"> menu (see below), the program will pop up the confirmation screen automatically when you send a “73” or free-text message.</w:t>
+      </w:r>
+    </w:p>
+    <w:p>
+      <w:pPr>
+        <w:jc w:val="center"/>
+      </w:pPr>
+      <w:r>
+        <w:rPr>
+          <w:noProof/>
+        </w:rPr>
+        <w:drawing>
+          <wp:inline distT="0" distB="0" distL="0" distR="0">
+            <wp:extent cx="4153480" cy="3029373"/>
+            <wp:effectExtent l="0" t="0" r="0" b="0"/>
+            <wp:docPr id="12" name="Picture 12"/>
+            <wp:cNvGraphicFramePr>
+              <a:graphicFrameLocks xmlns:a="http://schemas.openxmlformats.org/drawingml/2006/main" noChangeAspect="1"/>
+            </wp:cNvGraphicFramePr>
+            <a:graphic xmlns:a="http://schemas.openxmlformats.org/drawingml/2006/main">
+              <a:graphicData uri="http://schemas.openxmlformats.org/drawingml/2006/picture">
+                <pic:pic xmlns:pic="http://schemas.openxmlformats.org/drawingml/2006/picture">
+                  <pic:nvPicPr>
+                    <pic:cNvPr id="0" name="qso.png"/>
+                    <pic:cNvPicPr/>
+                  </pic:nvPicPr>
+                  <pic:blipFill>
+                    <a:blip r:embed="rId18">
+                      <a:extLst>
+                        <a:ext uri="{28A0092B-C50C-407E-A947-70E740481C1C}">
+                          <a14:useLocalDpi xmlns:a14="http://schemas.microsoft.com/office/drawing/2010/main" val="0"/>
+                        </a:ext>
+                      </a:extLst>
+                    </a:blip>
+                    <a:stretch>
+                      <a:fillRect/>
+                    </a:stretch>
+                  </pic:blipFill>
+                  <pic:spPr>
+                    <a:xfrm>
+                      <a:off x="0" y="0"/>
+                      <a:ext cx="4153480" cy="3029373"/>
+                    </a:xfrm>
+                    <a:prstGeom prst="rect">
+                      <a:avLst/>
+                    </a:prstGeom>
+                  </pic:spPr>
+                </pic:pic>
+              </a:graphicData>
+            </a:graphic>
+          </wp:inline>
+        </w:drawing>
+      </w:r>
+    </w:p>
+    <w:p>
+      <w:r>
+        <w:rPr>
+          <w:b/>
+        </w:rPr>
+        <w:t>Stop</w:t>
+      </w:r>
+      <w:r>
+        <w:t xml:space="preserve"> will stop normal data acquisition in case you want to open and explore previously recorded audio files.</w:t>
+      </w:r>
+    </w:p>
+    <w:p>
+      <w:r>
+        <w:rPr>
+          <w:b/>
+        </w:rPr>
+        <w:t>Monitor</w:t>
+      </w:r>
+      <w:r>
+        <w:t xml:space="preserve"> restarts normal program operation in receive mode.</w:t>
+      </w:r>
+      <w:r>
+        <w:t xml:space="preserve">  This button is highlighted in green when the program is receiving.</w:t>
+      </w:r>
+    </w:p>
+    <w:p>
+      <w:r>
+        <w:rPr>
+          <w:b/>
+        </w:rPr>
+        <w:t>Decode</w:t>
+      </w:r>
+      <w:r>
+        <w:t xml:space="preserve"> tells the program to repeat the decoding procedure at the “QSO Frequency” (green marker on waterfall), using the most recently acquired minute of Rx data.  </w:t>
+      </w:r>
+      <w:r>
+        <w:lastRenderedPageBreak/>
+        <w:t xml:space="preserve">Holding “Shift” down when clicking </w:t>
+      </w:r>
+      <w:r>
+        <w:rPr>
+          <w:b/>
+        </w:rPr>
+        <w:t xml:space="preserve">Decode </w:t>
+      </w:r>
+      <w:r>
+        <w:t xml:space="preserve">will also initiate decoding over the full frequency range, </w:t>
+      </w:r>
+      <w:r>
+        <w:rPr>
+          <w:b/>
+        </w:rPr>
+        <w:t>f Min</w:t>
+      </w:r>
+      <w:r>
+        <w:t xml:space="preserve"> to </w:t>
+      </w:r>
+      <w:r>
+        <w:rPr>
+          <w:b/>
+        </w:rPr>
+        <w:t>f Max</w:t>
+      </w:r>
+      <w:r>
+        <w:t>.</w:t>
+      </w:r>
+    </w:p>
+    <w:p>
+      <w:r>
+        <w:rPr>
+          <w:b/>
+        </w:rPr>
+        <w:t>Erase</w:t>
+      </w:r>
+      <w:r>
+        <w:t xml:space="preserve"> will clear the left (QSO frequency) window.  Double-clicking </w:t>
+      </w:r>
+      <w:r>
+        <w:rPr>
+          <w:b/>
+        </w:rPr>
+        <w:t>Erase</w:t>
+      </w:r>
+      <w:r>
+        <w:t xml:space="preserve"> clears both text windows.</w:t>
+      </w:r>
+    </w:p>
+    <w:p>
+      <w:r>
+        <w:rPr>
+          <w:b/>
+        </w:rPr>
+        <w:t>Tune</w:t>
+      </w:r>
+      <w:r>
+        <w:t xml:space="preserve"> may be used to switch into </w:t>
+      </w:r>
+      <w:proofErr w:type="spellStart"/>
+      <w:proofErr w:type="gramStart"/>
+      <w:r>
+        <w:t>Tx</w:t>
+      </w:r>
+      <w:proofErr w:type="spellEnd"/>
+      <w:proofErr w:type="gramEnd"/>
+      <w:r>
+        <w:t xml:space="preserve"> mode and generate an </w:t>
+      </w:r>
+      <w:proofErr w:type="spellStart"/>
+      <w:r>
+        <w:t>unmodulated</w:t>
+      </w:r>
+      <w:proofErr w:type="spellEnd"/>
+      <w:r>
+        <w:t xml:space="preserve"> carrier at the specified </w:t>
+      </w:r>
+      <w:proofErr w:type="spellStart"/>
+      <w:r>
+        <w:t>Tx</w:t>
+      </w:r>
+      <w:proofErr w:type="spellEnd"/>
+      <w:r>
+        <w:t xml:space="preserve"> frequency (red marker on waterfall).  This may be useful for </w:t>
+      </w:r>
+      <w:r>
+        <w:t xml:space="preserve">re-adjusting an antenna tuner, for example.  Toggle the button a second time to terminate the </w:t>
+      </w:r>
+      <w:r>
+        <w:rPr>
+          <w:b/>
+        </w:rPr>
+        <w:t>Tune</w:t>
+      </w:r>
+      <w:r>
+        <w:t xml:space="preserve"> process.</w:t>
+      </w:r>
+    </w:p>
+    <w:p>
+      <w:r>
+        <w:rPr>
+          <w:b/>
+        </w:rPr>
+        <w:t xml:space="preserve">Enable </w:t>
+      </w:r>
+      <w:proofErr w:type="spellStart"/>
+      <w:r>
+        <w:rPr>
+          <w:b/>
+        </w:rPr>
+        <w:t>Tx</w:t>
+      </w:r>
+      <w:proofErr w:type="spellEnd"/>
+      <w:r>
         <w:t xml:space="preserve"> </w:t>
       </w:r>
       <w:r>
-        <w:rPr>
-          <w:rFonts w:ascii="Arial" w:hAnsi="Arial" w:cs="Arial"/>
-          <w:sz w:val="24"/>
-        </w:rPr>
-        <w:t xml:space="preserve">that </w:t>
-      </w:r>
-      <w:r>
-        <w:rPr>
-          <w:rFonts w:ascii="Arial" w:eastAsia="Times New Roman" w:hAnsi="Arial" w:cs="Arial"/>
-        </w:rPr>
-        <w:t>JT9 is not a mode suitable for extensive conversations or rag-chewing.</w:t>
-      </w:r>
-      <w:r>
-        <w:rPr>
-          <w:rFonts w:ascii="Arial" w:eastAsia="Times New Roman" w:hAnsi="Arial" w:cs="Arial"/>
+        <w:t xml:space="preserve">highlights the button in red and </w:t>
+      </w:r>
+      <w:r>
+        <w:t>puts</w:t>
+      </w:r>
+      <w:r>
+        <w:t xml:space="preserve"> the program into automatic Rx/</w:t>
+      </w:r>
+      <w:proofErr w:type="spellStart"/>
+      <w:r>
+        <w:t>Tx</w:t>
+      </w:r>
+      <w:proofErr w:type="spellEnd"/>
+      <w:r>
+        <w:t xml:space="preserve"> sequencing</w:t>
+      </w:r>
+      <w:r>
+        <w:t xml:space="preserve"> mode</w:t>
+      </w:r>
+      <w:r>
+        <w:t xml:space="preserve">.  A transmission will start at the beginning of the selected (odd or even) UTC minute.  </w:t>
+      </w:r>
+    </w:p>
+    <w:p>
+      <w:r>
+        <w:rPr>
+          <w:b/>
+        </w:rPr>
+        <w:t xml:space="preserve">Halt </w:t>
+      </w:r>
+      <w:proofErr w:type="spellStart"/>
+      <w:r>
+        <w:rPr>
+          <w:b/>
+        </w:rPr>
+        <w:t>Tx</w:t>
+      </w:r>
+      <w:proofErr w:type="spellEnd"/>
+      <w:r>
+        <w:t xml:space="preserve"> will terminate a transmission in progress and disable automatic Rx/</w:t>
+      </w:r>
+      <w:proofErr w:type="spellStart"/>
+      <w:r>
+        <w:t>Tx</w:t>
+      </w:r>
+      <w:proofErr w:type="spellEnd"/>
+      <w:r>
+        <w:t xml:space="preserve"> sequencing.</w:t>
+      </w:r>
+    </w:p>
+    <w:p>
+      <w:r>
+        <w:t>At lower left of the main window</w:t>
+      </w:r>
+      <w:r>
+        <w:t xml:space="preserve"> you will find controls and displays related to date and time, frequency, Rx audio level, and the station you may be in QSO with.</w:t>
+      </w:r>
+    </w:p>
+    <w:p>
+      <w:pPr>
+        <w:jc w:val="center"/>
+      </w:pPr>
+      <w:r>
+        <w:rPr>
+          <w:noProof/>
+        </w:rPr>
+        <w:drawing>
+          <wp:inline distT="0" distB="0" distL="0" distR="0">
+            <wp:extent cx="2524125" cy="2209800"/>
+            <wp:effectExtent l="0" t="0" r="0" b="0"/>
+            <wp:docPr id="19" name="Picture 19"/>
+            <wp:cNvGraphicFramePr>
+              <a:graphicFrameLocks xmlns:a="http://schemas.openxmlformats.org/drawingml/2006/main" noChangeAspect="1"/>
+            </wp:cNvGraphicFramePr>
+            <a:graphic xmlns:a="http://schemas.openxmlformats.org/drawingml/2006/main">
+              <a:graphicData uri="http://schemas.openxmlformats.org/drawingml/2006/picture">
+                <pic:pic xmlns:pic="http://schemas.openxmlformats.org/drawingml/2006/picture">
+                  <pic:nvPicPr>
+                    <pic:cNvPr id="0" name="Picture 5"/>
+                    <pic:cNvPicPr>
+                      <a:picLocks noChangeAspect="1" noChangeArrowheads="1"/>
+                    </pic:cNvPicPr>
+                  </pic:nvPicPr>
+                  <pic:blipFill>
+                    <a:blip r:embed="rId19">
+                      <a:extLst>
+                        <a:ext uri="{28A0092B-C50C-407E-A947-70E740481C1C}">
+                          <a14:useLocalDpi xmlns:a14="http://schemas.microsoft.com/office/drawing/2010/main" val="0"/>
+                        </a:ext>
+                      </a:extLst>
+                    </a:blip>
+                    <a:srcRect/>
+                    <a:stretch>
+                      <a:fillRect/>
+                    </a:stretch>
+                  </pic:blipFill>
+                  <pic:spPr bwMode="auto">
+                    <a:xfrm>
+                      <a:off x="0" y="0"/>
+                      <a:ext cx="2524125" cy="2209800"/>
+                    </a:xfrm>
+                    <a:prstGeom prst="rect">
+                      <a:avLst/>
+                    </a:prstGeom>
+                    <a:noFill/>
+                    <a:ln>
+                      <a:noFill/>
+                    </a:ln>
+                  </pic:spPr>
+                </pic:pic>
+              </a:graphicData>
+            </a:graphic>
+          </wp:inline>
+        </w:drawing>
+      </w:r>
+    </w:p>
+    <w:p>
+      <w:r>
+        <w:t xml:space="preserve">The drop-down </w:t>
+      </w:r>
+      <w:r>
+        <w:rPr>
+          <w:b/>
+        </w:rPr>
+        <w:t>Band</w:t>
+      </w:r>
+      <w:r>
+        <w:t xml:space="preserve"> selector at upper left lets you select the operating band and sets frequency to a default value taken from the </w:t>
+      </w:r>
+      <w:r>
+        <w:rPr>
+          <w:b/>
+        </w:rPr>
+        <w:t>Setup | Configuration | Default Frequencies</w:t>
+      </w:r>
+      <w:r>
+        <w:t xml:space="preserve"> tab.  If you are using CAT control, a small colored square appears in red if the CAT control is two-way between </w:t>
+      </w:r>
+      <w:r>
+        <w:rPr>
+          <w:i/>
+        </w:rPr>
+        <w:t>WSJT-X</w:t>
+      </w:r>
+      <w:r>
+        <w:t xml:space="preserve"> and your radio or orange if the control is only from program to radio.  </w:t>
+      </w:r>
+      <w:r>
+        <w:t xml:space="preserve">If the </w:t>
+      </w:r>
+      <w:proofErr w:type="spellStart"/>
+      <w:r>
+        <w:rPr>
+          <w:b/>
+        </w:rPr>
+        <w:t>Dx</w:t>
+      </w:r>
+      <w:proofErr w:type="spellEnd"/>
+      <w:r>
+        <w:rPr>
+          <w:b/>
+        </w:rPr>
+        <w:t xml:space="preserve"> Grid</w:t>
+      </w:r>
+      <w:r>
+        <w:t xml:space="preserve"> is known, the great-circle azimuth and distance are given.  The program can keep a database of </w:t>
+      </w:r>
+      <w:proofErr w:type="spellStart"/>
+      <w:r>
+        <w:t>callsigns</w:t>
+      </w:r>
+      <w:proofErr w:type="spellEnd"/>
+      <w:r>
+        <w:t xml:space="preserve"> and locators, for future reference.  Click </w:t>
+      </w:r>
+      <w:r>
+        <w:rPr>
+          <w:b/>
+        </w:rPr>
+        <w:t>Add</w:t>
+      </w:r>
+      <w:r>
+        <w:t xml:space="preserve"> to insert the present call and locator in the database; click </w:t>
+      </w:r>
+      <w:r>
+        <w:rPr>
+          <w:b/>
+        </w:rPr>
+        <w:t>Lookup</w:t>
+      </w:r>
+      <w:r>
+        <w:t xml:space="preserve"> to retrieve the locator for a previously stored callsign.</w:t>
+      </w:r>
+    </w:p>
+    <w:p>
+      <w:r>
+        <w:br w:type="page"/>
+      </w:r>
+      <w:r>
+        <w:lastRenderedPageBreak/>
+        <w:t>At center and right of the main window are a number of controls you will use when making QSOs.  The following are near screen center:</w:t>
+      </w:r>
+    </w:p>
+    <w:p>
+      <w:pPr>
+        <w:jc w:val="center"/>
+      </w:pPr>
+      <w:r>
+        <w:rPr>
+          <w:noProof/>
+        </w:rPr>
+        <w:drawing>
+          <wp:inline distT="0" distB="0" distL="0" distR="0">
+            <wp:extent cx="1304925" cy="1600200"/>
+            <wp:effectExtent l="0" t="0" r="0" b="0"/>
+            <wp:docPr id="20" name="Picture 20"/>
+            <wp:cNvGraphicFramePr>
+              <a:graphicFrameLocks xmlns:a="http://schemas.openxmlformats.org/drawingml/2006/main" noChangeAspect="1"/>
+            </wp:cNvGraphicFramePr>
+            <a:graphic xmlns:a="http://schemas.openxmlformats.org/drawingml/2006/main">
+              <a:graphicData uri="http://schemas.openxmlformats.org/drawingml/2006/picture">
+                <pic:pic xmlns:pic="http://schemas.openxmlformats.org/drawingml/2006/picture">
+                  <pic:nvPicPr>
+                    <pic:cNvPr id="0" name="Picture 6"/>
+                    <pic:cNvPicPr>
+                      <a:picLocks noChangeAspect="1" noChangeArrowheads="1"/>
+                    </pic:cNvPicPr>
+                  </pic:nvPicPr>
+                  <pic:blipFill>
+                    <a:blip r:embed="rId20">
+                      <a:extLst>
+                        <a:ext uri="{28A0092B-C50C-407E-A947-70E740481C1C}">
+                          <a14:useLocalDpi xmlns:a14="http://schemas.microsoft.com/office/drawing/2010/main" val="0"/>
+                        </a:ext>
+                      </a:extLst>
+                    </a:blip>
+                    <a:srcRect/>
+                    <a:stretch>
+                      <a:fillRect/>
+                    </a:stretch>
+                  </pic:blipFill>
+                  <pic:spPr bwMode="auto">
+                    <a:xfrm>
+                      <a:off x="0" y="0"/>
+                      <a:ext cx="1304925" cy="1600200"/>
+                    </a:xfrm>
+                    <a:prstGeom prst="rect">
+                      <a:avLst/>
+                    </a:prstGeom>
+                    <a:noFill/>
+                    <a:ln>
+                      <a:noFill/>
+                    </a:ln>
+                  </pic:spPr>
+                </pic:pic>
+              </a:graphicData>
+            </a:graphic>
+          </wp:inline>
+        </w:drawing>
+      </w:r>
+    </w:p>
+    <w:p>
+      <w:r>
+        <w:t xml:space="preserve">Select </w:t>
+      </w:r>
+      <w:proofErr w:type="spellStart"/>
+      <w:proofErr w:type="gramStart"/>
+      <w:r>
+        <w:rPr>
+          <w:b/>
+        </w:rPr>
+        <w:t>Tx</w:t>
+      </w:r>
+      <w:proofErr w:type="spellEnd"/>
+      <w:proofErr w:type="gramEnd"/>
+      <w:r>
+        <w:rPr>
+          <w:b/>
+        </w:rPr>
+        <w:t xml:space="preserve"> even</w:t>
+      </w:r>
+      <w:r>
+        <w:t xml:space="preserve"> to transmit in even-numbered UTC minutes (or, for the slower JT9 submodes, even-numbered intervals starting with 0 at the top of a UTC hour).  Uncheck this box to transmit in the odd intervals.  This selection is made automatically when you double-click on a decoded text line (as described in the Basic Operating Tutorial, pages 7 and 8).  Your audio </w:t>
+      </w:r>
+      <w:proofErr w:type="spellStart"/>
+      <w:proofErr w:type="gramStart"/>
+      <w:r>
+        <w:t>Tx</w:t>
+      </w:r>
+      <w:proofErr w:type="spellEnd"/>
+      <w:proofErr w:type="gramEnd"/>
+      <w:r>
+        <w:t xml:space="preserve"> frequency is displayed and </w:t>
+      </w:r>
+      <w:r>
+        <w:t xml:space="preserve">can be </w:t>
+      </w:r>
+      <w:r>
+        <w:t xml:space="preserve">controlled by the </w:t>
+      </w:r>
+      <w:r>
+        <w:t xml:space="preserve">               </w:t>
+      </w:r>
+      <w:proofErr w:type="spellStart"/>
+      <w:r>
+        <w:rPr>
+          <w:b/>
+        </w:rPr>
+        <w:t>Tx</w:t>
+      </w:r>
+      <w:proofErr w:type="spellEnd"/>
+      <w:r>
+        <w:rPr>
+          <w:b/>
+        </w:rPr>
+        <w:t xml:space="preserve"> +</w:t>
+      </w:r>
+      <w:proofErr w:type="spellStart"/>
+      <w:r>
+        <w:rPr>
+          <w:b/>
+        </w:rPr>
+        <w:t>xxxx</w:t>
+      </w:r>
+      <w:proofErr w:type="spellEnd"/>
+      <w:r>
+        <w:rPr>
+          <w:b/>
+        </w:rPr>
+        <w:t xml:space="preserve"> Hz</w:t>
+      </w:r>
+      <w:r>
+        <w:rPr>
+          <w:b/>
         </w:rPr>
         <w:t xml:space="preserve"> </w:t>
       </w:r>
+      <w:r>
+        <w:t xml:space="preserve">spinner control.  Again, this setting is normally handled automatically by the double-click procedure.  The on-the-air frequency of the lowest tone of your JT9 signal will be the sum of dial and audio frequencies.  You can force </w:t>
+      </w:r>
+      <w:proofErr w:type="spellStart"/>
+      <w:proofErr w:type="gramStart"/>
+      <w:r>
+        <w:t>Tx</w:t>
+      </w:r>
+      <w:proofErr w:type="spellEnd"/>
+      <w:proofErr w:type="gramEnd"/>
+      <w:r>
+        <w:t xml:space="preserve"> frequency to the current Rx frequency by clicking the </w:t>
+      </w:r>
+      <w:proofErr w:type="spellStart"/>
+      <w:r>
+        <w:rPr>
+          <w:b/>
+        </w:rPr>
+        <w:t>Tx</w:t>
+      </w:r>
+      <w:proofErr w:type="spellEnd"/>
+      <w:r>
+        <w:rPr>
+          <w:b/>
+        </w:rPr>
+        <w:t>=Rx</w:t>
+      </w:r>
+      <w:r>
+        <w:rPr>
+          <w:b/>
+        </w:rPr>
+        <w:t xml:space="preserve"> </w:t>
+      </w:r>
+      <w:r>
+        <w:t xml:space="preserve">button, and vice-versa for </w:t>
+      </w:r>
+      <w:r>
+        <w:rPr>
+          <w:b/>
+        </w:rPr>
+        <w:t>Rx=</w:t>
+      </w:r>
+      <w:proofErr w:type="spellStart"/>
+      <w:r>
+        <w:rPr>
+          <w:b/>
+        </w:rPr>
+        <w:t>Tx</w:t>
+      </w:r>
+      <w:proofErr w:type="spellEnd"/>
+      <w:r>
+        <w:t xml:space="preserve">.  Finally, the </w:t>
+      </w:r>
+      <w:r>
+        <w:rPr>
+          <w:b/>
+        </w:rPr>
+        <w:t>Report</w:t>
+      </w:r>
+      <w:r>
+        <w:t xml:space="preserve"> spin control lets you change a signal report value that may have been inserted automatically.  Signal reports in the range –50 to +49 dB are valid.  For </w:t>
+      </w:r>
+      <w:proofErr w:type="gramStart"/>
+      <w:r>
+        <w:t>the  JT9</w:t>
+      </w:r>
+      <w:proofErr w:type="gramEnd"/>
+      <w:r>
+        <w:t>-1 submode most reports will fall in the range –26 to +20 d</w:t>
+      </w:r>
+      <w:r>
+        <w:t xml:space="preserve">B… </w:t>
+      </w:r>
+      <w:r>
+        <w:t xml:space="preserve">and when signals are stronger than about 0 dB, you should </w:t>
+      </w:r>
+      <w:r>
+        <w:t>probably switch to CW or SSB, or</w:t>
+      </w:r>
+      <w:r>
+        <w:t xml:space="preserve"> reduce power.</w:t>
+      </w:r>
+      <w:r>
+        <w:t xml:space="preserve">  JT9 is a </w:t>
+      </w:r>
+      <w:r>
+        <w:rPr>
+          <w:i/>
+        </w:rPr>
+        <w:t>weak signal</w:t>
+      </w:r>
+      <w:r>
+        <w:t xml:space="preserve"> mode!</w:t>
+      </w:r>
+    </w:p>
+    <w:p>
+      <w:r>
+        <w:t xml:space="preserve">Two configurations of controls are provided for generating and selecting </w:t>
+      </w:r>
+      <w:proofErr w:type="spellStart"/>
+      <w:proofErr w:type="gramStart"/>
+      <w:r>
+        <w:t>Tx</w:t>
+      </w:r>
+      <w:proofErr w:type="spellEnd"/>
+      <w:proofErr w:type="gramEnd"/>
+      <w:r>
+        <w:t xml:space="preserve"> messages:</w:t>
+      </w:r>
+    </w:p>
+    <w:p>
+      <w:pPr>
+        <w:jc w:val="center"/>
+      </w:pPr>
+      <w:r>
+        <w:rPr>
+          <w:noProof/>
+        </w:rPr>
+        <w:drawing>
+          <wp:inline distT="0" distB="0" distL="0" distR="0">
+            <wp:extent cx="2809875" cy="2200275"/>
+            <wp:effectExtent l="0" t="0" r="0" b="0"/>
+            <wp:docPr id="21" name="Picture 21"/>
+            <wp:cNvGraphicFramePr>
+              <a:graphicFrameLocks xmlns:a="http://schemas.openxmlformats.org/drawingml/2006/main" noChangeAspect="1"/>
+            </wp:cNvGraphicFramePr>
+            <a:graphic xmlns:a="http://schemas.openxmlformats.org/drawingml/2006/main">
+              <a:graphicData uri="http://schemas.openxmlformats.org/drawingml/2006/picture">
+                <pic:pic xmlns:pic="http://schemas.openxmlformats.org/drawingml/2006/picture">
+                  <pic:nvPicPr>
+                    <pic:cNvPr id="0" name="Picture 7"/>
+                    <pic:cNvPicPr>
+                      <a:picLocks noChangeAspect="1" noChangeArrowheads="1"/>
+                    </pic:cNvPicPr>
+                  </pic:nvPicPr>
+                  <pic:blipFill>
+                    <a:blip r:embed="rId21">
+                      <a:extLst>
+                        <a:ext uri="{28A0092B-C50C-407E-A947-70E740481C1C}">
+                          <a14:useLocalDpi xmlns:a14="http://schemas.microsoft.com/office/drawing/2010/main" val="0"/>
+                        </a:ext>
+                      </a:extLst>
+                    </a:blip>
+                    <a:srcRect/>
+                    <a:stretch>
+                      <a:fillRect/>
+                    </a:stretch>
+                  </pic:blipFill>
+                  <pic:spPr bwMode="auto">
+                    <a:xfrm>
+                      <a:off x="0" y="0"/>
+                      <a:ext cx="2809875" cy="2200275"/>
+                    </a:xfrm>
+                    <a:prstGeom prst="rect">
+                      <a:avLst/>
+                    </a:prstGeom>
+                    <a:noFill/>
+                    <a:ln>
+                      <a:noFill/>
+                    </a:ln>
+                  </pic:spPr>
+                </pic:pic>
+              </a:graphicData>
+            </a:graphic>
+          </wp:inline>
+        </w:drawing>
+      </w:r>
+    </w:p>
+    <w:p>
+      <w:r>
+        <w:lastRenderedPageBreak/>
+        <w:t xml:space="preserve">Traditional controls carried over from </w:t>
+      </w:r>
+      <w:r>
+        <w:rPr>
+          <w:i/>
+        </w:rPr>
+        <w:t>WSJT</w:t>
+      </w:r>
+      <w:r>
+        <w:t xml:space="preserve"> provide six fields for message entry.  Pre-formatted messages for the standard minimal QSO (page 9) are generated when you click </w:t>
+      </w:r>
+      <w:r>
+        <w:rPr>
+          <w:b/>
+        </w:rPr>
+        <w:t xml:space="preserve">Generate </w:t>
+      </w:r>
+      <w:proofErr w:type="spellStart"/>
+      <w:proofErr w:type="gramStart"/>
+      <w:r>
+        <w:rPr>
+          <w:b/>
+        </w:rPr>
+        <w:t>Std</w:t>
+      </w:r>
+      <w:proofErr w:type="spellEnd"/>
+      <w:proofErr w:type="gramEnd"/>
+      <w:r>
+        <w:rPr>
+          <w:b/>
+        </w:rPr>
+        <w:t xml:space="preserve"> </w:t>
+      </w:r>
+      <w:proofErr w:type="spellStart"/>
+      <w:r>
+        <w:rPr>
+          <w:b/>
+        </w:rPr>
+        <w:t>Msgs</w:t>
+      </w:r>
+      <w:proofErr w:type="spellEnd"/>
+      <w:r>
+        <w:t xml:space="preserve">, or when you double-click on an appropriate line of decoded text.  Select the next message to be transmitted (at the start of your next </w:t>
+      </w:r>
+      <w:proofErr w:type="spellStart"/>
+      <w:proofErr w:type="gramStart"/>
+      <w:r>
+        <w:t>Tx</w:t>
+      </w:r>
+      <w:proofErr w:type="spellEnd"/>
+      <w:proofErr w:type="gramEnd"/>
+      <w:r>
+        <w:t xml:space="preserve"> sequence) by clicking on the circle under “Next”.  To change to a specified </w:t>
+      </w:r>
+      <w:proofErr w:type="spellStart"/>
+      <w:proofErr w:type="gramStart"/>
+      <w:r>
+        <w:t>Tx</w:t>
+      </w:r>
+      <w:proofErr w:type="spellEnd"/>
+      <w:proofErr w:type="gramEnd"/>
+      <w:r>
+        <w:t xml:space="preserve"> message immediately, perhaps after a transmission has already started, click on the desired button under the “Now” label.  </w:t>
+      </w:r>
+      <w:r>
+        <w:t>(</w:t>
+      </w:r>
+      <w:r>
+        <w:t xml:space="preserve">Changing </w:t>
+      </w:r>
+      <w:proofErr w:type="spellStart"/>
+      <w:proofErr w:type="gramStart"/>
+      <w:r>
+        <w:t>Tx</w:t>
+      </w:r>
+      <w:proofErr w:type="spellEnd"/>
+      <w:proofErr w:type="gramEnd"/>
+      <w:r>
+        <w:t xml:space="preserve"> messages after a transmission has started necessarily </w:t>
+      </w:r>
+      <w:r>
+        <w:t xml:space="preserve">reduces the probability of a correct decode by your QSO partner, but if you do it in the first 10 s or so of a </w:t>
+      </w:r>
+      <w:proofErr w:type="spellStart"/>
+      <w:r>
+        <w:t>Tx</w:t>
+      </w:r>
+      <w:proofErr w:type="spellEnd"/>
+      <w:r>
+        <w:t xml:space="preserve"> period, it will probably succeed.)</w:t>
+      </w:r>
+    </w:p>
+    <w:p>
+      <w:r>
+        <w:t xml:space="preserve">Right-clicking on the entry field for message #5 pops up a list of any free text messages you may have entered on the </w:t>
+      </w:r>
+      <w:r>
+        <w:rPr>
+          <w:b/>
+        </w:rPr>
+        <w:t xml:space="preserve">Setup | Configuration | </w:t>
+      </w:r>
+      <w:proofErr w:type="spellStart"/>
+      <w:r>
+        <w:rPr>
+          <w:b/>
+        </w:rPr>
+        <w:t>Tx</w:t>
+      </w:r>
+      <w:proofErr w:type="spellEnd"/>
+      <w:r>
+        <w:rPr>
+          <w:b/>
+        </w:rPr>
+        <w:t xml:space="preserve"> Macros</w:t>
+      </w:r>
+      <w:r>
+        <w:t xml:space="preserve"> dialog window, for example</w:t>
+      </w:r>
+    </w:p>
+    <w:p>
+      <w:pPr>
+        <w:jc w:val="center"/>
+      </w:pPr>
+      <w:r>
+        <w:rPr>
+          <w:noProof/>
+        </w:rPr>
+        <w:drawing>
+          <wp:inline distT="0" distB="0" distL="0" distR="0">
+            <wp:extent cx="2610214" cy="1495634"/>
+            <wp:effectExtent l="0" t="0" r="0" b="0"/>
+            <wp:docPr id="24" name="Picture 24"/>
+            <wp:cNvGraphicFramePr>
+              <a:graphicFrameLocks xmlns:a="http://schemas.openxmlformats.org/drawingml/2006/main" noChangeAspect="1"/>
+            </wp:cNvGraphicFramePr>
+            <a:graphic xmlns:a="http://schemas.openxmlformats.org/drawingml/2006/main">
+              <a:graphicData uri="http://schemas.openxmlformats.org/drawingml/2006/picture">
+                <pic:pic xmlns:pic="http://schemas.openxmlformats.org/drawingml/2006/picture">
+                  <pic:nvPicPr>
+                    <pic:cNvPr id="0" name="tmp.png"/>
+                    <pic:cNvPicPr/>
+                  </pic:nvPicPr>
+                  <pic:blipFill>
+                    <a:blip r:embed="rId22">
+                      <a:extLst>
+                        <a:ext uri="{28A0092B-C50C-407E-A947-70E740481C1C}">
+                          <a14:useLocalDpi xmlns:a14="http://schemas.microsoft.com/office/drawing/2010/main" val="0"/>
+                        </a:ext>
+                      </a:extLst>
+                    </a:blip>
+                    <a:stretch>
+                      <a:fillRect/>
+                    </a:stretch>
+                  </pic:blipFill>
+                  <pic:spPr>
+                    <a:xfrm>
+                      <a:off x="0" y="0"/>
+                      <a:ext cx="2610214" cy="1495634"/>
+                    </a:xfrm>
+                    <a:prstGeom prst="rect">
+                      <a:avLst/>
+                    </a:prstGeom>
+                  </pic:spPr>
+                </pic:pic>
+              </a:graphicData>
+            </a:graphic>
+          </wp:inline>
+        </w:drawing>
+      </w:r>
+    </w:p>
+    <w:p>
+      <w:r>
+        <w:rPr>
+          <w:noProof/>
+        </w:rPr>
+        <w:t>The second configuration of message-selecting controls looks like this:</w:t>
+      </w:r>
+    </w:p>
+    <w:p>
+      <w:pPr>
+        <w:jc w:val="center"/>
+      </w:pPr>
+      <w:r>
+        <w:rPr>
+          <w:noProof/>
+        </w:rPr>
+        <w:drawing>
+          <wp:inline distT="0" distB="0" distL="0" distR="0">
+            <wp:extent cx="2781300" cy="2219325"/>
+            <wp:effectExtent l="0" t="0" r="0" b="0"/>
+            <wp:docPr id="22" name="Picture 22"/>
+            <wp:cNvGraphicFramePr>
+              <a:graphicFrameLocks xmlns:a="http://schemas.openxmlformats.org/drawingml/2006/main" noChangeAspect="1"/>
+            </wp:cNvGraphicFramePr>
+            <a:graphic xmlns:a="http://schemas.openxmlformats.org/drawingml/2006/main">
+              <a:graphicData uri="http://schemas.openxmlformats.org/drawingml/2006/picture">
+                <pic:pic xmlns:pic="http://schemas.openxmlformats.org/drawingml/2006/picture">
+                  <pic:nvPicPr>
+                    <pic:cNvPr id="0" name="Picture 8"/>
+                    <pic:cNvPicPr>
+                      <a:picLocks noChangeAspect="1" noChangeArrowheads="1"/>
+                    </pic:cNvPicPr>
+                  </pic:nvPicPr>
+                  <pic:blipFill>
+                    <a:blip r:embed="rId23">
+                      <a:extLst>
+                        <a:ext uri="{28A0092B-C50C-407E-A947-70E740481C1C}">
+                          <a14:useLocalDpi xmlns:a14="http://schemas.microsoft.com/office/drawing/2010/main" val="0"/>
+                        </a:ext>
+                      </a:extLst>
+                    </a:blip>
+                    <a:srcRect/>
+                    <a:stretch>
+                      <a:fillRect/>
+                    </a:stretch>
+                  </pic:blipFill>
+                  <pic:spPr bwMode="auto">
+                    <a:xfrm>
+                      <a:off x="0" y="0"/>
+                      <a:ext cx="2781300" cy="2219325"/>
+                    </a:xfrm>
+                    <a:prstGeom prst="rect">
+                      <a:avLst/>
+                    </a:prstGeom>
+                    <a:noFill/>
+                    <a:ln>
+                      <a:noFill/>
+                    </a:ln>
+                  </pic:spPr>
+                </pic:pic>
+              </a:graphicData>
+            </a:graphic>
+          </wp:inline>
+        </w:drawing>
+      </w:r>
+    </w:p>
+    <w:p>
+      <w:r>
+        <w:t xml:space="preserve">With this setup you will normally follow a top-to-bottom sequence of messages in either the left or right column.  Clicking any one of the buttons puts the appropriate message in the </w:t>
+      </w:r>
+      <w:r>
+        <w:rPr>
+          <w:b/>
+        </w:rPr>
+        <w:t xml:space="preserve">Gen </w:t>
+      </w:r>
+      <w:proofErr w:type="spellStart"/>
+      <w:r>
+        <w:rPr>
+          <w:b/>
+        </w:rPr>
+        <w:t>Msg</w:t>
+      </w:r>
+      <w:proofErr w:type="spellEnd"/>
+      <w:r>
+        <w:t xml:space="preserve"> box.  You can put anything you like (up to 13 characters) in the </w:t>
+      </w:r>
+      <w:r>
+        <w:rPr>
+          <w:b/>
+        </w:rPr>
+        <w:t xml:space="preserve">Free </w:t>
+      </w:r>
+      <w:proofErr w:type="spellStart"/>
+      <w:r>
+        <w:rPr>
+          <w:b/>
+        </w:rPr>
+        <w:t>Msg</w:t>
+      </w:r>
+      <w:proofErr w:type="spellEnd"/>
+      <w:r>
+        <w:t xml:space="preserve"> box, and right-clicking on this box pops up your pre-defined list of </w:t>
+      </w:r>
+      <w:proofErr w:type="spellStart"/>
+      <w:r>
+        <w:t>Tx</w:t>
+      </w:r>
+      <w:proofErr w:type="spellEnd"/>
+      <w:r>
+        <w:t xml:space="preserve"> Macros.</w:t>
+      </w:r>
     </w:p>
     <w:p>
       <w:pPr>
         <w:pStyle w:val="Heading1"/>
       </w:pPr>
-      <w:bookmarkStart w:id="4" w:name="_Toc355004478"/>
-      <w:r>
+      <w:bookmarkStart w:id="7" w:name="_Toc355257005"/>
+      <w:r>
+        <w:lastRenderedPageBreak/>
         <w:t>Menus</w:t>
       </w:r>
-      <w:bookmarkEnd w:id="4"/>
+      <w:bookmarkEnd w:id="7"/>
     </w:p>
     <w:p>
       <w:r>
@@ -4956,7 +6392,10 @@
         <w:t xml:space="preserve">options for configuration and operation.  </w:t>
       </w:r>
       <w:r>
-        <w:t xml:space="preserve">You should explore them and test the resulting program actions.  </w:t>
+        <w:t>E</w:t>
+      </w:r>
+      <w:r>
+        <w:t xml:space="preserve">xplore them and test the resulting program actions.  </w:t>
       </w:r>
       <w:r>
         <w:t>The actions caused by m</w:t>
@@ -5008,10 +6447,10 @@
                     <pic:cNvPicPr/>
                   </pic:nvPicPr>
                   <pic:blipFill>
-                    <a:blip r:embed="rId16" cstate="print">
+                    <a:blip r:embed="rId24" cstate="print">
                       <a:extLst>
                         <a:ext uri="{28A0092B-C50C-407E-A947-70E740481C1C}">
-                          <a14:useLocalDpi xmlns:a14="http://schemas.microsoft.com/office/drawing/2010/main" xmlns:wps="http://schemas.microsoft.com/office/word/2010/wordprocessingShape" xmlns:wpi="http://schemas.microsoft.com/office/word/2010/wordprocessingInk" xmlns:wpg="http://schemas.microsoft.com/office/word/2010/wordprocessingGroup" xmlns:w14="http://schemas.microsoft.com/office/word/2010/wordml" xmlns:w="http://schemas.openxmlformats.org/wordprocessingml/2006/main" xmlns:w10="urn:schemas-microsoft-com:office:word" xmlns:wp14="http://schemas.microsoft.com/office/word/2010/wordprocessingDrawing" xmlns:v="urn:schemas-microsoft-com:vml" xmlns:o="urn:schemas-microsoft-com:office:office" xmlns:mc="http://schemas.openxmlformats.org/markup-compatibility/2006" xmlns:wpc="http://schemas.microsoft.com/office/word/2010/wordprocessingCanvas" xmlns="" val="0"/>
+                          <a14:useLocalDpi xmlns:a14="http://schemas.microsoft.com/office/drawing/2010/main" val="0"/>
                         </a:ext>
                       </a:extLst>
                     </a:blip>
@@ -5062,7 +6501,6 @@
         <w:rPr>
           <w:noProof/>
         </w:rPr>
-        <w:lastRenderedPageBreak/>
         <w:drawing>
           <wp:inline distT="0" distB="0" distL="0" distR="0">
             <wp:extent cx="2395465" cy="3552825"/>
@@ -5079,10 +6517,10 @@
                     <pic:cNvPicPr/>
                   </pic:nvPicPr>
                   <pic:blipFill>
-                    <a:blip r:embed="rId17" cstate="print">
+                    <a:blip r:embed="rId25" cstate="print">
                       <a:extLst>
                         <a:ext uri="{28A0092B-C50C-407E-A947-70E740481C1C}">
-                          <a14:useLocalDpi xmlns:a14="http://schemas.microsoft.com/office/drawing/2010/main" xmlns:wps="http://schemas.microsoft.com/office/word/2010/wordprocessingShape" xmlns:wpi="http://schemas.microsoft.com/office/word/2010/wordprocessingInk" xmlns:wpg="http://schemas.microsoft.com/office/word/2010/wordprocessingGroup" xmlns:w14="http://schemas.microsoft.com/office/word/2010/wordml" xmlns:w="http://schemas.openxmlformats.org/wordprocessingml/2006/main" xmlns:w10="urn:schemas-microsoft-com:office:word" xmlns:wp14="http://schemas.microsoft.com/office/word/2010/wordprocessingDrawing" xmlns:v="urn:schemas-microsoft-com:vml" xmlns:o="urn:schemas-microsoft-com:office:office" xmlns:mc="http://schemas.openxmlformats.org/markup-compatibility/2006" xmlns:wpc="http://schemas.microsoft.com/office/word/2010/wordprocessingCanvas" xmlns="" val="0"/>
+                          <a14:useLocalDpi xmlns:a14="http://schemas.microsoft.com/office/drawing/2010/main" val="0"/>
                         </a:ext>
                       </a:extLst>
                     </a:blip>
@@ -5121,6 +6559,7 @@
         <w:rPr>
           <w:b/>
         </w:rPr>
+        <w:lastRenderedPageBreak/>
         <w:t>View</w:t>
       </w:r>
       <w:r>
@@ -5154,10 +6593,10 @@
                     <pic:cNvPicPr/>
                   </pic:nvPicPr>
                   <pic:blipFill>
-                    <a:blip r:embed="rId18" cstate="print">
+                    <a:blip r:embed="rId26" cstate="print">
                       <a:extLst>
                         <a:ext uri="{28A0092B-C50C-407E-A947-70E740481C1C}">
-                          <a14:useLocalDpi xmlns:a14="http://schemas.microsoft.com/office/drawing/2010/main" xmlns:wps="http://schemas.microsoft.com/office/word/2010/wordprocessingShape" xmlns:wpi="http://schemas.microsoft.com/office/word/2010/wordprocessingInk" xmlns:wpg="http://schemas.microsoft.com/office/word/2010/wordprocessingGroup" xmlns:w14="http://schemas.microsoft.com/office/word/2010/wordml" xmlns:w="http://schemas.openxmlformats.org/wordprocessingml/2006/main" xmlns:w10="urn:schemas-microsoft-com:office:word" xmlns:wp14="http://schemas.microsoft.com/office/word/2010/wordprocessingDrawing" xmlns:v="urn:schemas-microsoft-com:vml" xmlns:o="urn:schemas-microsoft-com:office:office" xmlns:mc="http://schemas.openxmlformats.org/markup-compatibility/2006" xmlns:wpc="http://schemas.microsoft.com/office/word/2010/wordprocessingCanvas" xmlns="" val="0"/>
+                          <a14:useLocalDpi xmlns:a14="http://schemas.microsoft.com/office/drawing/2010/main" val="0"/>
                         </a:ext>
                       </a:extLst>
                     </a:blip>
@@ -5224,10 +6663,10 @@
                     <pic:cNvPicPr/>
                   </pic:nvPicPr>
                   <pic:blipFill>
-                    <a:blip r:embed="rId19" cstate="print">
+                    <a:blip r:embed="rId27" cstate="print">
                       <a:extLst>
                         <a:ext uri="{28A0092B-C50C-407E-A947-70E740481C1C}">
-                          <a14:useLocalDpi xmlns:a14="http://schemas.microsoft.com/office/drawing/2010/main" xmlns:wps="http://schemas.microsoft.com/office/word/2010/wordprocessingShape" xmlns:wpi="http://schemas.microsoft.com/office/word/2010/wordprocessingInk" xmlns:wpg="http://schemas.microsoft.com/office/word/2010/wordprocessingGroup" xmlns:w14="http://schemas.microsoft.com/office/word/2010/wordml" xmlns:w="http://schemas.openxmlformats.org/wordprocessingml/2006/main" xmlns:w10="urn:schemas-microsoft-com:office:word" xmlns:wp14="http://schemas.microsoft.com/office/word/2010/wordprocessingDrawing" xmlns:v="urn:schemas-microsoft-com:vml" xmlns:o="urn:schemas-microsoft-com:office:office" xmlns:mc="http://schemas.openxmlformats.org/markup-compatibility/2006" xmlns:wpc="http://schemas.microsoft.com/office/word/2010/wordprocessingCanvas" xmlns="" val="0"/>
+                          <a14:useLocalDpi xmlns:a14="http://schemas.microsoft.com/office/drawing/2010/main" val="0"/>
                         </a:ext>
                       </a:extLst>
                     </a:blip>
@@ -5261,7 +6700,6 @@
         <w:rPr>
           <w:b/>
         </w:rPr>
-        <w:lastRenderedPageBreak/>
         <w:t>Decode</w:t>
       </w:r>
       <w:r>
@@ -5295,10 +6733,10 @@
                     <pic:cNvPicPr/>
                   </pic:nvPicPr>
                   <pic:blipFill>
-                    <a:blip r:embed="rId20" cstate="print">
+                    <a:blip r:embed="rId28" cstate="print">
                       <a:extLst>
                         <a:ext uri="{28A0092B-C50C-407E-A947-70E740481C1C}">
-                          <a14:useLocalDpi xmlns:a14="http://schemas.microsoft.com/office/drawing/2010/main" xmlns:wps="http://schemas.microsoft.com/office/word/2010/wordprocessingShape" xmlns:wpi="http://schemas.microsoft.com/office/word/2010/wordprocessingInk" xmlns:wpg="http://schemas.microsoft.com/office/word/2010/wordprocessingGroup" xmlns:w14="http://schemas.microsoft.com/office/word/2010/wordml" xmlns:w="http://schemas.openxmlformats.org/wordprocessingml/2006/main" xmlns:w10="urn:schemas-microsoft-com:office:word" xmlns:wp14="http://schemas.microsoft.com/office/word/2010/wordprocessingDrawing" xmlns:v="urn:schemas-microsoft-com:vml" xmlns:o="urn:schemas-microsoft-com:office:office" xmlns:mc="http://schemas.openxmlformats.org/markup-compatibility/2006" xmlns:wpc="http://schemas.microsoft.com/office/word/2010/wordprocessingCanvas" xmlns="" val="0"/>
+                          <a14:useLocalDpi xmlns:a14="http://schemas.microsoft.com/office/drawing/2010/main" val="0"/>
                         </a:ext>
                       </a:extLst>
                     </a:blip>
@@ -5365,10 +6803,10 @@
                     <pic:cNvPicPr/>
                   </pic:nvPicPr>
                   <pic:blipFill>
-                    <a:blip r:embed="rId21" cstate="print">
+                    <a:blip r:embed="rId29" cstate="print">
                       <a:extLst>
                         <a:ext uri="{28A0092B-C50C-407E-A947-70E740481C1C}">
-                          <a14:useLocalDpi xmlns:a14="http://schemas.microsoft.com/office/drawing/2010/main" xmlns:wps="http://schemas.microsoft.com/office/word/2010/wordprocessingShape" xmlns:wpi="http://schemas.microsoft.com/office/word/2010/wordprocessingInk" xmlns:wpg="http://schemas.microsoft.com/office/word/2010/wordprocessingGroup" xmlns:w14="http://schemas.microsoft.com/office/word/2010/wordml" xmlns:w="http://schemas.openxmlformats.org/wordprocessingml/2006/main" xmlns:w10="urn:schemas-microsoft-com:office:word" xmlns:wp14="http://schemas.microsoft.com/office/word/2010/wordprocessingDrawing" xmlns:v="urn:schemas-microsoft-com:vml" xmlns:o="urn:schemas-microsoft-com:office:office" xmlns:mc="http://schemas.openxmlformats.org/markup-compatibility/2006" xmlns:wpc="http://schemas.microsoft.com/office/word/2010/wordprocessingCanvas" xmlns="" val="0"/>
+                          <a14:useLocalDpi xmlns:a14="http://schemas.microsoft.com/office/drawing/2010/main" val="0"/>
                         </a:ext>
                       </a:extLst>
                     </a:blip>
@@ -5402,6 +6840,20 @@
         <w:rPr>
           <w:b/>
         </w:rPr>
+        <w:br w:type="page"/>
+      </w:r>
+    </w:p>
+    <w:p>
+      <w:pPr>
+        <w:rPr>
+          <w:b/>
+        </w:rPr>
+      </w:pPr>
+      <w:r>
+        <w:rPr>
+          <w:b/>
+        </w:rPr>
+        <w:lastRenderedPageBreak/>
         <w:t>Help</w:t>
       </w:r>
       <w:r>
@@ -5435,10 +6887,10 @@
                     <pic:cNvPicPr/>
                   </pic:nvPicPr>
                   <pic:blipFill>
-                    <a:blip r:embed="rId22" cstate="print">
+                    <a:blip r:embed="rId30" cstate="print">
                       <a:extLst>
                         <a:ext uri="{28A0092B-C50C-407E-A947-70E740481C1C}">
-                          <a14:useLocalDpi xmlns:a14="http://schemas.microsoft.com/office/drawing/2010/main" xmlns:wps="http://schemas.microsoft.com/office/word/2010/wordprocessingShape" xmlns:wpi="http://schemas.microsoft.com/office/word/2010/wordprocessingInk" xmlns:wpg="http://schemas.microsoft.com/office/word/2010/wordprocessingGroup" xmlns:w14="http://schemas.microsoft.com/office/word/2010/wordml" xmlns:w="http://schemas.openxmlformats.org/wordprocessingml/2006/main" xmlns:w10="urn:schemas-microsoft-com:office:word" xmlns:wp14="http://schemas.microsoft.com/office/word/2010/wordprocessingDrawing" xmlns:v="urn:schemas-microsoft-com:vml" xmlns:o="urn:schemas-microsoft-com:office:office" xmlns:mc="http://schemas.openxmlformats.org/markup-compatibility/2006" xmlns:wpc="http://schemas.microsoft.com/office/word/2010/wordprocessingCanvas" xmlns="" val="0"/>
+                          <a14:useLocalDpi xmlns:a14="http://schemas.microsoft.com/office/drawing/2010/main" val="0"/>
                         </a:ext>
                       </a:extLst>
                     </a:blip>
@@ -5467,11 +6919,11 @@
       <w:pPr>
         <w:pStyle w:val="Heading1"/>
       </w:pPr>
-      <w:bookmarkStart w:id="5" w:name="_Toc355004479"/>
+      <w:bookmarkStart w:id="8" w:name="_Toc355257006"/>
       <w:r>
         <w:t>Keyboard Shortcuts</w:t>
       </w:r>
-      <w:bookmarkEnd w:id="5"/>
+      <w:bookmarkEnd w:id="8"/>
     </w:p>
     <w:p>
       <w:pPr>
@@ -5722,7 +7174,6 @@
         <w:rPr>
           <w:b/>
         </w:rPr>
-        <w:lastRenderedPageBreak/>
         <w:t>Alt+D</w:t>
       </w:r>
       <w:proofErr w:type="spellEnd"/>
@@ -5869,15 +7320,7 @@
       </w:r>
       <w:r>
         <w:tab/>
-        <w:t xml:space="preserve">Lookup </w:t>
-      </w:r>
-      <w:proofErr w:type="spellStart"/>
-      <w:r>
-        <w:t>callsign</w:t>
-      </w:r>
-      <w:proofErr w:type="spellEnd"/>
-      <w:r>
-        <w:t xml:space="preserve"> in database, generate standard messages</w:t>
+        <w:t>Lookup callsign in database, generate standard messages</w:t>
       </w:r>
     </w:p>
     <w:p>
@@ -6025,17 +7468,18 @@
       <w:pPr>
         <w:pStyle w:val="Heading1"/>
       </w:pPr>
-      <w:bookmarkStart w:id="6" w:name="_Toc355004480"/>
-      <w:r>
+      <w:bookmarkStart w:id="9" w:name="_Toc355257007"/>
+      <w:r>
+        <w:lastRenderedPageBreak/>
         <w:t>Special Mouse Commands</w:t>
       </w:r>
-      <w:bookmarkEnd w:id="6"/>
+      <w:bookmarkEnd w:id="9"/>
     </w:p>
     <w:tbl>
       <w:tblPr>
         <w:tblStyle w:val="TableGrid"/>
         <w:tblW w:w="0" w:type="auto"/>
-        <w:tblLook w:val="04A0"/>
+        <w:tblLook w:val="04A0" w:firstRow="1" w:lastRow="0" w:firstColumn="1" w:lastColumn="0" w:noHBand="0" w:noVBand="1"/>
       </w:tblPr>
       <w:tblGrid>
         <w:gridCol w:w="2448"/>
@@ -6173,15 +7617,7 @@
           </w:tcPr>
           <w:p>
             <w:r>
-              <w:t xml:space="preserve">Double-click to copy second </w:t>
-            </w:r>
-            <w:proofErr w:type="spellStart"/>
-            <w:r>
-              <w:t>callsign</w:t>
-            </w:r>
-            <w:proofErr w:type="spellEnd"/>
-            <w:r>
-              <w:t xml:space="preserve"> to </w:t>
+              <w:t xml:space="preserve">Double-click to copy second callsign to </w:t>
             </w:r>
             <w:proofErr w:type="spellStart"/>
             <w:r>
@@ -6300,11 +7736,11 @@
         <w:pStyle w:val="Heading1"/>
         <w:spacing w:before="100" w:after="100"/>
       </w:pPr>
-      <w:bookmarkStart w:id="7" w:name="_Toc355004481"/>
+      <w:bookmarkStart w:id="10" w:name="_Toc355257008"/>
       <w:r>
         <w:t>Acknowledgments</w:t>
       </w:r>
-      <w:bookmarkEnd w:id="7"/>
+      <w:bookmarkEnd w:id="10"/>
     </w:p>
     <w:p>
       <w:pPr>
@@ -6561,7 +7997,7 @@
         </w:rPr>
         <w:t xml:space="preserve">licensed under the </w:t>
       </w:r>
-      <w:hyperlink r:id="rId23" w:history="1">
+      <w:hyperlink r:id="rId31" w:history="1">
         <w:r>
           <w:rPr>
             <w:rStyle w:val="Hyperlink"/>
@@ -6615,12 +8051,11 @@
         <w:pStyle w:val="Heading1"/>
         <w:spacing w:before="100" w:after="100"/>
       </w:pPr>
-      <w:bookmarkStart w:id="8" w:name="_Toc355004482"/>
-      <w:r>
-        <w:lastRenderedPageBreak/>
+      <w:bookmarkStart w:id="11" w:name="_Toc355257009"/>
+      <w:r>
         <w:t>Appendix A: Installed and Generated Files</w:t>
       </w:r>
-      <w:bookmarkEnd w:id="8"/>
+      <w:bookmarkEnd w:id="11"/>
     </w:p>
     <w:p>
       <w:r>
@@ -6995,6 +8430,7 @@
           <w:rFonts w:ascii="Courier New" w:hAnsi="Courier New"/>
           <w:sz w:val="22"/>
         </w:rPr>
+        <w:lastRenderedPageBreak/>
         <w:t>hamlib-kit.dll</w:t>
       </w:r>
       <w:proofErr w:type="gramEnd"/>
@@ -7822,7 +9258,6 @@
     <w:p/>
     <w:p>
       <w:r>
-        <w:lastRenderedPageBreak/>
         <w:t xml:space="preserve">You might be curious about additional files that appear in the </w:t>
       </w:r>
       <w:r>
@@ -8240,8 +9675,8 @@
           <w:szCs w:val="28"/>
         </w:rPr>
       </w:pPr>
-      <w:bookmarkStart w:id="9" w:name="JT65_Protocol"/>
-      <w:bookmarkEnd w:id="9"/>
+      <w:bookmarkStart w:id="12" w:name="JT65_Protocol"/>
+      <w:bookmarkEnd w:id="12"/>
       <w:r>
         <w:br w:type="page"/>
       </w:r>
@@ -8251,7 +9686,7 @@
         <w:pStyle w:val="Heading1"/>
         <w:spacing w:before="100" w:after="100"/>
       </w:pPr>
-      <w:bookmarkStart w:id="10" w:name="_Toc355004483"/>
+      <w:bookmarkStart w:id="13" w:name="_Toc355257010"/>
       <w:r>
         <w:lastRenderedPageBreak/>
         <w:t>Appendix B:  The JT9</w:t>
@@ -8259,7 +9694,7 @@
       <w:r>
         <w:t xml:space="preserve"> Protocol</w:t>
       </w:r>
-      <w:bookmarkEnd w:id="10"/>
+      <w:bookmarkEnd w:id="13"/>
     </w:p>
     <w:p>
       <w:pPr>
@@ -8334,12 +9769,7 @@
       <w:proofErr w:type="spellEnd"/>
       <w:proofErr w:type="gramEnd"/>
       <w:r>
-        <w:t>.  The generated signal has continuous phase and constant am</w:t>
-      </w:r>
-      <w:bookmarkStart w:id="11" w:name="_GoBack"/>
-      <w:bookmarkEnd w:id="11"/>
-      <w:r>
-        <w:t>plitude, and there are no key clicks.</w:t>
+        <w:t>.  The generated signal has continuous phase and constant amplitude, and there are no key clicks.</w:t>
       </w:r>
     </w:p>
     <w:p>
@@ -8381,7 +9811,7 @@
         <w:tblStyle w:val="TableGrid"/>
         <w:tblW w:w="0" w:type="auto"/>
         <w:tblInd w:w="720" w:type="dxa"/>
-        <w:tblLook w:val="04A0"/>
+        <w:tblLook w:val="04A0" w:firstRow="1" w:lastRow="0" w:firstColumn="1" w:lastColumn="0" w:noHBand="0" w:noVBand="1"/>
       </w:tblPr>
       <w:tblGrid>
         <w:gridCol w:w="1250"/>
@@ -9052,9 +10482,9 @@
         <w:pStyle w:val="Heading1"/>
         <w:spacing w:before="120"/>
       </w:pPr>
-      <w:bookmarkStart w:id="12" w:name="_Toc26540272"/>
-      <w:bookmarkStart w:id="13" w:name="_Toc142881090"/>
-      <w:bookmarkStart w:id="14" w:name="_Toc355004484"/>
+      <w:bookmarkStart w:id="14" w:name="_Toc26540272"/>
+      <w:bookmarkStart w:id="15" w:name="_Toc142881090"/>
+      <w:bookmarkStart w:id="16" w:name="_Toc355257011"/>
       <w:r>
         <w:t>Appendix C</w:t>
       </w:r>
@@ -9067,9 +10497,9 @@
       <w:r>
         <w:t>Source Code</w:t>
       </w:r>
-      <w:bookmarkEnd w:id="12"/>
-      <w:bookmarkEnd w:id="13"/>
       <w:bookmarkEnd w:id="14"/>
+      <w:bookmarkEnd w:id="15"/>
+      <w:bookmarkEnd w:id="16"/>
     </w:p>
     <w:p>
       <w:pPr>
@@ -9109,7 +10539,7 @@
         </w:rPr>
         <w:t xml:space="preserve">under the </w:t>
       </w:r>
-      <w:hyperlink r:id="rId24" w:history="1">
+      <w:hyperlink r:id="rId32" w:history="1">
         <w:r>
           <w:rPr>
             <w:rStyle w:val="Hyperlink"/>
@@ -9154,7 +10584,7 @@
         </w:rPr>
         <w:t xml:space="preserve">itory at </w:t>
       </w:r>
-      <w:hyperlink r:id="rId25" w:history="1">
+      <w:hyperlink r:id="rId33" w:history="1">
         <w:r>
           <w:rPr>
             <w:rStyle w:val="Hyperlink"/>
@@ -9393,7 +10823,7 @@
       </w:r>
     </w:p>
     <w:sectPr>
-      <w:footerReference w:type="default" r:id="rId26"/>
+      <w:footerReference w:type="default" r:id="rId34"/>
       <w:pgSz w:w="12240" w:h="15840"/>
       <w:pgMar w:top="1152" w:right="1440" w:bottom="576" w:left="1440" w:header="720" w:footer="720" w:gutter="0"/>
       <w:cols w:space="720"/>
@@ -9405,7 +10835,7 @@
 </file>
 
 <file path=word/endnotes.xml><?xml version="1.0" encoding="utf-8"?>
-<w:endnotes xmlns:ve="http://schemas.openxmlformats.org/markup-compatibility/2006" xmlns:o="urn:schemas-microsoft-com:office:office" xmlns:r="http://schemas.openxmlformats.org/officeDocument/2006/relationships" xmlns:m="http://schemas.openxmlformats.org/officeDocument/2006/math" xmlns:v="urn:schemas-microsoft-com:vml" xmlns:wp="http://schemas.openxmlformats.org/drawingml/2006/wordprocessingDrawing" xmlns:w10="urn:schemas-microsoft-com:office:word" xmlns:w="http://schemas.openxmlformats.org/wordprocessingml/2006/main" xmlns:wne="http://schemas.microsoft.com/office/word/2006/wordml">
+<w:endnotes xmlns:wpc="http://schemas.microsoft.com/office/word/2010/wordprocessingCanvas" xmlns:mc="http://schemas.openxmlformats.org/markup-compatibility/2006" xmlns:o="urn:schemas-microsoft-com:office:office" xmlns:r="http://schemas.openxmlformats.org/officeDocument/2006/relationships" xmlns:m="http://schemas.openxmlformats.org/officeDocument/2006/math" xmlns:v="urn:schemas-microsoft-com:vml" xmlns:wp14="http://schemas.microsoft.com/office/word/2010/wordprocessingDrawing" xmlns:wp="http://schemas.openxmlformats.org/drawingml/2006/wordprocessingDrawing" xmlns:w10="urn:schemas-microsoft-com:office:word" xmlns:w="http://schemas.openxmlformats.org/wordprocessingml/2006/main" xmlns:w14="http://schemas.microsoft.com/office/word/2010/wordml" xmlns:wpg="http://schemas.microsoft.com/office/word/2010/wordprocessingGroup" xmlns:wpi="http://schemas.microsoft.com/office/word/2010/wordprocessingInk" xmlns:wne="http://schemas.microsoft.com/office/word/2006/wordml" xmlns:wps="http://schemas.microsoft.com/office/word/2010/wordprocessingShape" mc:Ignorable="w14 wp14">
   <w:endnote w:type="separator" w:id="-1">
     <w:p>
       <w:pPr>
@@ -9430,7 +10860,7 @@
 </file>
 
 <file path=word/footer1.xml><?xml version="1.0" encoding="utf-8"?>
-<w:ftr xmlns:ve="http://schemas.openxmlformats.org/markup-compatibility/2006" xmlns:o="urn:schemas-microsoft-com:office:office" xmlns:r="http://schemas.openxmlformats.org/officeDocument/2006/relationships" xmlns:m="http://schemas.openxmlformats.org/officeDocument/2006/math" xmlns:v="urn:schemas-microsoft-com:vml" xmlns:wp="http://schemas.openxmlformats.org/drawingml/2006/wordprocessingDrawing" xmlns:w10="urn:schemas-microsoft-com:office:word" xmlns:w="http://schemas.openxmlformats.org/wordprocessingml/2006/main" xmlns:wne="http://schemas.microsoft.com/office/word/2006/wordml">
+<w:ftr xmlns:wpc="http://schemas.microsoft.com/office/word/2010/wordprocessingCanvas" xmlns:mc="http://schemas.openxmlformats.org/markup-compatibility/2006" xmlns:o="urn:schemas-microsoft-com:office:office" xmlns:r="http://schemas.openxmlformats.org/officeDocument/2006/relationships" xmlns:m="http://schemas.openxmlformats.org/officeDocument/2006/math" xmlns:v="urn:schemas-microsoft-com:vml" xmlns:wp14="http://schemas.microsoft.com/office/word/2010/wordprocessingDrawing" xmlns:wp="http://schemas.openxmlformats.org/drawingml/2006/wordprocessingDrawing" xmlns:w10="urn:schemas-microsoft-com:office:word" xmlns:w="http://schemas.openxmlformats.org/wordprocessingml/2006/main" xmlns:w14="http://schemas.microsoft.com/office/word/2010/wordml" xmlns:wpg="http://schemas.microsoft.com/office/word/2010/wordprocessingGroup" xmlns:wpi="http://schemas.microsoft.com/office/word/2010/wordprocessingInk" xmlns:wne="http://schemas.microsoft.com/office/word/2006/wordml" xmlns:wps="http://schemas.microsoft.com/office/word/2010/wordprocessingShape" mc:Ignorable="w14 wp14">
   <w:sdt>
     <w:sdtPr>
       <w:id w:val="-1410998989"/>
@@ -9463,7 +10893,7 @@
           <w:rPr>
             <w:noProof/>
           </w:rPr>
-          <w:t>5</w:t>
+          <w:t>2</w:t>
         </w:r>
         <w:r>
           <w:rPr>
@@ -9483,7 +10913,7 @@
 </file>
 
 <file path=word/footnotes.xml><?xml version="1.0" encoding="utf-8"?>
-<w:footnotes xmlns:ve="http://schemas.openxmlformats.org/markup-compatibility/2006" xmlns:o="urn:schemas-microsoft-com:office:office" xmlns:r="http://schemas.openxmlformats.org/officeDocument/2006/relationships" xmlns:m="http://schemas.openxmlformats.org/officeDocument/2006/math" xmlns:v="urn:schemas-microsoft-com:vml" xmlns:wp="http://schemas.openxmlformats.org/drawingml/2006/wordprocessingDrawing" xmlns:w10="urn:schemas-microsoft-com:office:word" xmlns:w="http://schemas.openxmlformats.org/wordprocessingml/2006/main" xmlns:wne="http://schemas.microsoft.com/office/word/2006/wordml">
+<w:footnotes xmlns:wpc="http://schemas.microsoft.com/office/word/2010/wordprocessingCanvas" xmlns:mc="http://schemas.openxmlformats.org/markup-compatibility/2006" xmlns:o="urn:schemas-microsoft-com:office:office" xmlns:r="http://schemas.openxmlformats.org/officeDocument/2006/relationships" xmlns:m="http://schemas.openxmlformats.org/officeDocument/2006/math" xmlns:v="urn:schemas-microsoft-com:vml" xmlns:wp14="http://schemas.microsoft.com/office/word/2010/wordprocessingDrawing" xmlns:wp="http://schemas.openxmlformats.org/drawingml/2006/wordprocessingDrawing" xmlns:w10="urn:schemas-microsoft-com:office:word" xmlns:w="http://schemas.openxmlformats.org/wordprocessingml/2006/main" xmlns:w14="http://schemas.microsoft.com/office/word/2010/wordml" xmlns:wpg="http://schemas.microsoft.com/office/word/2010/wordprocessingGroup" xmlns:wpi="http://schemas.microsoft.com/office/word/2010/wordprocessingInk" xmlns:wne="http://schemas.microsoft.com/office/word/2006/wordml" xmlns:wps="http://schemas.microsoft.com/office/word/2010/wordprocessingShape" mc:Ignorable="w14 wp14">
   <w:footnote w:type="separator" w:id="-1">
     <w:p>
       <w:pPr>
@@ -9508,7 +10938,7 @@
 </file>
 
 <file path=word/numbering.xml><?xml version="1.0" encoding="utf-8"?>
-<w:numbering xmlns:ve="http://schemas.openxmlformats.org/markup-compatibility/2006" xmlns:o="urn:schemas-microsoft-com:office:office" xmlns:r="http://schemas.openxmlformats.org/officeDocument/2006/relationships" xmlns:m="http://schemas.openxmlformats.org/officeDocument/2006/math" xmlns:v="urn:schemas-microsoft-com:vml" xmlns:wp="http://schemas.openxmlformats.org/drawingml/2006/wordprocessingDrawing" xmlns:w10="urn:schemas-microsoft-com:office:word" xmlns:w="http://schemas.openxmlformats.org/wordprocessingml/2006/main" xmlns:wne="http://schemas.microsoft.com/office/word/2006/wordml">
+<w:numbering xmlns:wpc="http://schemas.microsoft.com/office/word/2010/wordprocessingCanvas" xmlns:mc="http://schemas.openxmlformats.org/markup-compatibility/2006" xmlns:o="urn:schemas-microsoft-com:office:office" xmlns:r="http://schemas.openxmlformats.org/officeDocument/2006/relationships" xmlns:m="http://schemas.openxmlformats.org/officeDocument/2006/math" xmlns:v="urn:schemas-microsoft-com:vml" xmlns:wp14="http://schemas.microsoft.com/office/word/2010/wordprocessingDrawing" xmlns:wp="http://schemas.openxmlformats.org/drawingml/2006/wordprocessingDrawing" xmlns:w10="urn:schemas-microsoft-com:office:word" xmlns:w="http://schemas.openxmlformats.org/wordprocessingml/2006/main" xmlns:w14="http://schemas.microsoft.com/office/word/2010/wordml" xmlns:wpg="http://schemas.microsoft.com/office/word/2010/wordprocessingGroup" xmlns:wpi="http://schemas.microsoft.com/office/word/2010/wordprocessingInk" xmlns:wne="http://schemas.microsoft.com/office/word/2006/wordml" xmlns:wps="http://schemas.microsoft.com/office/word/2010/wordprocessingShape" mc:Ignorable="w14 wp14">
   <w:abstractNum w:abstractNumId="0">
     <w:nsid w:val="0AF93307"/>
     <w:multiLevelType w:val="hybridMultilevel"/>
@@ -9650,6 +11080,119 @@
     </w:lvl>
   </w:abstractNum>
   <w:abstractNum w:abstractNumId="1">
+    <w:nsid w:val="22956919"/>
+    <w:multiLevelType w:val="hybridMultilevel"/>
+    <w:tmpl w:val="6B8A09F6"/>
+    <w:lvl w:ilvl="0" w:tplc="04090001">
+      <w:start w:val="1"/>
+      <w:numFmt w:val="bullet"/>
+      <w:lvlText w:val=""/>
+      <w:lvlJc w:val="left"/>
+      <w:pPr>
+        <w:ind w:left="720" w:hanging="360"/>
+      </w:pPr>
+      <w:rPr>
+        <w:rFonts w:ascii="Symbol" w:hAnsi="Symbol" w:hint="default"/>
+      </w:rPr>
+    </w:lvl>
+    <w:lvl w:ilvl="1" w:tplc="04090003" w:tentative="1">
+      <w:start w:val="1"/>
+      <w:numFmt w:val="bullet"/>
+      <w:lvlText w:val="o"/>
+      <w:lvlJc w:val="left"/>
+      <w:pPr>
+        <w:ind w:left="1440" w:hanging="360"/>
+      </w:pPr>
+      <w:rPr>
+        <w:rFonts w:ascii="Courier New" w:hAnsi="Courier New" w:cs="Courier New" w:hint="default"/>
+      </w:rPr>
+    </w:lvl>
+    <w:lvl w:ilvl="2" w:tplc="04090005" w:tentative="1">
+      <w:start w:val="1"/>
+      <w:numFmt w:val="bullet"/>
+      <w:lvlText w:val=""/>
+      <w:lvlJc w:val="left"/>
+      <w:pPr>
+        <w:ind w:left="2160" w:hanging="360"/>
+      </w:pPr>
+      <w:rPr>
+        <w:rFonts w:ascii="Wingdings" w:hAnsi="Wingdings" w:hint="default"/>
+      </w:rPr>
+    </w:lvl>
+    <w:lvl w:ilvl="3" w:tplc="04090001" w:tentative="1">
+      <w:start w:val="1"/>
+      <w:numFmt w:val="bullet"/>
+      <w:lvlText w:val=""/>
+      <w:lvlJc w:val="left"/>
+      <w:pPr>
+        <w:ind w:left="2880" w:hanging="360"/>
+      </w:pPr>
+      <w:rPr>
+        <w:rFonts w:ascii="Symbol" w:hAnsi="Symbol" w:hint="default"/>
+      </w:rPr>
+    </w:lvl>
+    <w:lvl w:ilvl="4" w:tplc="04090003" w:tentative="1">
+      <w:start w:val="1"/>
+      <w:numFmt w:val="bullet"/>
+      <w:lvlText w:val="o"/>
+      <w:lvlJc w:val="left"/>
+      <w:pPr>
+        <w:ind w:left="3600" w:hanging="360"/>
+      </w:pPr>
+      <w:rPr>
+        <w:rFonts w:ascii="Courier New" w:hAnsi="Courier New" w:cs="Courier New" w:hint="default"/>
+      </w:rPr>
+    </w:lvl>
+    <w:lvl w:ilvl="5" w:tplc="04090005" w:tentative="1">
+      <w:start w:val="1"/>
+      <w:numFmt w:val="bullet"/>
+      <w:lvlText w:val=""/>
+      <w:lvlJc w:val="left"/>
+      <w:pPr>
+        <w:ind w:left="4320" w:hanging="360"/>
+      </w:pPr>
+      <w:rPr>
+        <w:rFonts w:ascii="Wingdings" w:hAnsi="Wingdings" w:hint="default"/>
+      </w:rPr>
+    </w:lvl>
+    <w:lvl w:ilvl="6" w:tplc="04090001" w:tentative="1">
+      <w:start w:val="1"/>
+      <w:numFmt w:val="bullet"/>
+      <w:lvlText w:val=""/>
+      <w:lvlJc w:val="left"/>
+      <w:pPr>
+        <w:ind w:left="5040" w:hanging="360"/>
+      </w:pPr>
+      <w:rPr>
+        <w:rFonts w:ascii="Symbol" w:hAnsi="Symbol" w:hint="default"/>
+      </w:rPr>
+    </w:lvl>
+    <w:lvl w:ilvl="7" w:tplc="04090003" w:tentative="1">
+      <w:start w:val="1"/>
+      <w:numFmt w:val="bullet"/>
+      <w:lvlText w:val="o"/>
+      <w:lvlJc w:val="left"/>
+      <w:pPr>
+        <w:ind w:left="5760" w:hanging="360"/>
+      </w:pPr>
+      <w:rPr>
+        <w:rFonts w:ascii="Courier New" w:hAnsi="Courier New" w:cs="Courier New" w:hint="default"/>
+      </w:rPr>
+    </w:lvl>
+    <w:lvl w:ilvl="8" w:tplc="04090005" w:tentative="1">
+      <w:start w:val="1"/>
+      <w:numFmt w:val="bullet"/>
+      <w:lvlText w:val=""/>
+      <w:lvlJc w:val="left"/>
+      <w:pPr>
+        <w:ind w:left="6480" w:hanging="360"/>
+      </w:pPr>
+      <w:rPr>
+        <w:rFonts w:ascii="Wingdings" w:hAnsi="Wingdings" w:hint="default"/>
+      </w:rPr>
+    </w:lvl>
+  </w:abstractNum>
+  <w:abstractNum w:abstractNumId="2">
     <w:nsid w:val="2D3510B2"/>
     <w:multiLevelType w:val="hybridMultilevel"/>
     <w:tmpl w:val="52DC41A8"/>
@@ -9735,7 +11278,7 @@
       </w:pPr>
     </w:lvl>
   </w:abstractNum>
-  <w:abstractNum w:abstractNumId="2">
+  <w:abstractNum w:abstractNumId="3">
     <w:nsid w:val="363F52DE"/>
     <w:multiLevelType w:val="multilevel"/>
     <w:tmpl w:val="B3AA3118"/>
@@ -9884,7 +11427,7 @@
       </w:rPr>
     </w:lvl>
   </w:abstractNum>
-  <w:abstractNum w:abstractNumId="3">
+  <w:abstractNum w:abstractNumId="4">
     <w:nsid w:val="40DC0AFD"/>
     <w:multiLevelType w:val="hybridMultilevel"/>
     <w:tmpl w:val="14CC4350"/>
@@ -9970,7 +11513,7 @@
       </w:pPr>
     </w:lvl>
   </w:abstractNum>
-  <w:abstractNum w:abstractNumId="4">
+  <w:abstractNum w:abstractNumId="5">
     <w:nsid w:val="56427958"/>
     <w:multiLevelType w:val="hybridMultilevel"/>
     <w:tmpl w:val="5FF4A312"/>
@@ -10056,7 +11599,7 @@
       </w:pPr>
     </w:lvl>
   </w:abstractNum>
-  <w:abstractNum w:abstractNumId="5">
+  <w:abstractNum w:abstractNumId="6">
     <w:nsid w:val="5C52049D"/>
     <w:multiLevelType w:val="hybridMultilevel"/>
     <w:tmpl w:val="75108932"/>
@@ -10142,7 +11685,7 @@
       </w:pPr>
     </w:lvl>
   </w:abstractNum>
-  <w:abstractNum w:abstractNumId="6">
+  <w:abstractNum w:abstractNumId="7">
     <w:nsid w:val="5D3576F0"/>
     <w:multiLevelType w:val="multilevel"/>
     <w:tmpl w:val="3504382C"/>
@@ -10255,7 +11798,7 @@
       </w:pPr>
     </w:lvl>
   </w:abstractNum>
-  <w:abstractNum w:abstractNumId="7">
+  <w:abstractNum w:abstractNumId="8">
     <w:nsid w:val="62481F0C"/>
     <w:multiLevelType w:val="hybridMultilevel"/>
     <w:tmpl w:val="8F808DAE"/>
@@ -10368,7 +11911,96 @@
       </w:rPr>
     </w:lvl>
   </w:abstractNum>
-  <w:abstractNum w:abstractNumId="8">
+  <w:abstractNum w:abstractNumId="9">
+    <w:nsid w:val="708269D2"/>
+    <w:multiLevelType w:val="hybridMultilevel"/>
+    <w:tmpl w:val="13EC9E74"/>
+    <w:lvl w:ilvl="0" w:tplc="6284F544">
+      <w:start w:val="1"/>
+      <w:numFmt w:val="decimal"/>
+      <w:lvlText w:val="%1."/>
+      <w:lvlJc w:val="left"/>
+      <w:pPr>
+        <w:ind w:left="360" w:hanging="360"/>
+      </w:pPr>
+      <w:rPr>
+        <w:rFonts w:hint="default"/>
+      </w:rPr>
+    </w:lvl>
+    <w:lvl w:ilvl="1" w:tplc="04090019" w:tentative="1">
+      <w:start w:val="1"/>
+      <w:numFmt w:val="lowerLetter"/>
+      <w:lvlText w:val="%2."/>
+      <w:lvlJc w:val="left"/>
+      <w:pPr>
+        <w:ind w:left="1440" w:hanging="360"/>
+      </w:pPr>
+    </w:lvl>
+    <w:lvl w:ilvl="2" w:tplc="0409001B" w:tentative="1">
+      <w:start w:val="1"/>
+      <w:numFmt w:val="lowerRoman"/>
+      <w:lvlText w:val="%3."/>
+      <w:lvlJc w:val="right"/>
+      <w:pPr>
+        <w:ind w:left="2160" w:hanging="180"/>
+      </w:pPr>
+    </w:lvl>
+    <w:lvl w:ilvl="3" w:tplc="0409000F" w:tentative="1">
+      <w:start w:val="1"/>
+      <w:numFmt w:val="decimal"/>
+      <w:lvlText w:val="%4."/>
+      <w:lvlJc w:val="left"/>
+      <w:pPr>
+        <w:ind w:left="2880" w:hanging="360"/>
+      </w:pPr>
+    </w:lvl>
+    <w:lvl w:ilvl="4" w:tplc="04090019" w:tentative="1">
+      <w:start w:val="1"/>
+      <w:numFmt w:val="lowerLetter"/>
+      <w:lvlText w:val="%5."/>
+      <w:lvlJc w:val="left"/>
+      <w:pPr>
+        <w:ind w:left="3600" w:hanging="360"/>
+      </w:pPr>
+    </w:lvl>
+    <w:lvl w:ilvl="5" w:tplc="0409001B" w:tentative="1">
+      <w:start w:val="1"/>
+      <w:numFmt w:val="lowerRoman"/>
+      <w:lvlText w:val="%6."/>
+      <w:lvlJc w:val="right"/>
+      <w:pPr>
+        <w:ind w:left="4320" w:hanging="180"/>
+      </w:pPr>
+    </w:lvl>
+    <w:lvl w:ilvl="6" w:tplc="0409000F" w:tentative="1">
+      <w:start w:val="1"/>
+      <w:numFmt w:val="decimal"/>
+      <w:lvlText w:val="%7."/>
+      <w:lvlJc w:val="left"/>
+      <w:pPr>
+        <w:ind w:left="5040" w:hanging="360"/>
+      </w:pPr>
+    </w:lvl>
+    <w:lvl w:ilvl="7" w:tplc="04090019" w:tentative="1">
+      <w:start w:val="1"/>
+      <w:numFmt w:val="lowerLetter"/>
+      <w:lvlText w:val="%8."/>
+      <w:lvlJc w:val="left"/>
+      <w:pPr>
+        <w:ind w:left="5760" w:hanging="360"/>
+      </w:pPr>
+    </w:lvl>
+    <w:lvl w:ilvl="8" w:tplc="0409001B" w:tentative="1">
+      <w:start w:val="1"/>
+      <w:numFmt w:val="lowerRoman"/>
+      <w:lvlText w:val="%9."/>
+      <w:lvlJc w:val="right"/>
+      <w:pPr>
+        <w:ind w:left="6480" w:hanging="180"/>
+      </w:pPr>
+    </w:lvl>
+  </w:abstractNum>
+  <w:abstractNum w:abstractNumId="10">
     <w:nsid w:val="7D142BA3"/>
     <w:multiLevelType w:val="hybridMultilevel"/>
     <w:tmpl w:val="57501408"/>
@@ -10506,37 +12138,43 @@
     </w:lvl>
   </w:abstractNum>
   <w:num w:numId="1">
-    <w:abstractNumId w:val="2"/>
+    <w:abstractNumId w:val="3"/>
   </w:num>
   <w:num w:numId="2">
+    <w:abstractNumId w:val="8"/>
+  </w:num>
+  <w:num w:numId="3">
     <w:abstractNumId w:val="7"/>
   </w:num>
-  <w:num w:numId="3">
-    <w:abstractNumId w:val="6"/>
-  </w:num>
   <w:num w:numId="4">
-    <w:abstractNumId w:val="1"/>
+    <w:abstractNumId w:val="2"/>
   </w:num>
   <w:num w:numId="5">
     <w:abstractNumId w:val="0"/>
   </w:num>
   <w:num w:numId="6">
-    <w:abstractNumId w:val="3"/>
+    <w:abstractNumId w:val="4"/>
   </w:num>
   <w:num w:numId="7">
+    <w:abstractNumId w:val="6"/>
+  </w:num>
+  <w:num w:numId="8">
     <w:abstractNumId w:val="5"/>
   </w:num>
-  <w:num w:numId="8">
-    <w:abstractNumId w:val="4"/>
+  <w:num w:numId="9">
+    <w:abstractNumId w:val="10"/>
   </w:num>
-  <w:num w:numId="9">
-    <w:abstractNumId w:val="8"/>
+  <w:num w:numId="10">
+    <w:abstractNumId w:val="9"/>
+  </w:num>
+  <w:num w:numId="11">
+    <w:abstractNumId w:val="1"/>
   </w:num>
 </w:numbering>
 </file>
 
 <file path=word/styles.xml><?xml version="1.0" encoding="utf-8"?>
-<w:styles xmlns:r="http://schemas.openxmlformats.org/officeDocument/2006/relationships" xmlns:w="http://schemas.openxmlformats.org/wordprocessingml/2006/main">
+<w:styles xmlns:mc="http://schemas.openxmlformats.org/markup-compatibility/2006" xmlns:r="http://schemas.openxmlformats.org/officeDocument/2006/relationships" xmlns:w="http://schemas.openxmlformats.org/wordprocessingml/2006/main" xmlns:w14="http://schemas.microsoft.com/office/word/2010/wordml" mc:Ignorable="w14">
   <w:docDefaults>
     <w:rPrDefault>
       <w:rPr>
@@ -10757,7 +12395,6 @@
     <w:uiPriority w:val="99"/>
     <w:semiHidden/>
     <w:unhideWhenUsed/>
-    <w:qFormat/>
     <w:tblPr>
       <w:tblInd w:w="0" w:type="dxa"/>
       <w:tblCellMar>
@@ -11346,6 +12983,7 @@
   <w:style w:type="character" w:default="1" w:styleId="DefaultParagraphFont">
     <w:name w:val="Default Paragraph Font"/>
     <w:uiPriority w:val="1"/>
+    <w:semiHidden/>
     <w:unhideWhenUsed/>
   </w:style>
   <w:style w:type="table" w:default="1" w:styleId="TableNormal">
@@ -12018,7 +13656,7 @@
 </file>
 
 <file path=customXml/itemProps1.xml><?xml version="1.0" encoding="utf-8"?>
-<ds:datastoreItem xmlns:ds="http://schemas.openxmlformats.org/officeDocument/2006/customXml" ds:itemID="{3D246B5F-2E39-4981-B18E-F64BFFA9A0F1}">
+<ds:datastoreItem xmlns:ds="http://schemas.openxmlformats.org/officeDocument/2006/customXml" ds:itemID="{46DA675B-7CCC-440D-8896-8B7C085FEA3E}">
   <ds:schemaRefs>
     <ds:schemaRef ds:uri="http://schemas.openxmlformats.org/officeDocument/2006/bibliography"/>
   </ds:schemaRefs>

</xml_diff>

<commit_message>
Updates to User's Guide and ChangeLog.
</commit_message>
<xml_diff>
--- a/branches/wsjtx/WSJT-X_Users_Guide.docx
+++ b/branches/wsjtx/WSJT-X_Users_Guide.docx
@@ -1,6 +1,6 @@
 
 <file path=word/document.xml><?xml version="1.0" encoding="utf-8"?>
-<w:document xmlns:wpc="http://schemas.microsoft.com/office/word/2010/wordprocessingCanvas" xmlns:mc="http://schemas.openxmlformats.org/markup-compatibility/2006" xmlns:o="urn:schemas-microsoft-com:office:office" xmlns:r="http://schemas.openxmlformats.org/officeDocument/2006/relationships" xmlns:m="http://schemas.openxmlformats.org/officeDocument/2006/math" xmlns:v="urn:schemas-microsoft-com:vml" xmlns:wp14="http://schemas.microsoft.com/office/word/2010/wordprocessingDrawing" xmlns:wp="http://schemas.openxmlformats.org/drawingml/2006/wordprocessingDrawing" xmlns:w10="urn:schemas-microsoft-com:office:word" xmlns:w="http://schemas.openxmlformats.org/wordprocessingml/2006/main" xmlns:w14="http://schemas.microsoft.com/office/word/2010/wordml" xmlns:wpg="http://schemas.microsoft.com/office/word/2010/wordprocessingGroup" xmlns:wpi="http://schemas.microsoft.com/office/word/2010/wordprocessingInk" xmlns:wne="http://schemas.microsoft.com/office/word/2006/wordml" xmlns:wps="http://schemas.microsoft.com/office/word/2010/wordprocessingShape" mc:Ignorable="w14 wp14">
+<w:document xmlns:ve="http://schemas.openxmlformats.org/markup-compatibility/2006" xmlns:o="urn:schemas-microsoft-com:office:office" xmlns:r="http://schemas.openxmlformats.org/officeDocument/2006/relationships" xmlns:m="http://schemas.openxmlformats.org/officeDocument/2006/math" xmlns:v="urn:schemas-microsoft-com:vml" xmlns:wp="http://schemas.openxmlformats.org/drawingml/2006/wordprocessingDrawing" xmlns:w10="urn:schemas-microsoft-com:office:word" xmlns:w="http://schemas.openxmlformats.org/wordprocessingml/2006/main" xmlns:wne="http://schemas.microsoft.com/office/word/2006/wordml">
   <w:body>
     <w:p>
       <w:pPr>
@@ -314,7 +314,7 @@
           <w:r>
             <w:fldChar w:fldCharType="separate"/>
           </w:r>
-          <w:hyperlink w:anchor="_Toc355256999" w:history="1">
+          <w:hyperlink w:anchor="_Toc355263474" w:history="1">
             <w:r>
               <w:rPr>
                 <w:rStyle w:val="Hyperlink"/>
@@ -341,7 +341,7 @@
                 <w:noProof/>
                 <w:webHidden/>
               </w:rPr>
-              <w:instrText xml:space="preserve"> PAGEREF _Toc355256999 \h </w:instrText>
+              <w:instrText xml:space="preserve"> PAGEREF _Toc355263474 \h </w:instrText>
             </w:r>
             <w:r>
               <w:rPr>
@@ -385,7 +385,7 @@
               <w:szCs w:val="22"/>
             </w:rPr>
           </w:pPr>
-          <w:hyperlink w:anchor="_Toc355257000" w:history="1">
+          <w:hyperlink w:anchor="_Toc355263475" w:history="1">
             <w:r>
               <w:rPr>
                 <w:rStyle w:val="Hyperlink"/>
@@ -412,7 +412,7 @@
                 <w:noProof/>
                 <w:webHidden/>
               </w:rPr>
-              <w:instrText xml:space="preserve"> PAGEREF _Toc355257000 \h </w:instrText>
+              <w:instrText xml:space="preserve"> PAGEREF _Toc355263475 \h </w:instrText>
             </w:r>
             <w:r>
               <w:rPr>
@@ -456,7 +456,7 @@
               <w:szCs w:val="22"/>
             </w:rPr>
           </w:pPr>
-          <w:hyperlink w:anchor="_Toc355257001" w:history="1">
+          <w:hyperlink w:anchor="_Toc355263476" w:history="1">
             <w:r>
               <w:rPr>
                 <w:rStyle w:val="Hyperlink"/>
@@ -483,7 +483,7 @@
                 <w:noProof/>
                 <w:webHidden/>
               </w:rPr>
-              <w:instrText xml:space="preserve"> PAGEREF _Toc355257001 \h </w:instrText>
+              <w:instrText xml:space="preserve"> PAGEREF _Toc355263476 \h </w:instrText>
             </w:r>
             <w:r>
               <w:rPr>
@@ -527,7 +527,7 @@
               <w:szCs w:val="22"/>
             </w:rPr>
           </w:pPr>
-          <w:hyperlink w:anchor="_Toc355257002" w:history="1">
+          <w:hyperlink w:anchor="_Toc355263477" w:history="1">
             <w:r>
               <w:rPr>
                 <w:rStyle w:val="Hyperlink"/>
@@ -554,7 +554,7 @@
                 <w:noProof/>
                 <w:webHidden/>
               </w:rPr>
-              <w:instrText xml:space="preserve"> PAGEREF _Toc355257002 \h </w:instrText>
+              <w:instrText xml:space="preserve"> PAGEREF _Toc355263477 \h </w:instrText>
             </w:r>
             <w:r>
               <w:rPr>
@@ -598,7 +598,7 @@
               <w:szCs w:val="22"/>
             </w:rPr>
           </w:pPr>
-          <w:hyperlink w:anchor="_Toc355257003" w:history="1">
+          <w:hyperlink w:anchor="_Toc355263478" w:history="1">
             <w:r>
               <w:rPr>
                 <w:rStyle w:val="Hyperlink"/>
@@ -625,7 +625,7 @@
                 <w:noProof/>
                 <w:webHidden/>
               </w:rPr>
-              <w:instrText xml:space="preserve"> PAGEREF _Toc355257003 \h </w:instrText>
+              <w:instrText xml:space="preserve"> PAGEREF _Toc355263478 \h </w:instrText>
             </w:r>
             <w:r>
               <w:rPr>
@@ -669,7 +669,7 @@
               <w:szCs w:val="22"/>
             </w:rPr>
           </w:pPr>
-          <w:hyperlink w:anchor="_Toc355257004" w:history="1">
+          <w:hyperlink w:anchor="_Toc355263479" w:history="1">
             <w:r>
               <w:rPr>
                 <w:rStyle w:val="Hyperlink"/>
@@ -696,7 +696,7 @@
                 <w:noProof/>
                 <w:webHidden/>
               </w:rPr>
-              <w:instrText xml:space="preserve"> PAGEREF _Toc355257004 \h </w:instrText>
+              <w:instrText xml:space="preserve"> PAGEREF _Toc355263479 \h </w:instrText>
             </w:r>
             <w:r>
               <w:rPr>
@@ -740,7 +740,7 @@
               <w:szCs w:val="22"/>
             </w:rPr>
           </w:pPr>
-          <w:hyperlink w:anchor="_Toc355257005" w:history="1">
+          <w:hyperlink w:anchor="_Toc355263480" w:history="1">
             <w:r>
               <w:rPr>
                 <w:rStyle w:val="Hyperlink"/>
@@ -767,7 +767,7 @@
                 <w:noProof/>
                 <w:webHidden/>
               </w:rPr>
-              <w:instrText xml:space="preserve"> PAGEREF _Toc355257005 \h </w:instrText>
+              <w:instrText xml:space="preserve"> PAGEREF _Toc355263480 \h </w:instrText>
             </w:r>
             <w:r>
               <w:rPr>
@@ -811,7 +811,7 @@
               <w:szCs w:val="22"/>
             </w:rPr>
           </w:pPr>
-          <w:hyperlink w:anchor="_Toc355257006" w:history="1">
+          <w:hyperlink w:anchor="_Toc355263481" w:history="1">
             <w:r>
               <w:rPr>
                 <w:rStyle w:val="Hyperlink"/>
@@ -838,7 +838,7 @@
                 <w:noProof/>
                 <w:webHidden/>
               </w:rPr>
-              <w:instrText xml:space="preserve"> PAGEREF _Toc355257006 \h </w:instrText>
+              <w:instrText xml:space="preserve"> PAGEREF _Toc355263481 \h </w:instrText>
             </w:r>
             <w:r>
               <w:rPr>
@@ -882,7 +882,7 @@
               <w:szCs w:val="22"/>
             </w:rPr>
           </w:pPr>
-          <w:hyperlink w:anchor="_Toc355257007" w:history="1">
+          <w:hyperlink w:anchor="_Toc355263482" w:history="1">
             <w:r>
               <w:rPr>
                 <w:rStyle w:val="Hyperlink"/>
@@ -909,7 +909,7 @@
                 <w:noProof/>
                 <w:webHidden/>
               </w:rPr>
-              <w:instrText xml:space="preserve"> PAGEREF _Toc355257007 \h </w:instrText>
+              <w:instrText xml:space="preserve"> PAGEREF _Toc355263482 \h </w:instrText>
             </w:r>
             <w:r>
               <w:rPr>
@@ -953,13 +953,13 @@
               <w:szCs w:val="22"/>
             </w:rPr>
           </w:pPr>
-          <w:hyperlink w:anchor="_Toc355257008" w:history="1">
+          <w:hyperlink w:anchor="_Toc355263483" w:history="1">
             <w:r>
               <w:rPr>
                 <w:rStyle w:val="Hyperlink"/>
                 <w:noProof/>
               </w:rPr>
-              <w:t>Acknowledgments</w:t>
+              <w:t>Under the Hood: Transmitting, Receiving, and Decoding Details</w:t>
             </w:r>
             <w:r>
               <w:rPr>
@@ -980,7 +980,7 @@
                 <w:noProof/>
                 <w:webHidden/>
               </w:rPr>
-              <w:instrText xml:space="preserve"> PAGEREF _Toc355257008 \h </w:instrText>
+              <w:instrText xml:space="preserve"> PAGEREF _Toc355263483 \h </w:instrText>
             </w:r>
             <w:r>
               <w:rPr>
@@ -1024,13 +1024,13 @@
               <w:szCs w:val="22"/>
             </w:rPr>
           </w:pPr>
-          <w:hyperlink w:anchor="_Toc355257009" w:history="1">
+          <w:hyperlink w:anchor="_Toc355263484" w:history="1">
             <w:r>
               <w:rPr>
                 <w:rStyle w:val="Hyperlink"/>
                 <w:noProof/>
               </w:rPr>
-              <w:t>Appendix A: Installed and Generated Files</w:t>
+              <w:t>Acknowledgments</w:t>
             </w:r>
             <w:r>
               <w:rPr>
@@ -1051,7 +1051,7 @@
                 <w:noProof/>
                 <w:webHidden/>
               </w:rPr>
-              <w:instrText xml:space="preserve"> PAGEREF _Toc355257009 \h </w:instrText>
+              <w:instrText xml:space="preserve"> PAGEREF _Toc355263484 \h </w:instrText>
             </w:r>
             <w:r>
               <w:rPr>
@@ -1095,13 +1095,13 @@
               <w:szCs w:val="22"/>
             </w:rPr>
           </w:pPr>
-          <w:hyperlink w:anchor="_Toc355257010" w:history="1">
+          <w:hyperlink w:anchor="_Toc355263485" w:history="1">
             <w:r>
               <w:rPr>
                 <w:rStyle w:val="Hyperlink"/>
                 <w:noProof/>
               </w:rPr>
-              <w:t>Appendix B:  The JT9 Protocol</w:t>
+              <w:t>Appendix A: Installed and Generated Files</w:t>
             </w:r>
             <w:r>
               <w:rPr>
@@ -1122,7 +1122,7 @@
                 <w:noProof/>
                 <w:webHidden/>
               </w:rPr>
-              <w:instrText xml:space="preserve"> PAGEREF _Toc355257010 \h </w:instrText>
+              <w:instrText xml:space="preserve"> PAGEREF _Toc355263485 \h </w:instrText>
             </w:r>
             <w:r>
               <w:rPr>
@@ -1142,7 +1142,7 @@
                 <w:noProof/>
                 <w:webHidden/>
               </w:rPr>
-              <w:t>19</w:t>
+              <w:t>18</w:t>
             </w:r>
             <w:r>
               <w:rPr>
@@ -1166,7 +1166,78 @@
               <w:szCs w:val="22"/>
             </w:rPr>
           </w:pPr>
-          <w:hyperlink w:anchor="_Toc355257011" w:history="1">
+          <w:hyperlink w:anchor="_Toc355263486" w:history="1">
+            <w:r>
+              <w:rPr>
+                <w:rStyle w:val="Hyperlink"/>
+                <w:noProof/>
+              </w:rPr>
+              <w:t>Appendix B:  The JT9 Protocol</w:t>
+            </w:r>
+            <w:r>
+              <w:rPr>
+                <w:noProof/>
+                <w:webHidden/>
+              </w:rPr>
+              <w:tab/>
+            </w:r>
+            <w:r>
+              <w:rPr>
+                <w:noProof/>
+                <w:webHidden/>
+              </w:rPr>
+              <w:fldChar w:fldCharType="begin"/>
+            </w:r>
+            <w:r>
+              <w:rPr>
+                <w:noProof/>
+                <w:webHidden/>
+              </w:rPr>
+              <w:instrText xml:space="preserve"> PAGEREF _Toc355263486 \h </w:instrText>
+            </w:r>
+            <w:r>
+              <w:rPr>
+                <w:noProof/>
+                <w:webHidden/>
+              </w:rPr>
+            </w:r>
+            <w:r>
+              <w:rPr>
+                <w:noProof/>
+                <w:webHidden/>
+              </w:rPr>
+              <w:fldChar w:fldCharType="separate"/>
+            </w:r>
+            <w:r>
+              <w:rPr>
+                <w:noProof/>
+                <w:webHidden/>
+              </w:rPr>
+              <w:t>19</w:t>
+            </w:r>
+            <w:r>
+              <w:rPr>
+                <w:noProof/>
+                <w:webHidden/>
+              </w:rPr>
+              <w:fldChar w:fldCharType="end"/>
+            </w:r>
+          </w:hyperlink>
+        </w:p>
+        <w:p>
+          <w:pPr>
+            <w:pStyle w:val="TOC1"/>
+            <w:tabs>
+              <w:tab w:val="right" w:leader="dot" w:pos="9350"/>
+            </w:tabs>
+            <w:rPr>
+              <w:rFonts w:eastAsiaTheme="minorEastAsia" w:cstheme="minorBidi"/>
+              <w:noProof/>
+              <w:sz w:val="22"/>
+              <w:szCs w:val="22"/>
+            </w:rPr>
+          </w:pPr>
+          <w:hyperlink w:anchor="_Toc355263487" w:history="1">
             <w:r>
               <w:rPr>
                 <w:rStyle w:val="Hyperlink"/>
@@ -1193,7 +1264,7 @@
                 <w:noProof/>
                 <w:webHidden/>
               </w:rPr>
-              <w:instrText xml:space="preserve"> PAGEREF _Toc355257011 \h </w:instrText>
+              <w:instrText xml:space="preserve"> PAGEREF _Toc355263487 \h </w:instrText>
             </w:r>
             <w:r>
               <w:rPr>
@@ -1213,7 +1284,7 @@
                 <w:noProof/>
                 <w:webHidden/>
               </w:rPr>
-              <w:t>19</w:t>
+              <w:t>20</w:t>
             </w:r>
             <w:r>
               <w:rPr>
@@ -1255,7 +1326,7 @@
       <w:pPr>
         <w:pStyle w:val="Heading1"/>
       </w:pPr>
-      <w:bookmarkStart w:id="1" w:name="_Toc355256999"/>
+      <w:bookmarkStart w:id="1" w:name="_Toc355263474"/>
       <w:r>
         <w:lastRenderedPageBreak/>
         <w:t>Introduction</w:t>
@@ -1263,7 +1334,7 @@
       <w:bookmarkEnd w:id="1"/>
     </w:p>
     <w:p>
-      <w:hyperlink r:id="rId9" w:history="1">
+      <w:hyperlink r:id="rId8" w:history="1">
         <w:r>
           <w:rPr>
             <w:rStyle w:val="Hyperlink"/>
@@ -1677,7 +1748,7 @@
       <w:r>
         <w:t xml:space="preserve"> to K1JT and the rest of the development team.  The project’s source-code repository can be found at </w:t>
       </w:r>
-      <w:hyperlink r:id="rId10" w:history="1">
+      <w:hyperlink r:id="rId9" w:history="1">
         <w:r>
           <w:rPr>
             <w:rStyle w:val="Hyperlink"/>
@@ -1708,7 +1779,7 @@
       <w:pPr>
         <w:pStyle w:val="Heading1"/>
       </w:pPr>
-      <w:bookmarkStart w:id="2" w:name="_Toc355257000"/>
+      <w:bookmarkStart w:id="2" w:name="_Toc355263475"/>
       <w:r>
         <w:lastRenderedPageBreak/>
         <w:t>System</w:t>
@@ -1939,7 +2010,7 @@
         </w:rPr>
         <w:t xml:space="preserve"> </w:t>
       </w:r>
-      <w:hyperlink r:id="rId11" w:history="1">
+      <w:hyperlink r:id="rId10" w:history="1">
         <w:r>
           <w:rPr>
             <w:rFonts w:ascii="Arial" w:eastAsia="Times New Roman" w:hAnsi="Arial" w:cs="Arial"/>
@@ -1966,7 +2037,7 @@
       <w:pPr>
         <w:pStyle w:val="Heading1"/>
       </w:pPr>
-      <w:bookmarkStart w:id="3" w:name="_Toc355257001"/>
+      <w:bookmarkStart w:id="3" w:name="_Toc355263476"/>
       <w:r>
         <w:t>Ins</w:t>
       </w:r>
@@ -2008,7 +2079,7 @@
         </w:rPr>
         <w:t xml:space="preserve"> can be downloaded from the WSJT Home Page at </w:t>
       </w:r>
-      <w:hyperlink r:id="rId12" w:history="1">
+      <w:hyperlink r:id="rId11" w:history="1">
         <w:r>
           <w:rPr>
             <w:rStyle w:val="Hyperlink"/>
@@ -2092,7 +2163,7 @@
         </w:rPr>
         <w:t xml:space="preserve"> at </w:t>
       </w:r>
-      <w:hyperlink r:id="rId13" w:history="1">
+      <w:hyperlink r:id="rId12" w:history="1">
         <w:r>
           <w:rPr>
             <w:rStyle w:val="Hyperlink"/>
@@ -2509,10 +2580,10 @@
                     <pic:cNvPicPr/>
                   </pic:nvPicPr>
                   <pic:blipFill>
-                    <a:blip r:embed="rId14">
+                    <a:blip r:embed="rId13" cstate="print">
                       <a:extLst>
                         <a:ext uri="{28A0092B-C50C-407E-A947-70E740481C1C}">
-                          <a14:useLocalDpi xmlns:a14="http://schemas.microsoft.com/office/drawing/2010/main" val="0"/>
+                          <a14:useLocalDpi xmlns:a14="http://schemas.microsoft.com/office/drawing/2010/main" xmlns:wps="http://schemas.microsoft.com/office/word/2010/wordprocessingShape" xmlns:wpi="http://schemas.microsoft.com/office/word/2010/wordprocessingInk" xmlns:wpg="http://schemas.microsoft.com/office/word/2010/wordprocessingGroup" xmlns:w14="http://schemas.microsoft.com/office/word/2010/wordml" xmlns:w="http://schemas.openxmlformats.org/wordprocessingml/2006/main" xmlns:w10="urn:schemas-microsoft-com:office:word" xmlns:wp14="http://schemas.microsoft.com/office/word/2010/wordprocessingDrawing" xmlns:v="urn:schemas-microsoft-com:vml" xmlns:o="urn:schemas-microsoft-com:office:office" xmlns:mc="http://schemas.openxmlformats.org/markup-compatibility/2006" xmlns:wpc="http://schemas.microsoft.com/office/word/2010/wordprocessingCanvas" xmlns="" val="0"/>
                         </a:ext>
                       </a:extLst>
                     </a:blip>
@@ -2630,7 +2701,6 @@
           <w:szCs w:val="28"/>
         </w:rPr>
       </w:pPr>
-      <w:bookmarkStart w:id="4" w:name="_Toc355257002"/>
       <w:r>
         <w:br w:type="page"/>
       </w:r>
@@ -2639,6 +2709,7 @@
       <w:pPr>
         <w:pStyle w:val="Heading1"/>
       </w:pPr>
+      <w:bookmarkStart w:id="4" w:name="_Toc355263477"/>
       <w:r>
         <w:lastRenderedPageBreak/>
         <w:t>Basic Operating Tutorial</w:t>
@@ -2891,7 +2962,7 @@
           <w:noProof/>
         </w:rPr>
         <w:drawing>
-          <wp:inline distT="0" distB="0" distL="0" distR="0" wp14:anchorId="567CE367" wp14:editId="102CCAE6">
+          <wp:inline distT="0" distB="0" distL="0" distR="0">
             <wp:extent cx="5943600" cy="2322830"/>
             <wp:effectExtent l="0" t="0" r="0" b="0"/>
             <wp:docPr id="13" name="Picture 13"/>
@@ -2906,10 +2977,10 @@
                     <pic:cNvPicPr/>
                   </pic:nvPicPr>
                   <pic:blipFill>
-                    <a:blip r:embed="rId15" cstate="print">
+                    <a:blip r:embed="rId14" cstate="print">
                       <a:extLst>
                         <a:ext uri="{28A0092B-C50C-407E-A947-70E740481C1C}">
-                          <a14:useLocalDpi xmlns:a14="http://schemas.microsoft.com/office/drawing/2010/main" val="0"/>
+                          <a14:useLocalDpi xmlns:a14="http://schemas.microsoft.com/office/drawing/2010/main" xmlns:wps="http://schemas.microsoft.com/office/word/2010/wordprocessingShape" xmlns:wpi="http://schemas.microsoft.com/office/word/2010/wordprocessingInk" xmlns:wpg="http://schemas.microsoft.com/office/word/2010/wordprocessingGroup" xmlns:w14="http://schemas.microsoft.com/office/word/2010/wordml" xmlns:w="http://schemas.openxmlformats.org/wordprocessingml/2006/main" xmlns:w10="urn:schemas-microsoft-com:office:word" xmlns:wp14="http://schemas.microsoft.com/office/word/2010/wordprocessingDrawing" xmlns:v="urn:schemas-microsoft-com:vml" xmlns:o="urn:schemas-microsoft-com:office:office" xmlns:mc="http://schemas.openxmlformats.org/markup-compatibility/2006" xmlns:wpc="http://schemas.microsoft.com/office/word/2010/wordprocessingCanvas" xmlns="" val="0"/>
                         </a:ext>
                       </a:extLst>
                     </a:blip>
@@ -3028,7 +3099,7 @@
         </w:rPr>
         <w:lastRenderedPageBreak/>
         <w:drawing>
-          <wp:inline distT="0" distB="0" distL="0" distR="0" wp14:anchorId="2834576E" wp14:editId="7B0ADF6A">
+          <wp:inline distT="0" distB="0" distL="0" distR="0">
             <wp:extent cx="5943600" cy="4377690"/>
             <wp:effectExtent l="0" t="0" r="0" b="0"/>
             <wp:docPr id="14" name="Picture 14"/>
@@ -3043,10 +3114,10 @@
                     <pic:cNvPicPr/>
                   </pic:nvPicPr>
                   <pic:blipFill>
-                    <a:blip r:embed="rId16" cstate="print">
+                    <a:blip r:embed="rId15" cstate="print">
                       <a:extLst>
                         <a:ext uri="{28A0092B-C50C-407E-A947-70E740481C1C}">
-                          <a14:useLocalDpi xmlns:a14="http://schemas.microsoft.com/office/drawing/2010/main" val="0"/>
+                          <a14:useLocalDpi xmlns:a14="http://schemas.microsoft.com/office/drawing/2010/main" xmlns:wps="http://schemas.microsoft.com/office/word/2010/wordprocessingShape" xmlns:wpi="http://schemas.microsoft.com/office/word/2010/wordprocessingInk" xmlns:wpg="http://schemas.microsoft.com/office/word/2010/wordprocessingGroup" xmlns:w14="http://schemas.microsoft.com/office/word/2010/wordml" xmlns:w="http://schemas.openxmlformats.org/wordprocessingml/2006/main" xmlns:w10="urn:schemas-microsoft-com:office:word" xmlns:wp14="http://schemas.microsoft.com/office/word/2010/wordprocessingDrawing" xmlns:v="urn:schemas-microsoft-com:vml" xmlns:o="urn:schemas-microsoft-com:office:office" xmlns:mc="http://schemas.openxmlformats.org/markup-compatibility/2006" xmlns:wpc="http://schemas.microsoft.com/office/word/2010/wordprocessingCanvas" xmlns="" val="0"/>
                         </a:ext>
                       </a:extLst>
                     </a:blip>
@@ -4695,7 +4766,7 @@
       <w:pPr>
         <w:pStyle w:val="Heading1"/>
       </w:pPr>
-      <w:bookmarkStart w:id="5" w:name="_Toc355257003"/>
+      <w:bookmarkStart w:id="5" w:name="_Toc355263478"/>
       <w:r>
         <w:t>Making QSOs</w:t>
       </w:r>
@@ -5266,7 +5337,7 @@
       <w:pPr>
         <w:pStyle w:val="Heading1"/>
       </w:pPr>
-      <w:bookmarkStart w:id="6" w:name="_Toc355257004"/>
+      <w:bookmarkStart w:id="6" w:name="_Toc355263479"/>
       <w:r>
         <w:t xml:space="preserve">On-Screen </w:t>
       </w:r>
@@ -5313,10 +5384,10 @@
                     <pic:cNvPicPr/>
                   </pic:nvPicPr>
                   <pic:blipFill>
-                    <a:blip r:embed="rId17">
+                    <a:blip r:embed="rId16" cstate="print">
                       <a:extLst>
                         <a:ext uri="{28A0092B-C50C-407E-A947-70E740481C1C}">
-                          <a14:useLocalDpi xmlns:a14="http://schemas.microsoft.com/office/drawing/2010/main" val="0"/>
+                          <a14:useLocalDpi xmlns:a14="http://schemas.microsoft.com/office/drawing/2010/main" xmlns:wps="http://schemas.microsoft.com/office/word/2010/wordprocessingShape" xmlns:wpi="http://schemas.microsoft.com/office/word/2010/wordprocessingInk" xmlns:wpg="http://schemas.microsoft.com/office/word/2010/wordprocessingGroup" xmlns:w14="http://schemas.microsoft.com/office/word/2010/wordml" xmlns:w="http://schemas.openxmlformats.org/wordprocessingml/2006/main" xmlns:w10="urn:schemas-microsoft-com:office:word" xmlns:wp14="http://schemas.microsoft.com/office/word/2010/wordprocessingDrawing" xmlns:v="urn:schemas-microsoft-com:vml" xmlns:o="urn:schemas-microsoft-com:office:office" xmlns:mc="http://schemas.openxmlformats.org/markup-compatibility/2006" xmlns:wpc="http://schemas.microsoft.com/office/word/2010/wordprocessingCanvas" xmlns="" val="0"/>
                         </a:ext>
                       </a:extLst>
                     </a:blip>
@@ -5379,9 +5450,9 @@
         </w:rPr>
         <w:drawing>
           <wp:inline distT="0" distB="0" distL="0" distR="0">
-            <wp:extent cx="4153480" cy="3029373"/>
-            <wp:effectExtent l="0" t="0" r="0" b="0"/>
-            <wp:docPr id="12" name="Picture 12"/>
+            <wp:extent cx="4171950" cy="3048000"/>
+            <wp:effectExtent l="19050" t="0" r="0" b="0"/>
+            <wp:docPr id="1" name="Picture 1"/>
             <wp:cNvGraphicFramePr>
               <a:graphicFrameLocks xmlns:a="http://schemas.openxmlformats.org/drawingml/2006/main" noChangeAspect="1"/>
             </wp:cNvGraphicFramePr>
@@ -5389,29 +5460,33 @@
               <a:graphicData uri="http://schemas.openxmlformats.org/drawingml/2006/picture">
                 <pic:pic xmlns:pic="http://schemas.openxmlformats.org/drawingml/2006/picture">
                   <pic:nvPicPr>
-                    <pic:cNvPr id="0" name="qso.png"/>
-                    <pic:cNvPicPr/>
+                    <pic:cNvPr id="0" name="Picture 1"/>
+                    <pic:cNvPicPr>
+                      <a:picLocks noChangeAspect="1" noChangeArrowheads="1"/>
+                    </pic:cNvPicPr>
                   </pic:nvPicPr>
                   <pic:blipFill>
-                    <a:blip r:embed="rId18">
-                      <a:extLst>
-                        <a:ext uri="{28A0092B-C50C-407E-A947-70E740481C1C}">
-                          <a14:useLocalDpi xmlns:a14="http://schemas.microsoft.com/office/drawing/2010/main" val="0"/>
-                        </a:ext>
-                      </a:extLst>
-                    </a:blip>
+                    <a:blip r:embed="rId17" cstate="print"/>
+                    <a:srcRect/>
                     <a:stretch>
                       <a:fillRect/>
                     </a:stretch>
                   </pic:blipFill>
-                  <pic:spPr>
+                  <pic:spPr bwMode="auto">
                     <a:xfrm>
                       <a:off x="0" y="0"/>
-                      <a:ext cx="4153480" cy="3029373"/>
+                      <a:ext cx="4171950" cy="3048000"/>
                     </a:xfrm>
                     <a:prstGeom prst="rect">
                       <a:avLst/>
                     </a:prstGeom>
+                    <a:noFill/>
+                    <a:ln w="9525">
+                      <a:noFill/>
+                      <a:miter lim="800000"/>
+                      <a:headEnd/>
+                      <a:tailEnd/>
+                    </a:ln>
                   </pic:spPr>
                 </pic:pic>
               </a:graphicData>
@@ -5659,10 +5734,10 @@
                     </pic:cNvPicPr>
                   </pic:nvPicPr>
                   <pic:blipFill>
-                    <a:blip r:embed="rId19">
+                    <a:blip r:embed="rId18" cstate="print">
                       <a:extLst>
                         <a:ext uri="{28A0092B-C50C-407E-A947-70E740481C1C}">
-                          <a14:useLocalDpi xmlns:a14="http://schemas.microsoft.com/office/drawing/2010/main" val="0"/>
+                          <a14:useLocalDpi xmlns:a14="http://schemas.microsoft.com/office/drawing/2010/main" xmlns:wps="http://schemas.microsoft.com/office/word/2010/wordprocessingShape" xmlns:wpi="http://schemas.microsoft.com/office/word/2010/wordprocessingInk" xmlns:wpg="http://schemas.microsoft.com/office/word/2010/wordprocessingGroup" xmlns:w14="http://schemas.microsoft.com/office/word/2010/wordml" xmlns:w="http://schemas.openxmlformats.org/wordprocessingml/2006/main" xmlns:w10="urn:schemas-microsoft-com:office:word" xmlns:wp14="http://schemas.microsoft.com/office/word/2010/wordprocessingDrawing" xmlns:v="urn:schemas-microsoft-com:vml" xmlns:o="urn:schemas-microsoft-com:office:office" xmlns:mc="http://schemas.openxmlformats.org/markup-compatibility/2006" xmlns:wpc="http://schemas.microsoft.com/office/word/2010/wordprocessingCanvas" xmlns="" val="0"/>
                         </a:ext>
                       </a:extLst>
                     </a:blip>
@@ -5804,10 +5879,10 @@
                     </pic:cNvPicPr>
                   </pic:nvPicPr>
                   <pic:blipFill>
-                    <a:blip r:embed="rId20">
+                    <a:blip r:embed="rId19" cstate="print">
                       <a:extLst>
                         <a:ext uri="{28A0092B-C50C-407E-A947-70E740481C1C}">
-                          <a14:useLocalDpi xmlns:a14="http://schemas.microsoft.com/office/drawing/2010/main" val="0"/>
+                          <a14:useLocalDpi xmlns:a14="http://schemas.microsoft.com/office/drawing/2010/main" xmlns:wps="http://schemas.microsoft.com/office/word/2010/wordprocessingShape" xmlns:wpi="http://schemas.microsoft.com/office/word/2010/wordprocessingInk" xmlns:wpg="http://schemas.microsoft.com/office/word/2010/wordprocessingGroup" xmlns:w14="http://schemas.microsoft.com/office/word/2010/wordml" xmlns:w="http://schemas.openxmlformats.org/wordprocessingml/2006/main" xmlns:w10="urn:schemas-microsoft-com:office:word" xmlns:wp14="http://schemas.microsoft.com/office/word/2010/wordprocessingDrawing" xmlns:v="urn:schemas-microsoft-com:vml" xmlns:o="urn:schemas-microsoft-com:office:office" xmlns:mc="http://schemas.openxmlformats.org/markup-compatibility/2006" xmlns:wpc="http://schemas.microsoft.com/office/word/2010/wordprocessingCanvas" xmlns="" val="0"/>
                         </a:ext>
                       </a:extLst>
                     </a:blip>
@@ -6048,10 +6123,10 @@
                     </pic:cNvPicPr>
                   </pic:nvPicPr>
                   <pic:blipFill>
-                    <a:blip r:embed="rId21">
+                    <a:blip r:embed="rId20" cstate="print">
                       <a:extLst>
                         <a:ext uri="{28A0092B-C50C-407E-A947-70E740481C1C}">
-                          <a14:useLocalDpi xmlns:a14="http://schemas.microsoft.com/office/drawing/2010/main" val="0"/>
+                          <a14:useLocalDpi xmlns:a14="http://schemas.microsoft.com/office/drawing/2010/main" xmlns:wps="http://schemas.microsoft.com/office/word/2010/wordprocessingShape" xmlns:wpi="http://schemas.microsoft.com/office/word/2010/wordprocessingInk" xmlns:wpg="http://schemas.microsoft.com/office/word/2010/wordprocessingGroup" xmlns:w14="http://schemas.microsoft.com/office/word/2010/wordml" xmlns:w="http://schemas.openxmlformats.org/wordprocessingml/2006/main" xmlns:w10="urn:schemas-microsoft-com:office:word" xmlns:wp14="http://schemas.microsoft.com/office/word/2010/wordprocessingDrawing" xmlns:v="urn:schemas-microsoft-com:vml" xmlns:o="urn:schemas-microsoft-com:office:office" xmlns:mc="http://schemas.openxmlformats.org/markup-compatibility/2006" xmlns:wpc="http://schemas.microsoft.com/office/word/2010/wordprocessingCanvas" xmlns="" val="0"/>
                         </a:ext>
                       </a:extLst>
                     </a:blip>
@@ -6100,7 +6175,6 @@
         </w:rPr>
         <w:t xml:space="preserve">Generate </w:t>
       </w:r>
-      <w:proofErr w:type="spellStart"/>
       <w:proofErr w:type="gramStart"/>
       <w:r>
         <w:rPr>
@@ -6108,7 +6182,6 @@
         </w:rPr>
         <w:t>Std</w:t>
       </w:r>
-      <w:proofErr w:type="spellEnd"/>
       <w:proofErr w:type="gramEnd"/>
       <w:r>
         <w:rPr>
@@ -6227,10 +6300,10 @@
                     <pic:cNvPicPr/>
                   </pic:nvPicPr>
                   <pic:blipFill>
-                    <a:blip r:embed="rId22">
+                    <a:blip r:embed="rId21" cstate="print">
                       <a:extLst>
                         <a:ext uri="{28A0092B-C50C-407E-A947-70E740481C1C}">
-                          <a14:useLocalDpi xmlns:a14="http://schemas.microsoft.com/office/drawing/2010/main" val="0"/>
+                          <a14:useLocalDpi xmlns:a14="http://schemas.microsoft.com/office/drawing/2010/main" xmlns:wps="http://schemas.microsoft.com/office/word/2010/wordprocessingShape" xmlns:wpi="http://schemas.microsoft.com/office/word/2010/wordprocessingInk" xmlns:wpg="http://schemas.microsoft.com/office/word/2010/wordprocessingGroup" xmlns:w14="http://schemas.microsoft.com/office/word/2010/wordml" xmlns:w="http://schemas.openxmlformats.org/wordprocessingml/2006/main" xmlns:w10="urn:schemas-microsoft-com:office:word" xmlns:wp14="http://schemas.microsoft.com/office/word/2010/wordprocessingDrawing" xmlns:v="urn:schemas-microsoft-com:vml" xmlns:o="urn:schemas-microsoft-com:office:office" xmlns:mc="http://schemas.openxmlformats.org/markup-compatibility/2006" xmlns:wpc="http://schemas.microsoft.com/office/word/2010/wordprocessingCanvas" xmlns="" val="0"/>
                         </a:ext>
                       </a:extLst>
                     </a:blip>
@@ -6288,10 +6361,10 @@
                     </pic:cNvPicPr>
                   </pic:nvPicPr>
                   <pic:blipFill>
-                    <a:blip r:embed="rId23">
+                    <a:blip r:embed="rId22" cstate="print">
                       <a:extLst>
                         <a:ext uri="{28A0092B-C50C-407E-A947-70E740481C1C}">
-                          <a14:useLocalDpi xmlns:a14="http://schemas.microsoft.com/office/drawing/2010/main" val="0"/>
+                          <a14:useLocalDpi xmlns:a14="http://schemas.microsoft.com/office/drawing/2010/main" xmlns:wps="http://schemas.microsoft.com/office/word/2010/wordprocessingShape" xmlns:wpi="http://schemas.microsoft.com/office/word/2010/wordprocessingInk" xmlns:wpg="http://schemas.microsoft.com/office/word/2010/wordprocessingGroup" xmlns:w14="http://schemas.microsoft.com/office/word/2010/wordml" xmlns:w="http://schemas.openxmlformats.org/wordprocessingml/2006/main" xmlns:w10="urn:schemas-microsoft-com:office:word" xmlns:wp14="http://schemas.microsoft.com/office/word/2010/wordprocessingDrawing" xmlns:v="urn:schemas-microsoft-com:vml" xmlns:o="urn:schemas-microsoft-com:office:office" xmlns:mc="http://schemas.openxmlformats.org/markup-compatibility/2006" xmlns:wpc="http://schemas.microsoft.com/office/word/2010/wordprocessingCanvas" xmlns="" val="0"/>
                         </a:ext>
                       </a:extLst>
                     </a:blip>
@@ -6371,7 +6444,7 @@
       <w:pPr>
         <w:pStyle w:val="Heading1"/>
       </w:pPr>
-      <w:bookmarkStart w:id="7" w:name="_Toc355257005"/>
+      <w:bookmarkStart w:id="7" w:name="_Toc355263480"/>
       <w:r>
         <w:lastRenderedPageBreak/>
         <w:t>Menus</w:t>
@@ -6447,10 +6520,10 @@
                     <pic:cNvPicPr/>
                   </pic:nvPicPr>
                   <pic:blipFill>
-                    <a:blip r:embed="rId24" cstate="print">
+                    <a:blip r:embed="rId23" cstate="print">
                       <a:extLst>
                         <a:ext uri="{28A0092B-C50C-407E-A947-70E740481C1C}">
-                          <a14:useLocalDpi xmlns:a14="http://schemas.microsoft.com/office/drawing/2010/main" val="0"/>
+                          <a14:useLocalDpi xmlns:a14="http://schemas.microsoft.com/office/drawing/2010/main" xmlns:wps="http://schemas.microsoft.com/office/word/2010/wordprocessingShape" xmlns:wpi="http://schemas.microsoft.com/office/word/2010/wordprocessingInk" xmlns:wpg="http://schemas.microsoft.com/office/word/2010/wordprocessingGroup" xmlns:w14="http://schemas.microsoft.com/office/word/2010/wordml" xmlns:w="http://schemas.openxmlformats.org/wordprocessingml/2006/main" xmlns:w10="urn:schemas-microsoft-com:office:word" xmlns:wp14="http://schemas.microsoft.com/office/word/2010/wordprocessingDrawing" xmlns:v="urn:schemas-microsoft-com:vml" xmlns:o="urn:schemas-microsoft-com:office:office" xmlns:mc="http://schemas.openxmlformats.org/markup-compatibility/2006" xmlns:wpc="http://schemas.microsoft.com/office/word/2010/wordprocessingCanvas" xmlns="" val="0"/>
                         </a:ext>
                       </a:extLst>
                     </a:blip>
@@ -6517,10 +6590,10 @@
                     <pic:cNvPicPr/>
                   </pic:nvPicPr>
                   <pic:blipFill>
-                    <a:blip r:embed="rId25" cstate="print">
+                    <a:blip r:embed="rId24" cstate="print">
                       <a:extLst>
                         <a:ext uri="{28A0092B-C50C-407E-A947-70E740481C1C}">
-                          <a14:useLocalDpi xmlns:a14="http://schemas.microsoft.com/office/drawing/2010/main" val="0"/>
+                          <a14:useLocalDpi xmlns:a14="http://schemas.microsoft.com/office/drawing/2010/main" xmlns:wps="http://schemas.microsoft.com/office/word/2010/wordprocessingShape" xmlns:wpi="http://schemas.microsoft.com/office/word/2010/wordprocessingInk" xmlns:wpg="http://schemas.microsoft.com/office/word/2010/wordprocessingGroup" xmlns:w14="http://schemas.microsoft.com/office/word/2010/wordml" xmlns:w="http://schemas.openxmlformats.org/wordprocessingml/2006/main" xmlns:w10="urn:schemas-microsoft-com:office:word" xmlns:wp14="http://schemas.microsoft.com/office/word/2010/wordprocessingDrawing" xmlns:v="urn:schemas-microsoft-com:vml" xmlns:o="urn:schemas-microsoft-com:office:office" xmlns:mc="http://schemas.openxmlformats.org/markup-compatibility/2006" xmlns:wpc="http://schemas.microsoft.com/office/word/2010/wordprocessingCanvas" xmlns="" val="0"/>
                         </a:ext>
                       </a:extLst>
                     </a:blip>
@@ -6593,10 +6666,10 @@
                     <pic:cNvPicPr/>
                   </pic:nvPicPr>
                   <pic:blipFill>
-                    <a:blip r:embed="rId26" cstate="print">
+                    <a:blip r:embed="rId25" cstate="print">
                       <a:extLst>
                         <a:ext uri="{28A0092B-C50C-407E-A947-70E740481C1C}">
-                          <a14:useLocalDpi xmlns:a14="http://schemas.microsoft.com/office/drawing/2010/main" val="0"/>
+                          <a14:useLocalDpi xmlns:a14="http://schemas.microsoft.com/office/drawing/2010/main" xmlns:wps="http://schemas.microsoft.com/office/word/2010/wordprocessingShape" xmlns:wpi="http://schemas.microsoft.com/office/word/2010/wordprocessingInk" xmlns:wpg="http://schemas.microsoft.com/office/word/2010/wordprocessingGroup" xmlns:w14="http://schemas.microsoft.com/office/word/2010/wordml" xmlns:w="http://schemas.openxmlformats.org/wordprocessingml/2006/main" xmlns:w10="urn:schemas-microsoft-com:office:word" xmlns:wp14="http://schemas.microsoft.com/office/word/2010/wordprocessingDrawing" xmlns:v="urn:schemas-microsoft-com:vml" xmlns:o="urn:schemas-microsoft-com:office:office" xmlns:mc="http://schemas.openxmlformats.org/markup-compatibility/2006" xmlns:wpc="http://schemas.microsoft.com/office/word/2010/wordprocessingCanvas" xmlns="" val="0"/>
                         </a:ext>
                       </a:extLst>
                     </a:blip>
@@ -6663,10 +6736,10 @@
                     <pic:cNvPicPr/>
                   </pic:nvPicPr>
                   <pic:blipFill>
-                    <a:blip r:embed="rId27" cstate="print">
+                    <a:blip r:embed="rId26" cstate="print">
                       <a:extLst>
                         <a:ext uri="{28A0092B-C50C-407E-A947-70E740481C1C}">
-                          <a14:useLocalDpi xmlns:a14="http://schemas.microsoft.com/office/drawing/2010/main" val="0"/>
+                          <a14:useLocalDpi xmlns:a14="http://schemas.microsoft.com/office/drawing/2010/main" xmlns:wps="http://schemas.microsoft.com/office/word/2010/wordprocessingShape" xmlns:wpi="http://schemas.microsoft.com/office/word/2010/wordprocessingInk" xmlns:wpg="http://schemas.microsoft.com/office/word/2010/wordprocessingGroup" xmlns:w14="http://schemas.microsoft.com/office/word/2010/wordml" xmlns:w="http://schemas.openxmlformats.org/wordprocessingml/2006/main" xmlns:w10="urn:schemas-microsoft-com:office:word" xmlns:wp14="http://schemas.microsoft.com/office/word/2010/wordprocessingDrawing" xmlns:v="urn:schemas-microsoft-com:vml" xmlns:o="urn:schemas-microsoft-com:office:office" xmlns:mc="http://schemas.openxmlformats.org/markup-compatibility/2006" xmlns:wpc="http://schemas.microsoft.com/office/word/2010/wordprocessingCanvas" xmlns="" val="0"/>
                         </a:ext>
                       </a:extLst>
                     </a:blip>
@@ -6733,10 +6806,10 @@
                     <pic:cNvPicPr/>
                   </pic:nvPicPr>
                   <pic:blipFill>
-                    <a:blip r:embed="rId28" cstate="print">
+                    <a:blip r:embed="rId27" cstate="print">
                       <a:extLst>
                         <a:ext uri="{28A0092B-C50C-407E-A947-70E740481C1C}">
-                          <a14:useLocalDpi xmlns:a14="http://schemas.microsoft.com/office/drawing/2010/main" val="0"/>
+                          <a14:useLocalDpi xmlns:a14="http://schemas.microsoft.com/office/drawing/2010/main" xmlns:wps="http://schemas.microsoft.com/office/word/2010/wordprocessingShape" xmlns:wpi="http://schemas.microsoft.com/office/word/2010/wordprocessingInk" xmlns:wpg="http://schemas.microsoft.com/office/word/2010/wordprocessingGroup" xmlns:w14="http://schemas.microsoft.com/office/word/2010/wordml" xmlns:w="http://schemas.openxmlformats.org/wordprocessingml/2006/main" xmlns:w10="urn:schemas-microsoft-com:office:word" xmlns:wp14="http://schemas.microsoft.com/office/word/2010/wordprocessingDrawing" xmlns:v="urn:schemas-microsoft-com:vml" xmlns:o="urn:schemas-microsoft-com:office:office" xmlns:mc="http://schemas.openxmlformats.org/markup-compatibility/2006" xmlns:wpc="http://schemas.microsoft.com/office/word/2010/wordprocessingCanvas" xmlns="" val="0"/>
                         </a:ext>
                       </a:extLst>
                     </a:blip>
@@ -6803,10 +6876,10 @@
                     <pic:cNvPicPr/>
                   </pic:nvPicPr>
                   <pic:blipFill>
-                    <a:blip r:embed="rId29" cstate="print">
+                    <a:blip r:embed="rId28" cstate="print">
                       <a:extLst>
                         <a:ext uri="{28A0092B-C50C-407E-A947-70E740481C1C}">
-                          <a14:useLocalDpi xmlns:a14="http://schemas.microsoft.com/office/drawing/2010/main" val="0"/>
+                          <a14:useLocalDpi xmlns:a14="http://schemas.microsoft.com/office/drawing/2010/main" xmlns:wps="http://schemas.microsoft.com/office/word/2010/wordprocessingShape" xmlns:wpi="http://schemas.microsoft.com/office/word/2010/wordprocessingInk" xmlns:wpg="http://schemas.microsoft.com/office/word/2010/wordprocessingGroup" xmlns:w14="http://schemas.microsoft.com/office/word/2010/wordml" xmlns:w="http://schemas.openxmlformats.org/wordprocessingml/2006/main" xmlns:w10="urn:schemas-microsoft-com:office:word" xmlns:wp14="http://schemas.microsoft.com/office/word/2010/wordprocessingDrawing" xmlns:v="urn:schemas-microsoft-com:vml" xmlns:o="urn:schemas-microsoft-com:office:office" xmlns:mc="http://schemas.openxmlformats.org/markup-compatibility/2006" xmlns:wpc="http://schemas.microsoft.com/office/word/2010/wordprocessingCanvas" xmlns="" val="0"/>
                         </a:ext>
                       </a:extLst>
                     </a:blip>
@@ -6887,10 +6960,10 @@
                     <pic:cNvPicPr/>
                   </pic:nvPicPr>
                   <pic:blipFill>
-                    <a:blip r:embed="rId30" cstate="print">
+                    <a:blip r:embed="rId29" cstate="print">
                       <a:extLst>
                         <a:ext uri="{28A0092B-C50C-407E-A947-70E740481C1C}">
-                          <a14:useLocalDpi xmlns:a14="http://schemas.microsoft.com/office/drawing/2010/main" val="0"/>
+                          <a14:useLocalDpi xmlns:a14="http://schemas.microsoft.com/office/drawing/2010/main" xmlns:wps="http://schemas.microsoft.com/office/word/2010/wordprocessingShape" xmlns:wpi="http://schemas.microsoft.com/office/word/2010/wordprocessingInk" xmlns:wpg="http://schemas.microsoft.com/office/word/2010/wordprocessingGroup" xmlns:w14="http://schemas.microsoft.com/office/word/2010/wordml" xmlns:w="http://schemas.openxmlformats.org/wordprocessingml/2006/main" xmlns:w10="urn:schemas-microsoft-com:office:word" xmlns:wp14="http://schemas.microsoft.com/office/word/2010/wordprocessingDrawing" xmlns:v="urn:schemas-microsoft-com:vml" xmlns:o="urn:schemas-microsoft-com:office:office" xmlns:mc="http://schemas.openxmlformats.org/markup-compatibility/2006" xmlns:wpc="http://schemas.microsoft.com/office/word/2010/wordprocessingCanvas" xmlns="" val="0"/>
                         </a:ext>
                       </a:extLst>
                     </a:blip>
@@ -6919,7 +6992,7 @@
       <w:pPr>
         <w:pStyle w:val="Heading1"/>
       </w:pPr>
-      <w:bookmarkStart w:id="8" w:name="_Toc355257006"/>
+      <w:bookmarkStart w:id="8" w:name="_Toc355263481"/>
       <w:r>
         <w:t>Keyboard Shortcuts</w:t>
       </w:r>
@@ -7320,7 +7393,15 @@
       </w:r>
       <w:r>
         <w:tab/>
-        <w:t>Lookup callsign in database, generate standard messages</w:t>
+        <w:t xml:space="preserve">Lookup </w:t>
+      </w:r>
+      <w:proofErr w:type="spellStart"/>
+      <w:r>
+        <w:t>callsign</w:t>
+      </w:r>
+      <w:proofErr w:type="spellEnd"/>
+      <w:r>
+        <w:t xml:space="preserve"> in database, generate standard messages</w:t>
       </w:r>
     </w:p>
     <w:p>
@@ -7468,7 +7549,7 @@
       <w:pPr>
         <w:pStyle w:val="Heading1"/>
       </w:pPr>
-      <w:bookmarkStart w:id="9" w:name="_Toc355257007"/>
+      <w:bookmarkStart w:id="9" w:name="_Toc355263482"/>
       <w:r>
         <w:lastRenderedPageBreak/>
         <w:t>Special Mouse Commands</w:t>
@@ -7479,7 +7560,7 @@
       <w:tblPr>
         <w:tblStyle w:val="TableGrid"/>
         <w:tblW w:w="0" w:type="auto"/>
-        <w:tblLook w:val="04A0" w:firstRow="1" w:lastRow="0" w:firstColumn="1" w:lastColumn="0" w:noHBand="0" w:noVBand="1"/>
+        <w:tblLook w:val="04A0"/>
       </w:tblPr>
       <w:tblGrid>
         <w:gridCol w:w="2448"/>
@@ -7617,7 +7698,15 @@
           </w:tcPr>
           <w:p>
             <w:r>
-              <w:t xml:space="preserve">Double-click to copy second callsign to </w:t>
+              <w:t xml:space="preserve">Double-click to copy second </w:t>
+            </w:r>
+            <w:proofErr w:type="spellStart"/>
+            <w:r>
+              <w:t>callsign</w:t>
+            </w:r>
+            <w:proofErr w:type="spellEnd"/>
+            <w:r>
+              <w:t xml:space="preserve"> to </w:t>
             </w:r>
             <w:proofErr w:type="spellStart"/>
             <w:r>
@@ -7730,17 +7819,54 @@
         </w:tc>
       </w:tr>
     </w:tbl>
-    <w:p/>
+    <w:p>
+      <w:pPr>
+        <w:pStyle w:val="Heading1"/>
+      </w:pPr>
+    </w:p>
+    <w:p>
+      <w:pPr>
+        <w:pStyle w:val="Heading1"/>
+      </w:pPr>
+      <w:bookmarkStart w:id="10" w:name="_Toc355263483"/>
+      <w:r>
+        <w:t>Under the Hood: T</w:t>
+      </w:r>
+      <w:r>
+        <w:t>ransmitting</w:t>
+      </w:r>
+      <w:r>
+        <w:t>, R</w:t>
+      </w:r>
+      <w:r>
+        <w:t>eceiving</w:t>
+      </w:r>
+      <w:r>
+        <w:t xml:space="preserve">, and </w:t>
+      </w:r>
+      <w:r>
+        <w:t>Decoding Details</w:t>
+      </w:r>
+      <w:bookmarkEnd w:id="10"/>
+    </w:p>
+    <w:p>
+      <w:r>
+        <w:t>To be written …</w:t>
+      </w:r>
+      <w:r>
+        <w:t xml:space="preserve"> </w:t>
+      </w:r>
+    </w:p>
     <w:p>
       <w:pPr>
         <w:pStyle w:val="Heading1"/>
         <w:spacing w:before="100" w:after="100"/>
       </w:pPr>
-      <w:bookmarkStart w:id="10" w:name="_Toc355257008"/>
+      <w:bookmarkStart w:id="11" w:name="_Toc355263484"/>
       <w:r>
         <w:t>Acknowledgments</w:t>
       </w:r>
-      <w:bookmarkEnd w:id="10"/>
+      <w:bookmarkEnd w:id="11"/>
     </w:p>
     <w:p>
       <w:pPr>
@@ -7997,7 +8123,7 @@
         </w:rPr>
         <w:t xml:space="preserve">licensed under the </w:t>
       </w:r>
-      <w:hyperlink r:id="rId31" w:history="1">
+      <w:hyperlink r:id="rId30" w:history="1">
         <w:r>
           <w:rPr>
             <w:rStyle w:val="Hyperlink"/>
@@ -8048,1624 +8174,6 @@
     </w:p>
     <w:p>
       <w:pPr>
-        <w:pStyle w:val="Heading1"/>
-        <w:spacing w:before="100" w:after="100"/>
-      </w:pPr>
-      <w:bookmarkStart w:id="11" w:name="_Toc355257009"/>
-      <w:r>
-        <w:t>Appendix A: Installed and Generated Files</w:t>
-      </w:r>
-      <w:bookmarkEnd w:id="11"/>
-    </w:p>
-    <w:p>
-      <w:r>
-        <w:t xml:space="preserve">After </w:t>
-      </w:r>
-      <w:r>
-        <w:t>installing</w:t>
-      </w:r>
-      <w:r>
-        <w:t xml:space="preserve"> </w:t>
-      </w:r>
-      <w:r>
-        <w:rPr>
-          <w:i/>
-        </w:rPr>
-        <w:t>WSJT-X</w:t>
-      </w:r>
-      <w:r>
-        <w:rPr>
-          <w:i/>
-        </w:rPr>
-        <w:t xml:space="preserve"> </w:t>
-      </w:r>
-      <w:r>
-        <w:t>as described in steps 1 and 2 on page 4</w:t>
-      </w:r>
-      <w:r>
-        <w:t>, the following files will be present in the installation directory:</w:t>
-      </w:r>
-    </w:p>
-    <w:p>
-      <w:pPr>
-        <w:spacing w:before="0" w:beforeAutospacing="0" w:after="0" w:afterAutospacing="0"/>
-        <w:ind w:left="720"/>
-        <w:rPr>
-          <w:rFonts w:ascii="Courier New" w:hAnsi="Courier New"/>
-          <w:sz w:val="22"/>
-        </w:rPr>
-      </w:pPr>
-      <w:proofErr w:type="gramStart"/>
-      <w:r>
-        <w:rPr>
-          <w:rFonts w:ascii="Courier New" w:hAnsi="Courier New"/>
-          <w:sz w:val="22"/>
-        </w:rPr>
-        <w:t>afmhot.dat</w:t>
-      </w:r>
-      <w:proofErr w:type="gramEnd"/>
-      <w:r>
-        <w:rPr>
-          <w:rFonts w:ascii="Courier New" w:hAnsi="Courier New"/>
-          <w:sz w:val="22"/>
-        </w:rPr>
-        <w:tab/>
-      </w:r>
-      <w:r>
-        <w:rPr>
-          <w:rFonts w:ascii="Courier New" w:hAnsi="Courier New"/>
-          <w:sz w:val="22"/>
-        </w:rPr>
-        <w:tab/>
-      </w:r>
-      <w:r>
-        <w:rPr>
-          <w:rFonts w:ascii="Courier New" w:hAnsi="Courier New"/>
-          <w:sz w:val="22"/>
-        </w:rPr>
-        <w:tab/>
-        <w:t xml:space="preserve">Data for </w:t>
-      </w:r>
-      <w:proofErr w:type="spellStart"/>
-      <w:r>
-        <w:rPr>
-          <w:rFonts w:ascii="Courier New" w:hAnsi="Courier New"/>
-          <w:sz w:val="22"/>
-        </w:rPr>
-        <w:t>AFMH</w:t>
-      </w:r>
-      <w:r>
-        <w:rPr>
-          <w:rFonts w:ascii="Courier New" w:hAnsi="Courier New"/>
-          <w:sz w:val="22"/>
-        </w:rPr>
-        <w:t>ot</w:t>
-      </w:r>
-      <w:proofErr w:type="spellEnd"/>
-      <w:r>
-        <w:rPr>
-          <w:rFonts w:ascii="Courier New" w:hAnsi="Courier New"/>
-          <w:sz w:val="22"/>
-        </w:rPr>
-        <w:t xml:space="preserve"> palette</w:t>
-      </w:r>
-    </w:p>
-    <w:p>
-      <w:pPr>
-        <w:spacing w:before="0" w:beforeAutospacing="0" w:after="0" w:afterAutospacing="0"/>
-        <w:ind w:left="720"/>
-        <w:rPr>
-          <w:rFonts w:ascii="Courier New" w:hAnsi="Courier New"/>
-          <w:sz w:val="22"/>
-        </w:rPr>
-      </w:pPr>
-      <w:proofErr w:type="gramStart"/>
-      <w:r>
-        <w:rPr>
-          <w:rFonts w:ascii="Courier New" w:hAnsi="Courier New"/>
-          <w:sz w:val="22"/>
-        </w:rPr>
-        <w:t>blue.dat</w:t>
-      </w:r>
-      <w:proofErr w:type="gramEnd"/>
-      <w:r>
-        <w:rPr>
-          <w:rFonts w:ascii="Courier New" w:hAnsi="Courier New"/>
-          <w:sz w:val="22"/>
-        </w:rPr>
-        <w:tab/>
-      </w:r>
-      <w:r>
-        <w:rPr>
-          <w:rFonts w:ascii="Courier New" w:hAnsi="Courier New"/>
-          <w:sz w:val="22"/>
-        </w:rPr>
-        <w:tab/>
-      </w:r>
-      <w:r>
-        <w:rPr>
-          <w:rFonts w:ascii="Courier New" w:hAnsi="Courier New"/>
-          <w:sz w:val="22"/>
-        </w:rPr>
-        <w:tab/>
-        <w:t xml:space="preserve">Data for </w:t>
-      </w:r>
-      <w:r>
-        <w:rPr>
-          <w:rFonts w:ascii="Courier New" w:hAnsi="Courier New"/>
-          <w:sz w:val="22"/>
-        </w:rPr>
-        <w:t>B</w:t>
-      </w:r>
-      <w:r>
-        <w:rPr>
-          <w:rFonts w:ascii="Courier New" w:hAnsi="Courier New"/>
-          <w:sz w:val="22"/>
-        </w:rPr>
-        <w:t>lue palette</w:t>
-      </w:r>
-    </w:p>
-    <w:p>
-      <w:pPr>
-        <w:spacing w:before="0" w:beforeAutospacing="0" w:after="0" w:afterAutospacing="0"/>
-        <w:ind w:left="720"/>
-        <w:rPr>
-          <w:rFonts w:ascii="Courier New" w:hAnsi="Courier New"/>
-          <w:sz w:val="22"/>
-        </w:rPr>
-      </w:pPr>
-      <w:r>
-        <w:rPr>
-          <w:rFonts w:ascii="Courier New" w:hAnsi="Courier New"/>
-          <w:sz w:val="22"/>
-        </w:rPr>
-        <w:t>CALL3.TXT</w:t>
-      </w:r>
-      <w:r>
-        <w:rPr>
-          <w:rFonts w:ascii="Courier New" w:hAnsi="Courier New"/>
-          <w:sz w:val="22"/>
-        </w:rPr>
-        <w:tab/>
-      </w:r>
-      <w:r>
-        <w:rPr>
-          <w:rFonts w:ascii="Courier New" w:hAnsi="Courier New"/>
-          <w:sz w:val="22"/>
-        </w:rPr>
-        <w:tab/>
-      </w:r>
-      <w:r>
-        <w:rPr>
-          <w:rFonts w:ascii="Courier New" w:hAnsi="Courier New"/>
-          <w:sz w:val="22"/>
-        </w:rPr>
-        <w:tab/>
-        <w:t>Callsign database</w:t>
-      </w:r>
-    </w:p>
-    <w:p>
-      <w:pPr>
-        <w:spacing w:before="0" w:beforeAutospacing="0" w:after="0" w:afterAutospacing="0"/>
-        <w:ind w:left="720"/>
-        <w:rPr>
-          <w:rFonts w:ascii="Courier New" w:hAnsi="Courier New"/>
-          <w:sz w:val="22"/>
-        </w:rPr>
-      </w:pPr>
-      <w:proofErr w:type="gramStart"/>
-      <w:r>
-        <w:rPr>
-          <w:rFonts w:ascii="Courier New" w:hAnsi="Courier New"/>
-          <w:sz w:val="22"/>
-        </w:rPr>
-        <w:t>hamlib-alinco.dll</w:t>
-      </w:r>
-      <w:proofErr w:type="gramEnd"/>
-      <w:r>
-        <w:rPr>
-          <w:rFonts w:ascii="Courier New" w:hAnsi="Courier New"/>
-          <w:sz w:val="22"/>
-        </w:rPr>
-        <w:tab/>
-      </w:r>
-      <w:proofErr w:type="spellStart"/>
-      <w:r>
-        <w:rPr>
-          <w:rFonts w:ascii="Courier New" w:hAnsi="Courier New"/>
-          <w:sz w:val="22"/>
-        </w:rPr>
-        <w:t>Hamlib</w:t>
-      </w:r>
-      <w:proofErr w:type="spellEnd"/>
-      <w:r>
-        <w:rPr>
-          <w:rFonts w:ascii="Courier New" w:hAnsi="Courier New"/>
-          <w:sz w:val="22"/>
-        </w:rPr>
-        <w:t xml:space="preserve"> libraries</w:t>
-      </w:r>
-    </w:p>
-    <w:p>
-      <w:pPr>
-        <w:spacing w:before="0" w:beforeAutospacing="0" w:after="0" w:afterAutospacing="0"/>
-        <w:ind w:left="720"/>
-        <w:rPr>
-          <w:rFonts w:ascii="Courier New" w:hAnsi="Courier New"/>
-          <w:sz w:val="22"/>
-        </w:rPr>
-      </w:pPr>
-      <w:proofErr w:type="gramStart"/>
-      <w:r>
-        <w:rPr>
-          <w:rFonts w:ascii="Courier New" w:hAnsi="Courier New"/>
-          <w:sz w:val="22"/>
-        </w:rPr>
-        <w:t>hamlib-amsat.dll</w:t>
-      </w:r>
-      <w:proofErr w:type="gramEnd"/>
-      <w:r>
-        <w:rPr>
-          <w:rFonts w:ascii="Courier New" w:hAnsi="Courier New"/>
-          <w:sz w:val="22"/>
-        </w:rPr>
-        <w:tab/>
-      </w:r>
-      <w:r>
-        <w:rPr>
-          <w:rFonts w:ascii="Courier New" w:hAnsi="Courier New"/>
-          <w:sz w:val="22"/>
-        </w:rPr>
-        <w:tab/>
-        <w:t>...</w:t>
-      </w:r>
-    </w:p>
-    <w:p>
-      <w:pPr>
-        <w:spacing w:before="0" w:beforeAutospacing="0" w:after="0" w:afterAutospacing="0"/>
-        <w:ind w:left="720"/>
-        <w:rPr>
-          <w:rFonts w:ascii="Courier New" w:hAnsi="Courier New"/>
-          <w:sz w:val="22"/>
-        </w:rPr>
-      </w:pPr>
-      <w:proofErr w:type="gramStart"/>
-      <w:r>
-        <w:rPr>
-          <w:rFonts w:ascii="Courier New" w:hAnsi="Courier New"/>
-          <w:sz w:val="22"/>
-        </w:rPr>
-        <w:t>hamlib-flexradio.dll</w:t>
-      </w:r>
-      <w:proofErr w:type="gramEnd"/>
-    </w:p>
-    <w:p>
-      <w:pPr>
-        <w:spacing w:before="0" w:beforeAutospacing="0" w:after="0" w:afterAutospacing="0"/>
-        <w:ind w:left="720"/>
-        <w:rPr>
-          <w:rFonts w:ascii="Courier New" w:hAnsi="Courier New"/>
-          <w:sz w:val="22"/>
-        </w:rPr>
-      </w:pPr>
-      <w:proofErr w:type="gramStart"/>
-      <w:r>
-        <w:rPr>
-          <w:rFonts w:ascii="Courier New" w:hAnsi="Courier New"/>
-          <w:sz w:val="22"/>
-        </w:rPr>
-        <w:t>hamlib-icom.dll</w:t>
-      </w:r>
-      <w:proofErr w:type="gramEnd"/>
-    </w:p>
-    <w:p>
-      <w:pPr>
-        <w:spacing w:before="0" w:beforeAutospacing="0" w:after="0" w:afterAutospacing="0"/>
-        <w:ind w:left="720"/>
-        <w:rPr>
-          <w:rFonts w:ascii="Courier New" w:hAnsi="Courier New"/>
-          <w:sz w:val="22"/>
-        </w:rPr>
-      </w:pPr>
-      <w:proofErr w:type="gramStart"/>
-      <w:r>
-        <w:rPr>
-          <w:rFonts w:ascii="Courier New" w:hAnsi="Courier New"/>
-          <w:sz w:val="22"/>
-        </w:rPr>
-        <w:t>hamlib-jrc.dll</w:t>
-      </w:r>
-      <w:proofErr w:type="gramEnd"/>
-    </w:p>
-    <w:p>
-      <w:pPr>
-        <w:spacing w:before="0" w:beforeAutospacing="0" w:after="0" w:afterAutospacing="0"/>
-        <w:ind w:left="720"/>
-        <w:rPr>
-          <w:rFonts w:ascii="Courier New" w:hAnsi="Courier New"/>
-          <w:sz w:val="22"/>
-        </w:rPr>
-      </w:pPr>
-      <w:proofErr w:type="gramStart"/>
-      <w:r>
-        <w:rPr>
-          <w:rFonts w:ascii="Courier New" w:hAnsi="Courier New"/>
-          <w:sz w:val="22"/>
-        </w:rPr>
-        <w:t>hamlib-kachina.dll</w:t>
-      </w:r>
-      <w:proofErr w:type="gramEnd"/>
-    </w:p>
-    <w:p>
-      <w:pPr>
-        <w:spacing w:before="0" w:beforeAutospacing="0" w:after="0" w:afterAutospacing="0"/>
-        <w:ind w:left="720"/>
-        <w:rPr>
-          <w:rFonts w:ascii="Courier New" w:hAnsi="Courier New"/>
-          <w:sz w:val="22"/>
-        </w:rPr>
-      </w:pPr>
-      <w:proofErr w:type="gramStart"/>
-      <w:r>
-        <w:rPr>
-          <w:rFonts w:ascii="Courier New" w:hAnsi="Courier New"/>
-          <w:sz w:val="22"/>
-        </w:rPr>
-        <w:t>hamlib-kenwood.dll</w:t>
-      </w:r>
-      <w:proofErr w:type="gramEnd"/>
-    </w:p>
-    <w:p>
-      <w:pPr>
-        <w:spacing w:before="0" w:beforeAutospacing="0" w:after="0" w:afterAutospacing="0"/>
-        <w:ind w:left="720"/>
-        <w:rPr>
-          <w:rFonts w:ascii="Courier New" w:hAnsi="Courier New"/>
-          <w:sz w:val="22"/>
-        </w:rPr>
-      </w:pPr>
-      <w:proofErr w:type="gramStart"/>
-      <w:r>
-        <w:rPr>
-          <w:rFonts w:ascii="Courier New" w:hAnsi="Courier New"/>
-          <w:sz w:val="22"/>
-        </w:rPr>
-        <w:lastRenderedPageBreak/>
-        <w:t>hamlib-kit.dll</w:t>
-      </w:r>
-      <w:proofErr w:type="gramEnd"/>
-    </w:p>
-    <w:p>
-      <w:pPr>
-        <w:spacing w:before="0" w:beforeAutospacing="0" w:after="0" w:afterAutospacing="0"/>
-        <w:ind w:left="720"/>
-        <w:rPr>
-          <w:rFonts w:ascii="Courier New" w:hAnsi="Courier New"/>
-          <w:sz w:val="22"/>
-        </w:rPr>
-      </w:pPr>
-      <w:proofErr w:type="gramStart"/>
-      <w:r>
-        <w:rPr>
-          <w:rFonts w:ascii="Courier New" w:hAnsi="Courier New"/>
-          <w:sz w:val="22"/>
-        </w:rPr>
-        <w:t>hamlib-tapr.dll</w:t>
-      </w:r>
-      <w:proofErr w:type="gramEnd"/>
-    </w:p>
-    <w:p>
-      <w:pPr>
-        <w:spacing w:before="0" w:beforeAutospacing="0" w:after="0" w:afterAutospacing="0"/>
-        <w:ind w:left="720"/>
-        <w:rPr>
-          <w:rFonts w:ascii="Courier New" w:hAnsi="Courier New"/>
-          <w:sz w:val="22"/>
-        </w:rPr>
-      </w:pPr>
-      <w:proofErr w:type="gramStart"/>
-      <w:r>
-        <w:rPr>
-          <w:rFonts w:ascii="Courier New" w:hAnsi="Courier New"/>
-          <w:sz w:val="22"/>
-        </w:rPr>
-        <w:t>hamlib-tentec.dll</w:t>
-      </w:r>
-      <w:proofErr w:type="gramEnd"/>
-    </w:p>
-    <w:p>
-      <w:pPr>
-        <w:spacing w:before="0" w:beforeAutospacing="0" w:after="0" w:afterAutospacing="0"/>
-        <w:ind w:left="720"/>
-        <w:rPr>
-          <w:rFonts w:ascii="Courier New" w:hAnsi="Courier New"/>
-          <w:sz w:val="22"/>
-        </w:rPr>
-      </w:pPr>
-      <w:proofErr w:type="gramStart"/>
-      <w:r>
-        <w:rPr>
-          <w:rFonts w:ascii="Courier New" w:hAnsi="Courier New"/>
-          <w:sz w:val="22"/>
-        </w:rPr>
-        <w:t>hamlib-winradio.dll</w:t>
-      </w:r>
-      <w:proofErr w:type="gramEnd"/>
-    </w:p>
-    <w:p>
-      <w:pPr>
-        <w:spacing w:before="0" w:beforeAutospacing="0" w:after="0" w:afterAutospacing="0"/>
-        <w:ind w:left="720"/>
-        <w:rPr>
-          <w:rFonts w:ascii="Courier New" w:hAnsi="Courier New"/>
-          <w:sz w:val="22"/>
-        </w:rPr>
-      </w:pPr>
-      <w:proofErr w:type="gramStart"/>
-      <w:r>
-        <w:rPr>
-          <w:rFonts w:ascii="Courier New" w:hAnsi="Courier New"/>
-          <w:sz w:val="22"/>
-        </w:rPr>
-        <w:t>hamlib-yaesu.dll</w:t>
-      </w:r>
-      <w:proofErr w:type="gramEnd"/>
-    </w:p>
-    <w:p>
-      <w:pPr>
-        <w:spacing w:before="0" w:beforeAutospacing="0" w:after="0" w:afterAutospacing="0"/>
-        <w:ind w:left="720"/>
-        <w:rPr>
-          <w:rFonts w:ascii="Courier New" w:hAnsi="Courier New"/>
-          <w:sz w:val="22"/>
-        </w:rPr>
-      </w:pPr>
-      <w:proofErr w:type="gramStart"/>
-      <w:r>
-        <w:rPr>
-          <w:rFonts w:ascii="Courier New" w:hAnsi="Courier New"/>
-          <w:sz w:val="22"/>
-        </w:rPr>
-        <w:t>jt9.exe</w:t>
-      </w:r>
-      <w:proofErr w:type="gramEnd"/>
-      <w:r>
-        <w:rPr>
-          <w:rFonts w:ascii="Courier New" w:hAnsi="Courier New"/>
-          <w:sz w:val="22"/>
-        </w:rPr>
-        <w:tab/>
-      </w:r>
-      <w:r>
-        <w:rPr>
-          <w:rFonts w:ascii="Courier New" w:hAnsi="Courier New"/>
-          <w:sz w:val="22"/>
-        </w:rPr>
-        <w:tab/>
-      </w:r>
-      <w:r>
-        <w:rPr>
-          <w:rFonts w:ascii="Courier New" w:hAnsi="Courier New"/>
-          <w:sz w:val="22"/>
-        </w:rPr>
-        <w:tab/>
-        <w:t>Executable for JT9 decoder</w:t>
-      </w:r>
-    </w:p>
-    <w:p>
-      <w:pPr>
-        <w:spacing w:before="0" w:beforeAutospacing="0" w:after="0" w:afterAutospacing="0"/>
-        <w:ind w:left="720"/>
-        <w:rPr>
-          <w:rFonts w:ascii="Courier New" w:hAnsi="Courier New"/>
-          <w:sz w:val="22"/>
-        </w:rPr>
-      </w:pPr>
-      <w:proofErr w:type="gramStart"/>
-      <w:r>
-        <w:rPr>
-          <w:rFonts w:ascii="Courier New" w:hAnsi="Courier New"/>
-          <w:sz w:val="22"/>
-        </w:rPr>
-        <w:t>libfftw3f-3.dll</w:t>
-      </w:r>
-      <w:proofErr w:type="gramEnd"/>
-      <w:r>
-        <w:rPr>
-          <w:rFonts w:ascii="Courier New" w:hAnsi="Courier New"/>
-          <w:sz w:val="22"/>
-        </w:rPr>
-        <w:tab/>
-      </w:r>
-      <w:r>
-        <w:rPr>
-          <w:rFonts w:ascii="Courier New" w:hAnsi="Courier New"/>
-          <w:sz w:val="22"/>
-        </w:rPr>
-        <w:tab/>
-        <w:t>Optimized FFT library</w:t>
-      </w:r>
-    </w:p>
-    <w:p>
-      <w:pPr>
-        <w:spacing w:before="0" w:beforeAutospacing="0" w:after="0" w:afterAutospacing="0"/>
-        <w:ind w:left="720"/>
-        <w:rPr>
-          <w:rFonts w:ascii="Courier New" w:hAnsi="Courier New"/>
-          <w:sz w:val="22"/>
-        </w:rPr>
-      </w:pPr>
-      <w:proofErr w:type="gramStart"/>
-      <w:r>
-        <w:rPr>
-          <w:rFonts w:ascii="Courier New" w:hAnsi="Courier New"/>
-          <w:sz w:val="22"/>
-        </w:rPr>
-        <w:t>libgcc_s_dw2-1.dll</w:t>
-      </w:r>
-      <w:proofErr w:type="gramEnd"/>
-      <w:r>
-        <w:rPr>
-          <w:rFonts w:ascii="Courier New" w:hAnsi="Courier New"/>
-          <w:sz w:val="22"/>
-        </w:rPr>
-        <w:tab/>
-      </w:r>
-      <w:proofErr w:type="spellStart"/>
-      <w:r>
-        <w:rPr>
-          <w:rFonts w:ascii="Courier New" w:hAnsi="Courier New"/>
-          <w:sz w:val="22"/>
-        </w:rPr>
-        <w:t>gcc</w:t>
-      </w:r>
-      <w:proofErr w:type="spellEnd"/>
-      <w:r>
-        <w:rPr>
-          <w:rFonts w:ascii="Courier New" w:hAnsi="Courier New"/>
-          <w:sz w:val="22"/>
-        </w:rPr>
-        <w:t xml:space="preserve"> runtime</w:t>
-      </w:r>
-    </w:p>
-    <w:p>
-      <w:pPr>
-        <w:spacing w:before="0" w:beforeAutospacing="0" w:after="0" w:afterAutospacing="0"/>
-        <w:ind w:left="720"/>
-        <w:rPr>
-          <w:rFonts w:ascii="Courier New" w:hAnsi="Courier New"/>
-          <w:sz w:val="22"/>
-        </w:rPr>
-      </w:pPr>
-      <w:proofErr w:type="gramStart"/>
-      <w:r>
-        <w:rPr>
-          <w:rFonts w:ascii="Courier New" w:hAnsi="Courier New"/>
-          <w:sz w:val="22"/>
-        </w:rPr>
-        <w:t>libhamlib-2.dll</w:t>
-      </w:r>
-      <w:proofErr w:type="gramEnd"/>
-    </w:p>
-    <w:p>
-      <w:pPr>
-        <w:spacing w:before="0" w:beforeAutospacing="0" w:after="0" w:afterAutospacing="0"/>
-        <w:ind w:left="720"/>
-        <w:rPr>
-          <w:rFonts w:ascii="Courier New" w:hAnsi="Courier New"/>
-          <w:sz w:val="22"/>
-        </w:rPr>
-      </w:pPr>
-      <w:proofErr w:type="gramStart"/>
-      <w:r>
-        <w:rPr>
-          <w:rFonts w:ascii="Courier New" w:hAnsi="Courier New"/>
-          <w:sz w:val="22"/>
-        </w:rPr>
-        <w:t>libstdc</w:t>
-      </w:r>
-      <w:proofErr w:type="gramEnd"/>
-      <w:r>
-        <w:rPr>
-          <w:rFonts w:ascii="Courier New" w:hAnsi="Courier New"/>
-          <w:sz w:val="22"/>
-        </w:rPr>
-        <w:t>++-6.dll</w:t>
-      </w:r>
-      <w:r>
-        <w:rPr>
-          <w:rFonts w:ascii="Courier New" w:hAnsi="Courier New"/>
-          <w:sz w:val="22"/>
-        </w:rPr>
-        <w:tab/>
-      </w:r>
-      <w:r>
-        <w:rPr>
-          <w:rFonts w:ascii="Courier New" w:hAnsi="Courier New"/>
-          <w:sz w:val="22"/>
-        </w:rPr>
-        <w:tab/>
-        <w:t>standard C function library</w:t>
-      </w:r>
-    </w:p>
-    <w:p>
-      <w:pPr>
-        <w:spacing w:before="0" w:beforeAutospacing="0" w:after="0" w:afterAutospacing="0"/>
-        <w:ind w:left="720"/>
-        <w:rPr>
-          <w:rFonts w:ascii="Courier New" w:hAnsi="Courier New"/>
-          <w:sz w:val="22"/>
-        </w:rPr>
-      </w:pPr>
-      <w:proofErr w:type="gramStart"/>
-      <w:r>
-        <w:rPr>
-          <w:rFonts w:ascii="Courier New" w:hAnsi="Courier New"/>
-          <w:sz w:val="22"/>
-        </w:rPr>
-        <w:t>libusb0.dll</w:t>
-      </w:r>
-      <w:proofErr w:type="gramEnd"/>
-      <w:r>
-        <w:rPr>
-          <w:rFonts w:ascii="Courier New" w:hAnsi="Courier New"/>
-          <w:sz w:val="22"/>
-        </w:rPr>
-        <w:tab/>
-      </w:r>
-      <w:r>
-        <w:rPr>
-          <w:rFonts w:ascii="Courier New" w:hAnsi="Courier New"/>
-          <w:sz w:val="22"/>
-        </w:rPr>
-        <w:tab/>
-        <w:t>USB interface functions</w:t>
-      </w:r>
-    </w:p>
-    <w:p>
-      <w:pPr>
-        <w:spacing w:before="0" w:beforeAutospacing="0" w:after="0" w:afterAutospacing="0"/>
-        <w:ind w:left="720"/>
-        <w:rPr>
-          <w:rFonts w:ascii="Courier New" w:hAnsi="Courier New"/>
-          <w:sz w:val="22"/>
-        </w:rPr>
-      </w:pPr>
-      <w:proofErr w:type="gramStart"/>
-      <w:r>
-        <w:rPr>
-          <w:rFonts w:ascii="Courier New" w:hAnsi="Courier New"/>
-          <w:sz w:val="22"/>
-        </w:rPr>
-        <w:t>mingwm10.dll</w:t>
-      </w:r>
-      <w:proofErr w:type="gramEnd"/>
-      <w:r>
-        <w:rPr>
-          <w:rFonts w:ascii="Courier New" w:hAnsi="Courier New"/>
-          <w:sz w:val="22"/>
-        </w:rPr>
-        <w:tab/>
-      </w:r>
-      <w:r>
-        <w:rPr>
-          <w:rFonts w:ascii="Courier New" w:hAnsi="Courier New"/>
-          <w:sz w:val="22"/>
-        </w:rPr>
-        <w:tab/>
-      </w:r>
-      <w:proofErr w:type="spellStart"/>
-      <w:r>
-        <w:rPr>
-          <w:rFonts w:ascii="Courier New" w:hAnsi="Courier New"/>
-          <w:sz w:val="22"/>
-        </w:rPr>
-        <w:t>MinGW</w:t>
-      </w:r>
-      <w:proofErr w:type="spellEnd"/>
-      <w:r>
-        <w:rPr>
-          <w:rFonts w:ascii="Courier New" w:hAnsi="Courier New"/>
-          <w:sz w:val="22"/>
-        </w:rPr>
-        <w:t xml:space="preserve"> library</w:t>
-      </w:r>
-    </w:p>
-    <w:p>
-      <w:pPr>
-        <w:spacing w:before="0" w:beforeAutospacing="0" w:after="0" w:afterAutospacing="0"/>
-        <w:ind w:left="720"/>
-        <w:rPr>
-          <w:rFonts w:ascii="Courier New" w:hAnsi="Courier New"/>
-          <w:sz w:val="22"/>
-        </w:rPr>
-      </w:pPr>
-      <w:proofErr w:type="gramStart"/>
-      <w:r>
-        <w:rPr>
-          <w:rFonts w:ascii="Courier New" w:hAnsi="Courier New"/>
-          <w:sz w:val="22"/>
-        </w:rPr>
-        <w:t>mouse_commands.txt</w:t>
-      </w:r>
-      <w:proofErr w:type="gramEnd"/>
-      <w:r>
-        <w:rPr>
-          <w:rFonts w:ascii="Courier New" w:hAnsi="Courier New"/>
-          <w:sz w:val="22"/>
-        </w:rPr>
-        <w:tab/>
-        <w:t>Special mouse commands</w:t>
-      </w:r>
-    </w:p>
-    <w:p>
-      <w:pPr>
-        <w:spacing w:before="0" w:beforeAutospacing="0" w:after="0" w:afterAutospacing="0"/>
-        <w:ind w:left="720"/>
-        <w:rPr>
-          <w:rFonts w:ascii="Courier New" w:hAnsi="Courier New"/>
-          <w:sz w:val="22"/>
-        </w:rPr>
-      </w:pPr>
-      <w:proofErr w:type="gramStart"/>
-      <w:r>
-        <w:rPr>
-          <w:rFonts w:ascii="Courier New" w:hAnsi="Courier New"/>
-          <w:sz w:val="22"/>
-        </w:rPr>
-        <w:t>palir-02.dll</w:t>
-      </w:r>
-      <w:proofErr w:type="gramEnd"/>
-      <w:r>
-        <w:rPr>
-          <w:rFonts w:ascii="Courier New" w:hAnsi="Courier New"/>
-          <w:sz w:val="22"/>
-        </w:rPr>
-        <w:tab/>
-      </w:r>
-      <w:r>
-        <w:rPr>
-          <w:rFonts w:ascii="Courier New" w:hAnsi="Courier New"/>
-          <w:sz w:val="22"/>
-        </w:rPr>
-        <w:tab/>
-        <w:t>Linrad functions</w:t>
-      </w:r>
-    </w:p>
-    <w:p>
-      <w:pPr>
-        <w:spacing w:before="0" w:beforeAutospacing="0" w:after="0" w:afterAutospacing="0"/>
-        <w:ind w:left="720"/>
-        <w:rPr>
-          <w:rFonts w:ascii="Courier New" w:hAnsi="Courier New"/>
-          <w:sz w:val="22"/>
-        </w:rPr>
-      </w:pPr>
-      <w:r>
-        <w:rPr>
-          <w:rFonts w:ascii="Courier New" w:hAnsi="Courier New"/>
-          <w:sz w:val="22"/>
-        </w:rPr>
-        <w:t>PSKReporter.dll</w:t>
-      </w:r>
-      <w:r>
-        <w:rPr>
-          <w:rFonts w:ascii="Courier New" w:hAnsi="Courier New"/>
-          <w:sz w:val="22"/>
-        </w:rPr>
-        <w:tab/>
-      </w:r>
-      <w:r>
-        <w:rPr>
-          <w:rFonts w:ascii="Courier New" w:hAnsi="Courier New"/>
-          <w:sz w:val="22"/>
-        </w:rPr>
-        <w:tab/>
-        <w:t>Library for PSK reporter</w:t>
-      </w:r>
-    </w:p>
-    <w:p>
-      <w:pPr>
-        <w:spacing w:before="0" w:beforeAutospacing="0" w:after="0" w:afterAutospacing="0"/>
-        <w:ind w:left="720"/>
-        <w:rPr>
-          <w:rFonts w:ascii="Courier New" w:hAnsi="Courier New"/>
-          <w:sz w:val="22"/>
-        </w:rPr>
-      </w:pPr>
-      <w:r>
-        <w:rPr>
-          <w:rFonts w:ascii="Courier New" w:hAnsi="Courier New"/>
-          <w:sz w:val="22"/>
-        </w:rPr>
-        <w:t>QtCore4.dll</w:t>
-      </w:r>
-      <w:r>
-        <w:rPr>
-          <w:rFonts w:ascii="Courier New" w:hAnsi="Courier New"/>
-          <w:sz w:val="22"/>
-        </w:rPr>
-        <w:tab/>
-      </w:r>
-      <w:r>
-        <w:rPr>
-          <w:rFonts w:ascii="Courier New" w:hAnsi="Courier New"/>
-          <w:sz w:val="22"/>
-        </w:rPr>
-        <w:tab/>
-        <w:t>Qt core library</w:t>
-      </w:r>
-    </w:p>
-    <w:p>
-      <w:pPr>
-        <w:spacing w:before="0" w:beforeAutospacing="0" w:after="0" w:afterAutospacing="0"/>
-        <w:ind w:left="720"/>
-        <w:rPr>
-          <w:rFonts w:ascii="Courier New" w:hAnsi="Courier New"/>
-          <w:sz w:val="22"/>
-        </w:rPr>
-      </w:pPr>
-      <w:r>
-        <w:rPr>
-          <w:rFonts w:ascii="Courier New" w:hAnsi="Courier New"/>
-          <w:sz w:val="22"/>
-        </w:rPr>
-        <w:t>QtGui4.dll</w:t>
-      </w:r>
-      <w:r>
-        <w:rPr>
-          <w:rFonts w:ascii="Courier New" w:hAnsi="Courier New"/>
-          <w:sz w:val="22"/>
-        </w:rPr>
-        <w:tab/>
-      </w:r>
-      <w:r>
-        <w:rPr>
-          <w:rFonts w:ascii="Courier New" w:hAnsi="Courier New"/>
-          <w:sz w:val="22"/>
-        </w:rPr>
-        <w:tab/>
-      </w:r>
-      <w:r>
-        <w:rPr>
-          <w:rFonts w:ascii="Courier New" w:hAnsi="Courier New"/>
-          <w:sz w:val="22"/>
-        </w:rPr>
-        <w:tab/>
-        <w:t>Qt GUI library</w:t>
-      </w:r>
-    </w:p>
-    <w:p>
-      <w:pPr>
-        <w:spacing w:before="0" w:beforeAutospacing="0" w:after="0" w:afterAutospacing="0"/>
-        <w:ind w:left="720"/>
-        <w:rPr>
-          <w:rFonts w:ascii="Courier New" w:hAnsi="Courier New"/>
-          <w:sz w:val="22"/>
-        </w:rPr>
-      </w:pPr>
-      <w:r>
-        <w:rPr>
-          <w:rFonts w:ascii="Courier New" w:hAnsi="Courier New"/>
-          <w:sz w:val="22"/>
-        </w:rPr>
-        <w:t>QtNetwork4.dll</w:t>
-      </w:r>
-      <w:r>
-        <w:rPr>
-          <w:rFonts w:ascii="Courier New" w:hAnsi="Courier New"/>
-          <w:sz w:val="22"/>
-        </w:rPr>
-        <w:tab/>
-      </w:r>
-      <w:r>
-        <w:rPr>
-          <w:rFonts w:ascii="Courier New" w:hAnsi="Courier New"/>
-          <w:sz w:val="22"/>
-        </w:rPr>
-        <w:tab/>
-        <w:t>...</w:t>
-      </w:r>
-    </w:p>
-    <w:p>
-      <w:pPr>
-        <w:spacing w:before="0" w:beforeAutospacing="0" w:after="0" w:afterAutospacing="0"/>
-        <w:ind w:left="720"/>
-        <w:rPr>
-          <w:rFonts w:ascii="Courier New" w:hAnsi="Courier New"/>
-          <w:sz w:val="22"/>
-        </w:rPr>
-      </w:pPr>
-      <w:r>
-        <w:rPr>
-          <w:rFonts w:ascii="Courier New" w:hAnsi="Courier New"/>
-          <w:sz w:val="22"/>
-        </w:rPr>
-        <w:t>QtSvg4.dll</w:t>
-      </w:r>
-    </w:p>
-    <w:p>
-      <w:pPr>
-        <w:spacing w:before="0" w:beforeAutospacing="0" w:after="0" w:afterAutospacing="0"/>
-        <w:ind w:left="720"/>
-        <w:rPr>
-          <w:rFonts w:ascii="Courier New" w:hAnsi="Courier New"/>
-          <w:sz w:val="22"/>
-        </w:rPr>
-      </w:pPr>
-      <w:proofErr w:type="gramStart"/>
-      <w:r>
-        <w:rPr>
-          <w:rFonts w:ascii="Courier New" w:hAnsi="Courier New"/>
-          <w:sz w:val="22"/>
-        </w:rPr>
-        <w:t>qwt.dll</w:t>
-      </w:r>
-      <w:proofErr w:type="gramEnd"/>
-      <w:r>
-        <w:rPr>
-          <w:rFonts w:ascii="Courier New" w:hAnsi="Courier New"/>
-          <w:sz w:val="22"/>
-        </w:rPr>
-        <w:tab/>
-      </w:r>
-      <w:r>
-        <w:rPr>
-          <w:rFonts w:ascii="Courier New" w:hAnsi="Courier New"/>
-          <w:sz w:val="22"/>
-        </w:rPr>
-        <w:tab/>
-      </w:r>
-      <w:r>
-        <w:rPr>
-          <w:rFonts w:ascii="Courier New" w:hAnsi="Courier New"/>
-          <w:sz w:val="22"/>
-        </w:rPr>
-        <w:tab/>
-      </w:r>
-      <w:proofErr w:type="spellStart"/>
-      <w:r>
-        <w:rPr>
-          <w:rFonts w:ascii="Courier New" w:hAnsi="Courier New"/>
-          <w:sz w:val="22"/>
-        </w:rPr>
-        <w:t>Qwt</w:t>
-      </w:r>
-      <w:proofErr w:type="spellEnd"/>
-      <w:r>
-        <w:rPr>
-          <w:rFonts w:ascii="Courier New" w:hAnsi="Courier New"/>
-          <w:sz w:val="22"/>
-        </w:rPr>
-        <w:t xml:space="preserve"> library</w:t>
-      </w:r>
-    </w:p>
-    <w:p>
-      <w:pPr>
-        <w:spacing w:before="0" w:beforeAutospacing="0" w:after="0" w:afterAutospacing="0"/>
-        <w:ind w:left="720"/>
-        <w:rPr>
-          <w:rFonts w:ascii="Courier New" w:hAnsi="Courier New"/>
-          <w:sz w:val="22"/>
-        </w:rPr>
-      </w:pPr>
-      <w:proofErr w:type="gramStart"/>
-      <w:r>
-        <w:rPr>
-          <w:rFonts w:ascii="Courier New" w:hAnsi="Courier New"/>
-          <w:sz w:val="22"/>
-        </w:rPr>
-        <w:t>save</w:t>
-      </w:r>
-      <w:proofErr w:type="gramEnd"/>
-      <w:r>
-        <w:rPr>
-          <w:rFonts w:ascii="Courier New" w:hAnsi="Courier New"/>
-          <w:sz w:val="22"/>
-        </w:rPr>
-        <w:tab/>
-      </w:r>
-      <w:r>
-        <w:rPr>
-          <w:rFonts w:ascii="Courier New" w:hAnsi="Courier New"/>
-          <w:sz w:val="22"/>
-        </w:rPr>
-        <w:tab/>
-      </w:r>
-      <w:r>
-        <w:rPr>
-          <w:rFonts w:ascii="Courier New" w:hAnsi="Courier New"/>
-          <w:sz w:val="22"/>
-        </w:rPr>
-        <w:tab/>
-      </w:r>
-      <w:r>
-        <w:rPr>
-          <w:rFonts w:ascii="Courier New" w:hAnsi="Courier New"/>
-          <w:sz w:val="22"/>
-        </w:rPr>
-        <w:tab/>
-        <w:t>Directory for saved *.wav files</w:t>
-      </w:r>
-    </w:p>
-    <w:p>
-      <w:pPr>
-        <w:spacing w:before="0" w:beforeAutospacing="0" w:after="0" w:afterAutospacing="0"/>
-        <w:ind w:left="720"/>
-        <w:rPr>
-          <w:rFonts w:ascii="Courier New" w:hAnsi="Courier New"/>
-          <w:sz w:val="22"/>
-        </w:rPr>
-      </w:pPr>
-      <w:proofErr w:type="gramStart"/>
-      <w:r>
-        <w:rPr>
-          <w:rFonts w:ascii="Courier New" w:hAnsi="Courier New"/>
-          <w:sz w:val="22"/>
-        </w:rPr>
-        <w:t>shortcuts.txt</w:t>
-      </w:r>
-      <w:proofErr w:type="gramEnd"/>
-      <w:r>
-        <w:rPr>
-          <w:rFonts w:ascii="Courier New" w:hAnsi="Courier New"/>
-          <w:sz w:val="22"/>
-        </w:rPr>
-        <w:tab/>
-      </w:r>
-      <w:r>
-        <w:rPr>
-          <w:rFonts w:ascii="Courier New" w:hAnsi="Courier New"/>
-          <w:sz w:val="22"/>
-        </w:rPr>
-        <w:tab/>
-        <w:t>Keyboard shortcuts</w:t>
-      </w:r>
-    </w:p>
-    <w:p>
-      <w:pPr>
-        <w:spacing w:before="0" w:beforeAutospacing="0" w:after="0" w:afterAutospacing="0"/>
-        <w:ind w:left="720"/>
-        <w:rPr>
-          <w:rFonts w:ascii="Courier New" w:hAnsi="Courier New"/>
-          <w:sz w:val="22"/>
-        </w:rPr>
-      </w:pPr>
-      <w:r>
-        <w:rPr>
-          <w:rFonts w:ascii="Courier New" w:hAnsi="Courier New"/>
-          <w:sz w:val="22"/>
-        </w:rPr>
-        <w:t>unins000.dat</w:t>
-      </w:r>
-    </w:p>
-    <w:p>
-      <w:pPr>
-        <w:spacing w:before="0" w:beforeAutospacing="0" w:after="0" w:afterAutospacing="0"/>
-        <w:ind w:left="720"/>
-        <w:rPr>
-          <w:rFonts w:ascii="Courier New" w:hAnsi="Courier New"/>
-          <w:sz w:val="22"/>
-        </w:rPr>
-      </w:pPr>
-      <w:proofErr w:type="gramStart"/>
-      <w:r>
-        <w:rPr>
-          <w:rFonts w:ascii="Courier New" w:hAnsi="Courier New"/>
-          <w:sz w:val="22"/>
-        </w:rPr>
-        <w:t>unins000.exe</w:t>
-      </w:r>
-      <w:proofErr w:type="gramEnd"/>
-      <w:r>
-        <w:rPr>
-          <w:rFonts w:ascii="Courier New" w:hAnsi="Courier New"/>
-          <w:sz w:val="22"/>
-        </w:rPr>
-        <w:tab/>
-      </w:r>
-      <w:r>
-        <w:rPr>
-          <w:rFonts w:ascii="Courier New" w:hAnsi="Courier New"/>
-          <w:sz w:val="22"/>
-        </w:rPr>
-        <w:tab/>
-        <w:t>Executable for uninstalling WSJT-X</w:t>
-      </w:r>
-    </w:p>
-    <w:p>
-      <w:pPr>
-        <w:spacing w:before="0" w:beforeAutospacing="0" w:after="0" w:afterAutospacing="0"/>
-        <w:ind w:left="720"/>
-        <w:rPr>
-          <w:rFonts w:ascii="Courier New" w:hAnsi="Courier New"/>
-          <w:sz w:val="22"/>
-        </w:rPr>
-      </w:pPr>
-      <w:proofErr w:type="gramStart"/>
-      <w:r>
-        <w:rPr>
-          <w:rFonts w:ascii="Courier New" w:hAnsi="Courier New"/>
-          <w:sz w:val="22"/>
-        </w:rPr>
-        <w:t>wsjt.ico</w:t>
-      </w:r>
-      <w:proofErr w:type="gramEnd"/>
-      <w:r>
-        <w:rPr>
-          <w:rFonts w:ascii="Courier New" w:hAnsi="Courier New"/>
-          <w:sz w:val="22"/>
-        </w:rPr>
-        <w:tab/>
-      </w:r>
-      <w:r>
-        <w:rPr>
-          <w:rFonts w:ascii="Courier New" w:hAnsi="Courier New"/>
-          <w:sz w:val="22"/>
-        </w:rPr>
-        <w:tab/>
-      </w:r>
-      <w:r>
-        <w:rPr>
-          <w:rFonts w:ascii="Courier New" w:hAnsi="Courier New"/>
-          <w:sz w:val="22"/>
-        </w:rPr>
-        <w:tab/>
-        <w:t>WSJT icon</w:t>
-      </w:r>
-    </w:p>
-    <w:p>
-      <w:pPr>
-        <w:spacing w:before="0" w:beforeAutospacing="0" w:after="0" w:afterAutospacing="0"/>
-        <w:ind w:left="720"/>
-        <w:rPr>
-          <w:rFonts w:ascii="Courier New" w:hAnsi="Courier New"/>
-          <w:sz w:val="22"/>
-        </w:rPr>
-      </w:pPr>
-      <w:proofErr w:type="gramStart"/>
-      <w:r>
-        <w:rPr>
-          <w:rFonts w:ascii="Courier New" w:hAnsi="Courier New"/>
-          <w:sz w:val="22"/>
-        </w:rPr>
-        <w:t>wsjtx.exe</w:t>
-      </w:r>
-      <w:proofErr w:type="gramEnd"/>
-      <w:r>
-        <w:rPr>
-          <w:rFonts w:ascii="Courier New" w:hAnsi="Courier New"/>
-          <w:sz w:val="22"/>
-        </w:rPr>
-        <w:tab/>
-      </w:r>
-      <w:r>
-        <w:rPr>
-          <w:rFonts w:ascii="Courier New" w:hAnsi="Courier New"/>
-          <w:sz w:val="22"/>
-        </w:rPr>
-        <w:tab/>
-      </w:r>
-      <w:r>
-        <w:rPr>
-          <w:rFonts w:ascii="Courier New" w:hAnsi="Courier New"/>
-          <w:sz w:val="22"/>
-        </w:rPr>
-        <w:tab/>
-        <w:t>Executable for WSJT-X</w:t>
-      </w:r>
-    </w:p>
-    <w:p/>
-    <w:p>
-      <w:r>
-        <w:t xml:space="preserve">You might be curious about additional files that appear in the </w:t>
-      </w:r>
-      <w:r>
-        <w:rPr>
-          <w:i/>
-        </w:rPr>
-        <w:t>MWSJT-X</w:t>
-      </w:r>
-      <w:r>
-        <w:t xml:space="preserve"> installation directory after using the program for a while.  </w:t>
-      </w:r>
-      <w:r>
-        <w:t xml:space="preserve">These include: </w:t>
-      </w:r>
-    </w:p>
-    <w:p>
-      <w:pPr>
-        <w:spacing w:before="0" w:beforeAutospacing="0" w:after="0" w:afterAutospacing="0"/>
-        <w:ind w:left="720"/>
-        <w:rPr>
-          <w:rFonts w:ascii="Courier New" w:hAnsi="Courier New"/>
-          <w:sz w:val="22"/>
-        </w:rPr>
-      </w:pPr>
-      <w:proofErr w:type="gramStart"/>
-      <w:r>
-        <w:rPr>
-          <w:rFonts w:ascii="Courier New" w:hAnsi="Courier New"/>
-          <w:sz w:val="22"/>
-        </w:rPr>
-        <w:t>kvasd.dat</w:t>
-      </w:r>
-      <w:proofErr w:type="gramEnd"/>
-      <w:r>
-        <w:rPr>
-          <w:rFonts w:ascii="Courier New" w:hAnsi="Courier New"/>
-          <w:sz w:val="22"/>
-        </w:rPr>
-        <w:tab/>
-      </w:r>
-      <w:r>
-        <w:rPr>
-          <w:rFonts w:ascii="Courier New" w:hAnsi="Courier New"/>
-          <w:sz w:val="22"/>
-        </w:rPr>
-        <w:tab/>
-      </w:r>
-      <w:r>
-        <w:rPr>
-          <w:rFonts w:ascii="Courier New" w:hAnsi="Courier New"/>
-          <w:sz w:val="22"/>
-        </w:rPr>
-        <w:t xml:space="preserve"> </w:t>
-      </w:r>
-      <w:r>
-        <w:rPr>
-          <w:rFonts w:ascii="Courier New" w:hAnsi="Courier New"/>
-          <w:sz w:val="22"/>
-        </w:rPr>
-        <w:t xml:space="preserve">Data for the </w:t>
-      </w:r>
-      <w:proofErr w:type="spellStart"/>
-      <w:r>
-        <w:rPr>
-          <w:rFonts w:ascii="Courier New" w:hAnsi="Courier New"/>
-          <w:sz w:val="22"/>
-        </w:rPr>
-        <w:t>Koetter</w:t>
-      </w:r>
-      <w:proofErr w:type="spellEnd"/>
-      <w:r>
-        <w:rPr>
-          <w:rFonts w:ascii="Courier New" w:hAnsi="Courier New"/>
-          <w:sz w:val="22"/>
-        </w:rPr>
-        <w:t>-Vardy decoder</w:t>
-      </w:r>
-    </w:p>
-    <w:p>
-      <w:pPr>
-        <w:spacing w:before="0" w:beforeAutospacing="0" w:after="0" w:afterAutospacing="0"/>
-        <w:ind w:left="720"/>
-        <w:rPr>
-          <w:rFonts w:ascii="Courier New" w:hAnsi="Courier New"/>
-          <w:sz w:val="22"/>
-        </w:rPr>
-      </w:pPr>
-      <w:r>
-        <w:rPr>
-          <w:rFonts w:ascii="Courier New" w:hAnsi="Courier New"/>
-          <w:sz w:val="22"/>
-        </w:rPr>
-        <w:t>ALL.TXT</w:t>
-      </w:r>
-      <w:r>
-        <w:rPr>
-          <w:rFonts w:ascii="Courier New" w:hAnsi="Courier New"/>
-          <w:sz w:val="22"/>
-        </w:rPr>
-        <w:tab/>
-      </w:r>
-      <w:r>
-        <w:rPr>
-          <w:rFonts w:ascii="Courier New" w:hAnsi="Courier New"/>
-          <w:sz w:val="22"/>
-        </w:rPr>
-        <w:tab/>
-        <w:t xml:space="preserve"> Log of all received and transmitted messages</w:t>
-      </w:r>
-    </w:p>
-    <w:p>
-      <w:pPr>
-        <w:spacing w:before="0" w:beforeAutospacing="0" w:after="0" w:afterAutospacing="0"/>
-        <w:ind w:left="720"/>
-        <w:rPr>
-          <w:rFonts w:ascii="Courier New" w:hAnsi="Courier New"/>
-          <w:sz w:val="22"/>
-        </w:rPr>
-      </w:pPr>
-      <w:proofErr w:type="gramStart"/>
-      <w:r>
-        <w:rPr>
-          <w:rFonts w:ascii="Courier New" w:hAnsi="Courier New"/>
-          <w:sz w:val="22"/>
-        </w:rPr>
-        <w:t>decoded.txt</w:t>
-      </w:r>
-      <w:proofErr w:type="gramEnd"/>
-      <w:r>
-        <w:rPr>
-          <w:rFonts w:ascii="Courier New" w:hAnsi="Courier New"/>
-          <w:sz w:val="22"/>
-        </w:rPr>
-        <w:tab/>
-        <w:t xml:space="preserve"> Decoded text from the most recent Rx interval</w:t>
-      </w:r>
-    </w:p>
-    <w:p>
-      <w:pPr>
-        <w:spacing w:before="0" w:beforeAutospacing="0" w:after="0" w:afterAutospacing="0"/>
-        <w:ind w:left="720"/>
-        <w:rPr>
-          <w:rFonts w:ascii="Courier New" w:hAnsi="Courier New"/>
-          <w:sz w:val="22"/>
-        </w:rPr>
-      </w:pPr>
-      <w:proofErr w:type="spellStart"/>
-      <w:proofErr w:type="gramStart"/>
-      <w:r>
-        <w:rPr>
-          <w:rFonts w:ascii="Courier New" w:hAnsi="Courier New"/>
-          <w:sz w:val="22"/>
-        </w:rPr>
-        <w:t>timer.out</w:t>
-      </w:r>
-      <w:proofErr w:type="spellEnd"/>
-      <w:proofErr w:type="gramEnd"/>
-      <w:r>
-        <w:rPr>
-          <w:rFonts w:ascii="Courier New" w:hAnsi="Courier New"/>
-          <w:sz w:val="22"/>
-        </w:rPr>
-        <w:tab/>
-      </w:r>
-      <w:r>
-        <w:rPr>
-          <w:rFonts w:ascii="Courier New" w:hAnsi="Courier New"/>
-          <w:sz w:val="22"/>
-        </w:rPr>
-        <w:tab/>
-        <w:t xml:space="preserve"> Diagnostic information for decoder optimization</w:t>
-      </w:r>
-    </w:p>
-    <w:p>
-      <w:pPr>
-        <w:spacing w:before="0" w:beforeAutospacing="0" w:after="0" w:afterAutospacing="0"/>
-        <w:ind w:left="720"/>
-        <w:rPr>
-          <w:rFonts w:ascii="Courier New" w:hAnsi="Courier New"/>
-          <w:sz w:val="22"/>
-        </w:rPr>
-      </w:pPr>
-      <w:proofErr w:type="gramStart"/>
-      <w:r>
-        <w:rPr>
-          <w:rFonts w:ascii="Courier New" w:hAnsi="Courier New"/>
-          <w:sz w:val="22"/>
-        </w:rPr>
-        <w:t>wsjtx.ini</w:t>
-      </w:r>
-      <w:proofErr w:type="gramEnd"/>
-      <w:r>
-        <w:rPr>
-          <w:rFonts w:ascii="Courier New" w:hAnsi="Courier New"/>
-          <w:sz w:val="22"/>
-        </w:rPr>
-        <w:tab/>
-      </w:r>
-      <w:r>
-        <w:rPr>
-          <w:rFonts w:ascii="Courier New" w:hAnsi="Courier New"/>
-          <w:sz w:val="22"/>
-        </w:rPr>
-        <w:tab/>
-        <w:t xml:space="preserve"> Saved configuration parameters</w:t>
-      </w:r>
-    </w:p>
-    <w:p>
-      <w:pPr>
-        <w:spacing w:before="0" w:beforeAutospacing="0" w:after="0" w:afterAutospacing="0"/>
-        <w:ind w:left="720"/>
-        <w:rPr>
-          <w:rFonts w:ascii="Courier New" w:hAnsi="Courier New"/>
-          <w:sz w:val="22"/>
-        </w:rPr>
-      </w:pPr>
-      <w:proofErr w:type="gramStart"/>
-      <w:r>
-        <w:rPr>
-          <w:rFonts w:ascii="Courier New" w:hAnsi="Courier New"/>
-          <w:sz w:val="22"/>
-        </w:rPr>
-        <w:t>wsjtx_status.txt</w:t>
-      </w:r>
-      <w:proofErr w:type="gramEnd"/>
-      <w:r>
-        <w:rPr>
-          <w:rFonts w:ascii="Courier New" w:hAnsi="Courier New"/>
-          <w:sz w:val="22"/>
-        </w:rPr>
-        <w:tab/>
-        <w:t xml:space="preserve"> Information sent to companion program JT-Alert-X</w:t>
-      </w:r>
-    </w:p>
-    <w:p>
-      <w:pPr>
-        <w:spacing w:before="0" w:beforeAutospacing="0" w:after="0" w:afterAutospacing="0"/>
-        <w:ind w:left="720"/>
-        <w:rPr>
-          <w:rFonts w:ascii="Courier New" w:hAnsi="Courier New"/>
-          <w:sz w:val="22"/>
-        </w:rPr>
-      </w:pPr>
-      <w:proofErr w:type="gramStart"/>
-      <w:r>
-        <w:rPr>
-          <w:rFonts w:ascii="Courier New" w:hAnsi="Courier New"/>
-          <w:sz w:val="22"/>
-        </w:rPr>
-        <w:t>map65_t</w:t>
-      </w:r>
-      <w:r>
-        <w:rPr>
-          <w:rFonts w:ascii="Courier New" w:hAnsi="Courier New"/>
-          <w:sz w:val="22"/>
-        </w:rPr>
-        <w:t>x.log</w:t>
-      </w:r>
-      <w:proofErr w:type="gramEnd"/>
-      <w:r>
-        <w:rPr>
-          <w:rFonts w:ascii="Courier New" w:hAnsi="Courier New"/>
-          <w:sz w:val="22"/>
-        </w:rPr>
-        <w:tab/>
-        <w:t xml:space="preserve"> </w:t>
-      </w:r>
-      <w:r>
-        <w:rPr>
-          <w:rFonts w:ascii="Courier New" w:hAnsi="Courier New"/>
-          <w:sz w:val="22"/>
-        </w:rPr>
-        <w:t>Log of all transmitted messages</w:t>
-      </w:r>
-    </w:p>
-    <w:p>
-      <w:pPr>
-        <w:spacing w:before="0" w:beforeAutospacing="0" w:after="0" w:afterAutospacing="0"/>
-        <w:ind w:left="720"/>
-        <w:rPr>
-          <w:rFonts w:ascii="Courier New" w:hAnsi="Courier New"/>
-          <w:sz w:val="22"/>
-        </w:rPr>
-      </w:pPr>
-      <w:proofErr w:type="gramStart"/>
-      <w:r>
-        <w:rPr>
-          <w:rFonts w:ascii="Courier New" w:hAnsi="Courier New"/>
-          <w:sz w:val="22"/>
-        </w:rPr>
-        <w:t>prefixes.txt</w:t>
-      </w:r>
-      <w:proofErr w:type="gramEnd"/>
-      <w:r>
-        <w:rPr>
-          <w:rFonts w:ascii="Courier New" w:hAnsi="Courier New"/>
-          <w:sz w:val="22"/>
-        </w:rPr>
-        <w:tab/>
-      </w:r>
-      <w:r>
-        <w:rPr>
-          <w:rFonts w:ascii="Courier New" w:hAnsi="Courier New"/>
-          <w:sz w:val="22"/>
-        </w:rPr>
-        <w:t xml:space="preserve"> </w:t>
-      </w:r>
-      <w:r>
-        <w:rPr>
-          <w:rFonts w:ascii="Courier New" w:hAnsi="Courier New"/>
-          <w:sz w:val="22"/>
-        </w:rPr>
-        <w:t>List of available add-on DXCC prefixes</w:t>
-      </w:r>
-    </w:p>
-    <w:p>
-      <w:pPr>
-        <w:spacing w:before="0" w:beforeAutospacing="0" w:after="0" w:afterAutospacing="0"/>
-        <w:ind w:left="720"/>
-        <w:rPr>
-          <w:rFonts w:ascii="Courier New" w:hAnsi="Courier New"/>
-          <w:sz w:val="22"/>
-        </w:rPr>
-      </w:pPr>
-      <w:proofErr w:type="spellStart"/>
-      <w:proofErr w:type="gramStart"/>
-      <w:r>
-        <w:rPr>
-          <w:rFonts w:ascii="Courier New" w:hAnsi="Courier New"/>
-          <w:sz w:val="22"/>
-        </w:rPr>
-        <w:t>timer.out</w:t>
-      </w:r>
-      <w:proofErr w:type="spellEnd"/>
-      <w:proofErr w:type="gramEnd"/>
-      <w:r>
-        <w:rPr>
-          <w:rFonts w:ascii="Courier New" w:hAnsi="Courier New"/>
-          <w:sz w:val="22"/>
-        </w:rPr>
-        <w:tab/>
-      </w:r>
-      <w:r>
-        <w:rPr>
-          <w:rFonts w:ascii="Courier New" w:hAnsi="Courier New"/>
-          <w:sz w:val="22"/>
-        </w:rPr>
-        <w:tab/>
-        <w:t xml:space="preserve"> </w:t>
-      </w:r>
-      <w:r>
-        <w:rPr>
-          <w:rFonts w:ascii="Courier New" w:hAnsi="Courier New"/>
-          <w:sz w:val="22"/>
-        </w:rPr>
-        <w:t>Pro</w:t>
-      </w:r>
-      <w:r>
-        <w:rPr>
-          <w:rFonts w:ascii="Courier New" w:hAnsi="Courier New"/>
-          <w:sz w:val="22"/>
-        </w:rPr>
-        <w:t>file showing times in decoder routines</w:t>
-      </w:r>
-    </w:p>
-    <w:p>
-      <w:pPr>
-        <w:spacing w:before="0" w:beforeAutospacing="0" w:after="0" w:afterAutospacing="0"/>
-        <w:ind w:left="720"/>
-        <w:rPr>
-          <w:rFonts w:ascii="Courier New" w:hAnsi="Courier New"/>
-          <w:sz w:val="22"/>
-        </w:rPr>
-      </w:pPr>
-      <w:proofErr w:type="gramStart"/>
-      <w:r>
-        <w:rPr>
-          <w:rFonts w:ascii="Courier New" w:hAnsi="Courier New"/>
-          <w:sz w:val="22"/>
-        </w:rPr>
-        <w:t>tmp26.txt</w:t>
-      </w:r>
-      <w:proofErr w:type="gramEnd"/>
-      <w:r>
-        <w:rPr>
-          <w:rFonts w:ascii="Courier New" w:hAnsi="Courier New"/>
-          <w:sz w:val="22"/>
-        </w:rPr>
-        <w:tab/>
-      </w:r>
-      <w:r>
-        <w:rPr>
-          <w:rFonts w:ascii="Courier New" w:hAnsi="Courier New"/>
-          <w:sz w:val="22"/>
-        </w:rPr>
-        <w:tab/>
-        <w:t xml:space="preserve"> </w:t>
-      </w:r>
-      <w:r>
-        <w:rPr>
-          <w:rFonts w:ascii="Courier New" w:hAnsi="Courier New"/>
-          <w:sz w:val="22"/>
-        </w:rPr>
-        <w:t>Intermediate file used by decoder</w:t>
-      </w:r>
-    </w:p>
-    <w:p>
-      <w:pPr>
         <w:rPr>
           <w:rFonts w:asciiTheme="majorHAnsi" w:eastAsiaTheme="majorEastAsia" w:hAnsiTheme="majorHAnsi" w:cstheme="majorBidi"/>
           <w:b/>
@@ -9675,8 +8183,6 @@
           <w:szCs w:val="28"/>
         </w:rPr>
       </w:pPr>
-      <w:bookmarkStart w:id="12" w:name="JT65_Protocol"/>
-      <w:bookmarkEnd w:id="12"/>
       <w:r>
         <w:br w:type="page"/>
       </w:r>
@@ -9686,15 +8192,1638 @@
         <w:pStyle w:val="Heading1"/>
         <w:spacing w:before="100" w:after="100"/>
       </w:pPr>
-      <w:bookmarkStart w:id="13" w:name="_Toc355257010"/>
+      <w:bookmarkStart w:id="12" w:name="_Toc355263485"/>
       <w:r>
         <w:lastRenderedPageBreak/>
+        <w:t>Appendix A: Installed and Generated Files</w:t>
+      </w:r>
+      <w:bookmarkEnd w:id="12"/>
+    </w:p>
+    <w:p>
+      <w:r>
+        <w:t xml:space="preserve">After </w:t>
+      </w:r>
+      <w:r>
+        <w:t>installing</w:t>
+      </w:r>
+      <w:r>
+        <w:t xml:space="preserve"> </w:t>
+      </w:r>
+      <w:r>
+        <w:rPr>
+          <w:i/>
+        </w:rPr>
+        <w:t>WSJT-X</w:t>
+      </w:r>
+      <w:r>
+        <w:rPr>
+          <w:i/>
+        </w:rPr>
+        <w:t xml:space="preserve"> </w:t>
+      </w:r>
+      <w:r>
+        <w:t>as described in steps 1 and 2 on page 4</w:t>
+      </w:r>
+      <w:r>
+        <w:t>, the following files will be present in the installation directory:</w:t>
+      </w:r>
+    </w:p>
+    <w:p>
+      <w:pPr>
+        <w:spacing w:before="0" w:beforeAutospacing="0" w:after="0" w:afterAutospacing="0"/>
+        <w:ind w:left="720"/>
+        <w:rPr>
+          <w:rFonts w:ascii="Courier New" w:hAnsi="Courier New"/>
+          <w:sz w:val="22"/>
+        </w:rPr>
+      </w:pPr>
+      <w:proofErr w:type="gramStart"/>
+      <w:r>
+        <w:rPr>
+          <w:rFonts w:ascii="Courier New" w:hAnsi="Courier New"/>
+          <w:sz w:val="22"/>
+        </w:rPr>
+        <w:t>afmhot.dat</w:t>
+      </w:r>
+      <w:proofErr w:type="gramEnd"/>
+      <w:r>
+        <w:rPr>
+          <w:rFonts w:ascii="Courier New" w:hAnsi="Courier New"/>
+          <w:sz w:val="22"/>
+        </w:rPr>
+        <w:tab/>
+      </w:r>
+      <w:r>
+        <w:rPr>
+          <w:rFonts w:ascii="Courier New" w:hAnsi="Courier New"/>
+          <w:sz w:val="22"/>
+        </w:rPr>
+        <w:tab/>
+      </w:r>
+      <w:r>
+        <w:rPr>
+          <w:rFonts w:ascii="Courier New" w:hAnsi="Courier New"/>
+          <w:sz w:val="22"/>
+        </w:rPr>
+        <w:tab/>
+        <w:t xml:space="preserve">Data for </w:t>
+      </w:r>
+      <w:proofErr w:type="spellStart"/>
+      <w:r>
+        <w:rPr>
+          <w:rFonts w:ascii="Courier New" w:hAnsi="Courier New"/>
+          <w:sz w:val="22"/>
+        </w:rPr>
+        <w:t>AFMH</w:t>
+      </w:r>
+      <w:r>
+        <w:rPr>
+          <w:rFonts w:ascii="Courier New" w:hAnsi="Courier New"/>
+          <w:sz w:val="22"/>
+        </w:rPr>
+        <w:t>ot</w:t>
+      </w:r>
+      <w:proofErr w:type="spellEnd"/>
+      <w:r>
+        <w:rPr>
+          <w:rFonts w:ascii="Courier New" w:hAnsi="Courier New"/>
+          <w:sz w:val="22"/>
+        </w:rPr>
+        <w:t xml:space="preserve"> palette</w:t>
+      </w:r>
+    </w:p>
+    <w:p>
+      <w:pPr>
+        <w:spacing w:before="0" w:beforeAutospacing="0" w:after="0" w:afterAutospacing="0"/>
+        <w:ind w:left="720"/>
+        <w:rPr>
+          <w:rFonts w:ascii="Courier New" w:hAnsi="Courier New"/>
+          <w:sz w:val="22"/>
+        </w:rPr>
+      </w:pPr>
+      <w:proofErr w:type="gramStart"/>
+      <w:r>
+        <w:rPr>
+          <w:rFonts w:ascii="Courier New" w:hAnsi="Courier New"/>
+          <w:sz w:val="22"/>
+        </w:rPr>
+        <w:t>blue.dat</w:t>
+      </w:r>
+      <w:proofErr w:type="gramEnd"/>
+      <w:r>
+        <w:rPr>
+          <w:rFonts w:ascii="Courier New" w:hAnsi="Courier New"/>
+          <w:sz w:val="22"/>
+        </w:rPr>
+        <w:tab/>
+      </w:r>
+      <w:r>
+        <w:rPr>
+          <w:rFonts w:ascii="Courier New" w:hAnsi="Courier New"/>
+          <w:sz w:val="22"/>
+        </w:rPr>
+        <w:tab/>
+      </w:r>
+      <w:r>
+        <w:rPr>
+          <w:rFonts w:ascii="Courier New" w:hAnsi="Courier New"/>
+          <w:sz w:val="22"/>
+        </w:rPr>
+        <w:tab/>
+        <w:t xml:space="preserve">Data for </w:t>
+      </w:r>
+      <w:r>
+        <w:rPr>
+          <w:rFonts w:ascii="Courier New" w:hAnsi="Courier New"/>
+          <w:sz w:val="22"/>
+        </w:rPr>
+        <w:t>B</w:t>
+      </w:r>
+      <w:r>
+        <w:rPr>
+          <w:rFonts w:ascii="Courier New" w:hAnsi="Courier New"/>
+          <w:sz w:val="22"/>
+        </w:rPr>
+        <w:t>lue palette</w:t>
+      </w:r>
+    </w:p>
+    <w:p>
+      <w:pPr>
+        <w:spacing w:before="0" w:beforeAutospacing="0" w:after="0" w:afterAutospacing="0"/>
+        <w:ind w:left="720"/>
+        <w:rPr>
+          <w:rFonts w:ascii="Courier New" w:hAnsi="Courier New"/>
+          <w:sz w:val="22"/>
+        </w:rPr>
+      </w:pPr>
+      <w:r>
+        <w:rPr>
+          <w:rFonts w:ascii="Courier New" w:hAnsi="Courier New"/>
+          <w:sz w:val="22"/>
+        </w:rPr>
+        <w:t>CALL3.TXT</w:t>
+      </w:r>
+      <w:r>
+        <w:rPr>
+          <w:rFonts w:ascii="Courier New" w:hAnsi="Courier New"/>
+          <w:sz w:val="22"/>
+        </w:rPr>
+        <w:tab/>
+      </w:r>
+      <w:r>
+        <w:rPr>
+          <w:rFonts w:ascii="Courier New" w:hAnsi="Courier New"/>
+          <w:sz w:val="22"/>
+        </w:rPr>
+        <w:tab/>
+      </w:r>
+      <w:r>
+        <w:rPr>
+          <w:rFonts w:ascii="Courier New" w:hAnsi="Courier New"/>
+          <w:sz w:val="22"/>
+        </w:rPr>
+        <w:tab/>
+        <w:t>Callsign database</w:t>
+      </w:r>
+    </w:p>
+    <w:p>
+      <w:pPr>
+        <w:spacing w:before="0" w:beforeAutospacing="0" w:after="0" w:afterAutospacing="0"/>
+        <w:ind w:left="720"/>
+        <w:rPr>
+          <w:rFonts w:ascii="Courier New" w:hAnsi="Courier New"/>
+          <w:sz w:val="22"/>
+        </w:rPr>
+      </w:pPr>
+      <w:proofErr w:type="gramStart"/>
+      <w:r>
+        <w:rPr>
+          <w:rFonts w:ascii="Courier New" w:hAnsi="Courier New"/>
+          <w:sz w:val="22"/>
+        </w:rPr>
+        <w:t>hamlib-alinco.dll</w:t>
+      </w:r>
+      <w:proofErr w:type="gramEnd"/>
+      <w:r>
+        <w:rPr>
+          <w:rFonts w:ascii="Courier New" w:hAnsi="Courier New"/>
+          <w:sz w:val="22"/>
+        </w:rPr>
+        <w:tab/>
+      </w:r>
+      <w:proofErr w:type="spellStart"/>
+      <w:r>
+        <w:rPr>
+          <w:rFonts w:ascii="Courier New" w:hAnsi="Courier New"/>
+          <w:sz w:val="22"/>
+        </w:rPr>
+        <w:t>Hamlib</w:t>
+      </w:r>
+      <w:proofErr w:type="spellEnd"/>
+      <w:r>
+        <w:rPr>
+          <w:rFonts w:ascii="Courier New" w:hAnsi="Courier New"/>
+          <w:sz w:val="22"/>
+        </w:rPr>
+        <w:t xml:space="preserve"> libraries</w:t>
+      </w:r>
+    </w:p>
+    <w:p>
+      <w:pPr>
+        <w:spacing w:before="0" w:beforeAutospacing="0" w:after="0" w:afterAutospacing="0"/>
+        <w:ind w:left="720"/>
+        <w:rPr>
+          <w:rFonts w:ascii="Courier New" w:hAnsi="Courier New"/>
+          <w:sz w:val="22"/>
+        </w:rPr>
+      </w:pPr>
+      <w:proofErr w:type="gramStart"/>
+      <w:r>
+        <w:rPr>
+          <w:rFonts w:ascii="Courier New" w:hAnsi="Courier New"/>
+          <w:sz w:val="22"/>
+        </w:rPr>
+        <w:t>hamlib-amsat.dll</w:t>
+      </w:r>
+      <w:proofErr w:type="gramEnd"/>
+      <w:r>
+        <w:rPr>
+          <w:rFonts w:ascii="Courier New" w:hAnsi="Courier New"/>
+          <w:sz w:val="22"/>
+        </w:rPr>
+        <w:tab/>
+      </w:r>
+      <w:r>
+        <w:rPr>
+          <w:rFonts w:ascii="Courier New" w:hAnsi="Courier New"/>
+          <w:sz w:val="22"/>
+        </w:rPr>
+        <w:tab/>
+        <w:t>...</w:t>
+      </w:r>
+    </w:p>
+    <w:p>
+      <w:pPr>
+        <w:spacing w:before="0" w:beforeAutospacing="0" w:after="0" w:afterAutospacing="0"/>
+        <w:ind w:left="720"/>
+        <w:rPr>
+          <w:rFonts w:ascii="Courier New" w:hAnsi="Courier New"/>
+          <w:sz w:val="22"/>
+        </w:rPr>
+      </w:pPr>
+      <w:proofErr w:type="gramStart"/>
+      <w:r>
+        <w:rPr>
+          <w:rFonts w:ascii="Courier New" w:hAnsi="Courier New"/>
+          <w:sz w:val="22"/>
+        </w:rPr>
+        <w:t>hamlib-flexradio.dll</w:t>
+      </w:r>
+      <w:proofErr w:type="gramEnd"/>
+    </w:p>
+    <w:p>
+      <w:pPr>
+        <w:spacing w:before="0" w:beforeAutospacing="0" w:after="0" w:afterAutospacing="0"/>
+        <w:ind w:left="720"/>
+        <w:rPr>
+          <w:rFonts w:ascii="Courier New" w:hAnsi="Courier New"/>
+          <w:sz w:val="22"/>
+        </w:rPr>
+      </w:pPr>
+      <w:proofErr w:type="gramStart"/>
+      <w:r>
+        <w:rPr>
+          <w:rFonts w:ascii="Courier New" w:hAnsi="Courier New"/>
+          <w:sz w:val="22"/>
+        </w:rPr>
+        <w:t>hamlib-icom.dll</w:t>
+      </w:r>
+      <w:proofErr w:type="gramEnd"/>
+    </w:p>
+    <w:p>
+      <w:pPr>
+        <w:spacing w:before="0" w:beforeAutospacing="0" w:after="0" w:afterAutospacing="0"/>
+        <w:ind w:left="720"/>
+        <w:rPr>
+          <w:rFonts w:ascii="Courier New" w:hAnsi="Courier New"/>
+          <w:sz w:val="22"/>
+        </w:rPr>
+      </w:pPr>
+      <w:proofErr w:type="gramStart"/>
+      <w:r>
+        <w:rPr>
+          <w:rFonts w:ascii="Courier New" w:hAnsi="Courier New"/>
+          <w:sz w:val="22"/>
+        </w:rPr>
+        <w:t>hamlib-jrc.dll</w:t>
+      </w:r>
+      <w:proofErr w:type="gramEnd"/>
+    </w:p>
+    <w:p>
+      <w:pPr>
+        <w:spacing w:before="0" w:beforeAutospacing="0" w:after="0" w:afterAutospacing="0"/>
+        <w:ind w:left="720"/>
+        <w:rPr>
+          <w:rFonts w:ascii="Courier New" w:hAnsi="Courier New"/>
+          <w:sz w:val="22"/>
+        </w:rPr>
+      </w:pPr>
+      <w:proofErr w:type="gramStart"/>
+      <w:r>
+        <w:rPr>
+          <w:rFonts w:ascii="Courier New" w:hAnsi="Courier New"/>
+          <w:sz w:val="22"/>
+        </w:rPr>
+        <w:t>hamlib-kachina.dll</w:t>
+      </w:r>
+      <w:proofErr w:type="gramEnd"/>
+    </w:p>
+    <w:p>
+      <w:pPr>
+        <w:spacing w:before="0" w:beforeAutospacing="0" w:after="0" w:afterAutospacing="0"/>
+        <w:ind w:left="720"/>
+        <w:rPr>
+          <w:rFonts w:ascii="Courier New" w:hAnsi="Courier New"/>
+          <w:sz w:val="22"/>
+        </w:rPr>
+      </w:pPr>
+      <w:proofErr w:type="gramStart"/>
+      <w:r>
+        <w:rPr>
+          <w:rFonts w:ascii="Courier New" w:hAnsi="Courier New"/>
+          <w:sz w:val="22"/>
+        </w:rPr>
+        <w:t>hamlib-kenwood.dll</w:t>
+      </w:r>
+      <w:proofErr w:type="gramEnd"/>
+    </w:p>
+    <w:p>
+      <w:pPr>
+        <w:spacing w:before="0" w:beforeAutospacing="0" w:after="0" w:afterAutospacing="0"/>
+        <w:ind w:left="720"/>
+        <w:rPr>
+          <w:rFonts w:ascii="Courier New" w:hAnsi="Courier New"/>
+          <w:sz w:val="22"/>
+        </w:rPr>
+      </w:pPr>
+      <w:proofErr w:type="gramStart"/>
+      <w:r>
+        <w:rPr>
+          <w:rFonts w:ascii="Courier New" w:hAnsi="Courier New"/>
+          <w:sz w:val="22"/>
+        </w:rPr>
+        <w:t>hamlib-kit.dll</w:t>
+      </w:r>
+      <w:proofErr w:type="gramEnd"/>
+    </w:p>
+    <w:p>
+      <w:pPr>
+        <w:spacing w:before="0" w:beforeAutospacing="0" w:after="0" w:afterAutospacing="0"/>
+        <w:ind w:left="720"/>
+        <w:rPr>
+          <w:rFonts w:ascii="Courier New" w:hAnsi="Courier New"/>
+          <w:sz w:val="22"/>
+        </w:rPr>
+      </w:pPr>
+      <w:proofErr w:type="gramStart"/>
+      <w:r>
+        <w:rPr>
+          <w:rFonts w:ascii="Courier New" w:hAnsi="Courier New"/>
+          <w:sz w:val="22"/>
+        </w:rPr>
+        <w:t>hamlib-tapr.dll</w:t>
+      </w:r>
+      <w:proofErr w:type="gramEnd"/>
+    </w:p>
+    <w:p>
+      <w:pPr>
+        <w:spacing w:before="0" w:beforeAutospacing="0" w:after="0" w:afterAutospacing="0"/>
+        <w:ind w:left="720"/>
+        <w:rPr>
+          <w:rFonts w:ascii="Courier New" w:hAnsi="Courier New"/>
+          <w:sz w:val="22"/>
+        </w:rPr>
+      </w:pPr>
+      <w:proofErr w:type="gramStart"/>
+      <w:r>
+        <w:rPr>
+          <w:rFonts w:ascii="Courier New" w:hAnsi="Courier New"/>
+          <w:sz w:val="22"/>
+        </w:rPr>
+        <w:t>hamlib-tentec.dll</w:t>
+      </w:r>
+      <w:proofErr w:type="gramEnd"/>
+    </w:p>
+    <w:p>
+      <w:pPr>
+        <w:spacing w:before="0" w:beforeAutospacing="0" w:after="0" w:afterAutospacing="0"/>
+        <w:ind w:left="720"/>
+        <w:rPr>
+          <w:rFonts w:ascii="Courier New" w:hAnsi="Courier New"/>
+          <w:sz w:val="22"/>
+        </w:rPr>
+      </w:pPr>
+      <w:proofErr w:type="gramStart"/>
+      <w:r>
+        <w:rPr>
+          <w:rFonts w:ascii="Courier New" w:hAnsi="Courier New"/>
+          <w:sz w:val="22"/>
+        </w:rPr>
+        <w:t>hamlib-winradio.dll</w:t>
+      </w:r>
+      <w:proofErr w:type="gramEnd"/>
+    </w:p>
+    <w:p>
+      <w:pPr>
+        <w:spacing w:before="0" w:beforeAutospacing="0" w:after="0" w:afterAutospacing="0"/>
+        <w:ind w:left="720"/>
+        <w:rPr>
+          <w:rFonts w:ascii="Courier New" w:hAnsi="Courier New"/>
+          <w:sz w:val="22"/>
+        </w:rPr>
+      </w:pPr>
+      <w:proofErr w:type="gramStart"/>
+      <w:r>
+        <w:rPr>
+          <w:rFonts w:ascii="Courier New" w:hAnsi="Courier New"/>
+          <w:sz w:val="22"/>
+        </w:rPr>
+        <w:t>hamlib-yaesu.dll</w:t>
+      </w:r>
+      <w:proofErr w:type="gramEnd"/>
+    </w:p>
+    <w:p>
+      <w:pPr>
+        <w:spacing w:before="0" w:beforeAutospacing="0" w:after="0" w:afterAutospacing="0"/>
+        <w:ind w:left="720"/>
+        <w:rPr>
+          <w:rFonts w:ascii="Courier New" w:hAnsi="Courier New"/>
+          <w:sz w:val="22"/>
+        </w:rPr>
+      </w:pPr>
+      <w:proofErr w:type="gramStart"/>
+      <w:r>
+        <w:rPr>
+          <w:rFonts w:ascii="Courier New" w:hAnsi="Courier New"/>
+          <w:sz w:val="22"/>
+        </w:rPr>
+        <w:t>jt9.exe</w:t>
+      </w:r>
+      <w:proofErr w:type="gramEnd"/>
+      <w:r>
+        <w:rPr>
+          <w:rFonts w:ascii="Courier New" w:hAnsi="Courier New"/>
+          <w:sz w:val="22"/>
+        </w:rPr>
+        <w:tab/>
+      </w:r>
+      <w:r>
+        <w:rPr>
+          <w:rFonts w:ascii="Courier New" w:hAnsi="Courier New"/>
+          <w:sz w:val="22"/>
+        </w:rPr>
+        <w:tab/>
+      </w:r>
+      <w:r>
+        <w:rPr>
+          <w:rFonts w:ascii="Courier New" w:hAnsi="Courier New"/>
+          <w:sz w:val="22"/>
+        </w:rPr>
+        <w:tab/>
+        <w:t>Executable for JT9 decoder</w:t>
+      </w:r>
+    </w:p>
+    <w:p>
+      <w:pPr>
+        <w:spacing w:before="0" w:beforeAutospacing="0" w:after="0" w:afterAutospacing="0"/>
+        <w:ind w:left="720"/>
+        <w:rPr>
+          <w:rFonts w:ascii="Courier New" w:hAnsi="Courier New"/>
+          <w:sz w:val="22"/>
+        </w:rPr>
+      </w:pPr>
+      <w:proofErr w:type="gramStart"/>
+      <w:r>
+        <w:rPr>
+          <w:rFonts w:ascii="Courier New" w:hAnsi="Courier New"/>
+          <w:sz w:val="22"/>
+        </w:rPr>
+        <w:t>libfftw3f-3.dll</w:t>
+      </w:r>
+      <w:proofErr w:type="gramEnd"/>
+      <w:r>
+        <w:rPr>
+          <w:rFonts w:ascii="Courier New" w:hAnsi="Courier New"/>
+          <w:sz w:val="22"/>
+        </w:rPr>
+        <w:tab/>
+      </w:r>
+      <w:r>
+        <w:rPr>
+          <w:rFonts w:ascii="Courier New" w:hAnsi="Courier New"/>
+          <w:sz w:val="22"/>
+        </w:rPr>
+        <w:tab/>
+        <w:t>Optimized FFT library</w:t>
+      </w:r>
+    </w:p>
+    <w:p>
+      <w:pPr>
+        <w:spacing w:before="0" w:beforeAutospacing="0" w:after="0" w:afterAutospacing="0"/>
+        <w:ind w:left="720"/>
+        <w:rPr>
+          <w:rFonts w:ascii="Courier New" w:hAnsi="Courier New"/>
+          <w:sz w:val="22"/>
+        </w:rPr>
+      </w:pPr>
+      <w:proofErr w:type="gramStart"/>
+      <w:r>
+        <w:rPr>
+          <w:rFonts w:ascii="Courier New" w:hAnsi="Courier New"/>
+          <w:sz w:val="22"/>
+        </w:rPr>
+        <w:t>libgcc_s_dw2-1.dll</w:t>
+      </w:r>
+      <w:proofErr w:type="gramEnd"/>
+      <w:r>
+        <w:rPr>
+          <w:rFonts w:ascii="Courier New" w:hAnsi="Courier New"/>
+          <w:sz w:val="22"/>
+        </w:rPr>
+        <w:tab/>
+      </w:r>
+      <w:proofErr w:type="spellStart"/>
+      <w:r>
+        <w:rPr>
+          <w:rFonts w:ascii="Courier New" w:hAnsi="Courier New"/>
+          <w:sz w:val="22"/>
+        </w:rPr>
+        <w:t>gcc</w:t>
+      </w:r>
+      <w:proofErr w:type="spellEnd"/>
+      <w:r>
+        <w:rPr>
+          <w:rFonts w:ascii="Courier New" w:hAnsi="Courier New"/>
+          <w:sz w:val="22"/>
+        </w:rPr>
+        <w:t xml:space="preserve"> runtime</w:t>
+      </w:r>
+    </w:p>
+    <w:p>
+      <w:pPr>
+        <w:spacing w:before="0" w:beforeAutospacing="0" w:after="0" w:afterAutospacing="0"/>
+        <w:ind w:left="720"/>
+        <w:rPr>
+          <w:rFonts w:ascii="Courier New" w:hAnsi="Courier New"/>
+          <w:sz w:val="22"/>
+        </w:rPr>
+      </w:pPr>
+      <w:proofErr w:type="gramStart"/>
+      <w:r>
+        <w:rPr>
+          <w:rFonts w:ascii="Courier New" w:hAnsi="Courier New"/>
+          <w:sz w:val="22"/>
+        </w:rPr>
+        <w:t>libhamlib-2.dll</w:t>
+      </w:r>
+      <w:proofErr w:type="gramEnd"/>
+    </w:p>
+    <w:p>
+      <w:pPr>
+        <w:spacing w:before="0" w:beforeAutospacing="0" w:after="0" w:afterAutospacing="0"/>
+        <w:ind w:left="720"/>
+        <w:rPr>
+          <w:rFonts w:ascii="Courier New" w:hAnsi="Courier New"/>
+          <w:sz w:val="22"/>
+        </w:rPr>
+      </w:pPr>
+      <w:proofErr w:type="gramStart"/>
+      <w:r>
+        <w:rPr>
+          <w:rFonts w:ascii="Courier New" w:hAnsi="Courier New"/>
+          <w:sz w:val="22"/>
+        </w:rPr>
+        <w:t>libstdc</w:t>
+      </w:r>
+      <w:proofErr w:type="gramEnd"/>
+      <w:r>
+        <w:rPr>
+          <w:rFonts w:ascii="Courier New" w:hAnsi="Courier New"/>
+          <w:sz w:val="22"/>
+        </w:rPr>
+        <w:t>++-6.dll</w:t>
+      </w:r>
+      <w:r>
+        <w:rPr>
+          <w:rFonts w:ascii="Courier New" w:hAnsi="Courier New"/>
+          <w:sz w:val="22"/>
+        </w:rPr>
+        <w:tab/>
+      </w:r>
+      <w:r>
+        <w:rPr>
+          <w:rFonts w:ascii="Courier New" w:hAnsi="Courier New"/>
+          <w:sz w:val="22"/>
+        </w:rPr>
+        <w:tab/>
+        <w:t>standard C function library</w:t>
+      </w:r>
+    </w:p>
+    <w:p>
+      <w:pPr>
+        <w:spacing w:before="0" w:beforeAutospacing="0" w:after="0" w:afterAutospacing="0"/>
+        <w:ind w:left="720"/>
+        <w:rPr>
+          <w:rFonts w:ascii="Courier New" w:hAnsi="Courier New"/>
+          <w:sz w:val="22"/>
+        </w:rPr>
+      </w:pPr>
+      <w:proofErr w:type="gramStart"/>
+      <w:r>
+        <w:rPr>
+          <w:rFonts w:ascii="Courier New" w:hAnsi="Courier New"/>
+          <w:sz w:val="22"/>
+        </w:rPr>
+        <w:t>libusb0.dll</w:t>
+      </w:r>
+      <w:proofErr w:type="gramEnd"/>
+      <w:r>
+        <w:rPr>
+          <w:rFonts w:ascii="Courier New" w:hAnsi="Courier New"/>
+          <w:sz w:val="22"/>
+        </w:rPr>
+        <w:tab/>
+      </w:r>
+      <w:r>
+        <w:rPr>
+          <w:rFonts w:ascii="Courier New" w:hAnsi="Courier New"/>
+          <w:sz w:val="22"/>
+        </w:rPr>
+        <w:tab/>
+        <w:t>USB interface functions</w:t>
+      </w:r>
+    </w:p>
+    <w:p>
+      <w:pPr>
+        <w:spacing w:before="0" w:beforeAutospacing="0" w:after="0" w:afterAutospacing="0"/>
+        <w:ind w:left="720"/>
+        <w:rPr>
+          <w:rFonts w:ascii="Courier New" w:hAnsi="Courier New"/>
+          <w:sz w:val="22"/>
+        </w:rPr>
+      </w:pPr>
+      <w:proofErr w:type="gramStart"/>
+      <w:r>
+        <w:rPr>
+          <w:rFonts w:ascii="Courier New" w:hAnsi="Courier New"/>
+          <w:sz w:val="22"/>
+        </w:rPr>
+        <w:t>mingwm10.dll</w:t>
+      </w:r>
+      <w:proofErr w:type="gramEnd"/>
+      <w:r>
+        <w:rPr>
+          <w:rFonts w:ascii="Courier New" w:hAnsi="Courier New"/>
+          <w:sz w:val="22"/>
+        </w:rPr>
+        <w:tab/>
+      </w:r>
+      <w:r>
+        <w:rPr>
+          <w:rFonts w:ascii="Courier New" w:hAnsi="Courier New"/>
+          <w:sz w:val="22"/>
+        </w:rPr>
+        <w:tab/>
+      </w:r>
+      <w:proofErr w:type="spellStart"/>
+      <w:r>
+        <w:rPr>
+          <w:rFonts w:ascii="Courier New" w:hAnsi="Courier New"/>
+          <w:sz w:val="22"/>
+        </w:rPr>
+        <w:t>MinGW</w:t>
+      </w:r>
+      <w:proofErr w:type="spellEnd"/>
+      <w:r>
+        <w:rPr>
+          <w:rFonts w:ascii="Courier New" w:hAnsi="Courier New"/>
+          <w:sz w:val="22"/>
+        </w:rPr>
+        <w:t xml:space="preserve"> library</w:t>
+      </w:r>
+    </w:p>
+    <w:p>
+      <w:pPr>
+        <w:spacing w:before="0" w:beforeAutospacing="0" w:after="0" w:afterAutospacing="0"/>
+        <w:ind w:left="720"/>
+        <w:rPr>
+          <w:rFonts w:ascii="Courier New" w:hAnsi="Courier New"/>
+          <w:sz w:val="22"/>
+        </w:rPr>
+      </w:pPr>
+      <w:proofErr w:type="gramStart"/>
+      <w:r>
+        <w:rPr>
+          <w:rFonts w:ascii="Courier New" w:hAnsi="Courier New"/>
+          <w:sz w:val="22"/>
+        </w:rPr>
+        <w:t>mouse_commands.txt</w:t>
+      </w:r>
+      <w:proofErr w:type="gramEnd"/>
+      <w:r>
+        <w:rPr>
+          <w:rFonts w:ascii="Courier New" w:hAnsi="Courier New"/>
+          <w:sz w:val="22"/>
+        </w:rPr>
+        <w:tab/>
+        <w:t>Special mouse commands</w:t>
+      </w:r>
+    </w:p>
+    <w:p>
+      <w:pPr>
+        <w:spacing w:before="0" w:beforeAutospacing="0" w:after="0" w:afterAutospacing="0"/>
+        <w:ind w:left="720"/>
+        <w:rPr>
+          <w:rFonts w:ascii="Courier New" w:hAnsi="Courier New"/>
+          <w:sz w:val="22"/>
+        </w:rPr>
+      </w:pPr>
+      <w:proofErr w:type="gramStart"/>
+      <w:r>
+        <w:rPr>
+          <w:rFonts w:ascii="Courier New" w:hAnsi="Courier New"/>
+          <w:sz w:val="22"/>
+        </w:rPr>
+        <w:t>palir-02.dll</w:t>
+      </w:r>
+      <w:proofErr w:type="gramEnd"/>
+      <w:r>
+        <w:rPr>
+          <w:rFonts w:ascii="Courier New" w:hAnsi="Courier New"/>
+          <w:sz w:val="22"/>
+        </w:rPr>
+        <w:tab/>
+      </w:r>
+      <w:r>
+        <w:rPr>
+          <w:rFonts w:ascii="Courier New" w:hAnsi="Courier New"/>
+          <w:sz w:val="22"/>
+        </w:rPr>
+        <w:tab/>
+        <w:t>Linrad functions</w:t>
+      </w:r>
+    </w:p>
+    <w:p>
+      <w:pPr>
+        <w:spacing w:before="0" w:beforeAutospacing="0" w:after="0" w:afterAutospacing="0"/>
+        <w:ind w:left="720"/>
+        <w:rPr>
+          <w:rFonts w:ascii="Courier New" w:hAnsi="Courier New"/>
+          <w:sz w:val="22"/>
+        </w:rPr>
+      </w:pPr>
+      <w:r>
+        <w:rPr>
+          <w:rFonts w:ascii="Courier New" w:hAnsi="Courier New"/>
+          <w:sz w:val="22"/>
+        </w:rPr>
+        <w:t>PSKReporter.dll</w:t>
+      </w:r>
+      <w:r>
+        <w:rPr>
+          <w:rFonts w:ascii="Courier New" w:hAnsi="Courier New"/>
+          <w:sz w:val="22"/>
+        </w:rPr>
+        <w:tab/>
+      </w:r>
+      <w:r>
+        <w:rPr>
+          <w:rFonts w:ascii="Courier New" w:hAnsi="Courier New"/>
+          <w:sz w:val="22"/>
+        </w:rPr>
+        <w:tab/>
+        <w:t>Library for PSK reporter</w:t>
+      </w:r>
+    </w:p>
+    <w:p>
+      <w:pPr>
+        <w:spacing w:before="0" w:beforeAutospacing="0" w:after="0" w:afterAutospacing="0"/>
+        <w:ind w:left="720"/>
+        <w:rPr>
+          <w:rFonts w:ascii="Courier New" w:hAnsi="Courier New"/>
+          <w:sz w:val="22"/>
+        </w:rPr>
+      </w:pPr>
+      <w:r>
+        <w:rPr>
+          <w:rFonts w:ascii="Courier New" w:hAnsi="Courier New"/>
+          <w:sz w:val="22"/>
+        </w:rPr>
+        <w:t>QtCore4.dll</w:t>
+      </w:r>
+      <w:r>
+        <w:rPr>
+          <w:rFonts w:ascii="Courier New" w:hAnsi="Courier New"/>
+          <w:sz w:val="22"/>
+        </w:rPr>
+        <w:tab/>
+      </w:r>
+      <w:r>
+        <w:rPr>
+          <w:rFonts w:ascii="Courier New" w:hAnsi="Courier New"/>
+          <w:sz w:val="22"/>
+        </w:rPr>
+        <w:tab/>
+        <w:t>Qt core library</w:t>
+      </w:r>
+    </w:p>
+    <w:p>
+      <w:pPr>
+        <w:spacing w:before="0" w:beforeAutospacing="0" w:after="0" w:afterAutospacing="0"/>
+        <w:ind w:left="720"/>
+        <w:rPr>
+          <w:rFonts w:ascii="Courier New" w:hAnsi="Courier New"/>
+          <w:sz w:val="22"/>
+        </w:rPr>
+      </w:pPr>
+      <w:r>
+        <w:rPr>
+          <w:rFonts w:ascii="Courier New" w:hAnsi="Courier New"/>
+          <w:sz w:val="22"/>
+        </w:rPr>
+        <w:t>QtGui4.dll</w:t>
+      </w:r>
+      <w:r>
+        <w:rPr>
+          <w:rFonts w:ascii="Courier New" w:hAnsi="Courier New"/>
+          <w:sz w:val="22"/>
+        </w:rPr>
+        <w:tab/>
+      </w:r>
+      <w:r>
+        <w:rPr>
+          <w:rFonts w:ascii="Courier New" w:hAnsi="Courier New"/>
+          <w:sz w:val="22"/>
+        </w:rPr>
+        <w:tab/>
+      </w:r>
+      <w:r>
+        <w:rPr>
+          <w:rFonts w:ascii="Courier New" w:hAnsi="Courier New"/>
+          <w:sz w:val="22"/>
+        </w:rPr>
+        <w:tab/>
+        <w:t>Qt GUI library</w:t>
+      </w:r>
+    </w:p>
+    <w:p>
+      <w:pPr>
+        <w:spacing w:before="0" w:beforeAutospacing="0" w:after="0" w:afterAutospacing="0"/>
+        <w:ind w:left="720"/>
+        <w:rPr>
+          <w:rFonts w:ascii="Courier New" w:hAnsi="Courier New"/>
+          <w:sz w:val="22"/>
+        </w:rPr>
+      </w:pPr>
+      <w:r>
+        <w:rPr>
+          <w:rFonts w:ascii="Courier New" w:hAnsi="Courier New"/>
+          <w:sz w:val="22"/>
+        </w:rPr>
+        <w:t>QtNetwork4.dll</w:t>
+      </w:r>
+      <w:r>
+        <w:rPr>
+          <w:rFonts w:ascii="Courier New" w:hAnsi="Courier New"/>
+          <w:sz w:val="22"/>
+        </w:rPr>
+        <w:tab/>
+      </w:r>
+      <w:r>
+        <w:rPr>
+          <w:rFonts w:ascii="Courier New" w:hAnsi="Courier New"/>
+          <w:sz w:val="22"/>
+        </w:rPr>
+        <w:tab/>
+        <w:t>...</w:t>
+      </w:r>
+    </w:p>
+    <w:p>
+      <w:pPr>
+        <w:spacing w:before="0" w:beforeAutospacing="0" w:after="0" w:afterAutospacing="0"/>
+        <w:ind w:left="720"/>
+        <w:rPr>
+          <w:rFonts w:ascii="Courier New" w:hAnsi="Courier New"/>
+          <w:sz w:val="22"/>
+        </w:rPr>
+      </w:pPr>
+      <w:r>
+        <w:rPr>
+          <w:rFonts w:ascii="Courier New" w:hAnsi="Courier New"/>
+          <w:sz w:val="22"/>
+        </w:rPr>
+        <w:t>QtSvg4.dll</w:t>
+      </w:r>
+    </w:p>
+    <w:p>
+      <w:pPr>
+        <w:spacing w:before="0" w:beforeAutospacing="0" w:after="0" w:afterAutospacing="0"/>
+        <w:ind w:left="720"/>
+        <w:rPr>
+          <w:rFonts w:ascii="Courier New" w:hAnsi="Courier New"/>
+          <w:sz w:val="22"/>
+        </w:rPr>
+      </w:pPr>
+      <w:proofErr w:type="gramStart"/>
+      <w:r>
+        <w:rPr>
+          <w:rFonts w:ascii="Courier New" w:hAnsi="Courier New"/>
+          <w:sz w:val="22"/>
+        </w:rPr>
+        <w:t>qwt.dll</w:t>
+      </w:r>
+      <w:proofErr w:type="gramEnd"/>
+      <w:r>
+        <w:rPr>
+          <w:rFonts w:ascii="Courier New" w:hAnsi="Courier New"/>
+          <w:sz w:val="22"/>
+        </w:rPr>
+        <w:tab/>
+      </w:r>
+      <w:r>
+        <w:rPr>
+          <w:rFonts w:ascii="Courier New" w:hAnsi="Courier New"/>
+          <w:sz w:val="22"/>
+        </w:rPr>
+        <w:tab/>
+      </w:r>
+      <w:r>
+        <w:rPr>
+          <w:rFonts w:ascii="Courier New" w:hAnsi="Courier New"/>
+          <w:sz w:val="22"/>
+        </w:rPr>
+        <w:tab/>
+      </w:r>
+      <w:proofErr w:type="spellStart"/>
+      <w:r>
+        <w:rPr>
+          <w:rFonts w:ascii="Courier New" w:hAnsi="Courier New"/>
+          <w:sz w:val="22"/>
+        </w:rPr>
+        <w:t>Qwt</w:t>
+      </w:r>
+      <w:proofErr w:type="spellEnd"/>
+      <w:r>
+        <w:rPr>
+          <w:rFonts w:ascii="Courier New" w:hAnsi="Courier New"/>
+          <w:sz w:val="22"/>
+        </w:rPr>
+        <w:t xml:space="preserve"> library</w:t>
+      </w:r>
+    </w:p>
+    <w:p>
+      <w:pPr>
+        <w:spacing w:before="0" w:beforeAutospacing="0" w:after="0" w:afterAutospacing="0"/>
+        <w:ind w:left="720"/>
+        <w:rPr>
+          <w:rFonts w:ascii="Courier New" w:hAnsi="Courier New"/>
+          <w:sz w:val="22"/>
+        </w:rPr>
+      </w:pPr>
+      <w:proofErr w:type="gramStart"/>
+      <w:r>
+        <w:rPr>
+          <w:rFonts w:ascii="Courier New" w:hAnsi="Courier New"/>
+          <w:sz w:val="22"/>
+        </w:rPr>
+        <w:t>save</w:t>
+      </w:r>
+      <w:proofErr w:type="gramEnd"/>
+      <w:r>
+        <w:rPr>
+          <w:rFonts w:ascii="Courier New" w:hAnsi="Courier New"/>
+          <w:sz w:val="22"/>
+        </w:rPr>
+        <w:tab/>
+      </w:r>
+      <w:r>
+        <w:rPr>
+          <w:rFonts w:ascii="Courier New" w:hAnsi="Courier New"/>
+          <w:sz w:val="22"/>
+        </w:rPr>
+        <w:tab/>
+      </w:r>
+      <w:r>
+        <w:rPr>
+          <w:rFonts w:ascii="Courier New" w:hAnsi="Courier New"/>
+          <w:sz w:val="22"/>
+        </w:rPr>
+        <w:tab/>
+      </w:r>
+      <w:r>
+        <w:rPr>
+          <w:rFonts w:ascii="Courier New" w:hAnsi="Courier New"/>
+          <w:sz w:val="22"/>
+        </w:rPr>
+        <w:tab/>
+        <w:t>Directory for saved *.wav files</w:t>
+      </w:r>
+    </w:p>
+    <w:p>
+      <w:pPr>
+        <w:spacing w:before="0" w:beforeAutospacing="0" w:after="0" w:afterAutospacing="0"/>
+        <w:ind w:left="720"/>
+        <w:rPr>
+          <w:rFonts w:ascii="Courier New" w:hAnsi="Courier New"/>
+          <w:sz w:val="22"/>
+        </w:rPr>
+      </w:pPr>
+      <w:proofErr w:type="gramStart"/>
+      <w:r>
+        <w:rPr>
+          <w:rFonts w:ascii="Courier New" w:hAnsi="Courier New"/>
+          <w:sz w:val="22"/>
+        </w:rPr>
+        <w:t>shortcuts.txt</w:t>
+      </w:r>
+      <w:proofErr w:type="gramEnd"/>
+      <w:r>
+        <w:rPr>
+          <w:rFonts w:ascii="Courier New" w:hAnsi="Courier New"/>
+          <w:sz w:val="22"/>
+        </w:rPr>
+        <w:tab/>
+      </w:r>
+      <w:r>
+        <w:rPr>
+          <w:rFonts w:ascii="Courier New" w:hAnsi="Courier New"/>
+          <w:sz w:val="22"/>
+        </w:rPr>
+        <w:tab/>
+        <w:t>Keyboard shortcuts</w:t>
+      </w:r>
+    </w:p>
+    <w:p>
+      <w:pPr>
+        <w:spacing w:before="0" w:beforeAutospacing="0" w:after="0" w:afterAutospacing="0"/>
+        <w:ind w:left="720"/>
+        <w:rPr>
+          <w:rFonts w:ascii="Courier New" w:hAnsi="Courier New"/>
+          <w:sz w:val="22"/>
+        </w:rPr>
+      </w:pPr>
+      <w:r>
+        <w:rPr>
+          <w:rFonts w:ascii="Courier New" w:hAnsi="Courier New"/>
+          <w:sz w:val="22"/>
+        </w:rPr>
+        <w:t>unins000.dat</w:t>
+      </w:r>
+    </w:p>
+    <w:p>
+      <w:pPr>
+        <w:spacing w:before="0" w:beforeAutospacing="0" w:after="0" w:afterAutospacing="0"/>
+        <w:ind w:left="720"/>
+        <w:rPr>
+          <w:rFonts w:ascii="Courier New" w:hAnsi="Courier New"/>
+          <w:sz w:val="22"/>
+        </w:rPr>
+      </w:pPr>
+      <w:proofErr w:type="gramStart"/>
+      <w:r>
+        <w:rPr>
+          <w:rFonts w:ascii="Courier New" w:hAnsi="Courier New"/>
+          <w:sz w:val="22"/>
+        </w:rPr>
+        <w:t>unins000.exe</w:t>
+      </w:r>
+      <w:proofErr w:type="gramEnd"/>
+      <w:r>
+        <w:rPr>
+          <w:rFonts w:ascii="Courier New" w:hAnsi="Courier New"/>
+          <w:sz w:val="22"/>
+        </w:rPr>
+        <w:tab/>
+      </w:r>
+      <w:r>
+        <w:rPr>
+          <w:rFonts w:ascii="Courier New" w:hAnsi="Courier New"/>
+          <w:sz w:val="22"/>
+        </w:rPr>
+        <w:tab/>
+        <w:t>Executable for uninstalling WSJT-X</w:t>
+      </w:r>
+    </w:p>
+    <w:p>
+      <w:pPr>
+        <w:spacing w:before="0" w:beforeAutospacing="0" w:after="0" w:afterAutospacing="0"/>
+        <w:ind w:left="720"/>
+        <w:rPr>
+          <w:rFonts w:ascii="Courier New" w:hAnsi="Courier New"/>
+          <w:sz w:val="22"/>
+        </w:rPr>
+      </w:pPr>
+      <w:proofErr w:type="gramStart"/>
+      <w:r>
+        <w:rPr>
+          <w:rFonts w:ascii="Courier New" w:hAnsi="Courier New"/>
+          <w:sz w:val="22"/>
+        </w:rPr>
+        <w:t>wsjt.ico</w:t>
+      </w:r>
+      <w:proofErr w:type="gramEnd"/>
+      <w:r>
+        <w:rPr>
+          <w:rFonts w:ascii="Courier New" w:hAnsi="Courier New"/>
+          <w:sz w:val="22"/>
+        </w:rPr>
+        <w:tab/>
+      </w:r>
+      <w:r>
+        <w:rPr>
+          <w:rFonts w:ascii="Courier New" w:hAnsi="Courier New"/>
+          <w:sz w:val="22"/>
+        </w:rPr>
+        <w:tab/>
+      </w:r>
+      <w:r>
+        <w:rPr>
+          <w:rFonts w:ascii="Courier New" w:hAnsi="Courier New"/>
+          <w:sz w:val="22"/>
+        </w:rPr>
+        <w:tab/>
+        <w:t>WSJT icon</w:t>
+      </w:r>
+    </w:p>
+    <w:p>
+      <w:pPr>
+        <w:spacing w:before="0" w:beforeAutospacing="0" w:after="0" w:afterAutospacing="0"/>
+        <w:ind w:left="720"/>
+        <w:rPr>
+          <w:rFonts w:ascii="Courier New" w:hAnsi="Courier New"/>
+          <w:sz w:val="22"/>
+        </w:rPr>
+      </w:pPr>
+      <w:proofErr w:type="gramStart"/>
+      <w:r>
+        <w:rPr>
+          <w:rFonts w:ascii="Courier New" w:hAnsi="Courier New"/>
+          <w:sz w:val="22"/>
+        </w:rPr>
+        <w:t>wsjtx.exe</w:t>
+      </w:r>
+      <w:proofErr w:type="gramEnd"/>
+      <w:r>
+        <w:rPr>
+          <w:rFonts w:ascii="Courier New" w:hAnsi="Courier New"/>
+          <w:sz w:val="22"/>
+        </w:rPr>
+        <w:tab/>
+      </w:r>
+      <w:r>
+        <w:rPr>
+          <w:rFonts w:ascii="Courier New" w:hAnsi="Courier New"/>
+          <w:sz w:val="22"/>
+        </w:rPr>
+        <w:tab/>
+      </w:r>
+      <w:r>
+        <w:rPr>
+          <w:rFonts w:ascii="Courier New" w:hAnsi="Courier New"/>
+          <w:sz w:val="22"/>
+        </w:rPr>
+        <w:tab/>
+        <w:t>Executable for WSJT-X</w:t>
+      </w:r>
+    </w:p>
+    <w:p/>
+    <w:p>
+      <w:pPr>
+        <w:spacing w:after="0" w:afterAutospacing="0"/>
+      </w:pPr>
+      <w:r>
+        <w:lastRenderedPageBreak/>
+        <w:t xml:space="preserve">You might be curious about additional files that appear in the </w:t>
+      </w:r>
+      <w:r>
+        <w:rPr>
+          <w:i/>
+        </w:rPr>
+        <w:t>MWSJT-X</w:t>
+      </w:r>
+      <w:r>
+        <w:t xml:space="preserve"> installation directory after using the program for a while.  </w:t>
+      </w:r>
+      <w:r>
+        <w:t xml:space="preserve">These include: </w:t>
+      </w:r>
+    </w:p>
+    <w:p>
+      <w:pPr>
+        <w:spacing w:before="0" w:beforeAutospacing="0" w:after="0" w:afterAutospacing="0"/>
+        <w:ind w:left="720"/>
+        <w:rPr>
+          <w:rFonts w:ascii="Courier New" w:hAnsi="Courier New"/>
+          <w:sz w:val="22"/>
+        </w:rPr>
+      </w:pPr>
+      <w:proofErr w:type="gramStart"/>
+      <w:r>
+        <w:rPr>
+          <w:rFonts w:ascii="Courier New" w:hAnsi="Courier New"/>
+          <w:sz w:val="22"/>
+        </w:rPr>
+        <w:t>kvasd.dat</w:t>
+      </w:r>
+      <w:proofErr w:type="gramEnd"/>
+      <w:r>
+        <w:rPr>
+          <w:rFonts w:ascii="Courier New" w:hAnsi="Courier New"/>
+          <w:sz w:val="22"/>
+        </w:rPr>
+        <w:tab/>
+      </w:r>
+      <w:r>
+        <w:rPr>
+          <w:rFonts w:ascii="Courier New" w:hAnsi="Courier New"/>
+          <w:sz w:val="22"/>
+        </w:rPr>
+        <w:tab/>
+      </w:r>
+      <w:r>
+        <w:rPr>
+          <w:rFonts w:ascii="Courier New" w:hAnsi="Courier New"/>
+          <w:sz w:val="22"/>
+        </w:rPr>
+        <w:t xml:space="preserve"> </w:t>
+      </w:r>
+      <w:r>
+        <w:rPr>
+          <w:rFonts w:ascii="Courier New" w:hAnsi="Courier New"/>
+          <w:sz w:val="22"/>
+        </w:rPr>
+        <w:t xml:space="preserve">Data for the </w:t>
+      </w:r>
+      <w:proofErr w:type="spellStart"/>
+      <w:r>
+        <w:rPr>
+          <w:rFonts w:ascii="Courier New" w:hAnsi="Courier New"/>
+          <w:sz w:val="22"/>
+        </w:rPr>
+        <w:t>Koetter</w:t>
+      </w:r>
+      <w:proofErr w:type="spellEnd"/>
+      <w:r>
+        <w:rPr>
+          <w:rFonts w:ascii="Courier New" w:hAnsi="Courier New"/>
+          <w:sz w:val="22"/>
+        </w:rPr>
+        <w:t>-Vardy decoder</w:t>
+      </w:r>
+    </w:p>
+    <w:p>
+      <w:pPr>
+        <w:spacing w:before="0" w:beforeAutospacing="0" w:after="0" w:afterAutospacing="0"/>
+        <w:ind w:left="720"/>
+        <w:rPr>
+          <w:rFonts w:ascii="Courier New" w:hAnsi="Courier New"/>
+          <w:sz w:val="22"/>
+        </w:rPr>
+      </w:pPr>
+      <w:r>
+        <w:rPr>
+          <w:rFonts w:ascii="Courier New" w:hAnsi="Courier New"/>
+          <w:sz w:val="22"/>
+        </w:rPr>
+        <w:t>ALL.TXT</w:t>
+      </w:r>
+      <w:r>
+        <w:rPr>
+          <w:rFonts w:ascii="Courier New" w:hAnsi="Courier New"/>
+          <w:sz w:val="22"/>
+        </w:rPr>
+        <w:tab/>
+      </w:r>
+      <w:r>
+        <w:rPr>
+          <w:rFonts w:ascii="Courier New" w:hAnsi="Courier New"/>
+          <w:sz w:val="22"/>
+        </w:rPr>
+        <w:tab/>
+        <w:t xml:space="preserve"> Log of all received and transmitted messages</w:t>
+      </w:r>
+    </w:p>
+    <w:p>
+      <w:pPr>
+        <w:spacing w:before="0" w:beforeAutospacing="0" w:after="0" w:afterAutospacing="0"/>
+        <w:ind w:left="720"/>
+        <w:rPr>
+          <w:rFonts w:ascii="Courier New" w:hAnsi="Courier New"/>
+          <w:sz w:val="22"/>
+        </w:rPr>
+      </w:pPr>
+      <w:proofErr w:type="gramStart"/>
+      <w:r>
+        <w:rPr>
+          <w:rFonts w:ascii="Courier New" w:hAnsi="Courier New"/>
+          <w:sz w:val="22"/>
+        </w:rPr>
+        <w:t>decoded.txt</w:t>
+      </w:r>
+      <w:proofErr w:type="gramEnd"/>
+      <w:r>
+        <w:rPr>
+          <w:rFonts w:ascii="Courier New" w:hAnsi="Courier New"/>
+          <w:sz w:val="22"/>
+        </w:rPr>
+        <w:tab/>
+        <w:t xml:space="preserve"> Decoded text from the most recent Rx interval</w:t>
+      </w:r>
+    </w:p>
+    <w:p>
+      <w:pPr>
+        <w:spacing w:before="0" w:beforeAutospacing="0" w:after="0" w:afterAutospacing="0"/>
+        <w:ind w:left="720"/>
+        <w:rPr>
+          <w:rFonts w:ascii="Courier New" w:hAnsi="Courier New"/>
+          <w:sz w:val="22"/>
+        </w:rPr>
+      </w:pPr>
+      <w:proofErr w:type="spellStart"/>
+      <w:proofErr w:type="gramStart"/>
+      <w:r>
+        <w:rPr>
+          <w:rFonts w:ascii="Courier New" w:hAnsi="Courier New"/>
+          <w:sz w:val="22"/>
+        </w:rPr>
+        <w:t>timer.out</w:t>
+      </w:r>
+      <w:proofErr w:type="spellEnd"/>
+      <w:proofErr w:type="gramEnd"/>
+      <w:r>
+        <w:rPr>
+          <w:rFonts w:ascii="Courier New" w:hAnsi="Courier New"/>
+          <w:sz w:val="22"/>
+        </w:rPr>
+        <w:tab/>
+      </w:r>
+      <w:r>
+        <w:rPr>
+          <w:rFonts w:ascii="Courier New" w:hAnsi="Courier New"/>
+          <w:sz w:val="22"/>
+        </w:rPr>
+        <w:tab/>
+        <w:t xml:space="preserve"> Diagnostic information for decoder optimization</w:t>
+      </w:r>
+    </w:p>
+    <w:p>
+      <w:pPr>
+        <w:spacing w:before="0" w:beforeAutospacing="0" w:after="0" w:afterAutospacing="0"/>
+        <w:ind w:left="720"/>
+        <w:rPr>
+          <w:rFonts w:ascii="Courier New" w:hAnsi="Courier New"/>
+          <w:sz w:val="22"/>
+        </w:rPr>
+      </w:pPr>
+      <w:proofErr w:type="gramStart"/>
+      <w:r>
+        <w:rPr>
+          <w:rFonts w:ascii="Courier New" w:hAnsi="Courier New"/>
+          <w:sz w:val="22"/>
+        </w:rPr>
+        <w:t>wsjtx.ini</w:t>
+      </w:r>
+      <w:proofErr w:type="gramEnd"/>
+      <w:r>
+        <w:rPr>
+          <w:rFonts w:ascii="Courier New" w:hAnsi="Courier New"/>
+          <w:sz w:val="22"/>
+        </w:rPr>
+        <w:tab/>
+      </w:r>
+      <w:r>
+        <w:rPr>
+          <w:rFonts w:ascii="Courier New" w:hAnsi="Courier New"/>
+          <w:sz w:val="22"/>
+        </w:rPr>
+        <w:tab/>
+        <w:t xml:space="preserve"> Saved configuration parameters</w:t>
+      </w:r>
+    </w:p>
+    <w:p>
+      <w:pPr>
+        <w:spacing w:before="0" w:beforeAutospacing="0" w:after="0" w:afterAutospacing="0"/>
+        <w:ind w:left="720"/>
+        <w:rPr>
+          <w:rFonts w:ascii="Courier New" w:hAnsi="Courier New"/>
+          <w:sz w:val="22"/>
+        </w:rPr>
+      </w:pPr>
+      <w:proofErr w:type="gramStart"/>
+      <w:r>
+        <w:rPr>
+          <w:rFonts w:ascii="Courier New" w:hAnsi="Courier New"/>
+          <w:sz w:val="22"/>
+        </w:rPr>
+        <w:t>wsjtx_status.txt</w:t>
+      </w:r>
+      <w:proofErr w:type="gramEnd"/>
+      <w:r>
+        <w:rPr>
+          <w:rFonts w:ascii="Courier New" w:hAnsi="Courier New"/>
+          <w:sz w:val="22"/>
+        </w:rPr>
+        <w:tab/>
+        <w:t xml:space="preserve"> Information sent to companion program JT-Alert-X</w:t>
+      </w:r>
+    </w:p>
+    <w:p>
+      <w:pPr>
+        <w:spacing w:before="0" w:beforeAutospacing="0" w:after="0" w:afterAutospacing="0"/>
+        <w:ind w:left="720"/>
+        <w:rPr>
+          <w:rFonts w:ascii="Courier New" w:hAnsi="Courier New"/>
+          <w:sz w:val="22"/>
+        </w:rPr>
+      </w:pPr>
+      <w:proofErr w:type="gramStart"/>
+      <w:r>
+        <w:rPr>
+          <w:rFonts w:ascii="Courier New" w:hAnsi="Courier New"/>
+          <w:sz w:val="22"/>
+        </w:rPr>
+        <w:t>map65_t</w:t>
+      </w:r>
+      <w:r>
+        <w:rPr>
+          <w:rFonts w:ascii="Courier New" w:hAnsi="Courier New"/>
+          <w:sz w:val="22"/>
+        </w:rPr>
+        <w:t>x.log</w:t>
+      </w:r>
+      <w:proofErr w:type="gramEnd"/>
+      <w:r>
+        <w:rPr>
+          <w:rFonts w:ascii="Courier New" w:hAnsi="Courier New"/>
+          <w:sz w:val="22"/>
+        </w:rPr>
+        <w:tab/>
+        <w:t xml:space="preserve"> </w:t>
+      </w:r>
+      <w:r>
+        <w:rPr>
+          <w:rFonts w:ascii="Courier New" w:hAnsi="Courier New"/>
+          <w:sz w:val="22"/>
+        </w:rPr>
+        <w:t>Log of all transmitted messages</w:t>
+      </w:r>
+    </w:p>
+    <w:p>
+      <w:pPr>
+        <w:spacing w:before="0" w:beforeAutospacing="0" w:after="0" w:afterAutospacing="0"/>
+        <w:ind w:left="720"/>
+        <w:rPr>
+          <w:rFonts w:ascii="Courier New" w:hAnsi="Courier New"/>
+          <w:sz w:val="22"/>
+        </w:rPr>
+      </w:pPr>
+      <w:proofErr w:type="gramStart"/>
+      <w:r>
+        <w:rPr>
+          <w:rFonts w:ascii="Courier New" w:hAnsi="Courier New"/>
+          <w:sz w:val="22"/>
+        </w:rPr>
+        <w:t>prefixes.txt</w:t>
+      </w:r>
+      <w:proofErr w:type="gramEnd"/>
+      <w:r>
+        <w:rPr>
+          <w:rFonts w:ascii="Courier New" w:hAnsi="Courier New"/>
+          <w:sz w:val="22"/>
+        </w:rPr>
+        <w:tab/>
+      </w:r>
+      <w:r>
+        <w:rPr>
+          <w:rFonts w:ascii="Courier New" w:hAnsi="Courier New"/>
+          <w:sz w:val="22"/>
+        </w:rPr>
+        <w:t xml:space="preserve"> </w:t>
+      </w:r>
+      <w:r>
+        <w:rPr>
+          <w:rFonts w:ascii="Courier New" w:hAnsi="Courier New"/>
+          <w:sz w:val="22"/>
+        </w:rPr>
+        <w:t>List of available add-on DXCC prefixes</w:t>
+      </w:r>
+    </w:p>
+    <w:p>
+      <w:pPr>
+        <w:spacing w:before="0" w:beforeAutospacing="0" w:after="0" w:afterAutospacing="0"/>
+        <w:ind w:left="720"/>
+        <w:rPr>
+          <w:rFonts w:ascii="Courier New" w:hAnsi="Courier New"/>
+          <w:sz w:val="22"/>
+        </w:rPr>
+      </w:pPr>
+      <w:proofErr w:type="spellStart"/>
+      <w:proofErr w:type="gramStart"/>
+      <w:r>
+        <w:rPr>
+          <w:rFonts w:ascii="Courier New" w:hAnsi="Courier New"/>
+          <w:sz w:val="22"/>
+        </w:rPr>
+        <w:t>timer.out</w:t>
+      </w:r>
+      <w:proofErr w:type="spellEnd"/>
+      <w:proofErr w:type="gramEnd"/>
+      <w:r>
+        <w:rPr>
+          <w:rFonts w:ascii="Courier New" w:hAnsi="Courier New"/>
+          <w:sz w:val="22"/>
+        </w:rPr>
+        <w:tab/>
+      </w:r>
+      <w:r>
+        <w:rPr>
+          <w:rFonts w:ascii="Courier New" w:hAnsi="Courier New"/>
+          <w:sz w:val="22"/>
+        </w:rPr>
+        <w:tab/>
+        <w:t xml:space="preserve"> </w:t>
+      </w:r>
+      <w:r>
+        <w:rPr>
+          <w:rFonts w:ascii="Courier New" w:hAnsi="Courier New"/>
+          <w:sz w:val="22"/>
+        </w:rPr>
+        <w:t>Pro</w:t>
+      </w:r>
+      <w:r>
+        <w:rPr>
+          <w:rFonts w:ascii="Courier New" w:hAnsi="Courier New"/>
+          <w:sz w:val="22"/>
+        </w:rPr>
+        <w:t>file showing times in decoder routines</w:t>
+      </w:r>
+    </w:p>
+    <w:p>
+      <w:pPr>
+        <w:spacing w:before="0" w:beforeAutospacing="0" w:after="0" w:afterAutospacing="0"/>
+        <w:ind w:left="720"/>
+        <w:rPr>
+          <w:rFonts w:ascii="Courier New" w:hAnsi="Courier New"/>
+          <w:sz w:val="22"/>
+        </w:rPr>
+      </w:pPr>
+      <w:proofErr w:type="gramStart"/>
+      <w:r>
+        <w:rPr>
+          <w:rFonts w:ascii="Courier New" w:hAnsi="Courier New"/>
+          <w:sz w:val="22"/>
+        </w:rPr>
+        <w:t>tmp26.txt</w:t>
+      </w:r>
+      <w:proofErr w:type="gramEnd"/>
+      <w:r>
+        <w:rPr>
+          <w:rFonts w:ascii="Courier New" w:hAnsi="Courier New"/>
+          <w:sz w:val="22"/>
+        </w:rPr>
+        <w:tab/>
+      </w:r>
+      <w:r>
+        <w:rPr>
+          <w:rFonts w:ascii="Courier New" w:hAnsi="Courier New"/>
+          <w:sz w:val="22"/>
+        </w:rPr>
+        <w:tab/>
+        <w:t xml:space="preserve"> </w:t>
+      </w:r>
+      <w:r>
+        <w:rPr>
+          <w:rFonts w:ascii="Courier New" w:hAnsi="Courier New"/>
+          <w:sz w:val="22"/>
+        </w:rPr>
+        <w:t>Intermediate file used by decoder</w:t>
+      </w:r>
+    </w:p>
+    <w:p>
+      <w:pPr>
+        <w:pStyle w:val="Heading1"/>
+        <w:spacing w:before="100" w:after="100"/>
+      </w:pPr>
+      <w:bookmarkStart w:id="13" w:name="JT65_Protocol"/>
+      <w:bookmarkStart w:id="14" w:name="_Toc355263486"/>
+      <w:bookmarkEnd w:id="13"/>
+      <w:r>
         <w:t>Appendix B:  The JT9</w:t>
       </w:r>
       <w:r>
         <w:t xml:space="preserve"> Protocol</w:t>
       </w:r>
-      <w:bookmarkEnd w:id="13"/>
+      <w:bookmarkEnd w:id="14"/>
     </w:p>
     <w:p>
       <w:pPr>
@@ -9811,7 +9940,7 @@
         <w:tblStyle w:val="TableGrid"/>
         <w:tblW w:w="0" w:type="auto"/>
         <w:tblInd w:w="720" w:type="dxa"/>
-        <w:tblLook w:val="04A0" w:firstRow="1" w:lastRow="0" w:firstColumn="1" w:lastColumn="0" w:noHBand="0" w:noVBand="1"/>
+        <w:tblLook w:val="04A0"/>
       </w:tblPr>
       <w:tblGrid>
         <w:gridCol w:w="1250"/>
@@ -10482,10 +10611,11 @@
         <w:pStyle w:val="Heading1"/>
         <w:spacing w:before="120"/>
       </w:pPr>
-      <w:bookmarkStart w:id="14" w:name="_Toc26540272"/>
-      <w:bookmarkStart w:id="15" w:name="_Toc142881090"/>
-      <w:bookmarkStart w:id="16" w:name="_Toc355257011"/>
-      <w:r>
+      <w:bookmarkStart w:id="15" w:name="_Toc26540272"/>
+      <w:bookmarkStart w:id="16" w:name="_Toc142881090"/>
+      <w:bookmarkStart w:id="17" w:name="_Toc355263487"/>
+      <w:r>
+        <w:lastRenderedPageBreak/>
         <w:t>Appendix C</w:t>
       </w:r>
       <w:r>
@@ -10497,9 +10627,9 @@
       <w:r>
         <w:t>Source Code</w:t>
       </w:r>
-      <w:bookmarkEnd w:id="14"/>
       <w:bookmarkEnd w:id="15"/>
       <w:bookmarkEnd w:id="16"/>
+      <w:bookmarkEnd w:id="17"/>
     </w:p>
     <w:p>
       <w:pPr>
@@ -10539,7 +10669,7 @@
         </w:rPr>
         <w:t xml:space="preserve">under the </w:t>
       </w:r>
-      <w:hyperlink r:id="rId32" w:history="1">
+      <w:hyperlink r:id="rId31" w:history="1">
         <w:r>
           <w:rPr>
             <w:rStyle w:val="Hyperlink"/>
@@ -10584,7 +10714,7 @@
         </w:rPr>
         <w:t xml:space="preserve">itory at </w:t>
       </w:r>
-      <w:hyperlink r:id="rId33" w:history="1">
+      <w:hyperlink r:id="rId32" w:history="1">
         <w:r>
           <w:rPr>
             <w:rStyle w:val="Hyperlink"/>
@@ -10823,7 +10953,7 @@
       </w:r>
     </w:p>
     <w:sectPr>
-      <w:footerReference w:type="default" r:id="rId34"/>
+      <w:footerReference w:type="default" r:id="rId33"/>
       <w:pgSz w:w="12240" w:h="15840"/>
       <w:pgMar w:top="1152" w:right="1440" w:bottom="576" w:left="1440" w:header="720" w:footer="720" w:gutter="0"/>
       <w:cols w:space="720"/>
@@ -10835,7 +10965,7 @@
 </file>
 
 <file path=word/endnotes.xml><?xml version="1.0" encoding="utf-8"?>
-<w:endnotes xmlns:wpc="http://schemas.microsoft.com/office/word/2010/wordprocessingCanvas" xmlns:mc="http://schemas.openxmlformats.org/markup-compatibility/2006" xmlns:o="urn:schemas-microsoft-com:office:office" xmlns:r="http://schemas.openxmlformats.org/officeDocument/2006/relationships" xmlns:m="http://schemas.openxmlformats.org/officeDocument/2006/math" xmlns:v="urn:schemas-microsoft-com:vml" xmlns:wp14="http://schemas.microsoft.com/office/word/2010/wordprocessingDrawing" xmlns:wp="http://schemas.openxmlformats.org/drawingml/2006/wordprocessingDrawing" xmlns:w10="urn:schemas-microsoft-com:office:word" xmlns:w="http://schemas.openxmlformats.org/wordprocessingml/2006/main" xmlns:w14="http://schemas.microsoft.com/office/word/2010/wordml" xmlns:wpg="http://schemas.microsoft.com/office/word/2010/wordprocessingGroup" xmlns:wpi="http://schemas.microsoft.com/office/word/2010/wordprocessingInk" xmlns:wne="http://schemas.microsoft.com/office/word/2006/wordml" xmlns:wps="http://schemas.microsoft.com/office/word/2010/wordprocessingShape" mc:Ignorable="w14 wp14">
+<w:endnotes xmlns:ve="http://schemas.openxmlformats.org/markup-compatibility/2006" xmlns:o="urn:schemas-microsoft-com:office:office" xmlns:r="http://schemas.openxmlformats.org/officeDocument/2006/relationships" xmlns:m="http://schemas.openxmlformats.org/officeDocument/2006/math" xmlns:v="urn:schemas-microsoft-com:vml" xmlns:wp="http://schemas.openxmlformats.org/drawingml/2006/wordprocessingDrawing" xmlns:w10="urn:schemas-microsoft-com:office:word" xmlns:w="http://schemas.openxmlformats.org/wordprocessingml/2006/main" xmlns:wne="http://schemas.microsoft.com/office/word/2006/wordml">
   <w:endnote w:type="separator" w:id="-1">
     <w:p>
       <w:pPr>
@@ -10860,7 +10990,7 @@
 </file>
 
 <file path=word/footer1.xml><?xml version="1.0" encoding="utf-8"?>
-<w:ftr xmlns:wpc="http://schemas.microsoft.com/office/word/2010/wordprocessingCanvas" xmlns:mc="http://schemas.openxmlformats.org/markup-compatibility/2006" xmlns:o="urn:schemas-microsoft-com:office:office" xmlns:r="http://schemas.openxmlformats.org/officeDocument/2006/relationships" xmlns:m="http://schemas.openxmlformats.org/officeDocument/2006/math" xmlns:v="urn:schemas-microsoft-com:vml" xmlns:wp14="http://schemas.microsoft.com/office/word/2010/wordprocessingDrawing" xmlns:wp="http://schemas.openxmlformats.org/drawingml/2006/wordprocessingDrawing" xmlns:w10="urn:schemas-microsoft-com:office:word" xmlns:w="http://schemas.openxmlformats.org/wordprocessingml/2006/main" xmlns:w14="http://schemas.microsoft.com/office/word/2010/wordml" xmlns:wpg="http://schemas.microsoft.com/office/word/2010/wordprocessingGroup" xmlns:wpi="http://schemas.microsoft.com/office/word/2010/wordprocessingInk" xmlns:wne="http://schemas.microsoft.com/office/word/2006/wordml" xmlns:wps="http://schemas.microsoft.com/office/word/2010/wordprocessingShape" mc:Ignorable="w14 wp14">
+<w:ftr xmlns:ve="http://schemas.openxmlformats.org/markup-compatibility/2006" xmlns:o="urn:schemas-microsoft-com:office:office" xmlns:r="http://schemas.openxmlformats.org/officeDocument/2006/relationships" xmlns:m="http://schemas.openxmlformats.org/officeDocument/2006/math" xmlns:v="urn:schemas-microsoft-com:vml" xmlns:wp="http://schemas.openxmlformats.org/drawingml/2006/wordprocessingDrawing" xmlns:w10="urn:schemas-microsoft-com:office:word" xmlns:w="http://schemas.openxmlformats.org/wordprocessingml/2006/main" xmlns:wne="http://schemas.microsoft.com/office/word/2006/wordml">
   <w:sdt>
     <w:sdtPr>
       <w:id w:val="-1410998989"/>
@@ -10880,27 +11010,14 @@
           <w:pStyle w:val="Footer"/>
           <w:jc w:val="center"/>
         </w:pPr>
-        <w:r>
-          <w:fldChar w:fldCharType="begin"/>
-        </w:r>
-        <w:r>
-          <w:instrText xml:space="preserve"> PAGE   \* MERGEFORMAT </w:instrText>
-        </w:r>
-        <w:r>
-          <w:fldChar w:fldCharType="separate"/>
-        </w:r>
-        <w:r>
-          <w:rPr>
-            <w:noProof/>
-          </w:rPr>
-          <w:t>2</w:t>
-        </w:r>
-        <w:r>
-          <w:rPr>
-            <w:noProof/>
-          </w:rPr>
-          <w:fldChar w:fldCharType="end"/>
-        </w:r>
+        <w:fldSimple w:instr=" PAGE   \* MERGEFORMAT ">
+          <w:r>
+            <w:rPr>
+              <w:noProof/>
+            </w:rPr>
+            <w:t>2</w:t>
+          </w:r>
+        </w:fldSimple>
       </w:p>
     </w:sdtContent>
   </w:sdt>
@@ -10913,7 +11030,7 @@
 </file>
 
 <file path=word/footnotes.xml><?xml version="1.0" encoding="utf-8"?>
-<w:footnotes xmlns:wpc="http://schemas.microsoft.com/office/word/2010/wordprocessingCanvas" xmlns:mc="http://schemas.openxmlformats.org/markup-compatibility/2006" xmlns:o="urn:schemas-microsoft-com:office:office" xmlns:r="http://schemas.openxmlformats.org/officeDocument/2006/relationships" xmlns:m="http://schemas.openxmlformats.org/officeDocument/2006/math" xmlns:v="urn:schemas-microsoft-com:vml" xmlns:wp14="http://schemas.microsoft.com/office/word/2010/wordprocessingDrawing" xmlns:wp="http://schemas.openxmlformats.org/drawingml/2006/wordprocessingDrawing" xmlns:w10="urn:schemas-microsoft-com:office:word" xmlns:w="http://schemas.openxmlformats.org/wordprocessingml/2006/main" xmlns:w14="http://schemas.microsoft.com/office/word/2010/wordml" xmlns:wpg="http://schemas.microsoft.com/office/word/2010/wordprocessingGroup" xmlns:wpi="http://schemas.microsoft.com/office/word/2010/wordprocessingInk" xmlns:wne="http://schemas.microsoft.com/office/word/2006/wordml" xmlns:wps="http://schemas.microsoft.com/office/word/2010/wordprocessingShape" mc:Ignorable="w14 wp14">
+<w:footnotes xmlns:ve="http://schemas.openxmlformats.org/markup-compatibility/2006" xmlns:o="urn:schemas-microsoft-com:office:office" xmlns:r="http://schemas.openxmlformats.org/officeDocument/2006/relationships" xmlns:m="http://schemas.openxmlformats.org/officeDocument/2006/math" xmlns:v="urn:schemas-microsoft-com:vml" xmlns:wp="http://schemas.openxmlformats.org/drawingml/2006/wordprocessingDrawing" xmlns:w10="urn:schemas-microsoft-com:office:word" xmlns:w="http://schemas.openxmlformats.org/wordprocessingml/2006/main" xmlns:wne="http://schemas.microsoft.com/office/word/2006/wordml">
   <w:footnote w:type="separator" w:id="-1">
     <w:p>
       <w:pPr>
@@ -10938,7 +11055,7 @@
 </file>
 
 <file path=word/numbering.xml><?xml version="1.0" encoding="utf-8"?>
-<w:numbering xmlns:wpc="http://schemas.microsoft.com/office/word/2010/wordprocessingCanvas" xmlns:mc="http://schemas.openxmlformats.org/markup-compatibility/2006" xmlns:o="urn:schemas-microsoft-com:office:office" xmlns:r="http://schemas.openxmlformats.org/officeDocument/2006/relationships" xmlns:m="http://schemas.openxmlformats.org/officeDocument/2006/math" xmlns:v="urn:schemas-microsoft-com:vml" xmlns:wp14="http://schemas.microsoft.com/office/word/2010/wordprocessingDrawing" xmlns:wp="http://schemas.openxmlformats.org/drawingml/2006/wordprocessingDrawing" xmlns:w10="urn:schemas-microsoft-com:office:word" xmlns:w="http://schemas.openxmlformats.org/wordprocessingml/2006/main" xmlns:w14="http://schemas.microsoft.com/office/word/2010/wordml" xmlns:wpg="http://schemas.microsoft.com/office/word/2010/wordprocessingGroup" xmlns:wpi="http://schemas.microsoft.com/office/word/2010/wordprocessingInk" xmlns:wne="http://schemas.microsoft.com/office/word/2006/wordml" xmlns:wps="http://schemas.microsoft.com/office/word/2010/wordprocessingShape" mc:Ignorable="w14 wp14">
+<w:numbering xmlns:ve="http://schemas.openxmlformats.org/markup-compatibility/2006" xmlns:o="urn:schemas-microsoft-com:office:office" xmlns:r="http://schemas.openxmlformats.org/officeDocument/2006/relationships" xmlns:m="http://schemas.openxmlformats.org/officeDocument/2006/math" xmlns:v="urn:schemas-microsoft-com:vml" xmlns:wp="http://schemas.openxmlformats.org/drawingml/2006/wordprocessingDrawing" xmlns:w10="urn:schemas-microsoft-com:office:word" xmlns:w="http://schemas.openxmlformats.org/wordprocessingml/2006/main" xmlns:wne="http://schemas.microsoft.com/office/word/2006/wordml">
   <w:abstractNum w:abstractNumId="0">
     <w:nsid w:val="0AF93307"/>
     <w:multiLevelType w:val="hybridMultilevel"/>
@@ -12174,7 +12291,7 @@
 </file>
 
 <file path=word/styles.xml><?xml version="1.0" encoding="utf-8"?>
-<w:styles xmlns:mc="http://schemas.openxmlformats.org/markup-compatibility/2006" xmlns:r="http://schemas.openxmlformats.org/officeDocument/2006/relationships" xmlns:w="http://schemas.openxmlformats.org/wordprocessingml/2006/main" xmlns:w14="http://schemas.microsoft.com/office/word/2010/wordml" mc:Ignorable="w14">
+<w:styles xmlns:r="http://schemas.openxmlformats.org/officeDocument/2006/relationships" xmlns:w="http://schemas.openxmlformats.org/wordprocessingml/2006/main">
   <w:docDefaults>
     <w:rPrDefault>
       <w:rPr>
@@ -12395,6 +12512,7 @@
     <w:uiPriority w:val="99"/>
     <w:semiHidden/>
     <w:unhideWhenUsed/>
+    <w:qFormat/>
     <w:tblPr>
       <w:tblInd w:w="0" w:type="dxa"/>
       <w:tblCellMar>
@@ -13656,7 +13774,7 @@
 </file>
 
 <file path=customXml/itemProps1.xml><?xml version="1.0" encoding="utf-8"?>
-<ds:datastoreItem xmlns:ds="http://schemas.openxmlformats.org/officeDocument/2006/customXml" ds:itemID="{46DA675B-7CCC-440D-8896-8B7C085FEA3E}">
+<ds:datastoreItem xmlns:ds="http://schemas.openxmlformats.org/officeDocument/2006/customXml" ds:itemID="{ED3DA18D-795D-4D95-9872-11362945136B}">
   <ds:schemaRefs>
     <ds:schemaRef ds:uri="http://schemas.openxmlformats.org/officeDocument/2006/bibliography"/>
   </ds:schemaRefs>

</xml_diff>

<commit_message>
1. Temporarily added a button right of the red square.  Not yet connected... 2. Add jt9code.exe to the Windows installation file. 3. Changed hotkey for "Special Mouse Commands" to F5, so that F4 again works as it did. 4. Several corrections to shortcuts.txt. 5. Added section "Under the Hood" to the User's Guide.
</commit_message>
<xml_diff>
--- a/branches/wsjtx/WSJT-X_Users_Guide.docx
+++ b/branches/wsjtx/WSJT-X_Users_Guide.docx
@@ -1,6 +1,6 @@
 
 <file path=word/document.xml><?xml version="1.0" encoding="utf-8"?>
-<w:document xmlns:ve="http://schemas.openxmlformats.org/markup-compatibility/2006" xmlns:o="urn:schemas-microsoft-com:office:office" xmlns:r="http://schemas.openxmlformats.org/officeDocument/2006/relationships" xmlns:m="http://schemas.openxmlformats.org/officeDocument/2006/math" xmlns:v="urn:schemas-microsoft-com:vml" xmlns:wp="http://schemas.openxmlformats.org/drawingml/2006/wordprocessingDrawing" xmlns:w10="urn:schemas-microsoft-com:office:word" xmlns:w="http://schemas.openxmlformats.org/wordprocessingml/2006/main" xmlns:wne="http://schemas.microsoft.com/office/word/2006/wordml">
+<w:document xmlns:wpc="http://schemas.microsoft.com/office/word/2010/wordprocessingCanvas" xmlns:mc="http://schemas.openxmlformats.org/markup-compatibility/2006" xmlns:o="urn:schemas-microsoft-com:office:office" xmlns:r="http://schemas.openxmlformats.org/officeDocument/2006/relationships" xmlns:m="http://schemas.openxmlformats.org/officeDocument/2006/math" xmlns:v="urn:schemas-microsoft-com:vml" xmlns:wp14="http://schemas.microsoft.com/office/word/2010/wordprocessingDrawing" xmlns:wp="http://schemas.openxmlformats.org/drawingml/2006/wordprocessingDrawing" xmlns:w10="urn:schemas-microsoft-com:office:word" xmlns:w="http://schemas.openxmlformats.org/wordprocessingml/2006/main" xmlns:w14="http://schemas.microsoft.com/office/word/2010/wordml" xmlns:wpg="http://schemas.microsoft.com/office/word/2010/wordprocessingGroup" xmlns:wpi="http://schemas.microsoft.com/office/word/2010/wordprocessingInk" xmlns:wne="http://schemas.microsoft.com/office/word/2006/wordml" xmlns:wps="http://schemas.microsoft.com/office/word/2010/wordprocessingShape" mc:Ignorable="w14 wp14">
   <w:body>
     <w:p>
       <w:pPr>
@@ -236,10 +236,8 @@
           <w:b/>
           <w:color w:val="365F91"/>
         </w:rPr>
-        <w:t>May 2</w:t>
-      </w:r>
-      <w:bookmarkStart w:id="0" w:name="_GoBack"/>
-      <w:bookmarkEnd w:id="0"/>
+        <w:t>May 3</w:t>
+      </w:r>
       <w:r>
         <w:rPr>
           <w:rFonts w:ascii="Arial" w:hAnsi="Arial" w:cs="Arial"/>
@@ -314,7 +312,7 @@
           <w:r>
             <w:fldChar w:fldCharType="separate"/>
           </w:r>
-          <w:hyperlink w:anchor="_Toc355263474" w:history="1">
+          <w:hyperlink w:anchor="_Toc355357434" w:history="1">
             <w:r>
               <w:rPr>
                 <w:rStyle w:val="Hyperlink"/>
@@ -341,7 +339,7 @@
                 <w:noProof/>
                 <w:webHidden/>
               </w:rPr>
-              <w:instrText xml:space="preserve"> PAGEREF _Toc355263474 \h </w:instrText>
+              <w:instrText xml:space="preserve"> PAGEREF _Toc355357434 \h </w:instrText>
             </w:r>
             <w:r>
               <w:rPr>
@@ -385,7 +383,7 @@
               <w:szCs w:val="22"/>
             </w:rPr>
           </w:pPr>
-          <w:hyperlink w:anchor="_Toc355263475" w:history="1">
+          <w:hyperlink w:anchor="_Toc355357435" w:history="1">
             <w:r>
               <w:rPr>
                 <w:rStyle w:val="Hyperlink"/>
@@ -412,7 +410,7 @@
                 <w:noProof/>
                 <w:webHidden/>
               </w:rPr>
-              <w:instrText xml:space="preserve"> PAGEREF _Toc355263475 \h </w:instrText>
+              <w:instrText xml:space="preserve"> PAGEREF _Toc355357435 \h </w:instrText>
             </w:r>
             <w:r>
               <w:rPr>
@@ -456,7 +454,7 @@
               <w:szCs w:val="22"/>
             </w:rPr>
           </w:pPr>
-          <w:hyperlink w:anchor="_Toc355263476" w:history="1">
+          <w:hyperlink w:anchor="_Toc355357436" w:history="1">
             <w:r>
               <w:rPr>
                 <w:rStyle w:val="Hyperlink"/>
@@ -483,7 +481,7 @@
                 <w:noProof/>
                 <w:webHidden/>
               </w:rPr>
-              <w:instrText xml:space="preserve"> PAGEREF _Toc355263476 \h </w:instrText>
+              <w:instrText xml:space="preserve"> PAGEREF _Toc355357436 \h </w:instrText>
             </w:r>
             <w:r>
               <w:rPr>
@@ -527,7 +525,7 @@
               <w:szCs w:val="22"/>
             </w:rPr>
           </w:pPr>
-          <w:hyperlink w:anchor="_Toc355263477" w:history="1">
+          <w:hyperlink w:anchor="_Toc355357437" w:history="1">
             <w:r>
               <w:rPr>
                 <w:rStyle w:val="Hyperlink"/>
@@ -554,7 +552,7 @@
                 <w:noProof/>
                 <w:webHidden/>
               </w:rPr>
-              <w:instrText xml:space="preserve"> PAGEREF _Toc355263477 \h </w:instrText>
+              <w:instrText xml:space="preserve"> PAGEREF _Toc355357437 \h </w:instrText>
             </w:r>
             <w:r>
               <w:rPr>
@@ -598,7 +596,7 @@
               <w:szCs w:val="22"/>
             </w:rPr>
           </w:pPr>
-          <w:hyperlink w:anchor="_Toc355263478" w:history="1">
+          <w:hyperlink w:anchor="_Toc355357438" w:history="1">
             <w:r>
               <w:rPr>
                 <w:rStyle w:val="Hyperlink"/>
@@ -625,7 +623,7 @@
                 <w:noProof/>
                 <w:webHidden/>
               </w:rPr>
-              <w:instrText xml:space="preserve"> PAGEREF _Toc355263478 \h </w:instrText>
+              <w:instrText xml:space="preserve"> PAGEREF _Toc355357438 \h </w:instrText>
             </w:r>
             <w:r>
               <w:rPr>
@@ -669,7 +667,7 @@
               <w:szCs w:val="22"/>
             </w:rPr>
           </w:pPr>
-          <w:hyperlink w:anchor="_Toc355263479" w:history="1">
+          <w:hyperlink w:anchor="_Toc355357439" w:history="1">
             <w:r>
               <w:rPr>
                 <w:rStyle w:val="Hyperlink"/>
@@ -696,7 +694,7 @@
                 <w:noProof/>
                 <w:webHidden/>
               </w:rPr>
-              <w:instrText xml:space="preserve"> PAGEREF _Toc355263479 \h </w:instrText>
+              <w:instrText xml:space="preserve"> PAGEREF _Toc355357439 \h </w:instrText>
             </w:r>
             <w:r>
               <w:rPr>
@@ -740,7 +738,7 @@
               <w:szCs w:val="22"/>
             </w:rPr>
           </w:pPr>
-          <w:hyperlink w:anchor="_Toc355263480" w:history="1">
+          <w:hyperlink w:anchor="_Toc355357440" w:history="1">
             <w:r>
               <w:rPr>
                 <w:rStyle w:val="Hyperlink"/>
@@ -767,7 +765,7 @@
                 <w:noProof/>
                 <w:webHidden/>
               </w:rPr>
-              <w:instrText xml:space="preserve"> PAGEREF _Toc355263480 \h </w:instrText>
+              <w:instrText xml:space="preserve"> PAGEREF _Toc355357440 \h </w:instrText>
             </w:r>
             <w:r>
               <w:rPr>
@@ -811,7 +809,7 @@
               <w:szCs w:val="22"/>
             </w:rPr>
           </w:pPr>
-          <w:hyperlink w:anchor="_Toc355263481" w:history="1">
+          <w:hyperlink w:anchor="_Toc355357441" w:history="1">
             <w:r>
               <w:rPr>
                 <w:rStyle w:val="Hyperlink"/>
@@ -838,7 +836,7 @@
                 <w:noProof/>
                 <w:webHidden/>
               </w:rPr>
-              <w:instrText xml:space="preserve"> PAGEREF _Toc355263481 \h </w:instrText>
+              <w:instrText xml:space="preserve"> PAGEREF _Toc355357441 \h </w:instrText>
             </w:r>
             <w:r>
               <w:rPr>
@@ -882,7 +880,7 @@
               <w:szCs w:val="22"/>
             </w:rPr>
           </w:pPr>
-          <w:hyperlink w:anchor="_Toc355263482" w:history="1">
+          <w:hyperlink w:anchor="_Toc355357442" w:history="1">
             <w:r>
               <w:rPr>
                 <w:rStyle w:val="Hyperlink"/>
@@ -909,7 +907,7 @@
                 <w:noProof/>
                 <w:webHidden/>
               </w:rPr>
-              <w:instrText xml:space="preserve"> PAGEREF _Toc355263482 \h </w:instrText>
+              <w:instrText xml:space="preserve"> PAGEREF _Toc355357442 \h </w:instrText>
             </w:r>
             <w:r>
               <w:rPr>
@@ -953,13 +951,13 @@
               <w:szCs w:val="22"/>
             </w:rPr>
           </w:pPr>
-          <w:hyperlink w:anchor="_Toc355263483" w:history="1">
+          <w:hyperlink w:anchor="_Toc355357443" w:history="1">
             <w:r>
               <w:rPr>
                 <w:rStyle w:val="Hyperlink"/>
                 <w:noProof/>
               </w:rPr>
-              <w:t>Under the Hood: Transmitting, Receiving, and Decoding Details</w:t>
+              <w:t>Under the Hood</w:t>
             </w:r>
             <w:r>
               <w:rPr>
@@ -980,7 +978,7 @@
                 <w:noProof/>
                 <w:webHidden/>
               </w:rPr>
-              <w:instrText xml:space="preserve"> PAGEREF _Toc355263483 \h </w:instrText>
+              <w:instrText xml:space="preserve"> PAGEREF _Toc355357443 \h </w:instrText>
             </w:r>
             <w:r>
               <w:rPr>
@@ -1024,7 +1022,7 @@
               <w:szCs w:val="22"/>
             </w:rPr>
           </w:pPr>
-          <w:hyperlink w:anchor="_Toc355263484" w:history="1">
+          <w:hyperlink w:anchor="_Toc355357444" w:history="1">
             <w:r>
               <w:rPr>
                 <w:rStyle w:val="Hyperlink"/>
@@ -1051,7 +1049,7 @@
                 <w:noProof/>
                 <w:webHidden/>
               </w:rPr>
-              <w:instrText xml:space="preserve"> PAGEREF _Toc355263484 \h </w:instrText>
+              <w:instrText xml:space="preserve"> PAGEREF _Toc355357444 \h </w:instrText>
             </w:r>
             <w:r>
               <w:rPr>
@@ -1071,7 +1069,7 @@
                 <w:noProof/>
                 <w:webHidden/>
               </w:rPr>
-              <w:t>17</w:t>
+              <w:t>19</w:t>
             </w:r>
             <w:r>
               <w:rPr>
@@ -1095,7 +1093,7 @@
               <w:szCs w:val="22"/>
             </w:rPr>
           </w:pPr>
-          <w:hyperlink w:anchor="_Toc355263485" w:history="1">
+          <w:hyperlink w:anchor="_Toc355357445" w:history="1">
             <w:r>
               <w:rPr>
                 <w:rStyle w:val="Hyperlink"/>
@@ -1122,7 +1120,7 @@
                 <w:noProof/>
                 <w:webHidden/>
               </w:rPr>
-              <w:instrText xml:space="preserve"> PAGEREF _Toc355263485 \h </w:instrText>
+              <w:instrText xml:space="preserve"> PAGEREF _Toc355357445 \h </w:instrText>
             </w:r>
             <w:r>
               <w:rPr>
@@ -1142,7 +1140,7 @@
                 <w:noProof/>
                 <w:webHidden/>
               </w:rPr>
-              <w:t>18</w:t>
+              <w:t>19</w:t>
             </w:r>
             <w:r>
               <w:rPr>
@@ -1166,7 +1164,7 @@
               <w:szCs w:val="22"/>
             </w:rPr>
           </w:pPr>
-          <w:hyperlink w:anchor="_Toc355263486" w:history="1">
+          <w:hyperlink w:anchor="_Toc355357446" w:history="1">
             <w:r>
               <w:rPr>
                 <w:rStyle w:val="Hyperlink"/>
@@ -1193,7 +1191,7 @@
                 <w:noProof/>
                 <w:webHidden/>
               </w:rPr>
-              <w:instrText xml:space="preserve"> PAGEREF _Toc355263486 \h </w:instrText>
+              <w:instrText xml:space="preserve"> PAGEREF _Toc355357446 \h </w:instrText>
             </w:r>
             <w:r>
               <w:rPr>
@@ -1213,7 +1211,7 @@
                 <w:noProof/>
                 <w:webHidden/>
               </w:rPr>
-              <w:t>19</w:t>
+              <w:t>20</w:t>
             </w:r>
             <w:r>
               <w:rPr>
@@ -1237,7 +1235,7 @@
               <w:szCs w:val="22"/>
             </w:rPr>
           </w:pPr>
-          <w:hyperlink w:anchor="_Toc355263487" w:history="1">
+          <w:hyperlink w:anchor="_Toc355357447" w:history="1">
             <w:r>
               <w:rPr>
                 <w:rStyle w:val="Hyperlink"/>
@@ -1264,7 +1262,7 @@
                 <w:noProof/>
                 <w:webHidden/>
               </w:rPr>
-              <w:instrText xml:space="preserve"> PAGEREF _Toc355263487 \h </w:instrText>
+              <w:instrText xml:space="preserve"> PAGEREF _Toc355357447 \h </w:instrText>
             </w:r>
             <w:r>
               <w:rPr>
@@ -1284,7 +1282,7 @@
                 <w:noProof/>
                 <w:webHidden/>
               </w:rPr>
-              <w:t>20</w:t>
+              <w:t>21</w:t>
             </w:r>
             <w:r>
               <w:rPr>
@@ -1326,15 +1324,15 @@
       <w:pPr>
         <w:pStyle w:val="Heading1"/>
       </w:pPr>
-      <w:bookmarkStart w:id="1" w:name="_Toc355263474"/>
+      <w:bookmarkStart w:id="0" w:name="_Toc355357434"/>
       <w:r>
         <w:lastRenderedPageBreak/>
         <w:t>Introduction</w:t>
       </w:r>
-      <w:bookmarkEnd w:id="1"/>
-    </w:p>
-    <w:p>
-      <w:hyperlink r:id="rId8" w:history="1">
+      <w:bookmarkEnd w:id="0"/>
+    </w:p>
+    <w:p>
+      <w:hyperlink r:id="rId9" w:history="1">
         <w:r>
           <w:rPr>
             <w:rStyle w:val="Hyperlink"/>
@@ -1562,10 +1560,13 @@
         <w:t>while using less than 10% of the bandwidth.</w:t>
       </w:r>
       <w:r>
-        <w:t xml:space="preserve">  World-wide QSOs are possible with power levels around 1 W and compromise antennas, and </w:t>
-      </w:r>
-      <w:r>
-        <w:t xml:space="preserve">several dozen </w:t>
+        <w:t xml:space="preserve">  World-wide QSOs are possible with power levels aro</w:t>
+      </w:r>
+      <w:r>
+        <w:t>und 1 W and compromise antennas.  S</w:t>
+      </w:r>
+      <w:r>
+        <w:t xml:space="preserve">everal dozen </w:t>
       </w:r>
       <w:r>
         <w:t>JT9 signals fit easily into a 1 kHz slice of spectrum.</w:t>
@@ -1748,7 +1749,7 @@
       <w:r>
         <w:t xml:space="preserve"> to K1JT and the rest of the development team.  The project’s source-code repository can be found at </w:t>
       </w:r>
-      <w:hyperlink r:id="rId9" w:history="1">
+      <w:hyperlink r:id="rId10" w:history="1">
         <w:r>
           <w:rPr>
             <w:rStyle w:val="Hyperlink"/>
@@ -1779,7 +1780,7 @@
       <w:pPr>
         <w:pStyle w:val="Heading1"/>
       </w:pPr>
-      <w:bookmarkStart w:id="2" w:name="_Toc355263475"/>
+      <w:bookmarkStart w:id="1" w:name="_Toc355357435"/>
       <w:r>
         <w:lastRenderedPageBreak/>
         <w:t>System</w:t>
@@ -1787,7 +1788,7 @@
       <w:r>
         <w:t xml:space="preserve"> Requirements</w:t>
       </w:r>
-      <w:bookmarkEnd w:id="2"/>
+      <w:bookmarkEnd w:id="1"/>
     </w:p>
     <w:p>
       <w:pPr>
@@ -1892,7 +1893,10 @@
         </w:numPr>
       </w:pPr>
       <w:r>
-        <w:t>Monitor with at least 800 x 600 resolution (more is better)</w:t>
+        <w:t>Monitor with at least 1024 x 78</w:t>
+      </w:r>
+      <w:r>
+        <w:t>0 resolution (more is better)</w:t>
       </w:r>
     </w:p>
     <w:p>
@@ -2010,7 +2014,7 @@
         </w:rPr>
         <w:t xml:space="preserve"> </w:t>
       </w:r>
-      <w:hyperlink r:id="rId10" w:history="1">
+      <w:hyperlink r:id="rId11" w:history="1">
         <w:r>
           <w:rPr>
             <w:rFonts w:ascii="Arial" w:eastAsia="Times New Roman" w:hAnsi="Arial" w:cs="Arial"/>
@@ -2037,7 +2041,7 @@
       <w:pPr>
         <w:pStyle w:val="Heading1"/>
       </w:pPr>
-      <w:bookmarkStart w:id="3" w:name="_Toc355263476"/>
+      <w:bookmarkStart w:id="2" w:name="_Toc355357436"/>
       <w:r>
         <w:t>Ins</w:t>
       </w:r>
@@ -2050,7 +2054,7 @@
       <w:r>
         <w:t>Setup</w:t>
       </w:r>
-      <w:bookmarkEnd w:id="3"/>
+      <w:bookmarkEnd w:id="2"/>
       <w:r>
         <w:t xml:space="preserve"> </w:t>
       </w:r>
@@ -2079,7 +2083,7 @@
         </w:rPr>
         <w:t xml:space="preserve"> can be downloaded from the WSJT Home Page at </w:t>
       </w:r>
-      <w:hyperlink r:id="rId11" w:history="1">
+      <w:hyperlink r:id="rId12" w:history="1">
         <w:r>
           <w:rPr>
             <w:rStyle w:val="Hyperlink"/>
@@ -2163,7 +2167,7 @@
         </w:rPr>
         <w:t xml:space="preserve"> at </w:t>
       </w:r>
-      <w:hyperlink r:id="rId12" w:history="1">
+      <w:hyperlink r:id="rId13" w:history="1">
         <w:r>
           <w:rPr>
             <w:rStyle w:val="Hyperlink"/>
@@ -2448,7 +2452,7 @@
           <w:rFonts w:eastAsia="Times New Roman"/>
           <w:b/>
         </w:rPr>
-        <w:t>Polling interval (s)</w:t>
+        <w:t>Polling interval</w:t>
       </w:r>
       <w:r>
         <w:rPr>
@@ -2535,7 +2539,19 @@
         <w:rPr>
           <w:rFonts w:eastAsia="Times New Roman"/>
         </w:rPr>
-        <w:t xml:space="preserve">  Some experimentation may be required.  Note: it is best to have the radio and any interface equipment turned on and connected before starting </w:t>
+        <w:t xml:space="preserve">  Some experimentation may be required</w:t>
+      </w:r>
+      <w:r>
+        <w:rPr>
+          <w:rFonts w:eastAsia="Times New Roman"/>
+        </w:rPr>
+        <w:t>, and you may need to refer to the documentation for your radio</w:t>
+      </w:r>
+      <w:r>
+        <w:rPr>
+          <w:rFonts w:eastAsia="Times New Roman"/>
+        </w:rPr>
+        <w:t xml:space="preserve">.  Note: it is best to have the radio and any interface equipment turned on and connected before starting </w:t>
       </w:r>
       <w:r>
         <w:rPr>
@@ -2566,9 +2582,9 @@
         </w:rPr>
         <w:drawing>
           <wp:inline distT="0" distB="0" distL="0" distR="0">
-            <wp:extent cx="5344271" cy="5306166"/>
+            <wp:extent cx="5343525" cy="5286375"/>
             <wp:effectExtent l="0" t="0" r="0" b="0"/>
-            <wp:docPr id="3" name="Picture 3"/>
+            <wp:docPr id="2" name="Picture 2"/>
             <wp:cNvGraphicFramePr>
               <a:graphicFrameLocks xmlns:a="http://schemas.openxmlformats.org/drawingml/2006/main" noChangeAspect="1"/>
             </wp:cNvGraphicFramePr>
@@ -2576,29 +2592,36 @@
               <a:graphicData uri="http://schemas.openxmlformats.org/drawingml/2006/picture">
                 <pic:pic xmlns:pic="http://schemas.openxmlformats.org/drawingml/2006/picture">
                   <pic:nvPicPr>
-                    <pic:cNvPr id="0" name="wsjtx_setup_1.png"/>
-                    <pic:cNvPicPr/>
+                    <pic:cNvPr id="0" name="Picture 1"/>
+                    <pic:cNvPicPr>
+                      <a:picLocks noChangeAspect="1" noChangeArrowheads="1"/>
+                    </pic:cNvPicPr>
                   </pic:nvPicPr>
                   <pic:blipFill>
-                    <a:blip r:embed="rId13" cstate="print">
+                    <a:blip r:embed="rId14">
                       <a:extLst>
                         <a:ext uri="{28A0092B-C50C-407E-A947-70E740481C1C}">
-                          <a14:useLocalDpi xmlns:a14="http://schemas.microsoft.com/office/drawing/2010/main" xmlns:wps="http://schemas.microsoft.com/office/word/2010/wordprocessingShape" xmlns:wpi="http://schemas.microsoft.com/office/word/2010/wordprocessingInk" xmlns:wpg="http://schemas.microsoft.com/office/word/2010/wordprocessingGroup" xmlns:w14="http://schemas.microsoft.com/office/word/2010/wordml" xmlns:w="http://schemas.openxmlformats.org/wordprocessingml/2006/main" xmlns:w10="urn:schemas-microsoft-com:office:word" xmlns:wp14="http://schemas.microsoft.com/office/word/2010/wordprocessingDrawing" xmlns:v="urn:schemas-microsoft-com:vml" xmlns:o="urn:schemas-microsoft-com:office:office" xmlns:mc="http://schemas.openxmlformats.org/markup-compatibility/2006" xmlns:wpc="http://schemas.microsoft.com/office/word/2010/wordprocessingCanvas" xmlns="" val="0"/>
+                          <a14:useLocalDpi xmlns:a14="http://schemas.microsoft.com/office/drawing/2010/main" val="0"/>
                         </a:ext>
                       </a:extLst>
                     </a:blip>
+                    <a:srcRect/>
                     <a:stretch>
                       <a:fillRect/>
                     </a:stretch>
                   </pic:blipFill>
-                  <pic:spPr>
+                  <pic:spPr bwMode="auto">
                     <a:xfrm>
                       <a:off x="0" y="0"/>
-                      <a:ext cx="5344271" cy="5306166"/>
+                      <a:ext cx="5343525" cy="5286375"/>
                     </a:xfrm>
                     <a:prstGeom prst="rect">
                       <a:avLst/>
                     </a:prstGeom>
+                    <a:noFill/>
+                    <a:ln>
+                      <a:noFill/>
+                    </a:ln>
                   </pic:spPr>
                 </pic:pic>
               </a:graphicData>
@@ -2709,12 +2732,12 @@
       <w:pPr>
         <w:pStyle w:val="Heading1"/>
       </w:pPr>
-      <w:bookmarkStart w:id="4" w:name="_Toc355263477"/>
+      <w:bookmarkStart w:id="3" w:name="_Toc355357437"/>
       <w:r>
         <w:lastRenderedPageBreak/>
         <w:t>Basic Operating Tutorial</w:t>
       </w:r>
-      <w:bookmarkEnd w:id="4"/>
+      <w:bookmarkEnd w:id="3"/>
     </w:p>
     <w:p>
       <w:pPr>
@@ -2977,10 +3000,10 @@
                     <pic:cNvPicPr/>
                   </pic:nvPicPr>
                   <pic:blipFill>
-                    <a:blip r:embed="rId14" cstate="print">
+                    <a:blip r:embed="rId15" cstate="print">
                       <a:extLst>
                         <a:ext uri="{28A0092B-C50C-407E-A947-70E740481C1C}">
-                          <a14:useLocalDpi xmlns:a14="http://schemas.microsoft.com/office/drawing/2010/main" xmlns:wps="http://schemas.microsoft.com/office/word/2010/wordprocessingShape" xmlns:wpi="http://schemas.microsoft.com/office/word/2010/wordprocessingInk" xmlns:wpg="http://schemas.microsoft.com/office/word/2010/wordprocessingGroup" xmlns:w14="http://schemas.microsoft.com/office/word/2010/wordml" xmlns:w="http://schemas.openxmlformats.org/wordprocessingml/2006/main" xmlns:w10="urn:schemas-microsoft-com:office:word" xmlns:wp14="http://schemas.microsoft.com/office/word/2010/wordprocessingDrawing" xmlns:v="urn:schemas-microsoft-com:vml" xmlns:o="urn:schemas-microsoft-com:office:office" xmlns:mc="http://schemas.openxmlformats.org/markup-compatibility/2006" xmlns:wpc="http://schemas.microsoft.com/office/word/2010/wordprocessingCanvas" xmlns="" val="0"/>
+                          <a14:useLocalDpi xmlns:a14="http://schemas.microsoft.com/office/drawing/2010/main" val="0"/>
                         </a:ext>
                       </a:extLst>
                     </a:blip>
@@ -3027,22 +3050,19 @@
         <w:t xml:space="preserve">occur </w:t>
       </w:r>
       <w:r>
-        <w:t xml:space="preserve">at the selected Rx frequency, indicated by the green marker.  These decoding results appear in the both the left (“QSO Frequency”) and right (“Band Activity”) text windows.  The decoder then finds and decodes all JT9 signals between the blue markers at frequencies </w:t>
-      </w:r>
-      <w:r>
-        <w:rPr>
-          <w:b/>
-        </w:rPr>
-        <w:t xml:space="preserve">f Min </w:t>
-      </w:r>
-      <w:r>
-        <w:t xml:space="preserve">and </w:t>
-      </w:r>
-      <w:r>
-        <w:rPr>
-          <w:b/>
-        </w:rPr>
-        <w:t xml:space="preserve">f Max. </w:t>
+        <w:t>at the selected Rx frequency, indicated by the green marker.  These decoding results appear in the both the left (“QSO Frequency”) and right (“Band Activity”) text windows</w:t>
+      </w:r>
+      <w:r>
+        <w:t xml:space="preserve"> on the main screen</w:t>
+      </w:r>
+      <w:r>
+        <w:t>.  The decoder then finds and decodes all JT9 signals between the blue markers</w:t>
+      </w:r>
+      <w:r>
+        <w:rPr>
+          <w:b/>
+        </w:rPr>
+        <w:t xml:space="preserve">. </w:t>
       </w:r>
       <w:r>
         <w:t xml:space="preserve">The normal wideband decoding range is 1000 – 2000 Hz, but you can move the limits using </w:t>
@@ -3114,10 +3134,10 @@
                     <pic:cNvPicPr/>
                   </pic:nvPicPr>
                   <pic:blipFill>
-                    <a:blip r:embed="rId15" cstate="print">
+                    <a:blip r:embed="rId16" cstate="print">
                       <a:extLst>
                         <a:ext uri="{28A0092B-C50C-407E-A947-70E740481C1C}">
-                          <a14:useLocalDpi xmlns:a14="http://schemas.microsoft.com/office/drawing/2010/main" xmlns:wps="http://schemas.microsoft.com/office/word/2010/wordprocessingShape" xmlns:wpi="http://schemas.microsoft.com/office/word/2010/wordprocessingInk" xmlns:wpg="http://schemas.microsoft.com/office/word/2010/wordprocessingGroup" xmlns:w14="http://schemas.microsoft.com/office/word/2010/wordml" xmlns:w="http://schemas.openxmlformats.org/wordprocessingml/2006/main" xmlns:w10="urn:schemas-microsoft-com:office:word" xmlns:wp14="http://schemas.microsoft.com/office/word/2010/wordprocessingDrawing" xmlns:v="urn:schemas-microsoft-com:vml" xmlns:o="urn:schemas-microsoft-com:office:office" xmlns:mc="http://schemas.openxmlformats.org/markup-compatibility/2006" xmlns:wpc="http://schemas.microsoft.com/office/word/2010/wordprocessingCanvas" xmlns="" val="0"/>
+                          <a14:useLocalDpi xmlns:a14="http://schemas.microsoft.com/office/drawing/2010/main" val="0"/>
                         </a:ext>
                       </a:extLst>
                     </a:blip>
@@ -3726,6 +3746,12 @@
         <w:rPr>
           <w:rFonts w:eastAsia="Times New Roman"/>
         </w:rPr>
+        <w:t xml:space="preserve">(odd or even) </w:t>
+      </w:r>
+      <w:r>
+        <w:rPr>
+          <w:rFonts w:eastAsia="Times New Roman"/>
+        </w:rPr>
         <w:t>minutes</w:t>
       </w:r>
       <w:r>
@@ -3820,7 +3846,19 @@
         <w:rPr>
           <w:rFonts w:eastAsia="Times New Roman"/>
         </w:rPr>
-        <w:t xml:space="preserve"> (“generated message”) radio button at bottom right of the main window will be selected.  If you had selected “Double-click on call sets </w:t>
+        <w:t xml:space="preserve"> (“generated message”) radio button at bottom right of the main window will be</w:t>
+      </w:r>
+      <w:r>
+        <w:rPr>
+          <w:rFonts w:eastAsia="Times New Roman"/>
+        </w:rPr>
+        <w:t xml:space="preserve"> activated</w:t>
+      </w:r>
+      <w:r>
+        <w:rPr>
+          <w:rFonts w:eastAsia="Times New Roman"/>
+        </w:rPr>
+        <w:t xml:space="preserve">.  If you had selected “Double-click on call sets </w:t>
       </w:r>
       <w:proofErr w:type="spellStart"/>
       <w:r>
@@ -4766,11 +4804,11 @@
       <w:pPr>
         <w:pStyle w:val="Heading1"/>
       </w:pPr>
-      <w:bookmarkStart w:id="5" w:name="_Toc355263478"/>
+      <w:bookmarkStart w:id="4" w:name="_Toc355357438"/>
       <w:r>
         <w:t>Making QSOs</w:t>
       </w:r>
-      <w:bookmarkEnd w:id="5"/>
+      <w:bookmarkEnd w:id="4"/>
     </w:p>
     <w:p>
       <w:r>
@@ -5127,15 +5165,43 @@
         <w:t xml:space="preserve">.  </w:t>
       </w:r>
       <w:r>
-        <w:t xml:space="preserve">Signal reports are given as signal-to-noise ratio in dB, with the standard reference noise bandwidth 2500 Hz.  Thus, in example message #2 K1ABC is telling G0XYZ that his signal is 19 dB less than the noise power in 2500 Hz; in message #3 G0XYZ acknowledges receipt of that report and responds with a –22 dB signal report.  For most operators, signals begin to become audible around –15 dB on this scale.  Signals are visible on the waterfall down </w:t>
-      </w:r>
-      <w:proofErr w:type="spellStart"/>
-      <w:r>
-        <w:t>tio</w:t>
-      </w:r>
-      <w:proofErr w:type="spellEnd"/>
-      <w:r>
-        <w:t xml:space="preserve"> about –26 dB, and the JT9 decoder begins to fail at about the same limit.</w:t>
+        <w:t xml:space="preserve">Signal reports are given as signal-to-noise ratio in dB, </w:t>
+      </w:r>
+      <w:r>
+        <w:t xml:space="preserve">in </w:t>
+      </w:r>
+      <w:r>
+        <w:t xml:space="preserve">the standard reference noise bandwidth 2500 Hz.  Thus, in example message #2 K1ABC is telling G0XYZ that his signal is 19 dB </w:t>
+      </w:r>
+      <w:r>
+        <w:t xml:space="preserve">below </w:t>
+      </w:r>
+      <w:r>
+        <w:t xml:space="preserve">the noise power in 2500 Hz; in message #3 G0XYZ acknowledges receipt of that report and responds with a –22 dB signal report.  For most operators, signals </w:t>
+      </w:r>
+      <w:r>
+        <w:t xml:space="preserve">start </w:t>
+      </w:r>
+      <w:r>
+        <w:t xml:space="preserve">to become audible around </w:t>
+      </w:r>
+      <w:r>
+        <w:t xml:space="preserve">     </w:t>
+      </w:r>
+      <w:r>
+        <w:t xml:space="preserve">–15 dB on this scale.  Signals are </w:t>
+      </w:r>
+      <w:r>
+        <w:t>visible on the waterfall down t</w:t>
+      </w:r>
+      <w:r>
+        <w:t>o about –26 dB, and the JT9 dec</w:t>
+      </w:r>
+      <w:r>
+        <w:t>oder begins to fail at about this</w:t>
+      </w:r>
+      <w:r>
+        <w:t xml:space="preserve"> same limit.</w:t>
       </w:r>
     </w:p>
     <w:p>
@@ -5234,7 +5300,7 @@
         <w:rPr>
           <w:rFonts w:eastAsia="Times New Roman"/>
         </w:rPr>
-        <w:t>Before attempting your first QSO with JT9, be sure to go through the tutorial above and then the following checklist:</w:t>
+        <w:t>Before attempting your first QSO with JT9, be sure to go through the tutorial above and the following checklist:</w:t>
       </w:r>
     </w:p>
     <w:p>
@@ -5253,7 +5319,19 @@
         <w:rPr>
           <w:rFonts w:eastAsia="Times New Roman"/>
         </w:rPr>
-        <w:t>Your callsign and grid set to correct values</w:t>
+        <w:t xml:space="preserve">Your callsign and grid </w:t>
+      </w:r>
+      <w:r>
+        <w:rPr>
+          <w:rFonts w:eastAsia="Times New Roman"/>
+        </w:rPr>
+        <w:t xml:space="preserve">locator </w:t>
+      </w:r>
+      <w:r>
+        <w:rPr>
+          <w:rFonts w:eastAsia="Times New Roman"/>
+        </w:rPr>
+        <w:t>set to correct values</w:t>
       </w:r>
     </w:p>
     <w:p>
@@ -5337,14 +5415,14 @@
       <w:pPr>
         <w:pStyle w:val="Heading1"/>
       </w:pPr>
-      <w:bookmarkStart w:id="6" w:name="_Toc355263479"/>
+      <w:bookmarkStart w:id="5" w:name="_Toc355357439"/>
       <w:r>
         <w:t xml:space="preserve">On-Screen </w:t>
       </w:r>
       <w:r>
         <w:t>Controls</w:t>
       </w:r>
-      <w:bookmarkEnd w:id="6"/>
+      <w:bookmarkEnd w:id="5"/>
     </w:p>
     <w:p>
       <w:r>
@@ -5370,9 +5448,9 @@
         </w:rPr>
         <w:drawing>
           <wp:inline distT="0" distB="0" distL="0" distR="0">
-            <wp:extent cx="5943600" cy="314325"/>
+            <wp:extent cx="5838825" cy="295275"/>
             <wp:effectExtent l="0" t="0" r="0" b="0"/>
-            <wp:docPr id="4" name="Picture 4"/>
+            <wp:docPr id="12" name="Picture 12"/>
             <wp:cNvGraphicFramePr>
               <a:graphicFrameLocks xmlns:a="http://schemas.openxmlformats.org/drawingml/2006/main" noChangeAspect="1"/>
             </wp:cNvGraphicFramePr>
@@ -5380,29 +5458,36 @@
               <a:graphicData uri="http://schemas.openxmlformats.org/drawingml/2006/picture">
                 <pic:pic xmlns:pic="http://schemas.openxmlformats.org/drawingml/2006/picture">
                   <pic:nvPicPr>
-                    <pic:cNvPr id="0" name="buttons.png"/>
-                    <pic:cNvPicPr/>
+                    <pic:cNvPr id="0" name="Picture 2"/>
+                    <pic:cNvPicPr>
+                      <a:picLocks noChangeAspect="1" noChangeArrowheads="1"/>
+                    </pic:cNvPicPr>
                   </pic:nvPicPr>
                   <pic:blipFill>
-                    <a:blip r:embed="rId16" cstate="print">
+                    <a:blip r:embed="rId17">
                       <a:extLst>
                         <a:ext uri="{28A0092B-C50C-407E-A947-70E740481C1C}">
-                          <a14:useLocalDpi xmlns:a14="http://schemas.microsoft.com/office/drawing/2010/main" xmlns:wps="http://schemas.microsoft.com/office/word/2010/wordprocessingShape" xmlns:wpi="http://schemas.microsoft.com/office/word/2010/wordprocessingInk" xmlns:wpg="http://schemas.microsoft.com/office/word/2010/wordprocessingGroup" xmlns:w14="http://schemas.microsoft.com/office/word/2010/wordml" xmlns:w="http://schemas.openxmlformats.org/wordprocessingml/2006/main" xmlns:w10="urn:schemas-microsoft-com:office:word" xmlns:wp14="http://schemas.microsoft.com/office/word/2010/wordprocessingDrawing" xmlns:v="urn:schemas-microsoft-com:vml" xmlns:o="urn:schemas-microsoft-com:office:office" xmlns:mc="http://schemas.openxmlformats.org/markup-compatibility/2006" xmlns:wpc="http://schemas.microsoft.com/office/word/2010/wordprocessingCanvas" xmlns="" val="0"/>
+                          <a14:useLocalDpi xmlns:a14="http://schemas.microsoft.com/office/drawing/2010/main" val="0"/>
                         </a:ext>
                       </a:extLst>
                     </a:blip>
+                    <a:srcRect/>
                     <a:stretch>
                       <a:fillRect/>
                     </a:stretch>
                   </pic:blipFill>
-                  <pic:spPr>
+                  <pic:spPr bwMode="auto">
                     <a:xfrm>
                       <a:off x="0" y="0"/>
-                      <a:ext cx="5943600" cy="314325"/>
+                      <a:ext cx="5838825" cy="295275"/>
                     </a:xfrm>
                     <a:prstGeom prst="rect">
                       <a:avLst/>
                     </a:prstGeom>
+                    <a:noFill/>
+                    <a:ln>
+                      <a:noFill/>
+                    </a:ln>
                   </pic:spPr>
                 </pic:pic>
               </a:graphicData>
@@ -5419,7 +5504,7 @@
         <w:t>Log QSO</w:t>
       </w:r>
       <w:r>
-        <w:t xml:space="preserve"> pops up a confirmation screen pre-filled with known information about a QSO you may have just completed.  You </w:t>
+        <w:t xml:space="preserve"> pops up a confirmation screen pre-filled with known information about a QSO you have just completed.  You </w:t>
       </w:r>
       <w:r>
         <w:t xml:space="preserve">may </w:t>
@@ -5466,7 +5551,7 @@
                     </pic:cNvPicPr>
                   </pic:nvPicPr>
                   <pic:blipFill>
-                    <a:blip r:embed="rId17" cstate="print"/>
+                    <a:blip r:embed="rId18" cstate="print"/>
                     <a:srcRect/>
                     <a:stretch>
                       <a:fillRect/>
@@ -5528,7 +5613,13 @@
         <w:t>Decode</w:t>
       </w:r>
       <w:r>
-        <w:t xml:space="preserve"> tells the program to repeat the decoding procedure at the “QSO Frequency” (green marker on waterfall), using the most recently acquired minute of Rx data.  </w:t>
+        <w:t xml:space="preserve"> tells the program to repeat the decoding procedure at the “QSO Frequency” (green marker on waterfall), using the most recently ac</w:t>
+      </w:r>
+      <w:r>
+        <w:t>quired sequence</w:t>
+      </w:r>
+      <w:r>
+        <w:t xml:space="preserve"> of Rx data.  </w:t>
       </w:r>
       <w:r>
         <w:lastRenderedPageBreak/>
@@ -5541,7 +5632,13 @@
         <w:t xml:space="preserve">Decode </w:t>
       </w:r>
       <w:r>
-        <w:t xml:space="preserve">will also initiate decoding over the full frequency range, </w:t>
+        <w:t xml:space="preserve">will initiate decoding </w:t>
+      </w:r>
+      <w:r>
+        <w:t xml:space="preserve">at the QSO frequency and then </w:t>
+      </w:r>
+      <w:r>
+        <w:t xml:space="preserve">over the full frequency range, </w:t>
       </w:r>
       <w:r>
         <w:rPr>
@@ -5570,7 +5667,13 @@
         <w:t>Erase</w:t>
       </w:r>
       <w:r>
-        <w:t xml:space="preserve"> will clear the left (QSO frequency) window.  Double-clicking </w:t>
+        <w:t xml:space="preserve"> clear</w:t>
+      </w:r>
+      <w:r>
+        <w:t>s</w:t>
+      </w:r>
+      <w:r>
+        <w:t xml:space="preserve"> the left (QSO frequency) window.  Double-clicking </w:t>
       </w:r>
       <w:r>
         <w:rPr>
@@ -5616,10 +5719,16 @@
       </w:r>
       <w:proofErr w:type="spellEnd"/>
       <w:r>
-        <w:t xml:space="preserve"> frequency (red marker on waterfall).  This may be useful for </w:t>
-      </w:r>
-      <w:r>
-        <w:t xml:space="preserve">re-adjusting an antenna tuner, for example.  Toggle the button a second time to terminate the </w:t>
+        <w:t xml:space="preserve"> frequency (red marker on waterfall).  This </w:t>
+      </w:r>
+      <w:r>
+        <w:t xml:space="preserve">process </w:t>
+      </w:r>
+      <w:r>
+        <w:t xml:space="preserve">may be useful for </w:t>
+      </w:r>
+      <w:r>
+        <w:t xml:space="preserve">adjusting an antenna tuner, for example.  Toggle the button a second time to terminate the </w:t>
       </w:r>
       <w:r>
         <w:rPr>
@@ -5638,74 +5747,88 @@
         </w:rPr>
         <w:t xml:space="preserve">Enable </w:t>
       </w:r>
+      <w:r>
+        <w:t>puts</w:t>
+      </w:r>
+      <w:r>
+        <w:t xml:space="preserve"> the program into automatic Rx/</w:t>
+      </w:r>
       <w:proofErr w:type="spellStart"/>
       <w:r>
-        <w:rPr>
-          <w:b/>
-        </w:rPr>
         <w:t>Tx</w:t>
       </w:r>
       <w:proofErr w:type="spellEnd"/>
       <w:r>
+        <w:t xml:space="preserve"> sequencing</w:t>
+      </w:r>
+      <w:r>
+        <w:t xml:space="preserve"> mode</w:t>
+      </w:r>
+      <w:r>
+        <w:t xml:space="preserve"> and </w:t>
+      </w:r>
+      <w:proofErr w:type="spellStart"/>
+      <w:proofErr w:type="gramStart"/>
+      <w:r>
+        <w:rPr>
+          <w:b/>
+        </w:rPr>
+        <w:t>Tx</w:t>
+      </w:r>
+      <w:proofErr w:type="spellEnd"/>
+      <w:proofErr w:type="gramEnd"/>
+      <w:r>
+        <w:t xml:space="preserve"> highlights the button in red</w:t>
+      </w:r>
+      <w:r>
+        <w:t>.  A transmission will start at the beginning of the selected (odd or even)</w:t>
+      </w:r>
+      <w:r>
+        <w:t xml:space="preserve"> sequence</w:t>
+      </w:r>
+      <w:r>
+        <w:t xml:space="preserve">.  </w:t>
+      </w:r>
+    </w:p>
+    <w:p>
+      <w:r>
+        <w:rPr>
+          <w:b/>
+        </w:rPr>
+        <w:t xml:space="preserve">Halt </w:t>
+      </w:r>
+      <w:proofErr w:type="spellStart"/>
+      <w:r>
+        <w:rPr>
+          <w:b/>
+        </w:rPr>
+        <w:t>Tx</w:t>
+      </w:r>
+      <w:proofErr w:type="spellEnd"/>
+      <w:r>
+        <w:t xml:space="preserve"> will terminate a transmission in progress and disable automatic Rx/</w:t>
+      </w:r>
+      <w:proofErr w:type="spellStart"/>
+      <w:r>
+        <w:t>Tx</w:t>
+      </w:r>
+      <w:proofErr w:type="spellEnd"/>
+      <w:r>
+        <w:t xml:space="preserve"> sequencing.</w:t>
+      </w:r>
+    </w:p>
+    <w:p>
+      <w:r>
+        <w:t>At lower left of the main window</w:t>
+      </w:r>
+      <w:r>
         <w:t xml:space="preserve"> </w:t>
       </w:r>
       <w:r>
-        <w:t xml:space="preserve">highlights the button in red and </w:t>
-      </w:r>
-      <w:r>
-        <w:t>puts</w:t>
-      </w:r>
-      <w:r>
-        <w:t xml:space="preserve"> the program into automatic Rx/</w:t>
-      </w:r>
-      <w:proofErr w:type="spellStart"/>
-      <w:r>
-        <w:t>Tx</w:t>
-      </w:r>
-      <w:proofErr w:type="spellEnd"/>
-      <w:r>
-        <w:t xml:space="preserve"> sequencing</w:t>
-      </w:r>
-      <w:r>
-        <w:t xml:space="preserve"> mode</w:t>
-      </w:r>
-      <w:r>
-        <w:t xml:space="preserve">.  A transmission will start at the beginning of the selected (odd or even) UTC minute.  </w:t>
-      </w:r>
-    </w:p>
-    <w:p>
-      <w:r>
-        <w:rPr>
-          <w:b/>
-        </w:rPr>
-        <w:t xml:space="preserve">Halt </w:t>
-      </w:r>
-      <w:proofErr w:type="spellStart"/>
-      <w:r>
-        <w:rPr>
-          <w:b/>
-        </w:rPr>
-        <w:t>Tx</w:t>
-      </w:r>
-      <w:proofErr w:type="spellEnd"/>
-      <w:r>
-        <w:t xml:space="preserve"> will terminate a transmission in progress and disable automatic Rx/</w:t>
-      </w:r>
-      <w:proofErr w:type="spellStart"/>
-      <w:r>
-        <w:t>Tx</w:t>
-      </w:r>
-      <w:proofErr w:type="spellEnd"/>
-      <w:r>
-        <w:t xml:space="preserve"> sequencing.</w:t>
-      </w:r>
-    </w:p>
-    <w:p>
-      <w:r>
-        <w:t>At lower left of the main window</w:t>
-      </w:r>
-      <w:r>
-        <w:t xml:space="preserve"> you will find controls and displays related to date and time, frequency, Rx audio level, and the station you may be in QSO with.</w:t>
+        <w:t xml:space="preserve">are </w:t>
+      </w:r>
+      <w:r>
+        <w:t>controls and displays related to date and time, frequency, Rx audio level, and the station you may be in QSO with.</w:t>
       </w:r>
     </w:p>
     <w:p>
@@ -5734,10 +5857,10 @@
                     </pic:cNvPicPr>
                   </pic:nvPicPr>
                   <pic:blipFill>
-                    <a:blip r:embed="rId18" cstate="print">
+                    <a:blip r:embed="rId19" cstate="print">
                       <a:extLst>
                         <a:ext uri="{28A0092B-C50C-407E-A947-70E740481C1C}">
-                          <a14:useLocalDpi xmlns:a14="http://schemas.microsoft.com/office/drawing/2010/main" xmlns:wps="http://schemas.microsoft.com/office/word/2010/wordprocessingShape" xmlns:wpi="http://schemas.microsoft.com/office/word/2010/wordprocessingInk" xmlns:wpg="http://schemas.microsoft.com/office/word/2010/wordprocessingGroup" xmlns:w14="http://schemas.microsoft.com/office/word/2010/wordml" xmlns:w="http://schemas.openxmlformats.org/wordprocessingml/2006/main" xmlns:w10="urn:schemas-microsoft-com:office:word" xmlns:wp14="http://schemas.microsoft.com/office/word/2010/wordprocessingDrawing" xmlns:v="urn:schemas-microsoft-com:vml" xmlns:o="urn:schemas-microsoft-com:office:office" xmlns:mc="http://schemas.openxmlformats.org/markup-compatibility/2006" xmlns:wpc="http://schemas.microsoft.com/office/word/2010/wordprocessingCanvas" xmlns="" val="0"/>
+                          <a14:useLocalDpi xmlns:a14="http://schemas.microsoft.com/office/drawing/2010/main" val="0"/>
                         </a:ext>
                       </a:extLst>
                     </a:blip>
@@ -5795,7 +5918,18 @@
         <w:t>WSJT-X</w:t>
       </w:r>
       <w:r>
-        <w:t xml:space="preserve"> and your radio or orange if the control is only from program to radio.  </w:t>
+        <w:t xml:space="preserve"> and your </w:t>
+      </w:r>
+      <w:proofErr w:type="gramStart"/>
+      <w:r>
+        <w:t>radio</w:t>
+      </w:r>
+      <w:r>
+        <w:t>,</w:t>
+      </w:r>
+      <w:proofErr w:type="gramEnd"/>
+      <w:r>
+        <w:t xml:space="preserve"> or orange if the control is only from program to radio.  </w:t>
       </w:r>
       <w:r>
         <w:t xml:space="preserve">If the </w:t>
@@ -5879,10 +6013,10 @@
                     </pic:cNvPicPr>
                   </pic:nvPicPr>
                   <pic:blipFill>
-                    <a:blip r:embed="rId19" cstate="print">
+                    <a:blip r:embed="rId20" cstate="print">
                       <a:extLst>
                         <a:ext uri="{28A0092B-C50C-407E-A947-70E740481C1C}">
-                          <a14:useLocalDpi xmlns:a14="http://schemas.microsoft.com/office/drawing/2010/main" xmlns:wps="http://schemas.microsoft.com/office/word/2010/wordprocessingShape" xmlns:wpi="http://schemas.microsoft.com/office/word/2010/wordprocessingInk" xmlns:wpg="http://schemas.microsoft.com/office/word/2010/wordprocessingGroup" xmlns:w14="http://schemas.microsoft.com/office/word/2010/wordml" xmlns:w="http://schemas.openxmlformats.org/wordprocessingml/2006/main" xmlns:w10="urn:schemas-microsoft-com:office:word" xmlns:wp14="http://schemas.microsoft.com/office/word/2010/wordprocessingDrawing" xmlns:v="urn:schemas-microsoft-com:vml" xmlns:o="urn:schemas-microsoft-com:office:office" xmlns:mc="http://schemas.openxmlformats.org/markup-compatibility/2006" xmlns:wpc="http://schemas.microsoft.com/office/word/2010/wordprocessingCanvas" xmlns="" val="0"/>
+                          <a14:useLocalDpi xmlns:a14="http://schemas.microsoft.com/office/drawing/2010/main" val="0"/>
                         </a:ext>
                       </a:extLst>
                     </a:blip>
@@ -5932,7 +6066,19 @@
         <w:t xml:space="preserve"> even</w:t>
       </w:r>
       <w:r>
-        <w:t xml:space="preserve"> to transmit in even-numbered UTC minutes (or, for the slower JT9 submodes, even-numbered intervals starting with 0 at the top of a UTC hour).  Uncheck this box to transmit in the odd intervals.  This selection is made automatically when you double-click on a decoded text line (as described in the Basic Operating Tutorial, pages 7 and 8).  Your audio </w:t>
+        <w:t xml:space="preserve"> to transmit in even-numbered UTC minutes (or, for the slower JT9 submodes, even-numbered</w:t>
+      </w:r>
+      <w:r>
+        <w:t xml:space="preserve"> sequences,</w:t>
+      </w:r>
+      <w:r>
+        <w:t xml:space="preserve"> starting with 0 at the top of a UTC hour).  Uncheck this box to transmit in the odd intervals.  This selection is made automatically when you double-click on a decoded text line (as described in the Basic O</w:t>
+      </w:r>
+      <w:r>
+        <w:t>perating Tutorial, pages 6 – 9</w:t>
+      </w:r>
+      <w:r>
+        <w:t xml:space="preserve">).  Your audio </w:t>
       </w:r>
       <w:proofErr w:type="spellStart"/>
       <w:proofErr w:type="gramStart"/>
@@ -5950,9 +6096,6 @@
       <w:r>
         <w:t xml:space="preserve">controlled by the </w:t>
       </w:r>
-      <w:r>
-        <w:t xml:space="preserve">               </w:t>
-      </w:r>
       <w:proofErr w:type="spellStart"/>
       <w:r>
         <w:rPr>
@@ -6047,21 +6190,41 @@
         <w:t>Report</w:t>
       </w:r>
       <w:r>
-        <w:t xml:space="preserve"> spin control lets you change a signal report value that may have been inserted automatically.  Signal reports in the range –50 to +49 dB are valid.  For </w:t>
-      </w:r>
-      <w:proofErr w:type="gramStart"/>
-      <w:r>
-        <w:t>the  JT9</w:t>
-      </w:r>
-      <w:proofErr w:type="gramEnd"/>
-      <w:r>
-        <w:t>-1 submode most reports will fall in the range –26 to +20 d</w:t>
-      </w:r>
-      <w:r>
-        <w:t xml:space="preserve">B… </w:t>
-      </w:r>
-      <w:r>
-        <w:t xml:space="preserve">and when signals are stronger than about 0 dB, you should </w:t>
+        <w:t xml:space="preserve"> spin control lets you change a signal report value that may have been inserted automatically.  Signal reports </w:t>
+      </w:r>
+      <w:r>
+        <w:t xml:space="preserve">are valid </w:t>
+      </w:r>
+      <w:r>
+        <w:t xml:space="preserve">in the range –50 to +49 </w:t>
+      </w:r>
+      <w:proofErr w:type="spellStart"/>
+      <w:r>
+        <w:t>dB</w:t>
+      </w:r>
+      <w:r>
+        <w:t>.</w:t>
+      </w:r>
+      <w:proofErr w:type="spellEnd"/>
+      <w:r>
+        <w:t xml:space="preserve">  For the </w:t>
+      </w:r>
+      <w:r>
+        <w:t xml:space="preserve">JT9-1 submode most reports will fall in the range –26 to +20 </w:t>
+      </w:r>
+      <w:proofErr w:type="spellStart"/>
+      <w:r>
+        <w:t>d</w:t>
+      </w:r>
+      <w:r>
+        <w:t>B.</w:t>
+      </w:r>
+      <w:proofErr w:type="spellEnd"/>
+      <w:r>
+        <w:t xml:space="preserve">  W</w:t>
+      </w:r>
+      <w:r>
+        <w:t xml:space="preserve">hen signals are stronger than about 0 dB, you should </w:t>
       </w:r>
       <w:r>
         <w:t>probably switch to CW or SSB, or</w:t>
@@ -6070,7 +6233,13 @@
         <w:t xml:space="preserve"> reduce power.</w:t>
       </w:r>
       <w:r>
-        <w:t xml:space="preserve">  JT9 is a </w:t>
+        <w:t xml:space="preserve">  JT9 is </w:t>
+      </w:r>
+      <w:r>
+        <w:t xml:space="preserve">supposed to be </w:t>
+      </w:r>
+      <w:r>
+        <w:t xml:space="preserve">a </w:t>
       </w:r>
       <w:r>
         <w:rPr>
@@ -6123,10 +6292,10 @@
                     </pic:cNvPicPr>
                   </pic:nvPicPr>
                   <pic:blipFill>
-                    <a:blip r:embed="rId20" cstate="print">
+                    <a:blip r:embed="rId21" cstate="print">
                       <a:extLst>
                         <a:ext uri="{28A0092B-C50C-407E-A947-70E740481C1C}">
-                          <a14:useLocalDpi xmlns:a14="http://schemas.microsoft.com/office/drawing/2010/main" xmlns:wps="http://schemas.microsoft.com/office/word/2010/wordprocessingShape" xmlns:wpi="http://schemas.microsoft.com/office/word/2010/wordprocessingInk" xmlns:wpg="http://schemas.microsoft.com/office/word/2010/wordprocessingGroup" xmlns:w14="http://schemas.microsoft.com/office/word/2010/wordml" xmlns:w="http://schemas.openxmlformats.org/wordprocessingml/2006/main" xmlns:w10="urn:schemas-microsoft-com:office:word" xmlns:wp14="http://schemas.microsoft.com/office/word/2010/wordprocessingDrawing" xmlns:v="urn:schemas-microsoft-com:vml" xmlns:o="urn:schemas-microsoft-com:office:office" xmlns:mc="http://schemas.openxmlformats.org/markup-compatibility/2006" xmlns:wpc="http://schemas.microsoft.com/office/word/2010/wordprocessingCanvas" xmlns="" val="0"/>
+                          <a14:useLocalDpi xmlns:a14="http://schemas.microsoft.com/office/drawing/2010/main" val="0"/>
                         </a:ext>
                       </a:extLst>
                     </a:blip>
@@ -6167,48 +6336,46 @@
         <w:t>WSJT</w:t>
       </w:r>
       <w:r>
-        <w:t xml:space="preserve"> provide six fields for message entry.  Pre-formatted messages for the standard minimal QSO (page 9) are generated when you click </w:t>
+        <w:t xml:space="preserve"> provide six fields for message entry.  Pre-formatted messages for the standard minimal QSO (</w:t>
+      </w:r>
+      <w:r>
+        <w:t xml:space="preserve">see </w:t>
+      </w:r>
+      <w:r>
+        <w:t xml:space="preserve">page 9) are generated when you click </w:t>
       </w:r>
       <w:r>
         <w:rPr>
           <w:b/>
         </w:rPr>
         <w:t xml:space="preserve">Generate </w:t>
-      </w:r>
-      <w:proofErr w:type="gramStart"/>
-      <w:r>
-        <w:rPr>
-          <w:b/>
-        </w:rPr>
-        <w:t>Std</w:t>
-      </w:r>
-      <w:proofErr w:type="gramEnd"/>
-      <w:r>
-        <w:rPr>
-          <w:b/>
-        </w:rPr>
-        <w:t xml:space="preserve"> </w:t>
-      </w:r>
-      <w:proofErr w:type="spellStart"/>
-      <w:r>
-        <w:rPr>
-          <w:b/>
-        </w:rPr>
-        <w:t>Msgs</w:t>
-      </w:r>
-      <w:proofErr w:type="spellEnd"/>
-      <w:r>
-        <w:t xml:space="preserve">, or when you double-click on an appropriate line of decoded text.  Select the next message to be transmitted (at the start of your next </w:t>
       </w:r>
       <w:proofErr w:type="spellStart"/>
       <w:proofErr w:type="gramStart"/>
       <w:r>
-        <w:t>Tx</w:t>
+        <w:rPr>
+          <w:b/>
+        </w:rPr>
+        <w:t>Std</w:t>
       </w:r>
       <w:proofErr w:type="spellEnd"/>
       <w:proofErr w:type="gramEnd"/>
       <w:r>
-        <w:t xml:space="preserve"> sequence) by clicking on the circle under “Next”.  To change to a specified </w:t>
+        <w:rPr>
+          <w:b/>
+        </w:rPr>
+        <w:t xml:space="preserve"> </w:t>
+      </w:r>
+      <w:proofErr w:type="spellStart"/>
+      <w:r>
+        <w:rPr>
+          <w:b/>
+        </w:rPr>
+        <w:t>Msgs</w:t>
+      </w:r>
+      <w:proofErr w:type="spellEnd"/>
+      <w:r>
+        <w:t xml:space="preserve">, or when you double-click on an appropriate line of decoded text.  Select the next message to be transmitted (at the start of your next </w:t>
       </w:r>
       <w:proofErr w:type="spellStart"/>
       <w:proofErr w:type="gramStart"/>
@@ -6218,13 +6385,7 @@
       <w:proofErr w:type="spellEnd"/>
       <w:proofErr w:type="gramEnd"/>
       <w:r>
-        <w:t xml:space="preserve"> message immediately, perhaps after a transmission has already started, click on the desired button under the “Now” label.  </w:t>
-      </w:r>
-      <w:r>
-        <w:t>(</w:t>
-      </w:r>
-      <w:r>
-        <w:t xml:space="preserve">Changing </w:t>
+        <w:t xml:space="preserve"> sequence) by clicking on the circle under “Next”.  To change to a specified </w:t>
       </w:r>
       <w:proofErr w:type="spellStart"/>
       <w:proofErr w:type="gramStart"/>
@@ -6234,6 +6395,22 @@
       <w:proofErr w:type="spellEnd"/>
       <w:proofErr w:type="gramEnd"/>
       <w:r>
+        <w:t xml:space="preserve"> message immediately, perhaps after a transmission has already started, click on the desired button under the “Now” label.  </w:t>
+      </w:r>
+      <w:r>
+        <w:t>(</w:t>
+      </w:r>
+      <w:r>
+        <w:t xml:space="preserve">Changing </w:t>
+      </w:r>
+      <w:proofErr w:type="spellStart"/>
+      <w:proofErr w:type="gramStart"/>
+      <w:r>
+        <w:t>Tx</w:t>
+      </w:r>
+      <w:proofErr w:type="spellEnd"/>
+      <w:proofErr w:type="gramEnd"/>
+      <w:r>
         <w:t xml:space="preserve"> messages after a transmission has started necessarily </w:t>
       </w:r>
       <w:r>
@@ -6250,7 +6427,7 @@
     </w:p>
     <w:p>
       <w:r>
-        <w:t xml:space="preserve">Right-clicking on the entry field for message #5 pops up a list of any free text messages you may have entered on the </w:t>
+        <w:t xml:space="preserve">Right-clicking on the entry field for message #5 pops up a list of free text messages you entered on the </w:t>
       </w:r>
       <w:r>
         <w:rPr>
@@ -6300,10 +6477,10 @@
                     <pic:cNvPicPr/>
                   </pic:nvPicPr>
                   <pic:blipFill>
-                    <a:blip r:embed="rId21" cstate="print">
+                    <a:blip r:embed="rId22" cstate="print">
                       <a:extLst>
                         <a:ext uri="{28A0092B-C50C-407E-A947-70E740481C1C}">
-                          <a14:useLocalDpi xmlns:a14="http://schemas.microsoft.com/office/drawing/2010/main" xmlns:wps="http://schemas.microsoft.com/office/word/2010/wordprocessingShape" xmlns:wpi="http://schemas.microsoft.com/office/word/2010/wordprocessingInk" xmlns:wpg="http://schemas.microsoft.com/office/word/2010/wordprocessingGroup" xmlns:w14="http://schemas.microsoft.com/office/word/2010/wordml" xmlns:w="http://schemas.openxmlformats.org/wordprocessingml/2006/main" xmlns:w10="urn:schemas-microsoft-com:office:word" xmlns:wp14="http://schemas.microsoft.com/office/word/2010/wordprocessingDrawing" xmlns:v="urn:schemas-microsoft-com:vml" xmlns:o="urn:schemas-microsoft-com:office:office" xmlns:mc="http://schemas.openxmlformats.org/markup-compatibility/2006" xmlns:wpc="http://schemas.microsoft.com/office/word/2010/wordprocessingCanvas" xmlns="" val="0"/>
+                          <a14:useLocalDpi xmlns:a14="http://schemas.microsoft.com/office/drawing/2010/main" val="0"/>
                         </a:ext>
                       </a:extLst>
                     </a:blip>
@@ -6361,10 +6538,10 @@
                     </pic:cNvPicPr>
                   </pic:nvPicPr>
                   <pic:blipFill>
-                    <a:blip r:embed="rId22" cstate="print">
+                    <a:blip r:embed="rId23" cstate="print">
                       <a:extLst>
                         <a:ext uri="{28A0092B-C50C-407E-A947-70E740481C1C}">
-                          <a14:useLocalDpi xmlns:a14="http://schemas.microsoft.com/office/drawing/2010/main" xmlns:wps="http://schemas.microsoft.com/office/word/2010/wordprocessingShape" xmlns:wpi="http://schemas.microsoft.com/office/word/2010/wordprocessingInk" xmlns:wpg="http://schemas.microsoft.com/office/word/2010/wordprocessingGroup" xmlns:w14="http://schemas.microsoft.com/office/word/2010/wordml" xmlns:w="http://schemas.openxmlformats.org/wordprocessingml/2006/main" xmlns:w10="urn:schemas-microsoft-com:office:word" xmlns:wp14="http://schemas.microsoft.com/office/word/2010/wordprocessingDrawing" xmlns:v="urn:schemas-microsoft-com:vml" xmlns:o="urn:schemas-microsoft-com:office:office" xmlns:mc="http://schemas.openxmlformats.org/markup-compatibility/2006" xmlns:wpc="http://schemas.microsoft.com/office/word/2010/wordprocessingCanvas" xmlns="" val="0"/>
+                          <a14:useLocalDpi xmlns:a14="http://schemas.microsoft.com/office/drawing/2010/main" val="0"/>
                         </a:ext>
                       </a:extLst>
                     </a:blip>
@@ -6395,7 +6572,19 @@
     </w:p>
     <w:p>
       <w:r>
-        <w:t xml:space="preserve">With this setup you will normally follow a top-to-bottom sequence of messages in either the left or right column.  Clicking any one of the buttons puts the appropriate message in the </w:t>
+        <w:t xml:space="preserve">With this setup you will normally follow a top-to-bottom sequence of </w:t>
+      </w:r>
+      <w:r>
+        <w:t xml:space="preserve">transmissions from </w:t>
+      </w:r>
+      <w:r>
+        <w:t>the left column</w:t>
+      </w:r>
+      <w:r>
+        <w:t xml:space="preserve"> (if you are calling CQ) or the right column (if you are answering a CQ)</w:t>
+      </w:r>
+      <w:r>
+        <w:t xml:space="preserve">.  Clicking any one of the buttons puts the appropriate message in the </w:t>
       </w:r>
       <w:r>
         <w:rPr>
@@ -6429,7 +6618,13 @@
       </w:r>
       <w:proofErr w:type="spellEnd"/>
       <w:r>
-        <w:t xml:space="preserve"> box, and right-clicking on this box pops up your pre-defined list of </w:t>
+        <w:t xml:space="preserve"> box, and right-clicking on this box pops up your pre</w:t>
+      </w:r>
+      <w:r>
+        <w:t xml:space="preserve">viously </w:t>
+      </w:r>
+      <w:r>
+        <w:t xml:space="preserve">defined list of </w:t>
       </w:r>
       <w:proofErr w:type="spellStart"/>
       <w:r>
@@ -6444,12 +6639,12 @@
       <w:pPr>
         <w:pStyle w:val="Heading1"/>
       </w:pPr>
-      <w:bookmarkStart w:id="7" w:name="_Toc355263480"/>
+      <w:bookmarkStart w:id="6" w:name="_Toc355357440"/>
       <w:r>
         <w:lastRenderedPageBreak/>
         <w:t>Menus</w:t>
       </w:r>
-      <w:bookmarkEnd w:id="7"/>
+      <w:bookmarkEnd w:id="6"/>
     </w:p>
     <w:p>
       <w:r>
@@ -6520,10 +6715,10 @@
                     <pic:cNvPicPr/>
                   </pic:nvPicPr>
                   <pic:blipFill>
-                    <a:blip r:embed="rId23" cstate="print">
+                    <a:blip r:embed="rId24" cstate="print">
                       <a:extLst>
                         <a:ext uri="{28A0092B-C50C-407E-A947-70E740481C1C}">
-                          <a14:useLocalDpi xmlns:a14="http://schemas.microsoft.com/office/drawing/2010/main" xmlns:wps="http://schemas.microsoft.com/office/word/2010/wordprocessingShape" xmlns:wpi="http://schemas.microsoft.com/office/word/2010/wordprocessingInk" xmlns:wpg="http://schemas.microsoft.com/office/word/2010/wordprocessingGroup" xmlns:w14="http://schemas.microsoft.com/office/word/2010/wordml" xmlns:w="http://schemas.openxmlformats.org/wordprocessingml/2006/main" xmlns:w10="urn:schemas-microsoft-com:office:word" xmlns:wp14="http://schemas.microsoft.com/office/word/2010/wordprocessingDrawing" xmlns:v="urn:schemas-microsoft-com:vml" xmlns:o="urn:schemas-microsoft-com:office:office" xmlns:mc="http://schemas.openxmlformats.org/markup-compatibility/2006" xmlns:wpc="http://schemas.microsoft.com/office/word/2010/wordprocessingCanvas" xmlns="" val="0"/>
+                          <a14:useLocalDpi xmlns:a14="http://schemas.microsoft.com/office/drawing/2010/main" val="0"/>
                         </a:ext>
                       </a:extLst>
                     </a:blip>
@@ -6590,10 +6785,10 @@
                     <pic:cNvPicPr/>
                   </pic:nvPicPr>
                   <pic:blipFill>
-                    <a:blip r:embed="rId24" cstate="print">
+                    <a:blip r:embed="rId25" cstate="print">
                       <a:extLst>
                         <a:ext uri="{28A0092B-C50C-407E-A947-70E740481C1C}">
-                          <a14:useLocalDpi xmlns:a14="http://schemas.microsoft.com/office/drawing/2010/main" xmlns:wps="http://schemas.microsoft.com/office/word/2010/wordprocessingShape" xmlns:wpi="http://schemas.microsoft.com/office/word/2010/wordprocessingInk" xmlns:wpg="http://schemas.microsoft.com/office/word/2010/wordprocessingGroup" xmlns:w14="http://schemas.microsoft.com/office/word/2010/wordml" xmlns:w="http://schemas.openxmlformats.org/wordprocessingml/2006/main" xmlns:w10="urn:schemas-microsoft-com:office:word" xmlns:wp14="http://schemas.microsoft.com/office/word/2010/wordprocessingDrawing" xmlns:v="urn:schemas-microsoft-com:vml" xmlns:o="urn:schemas-microsoft-com:office:office" xmlns:mc="http://schemas.openxmlformats.org/markup-compatibility/2006" xmlns:wpc="http://schemas.microsoft.com/office/word/2010/wordprocessingCanvas" xmlns="" val="0"/>
+                          <a14:useLocalDpi xmlns:a14="http://schemas.microsoft.com/office/drawing/2010/main" val="0"/>
                         </a:ext>
                       </a:extLst>
                     </a:blip>
@@ -6666,10 +6861,10 @@
                     <pic:cNvPicPr/>
                   </pic:nvPicPr>
                   <pic:blipFill>
-                    <a:blip r:embed="rId25" cstate="print">
+                    <a:blip r:embed="rId26" cstate="print">
                       <a:extLst>
                         <a:ext uri="{28A0092B-C50C-407E-A947-70E740481C1C}">
-                          <a14:useLocalDpi xmlns:a14="http://schemas.microsoft.com/office/drawing/2010/main" xmlns:wps="http://schemas.microsoft.com/office/word/2010/wordprocessingShape" xmlns:wpi="http://schemas.microsoft.com/office/word/2010/wordprocessingInk" xmlns:wpg="http://schemas.microsoft.com/office/word/2010/wordprocessingGroup" xmlns:w14="http://schemas.microsoft.com/office/word/2010/wordml" xmlns:w="http://schemas.openxmlformats.org/wordprocessingml/2006/main" xmlns:w10="urn:schemas-microsoft-com:office:word" xmlns:wp14="http://schemas.microsoft.com/office/word/2010/wordprocessingDrawing" xmlns:v="urn:schemas-microsoft-com:vml" xmlns:o="urn:schemas-microsoft-com:office:office" xmlns:mc="http://schemas.openxmlformats.org/markup-compatibility/2006" xmlns:wpc="http://schemas.microsoft.com/office/word/2010/wordprocessingCanvas" xmlns="" val="0"/>
+                          <a14:useLocalDpi xmlns:a14="http://schemas.microsoft.com/office/drawing/2010/main" val="0"/>
                         </a:ext>
                       </a:extLst>
                     </a:blip>
@@ -6736,10 +6931,10 @@
                     <pic:cNvPicPr/>
                   </pic:nvPicPr>
                   <pic:blipFill>
-                    <a:blip r:embed="rId26" cstate="print">
+                    <a:blip r:embed="rId27" cstate="print">
                       <a:extLst>
                         <a:ext uri="{28A0092B-C50C-407E-A947-70E740481C1C}">
-                          <a14:useLocalDpi xmlns:a14="http://schemas.microsoft.com/office/drawing/2010/main" xmlns:wps="http://schemas.microsoft.com/office/word/2010/wordprocessingShape" xmlns:wpi="http://schemas.microsoft.com/office/word/2010/wordprocessingInk" xmlns:wpg="http://schemas.microsoft.com/office/word/2010/wordprocessingGroup" xmlns:w14="http://schemas.microsoft.com/office/word/2010/wordml" xmlns:w="http://schemas.openxmlformats.org/wordprocessingml/2006/main" xmlns:w10="urn:schemas-microsoft-com:office:word" xmlns:wp14="http://schemas.microsoft.com/office/word/2010/wordprocessingDrawing" xmlns:v="urn:schemas-microsoft-com:vml" xmlns:o="urn:schemas-microsoft-com:office:office" xmlns:mc="http://schemas.openxmlformats.org/markup-compatibility/2006" xmlns:wpc="http://schemas.microsoft.com/office/word/2010/wordprocessingCanvas" xmlns="" val="0"/>
+                          <a14:useLocalDpi xmlns:a14="http://schemas.microsoft.com/office/drawing/2010/main" val="0"/>
                         </a:ext>
                       </a:extLst>
                     </a:blip>
@@ -6806,10 +7001,10 @@
                     <pic:cNvPicPr/>
                   </pic:nvPicPr>
                   <pic:blipFill>
-                    <a:blip r:embed="rId27" cstate="print">
+                    <a:blip r:embed="rId28" cstate="print">
                       <a:extLst>
                         <a:ext uri="{28A0092B-C50C-407E-A947-70E740481C1C}">
-                          <a14:useLocalDpi xmlns:a14="http://schemas.microsoft.com/office/drawing/2010/main" xmlns:wps="http://schemas.microsoft.com/office/word/2010/wordprocessingShape" xmlns:wpi="http://schemas.microsoft.com/office/word/2010/wordprocessingInk" xmlns:wpg="http://schemas.microsoft.com/office/word/2010/wordprocessingGroup" xmlns:w14="http://schemas.microsoft.com/office/word/2010/wordml" xmlns:w="http://schemas.openxmlformats.org/wordprocessingml/2006/main" xmlns:w10="urn:schemas-microsoft-com:office:word" xmlns:wp14="http://schemas.microsoft.com/office/word/2010/wordprocessingDrawing" xmlns:v="urn:schemas-microsoft-com:vml" xmlns:o="urn:schemas-microsoft-com:office:office" xmlns:mc="http://schemas.openxmlformats.org/markup-compatibility/2006" xmlns:wpc="http://schemas.microsoft.com/office/word/2010/wordprocessingCanvas" xmlns="" val="0"/>
+                          <a14:useLocalDpi xmlns:a14="http://schemas.microsoft.com/office/drawing/2010/main" val="0"/>
                         </a:ext>
                       </a:extLst>
                     </a:blip>
@@ -6876,10 +7071,10 @@
                     <pic:cNvPicPr/>
                   </pic:nvPicPr>
                   <pic:blipFill>
-                    <a:blip r:embed="rId28" cstate="print">
+                    <a:blip r:embed="rId29" cstate="print">
                       <a:extLst>
                         <a:ext uri="{28A0092B-C50C-407E-A947-70E740481C1C}">
-                          <a14:useLocalDpi xmlns:a14="http://schemas.microsoft.com/office/drawing/2010/main" xmlns:wps="http://schemas.microsoft.com/office/word/2010/wordprocessingShape" xmlns:wpi="http://schemas.microsoft.com/office/word/2010/wordprocessingInk" xmlns:wpg="http://schemas.microsoft.com/office/word/2010/wordprocessingGroup" xmlns:w14="http://schemas.microsoft.com/office/word/2010/wordml" xmlns:w="http://schemas.openxmlformats.org/wordprocessingml/2006/main" xmlns:w10="urn:schemas-microsoft-com:office:word" xmlns:wp14="http://schemas.microsoft.com/office/word/2010/wordprocessingDrawing" xmlns:v="urn:schemas-microsoft-com:vml" xmlns:o="urn:schemas-microsoft-com:office:office" xmlns:mc="http://schemas.openxmlformats.org/markup-compatibility/2006" xmlns:wpc="http://schemas.microsoft.com/office/word/2010/wordprocessingCanvas" xmlns="" val="0"/>
+                          <a14:useLocalDpi xmlns:a14="http://schemas.microsoft.com/office/drawing/2010/main" val="0"/>
                         </a:ext>
                       </a:extLst>
                     </a:blip>
@@ -6945,10 +7140,10 @@
           <w:noProof/>
         </w:rPr>
         <w:drawing>
-          <wp:inline distT="0" distB="0" distL="0" distR="0">
-            <wp:extent cx="2457793" cy="1095528"/>
+          <wp:inline distT="0" distB="0" distL="0" distR="0" wp14:anchorId="5245AFD1" wp14:editId="5676C9B4">
+            <wp:extent cx="2457450" cy="1095375"/>
             <wp:effectExtent l="0" t="0" r="0" b="0"/>
-            <wp:docPr id="11" name="Picture 11"/>
+            <wp:docPr id="15" name="Picture 15"/>
             <wp:cNvGraphicFramePr>
               <a:graphicFrameLocks xmlns:a="http://schemas.openxmlformats.org/drawingml/2006/main" noChangeAspect="1"/>
             </wp:cNvGraphicFramePr>
@@ -6956,29 +7151,36 @@
               <a:graphicData uri="http://schemas.openxmlformats.org/drawingml/2006/picture">
                 <pic:pic xmlns:pic="http://schemas.openxmlformats.org/drawingml/2006/picture">
                   <pic:nvPicPr>
-                    <pic:cNvPr id="0" name="help.png"/>
-                    <pic:cNvPicPr/>
+                    <pic:cNvPr id="0" name="Picture 3"/>
+                    <pic:cNvPicPr>
+                      <a:picLocks noChangeAspect="1" noChangeArrowheads="1"/>
+                    </pic:cNvPicPr>
                   </pic:nvPicPr>
                   <pic:blipFill>
-                    <a:blip r:embed="rId29" cstate="print">
+                    <a:blip r:embed="rId30">
                       <a:extLst>
                         <a:ext uri="{28A0092B-C50C-407E-A947-70E740481C1C}">
-                          <a14:useLocalDpi xmlns:a14="http://schemas.microsoft.com/office/drawing/2010/main" xmlns:wps="http://schemas.microsoft.com/office/word/2010/wordprocessingShape" xmlns:wpi="http://schemas.microsoft.com/office/word/2010/wordprocessingInk" xmlns:wpg="http://schemas.microsoft.com/office/word/2010/wordprocessingGroup" xmlns:w14="http://schemas.microsoft.com/office/word/2010/wordml" xmlns:w="http://schemas.openxmlformats.org/wordprocessingml/2006/main" xmlns:w10="urn:schemas-microsoft-com:office:word" xmlns:wp14="http://schemas.microsoft.com/office/word/2010/wordprocessingDrawing" xmlns:v="urn:schemas-microsoft-com:vml" xmlns:o="urn:schemas-microsoft-com:office:office" xmlns:mc="http://schemas.openxmlformats.org/markup-compatibility/2006" xmlns:wpc="http://schemas.microsoft.com/office/word/2010/wordprocessingCanvas" xmlns="" val="0"/>
+                          <a14:useLocalDpi xmlns:a14="http://schemas.microsoft.com/office/drawing/2010/main" val="0"/>
                         </a:ext>
                       </a:extLst>
                     </a:blip>
+                    <a:srcRect/>
                     <a:stretch>
                       <a:fillRect/>
                     </a:stretch>
                   </pic:blipFill>
-                  <pic:spPr>
+                  <pic:spPr bwMode="auto">
                     <a:xfrm>
                       <a:off x="0" y="0"/>
-                      <a:ext cx="2457793" cy="1095528"/>
+                      <a:ext cx="2457450" cy="1095375"/>
                     </a:xfrm>
                     <a:prstGeom prst="rect">
                       <a:avLst/>
                     </a:prstGeom>
+                    <a:noFill/>
+                    <a:ln>
+                      <a:noFill/>
+                    </a:ln>
                   </pic:spPr>
                 </pic:pic>
               </a:graphicData>
@@ -6987,16 +7189,20 @@
         </w:drawing>
       </w:r>
     </w:p>
-    <w:p/>
+    <w:p>
+      <w:pPr>
+        <w:ind w:left="720"/>
+      </w:pPr>
+    </w:p>
     <w:p>
       <w:pPr>
         <w:pStyle w:val="Heading1"/>
       </w:pPr>
-      <w:bookmarkStart w:id="8" w:name="_Toc355263481"/>
+      <w:bookmarkStart w:id="7" w:name="_Toc355357441"/>
       <w:r>
         <w:t>Keyboard Shortcuts</w:t>
       </w:r>
-      <w:bookmarkEnd w:id="8"/>
+      <w:bookmarkEnd w:id="7"/>
     </w:p>
     <w:p>
       <w:pPr>
@@ -7013,7 +7219,15 @@
       </w:r>
       <w:r>
         <w:tab/>
-        <w:t>Online User's Guide</w:t>
+      </w:r>
+      <w:r>
+        <w:t>Display o</w:t>
+      </w:r>
+      <w:r>
+        <w:t>nline User's Guide</w:t>
+      </w:r>
+      <w:r>
+        <w:t xml:space="preserve"> in browser</w:t>
       </w:r>
     </w:p>
     <w:p>
@@ -7024,6 +7238,28 @@
         <w:rPr>
           <w:b/>
         </w:rPr>
+        <w:t>Ctrl+F1</w:t>
+      </w:r>
+      <w:r>
+        <w:tab/>
+      </w:r>
+      <w:proofErr w:type="gramStart"/>
+      <w:r>
+        <w:t>About</w:t>
+      </w:r>
+      <w:proofErr w:type="gramEnd"/>
+      <w:r>
+        <w:t xml:space="preserve"> WSJT-X</w:t>
+      </w:r>
+    </w:p>
+    <w:p>
+      <w:pPr>
+        <w:spacing w:before="0" w:beforeAutospacing="0" w:after="0" w:afterAutospacing="0"/>
+      </w:pPr>
+      <w:r>
+        <w:rPr>
+          <w:b/>
+        </w:rPr>
         <w:t>F2</w:t>
       </w:r>
       <w:r>
@@ -7031,7 +7267,13 @@
       </w:r>
       <w:r>
         <w:tab/>
-        <w:t>Open configuration window</w:t>
+        <w:t xml:space="preserve">Open </w:t>
+      </w:r>
+      <w:r>
+        <w:t>the Setup | C</w:t>
+      </w:r>
+      <w:r>
+        <w:t>onfiguration window</w:t>
       </w:r>
     </w:p>
     <w:p>
@@ -7067,25 +7309,58 @@
       </w:r>
       <w:r>
         <w:tab/>
+        <w:t xml:space="preserve">Clear </w:t>
+      </w:r>
+      <w:proofErr w:type="spellStart"/>
+      <w:r>
+        <w:t>Dx</w:t>
+      </w:r>
+      <w:proofErr w:type="spellEnd"/>
+      <w:r>
+        <w:t xml:space="preserve"> Call and </w:t>
+      </w:r>
+      <w:proofErr w:type="spellStart"/>
+      <w:r>
+        <w:t>Dx</w:t>
+      </w:r>
+      <w:proofErr w:type="spellEnd"/>
+      <w:r>
+        <w:t xml:space="preserve"> Grid entries</w:t>
+      </w:r>
+    </w:p>
+    <w:p>
+      <w:pPr>
+        <w:spacing w:before="0" w:beforeAutospacing="0" w:after="0" w:afterAutospacing="0"/>
+      </w:pPr>
+      <w:r>
+        <w:rPr>
+          <w:b/>
+        </w:rPr>
+        <w:t>Alt+F4</w:t>
+      </w:r>
+      <w:r>
+        <w:tab/>
+      </w:r>
+      <w:r>
+        <w:t>Exit program</w:t>
+      </w:r>
+    </w:p>
+    <w:p>
+      <w:pPr>
+        <w:spacing w:before="0" w:beforeAutospacing="0" w:after="0" w:afterAutospacing="0"/>
+      </w:pPr>
+      <w:r>
+        <w:rPr>
+          <w:b/>
+        </w:rPr>
+        <w:t>F5</w:t>
+      </w:r>
+      <w:r>
+        <w:tab/>
+      </w:r>
+      <w:r>
+        <w:tab/>
         <w:t>Display special mouse commands</w:t>
-      </w:r>
-    </w:p>
-    <w:p>
-      <w:pPr>
-        <w:spacing w:before="0" w:beforeAutospacing="0" w:after="0" w:afterAutospacing="0"/>
-      </w:pPr>
-      <w:r>
-        <w:rPr>
-          <w:b/>
-        </w:rPr>
-        <w:t>Alt+F4</w:t>
-      </w:r>
-      <w:r>
-        <w:tab/>
-      </w:r>
-      <w:r>
-        <w:tab/>
-        <w:t>Exit program</w:t>
       </w:r>
     </w:p>
     <w:p>
@@ -7114,6 +7389,28 @@
         <w:rPr>
           <w:b/>
         </w:rPr>
+        <w:t>Shift+F6</w:t>
+      </w:r>
+      <w:r>
+        <w:tab/>
+      </w:r>
+      <w:proofErr w:type="gramStart"/>
+      <w:r>
+        <w:t>Decode</w:t>
+      </w:r>
+      <w:proofErr w:type="gramEnd"/>
+      <w:r>
+        <w:t xml:space="preserve"> all remaining files in directory</w:t>
+      </w:r>
+    </w:p>
+    <w:p>
+      <w:pPr>
+        <w:spacing w:before="0" w:beforeAutospacing="0" w:after="0" w:afterAutospacing="0"/>
+      </w:pPr>
+      <w:r>
+        <w:rPr>
+          <w:b/>
+        </w:rPr>
         <w:t>F11</w:t>
       </w:r>
       <w:r>
@@ -7202,46 +7499,6 @@
       <w:pPr>
         <w:spacing w:before="0" w:beforeAutospacing="0" w:after="0" w:afterAutospacing="0"/>
       </w:pPr>
-      <w:r>
-        <w:rPr>
-          <w:b/>
-        </w:rPr>
-        <w:t>Shift+F6</w:t>
-      </w:r>
-      <w:r>
-        <w:t xml:space="preserve">     </w:t>
-      </w:r>
-      <w:r>
-        <w:tab/>
-        <w:t>Decode remaining files in directory</w:t>
-      </w:r>
-    </w:p>
-    <w:p>
-      <w:pPr>
-        <w:spacing w:before="0" w:beforeAutospacing="0" w:after="0" w:afterAutospacing="0"/>
-      </w:pPr>
-      <w:r>
-        <w:rPr>
-          <w:b/>
-        </w:rPr>
-        <w:t>Ctrl+F1</w:t>
-      </w:r>
-      <w:r>
-        <w:tab/>
-      </w:r>
-      <w:proofErr w:type="gramStart"/>
-      <w:r>
-        <w:t>About</w:t>
-      </w:r>
-      <w:proofErr w:type="gramEnd"/>
-      <w:r>
-        <w:t xml:space="preserve"> WSJT-X</w:t>
-      </w:r>
-    </w:p>
-    <w:p>
-      <w:pPr>
-        <w:spacing w:before="0" w:beforeAutospacing="0" w:after="0" w:afterAutospacing="0"/>
-      </w:pPr>
       <w:proofErr w:type="spellStart"/>
       <w:r>
         <w:rPr>
@@ -7393,15 +7650,7 @@
       </w:r>
       <w:r>
         <w:tab/>
-        <w:t xml:space="preserve">Lookup </w:t>
-      </w:r>
-      <w:proofErr w:type="spellStart"/>
-      <w:r>
-        <w:t>callsign</w:t>
-      </w:r>
-      <w:proofErr w:type="spellEnd"/>
-      <w:r>
-        <w:t xml:space="preserve"> in database, generate standard messages</w:t>
+        <w:t>Lookup callsign in database, generate standard messages</w:t>
       </w:r>
     </w:p>
     <w:p>
@@ -7549,18 +7798,18 @@
       <w:pPr>
         <w:pStyle w:val="Heading1"/>
       </w:pPr>
-      <w:bookmarkStart w:id="9" w:name="_Toc355263482"/>
+      <w:bookmarkStart w:id="8" w:name="_Toc355357442"/>
       <w:r>
         <w:lastRenderedPageBreak/>
         <w:t>Special Mouse Commands</w:t>
       </w:r>
-      <w:bookmarkEnd w:id="9"/>
+      <w:bookmarkEnd w:id="8"/>
     </w:p>
     <w:tbl>
       <w:tblPr>
         <w:tblStyle w:val="TableGrid"/>
         <w:tblW w:w="0" w:type="auto"/>
-        <w:tblLook w:val="04A0"/>
+        <w:tblLook w:val="04A0" w:firstRow="1" w:lastRow="0" w:firstColumn="1" w:lastColumn="0" w:noHBand="0" w:noVBand="1"/>
       </w:tblPr>
       <w:tblGrid>
         <w:gridCol w:w="2448"/>
@@ -7617,7 +7866,7 @@
       </w:tr>
       <w:tr>
         <w:trPr>
-          <w:trHeight w:val="1007"/>
+          <w:trHeight w:val="1097"/>
         </w:trPr>
         <w:tc>
           <w:tcPr>
@@ -7655,7 +7904,10 @@
           </w:p>
           <w:p>
             <w:r>
-              <w:t xml:space="preserve">Ctrl-click to set Rx and </w:t>
+              <w:t>Ctrl-cli</w:t>
+            </w:r>
+            <w:r>
+              <w:t xml:space="preserve">ck to set Rx and </w:t>
             </w:r>
             <w:proofErr w:type="spellStart"/>
             <w:r>
@@ -7663,7 +7915,20 @@
             </w:r>
             <w:proofErr w:type="spellEnd"/>
             <w:r>
-              <w:t xml:space="preserve"> frequencies and decode</w:t>
+              <w:t xml:space="preserve"> frequencies</w:t>
+            </w:r>
+          </w:p>
+          <w:p>
+            <w:r>
+              <w:t xml:space="preserve">Ctrl-double-click to set Rx and </w:t>
+            </w:r>
+            <w:proofErr w:type="spellStart"/>
+            <w:r>
+              <w:t>Tx</w:t>
+            </w:r>
+            <w:proofErr w:type="spellEnd"/>
+            <w:r>
+              <w:t xml:space="preserve"> frequencies and decode there</w:t>
             </w:r>
           </w:p>
         </w:tc>
@@ -7698,15 +7963,7 @@
           </w:tcPr>
           <w:p>
             <w:r>
-              <w:t xml:space="preserve">Double-click to copy second </w:t>
-            </w:r>
-            <w:proofErr w:type="spellStart"/>
-            <w:r>
-              <w:t>callsign</w:t>
-            </w:r>
-            <w:proofErr w:type="spellEnd"/>
-            <w:r>
-              <w:t xml:space="preserve"> to </w:t>
+              <w:t xml:space="preserve">Double-click to copy second callsign to </w:t>
             </w:r>
             <w:proofErr w:type="spellStart"/>
             <w:r>
@@ -7828,59 +8085,1363 @@
       <w:pPr>
         <w:pStyle w:val="Heading1"/>
       </w:pPr>
-      <w:bookmarkStart w:id="10" w:name="_Toc355263483"/>
-      <w:r>
-        <w:t>Under the Hood: T</w:t>
-      </w:r>
-      <w:r>
-        <w:t>ransmitting</w:t>
-      </w:r>
-      <w:r>
-        <w:t>, R</w:t>
-      </w:r>
-      <w:r>
-        <w:t>eceiving</w:t>
-      </w:r>
-      <w:r>
-        <w:t xml:space="preserve">, and </w:t>
-      </w:r>
-      <w:r>
-        <w:t>Decoding Details</w:t>
-      </w:r>
-      <w:bookmarkEnd w:id="10"/>
-    </w:p>
-    <w:p>
-      <w:r>
-        <w:t>To be written …</w:t>
+      <w:bookmarkStart w:id="9" w:name="_Toc355357443"/>
+      <w:r>
+        <w:t>Under the Hood</w:t>
+      </w:r>
+      <w:bookmarkEnd w:id="9"/>
+    </w:p>
+    <w:p>
+      <w:r>
+        <w:t>Since its origin in 2001, an important goal of the WSJT project has been education</w:t>
+      </w:r>
+      <w:r>
+        <w:t xml:space="preserve"> —</w:t>
+      </w:r>
+      <w:r>
+        <w:t>bringing to Amateur Radio a better understanding of 21</w:t>
+      </w:r>
+      <w:r>
+        <w:rPr>
+          <w:vertAlign w:val="superscript"/>
+        </w:rPr>
+        <w:t>st</w:t>
+      </w:r>
+      <w:r>
+        <w:t xml:space="preserve"> century communication theory and</w:t>
+      </w:r>
+      <w:r>
+        <w:t xml:space="preserve"> applications</w:t>
+      </w:r>
+      <w:r>
+        <w:t xml:space="preserve">.  </w:t>
+      </w:r>
+      <w:r>
+        <w:t xml:space="preserve">I have needed </w:t>
+      </w:r>
+      <w:r>
+        <w:t>(</w:t>
+      </w:r>
+      <w:r>
+        <w:t xml:space="preserve">and </w:t>
+      </w:r>
+      <w:r>
+        <w:t>acquired</w:t>
+      </w:r>
+      <w:r>
+        <w:t>)</w:t>
       </w:r>
       <w:r>
         <w:t xml:space="preserve"> </w:t>
       </w:r>
-    </w:p>
-    <w:p>
-      <w:pPr>
-        <w:pStyle w:val="Heading1"/>
-        <w:spacing w:before="100" w:after="100"/>
-      </w:pPr>
-      <w:bookmarkStart w:id="11" w:name="_Toc355263484"/>
-      <w:r>
-        <w:t>Acknowledgments</w:t>
-      </w:r>
-      <w:bookmarkEnd w:id="11"/>
-    </w:p>
-    <w:p>
-      <w:pPr>
-        <w:autoSpaceDE w:val="0"/>
-        <w:autoSpaceDN w:val="0"/>
-        <w:adjustRightInd w:val="0"/>
-        <w:spacing w:before="120" w:beforeAutospacing="0" w:after="0" w:afterAutospacing="0" w:line="240" w:lineRule="auto"/>
+      <w:r>
+        <w:t>plenty of this education, myself, while working on the project</w:t>
+      </w:r>
+      <w:r>
+        <w:t>,</w:t>
+      </w:r>
+      <w:r>
+        <w:t xml:space="preserve"> and I think all of us </w:t>
+      </w:r>
+      <w:r>
+        <w:t>contribut</w:t>
+      </w:r>
+      <w:r>
+        <w:t>ing</w:t>
+      </w:r>
+      <w:r>
+        <w:t xml:space="preserve"> programming and other skills</w:t>
+      </w:r>
+      <w:r>
+        <w:t xml:space="preserve"> to the project feel that way.  We hope that </w:t>
+      </w:r>
+      <w:r>
+        <w:t>users of our software</w:t>
+      </w:r>
+      <w:r>
+        <w:t xml:space="preserve"> will, also.  This brief section of the User’s Guide provides some technical details on how </w:t>
+      </w:r>
+      <w:r>
+        <w:rPr>
+          <w:i/>
+        </w:rPr>
+        <w:t>WSJT-X</w:t>
+      </w:r>
+      <w:r>
+        <w:t xml:space="preserve"> and the JT9 protocol</w:t>
+      </w:r>
+      <w:r>
+        <w:t xml:space="preserve"> work.</w:t>
+      </w:r>
+      <w:r>
+        <w:t xml:space="preserve">  </w:t>
+      </w:r>
+    </w:p>
+    <w:p>
+      <w:r>
+        <w:rPr>
+          <w:b/>
+        </w:rPr>
+        <w:t>Transmitting:</w:t>
+      </w:r>
+      <w:r>
+        <w:t xml:space="preserve">  </w:t>
+      </w:r>
+      <w:r>
+        <w:t xml:space="preserve">Immediately </w:t>
+      </w:r>
+      <w:r>
+        <w:t xml:space="preserve">before the start of a transmission, </w:t>
+      </w:r>
+      <w:r>
+        <w:rPr>
+          <w:i/>
+        </w:rPr>
+        <w:t>WSJT-X</w:t>
+      </w:r>
+      <w:r>
+        <w:rPr>
+          <w:i/>
+        </w:rPr>
+        <w:t xml:space="preserve"> </w:t>
+      </w:r>
+      <w:r>
+        <w:t xml:space="preserve">encodes a message and computes the sequence of tones to be sent.  </w:t>
+      </w:r>
+      <w:r>
+        <w:t xml:space="preserve">As described in Appendix B, a JT9 sequence consists of 85 tone intervals or “symbols,” each at one of 9 pre-defined frequencies.  Tones are spaced by the reciprocal of tone duration, so even for JT9-1, the fastest JT9 submode, the </w:t>
+      </w:r>
+      <w:r>
+        <w:t xml:space="preserve">spacing is only 1.736 Hz, </w:t>
+      </w:r>
+      <w:r>
+        <w:t xml:space="preserve">a difference scarcely perceptible to the human ear.  </w:t>
+      </w:r>
+      <w:r>
+        <w:t xml:space="preserve">So a JT9 signal sounds almost like an </w:t>
+      </w:r>
+      <w:proofErr w:type="spellStart"/>
+      <w:r>
+        <w:t>unmodulated</w:t>
+      </w:r>
+      <w:proofErr w:type="spellEnd"/>
+      <w:r>
+        <w:t xml:space="preserve"> carrier.</w:t>
+      </w:r>
+    </w:p>
+    <w:p>
+      <w:r>
+        <w:t xml:space="preserve">Sixteen </w:t>
+      </w:r>
+      <w:r>
+        <w:t xml:space="preserve">transmitted </w:t>
+      </w:r>
+      <w:r>
+        <w:t xml:space="preserve">symbols </w:t>
+      </w:r>
+      <w:r>
+        <w:t xml:space="preserve">— those at positions </w:t>
+      </w:r>
+      <w:r>
+        <w:t>1,</w:t>
+      </w:r>
+      <w:r>
+        <w:t xml:space="preserve"> </w:t>
+      </w:r>
+      <w:r>
+        <w:t>2,</w:t>
+      </w:r>
+      <w:r>
+        <w:t xml:space="preserve"> </w:t>
+      </w:r>
+      <w:r>
+        <w:t>5,</w:t>
+      </w:r>
+      <w:r>
+        <w:t xml:space="preserve"> </w:t>
+      </w:r>
+      <w:r>
+        <w:t>10,</w:t>
+      </w:r>
+      <w:r>
+        <w:t xml:space="preserve"> </w:t>
+      </w:r>
+      <w:r>
+        <w:t>16,</w:t>
+      </w:r>
+      <w:r>
+        <w:t xml:space="preserve"> </w:t>
+      </w:r>
+      <w:r>
+        <w:t>23,</w:t>
+      </w:r>
+      <w:r>
+        <w:t xml:space="preserve"> </w:t>
+      </w:r>
+      <w:r>
+        <w:t>33,</w:t>
+      </w:r>
+      <w:r>
+        <w:t xml:space="preserve"> </w:t>
+      </w:r>
+      <w:r>
+        <w:t>35,</w:t>
+      </w:r>
+      <w:r>
+        <w:t xml:space="preserve"> </w:t>
+      </w:r>
+      <w:r>
+        <w:t>51,</w:t>
+      </w:r>
+      <w:r>
+        <w:t xml:space="preserve"> </w:t>
+      </w:r>
+      <w:r>
+        <w:t>52,</w:t>
+      </w:r>
+      <w:r>
+        <w:t xml:space="preserve"> </w:t>
+      </w:r>
+      <w:r>
+        <w:t>55,</w:t>
+      </w:r>
+      <w:r>
+        <w:t xml:space="preserve"> </w:t>
+      </w:r>
+      <w:r>
+        <w:t>60,</w:t>
+      </w:r>
+      <w:r>
+        <w:t xml:space="preserve"> </w:t>
+      </w:r>
+      <w:r>
+        <w:t>66,</w:t>
+      </w:r>
+      <w:r>
+        <w:t xml:space="preserve"> </w:t>
+      </w:r>
+      <w:r>
+        <w:t>73,</w:t>
+      </w:r>
+      <w:r>
+        <w:t xml:space="preserve"> </w:t>
+      </w:r>
+      <w:r>
+        <w:t>83,</w:t>
+      </w:r>
+      <w:r>
+        <w:t xml:space="preserve"> and </w:t>
+      </w:r>
+      <w:r>
+        <w:t>85</w:t>
+      </w:r>
+      <w:r>
+        <w:t xml:space="preserve"> </w:t>
+      </w:r>
+      <w:r>
+        <w:t xml:space="preserve">in the sequence </w:t>
+      </w:r>
+      <w:r>
+        <w:t>—</w:t>
+      </w:r>
+      <w:r>
+        <w:t xml:space="preserve"> </w:t>
+      </w:r>
+      <w:r>
+        <w:t xml:space="preserve">are </w:t>
+      </w:r>
+      <w:r>
+        <w:t xml:space="preserve">always at </w:t>
+      </w:r>
+      <w:r>
+        <w:t>the lowest (“tone 0”) frequency.</w:t>
+      </w:r>
+      <w:r>
+        <w:t xml:space="preserve"> </w:t>
+      </w:r>
+      <w:r>
+        <w:t xml:space="preserve">Their pseudo-random pattern is </w:t>
+      </w:r>
+      <w:r>
+        <w:t xml:space="preserve">used </w:t>
+      </w:r>
+      <w:r>
+        <w:t xml:space="preserve">to establish </w:t>
+      </w:r>
+      <w:r>
+        <w:t>time and frequency synchronization</w:t>
+      </w:r>
+      <w:r>
+        <w:t xml:space="preserve"> between transmitter and receiver</w:t>
+      </w:r>
+      <w:r>
+        <w:t xml:space="preserve">.  The remaining 69 intervals use tones 1 through 8, </w:t>
+      </w:r>
+      <w:r>
+        <w:t xml:space="preserve">and they </w:t>
+      </w:r>
+      <w:r>
+        <w:t xml:space="preserve">effectively </w:t>
+      </w:r>
+      <w:r>
+        <w:t>send</w:t>
+      </w:r>
+      <w:r>
+        <w:t xml:space="preserve"> </w:t>
+      </w:r>
+      <w:r>
+        <w:t xml:space="preserve">69 × 3 </w:t>
+      </w:r>
+      <w:r>
+        <w:t xml:space="preserve">= 207 information-carrying bits on their way into the </w:t>
+      </w:r>
+      <w:r>
+        <w:lastRenderedPageBreak/>
+        <w:t xml:space="preserve">ether.  </w:t>
+      </w:r>
+      <w:r>
+        <w:rPr>
+          <w:i/>
+        </w:rPr>
+        <w:t>WSJT-X</w:t>
+      </w:r>
+      <w:r>
+        <w:t xml:space="preserve"> computes the </w:t>
+      </w:r>
+      <w:proofErr w:type="spellStart"/>
+      <w:proofErr w:type="gramStart"/>
+      <w:r>
+        <w:t>Tx</w:t>
+      </w:r>
+      <w:proofErr w:type="spellEnd"/>
+      <w:proofErr w:type="gramEnd"/>
+      <w:r>
+        <w:t xml:space="preserve"> </w:t>
+      </w:r>
+      <w:r>
+        <w:t>audio waveform on-the-fly, using 16-bit integer samples and a 48000 Hz sample rate.  These samples are converted to an audio waveform in the sound card or equivalent USB interface.</w:t>
+      </w:r>
+    </w:p>
+    <w:p>
+      <w:r>
+        <w:rPr>
+          <w:b/>
+        </w:rPr>
+        <w:t>Receiving:</w:t>
+      </w:r>
+      <w:r>
+        <w:t xml:space="preserve">  </w:t>
+      </w:r>
+      <w:r>
+        <w:t>T</w:t>
+      </w:r>
+      <w:r>
+        <w:t xml:space="preserve">he receiving </w:t>
+      </w:r>
+      <w:r>
+        <w:t xml:space="preserve">side of </w:t>
+      </w:r>
+      <w:r>
+        <w:rPr>
+          <w:i/>
+        </w:rPr>
+        <w:t>WSJT-X</w:t>
+      </w:r>
+      <w:r>
+        <w:t xml:space="preserve"> acquires 16-bit integer samples from the sound card at a 12000 Hz rate.  </w:t>
+      </w:r>
+      <w:r>
+        <w:t xml:space="preserve">The real input signal is filtered and converted to a complex (“analytic”) signal sampled at 1500 Hz.  </w:t>
+      </w:r>
+      <w:r>
+        <w:t>S</w:t>
+      </w:r>
+      <w:r>
+        <w:t>pectra are computed for display</w:t>
+      </w:r>
+      <w:r>
+        <w:t xml:space="preserve"> and saved at intervals of half the symbol length.  These </w:t>
+      </w:r>
+      <w:r>
+        <w:t xml:space="preserve">spectra </w:t>
+      </w:r>
+      <w:r>
+        <w:t xml:space="preserve">are used to produce the red </w:t>
+      </w:r>
+      <w:r>
+        <w:t>curve (</w:t>
+      </w:r>
+      <w:r>
+        <w:t>“JT9 Sync”</w:t>
+      </w:r>
+      <w:r>
+        <w:t>)</w:t>
+      </w:r>
+      <w:r>
+        <w:t xml:space="preserve"> normally displayed below the waterfall in the Wide Graph window.  As shown in the screenshot on page</w:t>
+      </w:r>
+      <w:r>
+        <w:t xml:space="preserve"> 6, a JT9-1 signal appears as an almost </w:t>
+      </w:r>
+      <w:r>
+        <w:t xml:space="preserve">rectangular pulse </w:t>
+      </w:r>
+      <w:r>
+        <w:t xml:space="preserve">about 16 Hz wide.  A </w:t>
+      </w:r>
+      <w:r>
+        <w:t>slightly higher peak at the left edge</w:t>
+      </w:r>
+      <w:r>
+        <w:t xml:space="preserve"> </w:t>
+      </w:r>
+      <w:r>
+        <w:t xml:space="preserve">shows the frequency of </w:t>
+      </w:r>
+      <w:r>
+        <w:t>the synchronizing tone.  By convention, the nominal frequency of a JT9 signal is that of the sync tone.</w:t>
+      </w:r>
+    </w:p>
+    <w:p>
+      <w:r>
+        <w:rPr>
+          <w:b/>
+        </w:rPr>
+        <w:t>Decoding:</w:t>
+      </w:r>
+      <w:r>
+        <w:t xml:space="preserve">  </w:t>
+      </w:r>
+      <w:r>
+        <w:t xml:space="preserve">At the end of </w:t>
+      </w:r>
+      <w:r>
+        <w:t xml:space="preserve">a reception sequence, about 50 seconds into the UTC minute for </w:t>
+      </w:r>
+      <w:r>
+        <w:t xml:space="preserve">submode </w:t>
+      </w:r>
+      <w:r>
+        <w:t xml:space="preserve">JT9-1, the acquired </w:t>
+      </w:r>
+      <w:r>
+        <w:t xml:space="preserve">complex </w:t>
+      </w:r>
+      <w:r>
+        <w:t>samples are sent to the decoder.  For op</w:t>
+      </w:r>
+      <w:r>
+        <w:t>erator convenience the decoder g</w:t>
+      </w:r>
+      <w:r>
+        <w:t xml:space="preserve">oes </w:t>
+      </w:r>
+      <w:r>
+        <w:t xml:space="preserve">through </w:t>
+      </w:r>
+      <w:r>
+        <w:t xml:space="preserve">its </w:t>
+      </w:r>
+      <w:r>
+        <w:t xml:space="preserve">loops </w:t>
+      </w:r>
+      <w:r>
+        <w:t xml:space="preserve">twice: first </w:t>
+      </w:r>
+      <w:r>
+        <w:t>in</w:t>
+      </w:r>
+      <w:r>
+        <w:t xml:space="preserve"> a narrow range around </w:t>
+      </w:r>
+      <w:r>
+        <w:t>the selected “QSO Frequency” (green marker on the waterfall scale)</w:t>
+      </w:r>
+      <w:r>
+        <w:t>,</w:t>
+      </w:r>
+      <w:r>
+        <w:t xml:space="preserve"> and then over the full range between the blue</w:t>
+      </w:r>
+      <w:r>
+        <w:t xml:space="preserve"> markers at</w:t>
+      </w:r>
+      <w:r>
+        <w:t xml:space="preserve"> </w:t>
+      </w:r>
+      <w:proofErr w:type="spellStart"/>
+      <w:r>
+        <w:t>f</w:t>
+      </w:r>
+      <w:r>
+        <w:rPr>
+          <w:vertAlign w:val="subscript"/>
+        </w:rPr>
+        <w:t>min</w:t>
+      </w:r>
+      <w:proofErr w:type="spellEnd"/>
+      <w:r>
+        <w:t xml:space="preserve"> and </w:t>
+      </w:r>
+      <w:proofErr w:type="spellStart"/>
+      <w:r>
+        <w:t>f</w:t>
+      </w:r>
+      <w:r>
+        <w:rPr>
+          <w:vertAlign w:val="subscript"/>
+        </w:rPr>
+        <w:t>max</w:t>
+      </w:r>
+      <w:proofErr w:type="spellEnd"/>
+      <w:r>
+        <w:t xml:space="preserve">.  Each pass can be described as a sequence of discrete steps.  </w:t>
+      </w:r>
+      <w:r>
+        <w:t>F</w:t>
+      </w:r>
+      <w:r>
+        <w:t xml:space="preserve">or those who may </w:t>
+      </w:r>
+      <w:r>
+        <w:t xml:space="preserve">wish to </w:t>
+      </w:r>
+      <w:r>
+        <w:t xml:space="preserve">study the program’s source code, perhaps with an eye </w:t>
+      </w:r>
+      <w:r>
+        <w:t>toward future improvements, the steps</w:t>
+      </w:r>
+      <w:r>
+        <w:t xml:space="preserve"> are </w:t>
+      </w:r>
+      <w:r>
+        <w:t>presented here as pseudo-code blocks</w:t>
+      </w:r>
+      <w:r>
+        <w:t xml:space="preserve"> </w:t>
+      </w:r>
+      <w:r>
+        <w:t xml:space="preserve">labeled </w:t>
+      </w:r>
+      <w:r>
+        <w:t>with the names of functional procedures in the code.</w:t>
+      </w:r>
+    </w:p>
+    <w:p>
+      <w:pPr>
+        <w:spacing w:before="0" w:beforeAutospacing="0" w:after="0" w:afterAutospacing="0" w:line="240" w:lineRule="auto"/>
+        <w:rPr>
+          <w:rFonts w:ascii="Courier New" w:hAnsi="Courier New"/>
+          <w:sz w:val="22"/>
+        </w:rPr>
+      </w:pPr>
+      <w:r>
+        <w:rPr>
+          <w:rFonts w:ascii="Courier New" w:hAnsi="Courier New"/>
+          <w:b/>
+          <w:sz w:val="22"/>
+        </w:rPr>
+        <w:t>sync9:</w:t>
+      </w:r>
+      <w:r>
+        <w:rPr>
+          <w:rFonts w:ascii="Courier New" w:hAnsi="Courier New"/>
+          <w:sz w:val="22"/>
+        </w:rPr>
+        <w:tab/>
+        <w:t xml:space="preserve">  Use sync symbols to find candidate JT9 signals </w:t>
+      </w:r>
+    </w:p>
+    <w:p>
+      <w:pPr>
+        <w:spacing w:before="0" w:beforeAutospacing="0" w:after="0" w:afterAutospacing="0" w:line="240" w:lineRule="auto"/>
+        <w:ind w:left="720" w:firstLine="720"/>
+        <w:rPr>
+          <w:rFonts w:ascii="Courier New" w:hAnsi="Courier New"/>
+          <w:sz w:val="22"/>
+        </w:rPr>
+      </w:pPr>
+      <w:r>
+        <w:rPr>
+          <w:rFonts w:ascii="Courier New" w:hAnsi="Courier New"/>
+          <w:sz w:val="22"/>
+        </w:rPr>
+        <w:t xml:space="preserve">  </w:t>
+      </w:r>
+      <w:proofErr w:type="gramStart"/>
+      <w:r>
+        <w:rPr>
+          <w:rFonts w:ascii="Courier New" w:hAnsi="Courier New"/>
+          <w:sz w:val="22"/>
+        </w:rPr>
+        <w:t>in</w:t>
+      </w:r>
+      <w:proofErr w:type="gramEnd"/>
+      <w:r>
+        <w:rPr>
+          <w:rFonts w:ascii="Courier New" w:hAnsi="Courier New"/>
+          <w:sz w:val="22"/>
+        </w:rPr>
+        <w:t xml:space="preserve"> specified </w:t>
+      </w:r>
+      <w:r>
+        <w:rPr>
+          <w:rFonts w:ascii="Courier New" w:hAnsi="Courier New"/>
+          <w:sz w:val="22"/>
+        </w:rPr>
+        <w:t>f</w:t>
+      </w:r>
+      <w:r>
+        <w:rPr>
+          <w:rFonts w:ascii="Courier New" w:hAnsi="Courier New"/>
+          <w:sz w:val="22"/>
+        </w:rPr>
+        <w:t>requency range</w:t>
+      </w:r>
+    </w:p>
+    <w:p>
+      <w:pPr>
+        <w:spacing w:before="0" w:beforeAutospacing="0" w:after="0" w:afterAutospacing="0" w:line="240" w:lineRule="auto"/>
+        <w:rPr>
+          <w:rFonts w:ascii="Courier New" w:hAnsi="Courier New"/>
+          <w:sz w:val="22"/>
+        </w:rPr>
+      </w:pPr>
+    </w:p>
+    <w:p>
+      <w:pPr>
+        <w:spacing w:before="0" w:beforeAutospacing="0" w:after="0" w:afterAutospacing="0" w:line="240" w:lineRule="auto"/>
+        <w:rPr>
+          <w:rFonts w:ascii="Courier New" w:hAnsi="Courier New"/>
+          <w:sz w:val="22"/>
+        </w:rPr>
+      </w:pPr>
+      <w:r>
+        <w:rPr>
+          <w:rFonts w:ascii="Courier New" w:hAnsi="Courier New"/>
+          <w:sz w:val="22"/>
+        </w:rPr>
+        <w:t>At the frequency of each plausible candidate:</w:t>
+      </w:r>
+    </w:p>
+    <w:p>
+      <w:pPr>
+        <w:spacing w:before="0" w:beforeAutospacing="0" w:after="0" w:afterAutospacing="0" w:line="240" w:lineRule="auto"/>
+        <w:rPr>
+          <w:rFonts w:ascii="Courier New" w:hAnsi="Courier New"/>
+          <w:sz w:val="22"/>
+        </w:rPr>
+      </w:pPr>
+    </w:p>
+    <w:p>
+      <w:pPr>
+        <w:spacing w:before="0" w:beforeAutospacing="0" w:after="0" w:afterAutospacing="0" w:line="240" w:lineRule="auto"/>
+        <w:rPr>
+          <w:rFonts w:ascii="Courier New" w:hAnsi="Courier New"/>
+          <w:sz w:val="22"/>
+        </w:rPr>
+      </w:pPr>
+      <w:r>
+        <w:rPr>
+          <w:rFonts w:ascii="Courier New" w:hAnsi="Courier New"/>
+          <w:b/>
+          <w:sz w:val="22"/>
+        </w:rPr>
+        <w:t>downsam9:</w:t>
+      </w:r>
+      <w:r>
+        <w:rPr>
+          <w:rFonts w:ascii="Courier New" w:hAnsi="Courier New"/>
+          <w:sz w:val="22"/>
+        </w:rPr>
+        <w:t xml:space="preserve">    Filter and </w:t>
+      </w:r>
+      <w:proofErr w:type="spellStart"/>
+      <w:r>
+        <w:rPr>
+          <w:rFonts w:ascii="Courier New" w:hAnsi="Courier New"/>
+          <w:sz w:val="22"/>
+        </w:rPr>
+        <w:t>downsample</w:t>
+      </w:r>
+      <w:proofErr w:type="spellEnd"/>
+      <w:r>
+        <w:rPr>
+          <w:rFonts w:ascii="Courier New" w:hAnsi="Courier New"/>
+          <w:sz w:val="22"/>
+        </w:rPr>
+        <w:t xml:space="preserve"> to 16 complex samples per symbol</w:t>
+      </w:r>
+    </w:p>
+    <w:p>
+      <w:pPr>
+        <w:spacing w:before="0" w:beforeAutospacing="0" w:after="0" w:afterAutospacing="0" w:line="240" w:lineRule="auto"/>
+        <w:rPr>
+          <w:rFonts w:ascii="Courier New" w:hAnsi="Courier New"/>
+          <w:sz w:val="22"/>
+        </w:rPr>
+      </w:pPr>
+    </w:p>
+    <w:p>
+      <w:pPr>
+        <w:spacing w:before="0" w:beforeAutospacing="0" w:after="0" w:afterAutospacing="0" w:line="240" w:lineRule="auto"/>
+        <w:rPr>
+          <w:rFonts w:ascii="Courier New" w:hAnsi="Courier New"/>
+          <w:sz w:val="22"/>
+        </w:rPr>
+      </w:pPr>
+      <w:r>
+        <w:rPr>
+          <w:rFonts w:ascii="Courier New" w:hAnsi="Courier New"/>
+          <w:b/>
+          <w:sz w:val="22"/>
+        </w:rPr>
+        <w:t>peakdt9:</w:t>
+      </w:r>
+      <w:r>
+        <w:rPr>
+          <w:rFonts w:ascii="Courier New" w:hAnsi="Courier New"/>
+          <w:sz w:val="22"/>
+        </w:rPr>
+        <w:t xml:space="preserve">     Using sync </w:t>
+      </w:r>
+      <w:proofErr w:type="gramStart"/>
+      <w:r>
+        <w:rPr>
+          <w:rFonts w:ascii="Courier New" w:hAnsi="Courier New"/>
+          <w:sz w:val="22"/>
+        </w:rPr>
+        <w:t>symbols,</w:t>
+      </w:r>
+      <w:proofErr w:type="gramEnd"/>
+      <w:r>
+        <w:rPr>
+          <w:rFonts w:ascii="Courier New" w:hAnsi="Courier New"/>
+          <w:sz w:val="22"/>
+        </w:rPr>
+        <w:t xml:space="preserve"> time-align to start of JT9 symbol</w:t>
+      </w:r>
+    </w:p>
+    <w:p>
+      <w:pPr>
+        <w:spacing w:before="0" w:beforeAutospacing="0" w:after="0" w:afterAutospacing="0" w:line="240" w:lineRule="auto"/>
+        <w:ind w:left="1440"/>
+        <w:rPr>
+          <w:rFonts w:ascii="Courier New" w:hAnsi="Courier New"/>
+          <w:sz w:val="22"/>
+        </w:rPr>
+      </w:pPr>
+      <w:r>
+        <w:rPr>
+          <w:rFonts w:ascii="Courier New" w:hAnsi="Courier New"/>
+          <w:sz w:val="22"/>
+        </w:rPr>
+        <w:t xml:space="preserve">  </w:t>
+      </w:r>
+      <w:proofErr w:type="gramStart"/>
+      <w:r>
+        <w:rPr>
+          <w:rFonts w:ascii="Courier New" w:hAnsi="Courier New"/>
+          <w:sz w:val="22"/>
+        </w:rPr>
+        <w:t>sequence</w:t>
+      </w:r>
+      <w:proofErr w:type="gramEnd"/>
+    </w:p>
+    <w:p>
+      <w:pPr>
+        <w:spacing w:before="0" w:beforeAutospacing="0" w:after="0" w:afterAutospacing="0" w:line="240" w:lineRule="auto"/>
+        <w:rPr>
+          <w:rFonts w:ascii="Courier New" w:hAnsi="Courier New"/>
+          <w:sz w:val="22"/>
+        </w:rPr>
+      </w:pPr>
+    </w:p>
+    <w:p>
+      <w:pPr>
+        <w:spacing w:before="0" w:beforeAutospacing="0" w:after="0" w:afterAutospacing="0" w:line="240" w:lineRule="auto"/>
+        <w:rPr>
+          <w:rFonts w:ascii="Courier New" w:hAnsi="Courier New"/>
+          <w:sz w:val="22"/>
+        </w:rPr>
+      </w:pPr>
+      <w:r>
+        <w:rPr>
+          <w:rFonts w:ascii="Courier New" w:hAnsi="Courier New"/>
+          <w:b/>
+          <w:sz w:val="22"/>
+        </w:rPr>
+        <w:t>afc9:</w:t>
+      </w:r>
+      <w:r>
+        <w:rPr>
+          <w:rFonts w:ascii="Courier New" w:hAnsi="Courier New"/>
+          <w:sz w:val="22"/>
+        </w:rPr>
+        <w:tab/>
+        <w:t xml:space="preserve">     </w:t>
+      </w:r>
+      <w:r>
+        <w:rPr>
+          <w:rFonts w:ascii="Courier New" w:hAnsi="Courier New"/>
+          <w:sz w:val="22"/>
+        </w:rPr>
+        <w:t xml:space="preserve">   </w:t>
+      </w:r>
+      <w:r>
+        <w:rPr>
+          <w:rFonts w:ascii="Courier New" w:hAnsi="Courier New"/>
+          <w:sz w:val="22"/>
+        </w:rPr>
+        <w:t>Measure frequency offset and any possible drift</w:t>
+      </w:r>
+    </w:p>
+    <w:p>
+      <w:pPr>
+        <w:spacing w:before="0" w:beforeAutospacing="0" w:after="0" w:afterAutospacing="0" w:line="240" w:lineRule="auto"/>
+        <w:rPr>
+          <w:rFonts w:ascii="Courier New" w:hAnsi="Courier New"/>
+          <w:sz w:val="22"/>
+        </w:rPr>
+      </w:pPr>
+    </w:p>
+    <w:p>
+      <w:pPr>
+        <w:spacing w:before="0" w:beforeAutospacing="0" w:after="0" w:afterAutospacing="0" w:line="240" w:lineRule="auto"/>
+        <w:rPr>
+          <w:rFonts w:ascii="Courier New" w:hAnsi="Courier New"/>
+          <w:sz w:val="22"/>
+        </w:rPr>
+      </w:pPr>
+      <w:proofErr w:type="spellStart"/>
+      <w:proofErr w:type="gramStart"/>
+      <w:r>
+        <w:rPr>
+          <w:rFonts w:ascii="Courier New" w:hAnsi="Courier New"/>
+          <w:b/>
+          <w:sz w:val="22"/>
+        </w:rPr>
+        <w:t>twkfreq</w:t>
+      </w:r>
+      <w:proofErr w:type="spellEnd"/>
+      <w:proofErr w:type="gramEnd"/>
+      <w:r>
+        <w:rPr>
+          <w:rFonts w:ascii="Courier New" w:hAnsi="Courier New"/>
+          <w:b/>
+          <w:sz w:val="22"/>
+        </w:rPr>
+        <w:t>:</w:t>
+      </w:r>
+      <w:r>
+        <w:rPr>
+          <w:rFonts w:ascii="Courier New" w:hAnsi="Courier New"/>
+          <w:sz w:val="22"/>
+        </w:rPr>
+        <w:t xml:space="preserve">     Remove </w:t>
+      </w:r>
+      <w:r>
+        <w:rPr>
+          <w:rFonts w:ascii="Courier New" w:hAnsi="Courier New"/>
+          <w:sz w:val="22"/>
+        </w:rPr>
+        <w:t>frequency offs</w:t>
+      </w:r>
+      <w:r>
+        <w:rPr>
+          <w:rFonts w:ascii="Courier New" w:hAnsi="Courier New"/>
+          <w:sz w:val="22"/>
+        </w:rPr>
+        <w:t>et and drift</w:t>
+      </w:r>
+    </w:p>
+    <w:p>
+      <w:pPr>
+        <w:spacing w:before="0" w:beforeAutospacing="0" w:after="0" w:afterAutospacing="0" w:line="240" w:lineRule="auto"/>
+        <w:rPr>
+          <w:rFonts w:ascii="Courier New" w:hAnsi="Courier New"/>
+          <w:sz w:val="22"/>
+        </w:rPr>
+      </w:pPr>
+    </w:p>
+    <w:p>
+      <w:pPr>
+        <w:spacing w:before="0" w:beforeAutospacing="0" w:after="0" w:afterAutospacing="0" w:line="240" w:lineRule="auto"/>
+        <w:rPr>
+          <w:rFonts w:ascii="Courier New" w:hAnsi="Courier New"/>
+          <w:sz w:val="22"/>
+        </w:rPr>
+      </w:pPr>
+      <w:r>
+        <w:rPr>
+          <w:rFonts w:ascii="Courier New" w:hAnsi="Courier New"/>
+          <w:b/>
+          <w:sz w:val="22"/>
+        </w:rPr>
+        <w:t>symspec2:</w:t>
+      </w:r>
+      <w:r>
+        <w:rPr>
+          <w:rFonts w:ascii="Courier New" w:hAnsi="Courier New"/>
+          <w:sz w:val="22"/>
+        </w:rPr>
+        <w:t xml:space="preserve">    Compute 8-bin spectra for 69 information-carrying</w:t>
+      </w:r>
+    </w:p>
+    <w:p>
+      <w:pPr>
+        <w:spacing w:before="0" w:beforeAutospacing="0" w:after="0" w:afterAutospacing="0" w:line="240" w:lineRule="auto"/>
+        <w:ind w:left="720" w:firstLine="720"/>
+        <w:rPr>
+          <w:rFonts w:ascii="Courier New" w:hAnsi="Courier New"/>
+          <w:sz w:val="22"/>
+        </w:rPr>
+      </w:pPr>
+      <w:r>
+        <w:rPr>
+          <w:rFonts w:ascii="Courier New" w:hAnsi="Courier New"/>
+          <w:sz w:val="22"/>
+        </w:rPr>
+        <w:t xml:space="preserve">  </w:t>
+      </w:r>
+      <w:proofErr w:type="gramStart"/>
+      <w:r>
+        <w:rPr>
+          <w:rFonts w:ascii="Courier New" w:hAnsi="Courier New"/>
+          <w:sz w:val="22"/>
+        </w:rPr>
+        <w:t>symbols</w:t>
+      </w:r>
+      <w:proofErr w:type="gramEnd"/>
+      <w:r>
+        <w:rPr>
+          <w:rFonts w:ascii="Courier New" w:hAnsi="Courier New"/>
+          <w:sz w:val="22"/>
+        </w:rPr>
+        <w:t>,</w:t>
+      </w:r>
+      <w:r>
+        <w:rPr>
+          <w:rFonts w:ascii="Courier New" w:hAnsi="Courier New"/>
+          <w:sz w:val="22"/>
+        </w:rPr>
+        <w:t xml:space="preserve"> </w:t>
+      </w:r>
+      <w:r>
+        <w:rPr>
+          <w:rFonts w:ascii="Courier New" w:hAnsi="Courier New"/>
+          <w:sz w:val="22"/>
+        </w:rPr>
+        <w:t>using the time- and frequency-aligned data;</w:t>
+      </w:r>
+    </w:p>
+    <w:p>
+      <w:pPr>
+        <w:spacing w:before="0" w:beforeAutospacing="0" w:after="0" w:afterAutospacing="0" w:line="240" w:lineRule="auto"/>
+        <w:ind w:left="720" w:firstLine="720"/>
+        <w:rPr>
+          <w:rFonts w:ascii="Courier New" w:hAnsi="Courier New"/>
+          <w:sz w:val="22"/>
+        </w:rPr>
+      </w:pPr>
+      <w:r>
+        <w:rPr>
+          <w:rFonts w:ascii="Courier New" w:hAnsi="Courier New"/>
+          <w:sz w:val="22"/>
+        </w:rPr>
+        <w:t xml:space="preserve"> </w:t>
+      </w:r>
+      <w:r>
+        <w:rPr>
+          <w:rFonts w:ascii="Courier New" w:hAnsi="Courier New"/>
+          <w:sz w:val="22"/>
+        </w:rPr>
+        <w:t xml:space="preserve"> </w:t>
+      </w:r>
+      <w:proofErr w:type="gramStart"/>
+      <w:r>
+        <w:rPr>
+          <w:rFonts w:ascii="Courier New" w:hAnsi="Courier New"/>
+          <w:sz w:val="22"/>
+        </w:rPr>
+        <w:t>transform</w:t>
+      </w:r>
+      <w:proofErr w:type="gramEnd"/>
+      <w:r>
+        <w:rPr>
+          <w:rFonts w:ascii="Courier New" w:hAnsi="Courier New"/>
+          <w:sz w:val="22"/>
+        </w:rPr>
+        <w:t xml:space="preserve"> to </w:t>
+      </w:r>
+      <w:r>
+        <w:rPr>
+          <w:rFonts w:ascii="Courier New" w:hAnsi="Courier New"/>
+          <w:sz w:val="22"/>
+        </w:rPr>
+        <w:t xml:space="preserve">yield </w:t>
+      </w:r>
+      <w:r>
+        <w:rPr>
+          <w:rFonts w:ascii="Courier New" w:hAnsi="Courier New"/>
+          <w:sz w:val="22"/>
+        </w:rPr>
+        <w:t>206 single-bit soft symbols</w:t>
+      </w:r>
+    </w:p>
+    <w:p>
+      <w:pPr>
+        <w:spacing w:before="0" w:beforeAutospacing="0" w:after="0" w:afterAutospacing="0" w:line="240" w:lineRule="auto"/>
+        <w:rPr>
+          <w:rFonts w:ascii="Courier New" w:hAnsi="Courier New"/>
+          <w:sz w:val="22"/>
+        </w:rPr>
+      </w:pPr>
+    </w:p>
+    <w:p>
+      <w:pPr>
+        <w:spacing w:before="0" w:beforeAutospacing="0" w:after="0" w:afterAutospacing="0" w:line="240" w:lineRule="auto"/>
+        <w:rPr>
+          <w:rFonts w:ascii="Courier New" w:hAnsi="Courier New"/>
+          <w:sz w:val="22"/>
+        </w:rPr>
+      </w:pPr>
+      <w:r>
+        <w:rPr>
+          <w:rFonts w:ascii="Courier New" w:hAnsi="Courier New"/>
+          <w:b/>
+          <w:sz w:val="22"/>
+        </w:rPr>
+        <w:t>interleave9:</w:t>
+      </w:r>
+      <w:r>
+        <w:rPr>
+          <w:rFonts w:ascii="Courier New" w:hAnsi="Courier New"/>
+          <w:sz w:val="22"/>
+        </w:rPr>
+        <w:t xml:space="preserve"> Remove single-bit symbol interleaving imposed at the</w:t>
+      </w:r>
+    </w:p>
+    <w:p>
+      <w:pPr>
+        <w:spacing w:before="0" w:beforeAutospacing="0" w:after="0" w:afterAutospacing="0" w:line="240" w:lineRule="auto"/>
+        <w:rPr>
+          <w:rFonts w:ascii="Courier New" w:hAnsi="Courier New"/>
+          <w:sz w:val="22"/>
+        </w:rPr>
+      </w:pPr>
+      <w:r>
+        <w:rPr>
+          <w:rFonts w:ascii="Courier New" w:hAnsi="Courier New"/>
+          <w:sz w:val="22"/>
+        </w:rPr>
+        <w:tab/>
+        <w:t xml:space="preserve">    </w:t>
+      </w:r>
+      <w:r>
+        <w:rPr>
+          <w:rFonts w:ascii="Courier New" w:hAnsi="Courier New"/>
+          <w:sz w:val="22"/>
+        </w:rPr>
+        <w:tab/>
+      </w:r>
+      <w:r>
+        <w:rPr>
+          <w:rFonts w:ascii="Courier New" w:hAnsi="Courier New"/>
+          <w:sz w:val="22"/>
+        </w:rPr>
+        <w:t xml:space="preserve">  </w:t>
+      </w:r>
+      <w:proofErr w:type="gramStart"/>
+      <w:r>
+        <w:rPr>
+          <w:rFonts w:ascii="Courier New" w:hAnsi="Courier New"/>
+          <w:sz w:val="22"/>
+        </w:rPr>
+        <w:t>transmitter</w:t>
+      </w:r>
+      <w:proofErr w:type="gramEnd"/>
+    </w:p>
+    <w:p>
+      <w:pPr>
+        <w:spacing w:before="0" w:beforeAutospacing="0" w:after="0" w:afterAutospacing="0" w:line="240" w:lineRule="auto"/>
+        <w:rPr>
+          <w:rFonts w:ascii="Courier New" w:hAnsi="Courier New"/>
+          <w:sz w:val="22"/>
+        </w:rPr>
+      </w:pPr>
+    </w:p>
+    <w:p>
+      <w:pPr>
+        <w:spacing w:before="0" w:beforeAutospacing="0" w:after="0" w:afterAutospacing="0" w:line="240" w:lineRule="auto"/>
+        <w:rPr>
+          <w:rFonts w:ascii="Courier New" w:hAnsi="Courier New"/>
+          <w:sz w:val="22"/>
+        </w:rPr>
+      </w:pPr>
+      <w:r>
+        <w:rPr>
+          <w:rFonts w:ascii="Courier New" w:hAnsi="Courier New"/>
+          <w:b/>
+          <w:sz w:val="22"/>
+        </w:rPr>
+        <w:lastRenderedPageBreak/>
+        <w:t>decode9:</w:t>
+      </w:r>
+      <w:r>
+        <w:rPr>
+          <w:rFonts w:ascii="Courier New" w:hAnsi="Courier New"/>
+          <w:sz w:val="22"/>
+        </w:rPr>
+        <w:t xml:space="preserve">     Retrieve 72-bit user message using the sequential</w:t>
+      </w:r>
+    </w:p>
+    <w:p>
+      <w:pPr>
+        <w:spacing w:before="0" w:beforeAutospacing="0" w:after="0" w:afterAutospacing="0" w:line="240" w:lineRule="auto"/>
+        <w:ind w:left="1440"/>
+        <w:rPr>
+          <w:rFonts w:ascii="Courier New" w:hAnsi="Courier New"/>
+          <w:sz w:val="22"/>
+        </w:rPr>
+      </w:pPr>
+      <w:r>
+        <w:rPr>
+          <w:rFonts w:ascii="Courier New" w:hAnsi="Courier New"/>
+          <w:sz w:val="22"/>
+        </w:rPr>
+        <w:t xml:space="preserve">  "</w:t>
+      </w:r>
+      <w:proofErr w:type="spellStart"/>
+      <w:r>
+        <w:rPr>
+          <w:rFonts w:ascii="Courier New" w:hAnsi="Courier New"/>
+          <w:sz w:val="22"/>
+        </w:rPr>
+        <w:t>Fano</w:t>
+      </w:r>
+      <w:proofErr w:type="spellEnd"/>
+      <w:r>
+        <w:rPr>
+          <w:rFonts w:ascii="Courier New" w:hAnsi="Courier New"/>
+          <w:sz w:val="22"/>
+        </w:rPr>
+        <w:t xml:space="preserve">" </w:t>
+      </w:r>
+      <w:r>
+        <w:rPr>
+          <w:rFonts w:ascii="Courier New" w:hAnsi="Courier New"/>
+          <w:sz w:val="22"/>
+        </w:rPr>
+        <w:t>algorithm for convolutional codes</w:t>
+      </w:r>
+    </w:p>
+    <w:p>
+      <w:pPr>
+        <w:spacing w:before="0" w:beforeAutospacing="0" w:after="0" w:afterAutospacing="0" w:line="240" w:lineRule="auto"/>
+        <w:ind w:left="1440"/>
+        <w:rPr>
+          <w:rFonts w:ascii="Courier New" w:hAnsi="Courier New"/>
+          <w:sz w:val="22"/>
+        </w:rPr>
+      </w:pPr>
+    </w:p>
+    <w:p>
+      <w:pPr>
+        <w:spacing w:before="0" w:beforeAutospacing="0" w:after="0" w:afterAutospacing="0" w:line="240" w:lineRule="auto"/>
+        <w:rPr>
+          <w:rFonts w:ascii="Courier New" w:hAnsi="Courier New"/>
+          <w:sz w:val="22"/>
+        </w:rPr>
+      </w:pPr>
+      <w:proofErr w:type="spellStart"/>
+      <w:proofErr w:type="gramStart"/>
+      <w:r>
+        <w:rPr>
+          <w:rFonts w:ascii="Courier New" w:hAnsi="Courier New"/>
+          <w:b/>
+          <w:sz w:val="22"/>
+        </w:rPr>
+        <w:t>unpackmsg</w:t>
+      </w:r>
+      <w:proofErr w:type="spellEnd"/>
+      <w:proofErr w:type="gramEnd"/>
+      <w:r>
+        <w:rPr>
+          <w:rFonts w:ascii="Courier New" w:hAnsi="Courier New"/>
+          <w:b/>
+          <w:sz w:val="22"/>
+        </w:rPr>
+        <w:t>:</w:t>
+      </w:r>
+      <w:r>
+        <w:rPr>
+          <w:rFonts w:ascii="Courier New" w:hAnsi="Courier New"/>
+          <w:sz w:val="22"/>
+        </w:rPr>
+        <w:t xml:space="preserve">   Unpack </w:t>
+      </w:r>
+      <w:r>
+        <w:rPr>
+          <w:rFonts w:ascii="Courier New" w:hAnsi="Courier New"/>
+          <w:sz w:val="22"/>
+        </w:rPr>
+        <w:t xml:space="preserve">a </w:t>
+      </w:r>
+      <w:r>
+        <w:rPr>
+          <w:rFonts w:ascii="Courier New" w:hAnsi="Courier New"/>
+          <w:sz w:val="22"/>
+        </w:rPr>
+        <w:t xml:space="preserve">human-readable message from the 72-bit </w:t>
+      </w:r>
+    </w:p>
+    <w:p>
+      <w:pPr>
+        <w:spacing w:before="0" w:beforeAutospacing="0" w:after="0" w:afterAutospacing="0" w:line="240" w:lineRule="auto"/>
+        <w:rPr>
+          <w:rFonts w:ascii="Courier New" w:hAnsi="Courier New"/>
+          <w:sz w:val="22"/>
+        </w:rPr>
+      </w:pPr>
+      <w:r>
+        <w:rPr>
+          <w:rFonts w:ascii="Courier New" w:hAnsi="Courier New"/>
+          <w:sz w:val="22"/>
+        </w:rPr>
+        <w:tab/>
+      </w:r>
+      <w:r>
+        <w:rPr>
+          <w:rFonts w:ascii="Courier New" w:hAnsi="Courier New"/>
+          <w:sz w:val="22"/>
+        </w:rPr>
+        <w:tab/>
+        <w:t xml:space="preserve">  </w:t>
+      </w:r>
+      <w:proofErr w:type="gramStart"/>
+      <w:r>
+        <w:rPr>
+          <w:rFonts w:ascii="Courier New" w:hAnsi="Courier New"/>
+          <w:sz w:val="22"/>
+        </w:rPr>
+        <w:t>compressed</w:t>
+      </w:r>
+      <w:proofErr w:type="gramEnd"/>
+      <w:r>
+        <w:rPr>
+          <w:rFonts w:ascii="Courier New" w:hAnsi="Courier New"/>
+          <w:sz w:val="22"/>
+        </w:rPr>
+        <w:t xml:space="preserve"> </w:t>
+      </w:r>
+      <w:r>
+        <w:rPr>
+          <w:rFonts w:ascii="Courier New" w:hAnsi="Courier New"/>
+          <w:sz w:val="22"/>
+        </w:rPr>
+        <w:t>format</w:t>
+      </w:r>
+    </w:p>
+    <w:p>
+      <w:pPr>
+        <w:spacing w:before="0" w:beforeAutospacing="0" w:after="0" w:afterAutospacing="0" w:line="240" w:lineRule="auto"/>
+        <w:ind w:left="1440" w:firstLine="720"/>
+        <w:rPr>
+          <w:rFonts w:ascii="Courier New" w:hAnsi="Courier New"/>
+          <w:sz w:val="22"/>
+        </w:rPr>
+      </w:pPr>
+    </w:p>
+    <w:p>
+      <w:pPr>
+        <w:rPr>
+          <w:rFonts w:ascii="Courier New" w:hAnsi="Courier New"/>
+        </w:rPr>
+      </w:pPr>
+      <w:r>
+        <w:rPr>
+          <w:rFonts w:ascii="Arial" w:hAnsi="Arial" w:cs="Arial"/>
+          <w:color w:val="000000"/>
+        </w:rPr>
+        <w:t xml:space="preserve">It’s useful to know that when conditions necessary for successful decoding </w:t>
+      </w:r>
+      <w:proofErr w:type="gramStart"/>
+      <w:r>
+        <w:rPr>
+          <w:rFonts w:ascii="Arial" w:hAnsi="Arial" w:cs="Arial"/>
+          <w:color w:val="000000"/>
+        </w:rPr>
+        <w:t>are</w:t>
+      </w:r>
+      <w:proofErr w:type="gramEnd"/>
+      <w:r>
+        <w:rPr>
+          <w:rFonts w:ascii="Arial" w:hAnsi="Arial" w:cs="Arial"/>
+          <w:color w:val="000000"/>
+        </w:rPr>
+        <w:t xml:space="preserve"> marginal, the sequential algorithm can have </w:t>
+      </w:r>
+      <w:r>
+        <w:rPr>
+          <w:rFonts w:ascii="Arial" w:hAnsi="Arial" w:cs="Arial"/>
+          <w:color w:val="000000"/>
+        </w:rPr>
+        <w:t xml:space="preserve">exponentially long </w:t>
+      </w:r>
+      <w:r>
+        <w:rPr>
+          <w:rFonts w:ascii="Arial" w:hAnsi="Arial" w:cs="Arial"/>
+          <w:color w:val="000000"/>
+        </w:rPr>
+        <w:t xml:space="preserve">times to completion.  If the first step in the above sequence finds many seemingly worthy candidate signals, and if many of them turn out to be </w:t>
+      </w:r>
+      <w:r>
+        <w:rPr>
+          <w:rFonts w:ascii="Arial" w:hAnsi="Arial" w:cs="Arial"/>
+          <w:color w:val="000000"/>
+        </w:rPr>
+        <w:t>un</w:t>
+      </w:r>
+      <w:r>
+        <w:rPr>
+          <w:rFonts w:ascii="Arial" w:hAnsi="Arial" w:cs="Arial"/>
+          <w:color w:val="000000"/>
+        </w:rPr>
+        <w:t xml:space="preserve">decodable, the </w:t>
+      </w:r>
+      <w:r>
+        <w:rPr>
+          <w:rFonts w:ascii="Arial" w:hAnsi="Arial" w:cs="Arial"/>
+          <w:color w:val="000000"/>
+        </w:rPr>
+        <w:t xml:space="preserve">decoding process can take a long time.  </w:t>
+      </w:r>
+      <w:r>
+        <w:rPr>
+          <w:rFonts w:ascii="Arial" w:hAnsi="Arial" w:cs="Arial"/>
+          <w:color w:val="000000"/>
+        </w:rPr>
+        <w:t>For this reason the</w:t>
+      </w:r>
+      <w:r>
         <w:rPr>
           <w:rFonts w:ascii="Arial" w:hAnsi="Arial" w:cs="Arial"/>
           <w:color w:val="000000"/>
           <w:sz w:val="23"/>
           <w:szCs w:val="23"/>
         </w:rPr>
-      </w:pPr>
+        <w:t xml:space="preserve"> </w:t>
+      </w:r>
+      <w:r>
+        <w:rPr>
+          <w:rFonts w:ascii="Courier New" w:hAnsi="Courier New" w:cs="Courier New"/>
+          <w:b/>
+          <w:color w:val="000000"/>
+        </w:rPr>
+        <w:t>decode9</w:t>
+      </w:r>
       <w:r>
         <w:rPr>
           <w:rFonts w:ascii="Arial" w:hAnsi="Arial" w:cs="Arial"/>
@@ -7888,6 +9449,113 @@
           <w:sz w:val="23"/>
           <w:szCs w:val="23"/>
         </w:rPr>
+        <w:t xml:space="preserve"> </w:t>
+      </w:r>
+      <w:r>
+        <w:rPr>
+          <w:rFonts w:ascii="Arial" w:hAnsi="Arial" w:cs="Arial"/>
+          <w:color w:val="000000"/>
+        </w:rPr>
+        <w:t>step in the above list is</w:t>
+      </w:r>
+      <w:r>
+        <w:rPr>
+          <w:rFonts w:ascii="Arial" w:hAnsi="Arial" w:cs="Arial"/>
+          <w:color w:val="000000"/>
+        </w:rPr>
+        <w:t xml:space="preserve"> programmed</w:t>
+      </w:r>
+      <w:r>
+        <w:rPr>
+          <w:rFonts w:ascii="Arial" w:hAnsi="Arial" w:cs="Arial"/>
+          <w:color w:val="000000"/>
+        </w:rPr>
+        <w:t xml:space="preserve"> to “time out” and report failure if it is taki</w:t>
+      </w:r>
+      <w:r>
+        <w:rPr>
+          <w:rFonts w:ascii="Arial" w:hAnsi="Arial" w:cs="Arial"/>
+          <w:color w:val="000000"/>
+        </w:rPr>
+        <w:t>ng too long.  T</w:t>
+      </w:r>
+      <w:r>
+        <w:rPr>
+          <w:rFonts w:ascii="Arial" w:hAnsi="Arial" w:cs="Arial"/>
+          <w:color w:val="000000"/>
+        </w:rPr>
+        <w:t xml:space="preserve">he menu choice </w:t>
+      </w:r>
+      <w:r>
+        <w:rPr>
+          <w:rFonts w:ascii="Arial" w:hAnsi="Arial" w:cs="Arial"/>
+          <w:b/>
+          <w:color w:val="000000"/>
+        </w:rPr>
+        <w:t>Decode | Fast / Normal / Deepest</w:t>
+      </w:r>
+      <w:r>
+        <w:rPr>
+          <w:rFonts w:ascii="Arial" w:hAnsi="Arial" w:cs="Arial"/>
+          <w:color w:val="000000"/>
+        </w:rPr>
+        <w:t xml:space="preserve"> give</w:t>
+      </w:r>
+      <w:r>
+        <w:rPr>
+          <w:rFonts w:ascii="Arial" w:hAnsi="Arial" w:cs="Arial"/>
+          <w:color w:val="000000"/>
+        </w:rPr>
+        <w:t>s</w:t>
+      </w:r>
+      <w:r>
+        <w:rPr>
+          <w:rFonts w:ascii="Arial" w:hAnsi="Arial" w:cs="Arial"/>
+          <w:color w:val="000000"/>
+        </w:rPr>
+        <w:t xml:space="preserve"> you three-step control </w:t>
+      </w:r>
+      <w:r>
+        <w:rPr>
+          <w:rFonts w:ascii="Arial" w:hAnsi="Arial" w:cs="Arial"/>
+          <w:color w:val="000000"/>
+        </w:rPr>
+        <w:t xml:space="preserve">of </w:t>
+      </w:r>
+      <w:r>
+        <w:rPr>
+          <w:rFonts w:ascii="Arial" w:hAnsi="Arial" w:cs="Arial"/>
+          <w:color w:val="000000"/>
+        </w:rPr>
+        <w:t>the timeout limit.</w:t>
+      </w:r>
+    </w:p>
+    <w:p>
+      <w:pPr>
+        <w:pStyle w:val="Heading1"/>
+        <w:spacing w:before="100" w:after="100"/>
+      </w:pPr>
+      <w:bookmarkStart w:id="10" w:name="_Toc355357444"/>
+      <w:r>
+        <w:t>Acknowledgments</w:t>
+      </w:r>
+      <w:bookmarkEnd w:id="10"/>
+    </w:p>
+    <w:p>
+      <w:pPr>
+        <w:autoSpaceDE w:val="0"/>
+        <w:autoSpaceDN w:val="0"/>
+        <w:adjustRightInd w:val="0"/>
+        <w:rPr>
+          <w:rFonts w:ascii="Arial" w:hAnsi="Arial" w:cs="Arial"/>
+          <w:color w:val="000000"/>
+        </w:rPr>
+      </w:pPr>
+      <w:r>
+        <w:rPr>
+          <w:rFonts w:ascii="Arial" w:hAnsi="Arial" w:cs="Arial"/>
+          <w:color w:val="000000"/>
+        </w:rPr>
         <w:t xml:space="preserve">Many users of </w:t>
       </w:r>
       <w:r>
@@ -7895,8 +9563,6 @@
           <w:rFonts w:ascii="Arial" w:hAnsi="Arial" w:cs="Arial"/>
           <w:i/>
           <w:color w:val="000000"/>
-          <w:sz w:val="23"/>
-          <w:szCs w:val="23"/>
         </w:rPr>
         <w:t>WSJT</w:t>
       </w:r>
@@ -7904,26 +9570,13 @@
         <w:rPr>
           <w:rFonts w:ascii="Arial" w:hAnsi="Arial" w:cs="Arial"/>
           <w:color w:val="000000"/>
-          <w:sz w:val="23"/>
-          <w:szCs w:val="23"/>
-        </w:rPr>
-        <w:t xml:space="preserve">, too numerous to mention here individually, have contributed suggestions and advice that have greatly aided the </w:t>
+        </w:rPr>
+        <w:t>, too numerous to mention here individually, have contributed suggestions and advice that have greatly aided the development of</w:t>
       </w:r>
       <w:r>
         <w:rPr>
           <w:rFonts w:ascii="Arial" w:hAnsi="Arial" w:cs="Arial"/>
           <w:color w:val="000000"/>
-          <w:sz w:val="23"/>
-          <w:szCs w:val="23"/>
-        </w:rPr>
-        <w:t>development of</w:t>
-      </w:r>
-      <w:r>
-        <w:rPr>
-          <w:rFonts w:ascii="Arial" w:hAnsi="Arial" w:cs="Arial"/>
-          <w:color w:val="000000"/>
-          <w:sz w:val="23"/>
-          <w:szCs w:val="23"/>
         </w:rPr>
         <w:t xml:space="preserve"> </w:t>
       </w:r>
@@ -7932,8 +9585,6 @@
           <w:rFonts w:ascii="Arial" w:hAnsi="Arial" w:cs="Arial"/>
           <w:i/>
           <w:color w:val="000000"/>
-          <w:sz w:val="23"/>
-          <w:szCs w:val="23"/>
         </w:rPr>
         <w:t>WSJT-X</w:t>
       </w:r>
@@ -7941,18 +9592,16 @@
         <w:rPr>
           <w:rFonts w:ascii="Arial" w:hAnsi="Arial" w:cs="Arial"/>
           <w:color w:val="000000"/>
-          <w:sz w:val="23"/>
-          <w:szCs w:val="23"/>
         </w:rPr>
         <w:t xml:space="preserve"> and its </w:t>
       </w:r>
+      <w:bookmarkStart w:id="11" w:name="_GoBack"/>
+      <w:bookmarkEnd w:id="11"/>
       <w:proofErr w:type="gramStart"/>
       <w:r>
         <w:rPr>
           <w:rFonts w:ascii="Arial" w:hAnsi="Arial" w:cs="Arial"/>
           <w:color w:val="000000"/>
-          <w:sz w:val="23"/>
-          <w:szCs w:val="23"/>
         </w:rPr>
         <w:t xml:space="preserve">sister </w:t>
       </w:r>
@@ -7960,8 +9609,6 @@
         <w:rPr>
           <w:rFonts w:ascii="Arial" w:hAnsi="Arial" w:cs="Arial"/>
           <w:color w:val="000000"/>
-          <w:sz w:val="23"/>
-          <w:szCs w:val="23"/>
         </w:rPr>
         <w:t xml:space="preserve"> programs</w:t>
       </w:r>
@@ -7970,8 +9617,6 @@
         <w:rPr>
           <w:rFonts w:ascii="Arial" w:hAnsi="Arial" w:cs="Arial"/>
           <w:color w:val="000000"/>
-          <w:sz w:val="23"/>
-          <w:szCs w:val="23"/>
         </w:rPr>
         <w:t xml:space="preserve">.  Since 2005 the </w:t>
       </w:r>
@@ -7979,8 +9624,6 @@
         <w:rPr>
           <w:rFonts w:ascii="Arial" w:hAnsi="Arial" w:cs="Arial"/>
           <w:color w:val="000000"/>
-          <w:sz w:val="23"/>
-          <w:szCs w:val="23"/>
         </w:rPr>
         <w:t xml:space="preserve">overall </w:t>
       </w:r>
@@ -7988,8 +9631,6 @@
         <w:rPr>
           <w:rFonts w:ascii="Arial" w:hAnsi="Arial" w:cs="Arial"/>
           <w:color w:val="000000"/>
-          <w:sz w:val="23"/>
-          <w:szCs w:val="23"/>
         </w:rPr>
         <w:t xml:space="preserve">project </w:t>
       </w:r>
@@ -7997,8 +9638,6 @@
         <w:rPr>
           <w:rFonts w:ascii="Arial" w:hAnsi="Arial" w:cs="Arial"/>
           <w:color w:val="000000"/>
-          <w:sz w:val="23"/>
-          <w:szCs w:val="23"/>
         </w:rPr>
         <w:t xml:space="preserve">(including </w:t>
       </w:r>
@@ -8007,8 +9646,6 @@
           <w:rFonts w:ascii="Arial" w:hAnsi="Arial" w:cs="Arial"/>
           <w:i/>
           <w:color w:val="000000"/>
-          <w:sz w:val="23"/>
-          <w:szCs w:val="23"/>
         </w:rPr>
         <w:t>WSJT</w:t>
       </w:r>
@@ -8016,8 +9653,6 @@
         <w:rPr>
           <w:rFonts w:ascii="Arial" w:hAnsi="Arial" w:cs="Arial"/>
           <w:color w:val="000000"/>
-          <w:sz w:val="23"/>
-          <w:szCs w:val="23"/>
         </w:rPr>
         <w:t xml:space="preserve">, </w:t>
       </w:r>
@@ -8026,8 +9661,6 @@
           <w:rFonts w:ascii="Arial" w:hAnsi="Arial" w:cs="Arial"/>
           <w:i/>
           <w:color w:val="000000"/>
-          <w:sz w:val="23"/>
-          <w:szCs w:val="23"/>
         </w:rPr>
         <w:t>MAP65</w:t>
       </w:r>
@@ -8035,8 +9668,6 @@
         <w:rPr>
           <w:rFonts w:ascii="Arial" w:hAnsi="Arial" w:cs="Arial"/>
           <w:color w:val="000000"/>
-          <w:sz w:val="23"/>
-          <w:szCs w:val="23"/>
         </w:rPr>
         <w:t xml:space="preserve">, </w:t>
       </w:r>
@@ -8045,8 +9676,6 @@
           <w:rFonts w:ascii="Arial" w:hAnsi="Arial" w:cs="Arial"/>
           <w:i/>
           <w:color w:val="000000"/>
-          <w:sz w:val="23"/>
-          <w:szCs w:val="23"/>
         </w:rPr>
         <w:t>WSPR</w:t>
       </w:r>
@@ -8054,8 +9683,6 @@
         <w:rPr>
           <w:rFonts w:ascii="Arial" w:hAnsi="Arial" w:cs="Arial"/>
           <w:color w:val="000000"/>
-          <w:sz w:val="23"/>
-          <w:szCs w:val="23"/>
         </w:rPr>
         <w:t xml:space="preserve">, and </w:t>
       </w:r>
@@ -8064,8 +9691,6 @@
           <w:rFonts w:ascii="Arial" w:hAnsi="Arial" w:cs="Arial"/>
           <w:i/>
           <w:color w:val="000000"/>
-          <w:sz w:val="23"/>
-          <w:szCs w:val="23"/>
         </w:rPr>
         <w:t>WSPR-X</w:t>
       </w:r>
@@ -8073,8 +9698,6 @@
         <w:rPr>
           <w:rFonts w:ascii="Arial" w:hAnsi="Arial" w:cs="Arial"/>
           <w:color w:val="000000"/>
-          <w:sz w:val="23"/>
-          <w:szCs w:val="23"/>
         </w:rPr>
         <w:t xml:space="preserve">) </w:t>
       </w:r>
@@ -8082,8 +9705,6 @@
         <w:rPr>
           <w:rFonts w:ascii="Arial" w:hAnsi="Arial" w:cs="Arial"/>
           <w:color w:val="000000"/>
-          <w:sz w:val="23"/>
-          <w:szCs w:val="23"/>
         </w:rPr>
         <w:t xml:space="preserve">has been “open source”, </w:t>
       </w:r>
@@ -8091,8 +9712,6 @@
         <w:rPr>
           <w:rFonts w:ascii="Arial" w:hAnsi="Arial" w:cs="Arial"/>
           <w:color w:val="000000"/>
-          <w:sz w:val="23"/>
-          <w:szCs w:val="23"/>
         </w:rPr>
         <w:t xml:space="preserve">all </w:t>
       </w:r>
@@ -8100,8 +9719,6 @@
         <w:rPr>
           <w:rFonts w:ascii="Arial" w:hAnsi="Arial" w:cs="Arial"/>
           <w:color w:val="000000"/>
-          <w:sz w:val="23"/>
-          <w:szCs w:val="23"/>
         </w:rPr>
         <w:t xml:space="preserve">code </w:t>
       </w:r>
@@ -8109,8 +9726,6 @@
         <w:rPr>
           <w:rFonts w:ascii="Arial" w:hAnsi="Arial" w:cs="Arial"/>
           <w:color w:val="000000"/>
-          <w:sz w:val="23"/>
-          <w:szCs w:val="23"/>
         </w:rPr>
         <w:t xml:space="preserve">being </w:t>
       </w:r>
@@ -8118,18 +9733,14 @@
         <w:rPr>
           <w:rFonts w:ascii="Arial" w:hAnsi="Arial" w:cs="Arial"/>
           <w:color w:val="000000"/>
-          <w:sz w:val="23"/>
-          <w:szCs w:val="23"/>
         </w:rPr>
         <w:t xml:space="preserve">licensed under the </w:t>
       </w:r>
-      <w:hyperlink r:id="rId30" w:history="1">
+      <w:hyperlink r:id="rId31" w:history="1">
         <w:r>
           <w:rPr>
             <w:rStyle w:val="Hyperlink"/>
             <w:rFonts w:ascii="Arial" w:hAnsi="Arial" w:cs="Arial"/>
-            <w:sz w:val="23"/>
-            <w:szCs w:val="23"/>
           </w:rPr>
           <w:t>GNU Public License (GPL)</w:t>
         </w:r>
@@ -8138,8 +9749,6 @@
         <w:rPr>
           <w:rFonts w:ascii="Arial" w:hAnsi="Arial" w:cs="Arial"/>
           <w:color w:val="000000"/>
-          <w:sz w:val="23"/>
-          <w:szCs w:val="23"/>
         </w:rPr>
         <w:t xml:space="preserve">.  </w:t>
       </w:r>
@@ -8147,8 +9756,6 @@
         <w:rPr>
           <w:rFonts w:ascii="Arial" w:hAnsi="Arial" w:cs="Arial"/>
           <w:color w:val="000000"/>
-          <w:sz w:val="23"/>
-          <w:szCs w:val="23"/>
         </w:rPr>
         <w:t xml:space="preserve">For </w:t>
       </w:r>
@@ -8157,8 +9764,6 @@
           <w:rFonts w:ascii="Arial" w:hAnsi="Arial" w:cs="Arial"/>
           <w:i/>
           <w:color w:val="000000"/>
-          <w:sz w:val="23"/>
-          <w:szCs w:val="23"/>
         </w:rPr>
         <w:t>WSJT-X</w:t>
       </w:r>
@@ -8166,25 +9771,8 @@
         <w:rPr>
           <w:rFonts w:ascii="Arial" w:hAnsi="Arial" w:cs="Arial"/>
           <w:color w:val="000000"/>
-          <w:sz w:val="23"/>
-          <w:szCs w:val="23"/>
         </w:rPr>
         <w:t xml:space="preserve"> in particular, I wish to acknowledge the many recent contributions from PY2SDR, VK4BDJ, AC6SL, and AF5X.  They have helped to bring the program’s design, code, and documentation to its present state.</w:t>
-      </w:r>
-    </w:p>
-    <w:p>
-      <w:pPr>
-        <w:rPr>
-          <w:rFonts w:asciiTheme="majorHAnsi" w:eastAsiaTheme="majorEastAsia" w:hAnsiTheme="majorHAnsi" w:cstheme="majorBidi"/>
-          <w:b/>
-          <w:bCs/>
-          <w:color w:val="365F91" w:themeColor="accent1" w:themeShade="BF"/>
-          <w:sz w:val="28"/>
-          <w:szCs w:val="28"/>
-        </w:rPr>
-      </w:pPr>
-      <w:r>
-        <w:br w:type="page"/>
       </w:r>
     </w:p>
     <w:p>
@@ -8192,9 +9780,8 @@
         <w:pStyle w:val="Heading1"/>
         <w:spacing w:before="100" w:after="100"/>
       </w:pPr>
-      <w:bookmarkStart w:id="12" w:name="_Toc355263485"/>
-      <w:r>
-        <w:lastRenderedPageBreak/>
+      <w:bookmarkStart w:id="12" w:name="_Toc355357445"/>
+      <w:r>
         <w:t>Appendix A: Installed and Generated Files</w:t>
       </w:r>
       <w:bookmarkEnd w:id="12"/>
@@ -8629,6 +10216,7 @@
           <w:rFonts w:ascii="Courier New" w:hAnsi="Courier New"/>
           <w:sz w:val="22"/>
         </w:rPr>
+        <w:lastRenderedPageBreak/>
         <w:t>hamlib-winradio.dll</w:t>
       </w:r>
       <w:proofErr w:type="gramEnd"/>
@@ -8708,6 +10296,32 @@
           <w:rFonts w:ascii="Courier New" w:hAnsi="Courier New"/>
           <w:sz w:val="22"/>
         </w:rPr>
+        <w:t>jt9code.exe</w:t>
+      </w:r>
+      <w:proofErr w:type="gramEnd"/>
+      <w:r>
+        <w:rPr>
+          <w:rFonts w:ascii="Courier New" w:hAnsi="Courier New"/>
+          <w:sz w:val="22"/>
+        </w:rPr>
+        <w:t xml:space="preserve">           Test program to illustrate JT9 encoding</w:t>
+      </w:r>
+    </w:p>
+    <w:p>
+      <w:pPr>
+        <w:spacing w:before="0" w:beforeAutospacing="0" w:after="0" w:afterAutospacing="0"/>
+        <w:ind w:left="720"/>
+        <w:rPr>
+          <w:rFonts w:ascii="Courier New" w:hAnsi="Courier New"/>
+          <w:sz w:val="22"/>
+        </w:rPr>
+      </w:pPr>
+      <w:proofErr w:type="gramStart"/>
+      <w:r>
+        <w:rPr>
+          <w:rFonts w:ascii="Courier New" w:hAnsi="Courier New"/>
+          <w:sz w:val="22"/>
+        </w:rPr>
         <w:t>libfftw3f-3.dll</w:t>
       </w:r>
       <w:proofErr w:type="gramEnd"/>
@@ -9034,7 +10648,29 @@
           <w:sz w:val="22"/>
         </w:rPr>
         <w:tab/>
-        <w:t>Qt core library</w:t>
+      </w:r>
+      <w:proofErr w:type="spellStart"/>
+      <w:r>
+        <w:rPr>
+          <w:rFonts w:ascii="Courier New" w:hAnsi="Courier New"/>
+          <w:sz w:val="22"/>
+        </w:rPr>
+        <w:t>Qt</w:t>
+      </w:r>
+      <w:proofErr w:type="spellEnd"/>
+      <w:r>
+        <w:rPr>
+          <w:rFonts w:ascii="Courier New" w:hAnsi="Courier New"/>
+          <w:sz w:val="22"/>
+        </w:rPr>
+        <w:t xml:space="preserve"> </w:t>
+      </w:r>
+      <w:r>
+        <w:rPr>
+          <w:rFonts w:ascii="Courier New" w:hAnsi="Courier New"/>
+          <w:sz w:val="22"/>
+        </w:rPr>
+        <w:t>libraries</w:t>
       </w:r>
     </w:p>
     <w:p>
@@ -9073,7 +10709,7 @@
           <w:sz w:val="22"/>
         </w:rPr>
         <w:tab/>
-        <w:t>Qt GUI library</w:t>
+        <w:t>...</w:t>
       </w:r>
     </w:p>
     <w:p>
@@ -9105,7 +10741,6 @@
           <w:sz w:val="22"/>
         </w:rPr>
         <w:tab/>
-        <w:t>...</w:t>
       </w:r>
     </w:p>
     <w:p>
@@ -9396,20 +11031,18 @@
         <w:t>Executable for WSJT-X</w:t>
       </w:r>
     </w:p>
-    <w:p/>
     <w:p>
       <w:pPr>
         <w:spacing w:after="0" w:afterAutospacing="0"/>
       </w:pPr>
       <w:r>
-        <w:lastRenderedPageBreak/>
         <w:t xml:space="preserve">You might be curious about additional files that appear in the </w:t>
       </w:r>
       <w:r>
         <w:rPr>
           <w:i/>
         </w:rPr>
-        <w:t>MWSJT-X</w:t>
+        <w:t>WSJT-X</w:t>
       </w:r>
       <w:r>
         <w:t xml:space="preserve"> installation directory after using the program for a while.  </w:t>
@@ -9427,15 +11060,13 @@
           <w:sz w:val="22"/>
         </w:rPr>
       </w:pPr>
-      <w:proofErr w:type="gramStart"/>
-      <w:r>
-        <w:rPr>
-          <w:rFonts w:ascii="Courier New" w:hAnsi="Courier New"/>
-          <w:sz w:val="22"/>
-        </w:rPr>
-        <w:t>kvasd.dat</w:t>
-      </w:r>
-      <w:proofErr w:type="gramEnd"/>
+      <w:r>
+        <w:rPr>
+          <w:rFonts w:ascii="Courier New" w:hAnsi="Courier New"/>
+          <w:sz w:val="22"/>
+        </w:rPr>
+        <w:t>ALL.TXT</w:t>
+      </w:r>
       <w:r>
         <w:rPr>
           <w:rFonts w:ascii="Courier New" w:hAnsi="Courier New"/>
@@ -9449,36 +11080,7 @@
           <w:sz w:val="22"/>
         </w:rPr>
         <w:tab/>
-      </w:r>
-      <w:r>
-        <w:rPr>
-          <w:rFonts w:ascii="Courier New" w:hAnsi="Courier New"/>
-          <w:sz w:val="22"/>
-        </w:rPr>
-        <w:t xml:space="preserve"> </w:t>
-      </w:r>
-      <w:r>
-        <w:rPr>
-          <w:rFonts w:ascii="Courier New" w:hAnsi="Courier New"/>
-          <w:sz w:val="22"/>
-        </w:rPr>
-        <w:t xml:space="preserve">Data for the </w:t>
-      </w:r>
-      <w:proofErr w:type="spellStart"/>
-      <w:r>
-        <w:rPr>
-          <w:rFonts w:ascii="Courier New" w:hAnsi="Courier New"/>
-          <w:sz w:val="22"/>
-        </w:rPr>
-        <w:t>Koetter</w:t>
-      </w:r>
-      <w:proofErr w:type="spellEnd"/>
-      <w:r>
-        <w:rPr>
-          <w:rFonts w:ascii="Courier New" w:hAnsi="Courier New"/>
-          <w:sz w:val="22"/>
-        </w:rPr>
-        <w:t>-Vardy decoder</w:t>
+        <w:t xml:space="preserve"> Log of all received and transmitted messages</w:t>
       </w:r>
     </w:p>
     <w:p>
@@ -9490,27 +11092,22 @@
           <w:sz w:val="22"/>
         </w:rPr>
       </w:pPr>
-      <w:r>
-        <w:rPr>
-          <w:rFonts w:ascii="Courier New" w:hAnsi="Courier New"/>
-          <w:sz w:val="22"/>
-        </w:rPr>
-        <w:t>ALL.TXT</w:t>
-      </w:r>
+      <w:proofErr w:type="gramStart"/>
+      <w:r>
+        <w:rPr>
+          <w:rFonts w:ascii="Courier New" w:hAnsi="Courier New"/>
+          <w:sz w:val="22"/>
+        </w:rPr>
+        <w:t>decoded.txt</w:t>
+      </w:r>
+      <w:proofErr w:type="gramEnd"/>
       <w:r>
         <w:rPr>
           <w:rFonts w:ascii="Courier New" w:hAnsi="Courier New"/>
           <w:sz w:val="22"/>
         </w:rPr>
         <w:tab/>
-      </w:r>
-      <w:r>
-        <w:rPr>
-          <w:rFonts w:ascii="Courier New" w:hAnsi="Courier New"/>
-          <w:sz w:val="22"/>
-        </w:rPr>
-        <w:tab/>
-        <w:t xml:space="preserve"> Log of all received and transmitted messages</w:t>
+        <w:t xml:space="preserve"> Decoded text from the most recent Rx interval</w:t>
       </w:r>
     </w:p>
     <w:p>
@@ -9522,14 +11119,16 @@
           <w:sz w:val="22"/>
         </w:rPr>
       </w:pPr>
+      <w:proofErr w:type="spellStart"/>
       <w:proofErr w:type="gramStart"/>
       <w:r>
         <w:rPr>
           <w:rFonts w:ascii="Courier New" w:hAnsi="Courier New"/>
           <w:sz w:val="22"/>
         </w:rPr>
-        <w:t>decoded.txt</w:t>
-      </w:r>
+        <w:t>timer.out</w:t>
+      </w:r>
+      <w:proofErr w:type="spellEnd"/>
       <w:proofErr w:type="gramEnd"/>
       <w:r>
         <w:rPr>
@@ -9537,7 +11136,14 @@
           <w:sz w:val="22"/>
         </w:rPr>
         <w:tab/>
-        <w:t xml:space="preserve"> Decoded text from the most recent Rx interval</w:t>
+      </w:r>
+      <w:r>
+        <w:rPr>
+          <w:rFonts w:ascii="Courier New" w:hAnsi="Courier New"/>
+          <w:sz w:val="22"/>
+        </w:rPr>
+        <w:tab/>
+        <w:t xml:space="preserve"> Diagnostic information for decoder optimization</w:t>
       </w:r>
     </w:p>
     <w:p>
@@ -9549,6 +11155,40 @@
           <w:sz w:val="22"/>
         </w:rPr>
       </w:pPr>
+      <w:proofErr w:type="gramStart"/>
+      <w:r>
+        <w:rPr>
+          <w:rFonts w:ascii="Courier New" w:hAnsi="Courier New"/>
+          <w:sz w:val="22"/>
+        </w:rPr>
+        <w:t>wsjtx.ini</w:t>
+      </w:r>
+      <w:proofErr w:type="gramEnd"/>
+      <w:r>
+        <w:rPr>
+          <w:rFonts w:ascii="Courier New" w:hAnsi="Courier New"/>
+          <w:sz w:val="22"/>
+        </w:rPr>
+        <w:tab/>
+      </w:r>
+      <w:r>
+        <w:rPr>
+          <w:rFonts w:ascii="Courier New" w:hAnsi="Courier New"/>
+          <w:sz w:val="22"/>
+        </w:rPr>
+        <w:tab/>
+        <w:t xml:space="preserve"> Saved configuration parameters</w:t>
+      </w:r>
+    </w:p>
+    <w:p>
+      <w:pPr>
+        <w:spacing w:before="0" w:beforeAutospacing="0" w:after="0" w:afterAutospacing="0"/>
+        <w:ind w:left="720"/>
+        <w:rPr>
+          <w:rFonts w:ascii="Courier New" w:hAnsi="Courier New"/>
+          <w:sz w:val="22"/>
+        </w:rPr>
+      </w:pPr>
       <w:proofErr w:type="spellStart"/>
       <w:proofErr w:type="gramStart"/>
       <w:r>
@@ -9556,7 +11196,7 @@
           <w:rFonts w:ascii="Courier New" w:hAnsi="Courier New"/>
           <w:sz w:val="22"/>
         </w:rPr>
-        <w:t>timer.out</w:t>
+        <w:t>wsjtx_log.adi</w:t>
       </w:r>
       <w:proofErr w:type="spellEnd"/>
       <w:proofErr w:type="gramEnd"/>
@@ -9566,14 +11206,21 @@
           <w:sz w:val="22"/>
         </w:rPr>
         <w:tab/>
-      </w:r>
-      <w:r>
-        <w:rPr>
-          <w:rFonts w:ascii="Courier New" w:hAnsi="Courier New"/>
-          <w:sz w:val="22"/>
-        </w:rPr>
-        <w:tab/>
-        <w:t xml:space="preserve"> Diagnostic information for decoder optimization</w:t>
+        <w:t xml:space="preserve"> </w:t>
+      </w:r>
+      <w:r>
+        <w:rPr>
+          <w:rFonts w:ascii="Courier New" w:hAnsi="Courier New"/>
+          <w:sz w:val="22"/>
+        </w:rPr>
+        <w:t>ADIF l</w:t>
+      </w:r>
+      <w:r>
+        <w:rPr>
+          <w:rFonts w:ascii="Courier New" w:hAnsi="Courier New"/>
+          <w:sz w:val="22"/>
+        </w:rPr>
+        <w:t xml:space="preserve">og </w:t>
       </w:r>
     </w:p>
     <w:p>
@@ -9591,7 +11238,7 @@
           <w:rFonts w:ascii="Courier New" w:hAnsi="Courier New"/>
           <w:sz w:val="22"/>
         </w:rPr>
-        <w:t>wsjtx.ini</w:t>
+        <w:t>wsjtx_status.txt</w:t>
       </w:r>
       <w:proofErr w:type="gramEnd"/>
       <w:r>
@@ -9600,14 +11247,14 @@
           <w:sz w:val="22"/>
         </w:rPr>
         <w:tab/>
-      </w:r>
-      <w:r>
-        <w:rPr>
-          <w:rFonts w:ascii="Courier New" w:hAnsi="Courier New"/>
-          <w:sz w:val="22"/>
-        </w:rPr>
-        <w:tab/>
-        <w:t xml:space="preserve"> Saved configuration parameters</w:t>
+        <w:t xml:space="preserve"> Information sent</w:t>
+      </w:r>
+      <w:r>
+        <w:rPr>
+          <w:rFonts w:ascii="Courier New" w:hAnsi="Courier New"/>
+          <w:sz w:val="22"/>
+        </w:rPr>
+        <w:t xml:space="preserve"> to companion program JT-Alert</w:t>
       </w:r>
     </w:p>
     <w:p>
@@ -9619,250 +11266,99 @@
           <w:sz w:val="22"/>
         </w:rPr>
       </w:pPr>
-      <w:proofErr w:type="gramStart"/>
-      <w:r>
-        <w:rPr>
-          <w:rFonts w:ascii="Courier New" w:hAnsi="Courier New"/>
-          <w:sz w:val="22"/>
-        </w:rPr>
-        <w:t>wsjtx_status.txt</w:t>
-      </w:r>
-      <w:proofErr w:type="gramEnd"/>
-      <w:r>
-        <w:rPr>
-          <w:rFonts w:ascii="Courier New" w:hAnsi="Courier New"/>
-          <w:sz w:val="22"/>
-        </w:rPr>
-        <w:tab/>
-        <w:t xml:space="preserve"> Information sent to companion program JT-Alert-X</w:t>
-      </w:r>
-    </w:p>
-    <w:p>
-      <w:pPr>
-        <w:spacing w:before="0" w:beforeAutospacing="0" w:after="0" w:afterAutospacing="0"/>
-        <w:ind w:left="720"/>
-        <w:rPr>
-          <w:rFonts w:ascii="Courier New" w:hAnsi="Courier New"/>
-          <w:sz w:val="22"/>
-        </w:rPr>
-      </w:pPr>
-      <w:proofErr w:type="gramStart"/>
-      <w:r>
-        <w:rPr>
-          <w:rFonts w:ascii="Courier New" w:hAnsi="Courier New"/>
-          <w:sz w:val="22"/>
-        </w:rPr>
-        <w:t>map65_t</w:t>
-      </w:r>
-      <w:r>
-        <w:rPr>
-          <w:rFonts w:ascii="Courier New" w:hAnsi="Courier New"/>
-          <w:sz w:val="22"/>
-        </w:rPr>
-        <w:t>x.log</w:t>
-      </w:r>
-      <w:proofErr w:type="gramEnd"/>
-      <w:r>
-        <w:rPr>
-          <w:rFonts w:ascii="Courier New" w:hAnsi="Courier New"/>
-          <w:sz w:val="22"/>
-        </w:rPr>
-        <w:tab/>
-        <w:t xml:space="preserve"> </w:t>
-      </w:r>
-      <w:r>
-        <w:rPr>
-          <w:rFonts w:ascii="Courier New" w:hAnsi="Courier New"/>
-          <w:sz w:val="22"/>
-        </w:rPr>
-        <w:t>Log of all transmitted messages</w:t>
-      </w:r>
-    </w:p>
-    <w:p>
-      <w:pPr>
-        <w:spacing w:before="0" w:beforeAutospacing="0" w:after="0" w:afterAutospacing="0"/>
-        <w:ind w:left="720"/>
-        <w:rPr>
-          <w:rFonts w:ascii="Courier New" w:hAnsi="Courier New"/>
-          <w:sz w:val="22"/>
-        </w:rPr>
-      </w:pPr>
-      <w:proofErr w:type="gramStart"/>
-      <w:r>
-        <w:rPr>
-          <w:rFonts w:ascii="Courier New" w:hAnsi="Courier New"/>
-          <w:sz w:val="22"/>
-        </w:rPr>
-        <w:t>prefixes.txt</w:t>
-      </w:r>
-      <w:proofErr w:type="gramEnd"/>
-      <w:r>
-        <w:rPr>
-          <w:rFonts w:ascii="Courier New" w:hAnsi="Courier New"/>
-          <w:sz w:val="22"/>
-        </w:rPr>
-        <w:tab/>
-      </w:r>
-      <w:r>
-        <w:rPr>
-          <w:rFonts w:ascii="Courier New" w:hAnsi="Courier New"/>
-          <w:sz w:val="22"/>
-        </w:rPr>
-        <w:t xml:space="preserve"> </w:t>
-      </w:r>
-      <w:r>
-        <w:rPr>
-          <w:rFonts w:ascii="Courier New" w:hAnsi="Courier New"/>
-          <w:sz w:val="22"/>
-        </w:rPr>
-        <w:t>List of available add-on DXCC prefixes</w:t>
-      </w:r>
-    </w:p>
-    <w:p>
-      <w:pPr>
-        <w:spacing w:before="0" w:beforeAutospacing="0" w:after="0" w:afterAutospacing="0"/>
-        <w:ind w:left="720"/>
-        <w:rPr>
-          <w:rFonts w:ascii="Courier New" w:hAnsi="Courier New"/>
-          <w:sz w:val="22"/>
-        </w:rPr>
-      </w:pPr>
+    </w:p>
+    <w:p>
+      <w:pPr>
+        <w:pStyle w:val="Heading1"/>
+        <w:spacing w:before="100" w:after="100"/>
+      </w:pPr>
+      <w:bookmarkStart w:id="13" w:name="JT65_Protocol"/>
+      <w:bookmarkStart w:id="14" w:name="_Toc355357446"/>
+      <w:bookmarkEnd w:id="13"/>
+      <w:r>
+        <w:t>Appendix B:  The JT9</w:t>
+      </w:r>
+      <w:r>
+        <w:t xml:space="preserve"> Protocol</w:t>
+      </w:r>
+      <w:bookmarkEnd w:id="14"/>
+    </w:p>
+    <w:p>
+      <w:pPr>
+        <w:pStyle w:val="Default"/>
+        <w:spacing w:before="100" w:beforeAutospacing="1" w:after="100" w:afterAutospacing="1" w:line="276" w:lineRule="auto"/>
+      </w:pPr>
+      <w:r>
+        <w:t xml:space="preserve">JT9 is a mode designed for making QSOs at </w:t>
+      </w:r>
+      <w:r>
+        <w:t xml:space="preserve">HF, </w:t>
+      </w:r>
+      <w:r>
+        <w:t>MF</w:t>
+      </w:r>
+      <w:r>
+        <w:t>,</w:t>
+      </w:r>
+      <w:r>
+        <w:t xml:space="preserve"> and LF.  The mode uses essentially the same 72-bit structured messages as JT65.  Error control coding (ECC) uses a strong convolutional code with constraint length K=32, rate r=1/2, and a zero tail, leading to an encoded message length of (72+31) × 2 = 206 information-carrying bits.  Modulation is 9-FSK: 8 tones are used for data, one for synchronization.  Sixteen symbol intervals are used for synchronization, so a transmission requires a total of  </w:t>
+      </w:r>
+      <w:r>
+        <w:t xml:space="preserve">  </w:t>
+      </w:r>
+      <w:r>
+        <w:lastRenderedPageBreak/>
+        <w:t>206 / 3 + 16 = 85 (rounded up) channel symbols.  Symbol durations are approximately (</w:t>
+      </w:r>
+      <w:proofErr w:type="spellStart"/>
+      <w:r>
+        <w:t>TRperiod</w:t>
+      </w:r>
+      <w:proofErr w:type="spellEnd"/>
+      <w:r>
+        <w:t xml:space="preserve"> - 8) / 85, where </w:t>
+      </w:r>
+      <w:proofErr w:type="spellStart"/>
+      <w:r>
+        <w:t>TRperiod</w:t>
+      </w:r>
+      <w:proofErr w:type="spellEnd"/>
+      <w:r>
+        <w:t xml:space="preserve"> is the T/R sequence length in seconds.  Exact symbol lengths are chosen so that </w:t>
+      </w:r>
+      <w:proofErr w:type="spellStart"/>
+      <w:r>
+        <w:t>nsps</w:t>
+      </w:r>
+      <w:proofErr w:type="spellEnd"/>
+      <w:r>
+        <w:t xml:space="preserve">, the number of samples per symbol (at 12000 samples per second) is a number with no prime factor greater than 7.  This choice makes for efficient FFTs.  Tone spacing of the 9-FSK modulation is </w:t>
+      </w:r>
       <w:proofErr w:type="spellStart"/>
       <w:proofErr w:type="gramStart"/>
       <w:r>
-        <w:rPr>
-          <w:rFonts w:ascii="Courier New" w:hAnsi="Courier New"/>
-          <w:sz w:val="22"/>
-        </w:rPr>
-        <w:t>timer.out</w:t>
+        <w:t>df</w:t>
       </w:r>
       <w:proofErr w:type="spellEnd"/>
       <w:proofErr w:type="gramEnd"/>
       <w:r>
-        <w:rPr>
-          <w:rFonts w:ascii="Courier New" w:hAnsi="Courier New"/>
-          <w:sz w:val="22"/>
-        </w:rPr>
-        <w:tab/>
-      </w:r>
-      <w:r>
-        <w:rPr>
-          <w:rFonts w:ascii="Courier New" w:hAnsi="Courier New"/>
-          <w:sz w:val="22"/>
-        </w:rPr>
-        <w:tab/>
-        <w:t xml:space="preserve"> </w:t>
-      </w:r>
-      <w:r>
-        <w:rPr>
-          <w:rFonts w:ascii="Courier New" w:hAnsi="Courier New"/>
-          <w:sz w:val="22"/>
-        </w:rPr>
-        <w:t>Pro</w:t>
-      </w:r>
-      <w:r>
-        <w:rPr>
-          <w:rFonts w:ascii="Courier New" w:hAnsi="Courier New"/>
-          <w:sz w:val="22"/>
-        </w:rPr>
-        <w:t>file showing times in decoder routines</w:t>
-      </w:r>
-    </w:p>
-    <w:p>
-      <w:pPr>
-        <w:spacing w:before="0" w:beforeAutospacing="0" w:after="0" w:afterAutospacing="0"/>
-        <w:ind w:left="720"/>
-        <w:rPr>
-          <w:rFonts w:ascii="Courier New" w:hAnsi="Courier New"/>
-          <w:sz w:val="22"/>
-        </w:rPr>
-      </w:pPr>
-      <w:proofErr w:type="gramStart"/>
-      <w:r>
-        <w:rPr>
-          <w:rFonts w:ascii="Courier New" w:hAnsi="Courier New"/>
-          <w:sz w:val="22"/>
-        </w:rPr>
-        <w:t>tmp26.txt</w:t>
-      </w:r>
-      <w:proofErr w:type="gramEnd"/>
-      <w:r>
-        <w:rPr>
-          <w:rFonts w:ascii="Courier New" w:hAnsi="Courier New"/>
-          <w:sz w:val="22"/>
-        </w:rPr>
-        <w:tab/>
-      </w:r>
-      <w:r>
-        <w:rPr>
-          <w:rFonts w:ascii="Courier New" w:hAnsi="Courier New"/>
-          <w:sz w:val="22"/>
-        </w:rPr>
-        <w:tab/>
-        <w:t xml:space="preserve"> </w:t>
-      </w:r>
-      <w:r>
-        <w:rPr>
-          <w:rFonts w:ascii="Courier New" w:hAnsi="Courier New"/>
-          <w:sz w:val="22"/>
-        </w:rPr>
-        <w:t>Intermediate file used by decoder</w:t>
-      </w:r>
-    </w:p>
-    <w:p>
-      <w:pPr>
-        <w:pStyle w:val="Heading1"/>
-        <w:spacing w:before="100" w:after="100"/>
-      </w:pPr>
-      <w:bookmarkStart w:id="13" w:name="JT65_Protocol"/>
-      <w:bookmarkStart w:id="14" w:name="_Toc355263486"/>
-      <w:bookmarkEnd w:id="13"/>
-      <w:r>
-        <w:t>Appendix B:  The JT9</w:t>
-      </w:r>
-      <w:r>
-        <w:t xml:space="preserve"> Protocol</w:t>
-      </w:r>
-      <w:bookmarkEnd w:id="14"/>
-    </w:p>
-    <w:p>
-      <w:pPr>
-        <w:pStyle w:val="Default"/>
-      </w:pPr>
-      <w:r>
-        <w:t xml:space="preserve">JT9 is a mode designed for making QSOs at MF and LF.  The mode uses essentially the same 72-bit structured messages as JT65.  Error control coding (ECC) uses a strong convolutional code with constraint length K=32, rate r=1/2, and a zero tail, leading to an encoded message length of (72+31) × 2 = 206 information-carrying bits.  Modulation is 9-FSK: 8 tones are used for data, one for synchronization.  Sixteen symbol intervals are used for synchronization, so a transmission requires a total </w:t>
-      </w:r>
-      <w:proofErr w:type="gramStart"/>
-      <w:r>
-        <w:t>of  206</w:t>
-      </w:r>
-      <w:proofErr w:type="gramEnd"/>
-      <w:r>
-        <w:t xml:space="preserve"> / 3 + 16 = 85 (rounded up) channel symbols.  Symbol durations are approximately (</w:t>
+        <w:t xml:space="preserve"> = 1 / </w:t>
       </w:r>
       <w:proofErr w:type="spellStart"/>
       <w:r>
-        <w:t>TRperiod</w:t>
+        <w:t>tsym</w:t>
       </w:r>
       <w:proofErr w:type="spellEnd"/>
       <w:r>
-        <w:t xml:space="preserve"> - 8) / 85, where </w:t>
+        <w:t xml:space="preserve"> = 12000 / </w:t>
       </w:r>
       <w:proofErr w:type="spellStart"/>
       <w:r>
-        <w:t>TRperiod</w:t>
+        <w:t>nsps</w:t>
       </w:r>
       <w:proofErr w:type="spellEnd"/>
       <w:r>
-        <w:t xml:space="preserve"> is the T/R sequence length in seconds.  Exact symbol lengths are chosen so that </w:t>
-      </w:r>
-      <w:proofErr w:type="spellStart"/>
-      <w:r>
-        <w:t>nsps</w:t>
-      </w:r>
-      <w:proofErr w:type="spellEnd"/>
-      <w:r>
-        <w:t xml:space="preserve">, the number of samples per symbol (at 12000 samples per second) is a number with no prime factor greater than 7.  This choice makes for efficient FFTs.  Tone spacing of the 9-FSK modulation is </w:t>
+        <w:t xml:space="preserve">, equal to the keying rate.  The total occupied bandwidth is 9 × </w:t>
       </w:r>
       <w:proofErr w:type="spellStart"/>
       <w:proofErr w:type="gramStart"/>
@@ -9872,63 +11368,31 @@
       <w:proofErr w:type="spellEnd"/>
       <w:proofErr w:type="gramEnd"/>
       <w:r>
-        <w:t xml:space="preserve"> = 1 / </w:t>
+        <w:t>.  The generated signal has continuous phase and constant amplitude, and there are no key clicks.</w:t>
+      </w:r>
+    </w:p>
+    <w:p>
+      <w:pPr>
+        <w:pStyle w:val="Default"/>
+        <w:spacing w:before="100" w:beforeAutospacing="1" w:after="100" w:afterAutospacing="1" w:line="276" w:lineRule="auto"/>
+      </w:pPr>
+      <w:r>
+        <w:t xml:space="preserve">Parameters of five JT9 sub-modes are summarized in the following table, along with approximate S/N thresholds measured by simulation on an AWGN channel.  Numbers following </w:t>
+      </w:r>
+      <w:r>
+        <w:t>“JT9-” in the sub-mode nam</w:t>
+      </w:r>
+      <w:r>
+        <w:t xml:space="preserve">es specify </w:t>
       </w:r>
       <w:proofErr w:type="spellStart"/>
       <w:r>
-        <w:t>tsym</w:t>
+        <w:t>TRperiod</w:t>
       </w:r>
       <w:proofErr w:type="spellEnd"/>
       <w:r>
-        <w:t xml:space="preserve"> = 12000 / </w:t>
-      </w:r>
-      <w:proofErr w:type="spellStart"/>
-      <w:r>
-        <w:t>nsps</w:t>
-      </w:r>
-      <w:proofErr w:type="spellEnd"/>
-      <w:r>
-        <w:t xml:space="preserve">, equal to the keying rate.  The total occupied bandwidth is 9 × </w:t>
-      </w:r>
-      <w:proofErr w:type="spellStart"/>
-      <w:proofErr w:type="gramStart"/>
-      <w:r>
-        <w:t>df</w:t>
-      </w:r>
-      <w:proofErr w:type="spellEnd"/>
-      <w:proofErr w:type="gramEnd"/>
-      <w:r>
-        <w:t>.  The generated signal has continuous phase and constant amplitude, and there are no key clicks.</w:t>
-      </w:r>
-    </w:p>
-    <w:p>
-      <w:pPr>
-        <w:pStyle w:val="Default"/>
-      </w:pPr>
-    </w:p>
-    <w:p>
-      <w:pPr>
-        <w:pStyle w:val="Default"/>
-      </w:pPr>
-      <w:r>
-        <w:t xml:space="preserve">Parameters of five JT9 sub-modes are summarized in the following table, along with approximate S/N thresholds measured by simulation on an AWGN channel.  Numbers following </w:t>
-      </w:r>
-      <w:r>
-        <w:t xml:space="preserve">“JT9-” in the sub-mode names specify </w:t>
-      </w:r>
-      <w:proofErr w:type="spellStart"/>
-      <w:r>
-        <w:t>TRperiod</w:t>
-      </w:r>
-      <w:proofErr w:type="spellEnd"/>
-      <w:r>
         <w:t xml:space="preserve"> in minutes.</w:t>
       </w:r>
-    </w:p>
-    <w:p>
-      <w:pPr>
-        <w:pStyle w:val="Default"/>
-      </w:pPr>
     </w:p>
     <w:p>
       <w:pPr>
@@ -9940,7 +11404,7 @@
         <w:tblStyle w:val="TableGrid"/>
         <w:tblW w:w="0" w:type="auto"/>
         <w:tblInd w:w="720" w:type="dxa"/>
-        <w:tblLook w:val="04A0"/>
+        <w:tblLook w:val="04A0" w:firstRow="1" w:lastRow="0" w:firstColumn="1" w:lastColumn="0" w:noHBand="0" w:noVBand="1"/>
       </w:tblPr>
       <w:tblGrid>
         <w:gridCol w:w="1250"/>
@@ -10608,14 +12072,19 @@
     </w:p>
     <w:p>
       <w:pPr>
+        <w:pStyle w:val="Default"/>
+        <w:ind w:left="720"/>
+      </w:pPr>
+    </w:p>
+    <w:p>
+      <w:pPr>
         <w:pStyle w:val="Heading1"/>
         <w:spacing w:before="120"/>
       </w:pPr>
       <w:bookmarkStart w:id="15" w:name="_Toc26540272"/>
       <w:bookmarkStart w:id="16" w:name="_Toc142881090"/>
-      <w:bookmarkStart w:id="17" w:name="_Toc355263487"/>
-      <w:r>
-        <w:lastRenderedPageBreak/>
+      <w:bookmarkStart w:id="17" w:name="_Toc355357447"/>
+      <w:r>
         <w:t>Appendix C</w:t>
       </w:r>
       <w:r>
@@ -10669,7 +12138,7 @@
         </w:rPr>
         <w:t xml:space="preserve">under the </w:t>
       </w:r>
-      <w:hyperlink r:id="rId31" w:history="1">
+      <w:hyperlink r:id="rId32" w:history="1">
         <w:r>
           <w:rPr>
             <w:rStyle w:val="Hyperlink"/>
@@ -10714,7 +12183,7 @@
         </w:rPr>
         <w:t xml:space="preserve">itory at </w:t>
       </w:r>
-      <w:hyperlink r:id="rId32" w:history="1">
+      <w:hyperlink r:id="rId33" w:history="1">
         <w:r>
           <w:rPr>
             <w:rStyle w:val="Hyperlink"/>
@@ -10953,7 +12422,7 @@
       </w:r>
     </w:p>
     <w:sectPr>
-      <w:footerReference w:type="default" r:id="rId33"/>
+      <w:footerReference w:type="default" r:id="rId34"/>
       <w:pgSz w:w="12240" w:h="15840"/>
       <w:pgMar w:top="1152" w:right="1440" w:bottom="576" w:left="1440" w:header="720" w:footer="720" w:gutter="0"/>
       <w:cols w:space="720"/>
@@ -10965,7 +12434,7 @@
 </file>
 
 <file path=word/endnotes.xml><?xml version="1.0" encoding="utf-8"?>
-<w:endnotes xmlns:ve="http://schemas.openxmlformats.org/markup-compatibility/2006" xmlns:o="urn:schemas-microsoft-com:office:office" xmlns:r="http://schemas.openxmlformats.org/officeDocument/2006/relationships" xmlns:m="http://schemas.openxmlformats.org/officeDocument/2006/math" xmlns:v="urn:schemas-microsoft-com:vml" xmlns:wp="http://schemas.openxmlformats.org/drawingml/2006/wordprocessingDrawing" xmlns:w10="urn:schemas-microsoft-com:office:word" xmlns:w="http://schemas.openxmlformats.org/wordprocessingml/2006/main" xmlns:wne="http://schemas.microsoft.com/office/word/2006/wordml">
+<w:endnotes xmlns:wpc="http://schemas.microsoft.com/office/word/2010/wordprocessingCanvas" xmlns:mc="http://schemas.openxmlformats.org/markup-compatibility/2006" xmlns:o="urn:schemas-microsoft-com:office:office" xmlns:r="http://schemas.openxmlformats.org/officeDocument/2006/relationships" xmlns:m="http://schemas.openxmlformats.org/officeDocument/2006/math" xmlns:v="urn:schemas-microsoft-com:vml" xmlns:wp14="http://schemas.microsoft.com/office/word/2010/wordprocessingDrawing" xmlns:wp="http://schemas.openxmlformats.org/drawingml/2006/wordprocessingDrawing" xmlns:w10="urn:schemas-microsoft-com:office:word" xmlns:w="http://schemas.openxmlformats.org/wordprocessingml/2006/main" xmlns:w14="http://schemas.microsoft.com/office/word/2010/wordml" xmlns:wpg="http://schemas.microsoft.com/office/word/2010/wordprocessingGroup" xmlns:wpi="http://schemas.microsoft.com/office/word/2010/wordprocessingInk" xmlns:wne="http://schemas.microsoft.com/office/word/2006/wordml" xmlns:wps="http://schemas.microsoft.com/office/word/2010/wordprocessingShape" mc:Ignorable="w14 wp14">
   <w:endnote w:type="separator" w:id="-1">
     <w:p>
       <w:pPr>
@@ -10990,7 +12459,7 @@
 </file>
 
 <file path=word/footer1.xml><?xml version="1.0" encoding="utf-8"?>
-<w:ftr xmlns:ve="http://schemas.openxmlformats.org/markup-compatibility/2006" xmlns:o="urn:schemas-microsoft-com:office:office" xmlns:r="http://schemas.openxmlformats.org/officeDocument/2006/relationships" xmlns:m="http://schemas.openxmlformats.org/officeDocument/2006/math" xmlns:v="urn:schemas-microsoft-com:vml" xmlns:wp="http://schemas.openxmlformats.org/drawingml/2006/wordprocessingDrawing" xmlns:w10="urn:schemas-microsoft-com:office:word" xmlns:w="http://schemas.openxmlformats.org/wordprocessingml/2006/main" xmlns:wne="http://schemas.microsoft.com/office/word/2006/wordml">
+<w:ftr xmlns:wpc="http://schemas.microsoft.com/office/word/2010/wordprocessingCanvas" xmlns:mc="http://schemas.openxmlformats.org/markup-compatibility/2006" xmlns:o="urn:schemas-microsoft-com:office:office" xmlns:r="http://schemas.openxmlformats.org/officeDocument/2006/relationships" xmlns:m="http://schemas.openxmlformats.org/officeDocument/2006/math" xmlns:v="urn:schemas-microsoft-com:vml" xmlns:wp14="http://schemas.microsoft.com/office/word/2010/wordprocessingDrawing" xmlns:wp="http://schemas.openxmlformats.org/drawingml/2006/wordprocessingDrawing" xmlns:w10="urn:schemas-microsoft-com:office:word" xmlns:w="http://schemas.openxmlformats.org/wordprocessingml/2006/main" xmlns:w14="http://schemas.microsoft.com/office/word/2010/wordml" xmlns:wpg="http://schemas.microsoft.com/office/word/2010/wordprocessingGroup" xmlns:wpi="http://schemas.microsoft.com/office/word/2010/wordprocessingInk" xmlns:wne="http://schemas.microsoft.com/office/word/2006/wordml" xmlns:wps="http://schemas.microsoft.com/office/word/2010/wordprocessingShape" mc:Ignorable="w14 wp14">
   <w:sdt>
     <w:sdtPr>
       <w:id w:val="-1410998989"/>
@@ -11010,14 +12479,27 @@
           <w:pStyle w:val="Footer"/>
           <w:jc w:val="center"/>
         </w:pPr>
-        <w:fldSimple w:instr=" PAGE   \* MERGEFORMAT ">
-          <w:r>
-            <w:rPr>
-              <w:noProof/>
-            </w:rPr>
-            <w:t>2</w:t>
-          </w:r>
-        </w:fldSimple>
+        <w:r>
+          <w:fldChar w:fldCharType="begin"/>
+        </w:r>
+        <w:r>
+          <w:instrText xml:space="preserve"> PAGE   \* MERGEFORMAT </w:instrText>
+        </w:r>
+        <w:r>
+          <w:fldChar w:fldCharType="separate"/>
+        </w:r>
+        <w:r>
+          <w:rPr>
+            <w:noProof/>
+          </w:rPr>
+          <w:t>2</w:t>
+        </w:r>
+        <w:r>
+          <w:rPr>
+            <w:noProof/>
+          </w:rPr>
+          <w:fldChar w:fldCharType="end"/>
+        </w:r>
       </w:p>
     </w:sdtContent>
   </w:sdt>
@@ -11030,7 +12512,7 @@
 </file>
 
 <file path=word/footnotes.xml><?xml version="1.0" encoding="utf-8"?>
-<w:footnotes xmlns:ve="http://schemas.openxmlformats.org/markup-compatibility/2006" xmlns:o="urn:schemas-microsoft-com:office:office" xmlns:r="http://schemas.openxmlformats.org/officeDocument/2006/relationships" xmlns:m="http://schemas.openxmlformats.org/officeDocument/2006/math" xmlns:v="urn:schemas-microsoft-com:vml" xmlns:wp="http://schemas.openxmlformats.org/drawingml/2006/wordprocessingDrawing" xmlns:w10="urn:schemas-microsoft-com:office:word" xmlns:w="http://schemas.openxmlformats.org/wordprocessingml/2006/main" xmlns:wne="http://schemas.microsoft.com/office/word/2006/wordml">
+<w:footnotes xmlns:wpc="http://schemas.microsoft.com/office/word/2010/wordprocessingCanvas" xmlns:mc="http://schemas.openxmlformats.org/markup-compatibility/2006" xmlns:o="urn:schemas-microsoft-com:office:office" xmlns:r="http://schemas.openxmlformats.org/officeDocument/2006/relationships" xmlns:m="http://schemas.openxmlformats.org/officeDocument/2006/math" xmlns:v="urn:schemas-microsoft-com:vml" xmlns:wp14="http://schemas.microsoft.com/office/word/2010/wordprocessingDrawing" xmlns:wp="http://schemas.openxmlformats.org/drawingml/2006/wordprocessingDrawing" xmlns:w10="urn:schemas-microsoft-com:office:word" xmlns:w="http://schemas.openxmlformats.org/wordprocessingml/2006/main" xmlns:w14="http://schemas.microsoft.com/office/word/2010/wordml" xmlns:wpg="http://schemas.microsoft.com/office/word/2010/wordprocessingGroup" xmlns:wpi="http://schemas.microsoft.com/office/word/2010/wordprocessingInk" xmlns:wne="http://schemas.microsoft.com/office/word/2006/wordml" xmlns:wps="http://schemas.microsoft.com/office/word/2010/wordprocessingShape" mc:Ignorable="w14 wp14">
   <w:footnote w:type="separator" w:id="-1">
     <w:p>
       <w:pPr>
@@ -11055,7 +12537,7 @@
 </file>
 
 <file path=word/numbering.xml><?xml version="1.0" encoding="utf-8"?>
-<w:numbering xmlns:ve="http://schemas.openxmlformats.org/markup-compatibility/2006" xmlns:o="urn:schemas-microsoft-com:office:office" xmlns:r="http://schemas.openxmlformats.org/officeDocument/2006/relationships" xmlns:m="http://schemas.openxmlformats.org/officeDocument/2006/math" xmlns:v="urn:schemas-microsoft-com:vml" xmlns:wp="http://schemas.openxmlformats.org/drawingml/2006/wordprocessingDrawing" xmlns:w10="urn:schemas-microsoft-com:office:word" xmlns:w="http://schemas.openxmlformats.org/wordprocessingml/2006/main" xmlns:wne="http://schemas.microsoft.com/office/word/2006/wordml">
+<w:numbering xmlns:wpc="http://schemas.microsoft.com/office/word/2010/wordprocessingCanvas" xmlns:mc="http://schemas.openxmlformats.org/markup-compatibility/2006" xmlns:o="urn:schemas-microsoft-com:office:office" xmlns:r="http://schemas.openxmlformats.org/officeDocument/2006/relationships" xmlns:m="http://schemas.openxmlformats.org/officeDocument/2006/math" xmlns:v="urn:schemas-microsoft-com:vml" xmlns:wp14="http://schemas.microsoft.com/office/word/2010/wordprocessingDrawing" xmlns:wp="http://schemas.openxmlformats.org/drawingml/2006/wordprocessingDrawing" xmlns:w10="urn:schemas-microsoft-com:office:word" xmlns:w="http://schemas.openxmlformats.org/wordprocessingml/2006/main" xmlns:w14="http://schemas.microsoft.com/office/word/2010/wordml" xmlns:wpg="http://schemas.microsoft.com/office/word/2010/wordprocessingGroup" xmlns:wpi="http://schemas.microsoft.com/office/word/2010/wordprocessingInk" xmlns:wne="http://schemas.microsoft.com/office/word/2006/wordml" xmlns:wps="http://schemas.microsoft.com/office/word/2010/wordprocessingShape" mc:Ignorable="w14 wp14">
   <w:abstractNum w:abstractNumId="0">
     <w:nsid w:val="0AF93307"/>
     <w:multiLevelType w:val="hybridMultilevel"/>
@@ -11547,7 +13029,7 @@
   <w:abstractNum w:abstractNumId="4">
     <w:nsid w:val="40DC0AFD"/>
     <w:multiLevelType w:val="hybridMultilevel"/>
-    <w:tmpl w:val="14CC4350"/>
+    <w:tmpl w:val="6E483A6A"/>
     <w:lvl w:ilvl="0" w:tplc="0409000F">
       <w:start w:val="1"/>
       <w:numFmt w:val="decimal"/>
@@ -12118,6 +13600,92 @@
     </w:lvl>
   </w:abstractNum>
   <w:abstractNum w:abstractNumId="10">
+    <w:nsid w:val="764212A4"/>
+    <w:multiLevelType w:val="hybridMultilevel"/>
+    <w:tmpl w:val="6E483A6A"/>
+    <w:lvl w:ilvl="0" w:tplc="0409000F">
+      <w:start w:val="1"/>
+      <w:numFmt w:val="decimal"/>
+      <w:lvlText w:val="%1."/>
+      <w:lvlJc w:val="left"/>
+      <w:pPr>
+        <w:ind w:left="360" w:hanging="360"/>
+      </w:pPr>
+    </w:lvl>
+    <w:lvl w:ilvl="1" w:tplc="04090019">
+      <w:start w:val="1"/>
+      <w:numFmt w:val="lowerLetter"/>
+      <w:lvlText w:val="%2."/>
+      <w:lvlJc w:val="left"/>
+      <w:pPr>
+        <w:ind w:left="1080" w:hanging="360"/>
+      </w:pPr>
+    </w:lvl>
+    <w:lvl w:ilvl="2" w:tplc="0409001B" w:tentative="1">
+      <w:start w:val="1"/>
+      <w:numFmt w:val="lowerRoman"/>
+      <w:lvlText w:val="%3."/>
+      <w:lvlJc w:val="right"/>
+      <w:pPr>
+        <w:ind w:left="1800" w:hanging="180"/>
+      </w:pPr>
+    </w:lvl>
+    <w:lvl w:ilvl="3" w:tplc="0409000F" w:tentative="1">
+      <w:start w:val="1"/>
+      <w:numFmt w:val="decimal"/>
+      <w:lvlText w:val="%4."/>
+      <w:lvlJc w:val="left"/>
+      <w:pPr>
+        <w:ind w:left="2520" w:hanging="360"/>
+      </w:pPr>
+    </w:lvl>
+    <w:lvl w:ilvl="4" w:tplc="04090019" w:tentative="1">
+      <w:start w:val="1"/>
+      <w:numFmt w:val="lowerLetter"/>
+      <w:lvlText w:val="%5."/>
+      <w:lvlJc w:val="left"/>
+      <w:pPr>
+        <w:ind w:left="3240" w:hanging="360"/>
+      </w:pPr>
+    </w:lvl>
+    <w:lvl w:ilvl="5" w:tplc="0409001B" w:tentative="1">
+      <w:start w:val="1"/>
+      <w:numFmt w:val="lowerRoman"/>
+      <w:lvlText w:val="%6."/>
+      <w:lvlJc w:val="right"/>
+      <w:pPr>
+        <w:ind w:left="3960" w:hanging="180"/>
+      </w:pPr>
+    </w:lvl>
+    <w:lvl w:ilvl="6" w:tplc="0409000F" w:tentative="1">
+      <w:start w:val="1"/>
+      <w:numFmt w:val="decimal"/>
+      <w:lvlText w:val="%7."/>
+      <w:lvlJc w:val="left"/>
+      <w:pPr>
+        <w:ind w:left="4680" w:hanging="360"/>
+      </w:pPr>
+    </w:lvl>
+    <w:lvl w:ilvl="7" w:tplc="04090019" w:tentative="1">
+      <w:start w:val="1"/>
+      <w:numFmt w:val="lowerLetter"/>
+      <w:lvlText w:val="%8."/>
+      <w:lvlJc w:val="left"/>
+      <w:pPr>
+        <w:ind w:left="5400" w:hanging="360"/>
+      </w:pPr>
+    </w:lvl>
+    <w:lvl w:ilvl="8" w:tplc="0409001B" w:tentative="1">
+      <w:start w:val="1"/>
+      <w:numFmt w:val="lowerRoman"/>
+      <w:lvlText w:val="%9."/>
+      <w:lvlJc w:val="right"/>
+      <w:pPr>
+        <w:ind w:left="6120" w:hanging="180"/>
+      </w:pPr>
+    </w:lvl>
+  </w:abstractNum>
+  <w:abstractNum w:abstractNumId="11">
     <w:nsid w:val="7D142BA3"/>
     <w:multiLevelType w:val="hybridMultilevel"/>
     <w:tmpl w:val="57501408"/>
@@ -12279,7 +13847,7 @@
     <w:abstractNumId w:val="5"/>
   </w:num>
   <w:num w:numId="9">
-    <w:abstractNumId w:val="10"/>
+    <w:abstractNumId w:val="11"/>
   </w:num>
   <w:num w:numId="10">
     <w:abstractNumId w:val="9"/>
@@ -12287,11 +13855,14 @@
   <w:num w:numId="11">
     <w:abstractNumId w:val="1"/>
   </w:num>
+  <w:num w:numId="12">
+    <w:abstractNumId w:val="10"/>
+  </w:num>
 </w:numbering>
 </file>
 
 <file path=word/styles.xml><?xml version="1.0" encoding="utf-8"?>
-<w:styles xmlns:r="http://schemas.openxmlformats.org/officeDocument/2006/relationships" xmlns:w="http://schemas.openxmlformats.org/wordprocessingml/2006/main">
+<w:styles xmlns:mc="http://schemas.openxmlformats.org/markup-compatibility/2006" xmlns:r="http://schemas.openxmlformats.org/officeDocument/2006/relationships" xmlns:w="http://schemas.openxmlformats.org/wordprocessingml/2006/main" xmlns:w14="http://schemas.microsoft.com/office/word/2010/wordml" mc:Ignorable="w14">
   <w:docDefaults>
     <w:rPrDefault>
       <w:rPr>
@@ -12512,7 +14083,6 @@
     <w:uiPriority w:val="99"/>
     <w:semiHidden/>
     <w:unhideWhenUsed/>
-    <w:qFormat/>
     <w:tblPr>
       <w:tblInd w:w="0" w:type="dxa"/>
       <w:tblCellMar>
@@ -13774,7 +15344,7 @@
 </file>
 
 <file path=customXml/itemProps1.xml><?xml version="1.0" encoding="utf-8"?>
-<ds:datastoreItem xmlns:ds="http://schemas.openxmlformats.org/officeDocument/2006/customXml" ds:itemID="{ED3DA18D-795D-4D95-9872-11362945136B}">
+<ds:datastoreItem xmlns:ds="http://schemas.openxmlformats.org/officeDocument/2006/customXml" ds:itemID="{12D288B1-A9FE-48F6-9560-2A3B458C74DE}">
   <ds:schemaRefs>
     <ds:schemaRef ds:uri="http://schemas.openxmlformats.org/officeDocument/2006/bibliography"/>
   </ds:schemaRefs>

</xml_diff>

<commit_message>
1. Fix the window titla end label above audio devices on Configuration    screen. 2. Some copy-editing on the User's Guide.
</commit_message>
<xml_diff>
--- a/branches/wsjtx/WSJT-X_Users_Guide.docx
+++ b/branches/wsjtx/WSJT-X_Users_Guide.docx
@@ -1,6 +1,6 @@
 
 <file path=word/document.xml><?xml version="1.0" encoding="utf-8"?>
-<w:document xmlns:wpc="http://schemas.microsoft.com/office/word/2010/wordprocessingCanvas" xmlns:mc="http://schemas.openxmlformats.org/markup-compatibility/2006" xmlns:o="urn:schemas-microsoft-com:office:office" xmlns:r="http://schemas.openxmlformats.org/officeDocument/2006/relationships" xmlns:m="http://schemas.openxmlformats.org/officeDocument/2006/math" xmlns:v="urn:schemas-microsoft-com:vml" xmlns:wp14="http://schemas.microsoft.com/office/word/2010/wordprocessingDrawing" xmlns:wp="http://schemas.openxmlformats.org/drawingml/2006/wordprocessingDrawing" xmlns:w10="urn:schemas-microsoft-com:office:word" xmlns:w="http://schemas.openxmlformats.org/wordprocessingml/2006/main" xmlns:w14="http://schemas.microsoft.com/office/word/2010/wordml" xmlns:wpg="http://schemas.microsoft.com/office/word/2010/wordprocessingGroup" xmlns:wpi="http://schemas.microsoft.com/office/word/2010/wordprocessingInk" xmlns:wne="http://schemas.microsoft.com/office/word/2006/wordml" xmlns:wps="http://schemas.microsoft.com/office/word/2010/wordprocessingShape" mc:Ignorable="w14 wp14">
+<w:document xmlns:ve="http://schemas.openxmlformats.org/markup-compatibility/2006" xmlns:o="urn:schemas-microsoft-com:office:office" xmlns:r="http://schemas.openxmlformats.org/officeDocument/2006/relationships" xmlns:m="http://schemas.openxmlformats.org/officeDocument/2006/math" xmlns:v="urn:schemas-microsoft-com:vml" xmlns:wp="http://schemas.openxmlformats.org/drawingml/2006/wordprocessingDrawing" xmlns:w10="urn:schemas-microsoft-com:office:word" xmlns:w="http://schemas.openxmlformats.org/wordprocessingml/2006/main" xmlns:wne="http://schemas.microsoft.com/office/word/2006/wordml">
   <w:body>
     <w:p>
       <w:pPr>
@@ -1332,7 +1332,7 @@
       <w:bookmarkEnd w:id="0"/>
     </w:p>
     <w:p>
-      <w:hyperlink r:id="rId9" w:history="1">
+      <w:hyperlink r:id="rId8" w:history="1">
         <w:r>
           <w:rPr>
             <w:rStyle w:val="Hyperlink"/>
@@ -1749,7 +1749,7 @@
       <w:r>
         <w:t xml:space="preserve"> to K1JT and the rest of the development team.  The project’s source-code repository can be found at </w:t>
       </w:r>
-      <w:hyperlink r:id="rId10" w:history="1">
+      <w:hyperlink r:id="rId9" w:history="1">
         <w:r>
           <w:rPr>
             <w:rStyle w:val="Hyperlink"/>
@@ -2014,7 +2014,7 @@
         </w:rPr>
         <w:t xml:space="preserve"> </w:t>
       </w:r>
-      <w:hyperlink r:id="rId11" w:history="1">
+      <w:hyperlink r:id="rId10" w:history="1">
         <w:r>
           <w:rPr>
             <w:rFonts w:ascii="Arial" w:eastAsia="Times New Roman" w:hAnsi="Arial" w:cs="Arial"/>
@@ -2083,7 +2083,7 @@
         </w:rPr>
         <w:t xml:space="preserve"> can be downloaded from the WSJT Home Page at </w:t>
       </w:r>
-      <w:hyperlink r:id="rId12" w:history="1">
+      <w:hyperlink r:id="rId11" w:history="1">
         <w:r>
           <w:rPr>
             <w:rStyle w:val="Hyperlink"/>
@@ -2167,7 +2167,7 @@
         </w:rPr>
         <w:t xml:space="preserve"> at </w:t>
       </w:r>
-      <w:hyperlink r:id="rId13" w:history="1">
+      <w:hyperlink r:id="rId12" w:history="1">
         <w:r>
           <w:rPr>
             <w:rStyle w:val="Hyperlink"/>
@@ -2564,13 +2564,26 @@
         <w:rPr>
           <w:rFonts w:eastAsia="Times New Roman"/>
         </w:rPr>
-        <w:t xml:space="preserve"> and to exit the program before turning such equipment off.</w:t>
+        <w:t xml:space="preserve"> and to exit</w:t>
+      </w:r>
+      <w:r>
+        <w:rPr>
+          <w:rFonts w:eastAsia="Times New Roman"/>
+        </w:rPr>
+        <w:t xml:space="preserve"> the program before turning your</w:t>
+      </w:r>
+      <w:r>
+        <w:rPr>
+          <w:rFonts w:eastAsia="Times New Roman"/>
+        </w:rPr>
+        <w:t xml:space="preserve"> equipment off.</w:t>
       </w:r>
     </w:p>
     <w:p>
       <w:pPr>
         <w:spacing w:after="120" w:afterAutospacing="0"/>
         <w:ind w:left="360"/>
+        <w:jc w:val="center"/>
         <w:rPr>
           <w:rFonts w:eastAsia="Times New Roman"/>
         </w:rPr>
@@ -2582,9 +2595,9 @@
         </w:rPr>
         <w:drawing>
           <wp:inline distT="0" distB="0" distL="0" distR="0">
-            <wp:extent cx="5343525" cy="5286375"/>
-            <wp:effectExtent l="0" t="0" r="0" b="0"/>
-            <wp:docPr id="2" name="Picture 2"/>
+            <wp:extent cx="5372100" cy="5324475"/>
+            <wp:effectExtent l="19050" t="0" r="0" b="0"/>
+            <wp:docPr id="3" name="Picture 1"/>
             <wp:cNvGraphicFramePr>
               <a:graphicFrameLocks xmlns:a="http://schemas.openxmlformats.org/drawingml/2006/main" noChangeAspect="1"/>
             </wp:cNvGraphicFramePr>
@@ -2598,13 +2611,7 @@
                     </pic:cNvPicPr>
                   </pic:nvPicPr>
                   <pic:blipFill>
-                    <a:blip r:embed="rId14">
-                      <a:extLst>
-                        <a:ext uri="{28A0092B-C50C-407E-A947-70E740481C1C}">
-                          <a14:useLocalDpi xmlns:a14="http://schemas.microsoft.com/office/drawing/2010/main" val="0"/>
-                        </a:ext>
-                      </a:extLst>
-                    </a:blip>
+                    <a:blip r:embed="rId13" cstate="print"/>
                     <a:srcRect/>
                     <a:stretch>
                       <a:fillRect/>
@@ -2613,14 +2620,17 @@
                   <pic:spPr bwMode="auto">
                     <a:xfrm>
                       <a:off x="0" y="0"/>
-                      <a:ext cx="5343525" cy="5286375"/>
+                      <a:ext cx="5372100" cy="5324475"/>
                     </a:xfrm>
                     <a:prstGeom prst="rect">
                       <a:avLst/>
                     </a:prstGeom>
                     <a:noFill/>
-                    <a:ln>
+                    <a:ln w="9525">
                       <a:noFill/>
+                      <a:miter lim="800000"/>
+                      <a:headEnd/>
+                      <a:tailEnd/>
                     </a:ln>
                   </pic:spPr>
                 </pic:pic>
@@ -3000,10 +3010,10 @@
                     <pic:cNvPicPr/>
                   </pic:nvPicPr>
                   <pic:blipFill>
-                    <a:blip r:embed="rId15" cstate="print">
+                    <a:blip r:embed="rId14" cstate="print">
                       <a:extLst>
                         <a:ext uri="{28A0092B-C50C-407E-A947-70E740481C1C}">
-                          <a14:useLocalDpi xmlns:a14="http://schemas.microsoft.com/office/drawing/2010/main" val="0"/>
+                          <a14:useLocalDpi xmlns:a14="http://schemas.microsoft.com/office/drawing/2010/main" xmlns:wps="http://schemas.microsoft.com/office/word/2010/wordprocessingShape" xmlns:wpi="http://schemas.microsoft.com/office/word/2010/wordprocessingInk" xmlns:wpg="http://schemas.microsoft.com/office/word/2010/wordprocessingGroup" xmlns:w14="http://schemas.microsoft.com/office/word/2010/wordml" xmlns:w="http://schemas.openxmlformats.org/wordprocessingml/2006/main" xmlns:w10="urn:schemas-microsoft-com:office:word" xmlns:wp14="http://schemas.microsoft.com/office/word/2010/wordprocessingDrawing" xmlns:v="urn:schemas-microsoft-com:vml" xmlns:o="urn:schemas-microsoft-com:office:office" xmlns:mc="http://schemas.openxmlformats.org/markup-compatibility/2006" xmlns:wpc="http://schemas.microsoft.com/office/word/2010/wordprocessingCanvas" xmlns="" val="0"/>
                         </a:ext>
                       </a:extLst>
                     </a:blip>
@@ -3050,7 +3060,13 @@
         <w:t xml:space="preserve">occur </w:t>
       </w:r>
       <w:r>
-        <w:t>at the selected Rx frequency, indicated by the green marker.  These decoding results appear in the both the left (“QSO Frequency”) and right (“Band Activity”) text windows</w:t>
+        <w:t xml:space="preserve">at the selected Rx frequency, indicated by the green marker.  </w:t>
+      </w:r>
+      <w:r>
+        <w:t>R</w:t>
+      </w:r>
+      <w:r>
+        <w:t>esults appear in the both the left (“QSO Frequency”) and right (“Band Activity”) text windows</w:t>
       </w:r>
       <w:r>
         <w:t xml:space="preserve"> on the main screen</w:t>
@@ -3134,10 +3150,10 @@
                     <pic:cNvPicPr/>
                   </pic:nvPicPr>
                   <pic:blipFill>
-                    <a:blip r:embed="rId16" cstate="print">
+                    <a:blip r:embed="rId15" cstate="print">
                       <a:extLst>
                         <a:ext uri="{28A0092B-C50C-407E-A947-70E740481C1C}">
-                          <a14:useLocalDpi xmlns:a14="http://schemas.microsoft.com/office/drawing/2010/main" val="0"/>
+                          <a14:useLocalDpi xmlns:a14="http://schemas.microsoft.com/office/drawing/2010/main" xmlns:wps="http://schemas.microsoft.com/office/word/2010/wordprocessingShape" xmlns:wpi="http://schemas.microsoft.com/office/word/2010/wordprocessingInk" xmlns:wpg="http://schemas.microsoft.com/office/word/2010/wordprocessingGroup" xmlns:w14="http://schemas.microsoft.com/office/word/2010/wordml" xmlns:w="http://schemas.openxmlformats.org/wordprocessingml/2006/main" xmlns:w10="urn:schemas-microsoft-com:office:word" xmlns:wp14="http://schemas.microsoft.com/office/word/2010/wordprocessingDrawing" xmlns:v="urn:schemas-microsoft-com:vml" xmlns:o="urn:schemas-microsoft-com:office:office" xmlns:mc="http://schemas.openxmlformats.org/markup-compatibility/2006" xmlns:wpc="http://schemas.microsoft.com/office/word/2010/wordprocessingCanvas" xmlns="" val="0"/>
                         </a:ext>
                       </a:extLst>
                     </a:blip>
@@ -3249,19 +3265,13 @@
         <w:rPr>
           <w:rFonts w:eastAsia="Times New Roman"/>
         </w:rPr>
-        <w:t>th K1JT.</w:t>
-      </w:r>
-      <w:r>
-        <w:rPr>
-          <w:rFonts w:eastAsia="Times New Roman"/>
-        </w:rPr>
-        <w:t xml:space="preserve"> </w:t>
-      </w:r>
-      <w:r>
-        <w:rPr>
-          <w:rFonts w:eastAsia="Times New Roman"/>
-        </w:rPr>
-        <w:t xml:space="preserve">Since the green marker is placed at his </w:t>
+        <w:t>th K1JT, and since the green marker wa</w:t>
+      </w:r>
+      <w:r>
+        <w:rPr>
+          <w:rFonts w:eastAsia="Times New Roman"/>
+        </w:rPr>
+        <w:t xml:space="preserve">s placed at his </w:t>
       </w:r>
       <w:r>
         <w:rPr>
@@ -3475,7 +3485,40 @@
         <w:rPr>
           <w:rFonts w:eastAsia="Times New Roman"/>
         </w:rPr>
-        <w:t xml:space="preserve">.  Your results should then be identical to those shown here.)  </w:t>
+        <w:t xml:space="preserve"> on the </w:t>
+      </w:r>
+      <w:r>
+        <w:rPr>
+          <w:rFonts w:eastAsia="Times New Roman"/>
+          <w:b/>
+        </w:rPr>
+        <w:t>Configuration</w:t>
+      </w:r>
+      <w:r>
+        <w:rPr>
+          <w:rFonts w:eastAsia="Times New Roman"/>
+        </w:rPr>
+        <w:t xml:space="preserve"> screen.</w:t>
+      </w:r>
+      <w:r>
+        <w:rPr>
+          <w:rFonts w:eastAsia="Times New Roman"/>
+        </w:rPr>
+        <w:t xml:space="preserve">  </w:t>
+      </w:r>
+      <w:proofErr w:type="gramStart"/>
+      <w:r>
+        <w:rPr>
+          <w:rFonts w:eastAsia="Times New Roman"/>
+        </w:rPr>
+        <w:t>Your</w:t>
+      </w:r>
+      <w:proofErr w:type="gramEnd"/>
+      <w:r>
+        <w:rPr>
+          <w:rFonts w:eastAsia="Times New Roman"/>
+        </w:rPr>
+        <w:t xml:space="preserve"> results should then be identical to those shown here.)  </w:t>
       </w:r>
       <w:r>
         <w:rPr>
@@ -3704,7 +3747,13 @@
         <w:rPr>
           <w:rFonts w:eastAsia="Times New Roman"/>
         </w:rPr>
-        <w:t xml:space="preserve"> and checks (or clears) the </w:t>
+        <w:t xml:space="preserve"> and ti</w:t>
+      </w:r>
+      <w:r>
+        <w:rPr>
+          <w:rFonts w:eastAsia="Times New Roman"/>
+        </w:rPr>
+        <w:t xml:space="preserve">cks (or clears) the </w:t>
       </w:r>
       <w:proofErr w:type="spellStart"/>
       <w:proofErr w:type="gramStart"/>
@@ -3746,7 +3795,13 @@
         <w:rPr>
           <w:rFonts w:eastAsia="Times New Roman"/>
         </w:rPr>
-        <w:t xml:space="preserve">(odd or even) </w:t>
+        <w:t>odd or even</w:t>
+      </w:r>
+      <w:r>
+        <w:rPr>
+          <w:rFonts w:eastAsia="Times New Roman"/>
+        </w:rPr>
+        <w:t xml:space="preserve"> </w:t>
       </w:r>
       <w:r>
         <w:rPr>
@@ -4037,25 +4092,13 @@
         <w:rPr>
           <w:rFonts w:eastAsia="Times New Roman"/>
         </w:rPr>
-        <w:t xml:space="preserve"> </w:t>
-      </w:r>
-      <w:r>
-        <w:rPr>
-          <w:rFonts w:eastAsia="Times New Roman"/>
-        </w:rPr>
-        <w:t>(</w:t>
-      </w:r>
-      <w:r>
-        <w:rPr>
-          <w:rFonts w:eastAsia="Times New Roman"/>
-        </w:rPr>
-        <w:t xml:space="preserve">Such messages are usually in response to your own CQ, or </w:t>
-      </w:r>
-      <w:r>
-        <w:rPr>
-          <w:rFonts w:eastAsia="Times New Roman"/>
-        </w:rPr>
-        <w:t xml:space="preserve">response to </w:t>
+        <w:t xml:space="preserve"> Such messages are usually in response to your own CQ, or </w:t>
+      </w:r>
+      <w:r>
+        <w:rPr>
+          <w:rFonts w:eastAsia="Times New Roman"/>
+        </w:rPr>
+        <w:t xml:space="preserve">from </w:t>
       </w:r>
       <w:r>
         <w:rPr>
@@ -4090,12 +4133,6 @@
           <w:rFonts w:eastAsia="Times New Roman"/>
         </w:rPr>
         <w:t xml:space="preserve"> frequency to stay where it was.</w:t>
-      </w:r>
-      <w:r>
-        <w:rPr>
-          <w:rFonts w:eastAsia="Times New Roman"/>
-        </w:rPr>
-        <w:t>)</w:t>
       </w:r>
       <w:r>
         <w:rPr>
@@ -4273,7 +4310,7 @@
         <w:rPr>
           <w:rFonts w:eastAsia="Times New Roman"/>
         </w:rPr>
-        <w:t>selected.</w:t>
+        <w:t>selected for your next transmission.</w:t>
       </w:r>
     </w:p>
     <w:p>
@@ -4351,7 +4388,13 @@
         <w:rPr>
           <w:rFonts w:eastAsia="Times New Roman"/>
         </w:rPr>
-        <w:t xml:space="preserve">CTRL-click on waterfall </w:t>
+        <w:t>Ctrl</w:t>
+      </w:r>
+      <w:r>
+        <w:rPr>
+          <w:rFonts w:eastAsia="Times New Roman"/>
+        </w:rPr>
+        <w:t xml:space="preserve">-click on waterfall </w:t>
       </w:r>
       <w:r>
         <w:rPr>
@@ -4457,7 +4500,7 @@
         <w:rPr>
           <w:rFonts w:eastAsia="Times New Roman"/>
         </w:rPr>
-        <w:t xml:space="preserve"> (at the new QSO frequency)</w:t>
+        <w:t xml:space="preserve"> at the new QSO frequency</w:t>
       </w:r>
       <w:r>
         <w:rPr>
@@ -4499,7 +4542,13 @@
         <w:rPr>
           <w:rFonts w:eastAsia="Times New Roman"/>
         </w:rPr>
-        <w:t>CTRL-double-click move</w:t>
+        <w:t>Ctrl</w:t>
+      </w:r>
+      <w:r>
+        <w:rPr>
+          <w:rFonts w:eastAsia="Times New Roman"/>
+        </w:rPr>
+        <w:t>-double-click move</w:t>
       </w:r>
       <w:r>
         <w:rPr>
@@ -4551,7 +4600,13 @@
         <w:rPr>
           <w:rFonts w:eastAsia="Times New Roman"/>
         </w:rPr>
-        <w:t xml:space="preserve"> there.</w:t>
+        <w:t xml:space="preserve"> at the new frequency</w:t>
+      </w:r>
+      <w:r>
+        <w:rPr>
+          <w:rFonts w:eastAsia="Times New Roman"/>
+        </w:rPr>
+        <w:t>.</w:t>
       </w:r>
       <w:r>
         <w:rPr>
@@ -4723,25 +4778,19 @@
         <w:rPr>
           <w:rFonts w:eastAsia="Times New Roman"/>
         </w:rPr>
-        <w:t>r next to the thermometer scale, but note that t</w:t>
-      </w:r>
-      <w:r>
-        <w:rPr>
-          <w:rFonts w:eastAsia="Times New Roman"/>
-        </w:rPr>
-        <w:t xml:space="preserve">he overall dynamic range will be best </w:t>
+        <w:t>r next to the scale, but note that t</w:t>
+      </w:r>
+      <w:r>
+        <w:rPr>
+          <w:rFonts w:eastAsia="Times New Roman"/>
+        </w:rPr>
+        <w:t xml:space="preserve">he overall dynamic range will be best with the slider </w:t>
       </w:r>
       <w:r>
         <w:rPr>
           <w:rFonts w:eastAsia="Times New Roman"/>
         </w:rPr>
         <w:lastRenderedPageBreak/>
-        <w:t xml:space="preserve">with the slider </w:t>
-      </w:r>
-      <w:r>
-        <w:rPr>
-          <w:rFonts w:eastAsia="Times New Roman"/>
-        </w:rPr>
         <w:t xml:space="preserve">close to </w:t>
       </w:r>
       <w:r>
@@ -5168,7 +5217,16 @@
         <w:t xml:space="preserve">Signal reports are given as signal-to-noise ratio in dB, </w:t>
       </w:r>
       <w:r>
-        <w:t xml:space="preserve">in </w:t>
+        <w:t>us</w:t>
+      </w:r>
+      <w:r>
+        <w:t>in</w:t>
+      </w:r>
+      <w:r>
+        <w:t>g</w:t>
+      </w:r>
+      <w:r>
+        <w:t xml:space="preserve"> </w:t>
       </w:r>
       <w:r>
         <w:t xml:space="preserve">the standard reference noise bandwidth 2500 Hz.  Thus, in example message #2 K1ABC is telling G0XYZ that his signal is 19 dB </w:t>
@@ -5177,7 +5235,13 @@
         <w:t xml:space="preserve">below </w:t>
       </w:r>
       <w:r>
-        <w:t xml:space="preserve">the noise power in 2500 Hz; in message #3 G0XYZ acknowledges receipt of that report and responds with a –22 dB signal report.  For most operators, signals </w:t>
+        <w:t xml:space="preserve">the noise power in </w:t>
+      </w:r>
+      <w:r>
+        <w:t xml:space="preserve">bandwidth </w:t>
+      </w:r>
+      <w:r>
+        <w:t xml:space="preserve">2500 Hz; in message #3 G0XYZ acknowledges receipt of that report and responds with a –22 dB signal report.  For most operators, signals </w:t>
       </w:r>
       <w:r>
         <w:t xml:space="preserve">start </w:t>
@@ -5244,7 +5308,18 @@
         <w:t xml:space="preserve">.  </w:t>
       </w:r>
       <w:r>
-        <w:t>It should be obvious</w:t>
+        <w:t xml:space="preserve">It should be </w:t>
+      </w:r>
+      <w:proofErr w:type="gramStart"/>
+      <w:r>
+        <w:t>obvious</w:t>
+      </w:r>
+      <w:r>
+        <w:t>,</w:t>
+      </w:r>
+      <w:proofErr w:type="gramEnd"/>
+      <w:r>
+        <w:t xml:space="preserve"> however,</w:t>
       </w:r>
       <w:r>
         <w:t xml:space="preserve"> </w:t>
@@ -5274,19 +5349,13 @@
         <w:rPr>
           <w:rFonts w:eastAsia="Times New Roman"/>
         </w:rPr>
-        <w:t>,</w:t>
+        <w:t>.</w:t>
       </w:r>
       <w:r>
         <w:rPr>
           <w:rFonts w:eastAsia="Times New Roman"/>
         </w:rPr>
         <w:t>”</w:t>
-      </w:r>
-      <w:r>
-        <w:rPr>
-          <w:rFonts w:eastAsia="Times New Roman"/>
-        </w:rPr>
-        <w:t xml:space="preserve"> however.</w:t>
       </w:r>
     </w:p>
     <w:p>
@@ -5464,10 +5533,10 @@
                     </pic:cNvPicPr>
                   </pic:nvPicPr>
                   <pic:blipFill>
-                    <a:blip r:embed="rId17">
+                    <a:blip r:embed="rId16" cstate="print">
                       <a:extLst>
                         <a:ext uri="{28A0092B-C50C-407E-A947-70E740481C1C}">
-                          <a14:useLocalDpi xmlns:a14="http://schemas.microsoft.com/office/drawing/2010/main" val="0"/>
+                          <a14:useLocalDpi xmlns:a14="http://schemas.microsoft.com/office/drawing/2010/main" xmlns:wps="http://schemas.microsoft.com/office/word/2010/wordprocessingShape" xmlns:wpi="http://schemas.microsoft.com/office/word/2010/wordprocessingInk" xmlns:wpg="http://schemas.microsoft.com/office/word/2010/wordprocessingGroup" xmlns:w14="http://schemas.microsoft.com/office/word/2010/wordml" xmlns:w="http://schemas.openxmlformats.org/wordprocessingml/2006/main" xmlns:w10="urn:schemas-microsoft-com:office:word" xmlns:wp14="http://schemas.microsoft.com/office/word/2010/wordprocessingDrawing" xmlns:v="urn:schemas-microsoft-com:vml" xmlns:o="urn:schemas-microsoft-com:office:office" xmlns:mc="http://schemas.openxmlformats.org/markup-compatibility/2006" xmlns:wpc="http://schemas.microsoft.com/office/word/2010/wordprocessingCanvas" xmlns="" val="0"/>
                         </a:ext>
                       </a:extLst>
                     </a:blip>
@@ -5551,7 +5620,7 @@
                     </pic:cNvPicPr>
                   </pic:nvPicPr>
                   <pic:blipFill>
-                    <a:blip r:embed="rId18" cstate="print"/>
+                    <a:blip r:embed="rId17" cstate="print"/>
                     <a:srcRect/>
                     <a:stretch>
                       <a:fillRect/>
@@ -5613,7 +5682,13 @@
         <w:t>Decode</w:t>
       </w:r>
       <w:r>
-        <w:t xml:space="preserve"> tells the program to repeat the decoding procedure at the “QSO Frequency” (green marker on waterfall), using the most recently ac</w:t>
+        <w:t xml:space="preserve"> tells the program to repeat</w:t>
+      </w:r>
+      <w:r>
+        <w:t xml:space="preserve"> the decoding procedure at the QSO frequency </w:t>
+      </w:r>
+      <w:r>
+        <w:t>(green marker on waterfall), using the most recently ac</w:t>
       </w:r>
       <w:r>
         <w:t>quired sequence</w:t>
@@ -5745,7 +5820,27 @@
         <w:rPr>
           <w:b/>
         </w:rPr>
-        <w:t xml:space="preserve">Enable </w:t>
+        <w:t>Enable</w:t>
+      </w:r>
+      <w:r>
+        <w:rPr>
+          <w:b/>
+        </w:rPr>
+        <w:t xml:space="preserve"> </w:t>
+      </w:r>
+      <w:proofErr w:type="spellStart"/>
+      <w:r>
+        <w:rPr>
+          <w:b/>
+        </w:rPr>
+        <w:t>Tx</w:t>
+      </w:r>
+      <w:proofErr w:type="spellEnd"/>
+      <w:r>
+        <w:rPr>
+          <w:b/>
+        </w:rPr>
+        <w:t xml:space="preserve"> </w:t>
       </w:r>
       <w:r>
         <w:t>puts</w:t>
@@ -5765,20 +5860,7 @@
         <w:t xml:space="preserve"> mode</w:t>
       </w:r>
       <w:r>
-        <w:t xml:space="preserve"> and </w:t>
-      </w:r>
-      <w:proofErr w:type="spellStart"/>
-      <w:proofErr w:type="gramStart"/>
-      <w:r>
-        <w:rPr>
-          <w:b/>
-        </w:rPr>
-        <w:t>Tx</w:t>
-      </w:r>
-      <w:proofErr w:type="spellEnd"/>
-      <w:proofErr w:type="gramEnd"/>
-      <w:r>
-        <w:t xml:space="preserve"> highlights the button in red</w:t>
+        <w:t xml:space="preserve"> and highlights the button in red</w:t>
       </w:r>
       <w:r>
         <w:t>.  A transmission will start at the beginning of the selected (odd or even)</w:t>
@@ -5857,10 +5939,10 @@
                     </pic:cNvPicPr>
                   </pic:nvPicPr>
                   <pic:blipFill>
-                    <a:blip r:embed="rId19" cstate="print">
+                    <a:blip r:embed="rId18" cstate="print">
                       <a:extLst>
                         <a:ext uri="{28A0092B-C50C-407E-A947-70E740481C1C}">
-                          <a14:useLocalDpi xmlns:a14="http://schemas.microsoft.com/office/drawing/2010/main" val="0"/>
+                          <a14:useLocalDpi xmlns:a14="http://schemas.microsoft.com/office/drawing/2010/main" xmlns:wps="http://schemas.microsoft.com/office/word/2010/wordprocessingShape" xmlns:wpi="http://schemas.microsoft.com/office/word/2010/wordprocessingInk" xmlns:wpg="http://schemas.microsoft.com/office/word/2010/wordprocessingGroup" xmlns:w14="http://schemas.microsoft.com/office/word/2010/wordml" xmlns:w="http://schemas.openxmlformats.org/wordprocessingml/2006/main" xmlns:w10="urn:schemas-microsoft-com:office:word" xmlns:wp14="http://schemas.microsoft.com/office/word/2010/wordprocessingDrawing" xmlns:v="urn:schemas-microsoft-com:vml" xmlns:o="urn:schemas-microsoft-com:office:office" xmlns:mc="http://schemas.openxmlformats.org/markup-compatibility/2006" xmlns:wpc="http://schemas.microsoft.com/office/word/2010/wordprocessingCanvas" xmlns="" val="0"/>
                         </a:ext>
                       </a:extLst>
                     </a:blip>
@@ -5900,7 +5982,13 @@
         <w:t>Band</w:t>
       </w:r>
       <w:r>
-        <w:t xml:space="preserve"> selector at upper left lets you select the operating band and sets frequency to a default value taken from the </w:t>
+        <w:t xml:space="preserve"> selector at upper left lets you select the operating band and sets </w:t>
+      </w:r>
+      <w:r>
+        <w:t xml:space="preserve">dial </w:t>
+      </w:r>
+      <w:r>
+        <w:t xml:space="preserve">frequency to a default value taken from the </w:t>
       </w:r>
       <w:r>
         <w:rPr>
@@ -6013,10 +6101,10 @@
                     </pic:cNvPicPr>
                   </pic:nvPicPr>
                   <pic:blipFill>
-                    <a:blip r:embed="rId20" cstate="print">
+                    <a:blip r:embed="rId19" cstate="print">
                       <a:extLst>
                         <a:ext uri="{28A0092B-C50C-407E-A947-70E740481C1C}">
-                          <a14:useLocalDpi xmlns:a14="http://schemas.microsoft.com/office/drawing/2010/main" val="0"/>
+                          <a14:useLocalDpi xmlns:a14="http://schemas.microsoft.com/office/drawing/2010/main" xmlns:wps="http://schemas.microsoft.com/office/word/2010/wordprocessingShape" xmlns:wpi="http://schemas.microsoft.com/office/word/2010/wordprocessingInk" xmlns:wpg="http://schemas.microsoft.com/office/word/2010/wordprocessingGroup" xmlns:w14="http://schemas.microsoft.com/office/word/2010/wordml" xmlns:w="http://schemas.openxmlformats.org/wordprocessingml/2006/main" xmlns:w10="urn:schemas-microsoft-com:office:word" xmlns:wp14="http://schemas.microsoft.com/office/word/2010/wordprocessingDrawing" xmlns:v="urn:schemas-microsoft-com:vml" xmlns:o="urn:schemas-microsoft-com:office:office" xmlns:mc="http://schemas.openxmlformats.org/markup-compatibility/2006" xmlns:wpc="http://schemas.microsoft.com/office/word/2010/wordprocessingCanvas" xmlns="" val="0"/>
                         </a:ext>
                       </a:extLst>
                     </a:blip>
@@ -6131,7 +6219,19 @@
         <w:t xml:space="preserve"> </w:t>
       </w:r>
       <w:r>
-        <w:t xml:space="preserve">spinner control.  Again, this setting is normally handled automatically by the double-click procedure.  The on-the-air frequency of the lowest tone of your JT9 signal will be the sum of dial and audio frequencies.  You can force </w:t>
+        <w:t xml:space="preserve">spinner control.  Again, this setting is normally handled automatically by the double-click procedure. </w:t>
+      </w:r>
+      <w:r>
+        <w:t xml:space="preserve"> The on-the-air frequency of your</w:t>
+      </w:r>
+      <w:r>
+        <w:t xml:space="preserve"> lowest </w:t>
+      </w:r>
+      <w:r>
+        <w:t xml:space="preserve">JT9 </w:t>
+      </w:r>
+      <w:r>
+        <w:t xml:space="preserve">tone will be the sum of dial and audio frequencies.  You can force </w:t>
       </w:r>
       <w:proofErr w:type="spellStart"/>
       <w:proofErr w:type="gramStart"/>
@@ -6190,41 +6290,43 @@
         <w:t>Report</w:t>
       </w:r>
       <w:r>
-        <w:t xml:space="preserve"> spin control lets you change a signal report value that may have been inserted automatically.  Signal reports </w:t>
-      </w:r>
-      <w:r>
-        <w:t xml:space="preserve">are valid </w:t>
-      </w:r>
-      <w:r>
-        <w:t xml:space="preserve">in the range –50 to +49 </w:t>
-      </w:r>
-      <w:proofErr w:type="spellStart"/>
-      <w:r>
-        <w:t>dB</w:t>
-      </w:r>
-      <w:r>
-        <w:t>.</w:t>
-      </w:r>
-      <w:proofErr w:type="spellEnd"/>
-      <w:r>
-        <w:t xml:space="preserve">  For the </w:t>
-      </w:r>
-      <w:r>
-        <w:t xml:space="preserve">JT9-1 submode most reports will fall in the range –26 to +20 </w:t>
-      </w:r>
-      <w:proofErr w:type="spellStart"/>
-      <w:r>
-        <w:t>d</w:t>
-      </w:r>
-      <w:r>
-        <w:t>B.</w:t>
-      </w:r>
-      <w:proofErr w:type="spellEnd"/>
-      <w:r>
-        <w:t xml:space="preserve">  W</w:t>
-      </w:r>
-      <w:r>
-        <w:t xml:space="preserve">hen signals are stronger than about 0 dB, you should </w:t>
+        <w:t xml:space="preserve"> spin control lets you change a signal report that may have been inserted automatically. </w:t>
+      </w:r>
+      <w:r>
+        <w:t xml:space="preserve"> Valid s</w:t>
+      </w:r>
+      <w:r>
+        <w:t xml:space="preserve">ignal reports </w:t>
+      </w:r>
+      <w:r>
+        <w:t xml:space="preserve">fall </w:t>
+      </w:r>
+      <w:r>
+        <w:t>in the range –50 to +49 dB</w:t>
+      </w:r>
+      <w:r>
+        <w:t xml:space="preserve">.  For the </w:t>
+      </w:r>
+      <w:r>
+        <w:t xml:space="preserve">JT9-1 submode most reports </w:t>
+      </w:r>
+      <w:r>
+        <w:t>will fall in the range –26 to +1</w:t>
+      </w:r>
+      <w:r>
+        <w:t>0 d</w:t>
+      </w:r>
+      <w:r>
+        <w:t>B.  W</w:t>
+      </w:r>
+      <w:r>
+        <w:t xml:space="preserve">hen signals are stronger than about 0 dB, you </w:t>
+      </w:r>
+      <w:r>
+        <w:t xml:space="preserve">and your QSO partner </w:t>
+      </w:r>
+      <w:r>
+        <w:t xml:space="preserve">should </w:t>
       </w:r>
       <w:r>
         <w:t>probably switch to CW or SSB, or</w:t>
@@ -6292,10 +6394,10 @@
                     </pic:cNvPicPr>
                   </pic:nvPicPr>
                   <pic:blipFill>
-                    <a:blip r:embed="rId21" cstate="print">
+                    <a:blip r:embed="rId20" cstate="print">
                       <a:extLst>
                         <a:ext uri="{28A0092B-C50C-407E-A947-70E740481C1C}">
-                          <a14:useLocalDpi xmlns:a14="http://schemas.microsoft.com/office/drawing/2010/main" val="0"/>
+                          <a14:useLocalDpi xmlns:a14="http://schemas.microsoft.com/office/drawing/2010/main" xmlns:wps="http://schemas.microsoft.com/office/word/2010/wordprocessingShape" xmlns:wpi="http://schemas.microsoft.com/office/word/2010/wordprocessingInk" xmlns:wpg="http://schemas.microsoft.com/office/word/2010/wordprocessingGroup" xmlns:w14="http://schemas.microsoft.com/office/word/2010/wordml" xmlns:w="http://schemas.openxmlformats.org/wordprocessingml/2006/main" xmlns:w10="urn:schemas-microsoft-com:office:word" xmlns:wp14="http://schemas.microsoft.com/office/word/2010/wordprocessingDrawing" xmlns:v="urn:schemas-microsoft-com:vml" xmlns:o="urn:schemas-microsoft-com:office:office" xmlns:mc="http://schemas.openxmlformats.org/markup-compatibility/2006" xmlns:wpc="http://schemas.microsoft.com/office/word/2010/wordprocessingCanvas" xmlns="" val="0"/>
                         </a:ext>
                       </a:extLst>
                     </a:blip>
@@ -6350,32 +6452,40 @@
         </w:rPr>
         <w:t xml:space="preserve">Generate </w:t>
       </w:r>
+      <w:proofErr w:type="gramStart"/>
+      <w:r>
+        <w:rPr>
+          <w:b/>
+        </w:rPr>
+        <w:t>Std</w:t>
+      </w:r>
+      <w:proofErr w:type="gramEnd"/>
+      <w:r>
+        <w:rPr>
+          <w:b/>
+        </w:rPr>
+        <w:t xml:space="preserve"> </w:t>
+      </w:r>
+      <w:proofErr w:type="spellStart"/>
+      <w:r>
+        <w:rPr>
+          <w:b/>
+        </w:rPr>
+        <w:t>Msgs</w:t>
+      </w:r>
+      <w:proofErr w:type="spellEnd"/>
+      <w:r>
+        <w:t xml:space="preserve">, or when you double-click on an appropriate line of decoded text.  Select the next message to be transmitted (at the start of your next </w:t>
+      </w:r>
       <w:proofErr w:type="spellStart"/>
       <w:proofErr w:type="gramStart"/>
       <w:r>
-        <w:rPr>
-          <w:b/>
-        </w:rPr>
-        <w:t>Std</w:t>
+        <w:t>Tx</w:t>
       </w:r>
       <w:proofErr w:type="spellEnd"/>
       <w:proofErr w:type="gramEnd"/>
       <w:r>
-        <w:rPr>
-          <w:b/>
-        </w:rPr>
-        <w:t xml:space="preserve"> </w:t>
-      </w:r>
-      <w:proofErr w:type="spellStart"/>
-      <w:r>
-        <w:rPr>
-          <w:b/>
-        </w:rPr>
-        <w:t>Msgs</w:t>
-      </w:r>
-      <w:proofErr w:type="spellEnd"/>
-      <w:r>
-        <w:t xml:space="preserve">, or when you double-click on an appropriate line of decoded text.  Select the next message to be transmitted (at the start of your next </w:t>
+        <w:t xml:space="preserve"> sequence) by clicking on the circle under “Next”.  To change to a specified </w:t>
       </w:r>
       <w:proofErr w:type="spellStart"/>
       <w:proofErr w:type="gramStart"/>
@@ -6385,7 +6495,13 @@
       <w:proofErr w:type="spellEnd"/>
       <w:proofErr w:type="gramEnd"/>
       <w:r>
-        <w:t xml:space="preserve"> sequence) by clicking on the circle under “Next”.  To change to a specified </w:t>
+        <w:t xml:space="preserve"> message immediately, perhaps after a transmission has already started, click on</w:t>
+      </w:r>
+      <w:r>
+        <w:t xml:space="preserve"> a rectangular</w:t>
+      </w:r>
+      <w:r>
+        <w:t xml:space="preserve"> button under the “Now” label.  Changing </w:t>
       </w:r>
       <w:proofErr w:type="spellStart"/>
       <w:proofErr w:type="gramStart"/>
@@ -6395,34 +6511,21 @@
       <w:proofErr w:type="spellEnd"/>
       <w:proofErr w:type="gramEnd"/>
       <w:r>
-        <w:t xml:space="preserve"> message immediately, perhaps after a transmission has already started, click on the desired button under the “Now” label.  </w:t>
-      </w:r>
-      <w:r>
-        <w:t>(</w:t>
-      </w:r>
-      <w:r>
-        <w:t xml:space="preserve">Changing </w:t>
+        <w:t xml:space="preserve"> messages after a transmission has started necessarily </w:t>
+      </w:r>
+      <w:r>
+        <w:t xml:space="preserve">reduces the probability of a correct decode by your QSO partner, but if you do it in the first 10 s or so of a </w:t>
       </w:r>
       <w:proofErr w:type="spellStart"/>
-      <w:proofErr w:type="gramStart"/>
       <w:r>
         <w:t>Tx</w:t>
       </w:r>
       <w:proofErr w:type="spellEnd"/>
-      <w:proofErr w:type="gramEnd"/>
-      <w:r>
-        <w:t xml:space="preserve"> messages after a transmission has started necessarily </w:t>
-      </w:r>
-      <w:r>
-        <w:t xml:space="preserve">reduces the probability of a correct decode by your QSO partner, but if you do it in the first 10 s or so of a </w:t>
-      </w:r>
-      <w:proofErr w:type="spellStart"/>
-      <w:r>
-        <w:t>Tx</w:t>
-      </w:r>
-      <w:proofErr w:type="spellEnd"/>
-      <w:r>
-        <w:t xml:space="preserve"> period, it will probably succeed.)</w:t>
+      <w:r>
+        <w:t xml:space="preserve"> pe</w:t>
+      </w:r>
+      <w:r>
+        <w:t>riod, it will probably succeed.</w:t>
       </w:r>
     </w:p>
     <w:p>
@@ -6477,10 +6580,10 @@
                     <pic:cNvPicPr/>
                   </pic:nvPicPr>
                   <pic:blipFill>
-                    <a:blip r:embed="rId22" cstate="print">
+                    <a:blip r:embed="rId21" cstate="print">
                       <a:extLst>
                         <a:ext uri="{28A0092B-C50C-407E-A947-70E740481C1C}">
-                          <a14:useLocalDpi xmlns:a14="http://schemas.microsoft.com/office/drawing/2010/main" val="0"/>
+                          <a14:useLocalDpi xmlns:a14="http://schemas.microsoft.com/office/drawing/2010/main" xmlns:wps="http://schemas.microsoft.com/office/word/2010/wordprocessingShape" xmlns:wpi="http://schemas.microsoft.com/office/word/2010/wordprocessingInk" xmlns:wpg="http://schemas.microsoft.com/office/word/2010/wordprocessingGroup" xmlns:w14="http://schemas.microsoft.com/office/word/2010/wordml" xmlns:w="http://schemas.openxmlformats.org/wordprocessingml/2006/main" xmlns:w10="urn:schemas-microsoft-com:office:word" xmlns:wp14="http://schemas.microsoft.com/office/word/2010/wordprocessingDrawing" xmlns:v="urn:schemas-microsoft-com:vml" xmlns:o="urn:schemas-microsoft-com:office:office" xmlns:mc="http://schemas.openxmlformats.org/markup-compatibility/2006" xmlns:wpc="http://schemas.microsoft.com/office/word/2010/wordprocessingCanvas" xmlns="" val="0"/>
                         </a:ext>
                       </a:extLst>
                     </a:blip>
@@ -6506,6 +6609,11 @@
     </w:p>
     <w:p>
       <w:r>
+        <w:t>You can select any of these pre-stored messages with the left mouse button.</w:t>
+      </w:r>
+    </w:p>
+    <w:p>
+      <w:r>
         <w:rPr>
           <w:noProof/>
         </w:rPr>
@@ -6538,10 +6646,10 @@
                     </pic:cNvPicPr>
                   </pic:nvPicPr>
                   <pic:blipFill>
-                    <a:blip r:embed="rId23" cstate="print">
+                    <a:blip r:embed="rId22" cstate="print">
                       <a:extLst>
                         <a:ext uri="{28A0092B-C50C-407E-A947-70E740481C1C}">
-                          <a14:useLocalDpi xmlns:a14="http://schemas.microsoft.com/office/drawing/2010/main" val="0"/>
+                          <a14:useLocalDpi xmlns:a14="http://schemas.microsoft.com/office/drawing/2010/main" xmlns:wps="http://schemas.microsoft.com/office/word/2010/wordprocessingShape" xmlns:wpi="http://schemas.microsoft.com/office/word/2010/wordprocessingInk" xmlns:wpg="http://schemas.microsoft.com/office/word/2010/wordprocessingGroup" xmlns:w14="http://schemas.microsoft.com/office/word/2010/wordml" xmlns:w="http://schemas.openxmlformats.org/wordprocessingml/2006/main" xmlns:w10="urn:schemas-microsoft-com:office:word" xmlns:wp14="http://schemas.microsoft.com/office/word/2010/wordprocessingDrawing" xmlns:v="urn:schemas-microsoft-com:vml" xmlns:o="urn:schemas-microsoft-com:office:office" xmlns:mc="http://schemas.openxmlformats.org/markup-compatibility/2006" xmlns:wpc="http://schemas.microsoft.com/office/word/2010/wordprocessingCanvas" xmlns="" val="0"/>
                         </a:ext>
                       </a:extLst>
                     </a:blip>
@@ -6584,7 +6692,13 @@
         <w:t xml:space="preserve"> (if you are calling CQ) or the right column (if you are answering a CQ)</w:t>
       </w:r>
       <w:r>
-        <w:t xml:space="preserve">.  Clicking any one of the buttons puts the appropriate message in the </w:t>
+        <w:t>.  Clicking a</w:t>
+      </w:r>
+      <w:r>
+        <w:t xml:space="preserve"> button</w:t>
+      </w:r>
+      <w:r>
+        <w:t xml:space="preserve"> puts the appropriate message in the </w:t>
       </w:r>
       <w:r>
         <w:rPr>
@@ -6601,7 +6715,27 @@
       </w:r>
       <w:proofErr w:type="spellEnd"/>
       <w:r>
-        <w:t xml:space="preserve"> box.  You can put anything you like (up to 13 characters) in the </w:t>
+        <w:t xml:space="preserve"> box. </w:t>
+      </w:r>
+      <w:r>
+        <w:t xml:space="preserve"> If you are already </w:t>
+      </w:r>
+      <w:r>
+        <w:lastRenderedPageBreak/>
+        <w:t xml:space="preserve">transmitting, it changes the </w:t>
+      </w:r>
+      <w:proofErr w:type="spellStart"/>
+      <w:proofErr w:type="gramStart"/>
+      <w:r>
+        <w:t>Tx</w:t>
+      </w:r>
+      <w:proofErr w:type="spellEnd"/>
+      <w:proofErr w:type="gramEnd"/>
+      <w:r>
+        <w:t xml:space="preserve"> message immediately.  (The actual message being transmitted always appears in the first box on the status bar, at the bottom left of the main screen.) </w:t>
+      </w:r>
+      <w:r>
+        <w:t xml:space="preserve"> You can put anything you like (up to 13 characters) in the </w:t>
       </w:r>
       <w:r>
         <w:rPr>
@@ -6618,7 +6752,22 @@
       </w:r>
       <w:proofErr w:type="spellEnd"/>
       <w:r>
-        <w:t xml:space="preserve"> box, and right-clicking on this box pops up your pre</w:t>
+        <w:t xml:space="preserve"> box.</w:t>
+      </w:r>
+      <w:r>
+        <w:t xml:space="preserve"> </w:t>
+      </w:r>
+      <w:r>
+        <w:t>R</w:t>
+      </w:r>
+      <w:r>
+        <w:t xml:space="preserve">ight-clicking on this </w:t>
+      </w:r>
+      <w:r>
+        <w:t xml:space="preserve">entry field </w:t>
+      </w:r>
+      <w:r>
+        <w:t>pops up your pre</w:t>
       </w:r>
       <w:r>
         <w:t xml:space="preserve">viously </w:t>
@@ -6641,7 +6790,6 @@
       </w:pPr>
       <w:bookmarkStart w:id="6" w:name="_Toc355357440"/>
       <w:r>
-        <w:lastRenderedPageBreak/>
         <w:t>Menus</w:t>
       </w:r>
       <w:bookmarkEnd w:id="6"/>
@@ -6701,8 +6849,8 @@
         </w:rPr>
         <w:drawing>
           <wp:inline distT="0" distB="0" distL="0" distR="0">
-            <wp:extent cx="2953162" cy="1886213"/>
-            <wp:effectExtent l="0" t="0" r="0" b="0"/>
+            <wp:extent cx="2657846" cy="1697592"/>
+            <wp:effectExtent l="19050" t="0" r="9154" b="0"/>
             <wp:docPr id="5" name="Picture 5"/>
             <wp:cNvGraphicFramePr>
               <a:graphicFrameLocks xmlns:a="http://schemas.openxmlformats.org/drawingml/2006/main" noChangeAspect="1"/>
@@ -6715,10 +6863,10 @@
                     <pic:cNvPicPr/>
                   </pic:nvPicPr>
                   <pic:blipFill>
-                    <a:blip r:embed="rId24" cstate="print">
+                    <a:blip r:embed="rId23" cstate="print">
                       <a:extLst>
                         <a:ext uri="{28A0092B-C50C-407E-A947-70E740481C1C}">
-                          <a14:useLocalDpi xmlns:a14="http://schemas.microsoft.com/office/drawing/2010/main" val="0"/>
+                          <a14:useLocalDpi xmlns:a14="http://schemas.microsoft.com/office/drawing/2010/main" xmlns:wps="http://schemas.microsoft.com/office/word/2010/wordprocessingShape" xmlns:wpi="http://schemas.microsoft.com/office/word/2010/wordprocessingInk" xmlns:wpg="http://schemas.microsoft.com/office/word/2010/wordprocessingGroup" xmlns:w14="http://schemas.microsoft.com/office/word/2010/wordml" xmlns:w="http://schemas.openxmlformats.org/wordprocessingml/2006/main" xmlns:w10="urn:schemas-microsoft-com:office:word" xmlns:wp14="http://schemas.microsoft.com/office/word/2010/wordprocessingDrawing" xmlns:v="urn:schemas-microsoft-com:vml" xmlns:o="urn:schemas-microsoft-com:office:office" xmlns:mc="http://schemas.openxmlformats.org/markup-compatibility/2006" xmlns:wpc="http://schemas.microsoft.com/office/word/2010/wordprocessingCanvas" xmlns="" val="0"/>
                         </a:ext>
                       </a:extLst>
                     </a:blip>
@@ -6729,7 +6877,7 @@
                   <pic:spPr>
                     <a:xfrm>
                       <a:off x="0" y="0"/>
-                      <a:ext cx="2953162" cy="1886213"/>
+                      <a:ext cx="2657846" cy="1697592"/>
                     </a:xfrm>
                     <a:prstGeom prst="rect">
                       <a:avLst/>
@@ -6771,8 +6919,8 @@
         </w:rPr>
         <w:drawing>
           <wp:inline distT="0" distB="0" distL="0" distR="0">
-            <wp:extent cx="2395465" cy="3552825"/>
-            <wp:effectExtent l="0" t="0" r="5080" b="0"/>
+            <wp:extent cx="2238306" cy="3319736"/>
+            <wp:effectExtent l="19050" t="0" r="0" b="0"/>
             <wp:docPr id="6" name="Picture 6"/>
             <wp:cNvGraphicFramePr>
               <a:graphicFrameLocks xmlns:a="http://schemas.openxmlformats.org/drawingml/2006/main" noChangeAspect="1"/>
@@ -6785,10 +6933,10 @@
                     <pic:cNvPicPr/>
                   </pic:nvPicPr>
                   <pic:blipFill>
-                    <a:blip r:embed="rId25" cstate="print">
+                    <a:blip r:embed="rId24" cstate="print">
                       <a:extLst>
                         <a:ext uri="{28A0092B-C50C-407E-A947-70E740481C1C}">
-                          <a14:useLocalDpi xmlns:a14="http://schemas.microsoft.com/office/drawing/2010/main" val="0"/>
+                          <a14:useLocalDpi xmlns:a14="http://schemas.microsoft.com/office/drawing/2010/main" xmlns:wps="http://schemas.microsoft.com/office/word/2010/wordprocessingShape" xmlns:wpi="http://schemas.microsoft.com/office/word/2010/wordprocessingInk" xmlns:wpg="http://schemas.microsoft.com/office/word/2010/wordprocessingGroup" xmlns:w14="http://schemas.microsoft.com/office/word/2010/wordml" xmlns:w="http://schemas.openxmlformats.org/wordprocessingml/2006/main" xmlns:w10="urn:schemas-microsoft-com:office:word" xmlns:wp14="http://schemas.microsoft.com/office/word/2010/wordprocessingDrawing" xmlns:v="urn:schemas-microsoft-com:vml" xmlns:o="urn:schemas-microsoft-com:office:office" xmlns:mc="http://schemas.openxmlformats.org/markup-compatibility/2006" xmlns:wpc="http://schemas.microsoft.com/office/word/2010/wordprocessingCanvas" xmlns="" val="0"/>
                         </a:ext>
                       </a:extLst>
                     </a:blip>
@@ -6799,7 +6947,7 @@
                   <pic:spPr>
                     <a:xfrm>
                       <a:off x="0" y="0"/>
-                      <a:ext cx="2395800" cy="3553321"/>
+                      <a:ext cx="2238306" cy="3319736"/>
                     </a:xfrm>
                     <a:prstGeom prst="rect">
                       <a:avLst/>
@@ -6811,11 +6959,6 @@
           </wp:inline>
         </w:drawing>
       </w:r>
-    </w:p>
-    <w:p>
-      <w:pPr>
-        <w:ind w:left="720"/>
-      </w:pPr>
     </w:p>
     <w:p>
       <w:pPr>
@@ -6861,10 +7004,10 @@
                     <pic:cNvPicPr/>
                   </pic:nvPicPr>
                   <pic:blipFill>
-                    <a:blip r:embed="rId26" cstate="print">
+                    <a:blip r:embed="rId25" cstate="print">
                       <a:extLst>
                         <a:ext uri="{28A0092B-C50C-407E-A947-70E740481C1C}">
-                          <a14:useLocalDpi xmlns:a14="http://schemas.microsoft.com/office/drawing/2010/main" val="0"/>
+                          <a14:useLocalDpi xmlns:a14="http://schemas.microsoft.com/office/drawing/2010/main" xmlns:wps="http://schemas.microsoft.com/office/word/2010/wordprocessingShape" xmlns:wpi="http://schemas.microsoft.com/office/word/2010/wordprocessingInk" xmlns:wpg="http://schemas.microsoft.com/office/word/2010/wordprocessingGroup" xmlns:w14="http://schemas.microsoft.com/office/word/2010/wordml" xmlns:w="http://schemas.openxmlformats.org/wordprocessingml/2006/main" xmlns:w10="urn:schemas-microsoft-com:office:word" xmlns:wp14="http://schemas.microsoft.com/office/word/2010/wordprocessingDrawing" xmlns:v="urn:schemas-microsoft-com:vml" xmlns:o="urn:schemas-microsoft-com:office:office" xmlns:mc="http://schemas.openxmlformats.org/markup-compatibility/2006" xmlns:wpc="http://schemas.microsoft.com/office/word/2010/wordprocessingCanvas" xmlns="" val="0"/>
                         </a:ext>
                       </a:extLst>
                     </a:blip>
@@ -6931,10 +7074,10 @@
                     <pic:cNvPicPr/>
                   </pic:nvPicPr>
                   <pic:blipFill>
-                    <a:blip r:embed="rId27" cstate="print">
+                    <a:blip r:embed="rId26" cstate="print">
                       <a:extLst>
                         <a:ext uri="{28A0092B-C50C-407E-A947-70E740481C1C}">
-                          <a14:useLocalDpi xmlns:a14="http://schemas.microsoft.com/office/drawing/2010/main" val="0"/>
+                          <a14:useLocalDpi xmlns:a14="http://schemas.microsoft.com/office/drawing/2010/main" xmlns:wps="http://schemas.microsoft.com/office/word/2010/wordprocessingShape" xmlns:wpi="http://schemas.microsoft.com/office/word/2010/wordprocessingInk" xmlns:wpg="http://schemas.microsoft.com/office/word/2010/wordprocessingGroup" xmlns:w14="http://schemas.microsoft.com/office/word/2010/wordml" xmlns:w="http://schemas.openxmlformats.org/wordprocessingml/2006/main" xmlns:w10="urn:schemas-microsoft-com:office:word" xmlns:wp14="http://schemas.microsoft.com/office/word/2010/wordprocessingDrawing" xmlns:v="urn:schemas-microsoft-com:vml" xmlns:o="urn:schemas-microsoft-com:office:office" xmlns:mc="http://schemas.openxmlformats.org/markup-compatibility/2006" xmlns:wpc="http://schemas.microsoft.com/office/word/2010/wordprocessingCanvas" xmlns="" val="0"/>
                         </a:ext>
                       </a:extLst>
                     </a:blip>
@@ -7001,10 +7144,10 @@
                     <pic:cNvPicPr/>
                   </pic:nvPicPr>
                   <pic:blipFill>
-                    <a:blip r:embed="rId28" cstate="print">
+                    <a:blip r:embed="rId27" cstate="print">
                       <a:extLst>
                         <a:ext uri="{28A0092B-C50C-407E-A947-70E740481C1C}">
-                          <a14:useLocalDpi xmlns:a14="http://schemas.microsoft.com/office/drawing/2010/main" val="0"/>
+                          <a14:useLocalDpi xmlns:a14="http://schemas.microsoft.com/office/drawing/2010/main" xmlns:wps="http://schemas.microsoft.com/office/word/2010/wordprocessingShape" xmlns:wpi="http://schemas.microsoft.com/office/word/2010/wordprocessingInk" xmlns:wpg="http://schemas.microsoft.com/office/word/2010/wordprocessingGroup" xmlns:w14="http://schemas.microsoft.com/office/word/2010/wordml" xmlns:w="http://schemas.openxmlformats.org/wordprocessingml/2006/main" xmlns:w10="urn:schemas-microsoft-com:office:word" xmlns:wp14="http://schemas.microsoft.com/office/word/2010/wordprocessingDrawing" xmlns:v="urn:schemas-microsoft-com:vml" xmlns:o="urn:schemas-microsoft-com:office:office" xmlns:mc="http://schemas.openxmlformats.org/markup-compatibility/2006" xmlns:wpc="http://schemas.microsoft.com/office/word/2010/wordprocessingCanvas" xmlns="" val="0"/>
                         </a:ext>
                       </a:extLst>
                     </a:blip>
@@ -7071,10 +7214,10 @@
                     <pic:cNvPicPr/>
                   </pic:nvPicPr>
                   <pic:blipFill>
-                    <a:blip r:embed="rId29" cstate="print">
+                    <a:blip r:embed="rId28" cstate="print">
                       <a:extLst>
                         <a:ext uri="{28A0092B-C50C-407E-A947-70E740481C1C}">
-                          <a14:useLocalDpi xmlns:a14="http://schemas.microsoft.com/office/drawing/2010/main" val="0"/>
+                          <a14:useLocalDpi xmlns:a14="http://schemas.microsoft.com/office/drawing/2010/main" xmlns:wps="http://schemas.microsoft.com/office/word/2010/wordprocessingShape" xmlns:wpi="http://schemas.microsoft.com/office/word/2010/wordprocessingInk" xmlns:wpg="http://schemas.microsoft.com/office/word/2010/wordprocessingGroup" xmlns:w14="http://schemas.microsoft.com/office/word/2010/wordml" xmlns:w="http://schemas.openxmlformats.org/wordprocessingml/2006/main" xmlns:w10="urn:schemas-microsoft-com:office:word" xmlns:wp14="http://schemas.microsoft.com/office/word/2010/wordprocessingDrawing" xmlns:v="urn:schemas-microsoft-com:vml" xmlns:o="urn:schemas-microsoft-com:office:office" xmlns:mc="http://schemas.openxmlformats.org/markup-compatibility/2006" xmlns:wpc="http://schemas.microsoft.com/office/word/2010/wordprocessingCanvas" xmlns="" val="0"/>
                         </a:ext>
                       </a:extLst>
                     </a:blip>
@@ -7140,7 +7283,7 @@
           <w:noProof/>
         </w:rPr>
         <w:drawing>
-          <wp:inline distT="0" distB="0" distL="0" distR="0" wp14:anchorId="5245AFD1" wp14:editId="5676C9B4">
+          <wp:inline distT="0" distB="0" distL="0" distR="0">
             <wp:extent cx="2457450" cy="1095375"/>
             <wp:effectExtent l="0" t="0" r="0" b="0"/>
             <wp:docPr id="15" name="Picture 15"/>
@@ -7157,10 +7300,10 @@
                     </pic:cNvPicPr>
                   </pic:nvPicPr>
                   <pic:blipFill>
-                    <a:blip r:embed="rId30">
+                    <a:blip r:embed="rId29" cstate="print">
                       <a:extLst>
                         <a:ext uri="{28A0092B-C50C-407E-A947-70E740481C1C}">
-                          <a14:useLocalDpi xmlns:a14="http://schemas.microsoft.com/office/drawing/2010/main" val="0"/>
+                          <a14:useLocalDpi xmlns:a14="http://schemas.microsoft.com/office/drawing/2010/main" xmlns:wps="http://schemas.microsoft.com/office/word/2010/wordprocessingShape" xmlns:wpi="http://schemas.microsoft.com/office/word/2010/wordprocessingInk" xmlns:wpg="http://schemas.microsoft.com/office/word/2010/wordprocessingGroup" xmlns:w14="http://schemas.microsoft.com/office/word/2010/wordml" xmlns:w="http://schemas.openxmlformats.org/wordprocessingml/2006/main" xmlns:w10="urn:schemas-microsoft-com:office:word" xmlns:wp14="http://schemas.microsoft.com/office/word/2010/wordprocessingDrawing" xmlns:v="urn:schemas-microsoft-com:vml" xmlns:o="urn:schemas-microsoft-com:office:office" xmlns:mc="http://schemas.openxmlformats.org/markup-compatibility/2006" xmlns:wpc="http://schemas.microsoft.com/office/word/2010/wordprocessingCanvas" xmlns="" val="0"/>
                         </a:ext>
                       </a:extLst>
                     </a:blip>
@@ -7650,7 +7793,15 @@
       </w:r>
       <w:r>
         <w:tab/>
-        <w:t>Lookup callsign in database, generate standard messages</w:t>
+        <w:t xml:space="preserve">Lookup </w:t>
+      </w:r>
+      <w:proofErr w:type="spellStart"/>
+      <w:r>
+        <w:t>callsign</w:t>
+      </w:r>
+      <w:proofErr w:type="spellEnd"/>
+      <w:r>
+        <w:t xml:space="preserve"> in database, generate standard messages</w:t>
       </w:r>
     </w:p>
     <w:p>
@@ -7809,7 +7960,7 @@
       <w:tblPr>
         <w:tblStyle w:val="TableGrid"/>
         <w:tblW w:w="0" w:type="auto"/>
-        <w:tblLook w:val="04A0" w:firstRow="1" w:lastRow="0" w:firstColumn="1" w:lastColumn="0" w:noHBand="0" w:noVBand="1"/>
+        <w:tblLook w:val="04A0"/>
       </w:tblPr>
       <w:tblGrid>
         <w:gridCol w:w="2448"/>
@@ -7963,7 +8114,15 @@
           </w:tcPr>
           <w:p>
             <w:r>
-              <w:t xml:space="preserve">Double-click to copy second callsign to </w:t>
+              <w:t xml:space="preserve">Double-click to copy second </w:t>
+            </w:r>
+            <w:proofErr w:type="spellStart"/>
+            <w:r>
+              <w:t>callsign</w:t>
+            </w:r>
+            <w:proofErr w:type="spellEnd"/>
+            <w:r>
+              <w:t xml:space="preserve"> to </w:t>
             </w:r>
             <w:proofErr w:type="spellStart"/>
             <w:r>
@@ -8209,16 +8368,31 @@
         <w:t xml:space="preserve">encodes a message and computes the sequence of tones to be sent.  </w:t>
       </w:r>
       <w:r>
-        <w:t xml:space="preserve">As described in Appendix B, a JT9 sequence consists of 85 tone intervals or “symbols,” each at one of 9 pre-defined frequencies.  Tones are spaced by the reciprocal of tone duration, so even for JT9-1, the fastest JT9 submode, the </w:t>
-      </w:r>
-      <w:r>
-        <w:t xml:space="preserve">spacing is only 1.736 Hz, </w:t>
+        <w:t>As described in Appendix B, a JT9 sequence consists of 85 tone intervals or “symbols,” each at one of 9 pre-defined freq</w:t>
+      </w:r>
+      <w:r>
+        <w:t>uencies.  Tones are separat</w:t>
+      </w:r>
+      <w:r>
+        <w:t xml:space="preserve">ed </w:t>
+      </w:r>
+      <w:r>
+        <w:t xml:space="preserve">in frequency </w:t>
+      </w:r>
+      <w:r>
+        <w:t xml:space="preserve">by the reciprocal of tone duration, so even for JT9-1, the fastest JT9 submode, the </w:t>
+      </w:r>
+      <w:r>
+        <w:t xml:space="preserve">spacing is only 1.736 Hz — </w:t>
       </w:r>
       <w:r>
         <w:t xml:space="preserve">a difference scarcely perceptible to the human ear.  </w:t>
       </w:r>
       <w:r>
-        <w:t xml:space="preserve">So a JT9 signal sounds almost like an </w:t>
+        <w:t>A</w:t>
+      </w:r>
+      <w:r>
+        <w:t xml:space="preserve"> JT9 signal sounds almost like an </w:t>
       </w:r>
       <w:proofErr w:type="spellStart"/>
       <w:r>
@@ -8351,7 +8525,13 @@
         <w:t xml:space="preserve">are </w:t>
       </w:r>
       <w:r>
-        <w:t xml:space="preserve">always at </w:t>
+        <w:t xml:space="preserve">always </w:t>
+      </w:r>
+      <w:r>
+        <w:t xml:space="preserve">transmitted </w:t>
+      </w:r>
+      <w:r>
+        <w:t xml:space="preserve">at </w:t>
       </w:r>
       <w:r>
         <w:t>the lowest (“tone 0”) frequency.</w:t>
@@ -8360,7 +8540,24 @@
         <w:t xml:space="preserve"> </w:t>
       </w:r>
       <w:r>
-        <w:t xml:space="preserve">Their pseudo-random pattern is </w:t>
+        <w:t xml:space="preserve">Their </w:t>
+      </w:r>
+      <w:r>
+        <w:t xml:space="preserve">frequency and their </w:t>
+      </w:r>
+      <w:r>
+        <w:t xml:space="preserve">pseudo-random </w:t>
+      </w:r>
+      <w:r>
+        <w:t xml:space="preserve">spacing in time </w:t>
+      </w:r>
+      <w:proofErr w:type="gramStart"/>
+      <w:r>
+        <w:t>is</w:t>
+      </w:r>
+      <w:proofErr w:type="gramEnd"/>
+      <w:r>
+        <w:t xml:space="preserve"> </w:t>
       </w:r>
       <w:r>
         <w:t xml:space="preserve">used </w:t>
@@ -8375,7 +8572,11 @@
         <w:t xml:space="preserve"> between transmitter and receiver</w:t>
       </w:r>
       <w:r>
-        <w:t xml:space="preserve">.  The remaining 69 intervals use tones 1 through 8, </w:t>
+        <w:t xml:space="preserve">.  The </w:t>
+      </w:r>
+      <w:r>
+        <w:lastRenderedPageBreak/>
+        <w:t xml:space="preserve">remaining 69 intervals use tones 1 through 8, </w:t>
       </w:r>
       <w:r>
         <w:t xml:space="preserve">and they </w:t>
@@ -8393,11 +8594,7 @@
         <w:t xml:space="preserve">69 × 3 </w:t>
       </w:r>
       <w:r>
-        <w:t xml:space="preserve">= 207 information-carrying bits on their way into the </w:t>
-      </w:r>
-      <w:r>
-        <w:lastRenderedPageBreak/>
-        <w:t xml:space="preserve">ether.  </w:t>
+        <w:t xml:space="preserve">= 207 information-carrying bits on their way into the ether.  </w:t>
       </w:r>
       <w:r>
         <w:rPr>
@@ -8407,6 +8604,9 @@
       </w:r>
       <w:r>
         <w:t xml:space="preserve"> computes the </w:t>
+      </w:r>
+      <w:r>
+        <w:t xml:space="preserve">actual </w:t>
       </w:r>
       <w:proofErr w:type="spellStart"/>
       <w:proofErr w:type="gramStart"/>
@@ -8419,7 +8619,25 @@
         <w:t xml:space="preserve"> </w:t>
       </w:r>
       <w:r>
-        <w:t>audio waveform on-the-fly, using 16-bit integer samples and a 48000 Hz sample rate.  These samples are converted to an audio waveform in the sound card or equivalent USB interface.</w:t>
+        <w:t>audio waveform on-the-fly, using 16-bit integer samples and a 48000 Hz sample rate</w:t>
+      </w:r>
+      <w:r>
+        <w:t>, maintaining phase continuity across symbol boundaries.  The</w:t>
+      </w:r>
+      <w:r>
+        <w:t xml:space="preserve"> </w:t>
+      </w:r>
+      <w:r>
+        <w:t xml:space="preserve">digital </w:t>
+      </w:r>
+      <w:r>
+        <w:t xml:space="preserve">samples are converted to an </w:t>
+      </w:r>
+      <w:r>
+        <w:t xml:space="preserve">analog </w:t>
+      </w:r>
+      <w:r>
+        <w:t>waveform in the sound card or equivalent USB interface.</w:t>
       </w:r>
     </w:p>
     <w:p>
@@ -8454,16 +8672,16 @@
         <w:t xml:space="preserve">The real input signal is filtered and converted to a complex (“analytic”) signal sampled at 1500 Hz.  </w:t>
       </w:r>
       <w:r>
-        <w:t>S</w:t>
+        <w:t>Overlapping windowed s</w:t>
       </w:r>
       <w:r>
         <w:t>pectra are computed for display</w:t>
       </w:r>
       <w:r>
-        <w:t xml:space="preserve"> and saved at intervals of half the symbol length.  These </w:t>
-      </w:r>
-      <w:r>
-        <w:t xml:space="preserve">spectra </w:t>
+        <w:t xml:space="preserve"> and saved at intervals of</w:t>
+      </w:r>
+      <w:r>
+        <w:t xml:space="preserve"> half the symbol length.  They </w:t>
       </w:r>
       <w:r>
         <w:t xml:space="preserve">are used to produce the red </w:t>
@@ -8481,7 +8699,13 @@
         <w:t xml:space="preserve"> normally displayed below the waterfall in the Wide Graph window.  As shown in the screenshot on page</w:t>
       </w:r>
       <w:r>
-        <w:t xml:space="preserve"> 6, a JT9-1 signal appears as an almost </w:t>
+        <w:t xml:space="preserve"> 6, a JT9-1 signal appears </w:t>
+      </w:r>
+      <w:r>
+        <w:t xml:space="preserve">in the red curve </w:t>
+      </w:r>
+      <w:r>
+        <w:t xml:space="preserve">as an almost </w:t>
       </w:r>
       <w:r>
         <w:t xml:space="preserve">rectangular pulse </w:t>
@@ -8543,22 +8767,19 @@
         <w:t xml:space="preserve">its </w:t>
       </w:r>
       <w:r>
-        <w:t xml:space="preserve">loops </w:t>
+        <w:t xml:space="preserve">full procedure </w:t>
       </w:r>
       <w:r>
         <w:t xml:space="preserve">twice: first </w:t>
       </w:r>
       <w:r>
-        <w:t>in</w:t>
-      </w:r>
-      <w:r>
-        <w:t xml:space="preserve"> a narrow range around </w:t>
-      </w:r>
-      <w:r>
-        <w:t>the selected “QSO Frequency” (green marker on the waterfall scale)</w:t>
-      </w:r>
-      <w:r>
-        <w:t>,</w:t>
+        <w:t xml:space="preserve">covering </w:t>
+      </w:r>
+      <w:r>
+        <w:t xml:space="preserve">a narrow range around </w:t>
+      </w:r>
+      <w:r>
+        <w:t>the selected QSO Frequency,”</w:t>
       </w:r>
       <w:r>
         <w:t xml:space="preserve"> and then over the full range between the blue</w:t>
@@ -8616,7 +8837,7 @@
         <w:t xml:space="preserve"> are </w:t>
       </w:r>
       <w:r>
-        <w:t>presented here as pseudo-code blocks</w:t>
+        <w:t>presented here as blocks</w:t>
       </w:r>
       <w:r>
         <w:t xml:space="preserve"> </w:t>
@@ -8755,7 +8976,21 @@
           <w:rFonts w:ascii="Courier New" w:hAnsi="Courier New"/>
           <w:sz w:val="22"/>
         </w:rPr>
-        <w:t xml:space="preserve">    Filter and </w:t>
+        <w:t xml:space="preserve">    </w:t>
+      </w:r>
+      <w:r>
+        <w:rPr>
+          <w:rFonts w:ascii="Courier New" w:hAnsi="Courier New"/>
+          <w:sz w:val="22"/>
+        </w:rPr>
+        <w:t>Mix, f</w:t>
+      </w:r>
+      <w:r>
+        <w:rPr>
+          <w:rFonts w:ascii="Courier New" w:hAnsi="Courier New"/>
+          <w:sz w:val="22"/>
+        </w:rPr>
+        <w:t xml:space="preserve">ilter and </w:t>
       </w:r>
       <w:proofErr w:type="spellStart"/>
       <w:r>
@@ -8763,7 +8998,14 @@
           <w:rFonts w:ascii="Courier New" w:hAnsi="Courier New"/>
           <w:sz w:val="22"/>
         </w:rPr>
-        <w:t>downsample</w:t>
+        <w:t>d</w:t>
+      </w:r>
+      <w:r>
+        <w:rPr>
+          <w:rFonts w:ascii="Courier New" w:hAnsi="Courier New"/>
+          <w:sz w:val="22"/>
+        </w:rPr>
+        <w:t>ownsample</w:t>
       </w:r>
       <w:proofErr w:type="spellEnd"/>
       <w:r>
@@ -8771,7 +9013,14 @@
           <w:rFonts w:ascii="Courier New" w:hAnsi="Courier New"/>
           <w:sz w:val="22"/>
         </w:rPr>
-        <w:t xml:space="preserve"> to 16 complex samples per symbol</w:t>
+        <w:t xml:space="preserve"> to 16 complex samples/</w:t>
+      </w:r>
+      <w:r>
+        <w:rPr>
+          <w:rFonts w:ascii="Courier New" w:hAnsi="Courier New"/>
+          <w:sz w:val="22"/>
+        </w:rPr>
+        <w:t>symbol</w:t>
       </w:r>
     </w:p>
     <w:p>
@@ -9186,7 +9435,6 @@
           <w:b/>
           <w:sz w:val="22"/>
         </w:rPr>
-        <w:lastRenderedPageBreak/>
         <w:t>decode9:</w:t>
       </w:r>
       <w:r>
@@ -9194,7 +9442,21 @@
           <w:rFonts w:ascii="Courier New" w:hAnsi="Courier New"/>
           <w:sz w:val="22"/>
         </w:rPr>
-        <w:t xml:space="preserve">     Retrieve 72-bit user message using the sequential</w:t>
+        <w:t xml:space="preserve">     Retrieve </w:t>
+      </w:r>
+      <w:r>
+        <w:rPr>
+          <w:rFonts w:ascii="Courier New" w:hAnsi="Courier New"/>
+          <w:sz w:val="22"/>
+        </w:rPr>
+        <w:t xml:space="preserve">a </w:t>
+      </w:r>
+      <w:r>
+        <w:rPr>
+          <w:rFonts w:ascii="Courier New" w:hAnsi="Courier New"/>
+          <w:sz w:val="22"/>
+        </w:rPr>
+        <w:t>72-bit user message using the sequential</w:t>
       </w:r>
     </w:p>
     <w:p>
@@ -9234,7 +9496,23 @@
           <w:rFonts w:ascii="Courier New" w:hAnsi="Courier New"/>
           <w:sz w:val="22"/>
         </w:rPr>
-        <w:t>algorithm for convolutional codes</w:t>
+        <w:t xml:space="preserve">algorithm for </w:t>
+      </w:r>
+      <w:proofErr w:type="spellStart"/>
+      <w:r>
+        <w:rPr>
+          <w:rFonts w:ascii="Courier New" w:hAnsi="Courier New"/>
+          <w:sz w:val="22"/>
+        </w:rPr>
+        <w:t>convolutional</w:t>
+      </w:r>
+      <w:proofErr w:type="spellEnd"/>
+      <w:r>
+        <w:rPr>
+          <w:rFonts w:ascii="Courier New" w:hAnsi="Courier New"/>
+          <w:sz w:val="22"/>
+        </w:rPr>
+        <w:t xml:space="preserve"> codes</w:t>
       </w:r>
     </w:p>
     <w:p>
@@ -9365,58 +9643,79 @@
           <w:rFonts w:ascii="Arial" w:hAnsi="Arial" w:cs="Arial"/>
           <w:color w:val="000000"/>
         </w:rPr>
-        <w:t xml:space="preserve">It’s useful to know that when conditions necessary for successful decoding </w:t>
-      </w:r>
-      <w:proofErr w:type="gramStart"/>
+        <w:t xml:space="preserve">It’s useful to know that when conditions necessary for decoding are marginal, the sequential algorithm can have </w:t>
+      </w:r>
       <w:r>
         <w:rPr>
           <w:rFonts w:ascii="Arial" w:hAnsi="Arial" w:cs="Arial"/>
           <w:color w:val="000000"/>
         </w:rPr>
-        <w:t>are</w:t>
-      </w:r>
-      <w:proofErr w:type="gramEnd"/>
+        <w:t xml:space="preserve">exponentially long </w:t>
+      </w:r>
       <w:r>
         <w:rPr>
           <w:rFonts w:ascii="Arial" w:hAnsi="Arial" w:cs="Arial"/>
           <w:color w:val="000000"/>
         </w:rPr>
-        <w:t xml:space="preserve"> marginal, the sequential algorithm can have </w:t>
-      </w:r>
+        <w:t xml:space="preserve">times to completion.  If the first step in the above sequence finds many seemingly worthy candidate signals, and if many of them turn out to be </w:t>
+      </w:r>
+      <w:proofErr w:type="spellStart"/>
       <w:r>
         <w:rPr>
           <w:rFonts w:ascii="Arial" w:hAnsi="Arial" w:cs="Arial"/>
           <w:color w:val="000000"/>
         </w:rPr>
-        <w:t xml:space="preserve">exponentially long </w:t>
+        <w:t>un</w:t>
       </w:r>
       <w:r>
         <w:rPr>
           <w:rFonts w:ascii="Arial" w:hAnsi="Arial" w:cs="Arial"/>
           <w:color w:val="000000"/>
         </w:rPr>
-        <w:t xml:space="preserve">times to completion.  If the first step in the above sequence finds many seemingly worthy candidate signals, and if many of them turn out to be </w:t>
-      </w:r>
+        <w:t>decodable</w:t>
+      </w:r>
+      <w:proofErr w:type="spellEnd"/>
       <w:r>
         <w:rPr>
           <w:rFonts w:ascii="Arial" w:hAnsi="Arial" w:cs="Arial"/>
           <w:color w:val="000000"/>
         </w:rPr>
-        <w:t>un</w:t>
+        <w:t xml:space="preserve">, the </w:t>
       </w:r>
       <w:r>
         <w:rPr>
           <w:rFonts w:ascii="Arial" w:hAnsi="Arial" w:cs="Arial"/>
           <w:color w:val="000000"/>
         </w:rPr>
-        <w:t xml:space="preserve">decodable, the </w:t>
+        <w:t xml:space="preserve">decoding </w:t>
       </w:r>
       <w:r>
         <w:rPr>
           <w:rFonts w:ascii="Arial" w:hAnsi="Arial" w:cs="Arial"/>
           <w:color w:val="000000"/>
         </w:rPr>
-        <w:t xml:space="preserve">decoding process can take a long time.  </w:t>
+        <w:t xml:space="preserve">loop </w:t>
+      </w:r>
+      <w:r>
+        <w:rPr>
+          <w:rFonts w:ascii="Arial" w:hAnsi="Arial" w:cs="Arial"/>
+          <w:color w:val="000000"/>
+        </w:rPr>
+        <w:t xml:space="preserve">can take a </w:t>
+      </w:r>
+      <w:r>
+        <w:rPr>
+          <w:rFonts w:ascii="Arial" w:hAnsi="Arial" w:cs="Arial"/>
+          <w:color w:val="000000"/>
+        </w:rPr>
+        <w:t xml:space="preserve">very </w:t>
+      </w:r>
+      <w:r>
+        <w:rPr>
+          <w:rFonts w:ascii="Arial" w:hAnsi="Arial" w:cs="Arial"/>
+          <w:color w:val="000000"/>
+        </w:rPr>
+        <w:t xml:space="preserve">long time.  </w:t>
       </w:r>
       <w:r>
         <w:rPr>
@@ -9470,7 +9769,14 @@
           <w:rFonts w:ascii="Arial" w:hAnsi="Arial" w:cs="Arial"/>
           <w:color w:val="000000"/>
         </w:rPr>
-        <w:t xml:space="preserve"> to “time out” and report failure if it is taki</w:t>
+        <w:t xml:space="preserve"> to time out</w:t>
+      </w:r>
+      <w:r>
+        <w:rPr>
+          <w:rFonts w:ascii="Arial" w:hAnsi="Arial" w:cs="Arial"/>
+          <w:color w:val="000000"/>
+        </w:rPr>
+        <w:t xml:space="preserve"> and report failure if it is taki</w:t>
       </w:r>
       <w:r>
         <w:rPr>
@@ -9736,7 +10042,7 @@
         </w:rPr>
         <w:t xml:space="preserve">licensed under the </w:t>
       </w:r>
-      <w:hyperlink r:id="rId31" w:history="1">
+      <w:hyperlink r:id="rId30" w:history="1">
         <w:r>
           <w:rPr>
             <w:rStyle w:val="Hyperlink"/>
@@ -10197,6 +10503,7 @@
           <w:rFonts w:ascii="Courier New" w:hAnsi="Courier New"/>
           <w:sz w:val="22"/>
         </w:rPr>
+        <w:lastRenderedPageBreak/>
         <w:t>hamlib-tentec.dll</w:t>
       </w:r>
       <w:proofErr w:type="gramEnd"/>
@@ -10216,7 +10523,6 @@
           <w:rFonts w:ascii="Courier New" w:hAnsi="Courier New"/>
           <w:sz w:val="22"/>
         </w:rPr>
-        <w:lastRenderedPageBreak/>
         <w:t>hamlib-winradio.dll</w:t>
       </w:r>
       <w:proofErr w:type="gramEnd"/>
@@ -10648,22 +10954,7 @@
           <w:sz w:val="22"/>
         </w:rPr>
         <w:tab/>
-      </w:r>
-      <w:proofErr w:type="spellStart"/>
-      <w:r>
-        <w:rPr>
-          <w:rFonts w:ascii="Courier New" w:hAnsi="Courier New"/>
-          <w:sz w:val="22"/>
-        </w:rPr>
-        <w:t>Qt</w:t>
-      </w:r>
-      <w:proofErr w:type="spellEnd"/>
-      <w:r>
-        <w:rPr>
-          <w:rFonts w:ascii="Courier New" w:hAnsi="Courier New"/>
-          <w:sz w:val="22"/>
-        </w:rPr>
-        <w:t xml:space="preserve"> </w:t>
+        <w:t xml:space="preserve">Qt </w:t>
       </w:r>
       <w:r>
         <w:rPr>
@@ -11189,7 +11480,6 @@
           <w:sz w:val="22"/>
         </w:rPr>
       </w:pPr>
-      <w:proofErr w:type="spellStart"/>
       <w:proofErr w:type="gramStart"/>
       <w:r>
         <w:rPr>
@@ -11198,7 +11488,6 @@
         </w:rPr>
         <w:t>wsjtx_log.adi</w:t>
       </w:r>
-      <w:proofErr w:type="spellEnd"/>
       <w:proofErr w:type="gramEnd"/>
       <w:r>
         <w:rPr>
@@ -11301,13 +11590,16 @@
         <w:t>,</w:t>
       </w:r>
       <w:r>
-        <w:t xml:space="preserve"> and LF.  The mode uses essentially the same 72-bit structured messages as JT65.  Error control coding (ECC) uses a strong convolutional code with constraint length K=32, rate r=1/2, and a zero tail, leading to an encoded message length of (72+31) × 2 = 206 information-carrying bits.  Modulation is 9-FSK: 8 tones are used for data, one for synchronization.  Sixteen symbol intervals are used for synchronization, so a transmission requires a total of  </w:t>
+        <w:t xml:space="preserve"> and LF.  The mode uses essentially the same 72-bit structured messages as JT65.  Error control coding (ECC) uses a strong convolutional code with constraint length K=32, rate r=1/2, and a zero tail, leading to an encoded message length of (72+31) × 2 = 206 information-carrying bits.  Modulation is 9-FSK: 8 tones are used for data, one for synchronization.  Sixteen </w:t>
+      </w:r>
+      <w:r>
+        <w:lastRenderedPageBreak/>
+        <w:t xml:space="preserve">symbol intervals are used for synchronization, so a transmission requires a total of  </w:t>
       </w:r>
       <w:r>
         <w:t xml:space="preserve">  </w:t>
       </w:r>
       <w:r>
-        <w:lastRenderedPageBreak/>
         <w:t>206 / 3 + 16 = 85 (rounded up) channel symbols.  Symbol durations are approximately (</w:t>
       </w:r>
       <w:proofErr w:type="spellStart"/>
@@ -11404,7 +11696,7 @@
         <w:tblStyle w:val="TableGrid"/>
         <w:tblW w:w="0" w:type="auto"/>
         <w:tblInd w:w="720" w:type="dxa"/>
-        <w:tblLook w:val="04A0" w:firstRow="1" w:lastRow="0" w:firstColumn="1" w:lastColumn="0" w:noHBand="0" w:noVBand="1"/>
+        <w:tblLook w:val="04A0"/>
       </w:tblPr>
       <w:tblGrid>
         <w:gridCol w:w="1250"/>
@@ -12138,7 +12430,7 @@
         </w:rPr>
         <w:t xml:space="preserve">under the </w:t>
       </w:r>
-      <w:hyperlink r:id="rId32" w:history="1">
+      <w:hyperlink r:id="rId31" w:history="1">
         <w:r>
           <w:rPr>
             <w:rStyle w:val="Hyperlink"/>
@@ -12183,7 +12475,7 @@
         </w:rPr>
         <w:t xml:space="preserve">itory at </w:t>
       </w:r>
-      <w:hyperlink r:id="rId33" w:history="1">
+      <w:hyperlink r:id="rId32" w:history="1">
         <w:r>
           <w:rPr>
             <w:rStyle w:val="Hyperlink"/>
@@ -12422,7 +12714,7 @@
       </w:r>
     </w:p>
     <w:sectPr>
-      <w:footerReference w:type="default" r:id="rId34"/>
+      <w:footerReference w:type="default" r:id="rId33"/>
       <w:pgSz w:w="12240" w:h="15840"/>
       <w:pgMar w:top="1152" w:right="1440" w:bottom="576" w:left="1440" w:header="720" w:footer="720" w:gutter="0"/>
       <w:cols w:space="720"/>
@@ -12434,7 +12726,7 @@
 </file>
 
 <file path=word/endnotes.xml><?xml version="1.0" encoding="utf-8"?>
-<w:endnotes xmlns:wpc="http://schemas.microsoft.com/office/word/2010/wordprocessingCanvas" xmlns:mc="http://schemas.openxmlformats.org/markup-compatibility/2006" xmlns:o="urn:schemas-microsoft-com:office:office" xmlns:r="http://schemas.openxmlformats.org/officeDocument/2006/relationships" xmlns:m="http://schemas.openxmlformats.org/officeDocument/2006/math" xmlns:v="urn:schemas-microsoft-com:vml" xmlns:wp14="http://schemas.microsoft.com/office/word/2010/wordprocessingDrawing" xmlns:wp="http://schemas.openxmlformats.org/drawingml/2006/wordprocessingDrawing" xmlns:w10="urn:schemas-microsoft-com:office:word" xmlns:w="http://schemas.openxmlformats.org/wordprocessingml/2006/main" xmlns:w14="http://schemas.microsoft.com/office/word/2010/wordml" xmlns:wpg="http://schemas.microsoft.com/office/word/2010/wordprocessingGroup" xmlns:wpi="http://schemas.microsoft.com/office/word/2010/wordprocessingInk" xmlns:wne="http://schemas.microsoft.com/office/word/2006/wordml" xmlns:wps="http://schemas.microsoft.com/office/word/2010/wordprocessingShape" mc:Ignorable="w14 wp14">
+<w:endnotes xmlns:ve="http://schemas.openxmlformats.org/markup-compatibility/2006" xmlns:o="urn:schemas-microsoft-com:office:office" xmlns:r="http://schemas.openxmlformats.org/officeDocument/2006/relationships" xmlns:m="http://schemas.openxmlformats.org/officeDocument/2006/math" xmlns:v="urn:schemas-microsoft-com:vml" xmlns:wp="http://schemas.openxmlformats.org/drawingml/2006/wordprocessingDrawing" xmlns:w10="urn:schemas-microsoft-com:office:word" xmlns:w="http://schemas.openxmlformats.org/wordprocessingml/2006/main" xmlns:wne="http://schemas.microsoft.com/office/word/2006/wordml">
   <w:endnote w:type="separator" w:id="-1">
     <w:p>
       <w:pPr>
@@ -12459,7 +12751,7 @@
 </file>
 
 <file path=word/footer1.xml><?xml version="1.0" encoding="utf-8"?>
-<w:ftr xmlns:wpc="http://schemas.microsoft.com/office/word/2010/wordprocessingCanvas" xmlns:mc="http://schemas.openxmlformats.org/markup-compatibility/2006" xmlns:o="urn:schemas-microsoft-com:office:office" xmlns:r="http://schemas.openxmlformats.org/officeDocument/2006/relationships" xmlns:m="http://schemas.openxmlformats.org/officeDocument/2006/math" xmlns:v="urn:schemas-microsoft-com:vml" xmlns:wp14="http://schemas.microsoft.com/office/word/2010/wordprocessingDrawing" xmlns:wp="http://schemas.openxmlformats.org/drawingml/2006/wordprocessingDrawing" xmlns:w10="urn:schemas-microsoft-com:office:word" xmlns:w="http://schemas.openxmlformats.org/wordprocessingml/2006/main" xmlns:w14="http://schemas.microsoft.com/office/word/2010/wordml" xmlns:wpg="http://schemas.microsoft.com/office/word/2010/wordprocessingGroup" xmlns:wpi="http://schemas.microsoft.com/office/word/2010/wordprocessingInk" xmlns:wne="http://schemas.microsoft.com/office/word/2006/wordml" xmlns:wps="http://schemas.microsoft.com/office/word/2010/wordprocessingShape" mc:Ignorable="w14 wp14">
+<w:ftr xmlns:ve="http://schemas.openxmlformats.org/markup-compatibility/2006" xmlns:o="urn:schemas-microsoft-com:office:office" xmlns:r="http://schemas.openxmlformats.org/officeDocument/2006/relationships" xmlns:m="http://schemas.openxmlformats.org/officeDocument/2006/math" xmlns:v="urn:schemas-microsoft-com:vml" xmlns:wp="http://schemas.openxmlformats.org/drawingml/2006/wordprocessingDrawing" xmlns:w10="urn:schemas-microsoft-com:office:word" xmlns:w="http://schemas.openxmlformats.org/wordprocessingml/2006/main" xmlns:wne="http://schemas.microsoft.com/office/word/2006/wordml">
   <w:sdt>
     <w:sdtPr>
       <w:id w:val="-1410998989"/>
@@ -12479,27 +12771,14 @@
           <w:pStyle w:val="Footer"/>
           <w:jc w:val="center"/>
         </w:pPr>
-        <w:r>
-          <w:fldChar w:fldCharType="begin"/>
-        </w:r>
-        <w:r>
-          <w:instrText xml:space="preserve"> PAGE   \* MERGEFORMAT </w:instrText>
-        </w:r>
-        <w:r>
-          <w:fldChar w:fldCharType="separate"/>
-        </w:r>
-        <w:r>
-          <w:rPr>
-            <w:noProof/>
-          </w:rPr>
-          <w:t>2</w:t>
-        </w:r>
-        <w:r>
-          <w:rPr>
-            <w:noProof/>
-          </w:rPr>
-          <w:fldChar w:fldCharType="end"/>
-        </w:r>
+        <w:fldSimple w:instr=" PAGE   \* MERGEFORMAT ">
+          <w:r>
+            <w:rPr>
+              <w:noProof/>
+            </w:rPr>
+            <w:t>19</w:t>
+          </w:r>
+        </w:fldSimple>
       </w:p>
     </w:sdtContent>
   </w:sdt>
@@ -12512,7 +12791,7 @@
 </file>
 
 <file path=word/footnotes.xml><?xml version="1.0" encoding="utf-8"?>
-<w:footnotes xmlns:wpc="http://schemas.microsoft.com/office/word/2010/wordprocessingCanvas" xmlns:mc="http://schemas.openxmlformats.org/markup-compatibility/2006" xmlns:o="urn:schemas-microsoft-com:office:office" xmlns:r="http://schemas.openxmlformats.org/officeDocument/2006/relationships" xmlns:m="http://schemas.openxmlformats.org/officeDocument/2006/math" xmlns:v="urn:schemas-microsoft-com:vml" xmlns:wp14="http://schemas.microsoft.com/office/word/2010/wordprocessingDrawing" xmlns:wp="http://schemas.openxmlformats.org/drawingml/2006/wordprocessingDrawing" xmlns:w10="urn:schemas-microsoft-com:office:word" xmlns:w="http://schemas.openxmlformats.org/wordprocessingml/2006/main" xmlns:w14="http://schemas.microsoft.com/office/word/2010/wordml" xmlns:wpg="http://schemas.microsoft.com/office/word/2010/wordprocessingGroup" xmlns:wpi="http://schemas.microsoft.com/office/word/2010/wordprocessingInk" xmlns:wne="http://schemas.microsoft.com/office/word/2006/wordml" xmlns:wps="http://schemas.microsoft.com/office/word/2010/wordprocessingShape" mc:Ignorable="w14 wp14">
+<w:footnotes xmlns:ve="http://schemas.openxmlformats.org/markup-compatibility/2006" xmlns:o="urn:schemas-microsoft-com:office:office" xmlns:r="http://schemas.openxmlformats.org/officeDocument/2006/relationships" xmlns:m="http://schemas.openxmlformats.org/officeDocument/2006/math" xmlns:v="urn:schemas-microsoft-com:vml" xmlns:wp="http://schemas.openxmlformats.org/drawingml/2006/wordprocessingDrawing" xmlns:w10="urn:schemas-microsoft-com:office:word" xmlns:w="http://schemas.openxmlformats.org/wordprocessingml/2006/main" xmlns:wne="http://schemas.microsoft.com/office/word/2006/wordml">
   <w:footnote w:type="separator" w:id="-1">
     <w:p>
       <w:pPr>
@@ -12537,7 +12816,7 @@
 </file>
 
 <file path=word/numbering.xml><?xml version="1.0" encoding="utf-8"?>
-<w:numbering xmlns:wpc="http://schemas.microsoft.com/office/word/2010/wordprocessingCanvas" xmlns:mc="http://schemas.openxmlformats.org/markup-compatibility/2006" xmlns:o="urn:schemas-microsoft-com:office:office" xmlns:r="http://schemas.openxmlformats.org/officeDocument/2006/relationships" xmlns:m="http://schemas.openxmlformats.org/officeDocument/2006/math" xmlns:v="urn:schemas-microsoft-com:vml" xmlns:wp14="http://schemas.microsoft.com/office/word/2010/wordprocessingDrawing" xmlns:wp="http://schemas.openxmlformats.org/drawingml/2006/wordprocessingDrawing" xmlns:w10="urn:schemas-microsoft-com:office:word" xmlns:w="http://schemas.openxmlformats.org/wordprocessingml/2006/main" xmlns:w14="http://schemas.microsoft.com/office/word/2010/wordml" xmlns:wpg="http://schemas.microsoft.com/office/word/2010/wordprocessingGroup" xmlns:wpi="http://schemas.microsoft.com/office/word/2010/wordprocessingInk" xmlns:wne="http://schemas.microsoft.com/office/word/2006/wordml" xmlns:wps="http://schemas.microsoft.com/office/word/2010/wordprocessingShape" mc:Ignorable="w14 wp14">
+<w:numbering xmlns:ve="http://schemas.openxmlformats.org/markup-compatibility/2006" xmlns:o="urn:schemas-microsoft-com:office:office" xmlns:r="http://schemas.openxmlformats.org/officeDocument/2006/relationships" xmlns:m="http://schemas.openxmlformats.org/officeDocument/2006/math" xmlns:v="urn:schemas-microsoft-com:vml" xmlns:wp="http://schemas.openxmlformats.org/drawingml/2006/wordprocessingDrawing" xmlns:w10="urn:schemas-microsoft-com:office:word" xmlns:w="http://schemas.openxmlformats.org/wordprocessingml/2006/main" xmlns:wne="http://schemas.microsoft.com/office/word/2006/wordml">
   <w:abstractNum w:abstractNumId="0">
     <w:nsid w:val="0AF93307"/>
     <w:multiLevelType w:val="hybridMultilevel"/>
@@ -13862,7 +14141,7 @@
 </file>
 
 <file path=word/styles.xml><?xml version="1.0" encoding="utf-8"?>
-<w:styles xmlns:mc="http://schemas.openxmlformats.org/markup-compatibility/2006" xmlns:r="http://schemas.openxmlformats.org/officeDocument/2006/relationships" xmlns:w="http://schemas.openxmlformats.org/wordprocessingml/2006/main" xmlns:w14="http://schemas.microsoft.com/office/word/2010/wordml" mc:Ignorable="w14">
+<w:styles xmlns:r="http://schemas.openxmlformats.org/officeDocument/2006/relationships" xmlns:w="http://schemas.openxmlformats.org/wordprocessingml/2006/main">
   <w:docDefaults>
     <w:rPrDefault>
       <w:rPr>
@@ -14083,6 +14362,7 @@
     <w:uiPriority w:val="99"/>
     <w:semiHidden/>
     <w:unhideWhenUsed/>
+    <w:qFormat/>
     <w:tblPr>
       <w:tblInd w:w="0" w:type="dxa"/>
       <w:tblCellMar>
@@ -15344,7 +15624,7 @@
 </file>
 
 <file path=customXml/itemProps1.xml><?xml version="1.0" encoding="utf-8"?>
-<ds:datastoreItem xmlns:ds="http://schemas.openxmlformats.org/officeDocument/2006/customXml" ds:itemID="{12D288B1-A9FE-48F6-9560-2A3B458C74DE}">
+<ds:datastoreItem xmlns:ds="http://schemas.openxmlformats.org/officeDocument/2006/customXml" ds:itemID="{EEC39575-9192-4E6F-A185-DBEB5EED4B24}">
   <ds:schemaRefs>
     <ds:schemaRef ds:uri="http://schemas.openxmlformats.org/officeDocument/2006/bibliography"/>
   </ds:schemaRefs>

</xml_diff>

<commit_message>
Added Windows soundcard setup instructions to User's Guide.
</commit_message>
<xml_diff>
--- a/branches/wsjtx/WSJT-X_Users_Guide.docx
+++ b/branches/wsjtx/WSJT-X_Users_Guide.docx
@@ -2725,17 +2725,39 @@
     </w:p>
     <w:p>
       <w:pPr>
-        <w:rPr>
-          <w:rFonts w:asciiTheme="majorHAnsi" w:eastAsiaTheme="majorEastAsia" w:hAnsiTheme="majorHAnsi" w:cstheme="majorBidi"/>
-          <w:b/>
-          <w:bCs/>
-          <w:color w:val="365F91" w:themeColor="accent1" w:themeShade="BF"/>
-          <w:sz w:val="28"/>
-          <w:szCs w:val="28"/>
-        </w:rPr>
-      </w:pPr>
-      <w:r>
-        <w:br w:type="page"/>
+        <w:numPr>
+          <w:ilvl w:val="0"/>
+          <w:numId w:val="6"/>
+        </w:numPr>
+        <w:spacing w:after="120" w:afterAutospacing="0"/>
+        <w:rPr>
+          <w:rFonts w:eastAsia="Times New Roman"/>
+        </w:rPr>
+      </w:pPr>
+      <w:r>
+        <w:rPr>
+          <w:rFonts w:eastAsia="Times New Roman"/>
+        </w:rPr>
+        <w:t>WSJT-X expects your sound card to do its raw sampling at 48000 Hz.  To ensure that this will be so</w:t>
+      </w:r>
+      <w:r>
+        <w:rPr>
+          <w:rFonts w:eastAsia="Times New Roman"/>
+        </w:rPr>
+        <w:t xml:space="preserve"> when running under Windows</w:t>
+      </w:r>
+      <w:r>
+        <w:rPr>
+          <w:rFonts w:eastAsia="Times New Roman"/>
+        </w:rPr>
+        <w:t xml:space="preserve">, open the Sound control panel and select in turn the “Recording” and “Playback” devices you will use for audio input and </w:t>
+      </w:r>
+      <w:r>
+        <w:rPr>
+          <w:rFonts w:eastAsia="Times New Roman"/>
+        </w:rPr>
+        <w:lastRenderedPageBreak/>
+        <w:t>output.  Click on Properties, then Advanced, and select “16 bit, 48000 Hz (DVD Quality).”</w:t>
       </w:r>
     </w:p>
     <w:p>
@@ -2743,8 +2765,12 @@
         <w:pStyle w:val="Heading1"/>
       </w:pPr>
       <w:bookmarkStart w:id="3" w:name="_Toc355357437"/>
-      <w:r>
-        <w:lastRenderedPageBreak/>
+    </w:p>
+    <w:p>
+      <w:pPr>
+        <w:pStyle w:val="Heading1"/>
+      </w:pPr>
+      <w:r>
         <w:t>Basic Operating Tutorial</w:t>
       </w:r>
       <w:bookmarkEnd w:id="3"/>
@@ -3504,21 +3530,7 @@
         <w:rPr>
           <w:rFonts w:eastAsia="Times New Roman"/>
         </w:rPr>
-        <w:t xml:space="preserve">  </w:t>
-      </w:r>
-      <w:proofErr w:type="gramStart"/>
-      <w:r>
-        <w:rPr>
-          <w:rFonts w:eastAsia="Times New Roman"/>
-        </w:rPr>
-        <w:t>Your</w:t>
-      </w:r>
-      <w:proofErr w:type="gramEnd"/>
-      <w:r>
-        <w:rPr>
-          <w:rFonts w:eastAsia="Times New Roman"/>
-        </w:rPr>
-        <w:t xml:space="preserve"> results should then be identical to those shown here.)  </w:t>
+        <w:t xml:space="preserve">  Your results should then be identical to those shown here.)  </w:t>
       </w:r>
       <w:r>
         <w:rPr>
@@ -12776,7 +12788,7 @@
             <w:rPr>
               <w:noProof/>
             </w:rPr>
-            <w:t>19</w:t>
+            <w:t>6</w:t>
           </w:r>
         </w:fldSimple>
       </w:p>
@@ -15624,7 +15636,7 @@
 </file>
 
 <file path=customXml/itemProps1.xml><?xml version="1.0" encoding="utf-8"?>
-<ds:datastoreItem xmlns:ds="http://schemas.openxmlformats.org/officeDocument/2006/customXml" ds:itemID="{EEC39575-9192-4E6F-A185-DBEB5EED4B24}">
+<ds:datastoreItem xmlns:ds="http://schemas.openxmlformats.org/officeDocument/2006/customXml" ds:itemID="{AA7244D9-1BF3-478E-A967-B8367AC7A160}">
   <ds:schemaRefs>
     <ds:schemaRef ds:uri="http://schemas.openxmlformats.org/officeDocument/2006/bibliography"/>
   </ds:schemaRefs>

</xml_diff>

<commit_message>
Activate the "read frequency once" orange button. Delete the last tentatively-saved file on program exit. No negative numbers needed on "CW ID" spinner. Updates to User's Guide.
</commit_message>
<xml_diff>
--- a/branches/wsjtx/WSJT-X_Users_Guide.docx
+++ b/branches/wsjtx/WSJT-X_Users_Guide.docx
@@ -1,6 +1,6 @@
 
 <file path=word/document.xml><?xml version="1.0" encoding="utf-8"?>
-<w:document xmlns:ve="http://schemas.openxmlformats.org/markup-compatibility/2006" xmlns:o="urn:schemas-microsoft-com:office:office" xmlns:r="http://schemas.openxmlformats.org/officeDocument/2006/relationships" xmlns:m="http://schemas.openxmlformats.org/officeDocument/2006/math" xmlns:v="urn:schemas-microsoft-com:vml" xmlns:wp="http://schemas.openxmlformats.org/drawingml/2006/wordprocessingDrawing" xmlns:w10="urn:schemas-microsoft-com:office:word" xmlns:w="http://schemas.openxmlformats.org/wordprocessingml/2006/main" xmlns:wne="http://schemas.microsoft.com/office/word/2006/wordml">
+<w:document xmlns:wpc="http://schemas.microsoft.com/office/word/2010/wordprocessingCanvas" xmlns:mc="http://schemas.openxmlformats.org/markup-compatibility/2006" xmlns:o="urn:schemas-microsoft-com:office:office" xmlns:r="http://schemas.openxmlformats.org/officeDocument/2006/relationships" xmlns:m="http://schemas.openxmlformats.org/officeDocument/2006/math" xmlns:v="urn:schemas-microsoft-com:vml" xmlns:wp14="http://schemas.microsoft.com/office/word/2010/wordprocessingDrawing" xmlns:wp="http://schemas.openxmlformats.org/drawingml/2006/wordprocessingDrawing" xmlns:w10="urn:schemas-microsoft-com:office:word" xmlns:w="http://schemas.openxmlformats.org/wordprocessingml/2006/main" xmlns:w14="http://schemas.microsoft.com/office/word/2010/wordml" xmlns:wpg="http://schemas.microsoft.com/office/word/2010/wordprocessingGroup" xmlns:wpi="http://schemas.microsoft.com/office/word/2010/wordprocessingInk" xmlns:wne="http://schemas.microsoft.com/office/word/2006/wordml" xmlns:wps="http://schemas.microsoft.com/office/word/2010/wordprocessingShape" mc:Ignorable="w14 wp14">
   <w:body>
     <w:p>
       <w:pPr>
@@ -236,7 +236,7 @@
           <w:b/>
           <w:color w:val="365F91"/>
         </w:rPr>
-        <w:t>May 3</w:t>
+        <w:t>May 7</w:t>
       </w:r>
       <w:r>
         <w:rPr>
@@ -312,7 +312,7 @@
           <w:r>
             <w:fldChar w:fldCharType="separate"/>
           </w:r>
-          <w:hyperlink w:anchor="_Toc355357434" w:history="1">
+          <w:hyperlink w:anchor="_Toc355682557" w:history="1">
             <w:r>
               <w:rPr>
                 <w:rStyle w:val="Hyperlink"/>
@@ -339,7 +339,7 @@
                 <w:noProof/>
                 <w:webHidden/>
               </w:rPr>
-              <w:instrText xml:space="preserve"> PAGEREF _Toc355357434 \h </w:instrText>
+              <w:instrText xml:space="preserve"> PAGEREF _Toc355682557 \h </w:instrText>
             </w:r>
             <w:r>
               <w:rPr>
@@ -383,7 +383,7 @@
               <w:szCs w:val="22"/>
             </w:rPr>
           </w:pPr>
-          <w:hyperlink w:anchor="_Toc355357435" w:history="1">
+          <w:hyperlink w:anchor="_Toc355682558" w:history="1">
             <w:r>
               <w:rPr>
                 <w:rStyle w:val="Hyperlink"/>
@@ -410,7 +410,7 @@
                 <w:noProof/>
                 <w:webHidden/>
               </w:rPr>
-              <w:instrText xml:space="preserve"> PAGEREF _Toc355357435 \h </w:instrText>
+              <w:instrText xml:space="preserve"> PAGEREF _Toc355682558 \h </w:instrText>
             </w:r>
             <w:r>
               <w:rPr>
@@ -454,7 +454,7 @@
               <w:szCs w:val="22"/>
             </w:rPr>
           </w:pPr>
-          <w:hyperlink w:anchor="_Toc355357436" w:history="1">
+          <w:hyperlink w:anchor="_Toc355682559" w:history="1">
             <w:r>
               <w:rPr>
                 <w:rStyle w:val="Hyperlink"/>
@@ -481,7 +481,7 @@
                 <w:noProof/>
                 <w:webHidden/>
               </w:rPr>
-              <w:instrText xml:space="preserve"> PAGEREF _Toc355357436 \h </w:instrText>
+              <w:instrText xml:space="preserve"> PAGEREF _Toc355682559 \h </w:instrText>
             </w:r>
             <w:r>
               <w:rPr>
@@ -525,7 +525,7 @@
               <w:szCs w:val="22"/>
             </w:rPr>
           </w:pPr>
-          <w:hyperlink w:anchor="_Toc355357437" w:history="1">
+          <w:hyperlink w:anchor="_Toc355682560" w:history="1">
             <w:r>
               <w:rPr>
                 <w:rStyle w:val="Hyperlink"/>
@@ -552,7 +552,7 @@
                 <w:noProof/>
                 <w:webHidden/>
               </w:rPr>
-              <w:instrText xml:space="preserve"> PAGEREF _Toc355357437 \h </w:instrText>
+              <w:instrText xml:space="preserve"> PAGEREF _Toc355682560 \h </w:instrText>
             </w:r>
             <w:r>
               <w:rPr>
@@ -596,7 +596,7 @@
               <w:szCs w:val="22"/>
             </w:rPr>
           </w:pPr>
-          <w:hyperlink w:anchor="_Toc355357438" w:history="1">
+          <w:hyperlink w:anchor="_Toc355682561" w:history="1">
             <w:r>
               <w:rPr>
                 <w:rStyle w:val="Hyperlink"/>
@@ -623,7 +623,7 @@
                 <w:noProof/>
                 <w:webHidden/>
               </w:rPr>
-              <w:instrText xml:space="preserve"> PAGEREF _Toc355357438 \h </w:instrText>
+              <w:instrText xml:space="preserve"> PAGEREF _Toc355682561 \h </w:instrText>
             </w:r>
             <w:r>
               <w:rPr>
@@ -643,7 +643,7 @@
                 <w:noProof/>
                 <w:webHidden/>
               </w:rPr>
-              <w:t>9</w:t>
+              <w:t>10</w:t>
             </w:r>
             <w:r>
               <w:rPr>
@@ -667,7 +667,7 @@
               <w:szCs w:val="22"/>
             </w:rPr>
           </w:pPr>
-          <w:hyperlink w:anchor="_Toc355357439" w:history="1">
+          <w:hyperlink w:anchor="_Toc355682562" w:history="1">
             <w:r>
               <w:rPr>
                 <w:rStyle w:val="Hyperlink"/>
@@ -694,7 +694,7 @@
                 <w:noProof/>
                 <w:webHidden/>
               </w:rPr>
-              <w:instrText xml:space="preserve"> PAGEREF _Toc355357439 \h </w:instrText>
+              <w:instrText xml:space="preserve"> PAGEREF _Toc355682562 \h </w:instrText>
             </w:r>
             <w:r>
               <w:rPr>
@@ -714,7 +714,7 @@
                 <w:noProof/>
                 <w:webHidden/>
               </w:rPr>
-              <w:t>10</w:t>
+              <w:t>11</w:t>
             </w:r>
             <w:r>
               <w:rPr>
@@ -738,7 +738,7 @@
               <w:szCs w:val="22"/>
             </w:rPr>
           </w:pPr>
-          <w:hyperlink w:anchor="_Toc355357440" w:history="1">
+          <w:hyperlink w:anchor="_Toc355682563" w:history="1">
             <w:r>
               <w:rPr>
                 <w:rStyle w:val="Hyperlink"/>
@@ -765,7 +765,7 @@
                 <w:noProof/>
                 <w:webHidden/>
               </w:rPr>
-              <w:instrText xml:space="preserve"> PAGEREF _Toc355357440 \h </w:instrText>
+              <w:instrText xml:space="preserve"> PAGEREF _Toc355682563 \h </w:instrText>
             </w:r>
             <w:r>
               <w:rPr>
@@ -785,7 +785,7 @@
                 <w:noProof/>
                 <w:webHidden/>
               </w:rPr>
-              <w:t>14</w:t>
+              <w:t>16</w:t>
             </w:r>
             <w:r>
               <w:rPr>
@@ -809,7 +809,7 @@
               <w:szCs w:val="22"/>
             </w:rPr>
           </w:pPr>
-          <w:hyperlink w:anchor="_Toc355357441" w:history="1">
+          <w:hyperlink w:anchor="_Toc355682564" w:history="1">
             <w:r>
               <w:rPr>
                 <w:rStyle w:val="Hyperlink"/>
@@ -836,7 +836,7 @@
                 <w:noProof/>
                 <w:webHidden/>
               </w:rPr>
-              <w:instrText xml:space="preserve"> PAGEREF _Toc355357441 \h </w:instrText>
+              <w:instrText xml:space="preserve"> PAGEREF _Toc355682564 \h </w:instrText>
             </w:r>
             <w:r>
               <w:rPr>
@@ -856,7 +856,7 @@
                 <w:noProof/>
                 <w:webHidden/>
               </w:rPr>
-              <w:t>16</w:t>
+              <w:t>18</w:t>
             </w:r>
             <w:r>
               <w:rPr>
@@ -880,7 +880,7 @@
               <w:szCs w:val="22"/>
             </w:rPr>
           </w:pPr>
-          <w:hyperlink w:anchor="_Toc355357442" w:history="1">
+          <w:hyperlink w:anchor="_Toc355682565" w:history="1">
             <w:r>
               <w:rPr>
                 <w:rStyle w:val="Hyperlink"/>
@@ -907,7 +907,7 @@
                 <w:noProof/>
                 <w:webHidden/>
               </w:rPr>
-              <w:instrText xml:space="preserve"> PAGEREF _Toc355357442 \h </w:instrText>
+              <w:instrText xml:space="preserve"> PAGEREF _Toc355682565 \h </w:instrText>
             </w:r>
             <w:r>
               <w:rPr>
@@ -927,7 +927,7 @@
                 <w:noProof/>
                 <w:webHidden/>
               </w:rPr>
-              <w:t>17</w:t>
+              <w:t>19</w:t>
             </w:r>
             <w:r>
               <w:rPr>
@@ -951,7 +951,7 @@
               <w:szCs w:val="22"/>
             </w:rPr>
           </w:pPr>
-          <w:hyperlink w:anchor="_Toc355357443" w:history="1">
+          <w:hyperlink w:anchor="_Toc355682566" w:history="1">
             <w:r>
               <w:rPr>
                 <w:rStyle w:val="Hyperlink"/>
@@ -978,7 +978,7 @@
                 <w:noProof/>
                 <w:webHidden/>
               </w:rPr>
-              <w:instrText xml:space="preserve"> PAGEREF _Toc355357443 \h </w:instrText>
+              <w:instrText xml:space="preserve"> PAGEREF _Toc355682566 \h </w:instrText>
             </w:r>
             <w:r>
               <w:rPr>
@@ -998,7 +998,7 @@
                 <w:noProof/>
                 <w:webHidden/>
               </w:rPr>
-              <w:t>17</w:t>
+              <w:t>19</w:t>
             </w:r>
             <w:r>
               <w:rPr>
@@ -1022,7 +1022,7 @@
               <w:szCs w:val="22"/>
             </w:rPr>
           </w:pPr>
-          <w:hyperlink w:anchor="_Toc355357444" w:history="1">
+          <w:hyperlink w:anchor="_Toc355682567" w:history="1">
             <w:r>
               <w:rPr>
                 <w:rStyle w:val="Hyperlink"/>
@@ -1049,7 +1049,7 @@
                 <w:noProof/>
                 <w:webHidden/>
               </w:rPr>
-              <w:instrText xml:space="preserve"> PAGEREF _Toc355357444 \h </w:instrText>
+              <w:instrText xml:space="preserve"> PAGEREF _Toc355682567 \h </w:instrText>
             </w:r>
             <w:r>
               <w:rPr>
@@ -1069,7 +1069,7 @@
                 <w:noProof/>
                 <w:webHidden/>
               </w:rPr>
-              <w:t>19</w:t>
+              <w:t>21</w:t>
             </w:r>
             <w:r>
               <w:rPr>
@@ -1093,7 +1093,7 @@
               <w:szCs w:val="22"/>
             </w:rPr>
           </w:pPr>
-          <w:hyperlink w:anchor="_Toc355357445" w:history="1">
+          <w:hyperlink w:anchor="_Toc355682568" w:history="1">
             <w:r>
               <w:rPr>
                 <w:rStyle w:val="Hyperlink"/>
@@ -1120,7 +1120,7 @@
                 <w:noProof/>
                 <w:webHidden/>
               </w:rPr>
-              <w:instrText xml:space="preserve"> PAGEREF _Toc355357445 \h </w:instrText>
+              <w:instrText xml:space="preserve"> PAGEREF _Toc355682568 \h </w:instrText>
             </w:r>
             <w:r>
               <w:rPr>
@@ -1140,7 +1140,7 @@
                 <w:noProof/>
                 <w:webHidden/>
               </w:rPr>
-              <w:t>19</w:t>
+              <w:t>21</w:t>
             </w:r>
             <w:r>
               <w:rPr>
@@ -1164,7 +1164,7 @@
               <w:szCs w:val="22"/>
             </w:rPr>
           </w:pPr>
-          <w:hyperlink w:anchor="_Toc355357446" w:history="1">
+          <w:hyperlink w:anchor="_Toc355682569" w:history="1">
             <w:r>
               <w:rPr>
                 <w:rStyle w:val="Hyperlink"/>
@@ -1191,7 +1191,7 @@
                 <w:noProof/>
                 <w:webHidden/>
               </w:rPr>
-              <w:instrText xml:space="preserve"> PAGEREF _Toc355357446 \h </w:instrText>
+              <w:instrText xml:space="preserve"> PAGEREF _Toc355682569 \h </w:instrText>
             </w:r>
             <w:r>
               <w:rPr>
@@ -1211,7 +1211,7 @@
                 <w:noProof/>
                 <w:webHidden/>
               </w:rPr>
-              <w:t>20</w:t>
+              <w:t>22</w:t>
             </w:r>
             <w:r>
               <w:rPr>
@@ -1235,7 +1235,7 @@
               <w:szCs w:val="22"/>
             </w:rPr>
           </w:pPr>
-          <w:hyperlink w:anchor="_Toc355357447" w:history="1">
+          <w:hyperlink w:anchor="_Toc355682570" w:history="1">
             <w:r>
               <w:rPr>
                 <w:rStyle w:val="Hyperlink"/>
@@ -1262,7 +1262,7 @@
                 <w:noProof/>
                 <w:webHidden/>
               </w:rPr>
-              <w:instrText xml:space="preserve"> PAGEREF _Toc355357447 \h </w:instrText>
+              <w:instrText xml:space="preserve"> PAGEREF _Toc355682570 \h </w:instrText>
             </w:r>
             <w:r>
               <w:rPr>
@@ -1282,7 +1282,78 @@
                 <w:noProof/>
                 <w:webHidden/>
               </w:rPr>
-              <w:t>21</w:t>
+              <w:t>23</w:t>
+            </w:r>
+            <w:r>
+              <w:rPr>
+                <w:noProof/>
+                <w:webHidden/>
+              </w:rPr>
+              <w:fldChar w:fldCharType="end"/>
+            </w:r>
+          </w:hyperlink>
+        </w:p>
+        <w:p>
+          <w:pPr>
+            <w:pStyle w:val="TOC1"/>
+            <w:tabs>
+              <w:tab w:val="right" w:leader="dot" w:pos="9350"/>
+            </w:tabs>
+            <w:rPr>
+              <w:rFonts w:eastAsiaTheme="minorEastAsia" w:cstheme="minorBidi"/>
+              <w:noProof/>
+              <w:sz w:val="22"/>
+              <w:szCs w:val="22"/>
+            </w:rPr>
+          </w:pPr>
+          <w:hyperlink w:anchor="_Toc355682571" w:history="1">
+            <w:r>
+              <w:rPr>
+                <w:rStyle w:val="Hyperlink"/>
+                <w:noProof/>
+              </w:rPr>
+              <w:t>Appendix D:  Troubleshooting</w:t>
+            </w:r>
+            <w:r>
+              <w:rPr>
+                <w:noProof/>
+                <w:webHidden/>
+              </w:rPr>
+              <w:tab/>
+            </w:r>
+            <w:r>
+              <w:rPr>
+                <w:noProof/>
+                <w:webHidden/>
+              </w:rPr>
+              <w:fldChar w:fldCharType="begin"/>
+            </w:r>
+            <w:r>
+              <w:rPr>
+                <w:noProof/>
+                <w:webHidden/>
+              </w:rPr>
+              <w:instrText xml:space="preserve"> PAGEREF _Toc355682571 \h </w:instrText>
+            </w:r>
+            <w:r>
+              <w:rPr>
+                <w:noProof/>
+                <w:webHidden/>
+              </w:rPr>
+            </w:r>
+            <w:r>
+              <w:rPr>
+                <w:noProof/>
+                <w:webHidden/>
+              </w:rPr>
+              <w:fldChar w:fldCharType="separate"/>
+            </w:r>
+            <w:r>
+              <w:rPr>
+                <w:noProof/>
+                <w:webHidden/>
+              </w:rPr>
+              <w:t>24</w:t>
             </w:r>
             <w:r>
               <w:rPr>
@@ -1324,7 +1395,7 @@
       <w:pPr>
         <w:pStyle w:val="Heading1"/>
       </w:pPr>
-      <w:bookmarkStart w:id="0" w:name="_Toc355357434"/>
+      <w:bookmarkStart w:id="0" w:name="_Toc355682557"/>
       <w:r>
         <w:lastRenderedPageBreak/>
         <w:t>Introduction</w:t>
@@ -1332,7 +1403,7 @@
       <w:bookmarkEnd w:id="0"/>
     </w:p>
     <w:p>
-      <w:hyperlink r:id="rId8" w:history="1">
+      <w:hyperlink r:id="rId9" w:history="1">
         <w:r>
           <w:rPr>
             <w:rStyle w:val="Hyperlink"/>
@@ -1500,7 +1571,7 @@
         <w:t xml:space="preserve">are designed for making </w:t>
       </w:r>
       <w:r>
-        <w:t xml:space="preserve">minimal </w:t>
+        <w:t xml:space="preserve">reliable, confirmed </w:t>
       </w:r>
       <w:r>
         <w:t>QSOs under extreme weak-signal conditions.  They use nearly identical messag</w:t>
@@ -1524,7 +1595,21 @@
         <w:t xml:space="preserve">was designed </w:t>
       </w:r>
       <w:r>
-        <w:t>for EME on the VHF/UHF bands</w:t>
+        <w:t xml:space="preserve">for EME </w:t>
+      </w:r>
+      <w:r>
+        <w:t>(“</w:t>
+      </w:r>
+      <w:proofErr w:type="spellStart"/>
+      <w:r>
+        <w:t>moonbounce</w:t>
+      </w:r>
+      <w:proofErr w:type="spellEnd"/>
+      <w:r>
+        <w:t xml:space="preserve">”) </w:t>
+      </w:r>
+      <w:r>
+        <w:t>on the VHF/UHF bands</w:t>
       </w:r>
       <w:r>
         <w:t xml:space="preserve"> and </w:t>
@@ -1673,10 +1758,19 @@
         <w:t xml:space="preserve"> T</w:t>
       </w:r>
       <w:r>
-        <w:t>he s</w:t>
-      </w:r>
-      <w:r>
-        <w:t xml:space="preserve">ub-modes with longer transmissions trade reduced throughput for smaller bandwidth and increased sensitivity.  The slowest sub-mode, JT9-30, has total bandwidth 0.4 Hz and operates at signal-to-noise </w:t>
+        <w:t xml:space="preserve">he </w:t>
+      </w:r>
+      <w:r>
+        <w:t>submode</w:t>
+      </w:r>
+      <w:r>
+        <w:t xml:space="preserve">s with longer transmissions trade reduced throughput for smaller bandwidth and increased sensitivity.  The slowest </w:t>
+      </w:r>
+      <w:r>
+        <w:t>submode</w:t>
+      </w:r>
+      <w:r>
+        <w:t xml:space="preserve">, JT9-30, has total bandwidth 0.4 Hz and operates at signal-to-noise </w:t>
       </w:r>
       <w:r>
         <w:t>ratios as low as –</w:t>
@@ -1749,7 +1843,7 @@
       <w:r>
         <w:t xml:space="preserve"> to K1JT and the rest of the development team.  The project’s source-code repository can be found at </w:t>
       </w:r>
-      <w:hyperlink r:id="rId9" w:history="1">
+      <w:hyperlink r:id="rId10" w:history="1">
         <w:r>
           <w:rPr>
             <w:rStyle w:val="Hyperlink"/>
@@ -1763,24 +1857,12 @@
     </w:p>
     <w:p>
       <w:pPr>
-        <w:rPr>
-          <w:rFonts w:asciiTheme="majorHAnsi" w:eastAsiaTheme="majorEastAsia" w:hAnsiTheme="majorHAnsi" w:cstheme="majorBidi"/>
-          <w:b/>
-          <w:bCs/>
-          <w:color w:val="365F91" w:themeColor="accent1" w:themeShade="BF"/>
-          <w:sz w:val="28"/>
-          <w:szCs w:val="28"/>
-        </w:rPr>
+        <w:pStyle w:val="Heading1"/>
       </w:pPr>
       <w:r>
         <w:br w:type="page"/>
       </w:r>
-    </w:p>
-    <w:p>
-      <w:pPr>
-        <w:pStyle w:val="Heading1"/>
-      </w:pPr>
-      <w:bookmarkStart w:id="1" w:name="_Toc355357435"/>
+      <w:bookmarkStart w:id="1" w:name="_Toc355682558"/>
       <w:r>
         <w:lastRenderedPageBreak/>
         <w:t>System</w:t>
@@ -2014,7 +2096,7 @@
         </w:rPr>
         <w:t xml:space="preserve"> </w:t>
       </w:r>
-      <w:hyperlink r:id="rId10" w:history="1">
+      <w:hyperlink r:id="rId11" w:history="1">
         <w:r>
           <w:rPr>
             <w:rFonts w:ascii="Arial" w:eastAsia="Times New Roman" w:hAnsi="Arial" w:cs="Arial"/>
@@ -2041,7 +2123,7 @@
       <w:pPr>
         <w:pStyle w:val="Heading1"/>
       </w:pPr>
-      <w:bookmarkStart w:id="2" w:name="_Toc355357436"/>
+      <w:bookmarkStart w:id="2" w:name="_Toc355682559"/>
       <w:r>
         <w:t>Ins</w:t>
       </w:r>
@@ -2083,7 +2165,7 @@
         </w:rPr>
         <w:t xml:space="preserve"> can be downloaded from the WSJT Home Page at </w:t>
       </w:r>
-      <w:hyperlink r:id="rId11" w:history="1">
+      <w:hyperlink r:id="rId12" w:history="1">
         <w:r>
           <w:rPr>
             <w:rStyle w:val="Hyperlink"/>
@@ -2167,7 +2249,7 @@
         </w:rPr>
         <w:t xml:space="preserve"> at </w:t>
       </w:r>
-      <w:hyperlink r:id="rId12" w:history="1">
+      <w:hyperlink r:id="rId13" w:history="1">
         <w:r>
           <w:rPr>
             <w:rStyle w:val="Hyperlink"/>
@@ -2389,6 +2471,88 @@
         <w:rPr>
           <w:rFonts w:eastAsia="Times New Roman"/>
         </w:rPr>
+        <w:t xml:space="preserve">A simple setup might use </w:t>
+      </w:r>
+      <w:r>
+        <w:rPr>
+          <w:rFonts w:eastAsia="Times New Roman"/>
+          <w:b/>
+        </w:rPr>
+        <w:t>PTT method</w:t>
+      </w:r>
+      <w:r>
+        <w:rPr>
+          <w:rFonts w:eastAsia="Times New Roman"/>
+        </w:rPr>
+        <w:t xml:space="preserve"> = VOX and </w:t>
+      </w:r>
+      <w:r>
+        <w:rPr>
+          <w:rFonts w:eastAsia="Times New Roman"/>
+          <w:b/>
+        </w:rPr>
+        <w:t>PTT Port</w:t>
+      </w:r>
+      <w:r>
+        <w:rPr>
+          <w:rFonts w:eastAsia="Times New Roman"/>
+        </w:rPr>
+        <w:t xml:space="preserve"> =</w:t>
+      </w:r>
+      <w:r>
+        <w:rPr>
+          <w:rFonts w:eastAsia="Times New Roman"/>
+        </w:rPr>
+        <w:t xml:space="preserve"> None.   Stations already configured</w:t>
+      </w:r>
+      <w:r>
+        <w:rPr>
+          <w:rFonts w:eastAsia="Times New Roman"/>
+        </w:rPr>
+        <w:t xml:space="preserve"> for other digital modes will typically use </w:t>
+      </w:r>
+      <w:r>
+        <w:rPr>
+          <w:rFonts w:eastAsia="Times New Roman"/>
+          <w:b/>
+        </w:rPr>
+        <w:t>PTT method</w:t>
+      </w:r>
+      <w:r>
+        <w:rPr>
+          <w:rFonts w:eastAsia="Times New Roman"/>
+        </w:rPr>
+        <w:t xml:space="preserve"> = DTR or RTS and a serial communication port such as COM1 for </w:t>
+      </w:r>
+      <w:r>
+        <w:rPr>
+          <w:rFonts w:eastAsia="Times New Roman"/>
+          <w:b/>
+        </w:rPr>
+        <w:t>PTT Port</w:t>
+      </w:r>
+      <w:r>
+        <w:rPr>
+          <w:rFonts w:eastAsia="Times New Roman"/>
+        </w:rPr>
+        <w:t xml:space="preserve">.  </w:t>
+      </w:r>
+    </w:p>
+    <w:p>
+      <w:pPr>
+        <w:numPr>
+          <w:ilvl w:val="0"/>
+          <w:numId w:val="6"/>
+        </w:numPr>
+        <w:spacing w:after="120" w:afterAutospacing="0"/>
+        <w:rPr>
+          <w:rFonts w:eastAsia="Times New Roman"/>
+        </w:rPr>
+      </w:pPr>
+      <w:r>
+        <w:rPr>
+          <w:rFonts w:eastAsia="Times New Roman"/>
+        </w:rPr>
         <w:t xml:space="preserve">Many users will have other software controlling their radios, so </w:t>
       </w:r>
       <w:r>
@@ -2402,19 +2566,7 @@
         <w:rPr>
           <w:rFonts w:eastAsia="Times New Roman"/>
         </w:rPr>
-        <w:t xml:space="preserve"> does not attempt to implement full transceiver control.  It simply provides </w:t>
-      </w:r>
-      <w:r>
-        <w:rPr>
-          <w:rFonts w:eastAsia="Times New Roman"/>
-        </w:rPr>
-        <w:t xml:space="preserve">a way </w:t>
-      </w:r>
-      <w:r>
-        <w:rPr>
-          <w:rFonts w:eastAsia="Times New Roman"/>
-        </w:rPr>
-        <w:t xml:space="preserve">to ensure that </w:t>
+        <w:t xml:space="preserve"> does not attempt to implement full transceiver control; it simply provides a way to ensure that </w:t>
       </w:r>
       <w:r>
         <w:rPr>
@@ -2427,25 +2579,154 @@
         <w:rPr>
           <w:rFonts w:eastAsia="Times New Roman"/>
         </w:rPr>
-        <w:t xml:space="preserve"> can </w:t>
-      </w:r>
-      <w:r>
-        <w:rPr>
-          <w:rFonts w:eastAsia="Times New Roman"/>
-        </w:rPr>
-        <w:t xml:space="preserve">know </w:t>
-      </w:r>
-      <w:r>
-        <w:rPr>
-          <w:rFonts w:eastAsia="Times New Roman"/>
-        </w:rPr>
-        <w:t>the radio’s dial frequency</w:t>
-      </w:r>
-      <w:r>
-        <w:rPr>
-          <w:rFonts w:eastAsia="Times New Roman"/>
-        </w:rPr>
-        <w:t xml:space="preserve"> and control T/R switching.  The simplest CAT control is enabled by setting </w:t>
+        <w:t xml:space="preserve"> can know the radio’s dial frequency and control T/R switching. If you want this capability check the box </w:t>
+      </w:r>
+      <w:r>
+        <w:rPr>
+          <w:rFonts w:eastAsia="Times New Roman"/>
+          <w:b/>
+        </w:rPr>
+        <w:t>Enable CAT</w:t>
+      </w:r>
+      <w:r>
+        <w:rPr>
+          <w:rFonts w:eastAsia="Times New Roman"/>
+        </w:rPr>
+        <w:t xml:space="preserve">, select your radio type from a drop-down list, and select a port (not the same port selected for PTT control!) and whatever </w:t>
+      </w:r>
+      <w:r>
+        <w:rPr>
+          <w:rFonts w:eastAsia="Times New Roman"/>
+        </w:rPr>
+        <w:lastRenderedPageBreak/>
+        <w:t xml:space="preserve">serial communication parameters </w:t>
+      </w:r>
+      <w:r>
+        <w:rPr>
+          <w:rFonts w:eastAsia="Times New Roman"/>
+        </w:rPr>
+        <w:t xml:space="preserve">may be </w:t>
+      </w:r>
+      <w:r>
+        <w:rPr>
+          <w:rFonts w:eastAsia="Times New Roman"/>
+        </w:rPr>
+        <w:t xml:space="preserve">required by your radio. </w:t>
+      </w:r>
+      <w:r>
+        <w:rPr>
+          <w:rFonts w:eastAsia="Times New Roman"/>
+        </w:rPr>
+        <w:t xml:space="preserve"> If using CAT control, most radios will allow you to set </w:t>
+      </w:r>
+      <w:r>
+        <w:rPr>
+          <w:rFonts w:eastAsia="Times New Roman"/>
+          <w:b/>
+        </w:rPr>
+        <w:t>PTT method</w:t>
+      </w:r>
+      <w:r>
+        <w:rPr>
+          <w:rFonts w:eastAsia="Times New Roman"/>
+        </w:rPr>
+        <w:t xml:space="preserve"> = </w:t>
+      </w:r>
+      <w:proofErr w:type="gramStart"/>
+      <w:r>
+        <w:rPr>
+          <w:rFonts w:eastAsia="Times New Roman"/>
+        </w:rPr>
+        <w:t>CAT</w:t>
+      </w:r>
+      <w:r>
+        <w:rPr>
+          <w:rFonts w:eastAsia="Times New Roman"/>
+        </w:rPr>
+        <w:t>,</w:t>
+      </w:r>
+      <w:proofErr w:type="gramEnd"/>
+      <w:r>
+        <w:rPr>
+          <w:rFonts w:eastAsia="Times New Roman"/>
+        </w:rPr>
+        <w:t xml:space="preserve"> and</w:t>
+      </w:r>
+      <w:r>
+        <w:rPr>
+          <w:rFonts w:eastAsia="Times New Roman"/>
+        </w:rPr>
+        <w:t xml:space="preserve"> y</w:t>
+      </w:r>
+      <w:r>
+        <w:rPr>
+          <w:rFonts w:eastAsia="Times New Roman"/>
+        </w:rPr>
+        <w:t>our radio may support two types of PTT assertion via CAT</w:t>
+      </w:r>
+      <w:r>
+        <w:rPr>
+          <w:rFonts w:eastAsia="Times New Roman"/>
+        </w:rPr>
+        <w:t xml:space="preserve"> control</w:t>
+      </w:r>
+      <w:r>
+        <w:rPr>
+          <w:rFonts w:eastAsia="Times New Roman"/>
+        </w:rPr>
+        <w:t xml:space="preserve">: one assuming audio input from the </w:t>
+      </w:r>
+      <w:proofErr w:type="spellStart"/>
+      <w:r>
+        <w:rPr>
+          <w:rFonts w:eastAsia="Times New Roman"/>
+          <w:b/>
+        </w:rPr>
+        <w:t>Mic</w:t>
+      </w:r>
+      <w:proofErr w:type="spellEnd"/>
+      <w:r>
+        <w:rPr>
+          <w:rFonts w:eastAsia="Times New Roman"/>
+        </w:rPr>
+        <w:t xml:space="preserve"> connector, the other from a rear-panel </w:t>
+      </w:r>
+      <w:r>
+        <w:rPr>
+          <w:rFonts w:eastAsia="Times New Roman"/>
+          <w:b/>
+        </w:rPr>
+        <w:t xml:space="preserve">Data </w:t>
+      </w:r>
+      <w:r>
+        <w:rPr>
+          <w:rFonts w:eastAsia="Times New Roman"/>
+        </w:rPr>
+        <w:t xml:space="preserve">connector.  </w:t>
+      </w:r>
+      <w:r>
+        <w:rPr>
+          <w:rFonts w:eastAsia="Times New Roman"/>
+        </w:rPr>
+        <w:t xml:space="preserve">The simplest </w:t>
+      </w:r>
+      <w:r>
+        <w:rPr>
+          <w:rFonts w:eastAsia="Times New Roman"/>
+        </w:rPr>
+        <w:t xml:space="preserve">CAT </w:t>
+      </w:r>
+      <w:r>
+        <w:rPr>
+          <w:rFonts w:eastAsia="Times New Roman"/>
+        </w:rPr>
+        <w:t>con</w:t>
+      </w:r>
+      <w:r>
+        <w:rPr>
+          <w:rFonts w:eastAsia="Times New Roman"/>
+        </w:rPr>
+        <w:t xml:space="preserve">figuration sets </w:t>
       </w:r>
       <w:r>
         <w:rPr>
@@ -2464,7 +2745,19 @@
         <w:rPr>
           <w:rFonts w:eastAsia="Times New Roman"/>
         </w:rPr>
-        <w:t xml:space="preserve"> for dial frequency</w:t>
+        <w:t xml:space="preserve"> </w:t>
+      </w:r>
+      <w:r>
+        <w:rPr>
+          <w:rFonts w:eastAsia="Times New Roman"/>
+        </w:rPr>
+        <w:t xml:space="preserve">the radio </w:t>
+      </w:r>
+      <w:r>
+        <w:rPr>
+          <w:rFonts w:eastAsia="Times New Roman"/>
+        </w:rPr>
+        <w:t>for dial frequency</w:t>
       </w:r>
       <w:r>
         <w:rPr>
@@ -2514,14 +2807,7 @@
         <w:rPr>
           <w:rFonts w:eastAsia="Times New Roman"/>
         </w:rPr>
-        <w:t xml:space="preserve"> </w:t>
-      </w:r>
-      <w:r>
-        <w:rPr>
-          <w:rFonts w:eastAsia="Times New Roman"/>
-        </w:rPr>
-        <w:lastRenderedPageBreak/>
-        <w:t>program</w:t>
+        <w:t xml:space="preserve"> program</w:t>
       </w:r>
       <w:r>
         <w:rPr>
@@ -2539,7 +2825,19 @@
         <w:rPr>
           <w:rFonts w:eastAsia="Times New Roman"/>
         </w:rPr>
-        <w:t xml:space="preserve">  Some experimentation may be required</w:t>
+        <w:t xml:space="preserve">  </w:t>
+      </w:r>
+      <w:r>
+        <w:rPr>
+          <w:rFonts w:eastAsia="Times New Roman"/>
+        </w:rPr>
+        <w:t xml:space="preserve">Note that you may not be able to simultaneously control your radio from WSJT-X and from another software program.  </w:t>
+      </w:r>
+      <w:r>
+        <w:rPr>
+          <w:rFonts w:eastAsia="Times New Roman"/>
+        </w:rPr>
+        <w:t>Some experimentation may be required</w:t>
       </w:r>
       <w:r>
         <w:rPr>
@@ -2594,9 +2892,9 @@
           <w:noProof/>
         </w:rPr>
         <w:drawing>
-          <wp:inline distT="0" distB="0" distL="0" distR="0">
-            <wp:extent cx="5372100" cy="5324475"/>
-            <wp:effectExtent l="19050" t="0" r="0" b="0"/>
+          <wp:inline distT="0" distB="0" distL="0" distR="0" wp14:anchorId="31A126B5" wp14:editId="0E56CD4A">
+            <wp:extent cx="5367528" cy="5321808"/>
+            <wp:effectExtent l="0" t="0" r="0" b="0"/>
             <wp:docPr id="3" name="Picture 1"/>
             <wp:cNvGraphicFramePr>
               <a:graphicFrameLocks xmlns:a="http://schemas.openxmlformats.org/drawingml/2006/main" noChangeAspect="1"/>
@@ -2611,7 +2909,7 @@
                     </pic:cNvPicPr>
                   </pic:nvPicPr>
                   <pic:blipFill>
-                    <a:blip r:embed="rId13" cstate="print"/>
+                    <a:blip r:embed="rId14" cstate="print"/>
                     <a:srcRect/>
                     <a:stretch>
                       <a:fillRect/>
@@ -2620,7 +2918,7 @@
                   <pic:spPr bwMode="auto">
                     <a:xfrm>
                       <a:off x="0" y="0"/>
-                      <a:ext cx="5372100" cy="5324475"/>
+                      <a:ext cx="5367528" cy="5321808"/>
                     </a:xfrm>
                     <a:prstGeom prst="rect">
                       <a:avLst/>
@@ -2655,6 +2953,7 @@
         <w:rPr>
           <w:rFonts w:eastAsia="Times New Roman"/>
         </w:rPr>
+        <w:lastRenderedPageBreak/>
         <w:t xml:space="preserve">Try clicking the </w:t>
       </w:r>
       <w:r>
@@ -2737,8 +3036,15 @@
       <w:r>
         <w:rPr>
           <w:rFonts w:eastAsia="Times New Roman"/>
-        </w:rPr>
-        <w:t>WSJT-X expects your sound card to do its raw sampling at 48000 Hz.  To ensure that this will be so</w:t>
+          <w:i/>
+        </w:rPr>
+        <w:t>WSJT-X</w:t>
+      </w:r>
+      <w:r>
+        <w:rPr>
+          <w:rFonts w:eastAsia="Times New Roman"/>
+        </w:rPr>
+        <w:t xml:space="preserve"> expects your sound card to do its raw sampling at 48000 Hz.  To ensure that this will be so</w:t>
       </w:r>
       <w:r>
         <w:rPr>
@@ -2750,26 +3056,113 @@
         <w:rPr>
           <w:rFonts w:eastAsia="Times New Roman"/>
         </w:rPr>
-        <w:t xml:space="preserve">, open the Sound control panel and select in turn the “Recording” and “Playback” devices you will use for audio input and </w:t>
-      </w:r>
-      <w:r>
-        <w:rPr>
-          <w:rFonts w:eastAsia="Times New Roman"/>
-        </w:rPr>
-        <w:lastRenderedPageBreak/>
-        <w:t>output.  Click on Properties, then Advanced, and select “16 bit, 48000 Hz (DVD Quality).”</w:t>
+        <w:t>, open the Sound control panel and select in turn the “Recording” and “Playback” devices you will use for audio input and output.  Click on Properties, then Advanced, and select “16 bit, 48000 Hz (DVD Quality).”</w:t>
+      </w:r>
+      <w:r>
+        <w:rPr>
+          <w:rFonts w:eastAsia="Times New Roman"/>
+        </w:rPr>
+        <w:t xml:space="preserve">  If you are using a sound card that is also the default device for Windows sounds, be sure to turn off all such sounds so that you do not inadverte</w:t>
+      </w:r>
+      <w:r>
+        <w:rPr>
+          <w:rFonts w:eastAsia="Times New Roman"/>
+        </w:rPr>
+        <w:t>ntly transmit them over the air.</w:t>
+      </w:r>
+    </w:p>
+    <w:p>
+      <w:pPr>
+        <w:numPr>
+          <w:ilvl w:val="0"/>
+          <w:numId w:val="6"/>
+        </w:numPr>
+        <w:spacing w:after="120" w:afterAutospacing="0"/>
+        <w:rPr>
+          <w:rFonts w:eastAsia="Times New Roman"/>
+        </w:rPr>
+      </w:pPr>
+      <w:r>
+        <w:rPr>
+          <w:rFonts w:eastAsia="Times New Roman"/>
+        </w:rPr>
+        <w:t xml:space="preserve">To set the proper level of audio drive from </w:t>
+      </w:r>
+      <w:r>
+        <w:rPr>
+          <w:rFonts w:eastAsia="Times New Roman"/>
+          <w:i/>
+        </w:rPr>
+        <w:t>WSJT-X</w:t>
+      </w:r>
+      <w:r>
+        <w:rPr>
+          <w:rFonts w:eastAsia="Times New Roman"/>
+        </w:rPr>
+        <w:t xml:space="preserve"> to your radio, click the </w:t>
+      </w:r>
+      <w:r>
+        <w:rPr>
+          <w:rFonts w:eastAsia="Times New Roman"/>
+          <w:b/>
+        </w:rPr>
+        <w:t>Tune</w:t>
+      </w:r>
+      <w:r>
+        <w:rPr>
+          <w:rFonts w:eastAsia="Times New Roman"/>
+        </w:rPr>
+        <w:t xml:space="preserve"> button on the main screen.  </w:t>
+      </w:r>
+      <w:r>
+        <w:rPr>
+          <w:rFonts w:eastAsia="Times New Roman"/>
+          <w:i/>
+        </w:rPr>
+        <w:t>WSJT-X</w:t>
+      </w:r>
+      <w:r>
+        <w:rPr>
+          <w:rFonts w:eastAsia="Times New Roman"/>
+        </w:rPr>
+        <w:t xml:space="preserve"> should set the radio into transmit mode a</w:t>
+      </w:r>
+      <w:r>
+        <w:rPr>
+          <w:rFonts w:eastAsia="Times New Roman"/>
+        </w:rPr>
+        <w:t xml:space="preserve">nd generate a steady audio tone at the same amplitude that will be used for a generated JT9 signal.  </w:t>
+      </w:r>
+      <w:r>
+        <w:rPr>
+          <w:rFonts w:eastAsia="Times New Roman"/>
+        </w:rPr>
+        <w:t xml:space="preserve">Listen to the generated audio tone using your radio’s “Monitor” facility, or by another method.  The tone should be perfectly smooth, with no clicks or glitches.  </w:t>
+      </w:r>
+      <w:r>
+        <w:rPr>
+          <w:rFonts w:eastAsia="Times New Roman"/>
+        </w:rPr>
+        <w:t xml:space="preserve">Open the computer’s audio mixer controls for output (“playback”) devices and adjust the “volume” slider downward until the RF output from your transmitter falls by around 10%.  This will be a good level for audio drive.  Toggle the Tune button </w:t>
+      </w:r>
+      <w:r>
+        <w:rPr>
+          <w:rFonts w:eastAsia="Times New Roman"/>
+        </w:rPr>
+        <w:t xml:space="preserve">once more </w:t>
+      </w:r>
+      <w:r>
+        <w:rPr>
+          <w:rFonts w:eastAsia="Times New Roman"/>
+        </w:rPr>
+        <w:t>to stop your test transmission.</w:t>
       </w:r>
     </w:p>
     <w:p>
       <w:pPr>
         <w:pStyle w:val="Heading1"/>
       </w:pPr>
-      <w:bookmarkStart w:id="3" w:name="_Toc355357437"/>
-    </w:p>
-    <w:p>
-      <w:pPr>
-        <w:pStyle w:val="Heading1"/>
-      </w:pPr>
+      <w:bookmarkStart w:id="3" w:name="_Toc355682560"/>
       <w:r>
         <w:t>Basic Operating Tutorial</w:t>
       </w:r>
@@ -2993,13 +3386,19 @@
         <w:rPr>
           <w:rFonts w:eastAsia="Times New Roman"/>
         </w:rPr>
-        <w:t>below</w:t>
-      </w:r>
-      <w:r>
-        <w:rPr>
-          <w:rFonts w:eastAsia="Times New Roman"/>
-        </w:rPr>
-        <w:t xml:space="preserve"> and on the next page</w:t>
+        <w:t xml:space="preserve">on </w:t>
+      </w:r>
+      <w:r>
+        <w:rPr>
+          <w:rFonts w:eastAsia="Times New Roman"/>
+        </w:rPr>
+        <w:t>the next</w:t>
+      </w:r>
+      <w:r>
+        <w:rPr>
+          <w:rFonts w:eastAsia="Times New Roman"/>
+        </w:rPr>
+        <w:t xml:space="preserve"> page</w:t>
       </w:r>
       <w:r>
         <w:rPr>
@@ -3010,7 +3409,95 @@
     </w:p>
     <w:p>
       <w:pPr>
+        <w:pStyle w:val="ListParagraph"/>
+        <w:numPr>
+          <w:ilvl w:val="0"/>
+          <w:numId w:val="10"/>
+        </w:numPr>
+      </w:pPr>
+      <w:r>
+        <w:t xml:space="preserve">Notice the green, red, and blue markers on the waterfall frequency scale.  Decoding in JT9 mode takes place at the end of a receive sequence and is organized in two stages.  The first decodes </w:t>
+      </w:r>
+      <w:r>
+        <w:t xml:space="preserve">take place </w:t>
+      </w:r>
+      <w:r>
+        <w:t xml:space="preserve">at the selected Rx frequency, indicated by the green marker.  </w:t>
+      </w:r>
+      <w:r>
+        <w:t>R</w:t>
+      </w:r>
+      <w:r>
+        <w:t>esults appear in the both the left (“QSO Frequency”) and right (“Band Activity”) text windows</w:t>
+      </w:r>
+      <w:r>
+        <w:t xml:space="preserve"> on the main screen</w:t>
+      </w:r>
+      <w:r>
+        <w:t>.  The decoder then finds and decodes all JT9 signals between the blue markers</w:t>
+      </w:r>
+      <w:r>
+        <w:rPr>
+          <w:b/>
+        </w:rPr>
+        <w:t xml:space="preserve">. </w:t>
+      </w:r>
+      <w:r>
+        <w:t xml:space="preserve">The normal wideband decoding range is 1000 – 2000 Hz, but you can move the limits using </w:t>
+      </w:r>
+      <w:proofErr w:type="gramStart"/>
+      <w:r>
+        <w:t xml:space="preserve">the  </w:t>
+      </w:r>
+      <w:r>
+        <w:rPr>
+          <w:b/>
+        </w:rPr>
+        <w:t>f</w:t>
+      </w:r>
+      <w:proofErr w:type="gramEnd"/>
+      <w:r>
+        <w:rPr>
+          <w:b/>
+        </w:rPr>
+        <w:t xml:space="preserve"> Min </w:t>
+      </w:r>
+      <w:r>
+        <w:t xml:space="preserve">and  </w:t>
+      </w:r>
+      <w:r>
+        <w:rPr>
+          <w:b/>
+        </w:rPr>
+        <w:t xml:space="preserve">f Max </w:t>
+      </w:r>
+      <w:r>
+        <w:t xml:space="preserve">spinner controls.  The red marker indicates the </w:t>
+      </w:r>
+      <w:proofErr w:type="spellStart"/>
+      <w:proofErr w:type="gramStart"/>
+      <w:r>
+        <w:t>Tx</w:t>
+      </w:r>
+      <w:proofErr w:type="spellEnd"/>
+      <w:proofErr w:type="gramEnd"/>
+      <w:r>
+        <w:t xml:space="preserve"> frequency.</w:t>
+      </w:r>
+    </w:p>
+    <w:p>
+      <w:pPr>
         <w:spacing w:after="120" w:afterAutospacing="0"/>
+        <w:ind w:left="360"/>
+        <w:rPr>
+          <w:rFonts w:eastAsia="Times New Roman"/>
+        </w:rPr>
+      </w:pPr>
+    </w:p>
+    <w:p>
+      <w:pPr>
+        <w:spacing w:after="120" w:afterAutospacing="0"/>
+        <w:jc w:val="center"/>
         <w:rPr>
           <w:rFonts w:eastAsia="Times New Roman"/>
         </w:rPr>
@@ -3020,9 +3507,10 @@
           <w:rFonts w:eastAsia="Times New Roman"/>
           <w:noProof/>
         </w:rPr>
+        <w:lastRenderedPageBreak/>
         <w:drawing>
-          <wp:inline distT="0" distB="0" distL="0" distR="0">
-            <wp:extent cx="5943600" cy="2322830"/>
+          <wp:inline distT="0" distB="0" distL="0" distR="0" wp14:anchorId="330E5A10" wp14:editId="48A1EAE8">
+            <wp:extent cx="6556248" cy="2560320"/>
             <wp:effectExtent l="0" t="0" r="0" b="0"/>
             <wp:docPr id="13" name="Picture 13"/>
             <wp:cNvGraphicFramePr>
@@ -3036,10 +3524,10 @@
                     <pic:cNvPicPr/>
                   </pic:nvPicPr>
                   <pic:blipFill>
-                    <a:blip r:embed="rId14" cstate="print">
+                    <a:blip r:embed="rId15" cstate="print">
                       <a:extLst>
                         <a:ext uri="{28A0092B-C50C-407E-A947-70E740481C1C}">
-                          <a14:useLocalDpi xmlns:a14="http://schemas.microsoft.com/office/drawing/2010/main" xmlns:wps="http://schemas.microsoft.com/office/word/2010/wordprocessingShape" xmlns:wpi="http://schemas.microsoft.com/office/word/2010/wordprocessingInk" xmlns:wpg="http://schemas.microsoft.com/office/word/2010/wordprocessingGroup" xmlns:w14="http://schemas.microsoft.com/office/word/2010/wordml" xmlns:w="http://schemas.openxmlformats.org/wordprocessingml/2006/main" xmlns:w10="urn:schemas-microsoft-com:office:word" xmlns:wp14="http://schemas.microsoft.com/office/word/2010/wordprocessingDrawing" xmlns:v="urn:schemas-microsoft-com:vml" xmlns:o="urn:schemas-microsoft-com:office:office" xmlns:mc="http://schemas.openxmlformats.org/markup-compatibility/2006" xmlns:wpc="http://schemas.microsoft.com/office/word/2010/wordprocessingCanvas" xmlns="" val="0"/>
+                          <a14:useLocalDpi xmlns:a14="http://schemas.microsoft.com/office/drawing/2010/main" val="0"/>
                         </a:ext>
                       </a:extLst>
                     </a:blip>
@@ -3050,7 +3538,7 @@
                   <pic:spPr>
                     <a:xfrm>
                       <a:off x="0" y="0"/>
-                      <a:ext cx="5943600" cy="2322830"/>
+                      <a:ext cx="6556248" cy="2560320"/>
                     </a:xfrm>
                     <a:prstGeom prst="rect">
                       <a:avLst/>
@@ -3070,99 +3558,14 @@
           <w:rFonts w:eastAsia="Times New Roman"/>
         </w:rPr>
       </w:pPr>
-    </w:p>
-    <w:p>
-      <w:pPr>
-        <w:pStyle w:val="ListParagraph"/>
-        <w:numPr>
-          <w:ilvl w:val="0"/>
-          <w:numId w:val="10"/>
-        </w:numPr>
-      </w:pPr>
-      <w:r>
-        <w:t xml:space="preserve">Notice the green, red, and blue markers on the waterfall frequency scale.  Decoding in JT9 mode takes place at the end of a receive sequence and is organized in two stages.  The first decodes </w:t>
-      </w:r>
-      <w:r>
-        <w:t xml:space="preserve">occur </w:t>
-      </w:r>
-      <w:r>
-        <w:t xml:space="preserve">at the selected Rx frequency, indicated by the green marker.  </w:t>
-      </w:r>
-      <w:r>
-        <w:t>R</w:t>
-      </w:r>
-      <w:r>
-        <w:t>esults appear in the both the left (“QSO Frequency”) and right (“Band Activity”) text windows</w:t>
-      </w:r>
-      <w:r>
-        <w:t xml:space="preserve"> on the main screen</w:t>
-      </w:r>
-      <w:r>
-        <w:t>.  The decoder then finds and decodes all JT9 signals between the blue markers</w:t>
-      </w:r>
-      <w:r>
-        <w:rPr>
-          <w:b/>
-        </w:rPr>
-        <w:t xml:space="preserve">. </w:t>
-      </w:r>
-      <w:r>
-        <w:t xml:space="preserve">The normal wideband decoding range is 1000 – 2000 Hz, but you can move the limits using </w:t>
-      </w:r>
-      <w:proofErr w:type="gramStart"/>
-      <w:r>
-        <w:t xml:space="preserve">the  </w:t>
-      </w:r>
-      <w:r>
-        <w:rPr>
-          <w:b/>
-        </w:rPr>
-        <w:t>f</w:t>
-      </w:r>
-      <w:proofErr w:type="gramEnd"/>
-      <w:r>
-        <w:rPr>
-          <w:b/>
-        </w:rPr>
-        <w:t xml:space="preserve"> Min </w:t>
-      </w:r>
-      <w:r>
-        <w:t xml:space="preserve">and  </w:t>
-      </w:r>
-      <w:r>
-        <w:rPr>
-          <w:b/>
-        </w:rPr>
-        <w:t xml:space="preserve">f Max </w:t>
-      </w:r>
-      <w:r>
-        <w:t xml:space="preserve">spinner controls.  The red marker indicates the </w:t>
-      </w:r>
-      <w:proofErr w:type="spellStart"/>
-      <w:proofErr w:type="gramStart"/>
-      <w:r>
-        <w:t>Tx</w:t>
-      </w:r>
-      <w:proofErr w:type="spellEnd"/>
-      <w:proofErr w:type="gramEnd"/>
-      <w:r>
-        <w:t xml:space="preserve"> frequency.</w:t>
-      </w:r>
-    </w:p>
-    <w:p>
-      <w:pPr>
-        <w:pStyle w:val="ListParagraph"/>
-        <w:ind w:left="360"/>
-      </w:pPr>
       <w:r>
         <w:rPr>
           <w:rFonts w:eastAsia="Times New Roman"/>
           <w:noProof/>
         </w:rPr>
-        <w:lastRenderedPageBreak/>
         <w:drawing>
-          <wp:inline distT="0" distB="0" distL="0" distR="0">
-            <wp:extent cx="5943600" cy="4377690"/>
+          <wp:inline distT="0" distB="0" distL="0" distR="0" wp14:anchorId="09DA1F19" wp14:editId="0FE7B9AF">
+            <wp:extent cx="6565392" cy="4837176"/>
             <wp:effectExtent l="0" t="0" r="0" b="0"/>
             <wp:docPr id="14" name="Picture 14"/>
             <wp:cNvGraphicFramePr>
@@ -3176,10 +3579,10 @@
                     <pic:cNvPicPr/>
                   </pic:nvPicPr>
                   <pic:blipFill>
-                    <a:blip r:embed="rId15" cstate="print">
+                    <a:blip r:embed="rId16" cstate="print">
                       <a:extLst>
                         <a:ext uri="{28A0092B-C50C-407E-A947-70E740481C1C}">
-                          <a14:useLocalDpi xmlns:a14="http://schemas.microsoft.com/office/drawing/2010/main" xmlns:wps="http://schemas.microsoft.com/office/word/2010/wordprocessingShape" xmlns:wpi="http://schemas.microsoft.com/office/word/2010/wordprocessingInk" xmlns:wpg="http://schemas.microsoft.com/office/word/2010/wordprocessingGroup" xmlns:w14="http://schemas.microsoft.com/office/word/2010/wordml" xmlns:w="http://schemas.openxmlformats.org/wordprocessingml/2006/main" xmlns:w10="urn:schemas-microsoft-com:office:word" xmlns:wp14="http://schemas.microsoft.com/office/word/2010/wordprocessingDrawing" xmlns:v="urn:schemas-microsoft-com:vml" xmlns:o="urn:schemas-microsoft-com:office:office" xmlns:mc="http://schemas.openxmlformats.org/markup-compatibility/2006" xmlns:wpc="http://schemas.microsoft.com/office/word/2010/wordprocessingCanvas" xmlns="" val="0"/>
+                          <a14:useLocalDpi xmlns:a14="http://schemas.microsoft.com/office/drawing/2010/main" val="0"/>
                         </a:ext>
                       </a:extLst>
                     </a:blip>
@@ -3190,7 +3593,7 @@
                   <pic:spPr>
                     <a:xfrm>
                       <a:off x="0" y="0"/>
-                      <a:ext cx="5943600" cy="4377690"/>
+                      <a:ext cx="6565392" cy="4837176"/>
                     </a:xfrm>
                     <a:prstGeom prst="rect">
                       <a:avLst/>
@@ -3206,12 +3609,6 @@
     <w:p>
       <w:pPr>
         <w:pStyle w:val="ListParagraph"/>
-        <w:ind w:left="360"/>
-      </w:pPr>
-    </w:p>
-    <w:p>
-      <w:pPr>
-        <w:pStyle w:val="ListParagraph"/>
         <w:numPr>
           <w:ilvl w:val="0"/>
           <w:numId w:val="10"/>
@@ -3315,6 +3712,7 @@
         <w:rPr>
           <w:rFonts w:eastAsia="Times New Roman"/>
         </w:rPr>
+        <w:lastRenderedPageBreak/>
         <w:t xml:space="preserve">his message “K1JT KF4RWA 73” appears in both </w:t>
       </w:r>
       <w:r>
@@ -3632,7 +4030,6 @@
         <w:rPr>
           <w:rFonts w:eastAsia="Times New Roman"/>
         </w:rPr>
-        <w:lastRenderedPageBreak/>
         <w:t xml:space="preserve">Double-click on </w:t>
       </w:r>
       <w:r>
@@ -4554,6 +4951,7 @@
         <w:rPr>
           <w:rFonts w:eastAsia="Times New Roman"/>
         </w:rPr>
+        <w:lastRenderedPageBreak/>
         <w:t>Ctrl</w:t>
       </w:r>
       <w:r>
@@ -4802,7 +5200,6 @@
         <w:rPr>
           <w:rFonts w:eastAsia="Times New Roman"/>
         </w:rPr>
-        <w:lastRenderedPageBreak/>
         <w:t xml:space="preserve">close to </w:t>
       </w:r>
       <w:r>
@@ -4865,7 +5262,7 @@
       <w:pPr>
         <w:pStyle w:val="Heading1"/>
       </w:pPr>
-      <w:bookmarkStart w:id="4" w:name="_Toc355357438"/>
+      <w:bookmarkStart w:id="4" w:name="_Toc355682561"/>
       <w:r>
         <w:t>Making QSOs</w:t>
       </w:r>
@@ -5287,6 +5684,7 @@
         </w:rPr>
       </w:pPr>
       <w:r>
+        <w:lastRenderedPageBreak/>
         <w:t xml:space="preserve">Free-format messages such as “TNX JOE 73 GL” </w:t>
       </w:r>
       <w:r>
@@ -5450,7 +5848,6 @@
         <w:rPr>
           <w:rFonts w:eastAsia="Times New Roman"/>
         </w:rPr>
-        <w:lastRenderedPageBreak/>
         <w:t>Computer clock properly synchronized with UTC to within ±1 s.</w:t>
       </w:r>
     </w:p>
@@ -5496,7 +5893,7 @@
       <w:pPr>
         <w:pStyle w:val="Heading1"/>
       </w:pPr>
-      <w:bookmarkStart w:id="5" w:name="_Toc355357439"/>
+      <w:bookmarkStart w:id="5" w:name="_Toc355682562"/>
       <w:r>
         <w:t xml:space="preserve">On-Screen </w:t>
       </w:r>
@@ -5507,19 +5904,290 @@
     </w:p>
     <w:p>
       <w:r>
+        <w:t>The following row of controls appears at the bottom of the Wide Graph window:</w:t>
+      </w:r>
+    </w:p>
+    <w:p>
+      <w:r>
+        <w:rPr>
+          <w:noProof/>
+        </w:rPr>
+        <w:drawing>
+          <wp:inline distT="0" distB="0" distL="0" distR="0" wp14:anchorId="1DF2399E" wp14:editId="709911D3">
+            <wp:extent cx="5895975" cy="266700"/>
+            <wp:effectExtent l="0" t="0" r="0" b="0"/>
+            <wp:docPr id="2" name="Picture 2"/>
+            <wp:cNvGraphicFramePr>
+              <a:graphicFrameLocks xmlns:a="http://schemas.openxmlformats.org/drawingml/2006/main" noChangeAspect="1"/>
+            </wp:cNvGraphicFramePr>
+            <a:graphic xmlns:a="http://schemas.openxmlformats.org/drawingml/2006/main">
+              <a:graphicData uri="http://schemas.openxmlformats.org/drawingml/2006/picture">
+                <pic:pic xmlns:pic="http://schemas.openxmlformats.org/drawingml/2006/picture">
+                  <pic:nvPicPr>
+                    <pic:cNvPr id="0" name="Picture 1"/>
+                    <pic:cNvPicPr>
+                      <a:picLocks noChangeAspect="1" noChangeArrowheads="1"/>
+                    </pic:cNvPicPr>
+                  </pic:nvPicPr>
+                  <pic:blipFill>
+                    <a:blip r:embed="rId17">
+                      <a:extLst>
+                        <a:ext uri="{28A0092B-C50C-407E-A947-70E740481C1C}">
+                          <a14:useLocalDpi xmlns:a14="http://schemas.microsoft.com/office/drawing/2010/main" val="0"/>
+                        </a:ext>
+                      </a:extLst>
+                    </a:blip>
+                    <a:srcRect/>
+                    <a:stretch>
+                      <a:fillRect/>
+                    </a:stretch>
+                  </pic:blipFill>
+                  <pic:spPr bwMode="auto">
+                    <a:xfrm>
+                      <a:off x="0" y="0"/>
+                      <a:ext cx="5895975" cy="266700"/>
+                    </a:xfrm>
+                    <a:prstGeom prst="rect">
+                      <a:avLst/>
+                    </a:prstGeom>
+                    <a:noFill/>
+                    <a:ln>
+                      <a:noFill/>
+                    </a:ln>
+                  </pic:spPr>
+                </pic:pic>
+              </a:graphicData>
+            </a:graphic>
+          </wp:inline>
+        </w:drawing>
+      </w:r>
+    </w:p>
+    <w:p>
+      <w:r>
+        <w:rPr>
+          <w:b/>
+        </w:rPr>
+        <w:t xml:space="preserve">FFT Bins/Pixel </w:t>
+      </w:r>
+      <w:r>
+        <w:t>gives you control over the displayed frequency resolution.  Set this value to 1 for the highest possible resolution</w:t>
+      </w:r>
+      <w:r>
+        <w:t>, or to higher values to reduce the necessary width of the spectral display</w:t>
+      </w:r>
+      <w:r>
+        <w:t>.  Normal operation with convenient window size works well at 2 bins per pixel</w:t>
+      </w:r>
+      <w:r>
+        <w:t xml:space="preserve"> in submodes JT9-1 and -2</w:t>
+      </w:r>
+      <w:r>
+        <w:t xml:space="preserve">.  The slower </w:t>
+      </w:r>
+      <w:r>
+        <w:t>sub</w:t>
+      </w:r>
+      <w:r>
+        <w:t>modes use proportionally longer FFTs and hence smaller bin widths, so you may want to use larger values.  Waterfall sensitivity to JT9 signals will be best with values no larger than 3 or 4, however.</w:t>
+      </w:r>
+    </w:p>
+    <w:p>
+      <w:r>
+        <w:rPr>
+          <w:b/>
+        </w:rPr>
+        <w:t xml:space="preserve">N </w:t>
+      </w:r>
+      <w:proofErr w:type="spellStart"/>
+      <w:r>
+        <w:rPr>
+          <w:b/>
+        </w:rPr>
+        <w:t>Avg</w:t>
+      </w:r>
+      <w:proofErr w:type="spellEnd"/>
+      <w:r>
+        <w:t xml:space="preserve"> is the number of successive FFTs to be averaged before updating the spectral display.  Values around 5 are suitable for normal JT9 operation.</w:t>
+      </w:r>
+    </w:p>
+    <w:p>
+      <w:r>
+        <w:rPr>
+          <w:b/>
+        </w:rPr>
+        <w:t>Gain</w:t>
+      </w:r>
+      <w:r>
+        <w:t xml:space="preserve"> and </w:t>
+      </w:r>
+      <w:r>
+        <w:rPr>
+          <w:b/>
+        </w:rPr>
+        <w:t>Zero</w:t>
+      </w:r>
+      <w:r>
+        <w:t xml:space="preserve"> control amplitude scaling and zero-setting for the waterfall </w:t>
+      </w:r>
+      <w:r>
+        <w:t>colors.  Values around 0 for both parameters are usually about right, but your preferences may differ somewhat.</w:t>
+      </w:r>
+    </w:p>
+    <w:p>
+      <w:proofErr w:type="gramStart"/>
+      <w:r>
+        <w:rPr>
+          <w:b/>
+        </w:rPr>
+        <w:t>f</w:t>
+      </w:r>
+      <w:proofErr w:type="gramEnd"/>
+      <w:r>
+        <w:rPr>
+          <w:b/>
+        </w:rPr>
+        <w:t xml:space="preserve"> Min</w:t>
+      </w:r>
+      <w:r>
+        <w:t xml:space="preserve"> and </w:t>
+      </w:r>
+      <w:r>
+        <w:rPr>
+          <w:b/>
+        </w:rPr>
+        <w:t>f Max</w:t>
+      </w:r>
+      <w:r>
+        <w:t xml:space="preserve"> set the positions of the blue markers on the frequency scale — the lower and upper limits of the second (wideband) pass through the JT9 decoder.  </w:t>
+      </w:r>
+    </w:p>
+    <w:p>
+      <w:r>
         <w:t xml:space="preserve">The </w:t>
       </w:r>
       <w:r>
-        <w:t xml:space="preserve">following </w:t>
-      </w:r>
-      <w:r>
-        <w:t xml:space="preserve">row of control buttons </w:t>
+        <w:rPr>
+          <w:b/>
+        </w:rPr>
+        <w:t>Current/Cumulative/JT9 Sync</w:t>
+      </w:r>
+      <w:r>
+        <w:t xml:space="preserve"> drop-down list offers three possibilities for graphical display in the bottom one-third of the Wide Graph window.  </w:t>
+      </w:r>
+      <w:r>
+        <w:rPr>
+          <w:b/>
+        </w:rPr>
+        <w:t>Current</w:t>
+      </w:r>
+      <w:r>
+        <w:t xml:space="preserve"> is the average spectrum over the </w:t>
+      </w:r>
+      <w:r>
+        <w:t xml:space="preserve">most recent </w:t>
+      </w:r>
+      <w:r>
+        <w:rPr>
+          <w:b/>
+        </w:rPr>
+        <w:t xml:space="preserve">N </w:t>
+      </w:r>
+      <w:proofErr w:type="spellStart"/>
+      <w:r>
+        <w:rPr>
+          <w:b/>
+        </w:rPr>
+        <w:t>Avg</w:t>
+      </w:r>
+      <w:proofErr w:type="spellEnd"/>
+      <w:r>
+        <w:t xml:space="preserve"> </w:t>
+      </w:r>
+      <w:r>
+        <w:t xml:space="preserve">FFT calculations.  The </w:t>
+      </w:r>
+      <w:r>
+        <w:rPr>
+          <w:b/>
+        </w:rPr>
+        <w:t>Cumulative</w:t>
+      </w:r>
+      <w:r>
+        <w:t xml:space="preserve"> curve is the average spectrum since the start of the current Rx sequence.  Finally, </w:t>
+      </w:r>
+      <w:r>
+        <w:rPr>
+          <w:b/>
+        </w:rPr>
+        <w:t>JT9 Sync</w:t>
+      </w:r>
+      <w:r>
+        <w:t xml:space="preserve"> </w:t>
+      </w:r>
+      <w:r>
+        <w:lastRenderedPageBreak/>
+        <w:t xml:space="preserve">displays the program’s tentative estimate of whether a JT9 signal is present at each frequency.  (See the discussion under </w:t>
+      </w:r>
+      <w:r>
+        <w:rPr>
+          <w:b/>
+        </w:rPr>
+        <w:t>Receiving</w:t>
+      </w:r>
+      <w:r>
+        <w:t xml:space="preserve"> on page 19 for more details.)</w:t>
+      </w:r>
+    </w:p>
+    <w:p>
+      <w:r>
+        <w:t xml:space="preserve">With the obvious exception of </w:t>
+      </w:r>
+      <w:r>
+        <w:rPr>
+          <w:b/>
+        </w:rPr>
+        <w:t>f Min</w:t>
+      </w:r>
+      <w:r>
+        <w:t xml:space="preserve"> and </w:t>
+      </w:r>
+      <w:r>
+        <w:rPr>
+          <w:b/>
+        </w:rPr>
+        <w:t>f Max</w:t>
+      </w:r>
+      <w:r>
+        <w:t xml:space="preserve">, controls on the Wide Graph window affect only the appearance of </w:t>
+      </w:r>
+      <w:r>
+        <w:t>what is displayed during a receiving sequence.  They have no effect on the decoding of JT9 signals.</w:t>
+      </w:r>
+    </w:p>
+    <w:p>
+      <w:pPr>
+        <w:spacing w:before="360" w:beforeAutospacing="0"/>
+      </w:pPr>
+      <w:r>
+        <w:t>The</w:t>
+      </w:r>
+      <w:r>
+        <w:t>se</w:t>
+      </w:r>
+      <w:r>
+        <w:t xml:space="preserve"> buttons </w:t>
       </w:r>
       <w:r>
         <w:t xml:space="preserve">appears </w:t>
       </w:r>
       <w:r>
-        <w:t>just under the decoded text windows:</w:t>
+        <w:t>just under the decoded text windows</w:t>
+      </w:r>
+      <w:r>
+        <w:t xml:space="preserve"> on the main window</w:t>
+      </w:r>
+      <w:r>
+        <w:t>:</w:t>
       </w:r>
     </w:p>
     <w:p>
@@ -5528,7 +6196,7 @@
           <w:noProof/>
         </w:rPr>
         <w:drawing>
-          <wp:inline distT="0" distB="0" distL="0" distR="0">
+          <wp:inline distT="0" distB="0" distL="0" distR="0" wp14:anchorId="3B4DCB08" wp14:editId="3272C3A7">
             <wp:extent cx="5838825" cy="295275"/>
             <wp:effectExtent l="0" t="0" r="0" b="0"/>
             <wp:docPr id="12" name="Picture 12"/>
@@ -5545,10 +6213,10 @@
                     </pic:cNvPicPr>
                   </pic:nvPicPr>
                   <pic:blipFill>
-                    <a:blip r:embed="rId16" cstate="print">
+                    <a:blip r:embed="rId18" cstate="print">
                       <a:extLst>
                         <a:ext uri="{28A0092B-C50C-407E-A947-70E740481C1C}">
-                          <a14:useLocalDpi xmlns:a14="http://schemas.microsoft.com/office/drawing/2010/main" xmlns:wps="http://schemas.microsoft.com/office/word/2010/wordprocessingShape" xmlns:wpi="http://schemas.microsoft.com/office/word/2010/wordprocessingInk" xmlns:wpg="http://schemas.microsoft.com/office/word/2010/wordprocessingGroup" xmlns:w14="http://schemas.microsoft.com/office/word/2010/wordml" xmlns:w="http://schemas.openxmlformats.org/wordprocessingml/2006/main" xmlns:w10="urn:schemas-microsoft-com:office:word" xmlns:wp14="http://schemas.microsoft.com/office/word/2010/wordprocessingDrawing" xmlns:v="urn:schemas-microsoft-com:vml" xmlns:o="urn:schemas-microsoft-com:office:office" xmlns:mc="http://schemas.openxmlformats.org/markup-compatibility/2006" xmlns:wpc="http://schemas.microsoft.com/office/word/2010/wordprocessingCanvas" xmlns="" val="0"/>
+                          <a14:useLocalDpi xmlns:a14="http://schemas.microsoft.com/office/drawing/2010/main" val="0"/>
                         </a:ext>
                       </a:extLst>
                     </a:blip>
@@ -5615,9 +6283,9 @@
           <w:noProof/>
         </w:rPr>
         <w:drawing>
-          <wp:inline distT="0" distB="0" distL="0" distR="0">
-            <wp:extent cx="4171950" cy="3048000"/>
-            <wp:effectExtent l="19050" t="0" r="0" b="0"/>
+          <wp:inline distT="0" distB="0" distL="0" distR="0" wp14:anchorId="77C8BE06" wp14:editId="6B2EDCA5">
+            <wp:extent cx="4178808" cy="3044952"/>
+            <wp:effectExtent l="0" t="0" r="0" b="0"/>
             <wp:docPr id="1" name="Picture 1"/>
             <wp:cNvGraphicFramePr>
               <a:graphicFrameLocks xmlns:a="http://schemas.openxmlformats.org/drawingml/2006/main" noChangeAspect="1"/>
@@ -5632,7 +6300,7 @@
                     </pic:cNvPicPr>
                   </pic:nvPicPr>
                   <pic:blipFill>
-                    <a:blip r:embed="rId17" cstate="print"/>
+                    <a:blip r:embed="rId19" cstate="print"/>
                     <a:srcRect/>
                     <a:stretch>
                       <a:fillRect/>
@@ -5641,7 +6309,7 @@
                   <pic:spPr bwMode="auto">
                     <a:xfrm>
                       <a:off x="0" y="0"/>
-                      <a:ext cx="4171950" cy="3048000"/>
+                      <a:ext cx="4178808" cy="3044952"/>
                     </a:xfrm>
                     <a:prstGeom prst="rect">
                       <a:avLst/>
@@ -5934,7 +6602,7 @@
           <w:noProof/>
         </w:rPr>
         <w:drawing>
-          <wp:inline distT="0" distB="0" distL="0" distR="0">
+          <wp:inline distT="0" distB="0" distL="0" distR="0" wp14:anchorId="7FD39881" wp14:editId="738E82B9">
             <wp:extent cx="2524125" cy="2209800"/>
             <wp:effectExtent l="0" t="0" r="0" b="0"/>
             <wp:docPr id="19" name="Picture 19"/>
@@ -5951,10 +6619,10 @@
                     </pic:cNvPicPr>
                   </pic:nvPicPr>
                   <pic:blipFill>
-                    <a:blip r:embed="rId18" cstate="print">
+                    <a:blip r:embed="rId20" cstate="print">
                       <a:extLst>
                         <a:ext uri="{28A0092B-C50C-407E-A947-70E740481C1C}">
-                          <a14:useLocalDpi xmlns:a14="http://schemas.microsoft.com/office/drawing/2010/main" xmlns:wps="http://schemas.microsoft.com/office/word/2010/wordprocessingShape" xmlns:wpi="http://schemas.microsoft.com/office/word/2010/wordprocessingInk" xmlns:wpg="http://schemas.microsoft.com/office/word/2010/wordprocessingGroup" xmlns:w14="http://schemas.microsoft.com/office/word/2010/wordml" xmlns:w="http://schemas.openxmlformats.org/wordprocessingml/2006/main" xmlns:w10="urn:schemas-microsoft-com:office:word" xmlns:wp14="http://schemas.microsoft.com/office/word/2010/wordprocessingDrawing" xmlns:v="urn:schemas-microsoft-com:vml" xmlns:o="urn:schemas-microsoft-com:office:office" xmlns:mc="http://schemas.openxmlformats.org/markup-compatibility/2006" xmlns:wpc="http://schemas.microsoft.com/office/word/2010/wordprocessingCanvas" xmlns="" val="0"/>
+                          <a14:useLocalDpi xmlns:a14="http://schemas.microsoft.com/office/drawing/2010/main" val="0"/>
                         </a:ext>
                       </a:extLst>
                     </a:blip>
@@ -5982,6 +6650,8 @@
           </wp:inline>
         </w:drawing>
       </w:r>
+      <w:bookmarkStart w:id="6" w:name="_GoBack"/>
+      <w:bookmarkEnd w:id="6"/>
     </w:p>
     <w:p>
       <w:r>
@@ -6096,7 +6766,7 @@
           <w:noProof/>
         </w:rPr>
         <w:drawing>
-          <wp:inline distT="0" distB="0" distL="0" distR="0">
+          <wp:inline distT="0" distB="0" distL="0" distR="0" wp14:anchorId="3D39E8C5" wp14:editId="71A3A741">
             <wp:extent cx="1304925" cy="1600200"/>
             <wp:effectExtent l="0" t="0" r="0" b="0"/>
             <wp:docPr id="20" name="Picture 20"/>
@@ -6113,10 +6783,10 @@
                     </pic:cNvPicPr>
                   </pic:nvPicPr>
                   <pic:blipFill>
-                    <a:blip r:embed="rId19" cstate="print">
+                    <a:blip r:embed="rId21" cstate="print">
                       <a:extLst>
                         <a:ext uri="{28A0092B-C50C-407E-A947-70E740481C1C}">
-                          <a14:useLocalDpi xmlns:a14="http://schemas.microsoft.com/office/drawing/2010/main" xmlns:wps="http://schemas.microsoft.com/office/word/2010/wordprocessingShape" xmlns:wpi="http://schemas.microsoft.com/office/word/2010/wordprocessingInk" xmlns:wpg="http://schemas.microsoft.com/office/word/2010/wordprocessingGroup" xmlns:w14="http://schemas.microsoft.com/office/word/2010/wordml" xmlns:w="http://schemas.openxmlformats.org/wordprocessingml/2006/main" xmlns:w10="urn:schemas-microsoft-com:office:word" xmlns:wp14="http://schemas.microsoft.com/office/word/2010/wordprocessingDrawing" xmlns:v="urn:schemas-microsoft-com:vml" xmlns:o="urn:schemas-microsoft-com:office:office" xmlns:mc="http://schemas.openxmlformats.org/markup-compatibility/2006" xmlns:wpc="http://schemas.microsoft.com/office/word/2010/wordprocessingCanvas" xmlns="" val="0"/>
+                          <a14:useLocalDpi xmlns:a14="http://schemas.microsoft.com/office/drawing/2010/main" val="0"/>
                         </a:ext>
                       </a:extLst>
                     </a:blip>
@@ -6389,7 +7059,7 @@
           <w:noProof/>
         </w:rPr>
         <w:drawing>
-          <wp:inline distT="0" distB="0" distL="0" distR="0">
+          <wp:inline distT="0" distB="0" distL="0" distR="0" wp14:anchorId="2E5452B7" wp14:editId="73F5F1BF">
             <wp:extent cx="2809875" cy="2200275"/>
             <wp:effectExtent l="0" t="0" r="0" b="0"/>
             <wp:docPr id="21" name="Picture 21"/>
@@ -6406,10 +7076,10 @@
                     </pic:cNvPicPr>
                   </pic:nvPicPr>
                   <pic:blipFill>
-                    <a:blip r:embed="rId20" cstate="print">
+                    <a:blip r:embed="rId22" cstate="print">
                       <a:extLst>
                         <a:ext uri="{28A0092B-C50C-407E-A947-70E740481C1C}">
-                          <a14:useLocalDpi xmlns:a14="http://schemas.microsoft.com/office/drawing/2010/main" xmlns:wps="http://schemas.microsoft.com/office/word/2010/wordprocessingShape" xmlns:wpi="http://schemas.microsoft.com/office/word/2010/wordprocessingInk" xmlns:wpg="http://schemas.microsoft.com/office/word/2010/wordprocessingGroup" xmlns:w14="http://schemas.microsoft.com/office/word/2010/wordml" xmlns:w="http://schemas.openxmlformats.org/wordprocessingml/2006/main" xmlns:w10="urn:schemas-microsoft-com:office:word" xmlns:wp14="http://schemas.microsoft.com/office/word/2010/wordprocessingDrawing" xmlns:v="urn:schemas-microsoft-com:vml" xmlns:o="urn:schemas-microsoft-com:office:office" xmlns:mc="http://schemas.openxmlformats.org/markup-compatibility/2006" xmlns:wpc="http://schemas.microsoft.com/office/word/2010/wordprocessingCanvas" xmlns="" val="0"/>
+                          <a14:useLocalDpi xmlns:a14="http://schemas.microsoft.com/office/drawing/2010/main" val="0"/>
                         </a:ext>
                       </a:extLst>
                     </a:blip>
@@ -6464,40 +7134,32 @@
         </w:rPr>
         <w:t xml:space="preserve">Generate </w:t>
       </w:r>
-      <w:proofErr w:type="gramStart"/>
-      <w:r>
-        <w:rPr>
-          <w:b/>
-        </w:rPr>
-        <w:t>Std</w:t>
-      </w:r>
-      <w:proofErr w:type="gramEnd"/>
-      <w:r>
-        <w:rPr>
-          <w:b/>
-        </w:rPr>
-        <w:t xml:space="preserve"> </w:t>
-      </w:r>
-      <w:proofErr w:type="spellStart"/>
-      <w:r>
-        <w:rPr>
-          <w:b/>
-        </w:rPr>
-        <w:t>Msgs</w:t>
-      </w:r>
-      <w:proofErr w:type="spellEnd"/>
-      <w:r>
-        <w:t xml:space="preserve">, or when you double-click on an appropriate line of decoded text.  Select the next message to be transmitted (at the start of your next </w:t>
-      </w:r>
       <w:proofErr w:type="spellStart"/>
       <w:proofErr w:type="gramStart"/>
       <w:r>
-        <w:t>Tx</w:t>
+        <w:rPr>
+          <w:b/>
+        </w:rPr>
+        <w:t>Std</w:t>
       </w:r>
       <w:proofErr w:type="spellEnd"/>
       <w:proofErr w:type="gramEnd"/>
       <w:r>
-        <w:t xml:space="preserve"> sequence) by clicking on the circle under “Next”.  To change to a specified </w:t>
+        <w:rPr>
+          <w:b/>
+        </w:rPr>
+        <w:t xml:space="preserve"> </w:t>
+      </w:r>
+      <w:proofErr w:type="spellStart"/>
+      <w:r>
+        <w:rPr>
+          <w:b/>
+        </w:rPr>
+        <w:t>Msgs</w:t>
+      </w:r>
+      <w:proofErr w:type="spellEnd"/>
+      <w:r>
+        <w:t xml:space="preserve">, or when you double-click on an appropriate line of decoded text.  Select the next message to be transmitted (at the start of your next </w:t>
       </w:r>
       <w:proofErr w:type="spellStart"/>
       <w:proofErr w:type="gramStart"/>
@@ -6507,13 +7169,7 @@
       <w:proofErr w:type="spellEnd"/>
       <w:proofErr w:type="gramEnd"/>
       <w:r>
-        <w:t xml:space="preserve"> message immediately, perhaps after a transmission has already started, click on</w:t>
-      </w:r>
-      <w:r>
-        <w:t xml:space="preserve"> a rectangular</w:t>
-      </w:r>
-      <w:r>
-        <w:t xml:space="preserve"> button under the “Now” label.  Changing </w:t>
+        <w:t xml:space="preserve"> sequence) by clicking on the circle under “Next”.  To change to a specified </w:t>
       </w:r>
       <w:proofErr w:type="spellStart"/>
       <w:proofErr w:type="gramStart"/>
@@ -6523,6 +7179,22 @@
       <w:proofErr w:type="spellEnd"/>
       <w:proofErr w:type="gramEnd"/>
       <w:r>
+        <w:t xml:space="preserve"> message immediately, perhaps after a transmission has already started, click on</w:t>
+      </w:r>
+      <w:r>
+        <w:t xml:space="preserve"> a rectangular</w:t>
+      </w:r>
+      <w:r>
+        <w:t xml:space="preserve"> button under the “Now” label.  Changing </w:t>
+      </w:r>
+      <w:proofErr w:type="spellStart"/>
+      <w:proofErr w:type="gramStart"/>
+      <w:r>
+        <w:t>Tx</w:t>
+      </w:r>
+      <w:proofErr w:type="spellEnd"/>
+      <w:proofErr w:type="gramEnd"/>
+      <w:r>
         <w:t xml:space="preserve"> messages after a transmission has started necessarily </w:t>
       </w:r>
       <w:r>
@@ -6577,7 +7249,7 @@
           <w:noProof/>
         </w:rPr>
         <w:drawing>
-          <wp:inline distT="0" distB="0" distL="0" distR="0">
+          <wp:inline distT="0" distB="0" distL="0" distR="0" wp14:anchorId="3D48203A" wp14:editId="13092405">
             <wp:extent cx="2610214" cy="1495634"/>
             <wp:effectExtent l="0" t="0" r="0" b="0"/>
             <wp:docPr id="24" name="Picture 24"/>
@@ -6592,10 +7264,10 @@
                     <pic:cNvPicPr/>
                   </pic:nvPicPr>
                   <pic:blipFill>
-                    <a:blip r:embed="rId21" cstate="print">
+                    <a:blip r:embed="rId23" cstate="print">
                       <a:extLst>
                         <a:ext uri="{28A0092B-C50C-407E-A947-70E740481C1C}">
-                          <a14:useLocalDpi xmlns:a14="http://schemas.microsoft.com/office/drawing/2010/main" xmlns:wps="http://schemas.microsoft.com/office/word/2010/wordprocessingShape" xmlns:wpi="http://schemas.microsoft.com/office/word/2010/wordprocessingInk" xmlns:wpg="http://schemas.microsoft.com/office/word/2010/wordprocessingGroup" xmlns:w14="http://schemas.microsoft.com/office/word/2010/wordml" xmlns:w="http://schemas.openxmlformats.org/wordprocessingml/2006/main" xmlns:w10="urn:schemas-microsoft-com:office:word" xmlns:wp14="http://schemas.microsoft.com/office/word/2010/wordprocessingDrawing" xmlns:v="urn:schemas-microsoft-com:vml" xmlns:o="urn:schemas-microsoft-com:office:office" xmlns:mc="http://schemas.openxmlformats.org/markup-compatibility/2006" xmlns:wpc="http://schemas.microsoft.com/office/word/2010/wordprocessingCanvas" xmlns="" val="0"/>
+                          <a14:useLocalDpi xmlns:a14="http://schemas.microsoft.com/office/drawing/2010/main" val="0"/>
                         </a:ext>
                       </a:extLst>
                     </a:blip>
@@ -6641,7 +7313,7 @@
           <w:noProof/>
         </w:rPr>
         <w:drawing>
-          <wp:inline distT="0" distB="0" distL="0" distR="0">
+          <wp:inline distT="0" distB="0" distL="0" distR="0" wp14:anchorId="60B78A36" wp14:editId="7C3E34DF">
             <wp:extent cx="2781300" cy="2219325"/>
             <wp:effectExtent l="0" t="0" r="0" b="0"/>
             <wp:docPr id="22" name="Picture 22"/>
@@ -6658,10 +7330,10 @@
                     </pic:cNvPicPr>
                   </pic:nvPicPr>
                   <pic:blipFill>
-                    <a:blip r:embed="rId22" cstate="print">
+                    <a:blip r:embed="rId24" cstate="print">
                       <a:extLst>
                         <a:ext uri="{28A0092B-C50C-407E-A947-70E740481C1C}">
-                          <a14:useLocalDpi xmlns:a14="http://schemas.microsoft.com/office/drawing/2010/main" xmlns:wps="http://schemas.microsoft.com/office/word/2010/wordprocessingShape" xmlns:wpi="http://schemas.microsoft.com/office/word/2010/wordprocessingInk" xmlns:wpg="http://schemas.microsoft.com/office/word/2010/wordprocessingGroup" xmlns:w14="http://schemas.microsoft.com/office/word/2010/wordml" xmlns:w="http://schemas.openxmlformats.org/wordprocessingml/2006/main" xmlns:w10="urn:schemas-microsoft-com:office:word" xmlns:wp14="http://schemas.microsoft.com/office/word/2010/wordprocessingDrawing" xmlns:v="urn:schemas-microsoft-com:vml" xmlns:o="urn:schemas-microsoft-com:office:office" xmlns:mc="http://schemas.openxmlformats.org/markup-compatibility/2006" xmlns:wpc="http://schemas.microsoft.com/office/word/2010/wordprocessingCanvas" xmlns="" val="0"/>
+                          <a14:useLocalDpi xmlns:a14="http://schemas.microsoft.com/office/drawing/2010/main" val="0"/>
                         </a:ext>
                       </a:extLst>
                     </a:blip>
@@ -6730,11 +7402,7 @@
         <w:t xml:space="preserve"> box. </w:t>
       </w:r>
       <w:r>
-        <w:t xml:space="preserve"> If you are already </w:t>
-      </w:r>
-      <w:r>
-        <w:lastRenderedPageBreak/>
-        <w:t xml:space="preserve">transmitting, it changes the </w:t>
+        <w:t xml:space="preserve"> If you are already transmitting, it changes the </w:t>
       </w:r>
       <w:proofErr w:type="spellStart"/>
       <w:proofErr w:type="gramStart"/>
@@ -6744,7 +7412,11 @@
       <w:proofErr w:type="spellEnd"/>
       <w:proofErr w:type="gramEnd"/>
       <w:r>
-        <w:t xml:space="preserve"> message immediately.  (The actual message being transmitted always appears in the first box on the status bar, at the bottom left of the main screen.) </w:t>
+        <w:t xml:space="preserve"> message immediately.  (The actual message being transmitted always appears in the first box on the status bar, at the bottom left of the </w:t>
+      </w:r>
+      <w:r>
+        <w:lastRenderedPageBreak/>
+        <w:t xml:space="preserve">main screen.) </w:t>
       </w:r>
       <w:r>
         <w:t xml:space="preserve"> You can put anything you like (up to 13 characters) in the </w:t>
@@ -6800,11 +7472,11 @@
       <w:pPr>
         <w:pStyle w:val="Heading1"/>
       </w:pPr>
-      <w:bookmarkStart w:id="6" w:name="_Toc355357440"/>
+      <w:bookmarkStart w:id="7" w:name="_Toc355682563"/>
       <w:r>
         <w:t>Menus</w:t>
       </w:r>
-      <w:bookmarkEnd w:id="6"/>
+      <w:bookmarkEnd w:id="7"/>
     </w:p>
     <w:p>
       <w:r>
@@ -6860,7 +7532,7 @@
           <w:noProof/>
         </w:rPr>
         <w:drawing>
-          <wp:inline distT="0" distB="0" distL="0" distR="0">
+          <wp:inline distT="0" distB="0" distL="0" distR="0" wp14:anchorId="797F477E" wp14:editId="22E6AFFA">
             <wp:extent cx="2657846" cy="1697592"/>
             <wp:effectExtent l="19050" t="0" r="9154" b="0"/>
             <wp:docPr id="5" name="Picture 5"/>
@@ -6875,10 +7547,10 @@
                     <pic:cNvPicPr/>
                   </pic:nvPicPr>
                   <pic:blipFill>
-                    <a:blip r:embed="rId23" cstate="print">
+                    <a:blip r:embed="rId25" cstate="print">
                       <a:extLst>
                         <a:ext uri="{28A0092B-C50C-407E-A947-70E740481C1C}">
-                          <a14:useLocalDpi xmlns:a14="http://schemas.microsoft.com/office/drawing/2010/main" xmlns:wps="http://schemas.microsoft.com/office/word/2010/wordprocessingShape" xmlns:wpi="http://schemas.microsoft.com/office/word/2010/wordprocessingInk" xmlns:wpg="http://schemas.microsoft.com/office/word/2010/wordprocessingGroup" xmlns:w14="http://schemas.microsoft.com/office/word/2010/wordml" xmlns:w="http://schemas.openxmlformats.org/wordprocessingml/2006/main" xmlns:w10="urn:schemas-microsoft-com:office:word" xmlns:wp14="http://schemas.microsoft.com/office/word/2010/wordprocessingDrawing" xmlns:v="urn:schemas-microsoft-com:vml" xmlns:o="urn:schemas-microsoft-com:office:office" xmlns:mc="http://schemas.openxmlformats.org/markup-compatibility/2006" xmlns:wpc="http://schemas.microsoft.com/office/word/2010/wordprocessingCanvas" xmlns="" val="0"/>
+                          <a14:useLocalDpi xmlns:a14="http://schemas.microsoft.com/office/drawing/2010/main" val="0"/>
                         </a:ext>
                       </a:extLst>
                     </a:blip>
@@ -6930,7 +7602,7 @@
           <w:noProof/>
         </w:rPr>
         <w:drawing>
-          <wp:inline distT="0" distB="0" distL="0" distR="0">
+          <wp:inline distT="0" distB="0" distL="0" distR="0" wp14:anchorId="06F9BF66" wp14:editId="36305AA9">
             <wp:extent cx="2238306" cy="3319736"/>
             <wp:effectExtent l="19050" t="0" r="0" b="0"/>
             <wp:docPr id="6" name="Picture 6"/>
@@ -6945,10 +7617,10 @@
                     <pic:cNvPicPr/>
                   </pic:nvPicPr>
                   <pic:blipFill>
-                    <a:blip r:embed="rId24" cstate="print">
+                    <a:blip r:embed="rId26" cstate="print">
                       <a:extLst>
                         <a:ext uri="{28A0092B-C50C-407E-A947-70E740481C1C}">
-                          <a14:useLocalDpi xmlns:a14="http://schemas.microsoft.com/office/drawing/2010/main" xmlns:wps="http://schemas.microsoft.com/office/word/2010/wordprocessingShape" xmlns:wpi="http://schemas.microsoft.com/office/word/2010/wordprocessingInk" xmlns:wpg="http://schemas.microsoft.com/office/word/2010/wordprocessingGroup" xmlns:w14="http://schemas.microsoft.com/office/word/2010/wordml" xmlns:w="http://schemas.openxmlformats.org/wordprocessingml/2006/main" xmlns:w10="urn:schemas-microsoft-com:office:word" xmlns:wp14="http://schemas.microsoft.com/office/word/2010/wordprocessingDrawing" xmlns:v="urn:schemas-microsoft-com:vml" xmlns:o="urn:schemas-microsoft-com:office:office" xmlns:mc="http://schemas.openxmlformats.org/markup-compatibility/2006" xmlns:wpc="http://schemas.microsoft.com/office/word/2010/wordprocessingCanvas" xmlns="" val="0"/>
+                          <a14:useLocalDpi xmlns:a14="http://schemas.microsoft.com/office/drawing/2010/main" val="0"/>
                         </a:ext>
                       </a:extLst>
                     </a:blip>
@@ -6978,6 +7650,20 @@
           <w:b/>
         </w:rPr>
       </w:pPr>
+    </w:p>
+    <w:p>
+      <w:pPr>
+        <w:rPr>
+          <w:b/>
+        </w:rPr>
+      </w:pPr>
+    </w:p>
+    <w:p>
+      <w:pPr>
+        <w:rPr>
+          <w:b/>
+        </w:rPr>
+      </w:pPr>
       <w:r>
         <w:rPr>
           <w:b/>
@@ -7001,7 +7687,7 @@
           <w:noProof/>
         </w:rPr>
         <w:drawing>
-          <wp:inline distT="0" distB="0" distL="0" distR="0">
+          <wp:inline distT="0" distB="0" distL="0" distR="0" wp14:anchorId="7812DE7B" wp14:editId="06EE13C4">
             <wp:extent cx="2419688" cy="1409897"/>
             <wp:effectExtent l="0" t="0" r="0" b="0"/>
             <wp:docPr id="7" name="Picture 7"/>
@@ -7016,10 +7702,10 @@
                     <pic:cNvPicPr/>
                   </pic:nvPicPr>
                   <pic:blipFill>
-                    <a:blip r:embed="rId25" cstate="print">
+                    <a:blip r:embed="rId27" cstate="print">
                       <a:extLst>
                         <a:ext uri="{28A0092B-C50C-407E-A947-70E740481C1C}">
-                          <a14:useLocalDpi xmlns:a14="http://schemas.microsoft.com/office/drawing/2010/main" xmlns:wps="http://schemas.microsoft.com/office/word/2010/wordprocessingShape" xmlns:wpi="http://schemas.microsoft.com/office/word/2010/wordprocessingInk" xmlns:wpg="http://schemas.microsoft.com/office/word/2010/wordprocessingGroup" xmlns:w14="http://schemas.microsoft.com/office/word/2010/wordml" xmlns:w="http://schemas.openxmlformats.org/wordprocessingml/2006/main" xmlns:w10="urn:schemas-microsoft-com:office:word" xmlns:wp14="http://schemas.microsoft.com/office/word/2010/wordprocessingDrawing" xmlns:v="urn:schemas-microsoft-com:vml" xmlns:o="urn:schemas-microsoft-com:office:office" xmlns:mc="http://schemas.openxmlformats.org/markup-compatibility/2006" xmlns:wpc="http://schemas.microsoft.com/office/word/2010/wordprocessingCanvas" xmlns="" val="0"/>
+                          <a14:useLocalDpi xmlns:a14="http://schemas.microsoft.com/office/drawing/2010/main" val="0"/>
                         </a:ext>
                       </a:extLst>
                     </a:blip>
@@ -7071,7 +7757,7 @@
           <w:noProof/>
         </w:rPr>
         <w:drawing>
-          <wp:inline distT="0" distB="0" distL="0" distR="0">
+          <wp:inline distT="0" distB="0" distL="0" distR="0" wp14:anchorId="7678FC13" wp14:editId="1A6B55BF">
             <wp:extent cx="876422" cy="1286055"/>
             <wp:effectExtent l="0" t="0" r="0" b="0"/>
             <wp:docPr id="8" name="Picture 8"/>
@@ -7086,10 +7772,10 @@
                     <pic:cNvPicPr/>
                   </pic:nvPicPr>
                   <pic:blipFill>
-                    <a:blip r:embed="rId26" cstate="print">
+                    <a:blip r:embed="rId28" cstate="print">
                       <a:extLst>
                         <a:ext uri="{28A0092B-C50C-407E-A947-70E740481C1C}">
-                          <a14:useLocalDpi xmlns:a14="http://schemas.microsoft.com/office/drawing/2010/main" xmlns:wps="http://schemas.microsoft.com/office/word/2010/wordprocessingShape" xmlns:wpi="http://schemas.microsoft.com/office/word/2010/wordprocessingInk" xmlns:wpg="http://schemas.microsoft.com/office/word/2010/wordprocessingGroup" xmlns:w14="http://schemas.microsoft.com/office/word/2010/wordml" xmlns:w="http://schemas.openxmlformats.org/wordprocessingml/2006/main" xmlns:w10="urn:schemas-microsoft-com:office:word" xmlns:wp14="http://schemas.microsoft.com/office/word/2010/wordprocessingDrawing" xmlns:v="urn:schemas-microsoft-com:vml" xmlns:o="urn:schemas-microsoft-com:office:office" xmlns:mc="http://schemas.openxmlformats.org/markup-compatibility/2006" xmlns:wpc="http://schemas.microsoft.com/office/word/2010/wordprocessingCanvas" xmlns="" val="0"/>
+                          <a14:useLocalDpi xmlns:a14="http://schemas.microsoft.com/office/drawing/2010/main" val="0"/>
                         </a:ext>
                       </a:extLst>
                     </a:blip>
@@ -7141,7 +7827,7 @@
           <w:noProof/>
         </w:rPr>
         <w:drawing>
-          <wp:inline distT="0" distB="0" distL="0" distR="0">
+          <wp:inline distT="0" distB="0" distL="0" distR="0" wp14:anchorId="22C54925" wp14:editId="0593D23B">
             <wp:extent cx="971686" cy="885949"/>
             <wp:effectExtent l="0" t="0" r="0" b="0"/>
             <wp:docPr id="9" name="Picture 9"/>
@@ -7156,10 +7842,10 @@
                     <pic:cNvPicPr/>
                   </pic:nvPicPr>
                   <pic:blipFill>
-                    <a:blip r:embed="rId27" cstate="print">
+                    <a:blip r:embed="rId29" cstate="print">
                       <a:extLst>
                         <a:ext uri="{28A0092B-C50C-407E-A947-70E740481C1C}">
-                          <a14:useLocalDpi xmlns:a14="http://schemas.microsoft.com/office/drawing/2010/main" xmlns:wps="http://schemas.microsoft.com/office/word/2010/wordprocessingShape" xmlns:wpi="http://schemas.microsoft.com/office/word/2010/wordprocessingInk" xmlns:wpg="http://schemas.microsoft.com/office/word/2010/wordprocessingGroup" xmlns:w14="http://schemas.microsoft.com/office/word/2010/wordml" xmlns:w="http://schemas.openxmlformats.org/wordprocessingml/2006/main" xmlns:w10="urn:schemas-microsoft-com:office:word" xmlns:wp14="http://schemas.microsoft.com/office/word/2010/wordprocessingDrawing" xmlns:v="urn:schemas-microsoft-com:vml" xmlns:o="urn:schemas-microsoft-com:office:office" xmlns:mc="http://schemas.openxmlformats.org/markup-compatibility/2006" xmlns:wpc="http://schemas.microsoft.com/office/word/2010/wordprocessingCanvas" xmlns="" val="0"/>
+                          <a14:useLocalDpi xmlns:a14="http://schemas.microsoft.com/office/drawing/2010/main" val="0"/>
                         </a:ext>
                       </a:extLst>
                     </a:blip>
@@ -7211,7 +7897,7 @@
           <w:noProof/>
         </w:rPr>
         <w:drawing>
-          <wp:inline distT="0" distB="0" distL="0" distR="0">
+          <wp:inline distT="0" distB="0" distL="0" distR="0" wp14:anchorId="12F4E758" wp14:editId="585BE080">
             <wp:extent cx="1257476" cy="1076475"/>
             <wp:effectExtent l="0" t="0" r="0" b="0"/>
             <wp:docPr id="10" name="Picture 10"/>
@@ -7226,10 +7912,10 @@
                     <pic:cNvPicPr/>
                   </pic:nvPicPr>
                   <pic:blipFill>
-                    <a:blip r:embed="rId28" cstate="print">
+                    <a:blip r:embed="rId30" cstate="print">
                       <a:extLst>
                         <a:ext uri="{28A0092B-C50C-407E-A947-70E740481C1C}">
-                          <a14:useLocalDpi xmlns:a14="http://schemas.microsoft.com/office/drawing/2010/main" xmlns:wps="http://schemas.microsoft.com/office/word/2010/wordprocessingShape" xmlns:wpi="http://schemas.microsoft.com/office/word/2010/wordprocessingInk" xmlns:wpg="http://schemas.microsoft.com/office/word/2010/wordprocessingGroup" xmlns:w14="http://schemas.microsoft.com/office/word/2010/wordml" xmlns:w="http://schemas.openxmlformats.org/wordprocessingml/2006/main" xmlns:w10="urn:schemas-microsoft-com:office:word" xmlns:wp14="http://schemas.microsoft.com/office/word/2010/wordprocessingDrawing" xmlns:v="urn:schemas-microsoft-com:vml" xmlns:o="urn:schemas-microsoft-com:office:office" xmlns:mc="http://schemas.openxmlformats.org/markup-compatibility/2006" xmlns:wpc="http://schemas.microsoft.com/office/word/2010/wordprocessingCanvas" xmlns="" val="0"/>
+                          <a14:useLocalDpi xmlns:a14="http://schemas.microsoft.com/office/drawing/2010/main" val="0"/>
                         </a:ext>
                       </a:extLst>
                     </a:blip>
@@ -7295,7 +7981,7 @@
           <w:noProof/>
         </w:rPr>
         <w:drawing>
-          <wp:inline distT="0" distB="0" distL="0" distR="0">
+          <wp:inline distT="0" distB="0" distL="0" distR="0" wp14:anchorId="57C07DEB" wp14:editId="0EAB7E09">
             <wp:extent cx="2457450" cy="1095375"/>
             <wp:effectExtent l="0" t="0" r="0" b="0"/>
             <wp:docPr id="15" name="Picture 15"/>
@@ -7312,10 +7998,10 @@
                     </pic:cNvPicPr>
                   </pic:nvPicPr>
                   <pic:blipFill>
-                    <a:blip r:embed="rId29" cstate="print">
+                    <a:blip r:embed="rId31" cstate="print">
                       <a:extLst>
                         <a:ext uri="{28A0092B-C50C-407E-A947-70E740481C1C}">
-                          <a14:useLocalDpi xmlns:a14="http://schemas.microsoft.com/office/drawing/2010/main" xmlns:wps="http://schemas.microsoft.com/office/word/2010/wordprocessingShape" xmlns:wpi="http://schemas.microsoft.com/office/word/2010/wordprocessingInk" xmlns:wpg="http://schemas.microsoft.com/office/word/2010/wordprocessingGroup" xmlns:w14="http://schemas.microsoft.com/office/word/2010/wordml" xmlns:w="http://schemas.openxmlformats.org/wordprocessingml/2006/main" xmlns:w10="urn:schemas-microsoft-com:office:word" xmlns:wp14="http://schemas.microsoft.com/office/word/2010/wordprocessingDrawing" xmlns:v="urn:schemas-microsoft-com:vml" xmlns:o="urn:schemas-microsoft-com:office:office" xmlns:mc="http://schemas.openxmlformats.org/markup-compatibility/2006" xmlns:wpc="http://schemas.microsoft.com/office/word/2010/wordprocessingCanvas" xmlns="" val="0"/>
+                          <a14:useLocalDpi xmlns:a14="http://schemas.microsoft.com/office/drawing/2010/main" val="0"/>
                         </a:ext>
                       </a:extLst>
                     </a:blip>
@@ -7353,11 +8039,11 @@
       <w:pPr>
         <w:pStyle w:val="Heading1"/>
       </w:pPr>
-      <w:bookmarkStart w:id="7" w:name="_Toc355357441"/>
+      <w:bookmarkStart w:id="8" w:name="_Toc355682564"/>
       <w:r>
         <w:t>Keyboard Shortcuts</w:t>
       </w:r>
-      <w:bookmarkEnd w:id="7"/>
+      <w:bookmarkEnd w:id="8"/>
     </w:p>
     <w:p>
       <w:pPr>
@@ -7805,15 +8491,7 @@
       </w:r>
       <w:r>
         <w:tab/>
-        <w:t xml:space="preserve">Lookup </w:t>
-      </w:r>
-      <w:proofErr w:type="spellStart"/>
-      <w:r>
-        <w:t>callsign</w:t>
-      </w:r>
-      <w:proofErr w:type="spellEnd"/>
-      <w:r>
-        <w:t xml:space="preserve"> in database, generate standard messages</w:t>
+        <w:t>Lookup callsign in database, generate standard messages</w:t>
       </w:r>
     </w:p>
     <w:p>
@@ -7961,18 +8639,18 @@
       <w:pPr>
         <w:pStyle w:val="Heading1"/>
       </w:pPr>
-      <w:bookmarkStart w:id="8" w:name="_Toc355357442"/>
+      <w:bookmarkStart w:id="9" w:name="_Toc355682565"/>
       <w:r>
         <w:lastRenderedPageBreak/>
         <w:t>Special Mouse Commands</w:t>
       </w:r>
-      <w:bookmarkEnd w:id="8"/>
+      <w:bookmarkEnd w:id="9"/>
     </w:p>
     <w:tbl>
       <w:tblPr>
         <w:tblStyle w:val="TableGrid"/>
         <w:tblW w:w="0" w:type="auto"/>
-        <w:tblLook w:val="04A0"/>
+        <w:tblLook w:val="04A0" w:firstRow="1" w:lastRow="0" w:firstColumn="1" w:lastColumn="0" w:noHBand="0" w:noVBand="1"/>
       </w:tblPr>
       <w:tblGrid>
         <w:gridCol w:w="2448"/>
@@ -8126,15 +8804,7 @@
           </w:tcPr>
           <w:p>
             <w:r>
-              <w:t xml:space="preserve">Double-click to copy second </w:t>
-            </w:r>
-            <w:proofErr w:type="spellStart"/>
-            <w:r>
-              <w:t>callsign</w:t>
-            </w:r>
-            <w:proofErr w:type="spellEnd"/>
-            <w:r>
-              <w:t xml:space="preserve"> to </w:t>
+              <w:t xml:space="preserve">Double-click to copy second callsign to </w:t>
             </w:r>
             <w:proofErr w:type="spellStart"/>
             <w:r>
@@ -8256,11 +8926,11 @@
       <w:pPr>
         <w:pStyle w:val="Heading1"/>
       </w:pPr>
-      <w:bookmarkStart w:id="9" w:name="_Toc355357443"/>
+      <w:bookmarkStart w:id="10" w:name="_Toc355682566"/>
       <w:r>
         <w:t>Under the Hood</w:t>
       </w:r>
-      <w:bookmarkEnd w:id="9"/>
+      <w:bookmarkEnd w:id="10"/>
     </w:p>
     <w:p>
       <w:r>
@@ -8584,11 +9254,7 @@
         <w:t xml:space="preserve"> between transmitter and receiver</w:t>
       </w:r>
       <w:r>
-        <w:t xml:space="preserve">.  The </w:t>
-      </w:r>
-      <w:r>
-        <w:lastRenderedPageBreak/>
-        <w:t xml:space="preserve">remaining 69 intervals use tones 1 through 8, </w:t>
+        <w:t xml:space="preserve">.  The remaining 69 intervals use tones 1 through 8, </w:t>
       </w:r>
       <w:r>
         <w:t xml:space="preserve">and they </w:t>
@@ -8631,6 +9297,7 @@
         <w:t xml:space="preserve"> </w:t>
       </w:r>
       <w:r>
+        <w:lastRenderedPageBreak/>
         <w:t>audio waveform on-the-fly, using 16-bit integer samples and a 48000 Hz sample rate</w:t>
       </w:r>
       <w:r>
@@ -9508,23 +10175,7 @@
           <w:rFonts w:ascii="Courier New" w:hAnsi="Courier New"/>
           <w:sz w:val="22"/>
         </w:rPr>
-        <w:t xml:space="preserve">algorithm for </w:t>
-      </w:r>
-      <w:proofErr w:type="spellStart"/>
-      <w:r>
-        <w:rPr>
-          <w:rFonts w:ascii="Courier New" w:hAnsi="Courier New"/>
-          <w:sz w:val="22"/>
-        </w:rPr>
-        <w:t>convolutional</w:t>
-      </w:r>
-      <w:proofErr w:type="spellEnd"/>
-      <w:r>
-        <w:rPr>
-          <w:rFonts w:ascii="Courier New" w:hAnsi="Courier New"/>
-          <w:sz w:val="22"/>
-        </w:rPr>
-        <w:t xml:space="preserve"> codes</w:t>
+        <w:t>algorithm for convolutional codes</w:t>
       </w:r>
     </w:p>
     <w:p>
@@ -9542,6 +10193,16 @@
         <w:spacing w:before="0" w:beforeAutospacing="0" w:after="0" w:afterAutospacing="0" w:line="240" w:lineRule="auto"/>
         <w:rPr>
           <w:rFonts w:ascii="Courier New" w:hAnsi="Courier New"/>
+          <w:b/>
+          <w:sz w:val="22"/>
+        </w:rPr>
+      </w:pPr>
+    </w:p>
+    <w:p>
+      <w:pPr>
+        <w:spacing w:before="0" w:beforeAutospacing="0" w:after="0" w:afterAutospacing="0" w:line="240" w:lineRule="auto"/>
+        <w:rPr>
+          <w:rFonts w:ascii="Courier New" w:hAnsi="Courier New"/>
           <w:sz w:val="22"/>
         </w:rPr>
       </w:pPr>
@@ -9553,6 +10214,7 @@
           <w:b/>
           <w:sz w:val="22"/>
         </w:rPr>
+        <w:lastRenderedPageBreak/>
         <w:t>unpackmsg</w:t>
       </w:r>
       <w:proofErr w:type="spellEnd"/>
@@ -9671,7 +10333,6 @@
         </w:rPr>
         <w:t xml:space="preserve">times to completion.  If the first step in the above sequence finds many seemingly worthy candidate signals, and if many of them turn out to be </w:t>
       </w:r>
-      <w:proofErr w:type="spellStart"/>
       <w:r>
         <w:rPr>
           <w:rFonts w:ascii="Arial" w:hAnsi="Arial" w:cs="Arial"/>
@@ -9684,15 +10345,7 @@
           <w:rFonts w:ascii="Arial" w:hAnsi="Arial" w:cs="Arial"/>
           <w:color w:val="000000"/>
         </w:rPr>
-        <w:t>decodable</w:t>
-      </w:r>
-      <w:proofErr w:type="spellEnd"/>
-      <w:r>
-        <w:rPr>
-          <w:rFonts w:ascii="Arial" w:hAnsi="Arial" w:cs="Arial"/>
-          <w:color w:val="000000"/>
-        </w:rPr>
-        <w:t xml:space="preserve">, the </w:t>
+        <w:t xml:space="preserve">decodable, the </w:t>
       </w:r>
       <w:r>
         <w:rPr>
@@ -9853,11 +10506,11 @@
         <w:pStyle w:val="Heading1"/>
         <w:spacing w:before="100" w:after="100"/>
       </w:pPr>
-      <w:bookmarkStart w:id="10" w:name="_Toc355357444"/>
+      <w:bookmarkStart w:id="11" w:name="_Toc355682567"/>
       <w:r>
         <w:t>Acknowledgments</w:t>
       </w:r>
-      <w:bookmarkEnd w:id="10"/>
+      <w:bookmarkEnd w:id="11"/>
     </w:p>
     <w:p>
       <w:pPr>
@@ -9913,8 +10566,6 @@
         </w:rPr>
         <w:t xml:space="preserve"> and its </w:t>
       </w:r>
-      <w:bookmarkStart w:id="11" w:name="_GoBack"/>
-      <w:bookmarkEnd w:id="11"/>
       <w:proofErr w:type="gramStart"/>
       <w:r>
         <w:rPr>
@@ -10054,7 +10705,7 @@
         </w:rPr>
         <w:t xml:space="preserve">licensed under the </w:t>
       </w:r>
-      <w:hyperlink r:id="rId30" w:history="1">
+      <w:hyperlink r:id="rId32" w:history="1">
         <w:r>
           <w:rPr>
             <w:rStyle w:val="Hyperlink"/>
@@ -10098,7 +10749,7 @@
         <w:pStyle w:val="Heading1"/>
         <w:spacing w:before="100" w:after="100"/>
       </w:pPr>
-      <w:bookmarkStart w:id="12" w:name="_Toc355357445"/>
+      <w:bookmarkStart w:id="12" w:name="_Toc355682568"/>
       <w:r>
         <w:t>Appendix A: Installed and Generated Files</w:t>
       </w:r>
@@ -10515,7 +11166,6 @@
           <w:rFonts w:ascii="Courier New" w:hAnsi="Courier New"/>
           <w:sz w:val="22"/>
         </w:rPr>
-        <w:lastRenderedPageBreak/>
         <w:t>hamlib-tentec.dll</w:t>
       </w:r>
       <w:proofErr w:type="gramEnd"/>
@@ -10674,6 +11324,7 @@
           <w:rFonts w:ascii="Courier New" w:hAnsi="Courier New"/>
           <w:sz w:val="22"/>
         </w:rPr>
+        <w:lastRenderedPageBreak/>
         <w:t>libgcc_s_dw2-1.dll</w:t>
       </w:r>
       <w:proofErr w:type="gramEnd"/>
@@ -11574,7 +12225,7 @@
         <w:spacing w:before="100" w:after="100"/>
       </w:pPr>
       <w:bookmarkStart w:id="13" w:name="JT65_Protocol"/>
-      <w:bookmarkStart w:id="14" w:name="_Toc355357446"/>
+      <w:bookmarkStart w:id="14" w:name="_Toc355682569"/>
       <w:bookmarkEnd w:id="13"/>
       <w:r>
         <w:t>Appendix B:  The JT9</w:t>
@@ -11602,11 +12253,7 @@
         <w:t>,</w:t>
       </w:r>
       <w:r>
-        <w:t xml:space="preserve"> and LF.  The mode uses essentially the same 72-bit structured messages as JT65.  Error control coding (ECC) uses a strong convolutional code with constraint length K=32, rate r=1/2, and a zero tail, leading to an encoded message length of (72+31) × 2 = 206 information-carrying bits.  Modulation is 9-FSK: 8 tones are used for data, one for synchronization.  Sixteen </w:t>
-      </w:r>
-      <w:r>
-        <w:lastRenderedPageBreak/>
-        <w:t xml:space="preserve">symbol intervals are used for synchronization, so a transmission requires a total of  </w:t>
+        <w:t xml:space="preserve"> and LF.  The mode uses essentially the same 72-bit structured messages as JT65.  Error control coding (ECC) uses a strong convolutional code with constraint length K=32, rate r=1/2, and a zero tail, leading to an encoded message length of (72+31) × 2 = 206 information-carrying bits.  Modulation is 9-FSK: 8 tones are used for data, one for synchronization.  Sixteen symbol intervals are used for synchronization, so a transmission requires a total of  </w:t>
       </w:r>
       <w:r>
         <w:t xml:space="preserve">  </w:t>
@@ -11672,7 +12319,11 @@
       <w:proofErr w:type="spellEnd"/>
       <w:proofErr w:type="gramEnd"/>
       <w:r>
-        <w:t>.  The generated signal has continuous phase and constant amplitude, and there are no key clicks.</w:t>
+        <w:t xml:space="preserve">.  The </w:t>
+      </w:r>
+      <w:r>
+        <w:lastRenderedPageBreak/>
+        <w:t>generated signal has continuous phase and constant amplitude, and there are no key clicks.</w:t>
       </w:r>
     </w:p>
     <w:p>
@@ -11681,10 +12332,22 @@
         <w:spacing w:before="100" w:beforeAutospacing="1" w:after="100" w:afterAutospacing="1" w:line="276" w:lineRule="auto"/>
       </w:pPr>
       <w:r>
-        <w:t xml:space="preserve">Parameters of five JT9 sub-modes are summarized in the following table, along with approximate S/N thresholds measured by simulation on an AWGN channel.  Numbers following </w:t>
-      </w:r>
-      <w:r>
-        <w:t>“JT9-” in the sub-mode nam</w:t>
+        <w:t xml:space="preserve">Parameters of five JT9 </w:t>
+      </w:r>
+      <w:r>
+        <w:t>submode</w:t>
+      </w:r>
+      <w:r>
+        <w:t xml:space="preserve">s are summarized in the following table, along with approximate S/N thresholds measured by simulation on an AWGN channel.  Numbers following </w:t>
+      </w:r>
+      <w:r>
+        <w:t xml:space="preserve">“JT9-” in the </w:t>
+      </w:r>
+      <w:r>
+        <w:t>submode</w:t>
+      </w:r>
+      <w:r>
+        <w:t xml:space="preserve"> nam</w:t>
       </w:r>
       <w:r>
         <w:t xml:space="preserve">es specify </w:t>
@@ -11708,7 +12371,7 @@
         <w:tblStyle w:val="TableGrid"/>
         <w:tblW w:w="0" w:type="auto"/>
         <w:tblInd w:w="720" w:type="dxa"/>
-        <w:tblLook w:val="04A0"/>
+        <w:tblLook w:val="04A0" w:firstRow="1" w:lastRow="0" w:firstColumn="1" w:lastColumn="0" w:noHBand="0" w:noVBand="1"/>
       </w:tblPr>
       <w:tblGrid>
         <w:gridCol w:w="1250"/>
@@ -12387,7 +13050,7 @@
       </w:pPr>
       <w:bookmarkStart w:id="15" w:name="_Toc26540272"/>
       <w:bookmarkStart w:id="16" w:name="_Toc142881090"/>
-      <w:bookmarkStart w:id="17" w:name="_Toc355357447"/>
+      <w:bookmarkStart w:id="17" w:name="_Toc355682570"/>
       <w:r>
         <w:t>Appendix C</w:t>
       </w:r>
@@ -12442,7 +13105,7 @@
         </w:rPr>
         <w:t xml:space="preserve">under the </w:t>
       </w:r>
-      <w:hyperlink r:id="rId31" w:history="1">
+      <w:hyperlink r:id="rId33" w:history="1">
         <w:r>
           <w:rPr>
             <w:rStyle w:val="Hyperlink"/>
@@ -12487,7 +13150,7 @@
         </w:rPr>
         <w:t xml:space="preserve">itory at </w:t>
       </w:r>
-      <w:hyperlink r:id="rId32" w:history="1">
+      <w:hyperlink r:id="rId34" w:history="1">
         <w:r>
           <w:rPr>
             <w:rStyle w:val="Hyperlink"/>
@@ -12637,7 +13300,6 @@
     </w:p>
     <w:p>
       <w:pPr>
-        <w:spacing w:before="120"/>
         <w:rPr>
           <w:rFonts w:ascii="Arial" w:hAnsi="Arial" w:cs="Arial"/>
         </w:rPr>
@@ -12725,10 +13387,51 @@
         <w:t xml:space="preserve">ios.de/wsjt/branches/wsjtx </w:t>
       </w:r>
     </w:p>
+    <w:p>
+      <w:r>
+        <w:br w:type="page"/>
+      </w:r>
+    </w:p>
+    <w:p>
+      <w:pPr>
+        <w:pStyle w:val="Heading1"/>
+        <w:spacing w:before="120"/>
+      </w:pPr>
+      <w:bookmarkStart w:id="18" w:name="_Toc355682571"/>
+      <w:r>
+        <w:lastRenderedPageBreak/>
+        <w:t>Appendix D:  Troubleshooting</w:t>
+      </w:r>
+      <w:bookmarkEnd w:id="18"/>
+    </w:p>
+    <w:p>
+      <w:r>
+        <w:t xml:space="preserve">… </w:t>
+      </w:r>
+      <w:proofErr w:type="gramStart"/>
+      <w:r>
+        <w:t>to</w:t>
+      </w:r>
+      <w:proofErr w:type="gramEnd"/>
+      <w:r>
+        <w:t xml:space="preserve"> be added …</w:t>
+      </w:r>
+    </w:p>
+    <w:p>
+      <w:pPr>
+        <w:spacing w:before="0" w:beforeAutospacing="0"/>
+        <w:ind w:left="720"/>
+        <w:rPr>
+          <w:rFonts w:ascii="Courier New" w:hAnsi="Courier New" w:cs="Courier New"/>
+          <w:sz w:val="22"/>
+          <w:szCs w:val="22"/>
+        </w:rPr>
+      </w:pPr>
+    </w:p>
     <w:sectPr>
-      <w:footerReference w:type="default" r:id="rId33"/>
-      <w:pgSz w:w="12240" w:h="15840"/>
-      <w:pgMar w:top="1152" w:right="1440" w:bottom="576" w:left="1440" w:header="720" w:footer="720" w:gutter="0"/>
+      <w:footerReference w:type="default" r:id="rId35"/>
+      <w:pgSz w:w="12240" w:h="15840" w:code="1"/>
+      <w:pgMar w:top="1152" w:right="1440" w:bottom="576" w:left="1440" w:header="720" w:footer="144" w:gutter="0"/>
       <w:cols w:space="720"/>
       <w:titlePg/>
       <w:docGrid w:linePitch="360"/>
@@ -12738,7 +13441,7 @@
 </file>
 
 <file path=word/endnotes.xml><?xml version="1.0" encoding="utf-8"?>
-<w:endnotes xmlns:ve="http://schemas.openxmlformats.org/markup-compatibility/2006" xmlns:o="urn:schemas-microsoft-com:office:office" xmlns:r="http://schemas.openxmlformats.org/officeDocument/2006/relationships" xmlns:m="http://schemas.openxmlformats.org/officeDocument/2006/math" xmlns:v="urn:schemas-microsoft-com:vml" xmlns:wp="http://schemas.openxmlformats.org/drawingml/2006/wordprocessingDrawing" xmlns:w10="urn:schemas-microsoft-com:office:word" xmlns:w="http://schemas.openxmlformats.org/wordprocessingml/2006/main" xmlns:wne="http://schemas.microsoft.com/office/word/2006/wordml">
+<w:endnotes xmlns:wpc="http://schemas.microsoft.com/office/word/2010/wordprocessingCanvas" xmlns:mc="http://schemas.openxmlformats.org/markup-compatibility/2006" xmlns:o="urn:schemas-microsoft-com:office:office" xmlns:r="http://schemas.openxmlformats.org/officeDocument/2006/relationships" xmlns:m="http://schemas.openxmlformats.org/officeDocument/2006/math" xmlns:v="urn:schemas-microsoft-com:vml" xmlns:wp14="http://schemas.microsoft.com/office/word/2010/wordprocessingDrawing" xmlns:wp="http://schemas.openxmlformats.org/drawingml/2006/wordprocessingDrawing" xmlns:w10="urn:schemas-microsoft-com:office:word" xmlns:w="http://schemas.openxmlformats.org/wordprocessingml/2006/main" xmlns:w14="http://schemas.microsoft.com/office/word/2010/wordml" xmlns:wpg="http://schemas.microsoft.com/office/word/2010/wordprocessingGroup" xmlns:wpi="http://schemas.microsoft.com/office/word/2010/wordprocessingInk" xmlns:wne="http://schemas.microsoft.com/office/word/2006/wordml" xmlns:wps="http://schemas.microsoft.com/office/word/2010/wordprocessingShape" mc:Ignorable="w14 wp14">
   <w:endnote w:type="separator" w:id="-1">
     <w:p>
       <w:pPr>
@@ -12763,7 +13466,7 @@
 </file>
 
 <file path=word/footer1.xml><?xml version="1.0" encoding="utf-8"?>
-<w:ftr xmlns:ve="http://schemas.openxmlformats.org/markup-compatibility/2006" xmlns:o="urn:schemas-microsoft-com:office:office" xmlns:r="http://schemas.openxmlformats.org/officeDocument/2006/relationships" xmlns:m="http://schemas.openxmlformats.org/officeDocument/2006/math" xmlns:v="urn:schemas-microsoft-com:vml" xmlns:wp="http://schemas.openxmlformats.org/drawingml/2006/wordprocessingDrawing" xmlns:w10="urn:schemas-microsoft-com:office:word" xmlns:w="http://schemas.openxmlformats.org/wordprocessingml/2006/main" xmlns:wne="http://schemas.microsoft.com/office/word/2006/wordml">
+<w:ftr xmlns:wpc="http://schemas.microsoft.com/office/word/2010/wordprocessingCanvas" xmlns:mc="http://schemas.openxmlformats.org/markup-compatibility/2006" xmlns:o="urn:schemas-microsoft-com:office:office" xmlns:r="http://schemas.openxmlformats.org/officeDocument/2006/relationships" xmlns:m="http://schemas.openxmlformats.org/officeDocument/2006/math" xmlns:v="urn:schemas-microsoft-com:vml" xmlns:wp14="http://schemas.microsoft.com/office/word/2010/wordprocessingDrawing" xmlns:wp="http://schemas.openxmlformats.org/drawingml/2006/wordprocessingDrawing" xmlns:w10="urn:schemas-microsoft-com:office:word" xmlns:w="http://schemas.openxmlformats.org/wordprocessingml/2006/main" xmlns:w14="http://schemas.microsoft.com/office/word/2010/wordml" xmlns:wpg="http://schemas.microsoft.com/office/word/2010/wordprocessingGroup" xmlns:wpi="http://schemas.microsoft.com/office/word/2010/wordprocessingInk" xmlns:wne="http://schemas.microsoft.com/office/word/2006/wordml" xmlns:wps="http://schemas.microsoft.com/office/word/2010/wordprocessingShape" mc:Ignorable="w14 wp14">
   <w:sdt>
     <w:sdtPr>
       <w:id w:val="-1410998989"/>
@@ -12783,14 +13486,27 @@
           <w:pStyle w:val="Footer"/>
           <w:jc w:val="center"/>
         </w:pPr>
-        <w:fldSimple w:instr=" PAGE   \* MERGEFORMAT ">
-          <w:r>
-            <w:rPr>
-              <w:noProof/>
-            </w:rPr>
-            <w:t>6</w:t>
-          </w:r>
-        </w:fldSimple>
+        <w:r>
+          <w:fldChar w:fldCharType="begin"/>
+        </w:r>
+        <w:r>
+          <w:instrText xml:space="preserve"> PAGE   \* MERGEFORMAT </w:instrText>
+        </w:r>
+        <w:r>
+          <w:fldChar w:fldCharType="separate"/>
+        </w:r>
+        <w:r>
+          <w:rPr>
+            <w:noProof/>
+          </w:rPr>
+          <w:t>22</w:t>
+        </w:r>
+        <w:r>
+          <w:rPr>
+            <w:noProof/>
+          </w:rPr>
+          <w:fldChar w:fldCharType="end"/>
+        </w:r>
       </w:p>
     </w:sdtContent>
   </w:sdt>
@@ -12803,7 +13519,7 @@
 </file>
 
 <file path=word/footnotes.xml><?xml version="1.0" encoding="utf-8"?>
-<w:footnotes xmlns:ve="http://schemas.openxmlformats.org/markup-compatibility/2006" xmlns:o="urn:schemas-microsoft-com:office:office" xmlns:r="http://schemas.openxmlformats.org/officeDocument/2006/relationships" xmlns:m="http://schemas.openxmlformats.org/officeDocument/2006/math" xmlns:v="urn:schemas-microsoft-com:vml" xmlns:wp="http://schemas.openxmlformats.org/drawingml/2006/wordprocessingDrawing" xmlns:w10="urn:schemas-microsoft-com:office:word" xmlns:w="http://schemas.openxmlformats.org/wordprocessingml/2006/main" xmlns:wne="http://schemas.microsoft.com/office/word/2006/wordml">
+<w:footnotes xmlns:wpc="http://schemas.microsoft.com/office/word/2010/wordprocessingCanvas" xmlns:mc="http://schemas.openxmlformats.org/markup-compatibility/2006" xmlns:o="urn:schemas-microsoft-com:office:office" xmlns:r="http://schemas.openxmlformats.org/officeDocument/2006/relationships" xmlns:m="http://schemas.openxmlformats.org/officeDocument/2006/math" xmlns:v="urn:schemas-microsoft-com:vml" xmlns:wp14="http://schemas.microsoft.com/office/word/2010/wordprocessingDrawing" xmlns:wp="http://schemas.openxmlformats.org/drawingml/2006/wordprocessingDrawing" xmlns:w10="urn:schemas-microsoft-com:office:word" xmlns:w="http://schemas.openxmlformats.org/wordprocessingml/2006/main" xmlns:w14="http://schemas.microsoft.com/office/word/2010/wordml" xmlns:wpg="http://schemas.microsoft.com/office/word/2010/wordprocessingGroup" xmlns:wpi="http://schemas.microsoft.com/office/word/2010/wordprocessingInk" xmlns:wne="http://schemas.microsoft.com/office/word/2006/wordml" xmlns:wps="http://schemas.microsoft.com/office/word/2010/wordprocessingShape" mc:Ignorable="w14 wp14">
   <w:footnote w:type="separator" w:id="-1">
     <w:p>
       <w:pPr>
@@ -12828,7 +13544,7 @@
 </file>
 
 <file path=word/numbering.xml><?xml version="1.0" encoding="utf-8"?>
-<w:numbering xmlns:ve="http://schemas.openxmlformats.org/markup-compatibility/2006" xmlns:o="urn:schemas-microsoft-com:office:office" xmlns:r="http://schemas.openxmlformats.org/officeDocument/2006/relationships" xmlns:m="http://schemas.openxmlformats.org/officeDocument/2006/math" xmlns:v="urn:schemas-microsoft-com:vml" xmlns:wp="http://schemas.openxmlformats.org/drawingml/2006/wordprocessingDrawing" xmlns:w10="urn:schemas-microsoft-com:office:word" xmlns:w="http://schemas.openxmlformats.org/wordprocessingml/2006/main" xmlns:wne="http://schemas.microsoft.com/office/word/2006/wordml">
+<w:numbering xmlns:wpc="http://schemas.microsoft.com/office/word/2010/wordprocessingCanvas" xmlns:mc="http://schemas.openxmlformats.org/markup-compatibility/2006" xmlns:o="urn:schemas-microsoft-com:office:office" xmlns:r="http://schemas.openxmlformats.org/officeDocument/2006/relationships" xmlns:m="http://schemas.openxmlformats.org/officeDocument/2006/math" xmlns:v="urn:schemas-microsoft-com:vml" xmlns:wp14="http://schemas.microsoft.com/office/word/2010/wordprocessingDrawing" xmlns:wp="http://schemas.openxmlformats.org/drawingml/2006/wordprocessingDrawing" xmlns:w10="urn:schemas-microsoft-com:office:word" xmlns:w="http://schemas.openxmlformats.org/wordprocessingml/2006/main" xmlns:w14="http://schemas.microsoft.com/office/word/2010/wordml" xmlns:wpg="http://schemas.microsoft.com/office/word/2010/wordprocessingGroup" xmlns:wpi="http://schemas.microsoft.com/office/word/2010/wordprocessingInk" xmlns:wne="http://schemas.microsoft.com/office/word/2006/wordml" xmlns:wps="http://schemas.microsoft.com/office/word/2010/wordprocessingShape" mc:Ignorable="w14 wp14">
   <w:abstractNum w:abstractNumId="0">
     <w:nsid w:val="0AF93307"/>
     <w:multiLevelType w:val="hybridMultilevel"/>
@@ -14153,7 +14869,7 @@
 </file>
 
 <file path=word/styles.xml><?xml version="1.0" encoding="utf-8"?>
-<w:styles xmlns:r="http://schemas.openxmlformats.org/officeDocument/2006/relationships" xmlns:w="http://schemas.openxmlformats.org/wordprocessingml/2006/main">
+<w:styles xmlns:mc="http://schemas.openxmlformats.org/markup-compatibility/2006" xmlns:r="http://schemas.openxmlformats.org/officeDocument/2006/relationships" xmlns:w="http://schemas.openxmlformats.org/wordprocessingml/2006/main" xmlns:w14="http://schemas.microsoft.com/office/word/2010/wordml" mc:Ignorable="w14">
   <w:docDefaults>
     <w:rPrDefault>
       <w:rPr>
@@ -14374,7 +15090,6 @@
     <w:uiPriority w:val="99"/>
     <w:semiHidden/>
     <w:unhideWhenUsed/>
-    <w:qFormat/>
     <w:tblPr>
       <w:tblInd w:w="0" w:type="dxa"/>
       <w:tblCellMar>
@@ -15636,7 +16351,7 @@
 </file>
 
 <file path=customXml/itemProps1.xml><?xml version="1.0" encoding="utf-8"?>
-<ds:datastoreItem xmlns:ds="http://schemas.openxmlformats.org/officeDocument/2006/customXml" ds:itemID="{AA7244D9-1BF3-478E-A967-B8367AC7A160}">
+<ds:datastoreItem xmlns:ds="http://schemas.openxmlformats.org/officeDocument/2006/customXml" ds:itemID="{4938209B-FE3D-4DE5-A4E0-BB90FC2E1F6F}">
   <ds:schemaRefs>
     <ds:schemaRef ds:uri="http://schemas.openxmlformats.org/officeDocument/2006/bibliography"/>
   </ds:schemaRefs>

</xml_diff>

<commit_message>
1. Add report to wsjt_status.txt, for JT-Alert. 2. Fix annoying bug when trying to open rig using a non-existent or    busy serial port. 3. Add acknowledgments to AE4JY 4. Tentative tweaks to "Tab 2" GUI layout.
</commit_message>
<xml_diff>
--- a/branches/wsjtx/WSJT-X_Users_Guide.docx
+++ b/branches/wsjtx/WSJT-X_Users_Guide.docx
@@ -285,6 +285,7 @@
         <w:p>
           <w:pPr>
             <w:pStyle w:val="TOCHeading"/>
+            <w:spacing w:before="100" w:after="100"/>
           </w:pPr>
           <w:r>
             <w:t>Contents</w:t>
@@ -312,7 +313,7 @@
           <w:r>
             <w:fldChar w:fldCharType="separate"/>
           </w:r>
-          <w:hyperlink w:anchor="_Toc355682557" w:history="1">
+          <w:hyperlink w:anchor="_Toc355693544" w:history="1">
             <w:r>
               <w:rPr>
                 <w:rStyle w:val="Hyperlink"/>
@@ -339,7 +340,7 @@
                 <w:noProof/>
                 <w:webHidden/>
               </w:rPr>
-              <w:instrText xml:space="preserve"> PAGEREF _Toc355682557 \h </w:instrText>
+              <w:instrText xml:space="preserve"> PAGEREF _Toc355693544 \h </w:instrText>
             </w:r>
             <w:r>
               <w:rPr>
@@ -383,7 +384,7 @@
               <w:szCs w:val="22"/>
             </w:rPr>
           </w:pPr>
-          <w:hyperlink w:anchor="_Toc355682558" w:history="1">
+          <w:hyperlink w:anchor="_Toc355693545" w:history="1">
             <w:r>
               <w:rPr>
                 <w:rStyle w:val="Hyperlink"/>
@@ -410,7 +411,7 @@
                 <w:noProof/>
                 <w:webHidden/>
               </w:rPr>
-              <w:instrText xml:space="preserve"> PAGEREF _Toc355682558 \h </w:instrText>
+              <w:instrText xml:space="preserve"> PAGEREF _Toc355693545 \h </w:instrText>
             </w:r>
             <w:r>
               <w:rPr>
@@ -454,7 +455,7 @@
               <w:szCs w:val="22"/>
             </w:rPr>
           </w:pPr>
-          <w:hyperlink w:anchor="_Toc355682559" w:history="1">
+          <w:hyperlink w:anchor="_Toc355693546" w:history="1">
             <w:r>
               <w:rPr>
                 <w:rStyle w:val="Hyperlink"/>
@@ -481,7 +482,7 @@
                 <w:noProof/>
                 <w:webHidden/>
               </w:rPr>
-              <w:instrText xml:space="preserve"> PAGEREF _Toc355682559 \h </w:instrText>
+              <w:instrText xml:space="preserve"> PAGEREF _Toc355693546 \h </w:instrText>
             </w:r>
             <w:r>
               <w:rPr>
@@ -525,7 +526,7 @@
               <w:szCs w:val="22"/>
             </w:rPr>
           </w:pPr>
-          <w:hyperlink w:anchor="_Toc355682560" w:history="1">
+          <w:hyperlink w:anchor="_Toc355693547" w:history="1">
             <w:r>
               <w:rPr>
                 <w:rStyle w:val="Hyperlink"/>
@@ -552,7 +553,7 @@
                 <w:noProof/>
                 <w:webHidden/>
               </w:rPr>
-              <w:instrText xml:space="preserve"> PAGEREF _Toc355682560 \h </w:instrText>
+              <w:instrText xml:space="preserve"> PAGEREF _Toc355693547 \h </w:instrText>
             </w:r>
             <w:r>
               <w:rPr>
@@ -596,7 +597,7 @@
               <w:szCs w:val="22"/>
             </w:rPr>
           </w:pPr>
-          <w:hyperlink w:anchor="_Toc355682561" w:history="1">
+          <w:hyperlink w:anchor="_Toc355693548" w:history="1">
             <w:r>
               <w:rPr>
                 <w:rStyle w:val="Hyperlink"/>
@@ -623,7 +624,7 @@
                 <w:noProof/>
                 <w:webHidden/>
               </w:rPr>
-              <w:instrText xml:space="preserve"> PAGEREF _Toc355682561 \h </w:instrText>
+              <w:instrText xml:space="preserve"> PAGEREF _Toc355693548 \h </w:instrText>
             </w:r>
             <w:r>
               <w:rPr>
@@ -643,7 +644,7 @@
                 <w:noProof/>
                 <w:webHidden/>
               </w:rPr>
-              <w:t>10</w:t>
+              <w:t>9</w:t>
             </w:r>
             <w:r>
               <w:rPr>
@@ -667,7 +668,7 @@
               <w:szCs w:val="22"/>
             </w:rPr>
           </w:pPr>
-          <w:hyperlink w:anchor="_Toc355682562" w:history="1">
+          <w:hyperlink w:anchor="_Toc355693549" w:history="1">
             <w:r>
               <w:rPr>
                 <w:rStyle w:val="Hyperlink"/>
@@ -694,7 +695,7 @@
                 <w:noProof/>
                 <w:webHidden/>
               </w:rPr>
-              <w:instrText xml:space="preserve"> PAGEREF _Toc355682562 \h </w:instrText>
+              <w:instrText xml:space="preserve"> PAGEREF _Toc355693549 \h </w:instrText>
             </w:r>
             <w:r>
               <w:rPr>
@@ -714,7 +715,7 @@
                 <w:noProof/>
                 <w:webHidden/>
               </w:rPr>
-              <w:t>11</w:t>
+              <w:t>10</w:t>
             </w:r>
             <w:r>
               <w:rPr>
@@ -738,7 +739,7 @@
               <w:szCs w:val="22"/>
             </w:rPr>
           </w:pPr>
-          <w:hyperlink w:anchor="_Toc355682563" w:history="1">
+          <w:hyperlink w:anchor="_Toc355693550" w:history="1">
             <w:r>
               <w:rPr>
                 <w:rStyle w:val="Hyperlink"/>
@@ -765,7 +766,7 @@
                 <w:noProof/>
                 <w:webHidden/>
               </w:rPr>
-              <w:instrText xml:space="preserve"> PAGEREF _Toc355682563 \h </w:instrText>
+              <w:instrText xml:space="preserve"> PAGEREF _Toc355693550 \h </w:instrText>
             </w:r>
             <w:r>
               <w:rPr>
@@ -785,7 +786,7 @@
                 <w:noProof/>
                 <w:webHidden/>
               </w:rPr>
-              <w:t>16</w:t>
+              <w:t>15</w:t>
             </w:r>
             <w:r>
               <w:rPr>
@@ -809,7 +810,7 @@
               <w:szCs w:val="22"/>
             </w:rPr>
           </w:pPr>
-          <w:hyperlink w:anchor="_Toc355682564" w:history="1">
+          <w:hyperlink w:anchor="_Toc355693551" w:history="1">
             <w:r>
               <w:rPr>
                 <w:rStyle w:val="Hyperlink"/>
@@ -836,7 +837,7 @@
                 <w:noProof/>
                 <w:webHidden/>
               </w:rPr>
-              <w:instrText xml:space="preserve"> PAGEREF _Toc355682564 \h </w:instrText>
+              <w:instrText xml:space="preserve"> PAGEREF _Toc355693551 \h </w:instrText>
             </w:r>
             <w:r>
               <w:rPr>
@@ -856,7 +857,7 @@
                 <w:noProof/>
                 <w:webHidden/>
               </w:rPr>
-              <w:t>18</w:t>
+              <w:t>17</w:t>
             </w:r>
             <w:r>
               <w:rPr>
@@ -880,7 +881,7 @@
               <w:szCs w:val="22"/>
             </w:rPr>
           </w:pPr>
-          <w:hyperlink w:anchor="_Toc355682565" w:history="1">
+          <w:hyperlink w:anchor="_Toc355693552" w:history="1">
             <w:r>
               <w:rPr>
                 <w:rStyle w:val="Hyperlink"/>
@@ -907,7 +908,7 @@
                 <w:noProof/>
                 <w:webHidden/>
               </w:rPr>
-              <w:instrText xml:space="preserve"> PAGEREF _Toc355682565 \h </w:instrText>
+              <w:instrText xml:space="preserve"> PAGEREF _Toc355693552 \h </w:instrText>
             </w:r>
             <w:r>
               <w:rPr>
@@ -927,7 +928,7 @@
                 <w:noProof/>
                 <w:webHidden/>
               </w:rPr>
-              <w:t>19</w:t>
+              <w:t>18</w:t>
             </w:r>
             <w:r>
               <w:rPr>
@@ -951,7 +952,7 @@
               <w:szCs w:val="22"/>
             </w:rPr>
           </w:pPr>
-          <w:hyperlink w:anchor="_Toc355682566" w:history="1">
+          <w:hyperlink w:anchor="_Toc355693553" w:history="1">
             <w:r>
               <w:rPr>
                 <w:rStyle w:val="Hyperlink"/>
@@ -978,7 +979,7 @@
                 <w:noProof/>
                 <w:webHidden/>
               </w:rPr>
-              <w:instrText xml:space="preserve"> PAGEREF _Toc355682566 \h </w:instrText>
+              <w:instrText xml:space="preserve"> PAGEREF _Toc355693553 \h </w:instrText>
             </w:r>
             <w:r>
               <w:rPr>
@@ -998,7 +999,7 @@
                 <w:noProof/>
                 <w:webHidden/>
               </w:rPr>
-              <w:t>19</w:t>
+              <w:t>18</w:t>
             </w:r>
             <w:r>
               <w:rPr>
@@ -1022,7 +1023,7 @@
               <w:szCs w:val="22"/>
             </w:rPr>
           </w:pPr>
-          <w:hyperlink w:anchor="_Toc355682567" w:history="1">
+          <w:hyperlink w:anchor="_Toc355693554" w:history="1">
             <w:r>
               <w:rPr>
                 <w:rStyle w:val="Hyperlink"/>
@@ -1049,7 +1050,7 @@
                 <w:noProof/>
                 <w:webHidden/>
               </w:rPr>
-              <w:instrText xml:space="preserve"> PAGEREF _Toc355682567 \h </w:instrText>
+              <w:instrText xml:space="preserve"> PAGEREF _Toc355693554 \h </w:instrText>
             </w:r>
             <w:r>
               <w:rPr>
@@ -1069,7 +1070,7 @@
                 <w:noProof/>
                 <w:webHidden/>
               </w:rPr>
-              <w:t>21</w:t>
+              <w:t>20</w:t>
             </w:r>
             <w:r>
               <w:rPr>
@@ -1093,7 +1094,7 @@
               <w:szCs w:val="22"/>
             </w:rPr>
           </w:pPr>
-          <w:hyperlink w:anchor="_Toc355682568" w:history="1">
+          <w:hyperlink w:anchor="_Toc355693555" w:history="1">
             <w:r>
               <w:rPr>
                 <w:rStyle w:val="Hyperlink"/>
@@ -1120,7 +1121,7 @@
                 <w:noProof/>
                 <w:webHidden/>
               </w:rPr>
-              <w:instrText xml:space="preserve"> PAGEREF _Toc355682568 \h </w:instrText>
+              <w:instrText xml:space="preserve"> PAGEREF _Toc355693555 \h </w:instrText>
             </w:r>
             <w:r>
               <w:rPr>
@@ -1140,7 +1141,7 @@
                 <w:noProof/>
                 <w:webHidden/>
               </w:rPr>
-              <w:t>21</w:t>
+              <w:t>20</w:t>
             </w:r>
             <w:r>
               <w:rPr>
@@ -1164,7 +1165,7 @@
               <w:szCs w:val="22"/>
             </w:rPr>
           </w:pPr>
-          <w:hyperlink w:anchor="_Toc355682569" w:history="1">
+          <w:hyperlink w:anchor="_Toc355693556" w:history="1">
             <w:r>
               <w:rPr>
                 <w:rStyle w:val="Hyperlink"/>
@@ -1191,7 +1192,7 @@
                 <w:noProof/>
                 <w:webHidden/>
               </w:rPr>
-              <w:instrText xml:space="preserve"> PAGEREF _Toc355682569 \h </w:instrText>
+              <w:instrText xml:space="preserve"> PAGEREF _Toc355693556 \h </w:instrText>
             </w:r>
             <w:r>
               <w:rPr>
@@ -1211,7 +1212,7 @@
                 <w:noProof/>
                 <w:webHidden/>
               </w:rPr>
-              <w:t>22</w:t>
+              <w:t>21</w:t>
             </w:r>
             <w:r>
               <w:rPr>
@@ -1235,7 +1236,7 @@
               <w:szCs w:val="22"/>
             </w:rPr>
           </w:pPr>
-          <w:hyperlink w:anchor="_Toc355682570" w:history="1">
+          <w:hyperlink w:anchor="_Toc355693557" w:history="1">
             <w:r>
               <w:rPr>
                 <w:rStyle w:val="Hyperlink"/>
@@ -1262,7 +1263,7 @@
                 <w:noProof/>
                 <w:webHidden/>
               </w:rPr>
-              <w:instrText xml:space="preserve"> PAGEREF _Toc355682570 \h </w:instrText>
+              <w:instrText xml:space="preserve"> PAGEREF _Toc355693557 \h </w:instrText>
             </w:r>
             <w:r>
               <w:rPr>
@@ -1282,7 +1283,7 @@
                 <w:noProof/>
                 <w:webHidden/>
               </w:rPr>
-              <w:t>23</w:t>
+              <w:t>22</w:t>
             </w:r>
             <w:r>
               <w:rPr>
@@ -1306,7 +1307,7 @@
               <w:szCs w:val="22"/>
             </w:rPr>
           </w:pPr>
-          <w:hyperlink w:anchor="_Toc355682571" w:history="1">
+          <w:hyperlink w:anchor="_Toc355693558" w:history="1">
             <w:r>
               <w:rPr>
                 <w:rStyle w:val="Hyperlink"/>
@@ -1333,7 +1334,7 @@
                 <w:noProof/>
                 <w:webHidden/>
               </w:rPr>
-              <w:instrText xml:space="preserve"> PAGEREF _Toc355682571 \h </w:instrText>
+              <w:instrText xml:space="preserve"> PAGEREF _Toc355693558 \h </w:instrText>
             </w:r>
             <w:r>
               <w:rPr>
@@ -1353,7 +1354,7 @@
                 <w:noProof/>
                 <w:webHidden/>
               </w:rPr>
-              <w:t>24</w:t>
+              <w:t>23</w:t>
             </w:r>
             <w:r>
               <w:rPr>
@@ -1395,7 +1396,7 @@
       <w:pPr>
         <w:pStyle w:val="Heading1"/>
       </w:pPr>
-      <w:bookmarkStart w:id="0" w:name="_Toc355682557"/>
+      <w:bookmarkStart w:id="0" w:name="_Toc355693544"/>
       <w:r>
         <w:lastRenderedPageBreak/>
         <w:t>Introduction</w:t>
@@ -1862,7 +1863,7 @@
       <w:r>
         <w:br w:type="page"/>
       </w:r>
-      <w:bookmarkStart w:id="1" w:name="_Toc355682558"/>
+      <w:bookmarkStart w:id="1" w:name="_Toc355693545"/>
       <w:r>
         <w:lastRenderedPageBreak/>
         <w:t>System</w:t>
@@ -2123,7 +2124,7 @@
       <w:pPr>
         <w:pStyle w:val="Heading1"/>
       </w:pPr>
-      <w:bookmarkStart w:id="2" w:name="_Toc355682559"/>
+      <w:bookmarkStart w:id="2" w:name="_Toc355693546"/>
       <w:r>
         <w:t>Ins</w:t>
       </w:r>
@@ -3162,7 +3163,7 @@
       <w:pPr>
         <w:pStyle w:val="Heading1"/>
       </w:pPr>
-      <w:bookmarkStart w:id="3" w:name="_Toc355682560"/>
+      <w:bookmarkStart w:id="3" w:name="_Toc355693547"/>
       <w:r>
         <w:t>Basic Operating Tutorial</w:t>
       </w:r>
@@ -5262,7 +5263,7 @@
       <w:pPr>
         <w:pStyle w:val="Heading1"/>
       </w:pPr>
-      <w:bookmarkStart w:id="4" w:name="_Toc355682561"/>
+      <w:bookmarkStart w:id="4" w:name="_Toc355693548"/>
       <w:r>
         <w:t>Making QSOs</w:t>
       </w:r>
@@ -5893,7 +5894,7 @@
       <w:pPr>
         <w:pStyle w:val="Heading1"/>
       </w:pPr>
-      <w:bookmarkStart w:id="5" w:name="_Toc355682562"/>
+      <w:bookmarkStart w:id="5" w:name="_Toc355693549"/>
       <w:r>
         <w:t xml:space="preserve">On-Screen </w:t>
       </w:r>
@@ -6650,8 +6651,6 @@
           </wp:inline>
         </w:drawing>
       </w:r>
-      <w:bookmarkStart w:id="6" w:name="_GoBack"/>
-      <w:bookmarkEnd w:id="6"/>
     </w:p>
     <w:p>
       <w:r>
@@ -7472,11 +7471,11 @@
       <w:pPr>
         <w:pStyle w:val="Heading1"/>
       </w:pPr>
-      <w:bookmarkStart w:id="7" w:name="_Toc355682563"/>
+      <w:bookmarkStart w:id="6" w:name="_Toc355693550"/>
       <w:r>
         <w:t>Menus</w:t>
       </w:r>
-      <w:bookmarkEnd w:id="7"/>
+      <w:bookmarkEnd w:id="6"/>
     </w:p>
     <w:p>
       <w:r>
@@ -8039,11 +8038,11 @@
       <w:pPr>
         <w:pStyle w:val="Heading1"/>
       </w:pPr>
-      <w:bookmarkStart w:id="8" w:name="_Toc355682564"/>
+      <w:bookmarkStart w:id="7" w:name="_Toc355693551"/>
       <w:r>
         <w:t>Keyboard Shortcuts</w:t>
       </w:r>
-      <w:bookmarkEnd w:id="8"/>
+      <w:bookmarkEnd w:id="7"/>
     </w:p>
     <w:p>
       <w:pPr>
@@ -8639,12 +8638,12 @@
       <w:pPr>
         <w:pStyle w:val="Heading1"/>
       </w:pPr>
-      <w:bookmarkStart w:id="9" w:name="_Toc355682565"/>
+      <w:bookmarkStart w:id="8" w:name="_Toc355693552"/>
       <w:r>
         <w:lastRenderedPageBreak/>
         <w:t>Special Mouse Commands</w:t>
       </w:r>
-      <w:bookmarkEnd w:id="9"/>
+      <w:bookmarkEnd w:id="8"/>
     </w:p>
     <w:tbl>
       <w:tblPr>
@@ -8926,11 +8925,11 @@
       <w:pPr>
         <w:pStyle w:val="Heading1"/>
       </w:pPr>
-      <w:bookmarkStart w:id="10" w:name="_Toc355682566"/>
+      <w:bookmarkStart w:id="9" w:name="_Toc355693553"/>
       <w:r>
         <w:t>Under the Hood</w:t>
       </w:r>
-      <w:bookmarkEnd w:id="10"/>
+      <w:bookmarkEnd w:id="9"/>
     </w:p>
     <w:p>
       <w:r>
@@ -10506,11 +10505,11 @@
         <w:pStyle w:val="Heading1"/>
         <w:spacing w:before="100" w:after="100"/>
       </w:pPr>
-      <w:bookmarkStart w:id="11" w:name="_Toc355682567"/>
+      <w:bookmarkStart w:id="10" w:name="_Toc355693554"/>
       <w:r>
         <w:t>Acknowledgments</w:t>
       </w:r>
-      <w:bookmarkEnd w:id="11"/>
+      <w:bookmarkEnd w:id="10"/>
     </w:p>
     <w:p>
       <w:pPr>
@@ -10741,7 +10740,44 @@
           <w:rFonts w:ascii="Arial" w:hAnsi="Arial" w:cs="Arial"/>
           <w:color w:val="000000"/>
         </w:rPr>
-        <w:t xml:space="preserve"> in particular, I wish to acknowledge the many recent contributions from PY2SDR, VK4BDJ, AC6SL, and AF5X.  They have helped to bring the program’s design, code, and documentation to its present state.</w:t>
+        <w:t xml:space="preserve"> in particular, I wish to acknowledge contributions from </w:t>
+      </w:r>
+      <w:r>
+        <w:rPr>
+          <w:rFonts w:ascii="Arial" w:hAnsi="Arial" w:cs="Arial"/>
+          <w:color w:val="000000"/>
+        </w:rPr>
+        <w:t xml:space="preserve">AE4JY, </w:t>
+      </w:r>
+      <w:r>
+        <w:rPr>
+          <w:rFonts w:ascii="Arial" w:hAnsi="Arial" w:cs="Arial"/>
+          <w:color w:val="000000"/>
+        </w:rPr>
+        <w:t>PY2SDR</w:t>
+      </w:r>
+      <w:r>
+        <w:rPr>
+          <w:rFonts w:ascii="Arial" w:hAnsi="Arial" w:cs="Arial"/>
+          <w:color w:val="000000"/>
+        </w:rPr>
+        <w:t>, VK4BDJ, AC6SL, and AF5X.  Each has</w:t>
+      </w:r>
+      <w:r>
+        <w:rPr>
+          <w:rFonts w:ascii="Arial" w:hAnsi="Arial" w:cs="Arial"/>
+          <w:color w:val="000000"/>
+        </w:rPr>
+        <w:t xml:space="preserve"> </w:t>
+      </w:r>
+      <w:bookmarkStart w:id="11" w:name="_GoBack"/>
+      <w:bookmarkEnd w:id="11"/>
+      <w:r>
+        <w:rPr>
+          <w:rFonts w:ascii="Arial" w:hAnsi="Arial" w:cs="Arial"/>
+          <w:color w:val="000000"/>
+        </w:rPr>
+        <w:t>helped to bring the program’s design, code, and documentation to its present state.</w:t>
       </w:r>
     </w:p>
     <w:p>
@@ -10749,7 +10785,7 @@
         <w:pStyle w:val="Heading1"/>
         <w:spacing w:before="100" w:after="100"/>
       </w:pPr>
-      <w:bookmarkStart w:id="12" w:name="_Toc355682568"/>
+      <w:bookmarkStart w:id="12" w:name="_Toc355693555"/>
       <w:r>
         <w:t>Appendix A: Installed and Generated Files</w:t>
       </w:r>
@@ -12225,7 +12261,7 @@
         <w:spacing w:before="100" w:after="100"/>
       </w:pPr>
       <w:bookmarkStart w:id="13" w:name="JT65_Protocol"/>
-      <w:bookmarkStart w:id="14" w:name="_Toc355682569"/>
+      <w:bookmarkStart w:id="14" w:name="_Toc355693556"/>
       <w:bookmarkEnd w:id="13"/>
       <w:r>
         <w:t>Appendix B:  The JT9</w:t>
@@ -13050,7 +13086,7 @@
       </w:pPr>
       <w:bookmarkStart w:id="15" w:name="_Toc26540272"/>
       <w:bookmarkStart w:id="16" w:name="_Toc142881090"/>
-      <w:bookmarkStart w:id="17" w:name="_Toc355682570"/>
+      <w:bookmarkStart w:id="17" w:name="_Toc355693557"/>
       <w:r>
         <w:t>Appendix C</w:t>
       </w:r>
@@ -13397,7 +13433,7 @@
         <w:pStyle w:val="Heading1"/>
         <w:spacing w:before="120"/>
       </w:pPr>
-      <w:bookmarkStart w:id="18" w:name="_Toc355682571"/>
+      <w:bookmarkStart w:id="18" w:name="_Toc355693558"/>
       <w:r>
         <w:lastRenderedPageBreak/>
         <w:t>Appendix D:  Troubleshooting</w:t>
@@ -13499,7 +13535,7 @@
           <w:rPr>
             <w:noProof/>
           </w:rPr>
-          <w:t>22</w:t>
+          <w:t>20</w:t>
         </w:r>
         <w:r>
           <w:rPr>
@@ -16351,7 +16387,7 @@
 </file>
 
 <file path=customXml/itemProps1.xml><?xml version="1.0" encoding="utf-8"?>
-<ds:datastoreItem xmlns:ds="http://schemas.openxmlformats.org/officeDocument/2006/customXml" ds:itemID="{4938209B-FE3D-4DE5-A4E0-BB90FC2E1F6F}">
+<ds:datastoreItem xmlns:ds="http://schemas.openxmlformats.org/officeDocument/2006/customXml" ds:itemID="{7EBB651F-A8C0-44B2-9C3B-67D903909DE6}">
   <ds:schemaRefs>
     <ds:schemaRef ds:uri="http://schemas.openxmlformats.org/officeDocument/2006/bibliography"/>
   </ds:schemaRefs>

</xml_diff>

<commit_message>
Reduce ntol. Add "red3" (but not yet using it).
</commit_message>
<xml_diff>
--- a/branches/wsjtx/WSJT-X_Users_Guide.docx
+++ b/branches/wsjtx/WSJT-X_Users_Guide.docx
@@ -236,7 +236,7 @@
           <w:b/>
           <w:color w:val="365F91"/>
         </w:rPr>
-        <w:t>May 7</w:t>
+        <w:t>May 16</w:t>
       </w:r>
       <w:r>
         <w:rPr>
@@ -3429,7 +3429,27 @@
         <w:t>R</w:t>
       </w:r>
       <w:r>
-        <w:t>esults appear in the both the left (“QSO Frequency”) and right (“Band Activity”) text windows</w:t>
+        <w:t xml:space="preserve">esults appear in the both the left </w:t>
+      </w:r>
+      <w:r>
+        <w:t xml:space="preserve">(“Band Activity”) </w:t>
+      </w:r>
+      <w:r>
+        <w:t xml:space="preserve">and </w:t>
+      </w:r>
+      <w:bookmarkStart w:id="4" w:name="_GoBack"/>
+      <w:r>
+        <w:t>right</w:t>
+      </w:r>
+      <w:bookmarkEnd w:id="4"/>
+      <w:r>
+        <w:t xml:space="preserve"> </w:t>
+      </w:r>
+      <w:r>
+        <w:t xml:space="preserve">(“QSO Frequency”) </w:t>
+      </w:r>
+      <w:r>
+        <w:t>text windows</w:t>
       </w:r>
       <w:r>
         <w:t xml:space="preserve"> on the main screen</w:t>
@@ -4934,7 +4954,13 @@
         <w:rPr>
           <w:rFonts w:eastAsia="Times New Roman"/>
         </w:rPr>
-        <w:t>left window only.</w:t>
+        <w:t>right</w:t>
+      </w:r>
+      <w:r>
+        <w:rPr>
+          <w:rFonts w:eastAsia="Times New Roman"/>
+        </w:rPr>
+        <w:t xml:space="preserve"> window only.</w:t>
       </w:r>
     </w:p>
     <w:p>
@@ -5035,7 +5061,13 @@
         <w:rPr>
           <w:rFonts w:eastAsia="Times New Roman"/>
         </w:rPr>
-        <w:t>left window.</w:t>
+        <w:t>right</w:t>
+      </w:r>
+      <w:r>
+        <w:rPr>
+          <w:rFonts w:eastAsia="Times New Roman"/>
+        </w:rPr>
+        <w:t xml:space="preserve"> window.</w:t>
       </w:r>
     </w:p>
     <w:p>
@@ -5072,7 +5104,7 @@
         <w:rPr>
           <w:rFonts w:eastAsia="Times New Roman"/>
         </w:rPr>
-        <w:t xml:space="preserve">left </w:t>
+        <w:t xml:space="preserve">right </w:t>
       </w:r>
       <w:r>
         <w:rPr>
@@ -5263,11 +5295,11 @@
       <w:pPr>
         <w:pStyle w:val="Heading1"/>
       </w:pPr>
-      <w:bookmarkStart w:id="4" w:name="_Toc355693548"/>
+      <w:bookmarkStart w:id="5" w:name="_Toc355693548"/>
       <w:r>
         <w:t>Making QSOs</w:t>
       </w:r>
-      <w:bookmarkEnd w:id="4"/>
+      <w:bookmarkEnd w:id="5"/>
     </w:p>
     <w:p>
       <w:r>
@@ -5894,14 +5926,14 @@
       <w:pPr>
         <w:pStyle w:val="Heading1"/>
       </w:pPr>
-      <w:bookmarkStart w:id="5" w:name="_Toc355693549"/>
+      <w:bookmarkStart w:id="6" w:name="_Toc355693549"/>
       <w:r>
         <w:t xml:space="preserve">On-Screen </w:t>
       </w:r>
       <w:r>
         <w:t>Controls</w:t>
       </w:r>
-      <w:bookmarkEnd w:id="5"/>
+      <w:bookmarkEnd w:id="6"/>
     </w:p>
     <w:p>
       <w:r>
@@ -6429,7 +6461,10 @@
         <w:t>s</w:t>
       </w:r>
       <w:r>
-        <w:t xml:space="preserve"> the left (QSO frequency) window.  Double-clicking </w:t>
+        <w:t xml:space="preserve"> the right</w:t>
+      </w:r>
+      <w:r>
+        <w:t xml:space="preserve"> (QSO frequency) window.  Double-clicking </w:t>
       </w:r>
       <w:r>
         <w:rPr>
@@ -7471,11 +7506,11 @@
       <w:pPr>
         <w:pStyle w:val="Heading1"/>
       </w:pPr>
-      <w:bookmarkStart w:id="6" w:name="_Toc355693550"/>
+      <w:bookmarkStart w:id="7" w:name="_Toc355693550"/>
       <w:r>
         <w:t>Menus</w:t>
       </w:r>
-      <w:bookmarkEnd w:id="6"/>
+      <w:bookmarkEnd w:id="7"/>
     </w:p>
     <w:p>
       <w:r>
@@ -8038,11 +8073,11 @@
       <w:pPr>
         <w:pStyle w:val="Heading1"/>
       </w:pPr>
-      <w:bookmarkStart w:id="7" w:name="_Toc355693551"/>
+      <w:bookmarkStart w:id="8" w:name="_Toc355693551"/>
       <w:r>
         <w:t>Keyboard Shortcuts</w:t>
       </w:r>
-      <w:bookmarkEnd w:id="7"/>
+      <w:bookmarkEnd w:id="8"/>
     </w:p>
     <w:p>
       <w:pPr>
@@ -8638,12 +8673,12 @@
       <w:pPr>
         <w:pStyle w:val="Heading1"/>
       </w:pPr>
-      <w:bookmarkStart w:id="8" w:name="_Toc355693552"/>
+      <w:bookmarkStart w:id="9" w:name="_Toc355693552"/>
       <w:r>
         <w:lastRenderedPageBreak/>
         <w:t>Special Mouse Commands</w:t>
       </w:r>
-      <w:bookmarkEnd w:id="8"/>
+      <w:bookmarkEnd w:id="9"/>
     </w:p>
     <w:tbl>
       <w:tblPr>
@@ -8925,11 +8960,11 @@
       <w:pPr>
         <w:pStyle w:val="Heading1"/>
       </w:pPr>
-      <w:bookmarkStart w:id="9" w:name="_Toc355693553"/>
+      <w:bookmarkStart w:id="10" w:name="_Toc355693553"/>
       <w:r>
         <w:t>Under the Hood</w:t>
       </w:r>
-      <w:bookmarkEnd w:id="9"/>
+      <w:bookmarkEnd w:id="10"/>
     </w:p>
     <w:p>
       <w:r>
@@ -10505,11 +10540,11 @@
         <w:pStyle w:val="Heading1"/>
         <w:spacing w:before="100" w:after="100"/>
       </w:pPr>
-      <w:bookmarkStart w:id="10" w:name="_Toc355693554"/>
+      <w:bookmarkStart w:id="11" w:name="_Toc355693554"/>
       <w:r>
         <w:t>Acknowledgments</w:t>
       </w:r>
-      <w:bookmarkEnd w:id="10"/>
+      <w:bookmarkEnd w:id="11"/>
     </w:p>
     <w:p>
       <w:pPr>
@@ -10768,16 +10803,7 @@
           <w:rFonts w:ascii="Arial" w:hAnsi="Arial" w:cs="Arial"/>
           <w:color w:val="000000"/>
         </w:rPr>
-        <w:t xml:space="preserve"> </w:t>
-      </w:r>
-      <w:bookmarkStart w:id="11" w:name="_GoBack"/>
-      <w:bookmarkEnd w:id="11"/>
-      <w:r>
-        <w:rPr>
-          <w:rFonts w:ascii="Arial" w:hAnsi="Arial" w:cs="Arial"/>
-          <w:color w:val="000000"/>
-        </w:rPr>
-        <w:t>helped to bring the program’s design, code, and documentation to its present state.</w:t>
+        <w:t xml:space="preserve"> helped to bring the program’s design, code, and documentation to its present state.</w:t>
       </w:r>
     </w:p>
     <w:p>
@@ -13535,7 +13561,7 @@
           <w:rPr>
             <w:noProof/>
           </w:rPr>
-          <w:t>20</w:t>
+          <w:t>7</w:t>
         </w:r>
         <w:r>
           <w:rPr>
@@ -16387,7 +16413,7 @@
 </file>
 
 <file path=customXml/itemProps1.xml><?xml version="1.0" encoding="utf-8"?>
-<ds:datastoreItem xmlns:ds="http://schemas.openxmlformats.org/officeDocument/2006/customXml" ds:itemID="{7EBB651F-A8C0-44B2-9C3B-67D903909DE6}">
+<ds:datastoreItem xmlns:ds="http://schemas.openxmlformats.org/officeDocument/2006/customXml" ds:itemID="{F61E203E-EEB8-4976-BB7F-7994DE75DE74}">
   <ds:schemaRefs>
     <ds:schemaRef ds:uri="http://schemas.openxmlformats.org/officeDocument/2006/bibliography"/>
   </ds:schemaRefs>

</xml_diff>

<commit_message>
UPdates to User's Guide.
</commit_message>
<xml_diff>
--- a/branches/wsjtx/WSJT-X_Users_Guide.docx
+++ b/branches/wsjtx/WSJT-X_Users_Guide.docx
@@ -1,6 +1,6 @@
 
 <file path=word/document.xml><?xml version="1.0" encoding="utf-8"?>
-<w:document xmlns:wpc="http://schemas.microsoft.com/office/word/2010/wordprocessingCanvas" xmlns:mc="http://schemas.openxmlformats.org/markup-compatibility/2006" xmlns:o="urn:schemas-microsoft-com:office:office" xmlns:r="http://schemas.openxmlformats.org/officeDocument/2006/relationships" xmlns:m="http://schemas.openxmlformats.org/officeDocument/2006/math" xmlns:v="urn:schemas-microsoft-com:vml" xmlns:wp14="http://schemas.microsoft.com/office/word/2010/wordprocessingDrawing" xmlns:wp="http://schemas.openxmlformats.org/drawingml/2006/wordprocessingDrawing" xmlns:w10="urn:schemas-microsoft-com:office:word" xmlns:w="http://schemas.openxmlformats.org/wordprocessingml/2006/main" xmlns:w14="http://schemas.microsoft.com/office/word/2010/wordml" xmlns:wpg="http://schemas.microsoft.com/office/word/2010/wordprocessingGroup" xmlns:wpi="http://schemas.microsoft.com/office/word/2010/wordprocessingInk" xmlns:wne="http://schemas.microsoft.com/office/word/2006/wordml" xmlns:wps="http://schemas.microsoft.com/office/word/2010/wordprocessingShape" mc:Ignorable="w14 wp14">
+<w:document xmlns:ve="http://schemas.openxmlformats.org/markup-compatibility/2006" xmlns:o="urn:schemas-microsoft-com:office:office" xmlns:r="http://schemas.openxmlformats.org/officeDocument/2006/relationships" xmlns:m="http://schemas.openxmlformats.org/officeDocument/2006/math" xmlns:v="urn:schemas-microsoft-com:vml" xmlns:wp="http://schemas.openxmlformats.org/drawingml/2006/wordprocessingDrawing" xmlns:w10="urn:schemas-microsoft-com:office:word" xmlns:w="http://schemas.openxmlformats.org/wordprocessingml/2006/main" xmlns:wne="http://schemas.microsoft.com/office/word/2006/wordml">
   <w:body>
     <w:p>
       <w:pPr>
@@ -313,7 +313,7 @@
           <w:r>
             <w:fldChar w:fldCharType="separate"/>
           </w:r>
-          <w:hyperlink w:anchor="_Toc355693544" w:history="1">
+          <w:hyperlink w:anchor="_Toc356498932" w:history="1">
             <w:r>
               <w:rPr>
                 <w:rStyle w:val="Hyperlink"/>
@@ -340,7 +340,7 @@
                 <w:noProof/>
                 <w:webHidden/>
               </w:rPr>
-              <w:instrText xml:space="preserve"> PAGEREF _Toc355693544 \h </w:instrText>
+              <w:instrText xml:space="preserve"> PAGEREF _Toc356498932 \h </w:instrText>
             </w:r>
             <w:r>
               <w:rPr>
@@ -384,7 +384,7 @@
               <w:szCs w:val="22"/>
             </w:rPr>
           </w:pPr>
-          <w:hyperlink w:anchor="_Toc355693545" w:history="1">
+          <w:hyperlink w:anchor="_Toc356498933" w:history="1">
             <w:r>
               <w:rPr>
                 <w:rStyle w:val="Hyperlink"/>
@@ -411,7 +411,7 @@
                 <w:noProof/>
                 <w:webHidden/>
               </w:rPr>
-              <w:instrText xml:space="preserve"> PAGEREF _Toc355693545 \h </w:instrText>
+              <w:instrText xml:space="preserve"> PAGEREF _Toc356498933 \h </w:instrText>
             </w:r>
             <w:r>
               <w:rPr>
@@ -455,7 +455,7 @@
               <w:szCs w:val="22"/>
             </w:rPr>
           </w:pPr>
-          <w:hyperlink w:anchor="_Toc355693546" w:history="1">
+          <w:hyperlink w:anchor="_Toc356498934" w:history="1">
             <w:r>
               <w:rPr>
                 <w:rStyle w:val="Hyperlink"/>
@@ -482,7 +482,7 @@
                 <w:noProof/>
                 <w:webHidden/>
               </w:rPr>
-              <w:instrText xml:space="preserve"> PAGEREF _Toc355693546 \h </w:instrText>
+              <w:instrText xml:space="preserve"> PAGEREF _Toc356498934 \h </w:instrText>
             </w:r>
             <w:r>
               <w:rPr>
@@ -526,7 +526,7 @@
               <w:szCs w:val="22"/>
             </w:rPr>
           </w:pPr>
-          <w:hyperlink w:anchor="_Toc355693547" w:history="1">
+          <w:hyperlink w:anchor="_Toc356498935" w:history="1">
             <w:r>
               <w:rPr>
                 <w:rStyle w:val="Hyperlink"/>
@@ -553,7 +553,7 @@
                 <w:noProof/>
                 <w:webHidden/>
               </w:rPr>
-              <w:instrText xml:space="preserve"> PAGEREF _Toc355693547 \h </w:instrText>
+              <w:instrText xml:space="preserve"> PAGEREF _Toc356498935 \h </w:instrText>
             </w:r>
             <w:r>
               <w:rPr>
@@ -597,7 +597,7 @@
               <w:szCs w:val="22"/>
             </w:rPr>
           </w:pPr>
-          <w:hyperlink w:anchor="_Toc355693548" w:history="1">
+          <w:hyperlink w:anchor="_Toc356498936" w:history="1">
             <w:r>
               <w:rPr>
                 <w:rStyle w:val="Hyperlink"/>
@@ -624,7 +624,7 @@
                 <w:noProof/>
                 <w:webHidden/>
               </w:rPr>
-              <w:instrText xml:space="preserve"> PAGEREF _Toc355693548 \h </w:instrText>
+              <w:instrText xml:space="preserve"> PAGEREF _Toc356498936 \h </w:instrText>
             </w:r>
             <w:r>
               <w:rPr>
@@ -668,7 +668,7 @@
               <w:szCs w:val="22"/>
             </w:rPr>
           </w:pPr>
-          <w:hyperlink w:anchor="_Toc355693549" w:history="1">
+          <w:hyperlink w:anchor="_Toc356498937" w:history="1">
             <w:r>
               <w:rPr>
                 <w:rStyle w:val="Hyperlink"/>
@@ -695,7 +695,7 @@
                 <w:noProof/>
                 <w:webHidden/>
               </w:rPr>
-              <w:instrText xml:space="preserve"> PAGEREF _Toc355693549 \h </w:instrText>
+              <w:instrText xml:space="preserve"> PAGEREF _Toc356498937 \h </w:instrText>
             </w:r>
             <w:r>
               <w:rPr>
@@ -739,7 +739,7 @@
               <w:szCs w:val="22"/>
             </w:rPr>
           </w:pPr>
-          <w:hyperlink w:anchor="_Toc355693550" w:history="1">
+          <w:hyperlink w:anchor="_Toc356498938" w:history="1">
             <w:r>
               <w:rPr>
                 <w:rStyle w:val="Hyperlink"/>
@@ -766,7 +766,7 @@
                 <w:noProof/>
                 <w:webHidden/>
               </w:rPr>
-              <w:instrText xml:space="preserve"> PAGEREF _Toc355693550 \h </w:instrText>
+              <w:instrText xml:space="preserve"> PAGEREF _Toc356498938 \h </w:instrText>
             </w:r>
             <w:r>
               <w:rPr>
@@ -810,7 +810,7 @@
               <w:szCs w:val="22"/>
             </w:rPr>
           </w:pPr>
-          <w:hyperlink w:anchor="_Toc355693551" w:history="1">
+          <w:hyperlink w:anchor="_Toc356498939" w:history="1">
             <w:r>
               <w:rPr>
                 <w:rStyle w:val="Hyperlink"/>
@@ -837,7 +837,7 @@
                 <w:noProof/>
                 <w:webHidden/>
               </w:rPr>
-              <w:instrText xml:space="preserve"> PAGEREF _Toc355693551 \h </w:instrText>
+              <w:instrText xml:space="preserve"> PAGEREF _Toc356498939 \h </w:instrText>
             </w:r>
             <w:r>
               <w:rPr>
@@ -881,7 +881,7 @@
               <w:szCs w:val="22"/>
             </w:rPr>
           </w:pPr>
-          <w:hyperlink w:anchor="_Toc355693552" w:history="1">
+          <w:hyperlink w:anchor="_Toc356498940" w:history="1">
             <w:r>
               <w:rPr>
                 <w:rStyle w:val="Hyperlink"/>
@@ -908,7 +908,7 @@
                 <w:noProof/>
                 <w:webHidden/>
               </w:rPr>
-              <w:instrText xml:space="preserve"> PAGEREF _Toc355693552 \h </w:instrText>
+              <w:instrText xml:space="preserve"> PAGEREF _Toc356498940 \h </w:instrText>
             </w:r>
             <w:r>
               <w:rPr>
@@ -952,7 +952,7 @@
               <w:szCs w:val="22"/>
             </w:rPr>
           </w:pPr>
-          <w:hyperlink w:anchor="_Toc355693553" w:history="1">
+          <w:hyperlink w:anchor="_Toc356498941" w:history="1">
             <w:r>
               <w:rPr>
                 <w:rStyle w:val="Hyperlink"/>
@@ -979,7 +979,7 @@
                 <w:noProof/>
                 <w:webHidden/>
               </w:rPr>
-              <w:instrText xml:space="preserve"> PAGEREF _Toc355693553 \h </w:instrText>
+              <w:instrText xml:space="preserve"> PAGEREF _Toc356498941 \h </w:instrText>
             </w:r>
             <w:r>
               <w:rPr>
@@ -1023,7 +1023,7 @@
               <w:szCs w:val="22"/>
             </w:rPr>
           </w:pPr>
-          <w:hyperlink w:anchor="_Toc355693554" w:history="1">
+          <w:hyperlink w:anchor="_Toc356498942" w:history="1">
             <w:r>
               <w:rPr>
                 <w:rStyle w:val="Hyperlink"/>
@@ -1050,7 +1050,7 @@
                 <w:noProof/>
                 <w:webHidden/>
               </w:rPr>
-              <w:instrText xml:space="preserve"> PAGEREF _Toc355693554 \h </w:instrText>
+              <w:instrText xml:space="preserve"> PAGEREF _Toc356498942 \h </w:instrText>
             </w:r>
             <w:r>
               <w:rPr>
@@ -1094,7 +1094,7 @@
               <w:szCs w:val="22"/>
             </w:rPr>
           </w:pPr>
-          <w:hyperlink w:anchor="_Toc355693555" w:history="1">
+          <w:hyperlink w:anchor="_Toc356498943" w:history="1">
             <w:r>
               <w:rPr>
                 <w:rStyle w:val="Hyperlink"/>
@@ -1121,7 +1121,7 @@
                 <w:noProof/>
                 <w:webHidden/>
               </w:rPr>
-              <w:instrText xml:space="preserve"> PAGEREF _Toc355693555 \h </w:instrText>
+              <w:instrText xml:space="preserve"> PAGEREF _Toc356498943 \h </w:instrText>
             </w:r>
             <w:r>
               <w:rPr>
@@ -1165,7 +1165,7 @@
               <w:szCs w:val="22"/>
             </w:rPr>
           </w:pPr>
-          <w:hyperlink w:anchor="_Toc355693556" w:history="1">
+          <w:hyperlink w:anchor="_Toc356498944" w:history="1">
             <w:r>
               <w:rPr>
                 <w:rStyle w:val="Hyperlink"/>
@@ -1192,7 +1192,7 @@
                 <w:noProof/>
                 <w:webHidden/>
               </w:rPr>
-              <w:instrText xml:space="preserve"> PAGEREF _Toc355693556 \h </w:instrText>
+              <w:instrText xml:space="preserve"> PAGEREF _Toc356498944 \h </w:instrText>
             </w:r>
             <w:r>
               <w:rPr>
@@ -1236,7 +1236,7 @@
               <w:szCs w:val="22"/>
             </w:rPr>
           </w:pPr>
-          <w:hyperlink w:anchor="_Toc355693557" w:history="1">
+          <w:hyperlink w:anchor="_Toc356498945" w:history="1">
             <w:r>
               <w:rPr>
                 <w:rStyle w:val="Hyperlink"/>
@@ -1263,7 +1263,7 @@
                 <w:noProof/>
                 <w:webHidden/>
               </w:rPr>
-              <w:instrText xml:space="preserve"> PAGEREF _Toc355693557 \h </w:instrText>
+              <w:instrText xml:space="preserve"> PAGEREF _Toc356498945 \h </w:instrText>
             </w:r>
             <w:r>
               <w:rPr>
@@ -1307,7 +1307,7 @@
               <w:szCs w:val="22"/>
             </w:rPr>
           </w:pPr>
-          <w:hyperlink w:anchor="_Toc355693558" w:history="1">
+          <w:hyperlink w:anchor="_Toc356498946" w:history="1">
             <w:r>
               <w:rPr>
                 <w:rStyle w:val="Hyperlink"/>
@@ -1334,7 +1334,7 @@
                 <w:noProof/>
                 <w:webHidden/>
               </w:rPr>
-              <w:instrText xml:space="preserve"> PAGEREF _Toc355693558 \h </w:instrText>
+              <w:instrText xml:space="preserve"> PAGEREF _Toc356498946 \h </w:instrText>
             </w:r>
             <w:r>
               <w:rPr>
@@ -1396,7 +1396,7 @@
       <w:pPr>
         <w:pStyle w:val="Heading1"/>
       </w:pPr>
-      <w:bookmarkStart w:id="0" w:name="_Toc355693544"/>
+      <w:bookmarkStart w:id="0" w:name="_Toc356498932"/>
       <w:r>
         <w:lastRenderedPageBreak/>
         <w:t>Introduction</w:t>
@@ -1404,7 +1404,7 @@
       <w:bookmarkEnd w:id="0"/>
     </w:p>
     <w:p>
-      <w:hyperlink r:id="rId9" w:history="1">
+      <w:hyperlink r:id="rId8" w:history="1">
         <w:r>
           <w:rPr>
             <w:rStyle w:val="Hyperlink"/>
@@ -1844,7 +1844,7 @@
       <w:r>
         <w:t xml:space="preserve"> to K1JT and the rest of the development team.  The project’s source-code repository can be found at </w:t>
       </w:r>
-      <w:hyperlink r:id="rId10" w:history="1">
+      <w:hyperlink r:id="rId9" w:history="1">
         <w:r>
           <w:rPr>
             <w:rStyle w:val="Hyperlink"/>
@@ -1863,7 +1863,7 @@
       <w:r>
         <w:br w:type="page"/>
       </w:r>
-      <w:bookmarkStart w:id="1" w:name="_Toc355693545"/>
+      <w:bookmarkStart w:id="1" w:name="_Toc356498933"/>
       <w:r>
         <w:lastRenderedPageBreak/>
         <w:t>System</w:t>
@@ -2097,7 +2097,7 @@
         </w:rPr>
         <w:t xml:space="preserve"> </w:t>
       </w:r>
-      <w:hyperlink r:id="rId11" w:history="1">
+      <w:hyperlink r:id="rId10" w:history="1">
         <w:r>
           <w:rPr>
             <w:rFonts w:ascii="Arial" w:eastAsia="Times New Roman" w:hAnsi="Arial" w:cs="Arial"/>
@@ -2124,7 +2124,7 @@
       <w:pPr>
         <w:pStyle w:val="Heading1"/>
       </w:pPr>
-      <w:bookmarkStart w:id="2" w:name="_Toc355693546"/>
+      <w:bookmarkStart w:id="2" w:name="_Toc356498934"/>
       <w:r>
         <w:t>Ins</w:t>
       </w:r>
@@ -2166,7 +2166,7 @@
         </w:rPr>
         <w:t xml:space="preserve"> can be downloaded from the WSJT Home Page at </w:t>
       </w:r>
-      <w:hyperlink r:id="rId12" w:history="1">
+      <w:hyperlink r:id="rId11" w:history="1">
         <w:r>
           <w:rPr>
             <w:rStyle w:val="Hyperlink"/>
@@ -2250,7 +2250,7 @@
         </w:rPr>
         <w:t xml:space="preserve"> at </w:t>
       </w:r>
-      <w:hyperlink r:id="rId13" w:history="1">
+      <w:hyperlink r:id="rId12" w:history="1">
         <w:r>
           <w:rPr>
             <w:rStyle w:val="Hyperlink"/>
@@ -2893,7 +2893,7 @@
           <w:noProof/>
         </w:rPr>
         <w:drawing>
-          <wp:inline distT="0" distB="0" distL="0" distR="0" wp14:anchorId="31A126B5" wp14:editId="0E56CD4A">
+          <wp:inline distT="0" distB="0" distL="0" distR="0">
             <wp:extent cx="5367528" cy="5321808"/>
             <wp:effectExtent l="0" t="0" r="0" b="0"/>
             <wp:docPr id="3" name="Picture 1"/>
@@ -2910,7 +2910,7 @@
                     </pic:cNvPicPr>
                   </pic:nvPicPr>
                   <pic:blipFill>
-                    <a:blip r:embed="rId14" cstate="print"/>
+                    <a:blip r:embed="rId13" cstate="print"/>
                     <a:srcRect/>
                     <a:stretch>
                       <a:fillRect/>
@@ -3163,7 +3163,7 @@
       <w:pPr>
         <w:pStyle w:val="Heading1"/>
       </w:pPr>
-      <w:bookmarkStart w:id="3" w:name="_Toc355693547"/>
+      <w:bookmarkStart w:id="3" w:name="_Toc356498935"/>
       <w:r>
         <w:t>Basic Operating Tutorial</w:t>
       </w:r>
@@ -3286,33 +3286,39 @@
           <w:rFonts w:eastAsia="Times New Roman"/>
           <w:b/>
         </w:rPr>
+        <w:t>Cumulative</w:t>
+      </w:r>
+      <w:r>
+        <w:rPr>
+          <w:rFonts w:eastAsia="Times New Roman"/>
+        </w:rPr>
+        <w:t xml:space="preserve"> </w:t>
+      </w:r>
+      <w:r>
+        <w:rPr>
+          <w:rFonts w:eastAsia="Times New Roman"/>
+        </w:rPr>
+        <w:t xml:space="preserve">(rather than </w:t>
+      </w:r>
+      <w:r>
+        <w:rPr>
+          <w:rFonts w:eastAsia="Times New Roman"/>
+          <w:b/>
+        </w:rPr>
+        <w:t>Current</w:t>
+      </w:r>
+      <w:r>
+        <w:rPr>
+          <w:rFonts w:eastAsia="Times New Roman"/>
+        </w:rPr>
+        <w:t xml:space="preserve"> or </w:t>
+      </w:r>
+      <w:r>
+        <w:rPr>
+          <w:rFonts w:eastAsia="Times New Roman"/>
+          <w:b/>
+        </w:rPr>
         <w:t>JT9 Sync</w:t>
-      </w:r>
-      <w:r>
-        <w:rPr>
-          <w:rFonts w:eastAsia="Times New Roman"/>
-        </w:rPr>
-        <w:t xml:space="preserve"> (rather than </w:t>
-      </w:r>
-      <w:r>
-        <w:rPr>
-          <w:rFonts w:eastAsia="Times New Roman"/>
-          <w:b/>
-        </w:rPr>
-        <w:t>Current</w:t>
-      </w:r>
-      <w:r>
-        <w:rPr>
-          <w:rFonts w:eastAsia="Times New Roman"/>
-        </w:rPr>
-        <w:t xml:space="preserve"> or </w:t>
-      </w:r>
-      <w:r>
-        <w:rPr>
-          <w:rFonts w:eastAsia="Times New Roman"/>
-          <w:b/>
-        </w:rPr>
-        <w:t>Cumulative</w:t>
       </w:r>
       <w:r>
         <w:rPr>
@@ -3530,10 +3536,10 @@
         </w:rPr>
         <w:lastRenderedPageBreak/>
         <w:drawing>
-          <wp:inline distT="0" distB="0" distL="0" distR="0" wp14:anchorId="330E5A10" wp14:editId="48A1EAE8">
-            <wp:extent cx="6556248" cy="2560320"/>
-            <wp:effectExtent l="0" t="0" r="0" b="0"/>
-            <wp:docPr id="13" name="Picture 13"/>
+          <wp:inline distT="0" distB="0" distL="0" distR="0">
+            <wp:extent cx="6224504" cy="2897910"/>
+            <wp:effectExtent l="19050" t="0" r="4846" b="0"/>
+            <wp:docPr id="4" name="Picture 1"/>
             <wp:cNvGraphicFramePr>
               <a:graphicFrameLocks xmlns:a="http://schemas.openxmlformats.org/drawingml/2006/main" noChangeAspect="1"/>
             </wp:cNvGraphicFramePr>
@@ -3541,29 +3547,33 @@
               <a:graphicData uri="http://schemas.openxmlformats.org/drawingml/2006/picture">
                 <pic:pic xmlns:pic="http://schemas.openxmlformats.org/drawingml/2006/picture">
                   <pic:nvPicPr>
-                    <pic:cNvPr id="0" name="waterfall_3242.png"/>
-                    <pic:cNvPicPr/>
+                    <pic:cNvPr id="0" name="Picture 1"/>
+                    <pic:cNvPicPr>
+                      <a:picLocks noChangeAspect="1" noChangeArrowheads="1"/>
+                    </pic:cNvPicPr>
                   </pic:nvPicPr>
                   <pic:blipFill>
-                    <a:blip r:embed="rId15" cstate="print">
-                      <a:extLst>
-                        <a:ext uri="{28A0092B-C50C-407E-A947-70E740481C1C}">
-                          <a14:useLocalDpi xmlns:a14="http://schemas.microsoft.com/office/drawing/2010/main" val="0"/>
-                        </a:ext>
-                      </a:extLst>
-                    </a:blip>
+                    <a:blip r:embed="rId14" cstate="print"/>
+                    <a:srcRect/>
                     <a:stretch>
                       <a:fillRect/>
                     </a:stretch>
                   </pic:blipFill>
-                  <pic:spPr>
+                  <pic:spPr bwMode="auto">
                     <a:xfrm>
                       <a:off x="0" y="0"/>
-                      <a:ext cx="6556248" cy="2560320"/>
+                      <a:ext cx="6224504" cy="2897910"/>
                     </a:xfrm>
                     <a:prstGeom prst="rect">
                       <a:avLst/>
                     </a:prstGeom>
+                    <a:noFill/>
+                    <a:ln w="9525">
+                      <a:noFill/>
+                      <a:miter lim="800000"/>
+                      <a:headEnd/>
+                      <a:tailEnd/>
+                    </a:ln>
                   </pic:spPr>
                 </pic:pic>
               </a:graphicData>
@@ -3585,10 +3595,10 @@
           <w:noProof/>
         </w:rPr>
         <w:drawing>
-          <wp:inline distT="0" distB="0" distL="0" distR="0" wp14:anchorId="09DA1F19" wp14:editId="0FE7B9AF">
-            <wp:extent cx="6565392" cy="4837176"/>
-            <wp:effectExtent l="0" t="0" r="0" b="0"/>
-            <wp:docPr id="14" name="Picture 14"/>
+          <wp:inline distT="0" distB="0" distL="0" distR="0">
+            <wp:extent cx="6214286" cy="5237143"/>
+            <wp:effectExtent l="19050" t="0" r="0" b="0"/>
+            <wp:docPr id="16" name="Picture 3"/>
             <wp:cNvGraphicFramePr>
               <a:graphicFrameLocks xmlns:a="http://schemas.openxmlformats.org/drawingml/2006/main" noChangeAspect="1"/>
             </wp:cNvGraphicFramePr>
@@ -3596,29 +3606,33 @@
               <a:graphicData uri="http://schemas.openxmlformats.org/drawingml/2006/picture">
                 <pic:pic xmlns:pic="http://schemas.openxmlformats.org/drawingml/2006/picture">
                   <pic:nvPicPr>
-                    <pic:cNvPr id="0" name="wsjtx_main.png"/>
-                    <pic:cNvPicPr/>
+                    <pic:cNvPr id="0" name="Picture 3"/>
+                    <pic:cNvPicPr>
+                      <a:picLocks noChangeAspect="1" noChangeArrowheads="1"/>
+                    </pic:cNvPicPr>
                   </pic:nvPicPr>
                   <pic:blipFill>
-                    <a:blip r:embed="rId16" cstate="print">
-                      <a:extLst>
-                        <a:ext uri="{28A0092B-C50C-407E-A947-70E740481C1C}">
-                          <a14:useLocalDpi xmlns:a14="http://schemas.microsoft.com/office/drawing/2010/main" val="0"/>
-                        </a:ext>
-                      </a:extLst>
-                    </a:blip>
+                    <a:blip r:embed="rId15" cstate="print"/>
+                    <a:srcRect/>
                     <a:stretch>
                       <a:fillRect/>
                     </a:stretch>
                   </pic:blipFill>
-                  <pic:spPr>
+                  <pic:spPr bwMode="auto">
                     <a:xfrm>
                       <a:off x="0" y="0"/>
-                      <a:ext cx="6565392" cy="4837176"/>
+                      <a:ext cx="6214286" cy="5237143"/>
                     </a:xfrm>
                     <a:prstGeom prst="rect">
                       <a:avLst/>
                     </a:prstGeom>
+                    <a:noFill/>
+                    <a:ln w="9525">
+                      <a:noFill/>
+                      <a:miter lim="800000"/>
+                      <a:headEnd/>
+                      <a:tailEnd/>
+                    </a:ln>
                   </pic:spPr>
                 </pic:pic>
               </a:graphicData>
@@ -3643,6 +3657,7 @@
         <w:rPr>
           <w:rFonts w:eastAsia="Times New Roman"/>
         </w:rPr>
+        <w:lastRenderedPageBreak/>
         <w:t xml:space="preserve">Note that </w:t>
       </w:r>
       <w:r>
@@ -3733,7 +3748,6 @@
         <w:rPr>
           <w:rFonts w:eastAsia="Times New Roman"/>
         </w:rPr>
-        <w:lastRenderedPageBreak/>
         <w:t xml:space="preserve">his message “K1JT KF4RWA 73” appears in both </w:t>
       </w:r>
       <w:r>
@@ -4876,6 +4890,7 @@
         <w:rPr>
           <w:rFonts w:eastAsia="Times New Roman"/>
         </w:rPr>
+        <w:lastRenderedPageBreak/>
         <w:t xml:space="preserve">Double-click on </w:t>
       </w:r>
       <w:r>
@@ -4978,7 +4993,6 @@
         <w:rPr>
           <w:rFonts w:eastAsia="Times New Roman"/>
         </w:rPr>
-        <w:lastRenderedPageBreak/>
         <w:t>Ctrl</w:t>
       </w:r>
       <w:r>
@@ -5295,7 +5309,7 @@
       <w:pPr>
         <w:pStyle w:val="Heading1"/>
       </w:pPr>
-      <w:bookmarkStart w:id="5" w:name="_Toc355693548"/>
+      <w:bookmarkStart w:id="5" w:name="_Toc356498936"/>
       <w:r>
         <w:t>Making QSOs</w:t>
       </w:r>
@@ -5689,7 +5703,11 @@
         <w:t xml:space="preserve">start </w:t>
       </w:r>
       <w:r>
-        <w:t xml:space="preserve">to become audible around </w:t>
+        <w:t xml:space="preserve">to </w:t>
+      </w:r>
+      <w:r>
+        <w:lastRenderedPageBreak/>
+        <w:t xml:space="preserve">become audible around </w:t>
       </w:r>
       <w:r>
         <w:t xml:space="preserve">     </w:t>
@@ -5717,7 +5735,6 @@
         </w:rPr>
       </w:pPr>
       <w:r>
-        <w:lastRenderedPageBreak/>
         <w:t xml:space="preserve">Free-format messages such as “TNX JOE 73 GL” </w:t>
       </w:r>
       <w:r>
@@ -5926,7 +5943,7 @@
       <w:pPr>
         <w:pStyle w:val="Heading1"/>
       </w:pPr>
-      <w:bookmarkStart w:id="6" w:name="_Toc355693549"/>
+      <w:bookmarkStart w:id="6" w:name="_Toc356498937"/>
       <w:r>
         <w:t xml:space="preserve">On-Screen </w:t>
       </w:r>
@@ -5946,7 +5963,7 @@
           <w:noProof/>
         </w:rPr>
         <w:drawing>
-          <wp:inline distT="0" distB="0" distL="0" distR="0" wp14:anchorId="1DF2399E" wp14:editId="709911D3">
+          <wp:inline distT="0" distB="0" distL="0" distR="0">
             <wp:extent cx="5895975" cy="266700"/>
             <wp:effectExtent l="0" t="0" r="0" b="0"/>
             <wp:docPr id="2" name="Picture 2"/>
@@ -5963,10 +5980,10 @@
                     </pic:cNvPicPr>
                   </pic:nvPicPr>
                   <pic:blipFill>
-                    <a:blip r:embed="rId17">
+                    <a:blip r:embed="rId16" cstate="print">
                       <a:extLst>
                         <a:ext uri="{28A0092B-C50C-407E-A947-70E740481C1C}">
-                          <a14:useLocalDpi xmlns:a14="http://schemas.microsoft.com/office/drawing/2010/main" val="0"/>
+                          <a14:useLocalDpi xmlns:a14="http://schemas.microsoft.com/office/drawing/2010/main" xmlns:wps="http://schemas.microsoft.com/office/word/2010/wordprocessingShape" xmlns:wpi="http://schemas.microsoft.com/office/word/2010/wordprocessingInk" xmlns:wpg="http://schemas.microsoft.com/office/word/2010/wordprocessingGroup" xmlns:w14="http://schemas.microsoft.com/office/word/2010/wordml" xmlns:w="http://schemas.openxmlformats.org/wordprocessingml/2006/main" xmlns:w10="urn:schemas-microsoft-com:office:word" xmlns:wp14="http://schemas.microsoft.com/office/word/2010/wordprocessingDrawing" xmlns:v="urn:schemas-microsoft-com:vml" xmlns:o="urn:schemas-microsoft-com:office:office" xmlns:mc="http://schemas.openxmlformats.org/markup-compatibility/2006" xmlns:wpc="http://schemas.microsoft.com/office/word/2010/wordprocessingCanvas" xmlns="" val="0"/>
                         </a:ext>
                       </a:extLst>
                     </a:blip>
@@ -6096,6 +6113,7 @@
     </w:p>
     <w:p>
       <w:r>
+        <w:lastRenderedPageBreak/>
         <w:t xml:space="preserve">The </w:t>
       </w:r>
       <w:r>
@@ -6155,11 +6173,7 @@
         <w:t>JT9 Sync</w:t>
       </w:r>
       <w:r>
-        <w:t xml:space="preserve"> </w:t>
-      </w:r>
-      <w:r>
-        <w:lastRenderedPageBreak/>
-        <w:t xml:space="preserve">displays the program’s tentative estimate of whether a JT9 signal is present at each frequency.  (See the discussion under </w:t>
+        <w:t xml:space="preserve"> displays the program’s tentative estimate of whether a JT9 signal is present at each frequency.  (See the discussion under </w:t>
       </w:r>
       <w:r>
         <w:rPr>
@@ -6229,7 +6243,7 @@
           <w:noProof/>
         </w:rPr>
         <w:drawing>
-          <wp:inline distT="0" distB="0" distL="0" distR="0" wp14:anchorId="3B4DCB08" wp14:editId="3272C3A7">
+          <wp:inline distT="0" distB="0" distL="0" distR="0">
             <wp:extent cx="5838825" cy="295275"/>
             <wp:effectExtent l="0" t="0" r="0" b="0"/>
             <wp:docPr id="12" name="Picture 12"/>
@@ -6246,10 +6260,10 @@
                     </pic:cNvPicPr>
                   </pic:nvPicPr>
                   <pic:blipFill>
-                    <a:blip r:embed="rId18" cstate="print">
+                    <a:blip r:embed="rId17" cstate="print">
                       <a:extLst>
                         <a:ext uri="{28A0092B-C50C-407E-A947-70E740481C1C}">
-                          <a14:useLocalDpi xmlns:a14="http://schemas.microsoft.com/office/drawing/2010/main" val="0"/>
+                          <a14:useLocalDpi xmlns:a14="http://schemas.microsoft.com/office/drawing/2010/main" xmlns:wps="http://schemas.microsoft.com/office/word/2010/wordprocessingShape" xmlns:wpi="http://schemas.microsoft.com/office/word/2010/wordprocessingInk" xmlns:wpg="http://schemas.microsoft.com/office/word/2010/wordprocessingGroup" xmlns:w14="http://schemas.microsoft.com/office/word/2010/wordml" xmlns:w="http://schemas.openxmlformats.org/wordprocessingml/2006/main" xmlns:w10="urn:schemas-microsoft-com:office:word" xmlns:wp14="http://schemas.microsoft.com/office/word/2010/wordprocessingDrawing" xmlns:v="urn:schemas-microsoft-com:vml" xmlns:o="urn:schemas-microsoft-com:office:office" xmlns:mc="http://schemas.openxmlformats.org/markup-compatibility/2006" xmlns:wpc="http://schemas.microsoft.com/office/word/2010/wordprocessingCanvas" xmlns="" val="0"/>
                         </a:ext>
                       </a:extLst>
                     </a:blip>
@@ -6316,7 +6330,7 @@
           <w:noProof/>
         </w:rPr>
         <w:drawing>
-          <wp:inline distT="0" distB="0" distL="0" distR="0" wp14:anchorId="77C8BE06" wp14:editId="6B2EDCA5">
+          <wp:inline distT="0" distB="0" distL="0" distR="0">
             <wp:extent cx="4178808" cy="3044952"/>
             <wp:effectExtent l="0" t="0" r="0" b="0"/>
             <wp:docPr id="1" name="Picture 1"/>
@@ -6333,7 +6347,7 @@
                     </pic:cNvPicPr>
                   </pic:nvPicPr>
                   <pic:blipFill>
-                    <a:blip r:embed="rId19" cstate="print"/>
+                    <a:blip r:embed="rId18" cstate="print"/>
                     <a:srcRect/>
                     <a:stretch>
                       <a:fillRect/>
@@ -6392,6 +6406,7 @@
         <w:rPr>
           <w:b/>
         </w:rPr>
+        <w:lastRenderedPageBreak/>
         <w:t>Decode</w:t>
       </w:r>
       <w:r>
@@ -6407,11 +6422,7 @@
         <w:t>quired sequence</w:t>
       </w:r>
       <w:r>
-        <w:t xml:space="preserve"> of Rx data.  </w:t>
-      </w:r>
-      <w:r>
-        <w:lastRenderedPageBreak/>
-        <w:t xml:space="preserve">Holding “Shift” down when clicking </w:t>
+        <w:t xml:space="preserve"> of Rx data.  Holding “Shift” down when clicking </w:t>
       </w:r>
       <w:r>
         <w:rPr>
@@ -6638,7 +6649,7 @@
           <w:noProof/>
         </w:rPr>
         <w:drawing>
-          <wp:inline distT="0" distB="0" distL="0" distR="0" wp14:anchorId="7FD39881" wp14:editId="738E82B9">
+          <wp:inline distT="0" distB="0" distL="0" distR="0">
             <wp:extent cx="2524125" cy="2209800"/>
             <wp:effectExtent l="0" t="0" r="0" b="0"/>
             <wp:docPr id="19" name="Picture 19"/>
@@ -6655,10 +6666,10 @@
                     </pic:cNvPicPr>
                   </pic:nvPicPr>
                   <pic:blipFill>
-                    <a:blip r:embed="rId20" cstate="print">
+                    <a:blip r:embed="rId19" cstate="print">
                       <a:extLst>
                         <a:ext uri="{28A0092B-C50C-407E-A947-70E740481C1C}">
-                          <a14:useLocalDpi xmlns:a14="http://schemas.microsoft.com/office/drawing/2010/main" val="0"/>
+                          <a14:useLocalDpi xmlns:a14="http://schemas.microsoft.com/office/drawing/2010/main" xmlns:wps="http://schemas.microsoft.com/office/word/2010/wordprocessingShape" xmlns:wpi="http://schemas.microsoft.com/office/word/2010/wordprocessingInk" xmlns:wpg="http://schemas.microsoft.com/office/word/2010/wordprocessingGroup" xmlns:w14="http://schemas.microsoft.com/office/word/2010/wordml" xmlns:w="http://schemas.openxmlformats.org/wordprocessingml/2006/main" xmlns:w10="urn:schemas-microsoft-com:office:word" xmlns:wp14="http://schemas.microsoft.com/office/word/2010/wordprocessingDrawing" xmlns:v="urn:schemas-microsoft-com:vml" xmlns:o="urn:schemas-microsoft-com:office:office" xmlns:mc="http://schemas.openxmlformats.org/markup-compatibility/2006" xmlns:wpc="http://schemas.microsoft.com/office/word/2010/wordprocessingCanvas" xmlns="" val="0"/>
                         </a:ext>
                       </a:extLst>
                     </a:blip>
@@ -6800,7 +6811,7 @@
           <w:noProof/>
         </w:rPr>
         <w:drawing>
-          <wp:inline distT="0" distB="0" distL="0" distR="0" wp14:anchorId="3D39E8C5" wp14:editId="71A3A741">
+          <wp:inline distT="0" distB="0" distL="0" distR="0">
             <wp:extent cx="1304925" cy="1600200"/>
             <wp:effectExtent l="0" t="0" r="0" b="0"/>
             <wp:docPr id="20" name="Picture 20"/>
@@ -6817,10 +6828,10 @@
                     </pic:cNvPicPr>
                   </pic:nvPicPr>
                   <pic:blipFill>
-                    <a:blip r:embed="rId21" cstate="print">
+                    <a:blip r:embed="rId20" cstate="print">
                       <a:extLst>
                         <a:ext uri="{28A0092B-C50C-407E-A947-70E740481C1C}">
-                          <a14:useLocalDpi xmlns:a14="http://schemas.microsoft.com/office/drawing/2010/main" val="0"/>
+                          <a14:useLocalDpi xmlns:a14="http://schemas.microsoft.com/office/drawing/2010/main" xmlns:wps="http://schemas.microsoft.com/office/word/2010/wordprocessingShape" xmlns:wpi="http://schemas.microsoft.com/office/word/2010/wordprocessingInk" xmlns:wpg="http://schemas.microsoft.com/office/word/2010/wordprocessingGroup" xmlns:w14="http://schemas.microsoft.com/office/word/2010/wordml" xmlns:w="http://schemas.openxmlformats.org/wordprocessingml/2006/main" xmlns:w10="urn:schemas-microsoft-com:office:word" xmlns:wp14="http://schemas.microsoft.com/office/word/2010/wordprocessingDrawing" xmlns:v="urn:schemas-microsoft-com:vml" xmlns:o="urn:schemas-microsoft-com:office:office" xmlns:mc="http://schemas.openxmlformats.org/markup-compatibility/2006" xmlns:wpc="http://schemas.microsoft.com/office/word/2010/wordprocessingCanvas" xmlns="" val="0"/>
                         </a:ext>
                       </a:extLst>
                     </a:blip>
@@ -7093,7 +7104,7 @@
           <w:noProof/>
         </w:rPr>
         <w:drawing>
-          <wp:inline distT="0" distB="0" distL="0" distR="0" wp14:anchorId="2E5452B7" wp14:editId="73F5F1BF">
+          <wp:inline distT="0" distB="0" distL="0" distR="0">
             <wp:extent cx="2809875" cy="2200275"/>
             <wp:effectExtent l="0" t="0" r="0" b="0"/>
             <wp:docPr id="21" name="Picture 21"/>
@@ -7110,10 +7121,10 @@
                     </pic:cNvPicPr>
                   </pic:nvPicPr>
                   <pic:blipFill>
-                    <a:blip r:embed="rId22" cstate="print">
+                    <a:blip r:embed="rId21" cstate="print">
                       <a:extLst>
                         <a:ext uri="{28A0092B-C50C-407E-A947-70E740481C1C}">
-                          <a14:useLocalDpi xmlns:a14="http://schemas.microsoft.com/office/drawing/2010/main" val="0"/>
+                          <a14:useLocalDpi xmlns:a14="http://schemas.microsoft.com/office/drawing/2010/main" xmlns:wps="http://schemas.microsoft.com/office/word/2010/wordprocessingShape" xmlns:wpi="http://schemas.microsoft.com/office/word/2010/wordprocessingInk" xmlns:wpg="http://schemas.microsoft.com/office/word/2010/wordprocessingGroup" xmlns:w14="http://schemas.microsoft.com/office/word/2010/wordml" xmlns:w="http://schemas.openxmlformats.org/wordprocessingml/2006/main" xmlns:w10="urn:schemas-microsoft-com:office:word" xmlns:wp14="http://schemas.microsoft.com/office/word/2010/wordprocessingDrawing" xmlns:v="urn:schemas-microsoft-com:vml" xmlns:o="urn:schemas-microsoft-com:office:office" xmlns:mc="http://schemas.openxmlformats.org/markup-compatibility/2006" xmlns:wpc="http://schemas.microsoft.com/office/word/2010/wordprocessingCanvas" xmlns="" val="0"/>
                         </a:ext>
                       </a:extLst>
                     </a:blip>
@@ -7168,32 +7179,40 @@
         </w:rPr>
         <w:t xml:space="preserve">Generate </w:t>
       </w:r>
+      <w:proofErr w:type="gramStart"/>
+      <w:r>
+        <w:rPr>
+          <w:b/>
+        </w:rPr>
+        <w:t>Std</w:t>
+      </w:r>
+      <w:proofErr w:type="gramEnd"/>
+      <w:r>
+        <w:rPr>
+          <w:b/>
+        </w:rPr>
+        <w:t xml:space="preserve"> </w:t>
+      </w:r>
+      <w:proofErr w:type="spellStart"/>
+      <w:r>
+        <w:rPr>
+          <w:b/>
+        </w:rPr>
+        <w:t>Msgs</w:t>
+      </w:r>
+      <w:proofErr w:type="spellEnd"/>
+      <w:r>
+        <w:t xml:space="preserve">, or when you double-click on an appropriate line of decoded text.  Select the next message to be transmitted (at the start of your next </w:t>
+      </w:r>
       <w:proofErr w:type="spellStart"/>
       <w:proofErr w:type="gramStart"/>
       <w:r>
-        <w:rPr>
-          <w:b/>
-        </w:rPr>
-        <w:t>Std</w:t>
+        <w:t>Tx</w:t>
       </w:r>
       <w:proofErr w:type="spellEnd"/>
       <w:proofErr w:type="gramEnd"/>
       <w:r>
-        <w:rPr>
-          <w:b/>
-        </w:rPr>
-        <w:t xml:space="preserve"> </w:t>
-      </w:r>
-      <w:proofErr w:type="spellStart"/>
-      <w:r>
-        <w:rPr>
-          <w:b/>
-        </w:rPr>
-        <w:t>Msgs</w:t>
-      </w:r>
-      <w:proofErr w:type="spellEnd"/>
-      <w:r>
-        <w:t xml:space="preserve">, or when you double-click on an appropriate line of decoded text.  Select the next message to be transmitted (at the start of your next </w:t>
+        <w:t xml:space="preserve"> sequence) by clicking on the circle under “Next”.  To change to a specified </w:t>
       </w:r>
       <w:proofErr w:type="spellStart"/>
       <w:proofErr w:type="gramStart"/>
@@ -7203,7 +7222,13 @@
       <w:proofErr w:type="spellEnd"/>
       <w:proofErr w:type="gramEnd"/>
       <w:r>
-        <w:t xml:space="preserve"> sequence) by clicking on the circle under “Next”.  To change to a specified </w:t>
+        <w:t xml:space="preserve"> message immediately, perhaps after a transmission has already started, click on</w:t>
+      </w:r>
+      <w:r>
+        <w:t xml:space="preserve"> a rectangular</w:t>
+      </w:r>
+      <w:r>
+        <w:t xml:space="preserve"> button under the “Now” label.  Changing </w:t>
       </w:r>
       <w:proofErr w:type="spellStart"/>
       <w:proofErr w:type="gramStart"/>
@@ -7213,58 +7238,42 @@
       <w:proofErr w:type="spellEnd"/>
       <w:proofErr w:type="gramEnd"/>
       <w:r>
-        <w:t xml:space="preserve"> message immediately, perhaps after a transmission has already started, click on</w:t>
-      </w:r>
-      <w:r>
-        <w:t xml:space="preserve"> a rectangular</w:t>
-      </w:r>
-      <w:r>
-        <w:t xml:space="preserve"> button under the “Now” label.  Changing </w:t>
+        <w:t xml:space="preserve"> messages after a transmission has started necessarily </w:t>
+      </w:r>
+      <w:r>
+        <w:t xml:space="preserve">reduces the probability of a correct decode by your QSO partner, but if you do it in the first 10 s or so of a </w:t>
       </w:r>
       <w:proofErr w:type="spellStart"/>
-      <w:proofErr w:type="gramStart"/>
       <w:r>
         <w:t>Tx</w:t>
       </w:r>
       <w:proofErr w:type="spellEnd"/>
-      <w:proofErr w:type="gramEnd"/>
-      <w:r>
-        <w:t xml:space="preserve"> messages after a transmission has started necessarily </w:t>
-      </w:r>
-      <w:r>
-        <w:t xml:space="preserve">reduces the probability of a correct decode by your QSO partner, but if you do it in the first 10 s or so of a </w:t>
+      <w:r>
+        <w:t xml:space="preserve"> pe</w:t>
+      </w:r>
+      <w:r>
+        <w:t>riod, it will probably succeed.</w:t>
+      </w:r>
+    </w:p>
+    <w:p>
+      <w:r>
+        <w:t xml:space="preserve">Right-clicking on the entry field for message #5 pops up a list of free text messages you entered on the </w:t>
+      </w:r>
+      <w:r>
+        <w:rPr>
+          <w:b/>
+        </w:rPr>
+        <w:t xml:space="preserve">Setup | Configuration | </w:t>
       </w:r>
       <w:proofErr w:type="spellStart"/>
       <w:r>
+        <w:rPr>
+          <w:b/>
+        </w:rPr>
         <w:t>Tx</w:t>
       </w:r>
       <w:proofErr w:type="spellEnd"/>
       <w:r>
-        <w:t xml:space="preserve"> pe</w:t>
-      </w:r>
-      <w:r>
-        <w:t>riod, it will probably succeed.</w:t>
-      </w:r>
-    </w:p>
-    <w:p>
-      <w:r>
-        <w:t xml:space="preserve">Right-clicking on the entry field for message #5 pops up a list of free text messages you entered on the </w:t>
-      </w:r>
-      <w:r>
-        <w:rPr>
-          <w:b/>
-        </w:rPr>
-        <w:t xml:space="preserve">Setup | Configuration | </w:t>
-      </w:r>
-      <w:proofErr w:type="spellStart"/>
-      <w:r>
-        <w:rPr>
-          <w:b/>
-        </w:rPr>
-        <w:t>Tx</w:t>
-      </w:r>
-      <w:proofErr w:type="spellEnd"/>
-      <w:r>
         <w:rPr>
           <w:b/>
         </w:rPr>
@@ -7283,7 +7292,7 @@
           <w:noProof/>
         </w:rPr>
         <w:drawing>
-          <wp:inline distT="0" distB="0" distL="0" distR="0" wp14:anchorId="3D48203A" wp14:editId="13092405">
+          <wp:inline distT="0" distB="0" distL="0" distR="0">
             <wp:extent cx="2610214" cy="1495634"/>
             <wp:effectExtent l="0" t="0" r="0" b="0"/>
             <wp:docPr id="24" name="Picture 24"/>
@@ -7298,10 +7307,10 @@
                     <pic:cNvPicPr/>
                   </pic:nvPicPr>
                   <pic:blipFill>
-                    <a:blip r:embed="rId23" cstate="print">
+                    <a:blip r:embed="rId22" cstate="print">
                       <a:extLst>
                         <a:ext uri="{28A0092B-C50C-407E-A947-70E740481C1C}">
-                          <a14:useLocalDpi xmlns:a14="http://schemas.microsoft.com/office/drawing/2010/main" val="0"/>
+                          <a14:useLocalDpi xmlns:a14="http://schemas.microsoft.com/office/drawing/2010/main" xmlns:wps="http://schemas.microsoft.com/office/word/2010/wordprocessingShape" xmlns:wpi="http://schemas.microsoft.com/office/word/2010/wordprocessingInk" xmlns:wpg="http://schemas.microsoft.com/office/word/2010/wordprocessingGroup" xmlns:w14="http://schemas.microsoft.com/office/word/2010/wordml" xmlns:w="http://schemas.openxmlformats.org/wordprocessingml/2006/main" xmlns:w10="urn:schemas-microsoft-com:office:word" xmlns:wp14="http://schemas.microsoft.com/office/word/2010/wordprocessingDrawing" xmlns:v="urn:schemas-microsoft-com:vml" xmlns:o="urn:schemas-microsoft-com:office:office" xmlns:mc="http://schemas.openxmlformats.org/markup-compatibility/2006" xmlns:wpc="http://schemas.microsoft.com/office/word/2010/wordprocessingCanvas" xmlns="" val="0"/>
                         </a:ext>
                       </a:extLst>
                     </a:blip>
@@ -7347,10 +7356,10 @@
           <w:noProof/>
         </w:rPr>
         <w:drawing>
-          <wp:inline distT="0" distB="0" distL="0" distR="0" wp14:anchorId="60B78A36" wp14:editId="7C3E34DF">
-            <wp:extent cx="2781300" cy="2219325"/>
-            <wp:effectExtent l="0" t="0" r="0" b="0"/>
-            <wp:docPr id="22" name="Picture 22"/>
+          <wp:inline distT="0" distB="0" distL="0" distR="0">
+            <wp:extent cx="2695575" cy="2133600"/>
+            <wp:effectExtent l="19050" t="0" r="9525" b="0"/>
+            <wp:docPr id="17" name="Picture 4"/>
             <wp:cNvGraphicFramePr>
               <a:graphicFrameLocks xmlns:a="http://schemas.openxmlformats.org/drawingml/2006/main" noChangeAspect="1"/>
             </wp:cNvGraphicFramePr>
@@ -7358,19 +7367,13 @@
               <a:graphicData uri="http://schemas.openxmlformats.org/drawingml/2006/picture">
                 <pic:pic xmlns:pic="http://schemas.openxmlformats.org/drawingml/2006/picture">
                   <pic:nvPicPr>
-                    <pic:cNvPr id="0" name="Picture 8"/>
+                    <pic:cNvPr id="0" name="Picture 4"/>
                     <pic:cNvPicPr>
                       <a:picLocks noChangeAspect="1" noChangeArrowheads="1"/>
                     </pic:cNvPicPr>
                   </pic:nvPicPr>
                   <pic:blipFill>
-                    <a:blip r:embed="rId24" cstate="print">
-                      <a:extLst>
-                        <a:ext uri="{28A0092B-C50C-407E-A947-70E740481C1C}">
-                          <a14:useLocalDpi xmlns:a14="http://schemas.microsoft.com/office/drawing/2010/main" val="0"/>
-                        </a:ext>
-                      </a:extLst>
-                    </a:blip>
+                    <a:blip r:embed="rId23" cstate="print"/>
                     <a:srcRect/>
                     <a:stretch>
                       <a:fillRect/>
@@ -7379,14 +7382,17 @@
                   <pic:spPr bwMode="auto">
                     <a:xfrm>
                       <a:off x="0" y="0"/>
-                      <a:ext cx="2781300" cy="2219325"/>
+                      <a:ext cx="2695575" cy="2133600"/>
                     </a:xfrm>
                     <a:prstGeom prst="rect">
                       <a:avLst/>
                     </a:prstGeom>
                     <a:noFill/>
-                    <a:ln>
+                    <a:ln w="9525">
                       <a:noFill/>
+                      <a:miter lim="800000"/>
+                      <a:headEnd/>
+                      <a:tailEnd/>
                     </a:ln>
                   </pic:spPr>
                 </pic:pic>
@@ -7506,7 +7512,7 @@
       <w:pPr>
         <w:pStyle w:val="Heading1"/>
       </w:pPr>
-      <w:bookmarkStart w:id="7" w:name="_Toc355693550"/>
+      <w:bookmarkStart w:id="7" w:name="_Toc356498938"/>
       <w:r>
         <w:t>Menus</w:t>
       </w:r>
@@ -7566,7 +7572,7 @@
           <w:noProof/>
         </w:rPr>
         <w:drawing>
-          <wp:inline distT="0" distB="0" distL="0" distR="0" wp14:anchorId="797F477E" wp14:editId="22E6AFFA">
+          <wp:inline distT="0" distB="0" distL="0" distR="0">
             <wp:extent cx="2657846" cy="1697592"/>
             <wp:effectExtent l="19050" t="0" r="9154" b="0"/>
             <wp:docPr id="5" name="Picture 5"/>
@@ -7581,10 +7587,10 @@
                     <pic:cNvPicPr/>
                   </pic:nvPicPr>
                   <pic:blipFill>
-                    <a:blip r:embed="rId25" cstate="print">
+                    <a:blip r:embed="rId24" cstate="print">
                       <a:extLst>
                         <a:ext uri="{28A0092B-C50C-407E-A947-70E740481C1C}">
-                          <a14:useLocalDpi xmlns:a14="http://schemas.microsoft.com/office/drawing/2010/main" val="0"/>
+                          <a14:useLocalDpi xmlns:a14="http://schemas.microsoft.com/office/drawing/2010/main" xmlns:wps="http://schemas.microsoft.com/office/word/2010/wordprocessingShape" xmlns:wpi="http://schemas.microsoft.com/office/word/2010/wordprocessingInk" xmlns:wpg="http://schemas.microsoft.com/office/word/2010/wordprocessingGroup" xmlns:w14="http://schemas.microsoft.com/office/word/2010/wordml" xmlns:w="http://schemas.openxmlformats.org/wordprocessingml/2006/main" xmlns:w10="urn:schemas-microsoft-com:office:word" xmlns:wp14="http://schemas.microsoft.com/office/word/2010/wordprocessingDrawing" xmlns:v="urn:schemas-microsoft-com:vml" xmlns:o="urn:schemas-microsoft-com:office:office" xmlns:mc="http://schemas.openxmlformats.org/markup-compatibility/2006" xmlns:wpc="http://schemas.microsoft.com/office/word/2010/wordprocessingCanvas" xmlns="" val="0"/>
                         </a:ext>
                       </a:extLst>
                     </a:blip>
@@ -7636,10 +7642,10 @@
           <w:noProof/>
         </w:rPr>
         <w:drawing>
-          <wp:inline distT="0" distB="0" distL="0" distR="0" wp14:anchorId="06F9BF66" wp14:editId="36305AA9">
-            <wp:extent cx="2238306" cy="3319736"/>
-            <wp:effectExtent l="19050" t="0" r="0" b="0"/>
-            <wp:docPr id="6" name="Picture 6"/>
+          <wp:inline distT="0" distB="0" distL="0" distR="0">
+            <wp:extent cx="2543175" cy="3562350"/>
+            <wp:effectExtent l="19050" t="0" r="9525" b="0"/>
+            <wp:docPr id="18" name="Picture 5"/>
             <wp:cNvGraphicFramePr>
               <a:graphicFrameLocks xmlns:a="http://schemas.openxmlformats.org/drawingml/2006/main" noChangeAspect="1"/>
             </wp:cNvGraphicFramePr>
@@ -7647,29 +7653,33 @@
               <a:graphicData uri="http://schemas.openxmlformats.org/drawingml/2006/picture">
                 <pic:pic xmlns:pic="http://schemas.openxmlformats.org/drawingml/2006/picture">
                   <pic:nvPicPr>
-                    <pic:cNvPr id="0" name="setup_menu.png"/>
-                    <pic:cNvPicPr/>
+                    <pic:cNvPr id="0" name="Picture 5"/>
+                    <pic:cNvPicPr>
+                      <a:picLocks noChangeAspect="1" noChangeArrowheads="1"/>
+                    </pic:cNvPicPr>
                   </pic:nvPicPr>
                   <pic:blipFill>
-                    <a:blip r:embed="rId26" cstate="print">
-                      <a:extLst>
-                        <a:ext uri="{28A0092B-C50C-407E-A947-70E740481C1C}">
-                          <a14:useLocalDpi xmlns:a14="http://schemas.microsoft.com/office/drawing/2010/main" val="0"/>
-                        </a:ext>
-                      </a:extLst>
-                    </a:blip>
+                    <a:blip r:embed="rId25" cstate="print"/>
+                    <a:srcRect/>
                     <a:stretch>
                       <a:fillRect/>
                     </a:stretch>
                   </pic:blipFill>
-                  <pic:spPr>
+                  <pic:spPr bwMode="auto">
                     <a:xfrm>
                       <a:off x="0" y="0"/>
-                      <a:ext cx="2238306" cy="3319736"/>
+                      <a:ext cx="2543175" cy="3562350"/>
                     </a:xfrm>
                     <a:prstGeom prst="rect">
                       <a:avLst/>
                     </a:prstGeom>
+                    <a:noFill/>
+                    <a:ln w="9525">
+                      <a:noFill/>
+                      <a:miter lim="800000"/>
+                      <a:headEnd/>
+                      <a:tailEnd/>
+                    </a:ln>
                   </pic:spPr>
                 </pic:pic>
               </a:graphicData>
@@ -7702,7 +7712,6 @@
         <w:rPr>
           <w:b/>
         </w:rPr>
-        <w:lastRenderedPageBreak/>
         <w:t>View</w:t>
       </w:r>
       <w:r>
@@ -7721,7 +7730,7 @@
           <w:noProof/>
         </w:rPr>
         <w:drawing>
-          <wp:inline distT="0" distB="0" distL="0" distR="0" wp14:anchorId="7812DE7B" wp14:editId="06EE13C4">
+          <wp:inline distT="0" distB="0" distL="0" distR="0">
             <wp:extent cx="2419688" cy="1409897"/>
             <wp:effectExtent l="0" t="0" r="0" b="0"/>
             <wp:docPr id="7" name="Picture 7"/>
@@ -7736,10 +7745,10 @@
                     <pic:cNvPicPr/>
                   </pic:nvPicPr>
                   <pic:blipFill>
-                    <a:blip r:embed="rId27" cstate="print">
+                    <a:blip r:embed="rId26" cstate="print">
                       <a:extLst>
                         <a:ext uri="{28A0092B-C50C-407E-A947-70E740481C1C}">
-                          <a14:useLocalDpi xmlns:a14="http://schemas.microsoft.com/office/drawing/2010/main" val="0"/>
+                          <a14:useLocalDpi xmlns:a14="http://schemas.microsoft.com/office/drawing/2010/main" xmlns:wps="http://schemas.microsoft.com/office/word/2010/wordprocessingShape" xmlns:wpi="http://schemas.microsoft.com/office/word/2010/wordprocessingInk" xmlns:wpg="http://schemas.microsoft.com/office/word/2010/wordprocessingGroup" xmlns:w14="http://schemas.microsoft.com/office/word/2010/wordml" xmlns:w="http://schemas.openxmlformats.org/wordprocessingml/2006/main" xmlns:w10="urn:schemas-microsoft-com:office:word" xmlns:wp14="http://schemas.microsoft.com/office/word/2010/wordprocessingDrawing" xmlns:v="urn:schemas-microsoft-com:vml" xmlns:o="urn:schemas-microsoft-com:office:office" xmlns:mc="http://schemas.openxmlformats.org/markup-compatibility/2006" xmlns:wpc="http://schemas.microsoft.com/office/word/2010/wordprocessingCanvas" xmlns="" val="0"/>
                         </a:ext>
                       </a:extLst>
                     </a:blip>
@@ -7791,7 +7800,7 @@
           <w:noProof/>
         </w:rPr>
         <w:drawing>
-          <wp:inline distT="0" distB="0" distL="0" distR="0" wp14:anchorId="7678FC13" wp14:editId="1A6B55BF">
+          <wp:inline distT="0" distB="0" distL="0" distR="0">
             <wp:extent cx="876422" cy="1286055"/>
             <wp:effectExtent l="0" t="0" r="0" b="0"/>
             <wp:docPr id="8" name="Picture 8"/>
@@ -7806,10 +7815,10 @@
                     <pic:cNvPicPr/>
                   </pic:nvPicPr>
                   <pic:blipFill>
-                    <a:blip r:embed="rId28" cstate="print">
+                    <a:blip r:embed="rId27" cstate="print">
                       <a:extLst>
                         <a:ext uri="{28A0092B-C50C-407E-A947-70E740481C1C}">
-                          <a14:useLocalDpi xmlns:a14="http://schemas.microsoft.com/office/drawing/2010/main" val="0"/>
+                          <a14:useLocalDpi xmlns:a14="http://schemas.microsoft.com/office/drawing/2010/main" xmlns:wps="http://schemas.microsoft.com/office/word/2010/wordprocessingShape" xmlns:wpi="http://schemas.microsoft.com/office/word/2010/wordprocessingInk" xmlns:wpg="http://schemas.microsoft.com/office/word/2010/wordprocessingGroup" xmlns:w14="http://schemas.microsoft.com/office/word/2010/wordml" xmlns:w="http://schemas.openxmlformats.org/wordprocessingml/2006/main" xmlns:w10="urn:schemas-microsoft-com:office:word" xmlns:wp14="http://schemas.microsoft.com/office/word/2010/wordprocessingDrawing" xmlns:v="urn:schemas-microsoft-com:vml" xmlns:o="urn:schemas-microsoft-com:office:office" xmlns:mc="http://schemas.openxmlformats.org/markup-compatibility/2006" xmlns:wpc="http://schemas.microsoft.com/office/word/2010/wordprocessingCanvas" xmlns="" val="0"/>
                         </a:ext>
                       </a:extLst>
                     </a:blip>
@@ -7861,7 +7870,7 @@
           <w:noProof/>
         </w:rPr>
         <w:drawing>
-          <wp:inline distT="0" distB="0" distL="0" distR="0" wp14:anchorId="22C54925" wp14:editId="0593D23B">
+          <wp:inline distT="0" distB="0" distL="0" distR="0">
             <wp:extent cx="971686" cy="885949"/>
             <wp:effectExtent l="0" t="0" r="0" b="0"/>
             <wp:docPr id="9" name="Picture 9"/>
@@ -7876,10 +7885,10 @@
                     <pic:cNvPicPr/>
                   </pic:nvPicPr>
                   <pic:blipFill>
-                    <a:blip r:embed="rId29" cstate="print">
+                    <a:blip r:embed="rId28" cstate="print">
                       <a:extLst>
                         <a:ext uri="{28A0092B-C50C-407E-A947-70E740481C1C}">
-                          <a14:useLocalDpi xmlns:a14="http://schemas.microsoft.com/office/drawing/2010/main" val="0"/>
+                          <a14:useLocalDpi xmlns:a14="http://schemas.microsoft.com/office/drawing/2010/main" xmlns:wps="http://schemas.microsoft.com/office/word/2010/wordprocessingShape" xmlns:wpi="http://schemas.microsoft.com/office/word/2010/wordprocessingInk" xmlns:wpg="http://schemas.microsoft.com/office/word/2010/wordprocessingGroup" xmlns:w14="http://schemas.microsoft.com/office/word/2010/wordml" xmlns:w="http://schemas.openxmlformats.org/wordprocessingml/2006/main" xmlns:w10="urn:schemas-microsoft-com:office:word" xmlns:wp14="http://schemas.microsoft.com/office/word/2010/wordprocessingDrawing" xmlns:v="urn:schemas-microsoft-com:vml" xmlns:o="urn:schemas-microsoft-com:office:office" xmlns:mc="http://schemas.openxmlformats.org/markup-compatibility/2006" xmlns:wpc="http://schemas.microsoft.com/office/word/2010/wordprocessingCanvas" xmlns="" val="0"/>
                         </a:ext>
                       </a:extLst>
                     </a:blip>
@@ -7931,7 +7940,7 @@
           <w:noProof/>
         </w:rPr>
         <w:drawing>
-          <wp:inline distT="0" distB="0" distL="0" distR="0" wp14:anchorId="12F4E758" wp14:editId="585BE080">
+          <wp:inline distT="0" distB="0" distL="0" distR="0">
             <wp:extent cx="1257476" cy="1076475"/>
             <wp:effectExtent l="0" t="0" r="0" b="0"/>
             <wp:docPr id="10" name="Picture 10"/>
@@ -7946,10 +7955,10 @@
                     <pic:cNvPicPr/>
                   </pic:nvPicPr>
                   <pic:blipFill>
-                    <a:blip r:embed="rId30" cstate="print">
+                    <a:blip r:embed="rId29" cstate="print">
                       <a:extLst>
                         <a:ext uri="{28A0092B-C50C-407E-A947-70E740481C1C}">
-                          <a14:useLocalDpi xmlns:a14="http://schemas.microsoft.com/office/drawing/2010/main" val="0"/>
+                          <a14:useLocalDpi xmlns:a14="http://schemas.microsoft.com/office/drawing/2010/main" xmlns:wps="http://schemas.microsoft.com/office/word/2010/wordprocessingShape" xmlns:wpi="http://schemas.microsoft.com/office/word/2010/wordprocessingInk" xmlns:wpg="http://schemas.microsoft.com/office/word/2010/wordprocessingGroup" xmlns:w14="http://schemas.microsoft.com/office/word/2010/wordml" xmlns:w="http://schemas.openxmlformats.org/wordprocessingml/2006/main" xmlns:w10="urn:schemas-microsoft-com:office:word" xmlns:wp14="http://schemas.microsoft.com/office/word/2010/wordprocessingDrawing" xmlns:v="urn:schemas-microsoft-com:vml" xmlns:o="urn:schemas-microsoft-com:office:office" xmlns:mc="http://schemas.openxmlformats.org/markup-compatibility/2006" xmlns:wpc="http://schemas.microsoft.com/office/word/2010/wordprocessingCanvas" xmlns="" val="0"/>
                         </a:ext>
                       </a:extLst>
                     </a:blip>
@@ -8015,7 +8024,7 @@
           <w:noProof/>
         </w:rPr>
         <w:drawing>
-          <wp:inline distT="0" distB="0" distL="0" distR="0" wp14:anchorId="57C07DEB" wp14:editId="0EAB7E09">
+          <wp:inline distT="0" distB="0" distL="0" distR="0">
             <wp:extent cx="2457450" cy="1095375"/>
             <wp:effectExtent l="0" t="0" r="0" b="0"/>
             <wp:docPr id="15" name="Picture 15"/>
@@ -8032,10 +8041,10 @@
                     </pic:cNvPicPr>
                   </pic:nvPicPr>
                   <pic:blipFill>
-                    <a:blip r:embed="rId31" cstate="print">
+                    <a:blip r:embed="rId30" cstate="print">
                       <a:extLst>
                         <a:ext uri="{28A0092B-C50C-407E-A947-70E740481C1C}">
-                          <a14:useLocalDpi xmlns:a14="http://schemas.microsoft.com/office/drawing/2010/main" val="0"/>
+                          <a14:useLocalDpi xmlns:a14="http://schemas.microsoft.com/office/drawing/2010/main" xmlns:wps="http://schemas.microsoft.com/office/word/2010/wordprocessingShape" xmlns:wpi="http://schemas.microsoft.com/office/word/2010/wordprocessingInk" xmlns:wpg="http://schemas.microsoft.com/office/word/2010/wordprocessingGroup" xmlns:w14="http://schemas.microsoft.com/office/word/2010/wordml" xmlns:w="http://schemas.openxmlformats.org/wordprocessingml/2006/main" xmlns:w10="urn:schemas-microsoft-com:office:word" xmlns:wp14="http://schemas.microsoft.com/office/word/2010/wordprocessingDrawing" xmlns:v="urn:schemas-microsoft-com:vml" xmlns:o="urn:schemas-microsoft-com:office:office" xmlns:mc="http://schemas.openxmlformats.org/markup-compatibility/2006" xmlns:wpc="http://schemas.microsoft.com/office/word/2010/wordprocessingCanvas" xmlns="" val="0"/>
                         </a:ext>
                       </a:extLst>
                     </a:blip>
@@ -8073,7 +8082,7 @@
       <w:pPr>
         <w:pStyle w:val="Heading1"/>
       </w:pPr>
-      <w:bookmarkStart w:id="8" w:name="_Toc355693551"/>
+      <w:bookmarkStart w:id="8" w:name="_Toc356498939"/>
       <w:r>
         <w:t>Keyboard Shortcuts</w:t>
       </w:r>
@@ -8525,7 +8534,15 @@
       </w:r>
       <w:r>
         <w:tab/>
-        <w:t>Lookup callsign in database, generate standard messages</w:t>
+        <w:t xml:space="preserve">Lookup </w:t>
+      </w:r>
+      <w:proofErr w:type="spellStart"/>
+      <w:r>
+        <w:t>callsign</w:t>
+      </w:r>
+      <w:proofErr w:type="spellEnd"/>
+      <w:r>
+        <w:t xml:space="preserve"> in database, generate standard messages</w:t>
       </w:r>
     </w:p>
     <w:p>
@@ -8673,7 +8690,7 @@
       <w:pPr>
         <w:pStyle w:val="Heading1"/>
       </w:pPr>
-      <w:bookmarkStart w:id="9" w:name="_Toc355693552"/>
+      <w:bookmarkStart w:id="9" w:name="_Toc356498940"/>
       <w:r>
         <w:lastRenderedPageBreak/>
         <w:t>Special Mouse Commands</w:t>
@@ -8684,7 +8701,7 @@
       <w:tblPr>
         <w:tblStyle w:val="TableGrid"/>
         <w:tblW w:w="0" w:type="auto"/>
-        <w:tblLook w:val="04A0" w:firstRow="1" w:lastRow="0" w:firstColumn="1" w:lastColumn="0" w:noHBand="0" w:noVBand="1"/>
+        <w:tblLook w:val="04A0"/>
       </w:tblPr>
       <w:tblGrid>
         <w:gridCol w:w="2448"/>
@@ -8838,7 +8855,15 @@
           </w:tcPr>
           <w:p>
             <w:r>
-              <w:t xml:space="preserve">Double-click to copy second callsign to </w:t>
+              <w:t xml:space="preserve">Double-click to copy second </w:t>
+            </w:r>
+            <w:proofErr w:type="spellStart"/>
+            <w:r>
+              <w:t>callsign</w:t>
+            </w:r>
+            <w:proofErr w:type="spellEnd"/>
+            <w:r>
+              <w:t xml:space="preserve"> to </w:t>
             </w:r>
             <w:proofErr w:type="spellStart"/>
             <w:r>
@@ -8960,7 +8985,7 @@
       <w:pPr>
         <w:pStyle w:val="Heading1"/>
       </w:pPr>
-      <w:bookmarkStart w:id="10" w:name="_Toc355693553"/>
+      <w:bookmarkStart w:id="10" w:name="_Toc356498941"/>
       <w:r>
         <w:t>Under the Hood</w:t>
       </w:r>
@@ -10209,7 +10234,23 @@
           <w:rFonts w:ascii="Courier New" w:hAnsi="Courier New"/>
           <w:sz w:val="22"/>
         </w:rPr>
-        <w:t>algorithm for convolutional codes</w:t>
+        <w:t xml:space="preserve">algorithm for </w:t>
+      </w:r>
+      <w:proofErr w:type="spellStart"/>
+      <w:r>
+        <w:rPr>
+          <w:rFonts w:ascii="Courier New" w:hAnsi="Courier New"/>
+          <w:sz w:val="22"/>
+        </w:rPr>
+        <w:t>convolutional</w:t>
+      </w:r>
+      <w:proofErr w:type="spellEnd"/>
+      <w:r>
+        <w:rPr>
+          <w:rFonts w:ascii="Courier New" w:hAnsi="Courier New"/>
+          <w:sz w:val="22"/>
+        </w:rPr>
+        <w:t xml:space="preserve"> codes</w:t>
       </w:r>
     </w:p>
     <w:p>
@@ -10540,7 +10581,7 @@
         <w:pStyle w:val="Heading1"/>
         <w:spacing w:before="100" w:after="100"/>
       </w:pPr>
-      <w:bookmarkStart w:id="11" w:name="_Toc355693554"/>
+      <w:bookmarkStart w:id="11" w:name="_Toc356498942"/>
       <w:r>
         <w:t>Acknowledgments</w:t>
       </w:r>
@@ -10739,7 +10780,7 @@
         </w:rPr>
         <w:t xml:space="preserve">licensed under the </w:t>
       </w:r>
-      <w:hyperlink r:id="rId32" w:history="1">
+      <w:hyperlink r:id="rId31" w:history="1">
         <w:r>
           <w:rPr>
             <w:rStyle w:val="Hyperlink"/>
@@ -10811,7 +10852,7 @@
         <w:pStyle w:val="Heading1"/>
         <w:spacing w:before="100" w:after="100"/>
       </w:pPr>
-      <w:bookmarkStart w:id="12" w:name="_Toc355693555"/>
+      <w:bookmarkStart w:id="12" w:name="_Toc356498943"/>
       <w:r>
         <w:t>Appendix A: Installed and Generated Files</w:t>
       </w:r>
@@ -12287,7 +12328,7 @@
         <w:spacing w:before="100" w:after="100"/>
       </w:pPr>
       <w:bookmarkStart w:id="13" w:name="JT65_Protocol"/>
-      <w:bookmarkStart w:id="14" w:name="_Toc355693556"/>
+      <w:bookmarkStart w:id="14" w:name="_Toc356498944"/>
       <w:bookmarkEnd w:id="13"/>
       <w:r>
         <w:t>Appendix B:  The JT9</w:t>
@@ -12405,9 +12446,11 @@
       <w:r>
         <w:t xml:space="preserve">“JT9-” in the </w:t>
       </w:r>
+      <w:proofErr w:type="spellStart"/>
       <w:r>
         <w:t>submode</w:t>
       </w:r>
+      <w:proofErr w:type="spellEnd"/>
       <w:r>
         <w:t xml:space="preserve"> nam</w:t>
       </w:r>
@@ -12433,7 +12476,7 @@
         <w:tblStyle w:val="TableGrid"/>
         <w:tblW w:w="0" w:type="auto"/>
         <w:tblInd w:w="720" w:type="dxa"/>
-        <w:tblLook w:val="04A0" w:firstRow="1" w:lastRow="0" w:firstColumn="1" w:lastColumn="0" w:noHBand="0" w:noVBand="1"/>
+        <w:tblLook w:val="04A0"/>
       </w:tblPr>
       <w:tblGrid>
         <w:gridCol w:w="1250"/>
@@ -13112,7 +13155,7 @@
       </w:pPr>
       <w:bookmarkStart w:id="15" w:name="_Toc26540272"/>
       <w:bookmarkStart w:id="16" w:name="_Toc142881090"/>
-      <w:bookmarkStart w:id="17" w:name="_Toc355693557"/>
+      <w:bookmarkStart w:id="17" w:name="_Toc356498945"/>
       <w:r>
         <w:t>Appendix C</w:t>
       </w:r>
@@ -13167,7 +13210,7 @@
         </w:rPr>
         <w:t xml:space="preserve">under the </w:t>
       </w:r>
-      <w:hyperlink r:id="rId33" w:history="1">
+      <w:hyperlink r:id="rId32" w:history="1">
         <w:r>
           <w:rPr>
             <w:rStyle w:val="Hyperlink"/>
@@ -13212,7 +13255,7 @@
         </w:rPr>
         <w:t xml:space="preserve">itory at </w:t>
       </w:r>
-      <w:hyperlink r:id="rId34" w:history="1">
+      <w:hyperlink r:id="rId33" w:history="1">
         <w:r>
           <w:rPr>
             <w:rStyle w:val="Hyperlink"/>
@@ -13459,7 +13502,7 @@
         <w:pStyle w:val="Heading1"/>
         <w:spacing w:before="120"/>
       </w:pPr>
-      <w:bookmarkStart w:id="18" w:name="_Toc355693558"/>
+      <w:bookmarkStart w:id="18" w:name="_Toc356498946"/>
       <w:r>
         <w:lastRenderedPageBreak/>
         <w:t>Appendix D:  Troubleshooting</w:t>
@@ -13491,7 +13534,7 @@
       </w:pPr>
     </w:p>
     <w:sectPr>
-      <w:footerReference w:type="default" r:id="rId35"/>
+      <w:footerReference w:type="default" r:id="rId34"/>
       <w:pgSz w:w="12240" w:h="15840" w:code="1"/>
       <w:pgMar w:top="1152" w:right="1440" w:bottom="576" w:left="1440" w:header="720" w:footer="144" w:gutter="0"/>
       <w:cols w:space="720"/>
@@ -13503,7 +13546,7 @@
 </file>
 
 <file path=word/endnotes.xml><?xml version="1.0" encoding="utf-8"?>
-<w:endnotes xmlns:wpc="http://schemas.microsoft.com/office/word/2010/wordprocessingCanvas" xmlns:mc="http://schemas.openxmlformats.org/markup-compatibility/2006" xmlns:o="urn:schemas-microsoft-com:office:office" xmlns:r="http://schemas.openxmlformats.org/officeDocument/2006/relationships" xmlns:m="http://schemas.openxmlformats.org/officeDocument/2006/math" xmlns:v="urn:schemas-microsoft-com:vml" xmlns:wp14="http://schemas.microsoft.com/office/word/2010/wordprocessingDrawing" xmlns:wp="http://schemas.openxmlformats.org/drawingml/2006/wordprocessingDrawing" xmlns:w10="urn:schemas-microsoft-com:office:word" xmlns:w="http://schemas.openxmlformats.org/wordprocessingml/2006/main" xmlns:w14="http://schemas.microsoft.com/office/word/2010/wordml" xmlns:wpg="http://schemas.microsoft.com/office/word/2010/wordprocessingGroup" xmlns:wpi="http://schemas.microsoft.com/office/word/2010/wordprocessingInk" xmlns:wne="http://schemas.microsoft.com/office/word/2006/wordml" xmlns:wps="http://schemas.microsoft.com/office/word/2010/wordprocessingShape" mc:Ignorable="w14 wp14">
+<w:endnotes xmlns:ve="http://schemas.openxmlformats.org/markup-compatibility/2006" xmlns:o="urn:schemas-microsoft-com:office:office" xmlns:r="http://schemas.openxmlformats.org/officeDocument/2006/relationships" xmlns:m="http://schemas.openxmlformats.org/officeDocument/2006/math" xmlns:v="urn:schemas-microsoft-com:vml" xmlns:wp="http://schemas.openxmlformats.org/drawingml/2006/wordprocessingDrawing" xmlns:w10="urn:schemas-microsoft-com:office:word" xmlns:w="http://schemas.openxmlformats.org/wordprocessingml/2006/main" xmlns:wne="http://schemas.microsoft.com/office/word/2006/wordml">
   <w:endnote w:type="separator" w:id="-1">
     <w:p>
       <w:pPr>
@@ -13528,7 +13571,7 @@
 </file>
 
 <file path=word/footer1.xml><?xml version="1.0" encoding="utf-8"?>
-<w:ftr xmlns:wpc="http://schemas.microsoft.com/office/word/2010/wordprocessingCanvas" xmlns:mc="http://schemas.openxmlformats.org/markup-compatibility/2006" xmlns:o="urn:schemas-microsoft-com:office:office" xmlns:r="http://schemas.openxmlformats.org/officeDocument/2006/relationships" xmlns:m="http://schemas.openxmlformats.org/officeDocument/2006/math" xmlns:v="urn:schemas-microsoft-com:vml" xmlns:wp14="http://schemas.microsoft.com/office/word/2010/wordprocessingDrawing" xmlns:wp="http://schemas.openxmlformats.org/drawingml/2006/wordprocessingDrawing" xmlns:w10="urn:schemas-microsoft-com:office:word" xmlns:w="http://schemas.openxmlformats.org/wordprocessingml/2006/main" xmlns:w14="http://schemas.microsoft.com/office/word/2010/wordml" xmlns:wpg="http://schemas.microsoft.com/office/word/2010/wordprocessingGroup" xmlns:wpi="http://schemas.microsoft.com/office/word/2010/wordprocessingInk" xmlns:wne="http://schemas.microsoft.com/office/word/2006/wordml" xmlns:wps="http://schemas.microsoft.com/office/word/2010/wordprocessingShape" mc:Ignorable="w14 wp14">
+<w:ftr xmlns:ve="http://schemas.openxmlformats.org/markup-compatibility/2006" xmlns:o="urn:schemas-microsoft-com:office:office" xmlns:r="http://schemas.openxmlformats.org/officeDocument/2006/relationships" xmlns:m="http://schemas.openxmlformats.org/officeDocument/2006/math" xmlns:v="urn:schemas-microsoft-com:vml" xmlns:wp="http://schemas.openxmlformats.org/drawingml/2006/wordprocessingDrawing" xmlns:w10="urn:schemas-microsoft-com:office:word" xmlns:w="http://schemas.openxmlformats.org/wordprocessingml/2006/main" xmlns:wne="http://schemas.microsoft.com/office/word/2006/wordml">
   <w:sdt>
     <w:sdtPr>
       <w:id w:val="-1410998989"/>
@@ -13561,7 +13604,7 @@
           <w:rPr>
             <w:noProof/>
           </w:rPr>
-          <w:t>7</w:t>
+          <w:t>2</w:t>
         </w:r>
         <w:r>
           <w:rPr>
@@ -13581,7 +13624,7 @@
 </file>
 
 <file path=word/footnotes.xml><?xml version="1.0" encoding="utf-8"?>
-<w:footnotes xmlns:wpc="http://schemas.microsoft.com/office/word/2010/wordprocessingCanvas" xmlns:mc="http://schemas.openxmlformats.org/markup-compatibility/2006" xmlns:o="urn:schemas-microsoft-com:office:office" xmlns:r="http://schemas.openxmlformats.org/officeDocument/2006/relationships" xmlns:m="http://schemas.openxmlformats.org/officeDocument/2006/math" xmlns:v="urn:schemas-microsoft-com:vml" xmlns:wp14="http://schemas.microsoft.com/office/word/2010/wordprocessingDrawing" xmlns:wp="http://schemas.openxmlformats.org/drawingml/2006/wordprocessingDrawing" xmlns:w10="urn:schemas-microsoft-com:office:word" xmlns:w="http://schemas.openxmlformats.org/wordprocessingml/2006/main" xmlns:w14="http://schemas.microsoft.com/office/word/2010/wordml" xmlns:wpg="http://schemas.microsoft.com/office/word/2010/wordprocessingGroup" xmlns:wpi="http://schemas.microsoft.com/office/word/2010/wordprocessingInk" xmlns:wne="http://schemas.microsoft.com/office/word/2006/wordml" xmlns:wps="http://schemas.microsoft.com/office/word/2010/wordprocessingShape" mc:Ignorable="w14 wp14">
+<w:footnotes xmlns:ve="http://schemas.openxmlformats.org/markup-compatibility/2006" xmlns:o="urn:schemas-microsoft-com:office:office" xmlns:r="http://schemas.openxmlformats.org/officeDocument/2006/relationships" xmlns:m="http://schemas.openxmlformats.org/officeDocument/2006/math" xmlns:v="urn:schemas-microsoft-com:vml" xmlns:wp="http://schemas.openxmlformats.org/drawingml/2006/wordprocessingDrawing" xmlns:w10="urn:schemas-microsoft-com:office:word" xmlns:w="http://schemas.openxmlformats.org/wordprocessingml/2006/main" xmlns:wne="http://schemas.microsoft.com/office/word/2006/wordml">
   <w:footnote w:type="separator" w:id="-1">
     <w:p>
       <w:pPr>
@@ -13606,7 +13649,7 @@
 </file>
 
 <file path=word/numbering.xml><?xml version="1.0" encoding="utf-8"?>
-<w:numbering xmlns:wpc="http://schemas.microsoft.com/office/word/2010/wordprocessingCanvas" xmlns:mc="http://schemas.openxmlformats.org/markup-compatibility/2006" xmlns:o="urn:schemas-microsoft-com:office:office" xmlns:r="http://schemas.openxmlformats.org/officeDocument/2006/relationships" xmlns:m="http://schemas.openxmlformats.org/officeDocument/2006/math" xmlns:v="urn:schemas-microsoft-com:vml" xmlns:wp14="http://schemas.microsoft.com/office/word/2010/wordprocessingDrawing" xmlns:wp="http://schemas.openxmlformats.org/drawingml/2006/wordprocessingDrawing" xmlns:w10="urn:schemas-microsoft-com:office:word" xmlns:w="http://schemas.openxmlformats.org/wordprocessingml/2006/main" xmlns:w14="http://schemas.microsoft.com/office/word/2010/wordml" xmlns:wpg="http://schemas.microsoft.com/office/word/2010/wordprocessingGroup" xmlns:wpi="http://schemas.microsoft.com/office/word/2010/wordprocessingInk" xmlns:wne="http://schemas.microsoft.com/office/word/2006/wordml" xmlns:wps="http://schemas.microsoft.com/office/word/2010/wordprocessingShape" mc:Ignorable="w14 wp14">
+<w:numbering xmlns:ve="http://schemas.openxmlformats.org/markup-compatibility/2006" xmlns:o="urn:schemas-microsoft-com:office:office" xmlns:r="http://schemas.openxmlformats.org/officeDocument/2006/relationships" xmlns:m="http://schemas.openxmlformats.org/officeDocument/2006/math" xmlns:v="urn:schemas-microsoft-com:vml" xmlns:wp="http://schemas.openxmlformats.org/drawingml/2006/wordprocessingDrawing" xmlns:w10="urn:schemas-microsoft-com:office:word" xmlns:w="http://schemas.openxmlformats.org/wordprocessingml/2006/main" xmlns:wne="http://schemas.microsoft.com/office/word/2006/wordml">
   <w:abstractNum w:abstractNumId="0">
     <w:nsid w:val="0AF93307"/>
     <w:multiLevelType w:val="hybridMultilevel"/>
@@ -14931,7 +14974,7 @@
 </file>
 
 <file path=word/styles.xml><?xml version="1.0" encoding="utf-8"?>
-<w:styles xmlns:mc="http://schemas.openxmlformats.org/markup-compatibility/2006" xmlns:r="http://schemas.openxmlformats.org/officeDocument/2006/relationships" xmlns:w="http://schemas.openxmlformats.org/wordprocessingml/2006/main" xmlns:w14="http://schemas.microsoft.com/office/word/2010/wordml" mc:Ignorable="w14">
+<w:styles xmlns:r="http://schemas.openxmlformats.org/officeDocument/2006/relationships" xmlns:w="http://schemas.openxmlformats.org/wordprocessingml/2006/main">
   <w:docDefaults>
     <w:rPrDefault>
       <w:rPr>
@@ -15152,6 +15195,7 @@
     <w:uiPriority w:val="99"/>
     <w:semiHidden/>
     <w:unhideWhenUsed/>
+    <w:qFormat/>
     <w:tblPr>
       <w:tblInd w:w="0" w:type="dxa"/>
       <w:tblCellMar>
@@ -16413,7 +16457,7 @@
 </file>
 
 <file path=customXml/itemProps1.xml><?xml version="1.0" encoding="utf-8"?>
-<ds:datastoreItem xmlns:ds="http://schemas.openxmlformats.org/officeDocument/2006/customXml" ds:itemID="{F61E203E-EEB8-4976-BB7F-7994DE75DE74}">
+<ds:datastoreItem xmlns:ds="http://schemas.openxmlformats.org/officeDocument/2006/customXml" ds:itemID="{75D31BE6-58C1-40D4-B7AC-4EBB9A6AFCF3}">
   <ds:schemaRefs>
     <ds:schemaRef ds:uri="http://schemas.openxmlformats.org/officeDocument/2006/bibliography"/>
   </ds:schemaRefs>

</xml_diff>

<commit_message>
Change PTT Port from a QComboBox to a QlineEdit.
</commit_message>
<xml_diff>
--- a/branches/wsjtx/WSJT-X_Users_Guide.docx
+++ b/branches/wsjtx/WSJT-X_Users_Guide.docx
@@ -236,15 +236,7 @@
           <w:b/>
           <w:color w:val="365F91"/>
         </w:rPr>
-        <w:t>May 1</w:t>
-      </w:r>
-      <w:r>
-        <w:rPr>
-          <w:rFonts w:ascii="Arial" w:hAnsi="Arial" w:cs="Arial"/>
-          <w:b/>
-          <w:color w:val="365F91"/>
-        </w:rPr>
-        <w:t>7</w:t>
+        <w:t>May 20</w:t>
       </w:r>
       <w:r>
         <w:rPr>
@@ -296,12 +288,7 @@
             <w:spacing w:before="100" w:after="100"/>
           </w:pPr>
           <w:r>
-            <w:t>Conten</w:t>
-          </w:r>
-          <w:bookmarkStart w:id="0" w:name="_GoBack"/>
-          <w:bookmarkEnd w:id="0"/>
-          <w:r>
-            <w:t>ts</w:t>
+            <w:t>Contents</w:t>
           </w:r>
         </w:p>
         <w:p>
@@ -1409,12 +1396,12 @@
       <w:pPr>
         <w:pStyle w:val="Heading1"/>
       </w:pPr>
-      <w:bookmarkStart w:id="1" w:name="_Toc356542050"/>
+      <w:bookmarkStart w:id="0" w:name="_Toc356542050"/>
       <w:r>
         <w:lastRenderedPageBreak/>
         <w:t>Introduction</w:t>
       </w:r>
-      <w:bookmarkEnd w:id="1"/>
+      <w:bookmarkEnd w:id="0"/>
     </w:p>
     <w:p>
       <w:hyperlink r:id="rId9" w:history="1">
@@ -1691,94 +1678,49 @@
         <w:t xml:space="preserve"> </w:t>
       </w:r>
       <w:r>
-        <w:t>JT9 offers five choices for the sequence</w:t>
-      </w:r>
-      <w:r>
-        <w:t xml:space="preserve"> duration</w:t>
-      </w:r>
-      <w:r>
-        <w:t xml:space="preserve">s: submodes JT9-1, JT9-2, JT9-5, JT9-10, and JT9-30 use 1, 2, 5, 10, and 30 minutes, respectively.  </w:t>
-      </w:r>
-      <w:r>
-        <w:t>A</w:t>
-      </w:r>
-      <w:r>
-        <w:t xml:space="preserve"> minimal QSO </w:t>
-      </w:r>
-      <w:r>
-        <w:t xml:space="preserve">with JT9-1 </w:t>
-      </w:r>
-      <w:r>
-        <w:t xml:space="preserve">usually </w:t>
-      </w:r>
-      <w:r>
-        <w:t>takes 4 to 6 minutes</w:t>
-      </w:r>
-      <w:r>
-        <w:t>:</w:t>
+        <w:t xml:space="preserve">The basic </w:t>
+      </w:r>
+      <w:r>
+        <w:t xml:space="preserve">JT9 </w:t>
+      </w:r>
+      <w:r>
+        <w:t>mode (sometimes called JT9-1) uses 1-minute sequences.  A</w:t>
+      </w:r>
+      <w:r>
+        <w:t xml:space="preserve"> minimal QSO usually takes 4 to 6 minutes:  2 or 3 transmissions by each station, one transmitting in odd minutes and the other even.  </w:t>
+      </w:r>
+      <w:r>
+        <w:rPr>
+          <w:i/>
+        </w:rPr>
+        <w:t>WSJT-X</w:t>
+      </w:r>
+      <w:r>
+        <w:t xml:space="preserve"> also offers 2-minute sequences as submode JT9-2, and experimental versions of the program have offered even longer sequences as</w:t>
+      </w:r>
+      <w:r>
+        <w:t xml:space="preserve"> submodes JT9-5, JT9-10, and JT9-30</w:t>
+      </w:r>
+      <w:r>
+        <w:t xml:space="preserve">.  </w:t>
       </w:r>
       <w:r>
         <w:t xml:space="preserve"> </w:t>
       </w:r>
       <w:r>
-        <w:t xml:space="preserve"> </w:t>
-      </w:r>
-      <w:r>
-        <w:t xml:space="preserve">2 or 3 transmissions </w:t>
-      </w:r>
-      <w:r>
-        <w:t xml:space="preserve">by </w:t>
-      </w:r>
-      <w:r>
-        <w:t>each</w:t>
-      </w:r>
-      <w:r>
-        <w:t xml:space="preserve"> station</w:t>
-      </w:r>
-      <w:r>
-        <w:t>, one transmitting in odd minutes and the other even.  T</w:t>
+        <w:t>T</w:t>
       </w:r>
       <w:r>
         <w:t xml:space="preserve">he </w:t>
       </w:r>
       <w:r>
-        <w:t xml:space="preserve">remaining JT9 </w:t>
-      </w:r>
-      <w:r>
-        <w:t>submodes take proportionally longer</w:t>
-      </w:r>
-      <w:r>
-        <w:t>,</w:t>
-      </w:r>
-      <w:r>
-        <w:t xml:space="preserve"> </w:t>
-      </w:r>
-      <w:r>
-        <w:t xml:space="preserve">so </w:t>
-      </w:r>
-      <w:r>
-        <w:t xml:space="preserve">JT9-1 is the </w:t>
-      </w:r>
-      <w:r>
-        <w:t>preferred s</w:t>
-      </w:r>
-      <w:r>
-        <w:t>ubmode under most circumstances.</w:t>
-      </w:r>
-      <w:r>
-        <w:t xml:space="preserve"> </w:t>
-      </w:r>
-      <w:r>
-        <w:t xml:space="preserve"> T</w:t>
-      </w:r>
-      <w:r>
-        <w:t xml:space="preserve">he </w:t>
-      </w:r>
-      <w:r>
         <w:t>submode</w:t>
       </w:r>
       <w:r>
         <w:t xml:space="preserve">s with longer transmissions trade reduced throughput for smaller bandwidth and increased sensitivity.  The slowest </w:t>
+      </w:r>
+      <w:r>
+        <w:t xml:space="preserve">experimental </w:t>
       </w:r>
       <w:r>
         <w:t>submode</w:t>
@@ -1876,7 +1818,7 @@
       <w:r>
         <w:br w:type="page"/>
       </w:r>
-      <w:bookmarkStart w:id="2" w:name="_Toc356542051"/>
+      <w:bookmarkStart w:id="1" w:name="_Toc356542051"/>
       <w:r>
         <w:lastRenderedPageBreak/>
         <w:t>System</w:t>
@@ -1884,7 +1826,7 @@
       <w:r>
         <w:t xml:space="preserve"> Requirements</w:t>
       </w:r>
-      <w:bookmarkEnd w:id="2"/>
+      <w:bookmarkEnd w:id="1"/>
     </w:p>
     <w:p>
       <w:pPr>
@@ -2137,7 +2079,7 @@
       <w:pPr>
         <w:pStyle w:val="Heading1"/>
       </w:pPr>
-      <w:bookmarkStart w:id="3" w:name="_Toc356542052"/>
+      <w:bookmarkStart w:id="2" w:name="_Toc356542052"/>
       <w:r>
         <w:t>Ins</w:t>
       </w:r>
@@ -2150,7 +2092,7 @@
       <w:r>
         <w:t>Setup</w:t>
       </w:r>
-      <w:bookmarkEnd w:id="3"/>
+      <w:bookmarkEnd w:id="2"/>
       <w:r>
         <w:t xml:space="preserve"> </w:t>
       </w:r>
@@ -3211,11 +3153,11 @@
       <w:pPr>
         <w:pStyle w:val="Heading1"/>
       </w:pPr>
-      <w:bookmarkStart w:id="4" w:name="_Toc356542053"/>
+      <w:bookmarkStart w:id="3" w:name="_Toc356542053"/>
       <w:r>
         <w:t>Basic Operating Tutorial</w:t>
       </w:r>
-      <w:bookmarkEnd w:id="4"/>
+      <w:bookmarkEnd w:id="3"/>
     </w:p>
     <w:p>
       <w:pPr>
@@ -5368,11 +5310,11 @@
       <w:pPr>
         <w:pStyle w:val="Heading1"/>
       </w:pPr>
-      <w:bookmarkStart w:id="5" w:name="_Toc356542054"/>
+      <w:bookmarkStart w:id="4" w:name="_Toc356542054"/>
       <w:r>
         <w:t>Making QSOs</w:t>
       </w:r>
-      <w:bookmarkEnd w:id="5"/>
+      <w:bookmarkEnd w:id="4"/>
     </w:p>
     <w:p>
       <w:r>
@@ -6002,14 +5944,14 @@
       <w:pPr>
         <w:pStyle w:val="Heading1"/>
       </w:pPr>
-      <w:bookmarkStart w:id="6" w:name="_Toc356542055"/>
+      <w:bookmarkStart w:id="5" w:name="_Toc356542055"/>
       <w:r>
         <w:t xml:space="preserve">On-Screen </w:t>
       </w:r>
       <w:r>
         <w:t>Controls</w:t>
       </w:r>
-      <w:bookmarkEnd w:id="6"/>
+      <w:bookmarkEnd w:id="5"/>
     </w:p>
     <w:p>
       <w:r>
@@ -7573,11 +7515,11 @@
       <w:pPr>
         <w:pStyle w:val="Heading1"/>
       </w:pPr>
-      <w:bookmarkStart w:id="7" w:name="_Toc356542056"/>
+      <w:bookmarkStart w:id="6" w:name="_Toc356542056"/>
       <w:r>
         <w:t>Menus</w:t>
       </w:r>
-      <w:bookmarkEnd w:id="7"/>
+      <w:bookmarkEnd w:id="6"/>
     </w:p>
     <w:p>
       <w:r>
@@ -8143,11 +8085,11 @@
       <w:pPr>
         <w:pStyle w:val="Heading1"/>
       </w:pPr>
-      <w:bookmarkStart w:id="8" w:name="_Toc356542057"/>
+      <w:bookmarkStart w:id="7" w:name="_Toc356542057"/>
       <w:r>
         <w:t>Keyboard Shortcuts</w:t>
       </w:r>
-      <w:bookmarkEnd w:id="8"/>
+      <w:bookmarkEnd w:id="7"/>
     </w:p>
     <w:p>
       <w:pPr>
@@ -8743,12 +8685,12 @@
       <w:pPr>
         <w:pStyle w:val="Heading1"/>
       </w:pPr>
-      <w:bookmarkStart w:id="9" w:name="_Toc356542058"/>
+      <w:bookmarkStart w:id="8" w:name="_Toc356542058"/>
       <w:r>
         <w:lastRenderedPageBreak/>
         <w:t>Special Mouse Commands</w:t>
       </w:r>
-      <w:bookmarkEnd w:id="9"/>
+      <w:bookmarkEnd w:id="8"/>
     </w:p>
     <w:tbl>
       <w:tblPr>
@@ -9030,11 +8972,11 @@
       <w:pPr>
         <w:pStyle w:val="Heading1"/>
       </w:pPr>
-      <w:bookmarkStart w:id="10" w:name="_Toc356542059"/>
+      <w:bookmarkStart w:id="9" w:name="_Toc356542059"/>
       <w:r>
         <w:t>Under the Hood</w:t>
       </w:r>
-      <w:bookmarkEnd w:id="10"/>
+      <w:bookmarkEnd w:id="9"/>
     </w:p>
     <w:p>
       <w:r>
@@ -10610,11 +10552,11 @@
         <w:pStyle w:val="Heading1"/>
         <w:spacing w:before="100" w:after="100"/>
       </w:pPr>
-      <w:bookmarkStart w:id="11" w:name="_Toc356542060"/>
+      <w:bookmarkStart w:id="10" w:name="_Toc356542060"/>
       <w:r>
         <w:t>Acknowledgments</w:t>
       </w:r>
-      <w:bookmarkEnd w:id="11"/>
+      <w:bookmarkEnd w:id="10"/>
     </w:p>
     <w:p>
       <w:pPr>
@@ -10881,11 +10823,11 @@
         <w:pStyle w:val="Heading1"/>
         <w:spacing w:before="100" w:after="100"/>
       </w:pPr>
-      <w:bookmarkStart w:id="12" w:name="_Toc356542061"/>
+      <w:bookmarkStart w:id="11" w:name="_Toc356542061"/>
       <w:r>
         <w:t>Appendix A: Installed and Generated Files</w:t>
       </w:r>
-      <w:bookmarkEnd w:id="12"/>
+      <w:bookmarkEnd w:id="11"/>
     </w:p>
     <w:p>
       <w:r>
@@ -12356,16 +12298,16 @@
         <w:pStyle w:val="Heading1"/>
         <w:spacing w:before="100" w:after="100"/>
       </w:pPr>
-      <w:bookmarkStart w:id="13" w:name="JT65_Protocol"/>
-      <w:bookmarkStart w:id="14" w:name="_Toc356542062"/>
+      <w:bookmarkStart w:id="12" w:name="JT65_Protocol"/>
+      <w:bookmarkStart w:id="13" w:name="_Toc356542062"/>
+      <w:bookmarkEnd w:id="12"/>
+      <w:r>
+        <w:t>Appendix B:  The JT9</w:t>
+      </w:r>
+      <w:r>
+        <w:t xml:space="preserve"> Protocol</w:t>
+      </w:r>
       <w:bookmarkEnd w:id="13"/>
-      <w:r>
-        <w:t>Appendix B:  The JT9</w:t>
-      </w:r>
-      <w:r>
-        <w:t xml:space="preserve"> Protocol</w:t>
-      </w:r>
-      <w:bookmarkEnd w:id="14"/>
     </w:p>
     <w:p>
       <w:pPr>
@@ -12491,6 +12433,18 @@
       <w:proofErr w:type="spellEnd"/>
       <w:r>
         <w:t xml:space="preserve"> in minutes.</w:t>
+      </w:r>
+      <w:r>
+        <w:t xml:space="preserve">  (NB: Submodes other than JT9-1 may not be available in a particular version of </w:t>
+      </w:r>
+      <w:r>
+        <w:rPr>
+          <w:i/>
+        </w:rPr>
+        <w:t>WSJT-X</w:t>
+      </w:r>
+      <w:r>
+        <w:t>.)</w:t>
       </w:r>
     </w:p>
     <w:p>
@@ -13180,9 +13134,9 @@
         <w:pStyle w:val="Heading1"/>
         <w:spacing w:before="120"/>
       </w:pPr>
-      <w:bookmarkStart w:id="15" w:name="_Toc26540272"/>
-      <w:bookmarkStart w:id="16" w:name="_Toc142881090"/>
-      <w:bookmarkStart w:id="17" w:name="_Toc356542063"/>
+      <w:bookmarkStart w:id="14" w:name="_Toc26540272"/>
+      <w:bookmarkStart w:id="15" w:name="_Toc142881090"/>
+      <w:bookmarkStart w:id="16" w:name="_Toc356542063"/>
       <w:r>
         <w:t>Appendix C</w:t>
       </w:r>
@@ -13195,9 +13149,9 @@
       <w:r>
         <w:t>Source Code</w:t>
       </w:r>
+      <w:bookmarkEnd w:id="14"/>
       <w:bookmarkEnd w:id="15"/>
       <w:bookmarkEnd w:id="16"/>
-      <w:bookmarkEnd w:id="17"/>
     </w:p>
     <w:p>
       <w:pPr>
@@ -13250,7 +13204,15 @@
         <w:rPr>
           <w:rFonts w:ascii="Arial" w:hAnsi="Arial" w:cs="Arial"/>
         </w:rPr>
-        <w:t>. S</w:t>
+        <w:t xml:space="preserve">. </w:t>
+      </w:r>
+      <w:bookmarkStart w:id="17" w:name="_GoBack"/>
+      <w:bookmarkEnd w:id="17"/>
+      <w:r>
+        <w:rPr>
+          <w:rFonts w:ascii="Arial" w:hAnsi="Arial" w:cs="Arial"/>
+        </w:rPr>
+        <w:t>S</w:t>
       </w:r>
       <w:r>
         <w:rPr>
@@ -16483,7 +16445,7 @@
 </file>
 
 <file path=customXml/itemProps1.xml><?xml version="1.0" encoding="utf-8"?>
-<ds:datastoreItem xmlns:ds="http://schemas.openxmlformats.org/officeDocument/2006/customXml" ds:itemID="{272BCCF0-5BC0-40AB-9FB7-DE43C93C6A1E}">
+<ds:datastoreItem xmlns:ds="http://schemas.openxmlformats.org/officeDocument/2006/customXml" ds:itemID="{2DD32E62-BE29-42A0-A993-C5791465CE8E}">
   <ds:schemaRefs>
     <ds:schemaRef ds:uri="http://schemas.openxmlformats.org/officeDocument/2006/bibliography"/>
   </ds:schemaRefs>

</xml_diff>

<commit_message>
1. Startup defaults changed to "Deepest" decoding and "Cumulative" spectrum. 2. Updates to User's Guide.
</commit_message>
<xml_diff>
--- a/branches/wsjtx/WSJT-X_Users_Guide.docx
+++ b/branches/wsjtx/WSJT-X_Users_Guide.docx
@@ -236,8 +236,10 @@
           <w:b/>
           <w:color w:val="365F91"/>
         </w:rPr>
-        <w:t>May 20</w:t>
-      </w:r>
+        <w:t>May 22</w:t>
+      </w:r>
+      <w:bookmarkStart w:id="0" w:name="_GoBack"/>
+      <w:bookmarkEnd w:id="0"/>
       <w:r>
         <w:rPr>
           <w:rFonts w:ascii="Arial" w:hAnsi="Arial" w:cs="Arial"/>
@@ -1396,12 +1398,12 @@
       <w:pPr>
         <w:pStyle w:val="Heading1"/>
       </w:pPr>
-      <w:bookmarkStart w:id="0" w:name="_Toc356542050"/>
+      <w:bookmarkStart w:id="1" w:name="_Toc356542050"/>
       <w:r>
         <w:lastRenderedPageBreak/>
         <w:t>Introduction</w:t>
       </w:r>
-      <w:bookmarkEnd w:id="0"/>
+      <w:bookmarkEnd w:id="1"/>
     </w:p>
     <w:p>
       <w:hyperlink r:id="rId9" w:history="1">
@@ -1646,10 +1648,19 @@
         <w:t>while using less than 10% of the bandwidth.</w:t>
       </w:r>
       <w:r>
-        <w:t xml:space="preserve">  World-wide QSOs are possible with power levels aro</w:t>
-      </w:r>
-      <w:r>
-        <w:t>und 1 W and compromise antennas.  S</w:t>
+        <w:t xml:space="preserve">  World-wide QSOs are possible with power levels </w:t>
+      </w:r>
+      <w:r>
+        <w:t xml:space="preserve">of a few </w:t>
+      </w:r>
+      <w:r>
+        <w:t>W</w:t>
+      </w:r>
+      <w:r>
+        <w:t>atts</w:t>
+      </w:r>
+      <w:r>
+        <w:t xml:space="preserve"> and compromise antennas.  S</w:t>
       </w:r>
       <w:r>
         <w:t xml:space="preserve">everal dozen </w:t>
@@ -1684,10 +1695,7 @@
         <w:t xml:space="preserve">JT9 </w:t>
       </w:r>
       <w:r>
-        <w:t>mode (sometimes called JT9-1) uses 1-minute sequences.  A</w:t>
-      </w:r>
-      <w:r>
-        <w:t xml:space="preserve"> minimal QSO usually takes 4 to 6 minutes:  2 or 3 transmissions by each station, one transmitting in odd minutes and the other even.  </w:t>
+        <w:t xml:space="preserve">mode (sometimes called JT9-1) uses 1-minute sequences.  A minimal QSO usually takes 4 to 6 minutes:  2 or 3 transmissions by each station, one transmitting in odd minutes and the other even.  </w:t>
       </w:r>
       <w:r>
         <w:rPr>
@@ -1818,7 +1826,7 @@
       <w:r>
         <w:br w:type="page"/>
       </w:r>
-      <w:bookmarkStart w:id="1" w:name="_Toc356542051"/>
+      <w:bookmarkStart w:id="2" w:name="_Toc356542051"/>
       <w:r>
         <w:lastRenderedPageBreak/>
         <w:t>System</w:t>
@@ -1826,7 +1834,7 @@
       <w:r>
         <w:t xml:space="preserve"> Requirements</w:t>
       </w:r>
-      <w:bookmarkEnd w:id="1"/>
+      <w:bookmarkEnd w:id="2"/>
     </w:p>
     <w:p>
       <w:pPr>
@@ -1917,7 +1925,10 @@
         <w:t xml:space="preserve">or faster CPU and </w:t>
       </w:r>
       <w:r>
-        <w:t xml:space="preserve">512 </w:t>
+        <w:t>100</w:t>
+      </w:r>
+      <w:r>
+        <w:t xml:space="preserve"> </w:t>
       </w:r>
       <w:r>
         <w:t>MB of available memory</w:t>
@@ -2079,7 +2090,7 @@
       <w:pPr>
         <w:pStyle w:val="Heading1"/>
       </w:pPr>
-      <w:bookmarkStart w:id="2" w:name="_Toc356542052"/>
+      <w:bookmarkStart w:id="3" w:name="_Toc356542052"/>
       <w:r>
         <w:t>Ins</w:t>
       </w:r>
@@ -2092,7 +2103,7 @@
       <w:r>
         <w:t>Setup</w:t>
       </w:r>
-      <w:bookmarkEnd w:id="2"/>
+      <w:bookmarkEnd w:id="3"/>
       <w:r>
         <w:t xml:space="preserve"> </w:t>
       </w:r>
@@ -2542,7 +2553,19 @@
         <w:rPr>
           <w:rFonts w:eastAsia="Times New Roman"/>
         </w:rPr>
-        <w:t xml:space="preserve">, select your radio type from a drop-down list, and select a port (not the same port selected for PTT control!) and whatever </w:t>
+        <w:t>, select your radio type from a drop-down list, and select a port (not the sam</w:t>
+      </w:r>
+      <w:r>
+        <w:rPr>
+          <w:rFonts w:eastAsia="Times New Roman"/>
+        </w:rPr>
+        <w:t>e port selected for PTT control</w:t>
+      </w:r>
+      <w:r>
+        <w:rPr>
+          <w:rFonts w:eastAsia="Times New Roman"/>
+        </w:rPr>
+        <w:t xml:space="preserve">) and whatever </w:t>
       </w:r>
       <w:r>
         <w:rPr>
@@ -2915,72 +2938,59 @@
           <w:rFonts w:eastAsia="Times New Roman"/>
         </w:rPr>
         <w:lastRenderedPageBreak/>
-        <w:t xml:space="preserve">Try clicking the </w:t>
-      </w:r>
-      <w:r>
-        <w:rPr>
-          <w:rFonts w:eastAsia="Times New Roman"/>
-          <w:b/>
-        </w:rPr>
-        <w:t>Test CAT Control</w:t>
-      </w:r>
-      <w:r>
-        <w:rPr>
-          <w:rFonts w:eastAsia="Times New Roman"/>
-        </w:rPr>
-        <w:t xml:space="preserve"> and </w:t>
-      </w:r>
-      <w:r>
-        <w:rPr>
-          <w:rFonts w:eastAsia="Times New Roman"/>
-          <w:b/>
-        </w:rPr>
-        <w:t>Test PTT</w:t>
-      </w:r>
-      <w:r>
-        <w:rPr>
-          <w:rFonts w:eastAsia="Times New Roman"/>
-        </w:rPr>
-        <w:t xml:space="preserve"> buttons to see that you have established the desired control of station functions.  Then c</w:t>
-      </w:r>
-      <w:r>
-        <w:rPr>
-          <w:rFonts w:eastAsia="Times New Roman"/>
-        </w:rPr>
-        <w:t xml:space="preserve">lick </w:t>
-      </w:r>
-      <w:r>
-        <w:rPr>
-          <w:rFonts w:eastAsia="Times New Roman"/>
-          <w:b/>
-        </w:rPr>
-        <w:t>OK</w:t>
-      </w:r>
-      <w:r>
-        <w:rPr>
-          <w:rFonts w:eastAsia="Times New Roman"/>
-        </w:rPr>
-        <w:t xml:space="preserve"> to dismiss the </w:t>
-      </w:r>
-      <w:r>
-        <w:rPr>
-          <w:rFonts w:eastAsia="Times New Roman"/>
-          <w:b/>
-        </w:rPr>
-        <w:t>Configuration</w:t>
-      </w:r>
-      <w:r>
-        <w:rPr>
-          <w:rFonts w:eastAsia="Times New Roman"/>
-          <w:b/>
-        </w:rPr>
-        <w:t xml:space="preserve"> </w:t>
-      </w:r>
-      <w:r>
-        <w:rPr>
-          <w:rFonts w:eastAsia="Times New Roman"/>
-        </w:rPr>
-        <w:t>window.</w:t>
+        <w:t xml:space="preserve">If you use the program </w:t>
+      </w:r>
+      <w:r>
+        <w:rPr>
+          <w:rFonts w:eastAsia="Times New Roman"/>
+          <w:i/>
+        </w:rPr>
+        <w:t>Ham Radio Deluxe</w:t>
+      </w:r>
+      <w:r>
+        <w:rPr>
+          <w:rFonts w:eastAsia="Times New Roman"/>
+        </w:rPr>
+        <w:t xml:space="preserve"> to control your transceiver, you can configure </w:t>
+      </w:r>
+      <w:r>
+        <w:rPr>
+          <w:rFonts w:eastAsia="Times New Roman"/>
+          <w:i/>
+        </w:rPr>
+        <w:t>WSJT-X</w:t>
+      </w:r>
+      <w:r>
+        <w:rPr>
+          <w:rFonts w:eastAsia="Times New Roman"/>
+        </w:rPr>
+        <w:t xml:space="preserve"> to communicate with the radio through </w:t>
+      </w:r>
+      <w:r>
+        <w:rPr>
+          <w:rFonts w:eastAsia="Times New Roman"/>
+          <w:i/>
+        </w:rPr>
+        <w:t>HRD</w:t>
+      </w:r>
+      <w:r>
+        <w:rPr>
+          <w:rFonts w:eastAsia="Times New Roman"/>
+        </w:rPr>
+        <w:t xml:space="preserve">.  In this case, select the last very entry (“9999 Ham Radio deluxe”) from the drop-down list of rigs.  </w:t>
+      </w:r>
+      <w:r>
+        <w:rPr>
+          <w:rFonts w:eastAsia="Times New Roman"/>
+          <w:i/>
+        </w:rPr>
+        <w:t>HRD</w:t>
+      </w:r>
+      <w:r>
+        <w:rPr>
+          <w:rFonts w:eastAsia="Times New Roman"/>
+        </w:rPr>
+        <w:t xml:space="preserve"> will take care of the rest.</w:t>
       </w:r>
     </w:p>
     <w:p>
@@ -2997,49 +3007,65 @@
       <w:r>
         <w:rPr>
           <w:rFonts w:eastAsia="Times New Roman"/>
-          <w:i/>
-        </w:rPr>
-        <w:t>WSJT-X</w:t>
-      </w:r>
-      <w:r>
-        <w:rPr>
-          <w:rFonts w:eastAsia="Times New Roman"/>
-        </w:rPr>
-        <w:t xml:space="preserve"> expects your sound card to do its raw sampling at 48000 Hz.  To ensure that this will be so</w:t>
-      </w:r>
-      <w:r>
-        <w:rPr>
-          <w:rFonts w:eastAsia="Times New Roman"/>
-        </w:rPr>
-        <w:t xml:space="preserve"> when running under Windows</w:t>
-      </w:r>
-      <w:r>
-        <w:rPr>
-          <w:rFonts w:eastAsia="Times New Roman"/>
-        </w:rPr>
-        <w:t>, open the Sound control panel and select in turn the “Recording” and “Playback” devices you will use for audio input and output.  Click on Properties, then Advanced, and select “16 bit, 48000 Hz (DVD Quality).”</w:t>
-      </w:r>
-      <w:r>
-        <w:rPr>
-          <w:rFonts w:eastAsia="Times New Roman"/>
-        </w:rPr>
-        <w:t xml:space="preserve">  If you are using a sound card that is also the default device for Windows sounds, be sure to </w:t>
-      </w:r>
-      <w:r>
-        <w:rPr>
-          <w:rFonts w:eastAsia="Times New Roman"/>
-        </w:rPr>
-        <w:t xml:space="preserve">turn off all such sounds so they </w:t>
-      </w:r>
-      <w:r>
-        <w:rPr>
-          <w:rFonts w:eastAsia="Times New Roman"/>
-        </w:rPr>
-        <w:t>are</w:t>
-      </w:r>
-      <w:r>
-        <w:rPr>
-          <w:rFonts w:eastAsia="Times New Roman"/>
+        </w:rPr>
+        <w:t xml:space="preserve">Try clicking the </w:t>
+      </w:r>
+      <w:r>
+        <w:rPr>
+          <w:rFonts w:eastAsia="Times New Roman"/>
+          <w:b/>
+        </w:rPr>
+        <w:t>Test CAT Control</w:t>
+      </w:r>
+      <w:r>
+        <w:rPr>
+          <w:rFonts w:eastAsia="Times New Roman"/>
+        </w:rPr>
+        <w:t xml:space="preserve"> and </w:t>
+      </w:r>
+      <w:r>
+        <w:rPr>
+          <w:rFonts w:eastAsia="Times New Roman"/>
+          <w:b/>
+        </w:rPr>
+        <w:t>Test PTT</w:t>
+      </w:r>
+      <w:r>
+        <w:rPr>
+          <w:rFonts w:eastAsia="Times New Roman"/>
+        </w:rPr>
+        <w:t xml:space="preserve"> buttons to see that you have established the desired control of station functions.  Then c</w:t>
+      </w:r>
+      <w:r>
+        <w:rPr>
+          <w:rFonts w:eastAsia="Times New Roman"/>
+        </w:rPr>
+        <w:t xml:space="preserve">lick </w:t>
+      </w:r>
+      <w:r>
+        <w:rPr>
+          <w:rFonts w:eastAsia="Times New Roman"/>
+          <w:b/>
+        </w:rPr>
+        <w:t>OK</w:t>
+      </w:r>
+      <w:r>
+        <w:rPr>
+          <w:rFonts w:eastAsia="Times New Roman"/>
+        </w:rPr>
+        <w:t xml:space="preserve"> to dismiss the </w:t>
+      </w:r>
+      <w:r>
+        <w:rPr>
+          <w:rFonts w:eastAsia="Times New Roman"/>
+          <w:b/>
+        </w:rPr>
+        <w:t>Configuration</w:t>
+      </w:r>
+      <w:r>
+        <w:rPr>
+          <w:rFonts w:eastAsia="Times New Roman"/>
+          <w:b/>
         </w:rPr>
         <w:t xml:space="preserve"> </w:t>
       </w:r>
@@ -3047,19 +3073,7 @@
         <w:rPr>
           <w:rFonts w:eastAsia="Times New Roman"/>
         </w:rPr>
-        <w:t>transmit</w:t>
-      </w:r>
-      <w:r>
-        <w:rPr>
-          <w:rFonts w:eastAsia="Times New Roman"/>
-        </w:rPr>
-        <w:t>ted</w:t>
-      </w:r>
-      <w:r>
-        <w:rPr>
-          <w:rFonts w:eastAsia="Times New Roman"/>
-        </w:rPr>
-        <w:t xml:space="preserve"> over the air.</w:t>
+        <w:t>window.</w:t>
       </w:r>
     </w:p>
     <w:p>
@@ -3076,6 +3090,85 @@
       <w:r>
         <w:rPr>
           <w:rFonts w:eastAsia="Times New Roman"/>
+          <w:i/>
+        </w:rPr>
+        <w:t>WSJT-X</w:t>
+      </w:r>
+      <w:r>
+        <w:rPr>
+          <w:rFonts w:eastAsia="Times New Roman"/>
+        </w:rPr>
+        <w:t xml:space="preserve"> expects your sound card to do its raw sampling at 48000 Hz.  To ensure that this will be so</w:t>
+      </w:r>
+      <w:r>
+        <w:rPr>
+          <w:rFonts w:eastAsia="Times New Roman"/>
+        </w:rPr>
+        <w:t xml:space="preserve"> when running under Windows</w:t>
+      </w:r>
+      <w:r>
+        <w:rPr>
+          <w:rFonts w:eastAsia="Times New Roman"/>
+        </w:rPr>
+        <w:t>, open the Sound control panel and select in turn the “Recording” and “Playback” devices you will use for audio input and output.  Click on Properties, then Advanced, and select “16 bit, 48000 Hz (DVD Quality).”</w:t>
+      </w:r>
+      <w:r>
+        <w:rPr>
+          <w:rFonts w:eastAsia="Times New Roman"/>
+        </w:rPr>
+        <w:t xml:space="preserve">  If you are using a sound card that is also the default device for Windows sounds, be sure to </w:t>
+      </w:r>
+      <w:r>
+        <w:rPr>
+          <w:rFonts w:eastAsia="Times New Roman"/>
+        </w:rPr>
+        <w:t xml:space="preserve">turn off all such sounds so they </w:t>
+      </w:r>
+      <w:r>
+        <w:rPr>
+          <w:rFonts w:eastAsia="Times New Roman"/>
+        </w:rPr>
+        <w:t>are</w:t>
+      </w:r>
+      <w:r>
+        <w:rPr>
+          <w:rFonts w:eastAsia="Times New Roman"/>
+        </w:rPr>
+        <w:t xml:space="preserve"> </w:t>
+      </w:r>
+      <w:r>
+        <w:rPr>
+          <w:rFonts w:eastAsia="Times New Roman"/>
+        </w:rPr>
+        <w:t>transmit</w:t>
+      </w:r>
+      <w:r>
+        <w:rPr>
+          <w:rFonts w:eastAsia="Times New Roman"/>
+        </w:rPr>
+        <w:t>ted</w:t>
+      </w:r>
+      <w:r>
+        <w:rPr>
+          <w:rFonts w:eastAsia="Times New Roman"/>
+        </w:rPr>
+        <w:t xml:space="preserve"> over the air.</w:t>
+      </w:r>
+    </w:p>
+    <w:p>
+      <w:pPr>
+        <w:numPr>
+          <w:ilvl w:val="0"/>
+          <w:numId w:val="6"/>
+        </w:numPr>
+        <w:spacing w:after="120" w:afterAutospacing="0"/>
+        <w:rPr>
+          <w:rFonts w:eastAsia="Times New Roman"/>
+        </w:rPr>
+      </w:pPr>
+      <w:r>
+        <w:rPr>
+          <w:rFonts w:eastAsia="Times New Roman"/>
         </w:rPr>
         <w:t xml:space="preserve">To set the proper level of audio drive from </w:t>
       </w:r>
@@ -3153,11 +3246,11 @@
       <w:pPr>
         <w:pStyle w:val="Heading1"/>
       </w:pPr>
-      <w:bookmarkStart w:id="3" w:name="_Toc356542053"/>
+      <w:bookmarkStart w:id="4" w:name="_Toc356542053"/>
       <w:r>
         <w:t>Basic Operating Tutorial</w:t>
       </w:r>
-      <w:bookmarkEnd w:id="3"/>
+      <w:bookmarkEnd w:id="4"/>
     </w:p>
     <w:p>
       <w:pPr>
@@ -3506,15 +3599,6 @@
       <w:r>
         <w:t xml:space="preserve"> frequency.</w:t>
       </w:r>
-    </w:p>
-    <w:p>
-      <w:pPr>
-        <w:spacing w:after="120" w:afterAutospacing="0"/>
-        <w:ind w:left="360"/>
-        <w:rPr>
-          <w:rFonts w:eastAsia="Times New Roman"/>
-        </w:rPr>
-      </w:pPr>
     </w:p>
     <w:p>
       <w:pPr>
@@ -5310,11 +5394,11 @@
       <w:pPr>
         <w:pStyle w:val="Heading1"/>
       </w:pPr>
-      <w:bookmarkStart w:id="4" w:name="_Toc356542054"/>
+      <w:bookmarkStart w:id="5" w:name="_Toc356542054"/>
       <w:r>
         <w:t>Making QSOs</w:t>
       </w:r>
-      <w:bookmarkEnd w:id="4"/>
+      <w:bookmarkEnd w:id="5"/>
     </w:p>
     <w:p>
       <w:r>
@@ -5944,14 +6028,14 @@
       <w:pPr>
         <w:pStyle w:val="Heading1"/>
       </w:pPr>
-      <w:bookmarkStart w:id="5" w:name="_Toc356542055"/>
+      <w:bookmarkStart w:id="6" w:name="_Toc356542055"/>
       <w:r>
         <w:t xml:space="preserve">On-Screen </w:t>
       </w:r>
       <w:r>
         <w:t>Controls</w:t>
       </w:r>
-      <w:bookmarkEnd w:id="5"/>
+      <w:bookmarkEnd w:id="6"/>
     </w:p>
     <w:p>
       <w:r>
@@ -7515,11 +7599,105 @@
       <w:pPr>
         <w:pStyle w:val="Heading1"/>
       </w:pPr>
-      <w:bookmarkStart w:id="6" w:name="_Toc356542056"/>
+      <w:r>
+        <w:t>Status Bar</w:t>
+      </w:r>
+    </w:p>
+    <w:p>
+      <w:r>
+        <w:t xml:space="preserve">A Status Bar at the bottom edge of the main window provides information about current operating conditions.  </w:t>
+      </w:r>
+    </w:p>
+    <w:p>
+      <w:r>
+        <w:rPr>
+          <w:noProof/>
+        </w:rPr>
+        <w:drawing>
+          <wp:inline distT="0" distB="0" distL="0" distR="0">
+            <wp:extent cx="5943600" cy="257175"/>
+            <wp:effectExtent l="0" t="0" r="0" b="0"/>
+            <wp:docPr id="6" name="Picture 6"/>
+            <wp:cNvGraphicFramePr>
+              <a:graphicFrameLocks xmlns:a="http://schemas.openxmlformats.org/drawingml/2006/main" noChangeAspect="1"/>
+            </wp:cNvGraphicFramePr>
+            <a:graphic xmlns:a="http://schemas.openxmlformats.org/drawingml/2006/main">
+              <a:graphicData uri="http://schemas.openxmlformats.org/drawingml/2006/picture">
+                <pic:pic xmlns:pic="http://schemas.openxmlformats.org/drawingml/2006/picture">
+                  <pic:nvPicPr>
+                    <pic:cNvPr id="0" name="Picture 1"/>
+                    <pic:cNvPicPr>
+                      <a:picLocks noChangeAspect="1" noChangeArrowheads="1"/>
+                    </pic:cNvPicPr>
+                  </pic:nvPicPr>
+                  <pic:blipFill>
+                    <a:blip r:embed="rId25">
+                      <a:extLst>
+                        <a:ext uri="{28A0092B-C50C-407E-A947-70E740481C1C}">
+                          <a14:useLocalDpi xmlns:a14="http://schemas.microsoft.com/office/drawing/2010/main" val="0"/>
+                        </a:ext>
+                      </a:extLst>
+                    </a:blip>
+                    <a:srcRect/>
+                    <a:stretch>
+                      <a:fillRect/>
+                    </a:stretch>
+                  </pic:blipFill>
+                  <pic:spPr bwMode="auto">
+                    <a:xfrm>
+                      <a:off x="0" y="0"/>
+                      <a:ext cx="5943600" cy="257175"/>
+                    </a:xfrm>
+                    <a:prstGeom prst="rect">
+                      <a:avLst/>
+                    </a:prstGeom>
+                    <a:noFill/>
+                    <a:ln>
+                      <a:noFill/>
+                    </a:ln>
+                  </pic:spPr>
+                </pic:pic>
+              </a:graphicData>
+            </a:graphic>
+          </wp:inline>
+        </w:drawing>
+      </w:r>
+    </w:p>
+    <w:p>
+      <w:r>
+        <w:t xml:space="preserve">Reading from left to right, labels in a </w:t>
+      </w:r>
+      <w:r>
+        <w:t>Status Bar at bottom edge of the main window</w:t>
+      </w:r>
+      <w:r>
+        <w:t xml:space="preserve"> provide</w:t>
+      </w:r>
+      <w:r>
+        <w:t xml:space="preserve"> information about current operating </w:t>
+      </w:r>
+      <w:r>
+        <w:t xml:space="preserve">state (Receiving, Transmitting, Tune, </w:t>
+      </w:r>
+      <w:r>
+        <w:t>or an opened file n</w:t>
+      </w:r>
+      <w:r>
+        <w:t xml:space="preserve">ame), </w:t>
+      </w:r>
+      <w:r>
+        <w:t>received noise level in dB, selected QSO Frequency, WSJT mode, and the content of the most recent transmitted message.  When transmitting, the message being sent is highlighted in yellow for structured messages, pink for free-text messages.</w:t>
+      </w:r>
+    </w:p>
+    <w:p>
+      <w:pPr>
+        <w:pStyle w:val="Heading1"/>
+      </w:pPr>
+      <w:bookmarkStart w:id="7" w:name="_Toc356542056"/>
       <w:r>
         <w:t>Menus</w:t>
       </w:r>
-      <w:bookmarkEnd w:id="6"/>
+      <w:bookmarkEnd w:id="7"/>
     </w:p>
     <w:p>
       <w:r>
@@ -7590,7 +7768,7 @@
                     <pic:cNvPicPr/>
                   </pic:nvPicPr>
                   <pic:blipFill>
-                    <a:blip r:embed="rId25" cstate="print">
+                    <a:blip r:embed="rId26" cstate="print">
                       <a:extLst>
                         <a:ext uri="{28A0092B-C50C-407E-A947-70E740481C1C}">
                           <a14:useLocalDpi xmlns:a14="http://schemas.microsoft.com/office/drawing/2010/main" val="0"/>
@@ -7627,6 +7805,20 @@
         <w:rPr>
           <w:b/>
         </w:rPr>
+        <w:br w:type="page"/>
+      </w:r>
+    </w:p>
+    <w:p>
+      <w:pPr>
+        <w:rPr>
+          <w:b/>
+        </w:rPr>
+      </w:pPr>
+      <w:r>
+        <w:rPr>
+          <w:b/>
+        </w:rPr>
+        <w:lastRenderedPageBreak/>
         <w:t>Setup</w:t>
       </w:r>
       <w:r>
@@ -7645,7 +7837,7 @@
           <w:noProof/>
         </w:rPr>
         <w:drawing>
-          <wp:inline distT="0" distB="0" distL="0" distR="0">
+          <wp:inline distT="0" distB="0" distL="0" distR="0" wp14:anchorId="442780FF" wp14:editId="3A8C992B">
             <wp:extent cx="2543175" cy="3562350"/>
             <wp:effectExtent l="19050" t="0" r="9525" b="0"/>
             <wp:docPr id="18" name="Picture 5"/>
@@ -7662,7 +7854,7 @@
                     </pic:cNvPicPr>
                   </pic:nvPicPr>
                   <pic:blipFill>
-                    <a:blip r:embed="rId26" cstate="print"/>
+                    <a:blip r:embed="rId27" cstate="print"/>
                     <a:srcRect/>
                     <a:stretch>
                       <a:fillRect/>
@@ -7697,20 +7889,6 @@
           <w:b/>
         </w:rPr>
       </w:pPr>
-    </w:p>
-    <w:p>
-      <w:pPr>
-        <w:rPr>
-          <w:b/>
-        </w:rPr>
-      </w:pPr>
-    </w:p>
-    <w:p>
-      <w:pPr>
-        <w:rPr>
-          <w:b/>
-        </w:rPr>
-      </w:pPr>
       <w:r>
         <w:rPr>
           <w:b/>
@@ -7748,7 +7926,7 @@
                     <pic:cNvPicPr/>
                   </pic:nvPicPr>
                   <pic:blipFill>
-                    <a:blip r:embed="rId27" cstate="print">
+                    <a:blip r:embed="rId28" cstate="print">
                       <a:extLst>
                         <a:ext uri="{28A0092B-C50C-407E-A947-70E740481C1C}">
                           <a14:useLocalDpi xmlns:a14="http://schemas.microsoft.com/office/drawing/2010/main" val="0"/>
@@ -7818,7 +7996,7 @@
                     <pic:cNvPicPr/>
                   </pic:nvPicPr>
                   <pic:blipFill>
-                    <a:blip r:embed="rId28" cstate="print">
+                    <a:blip r:embed="rId29" cstate="print">
                       <a:extLst>
                         <a:ext uri="{28A0092B-C50C-407E-A947-70E740481C1C}">
                           <a14:useLocalDpi xmlns:a14="http://schemas.microsoft.com/office/drawing/2010/main" val="0"/>
@@ -7855,6 +8033,20 @@
         <w:rPr>
           <w:b/>
         </w:rPr>
+        <w:br w:type="page"/>
+      </w:r>
+    </w:p>
+    <w:p>
+      <w:pPr>
+        <w:rPr>
+          <w:b/>
+        </w:rPr>
+      </w:pPr>
+      <w:r>
+        <w:rPr>
+          <w:b/>
+        </w:rPr>
+        <w:lastRenderedPageBreak/>
         <w:t>Decode</w:t>
       </w:r>
       <w:r>
@@ -7888,7 +8080,7 @@
                     <pic:cNvPicPr/>
                   </pic:nvPicPr>
                   <pic:blipFill>
-                    <a:blip r:embed="rId29" cstate="print">
+                    <a:blip r:embed="rId30" cstate="print">
                       <a:extLst>
                         <a:ext uri="{28A0092B-C50C-407E-A947-70E740481C1C}">
                           <a14:useLocalDpi xmlns:a14="http://schemas.microsoft.com/office/drawing/2010/main" val="0"/>
@@ -7958,7 +8150,7 @@
                     <pic:cNvPicPr/>
                   </pic:nvPicPr>
                   <pic:blipFill>
-                    <a:blip r:embed="rId30" cstate="print">
+                    <a:blip r:embed="rId31" cstate="print">
                       <a:extLst>
                         <a:ext uri="{28A0092B-C50C-407E-A947-70E740481C1C}">
                           <a14:useLocalDpi xmlns:a14="http://schemas.microsoft.com/office/drawing/2010/main" val="0"/>
@@ -7995,20 +8187,6 @@
         <w:rPr>
           <w:b/>
         </w:rPr>
-        <w:br w:type="page"/>
-      </w:r>
-    </w:p>
-    <w:p>
-      <w:pPr>
-        <w:rPr>
-          <w:b/>
-        </w:rPr>
-      </w:pPr>
-      <w:r>
-        <w:rPr>
-          <w:b/>
-        </w:rPr>
-        <w:lastRenderedPageBreak/>
         <w:t>Help</w:t>
       </w:r>
       <w:r>
@@ -8044,7 +8222,7 @@
                     </pic:cNvPicPr>
                   </pic:nvPicPr>
                   <pic:blipFill>
-                    <a:blip r:embed="rId31" cstate="print">
+                    <a:blip r:embed="rId32" cstate="print">
                       <a:extLst>
                         <a:ext uri="{28A0092B-C50C-407E-A947-70E740481C1C}">
                           <a14:useLocalDpi xmlns:a14="http://schemas.microsoft.com/office/drawing/2010/main" val="0"/>
@@ -8085,11 +8263,11 @@
       <w:pPr>
         <w:pStyle w:val="Heading1"/>
       </w:pPr>
-      <w:bookmarkStart w:id="7" w:name="_Toc356542057"/>
+      <w:bookmarkStart w:id="8" w:name="_Toc356542057"/>
       <w:r>
         <w:t>Keyboard Shortcuts</w:t>
       </w:r>
-      <w:bookmarkEnd w:id="7"/>
+      <w:bookmarkEnd w:id="8"/>
     </w:p>
     <w:p>
       <w:pPr>
@@ -8411,6 +8589,7 @@
         <w:rPr>
           <w:b/>
         </w:rPr>
+        <w:lastRenderedPageBreak/>
         <w:t>Shift+D</w:t>
       </w:r>
       <w:proofErr w:type="spellEnd"/>
@@ -8685,12 +8864,11 @@
       <w:pPr>
         <w:pStyle w:val="Heading1"/>
       </w:pPr>
-      <w:bookmarkStart w:id="8" w:name="_Toc356542058"/>
-      <w:r>
-        <w:lastRenderedPageBreak/>
+      <w:bookmarkStart w:id="9" w:name="_Toc356542058"/>
+      <w:r>
         <w:t>Special Mouse Commands</w:t>
       </w:r>
-      <w:bookmarkEnd w:id="8"/>
+      <w:bookmarkEnd w:id="9"/>
     </w:p>
     <w:tbl>
       <w:tblPr>
@@ -8970,13 +9148,29 @@
     </w:p>
     <w:p>
       <w:pPr>
+        <w:rPr>
+          <w:rFonts w:asciiTheme="majorHAnsi" w:eastAsiaTheme="majorEastAsia" w:hAnsiTheme="majorHAnsi" w:cstheme="majorBidi"/>
+          <w:b/>
+          <w:bCs/>
+          <w:color w:val="365F91" w:themeColor="accent1" w:themeShade="BF"/>
+          <w:sz w:val="28"/>
+          <w:szCs w:val="28"/>
+        </w:rPr>
+      </w:pPr>
+      <w:bookmarkStart w:id="10" w:name="_Toc356542059"/>
+      <w:r>
+        <w:br w:type="page"/>
+      </w:r>
+    </w:p>
+    <w:p>
+      <w:pPr>
         <w:pStyle w:val="Heading1"/>
       </w:pPr>
-      <w:bookmarkStart w:id="9" w:name="_Toc356542059"/>
-      <w:r>
+      <w:r>
+        <w:lastRenderedPageBreak/>
         <w:t>Under the Hood</w:t>
       </w:r>
-      <w:bookmarkEnd w:id="9"/>
+      <w:bookmarkEnd w:id="10"/>
     </w:p>
     <w:p>
       <w:r>
@@ -9343,171 +9537,174 @@
         <w:t xml:space="preserve"> </w:t>
       </w:r>
       <w:r>
+        <w:t>audio waveform on-the-fly, using 16-bit integer samples and a 48000 Hz sample rate</w:t>
+      </w:r>
+      <w:r>
+        <w:t>, maintaining phase continuity across symbol boundaries.  The</w:t>
+      </w:r>
+      <w:r>
+        <w:t xml:space="preserve"> </w:t>
+      </w:r>
+      <w:r>
+        <w:t xml:space="preserve">digital </w:t>
+      </w:r>
+      <w:r>
+        <w:t xml:space="preserve">samples are converted to an </w:t>
+      </w:r>
+      <w:r>
+        <w:t xml:space="preserve">analog </w:t>
+      </w:r>
+      <w:r>
+        <w:t>waveform in the sound card or equivalent USB interface.</w:t>
+      </w:r>
+    </w:p>
+    <w:p>
+      <w:r>
+        <w:rPr>
+          <w:b/>
+        </w:rPr>
+        <w:t>Receiving:</w:t>
+      </w:r>
+      <w:r>
+        <w:t xml:space="preserve">  </w:t>
+      </w:r>
+      <w:r>
+        <w:t>T</w:t>
+      </w:r>
+      <w:r>
+        <w:t xml:space="preserve">he receiving </w:t>
+      </w:r>
+      <w:r>
+        <w:t xml:space="preserve">side of </w:t>
+      </w:r>
+      <w:r>
+        <w:rPr>
+          <w:i/>
+        </w:rPr>
+        <w:t>WSJT-X</w:t>
+      </w:r>
+      <w:r>
+        <w:t xml:space="preserve"> acquires 16-bit integer samples from the sound card at a 12000 Hz rate.  </w:t>
+      </w:r>
+      <w:r>
+        <w:t xml:space="preserve">The real input signal is filtered and converted to a complex (“analytic”) signal sampled at 1500 Hz.  </w:t>
+      </w:r>
+      <w:r>
+        <w:t>Overlapping windowed s</w:t>
+      </w:r>
+      <w:r>
+        <w:t>pectra are computed for display</w:t>
+      </w:r>
+      <w:r>
+        <w:t xml:space="preserve"> and saved at intervals of</w:t>
+      </w:r>
+      <w:r>
+        <w:t xml:space="preserve"> half the symbol length.  They </w:t>
+      </w:r>
+      <w:r>
+        <w:t xml:space="preserve">are used to produce the red </w:t>
+      </w:r>
+      <w:r>
+        <w:t>curve (</w:t>
+      </w:r>
+      <w:r>
+        <w:t>“JT9 Sync”</w:t>
+      </w:r>
+      <w:r>
+        <w:t>)</w:t>
+      </w:r>
+      <w:r>
+        <w:t xml:space="preserve"> normally displayed below the waterfall in the Wide Graph window.  As shown in the screenshot on page</w:t>
+      </w:r>
+      <w:r>
+        <w:t xml:space="preserve"> 6, a JT9-1 signal appears </w:t>
+      </w:r>
+      <w:r>
+        <w:t xml:space="preserve">in the red curve </w:t>
+      </w:r>
+      <w:r>
+        <w:t xml:space="preserve">as an almost </w:t>
+      </w:r>
+      <w:r>
+        <w:t xml:space="preserve">rectangular pulse </w:t>
+      </w:r>
+      <w:r>
+        <w:t xml:space="preserve">about 16 Hz wide.  A </w:t>
+      </w:r>
+      <w:r>
+        <w:t>slightly higher peak at the left edge</w:t>
+      </w:r>
+      <w:r>
+        <w:t xml:space="preserve"> </w:t>
+      </w:r>
+      <w:r>
+        <w:t xml:space="preserve">shows the frequency of </w:t>
+      </w:r>
+      <w:r>
+        <w:t>the synchronizing tone.  By convention, the nominal frequency of a JT9 signal is that of the sync tone.</w:t>
+      </w:r>
+    </w:p>
+    <w:p>
+      <w:r>
+        <w:rPr>
+          <w:b/>
+        </w:rPr>
+        <w:t>Decoding:</w:t>
+      </w:r>
+      <w:r>
+        <w:t xml:space="preserve">  </w:t>
+      </w:r>
+      <w:r>
+        <w:t xml:space="preserve">At the end of </w:t>
+      </w:r>
+      <w:r>
+        <w:t xml:space="preserve">a reception sequence, about 50 seconds into the UTC minute for </w:t>
+      </w:r>
+      <w:r>
+        <w:t xml:space="preserve">submode </w:t>
+      </w:r>
+      <w:r>
+        <w:t xml:space="preserve">JT9-1, the acquired </w:t>
+      </w:r>
+      <w:r>
+        <w:t xml:space="preserve">complex </w:t>
+      </w:r>
+      <w:r>
+        <w:t>samples are sent to the decoder.  For op</w:t>
+      </w:r>
+      <w:r>
+        <w:t>erator convenience the decoder g</w:t>
+      </w:r>
+      <w:r>
+        <w:t xml:space="preserve">oes </w:t>
+      </w:r>
+      <w:r>
+        <w:t xml:space="preserve">through </w:t>
+      </w:r>
+      <w:r>
+        <w:t xml:space="preserve">its </w:t>
+      </w:r>
+      <w:r>
+        <w:t xml:space="preserve">full procedure </w:t>
+      </w:r>
+      <w:r>
+        <w:t xml:space="preserve">twice: first </w:t>
+      </w:r>
+      <w:r>
+        <w:t xml:space="preserve">covering </w:t>
+      </w:r>
+      <w:r>
+        <w:t xml:space="preserve">a narrow range around </w:t>
+      </w:r>
+      <w:r>
+        <w:t>the selected QSO Frequency,”</w:t>
+      </w:r>
+      <w:r>
+        <w:t xml:space="preserve"> and then over the full range </w:t>
+      </w:r>
+      <w:r>
         <w:lastRenderedPageBreak/>
-        <w:t>audio waveform on-the-fly, using 16-bit integer samples and a 48000 Hz sample rate</w:t>
-      </w:r>
-      <w:r>
-        <w:t>, maintaining phase continuity across symbol boundaries.  The</w:t>
-      </w:r>
-      <w:r>
-        <w:t xml:space="preserve"> </w:t>
-      </w:r>
-      <w:r>
-        <w:t xml:space="preserve">digital </w:t>
-      </w:r>
-      <w:r>
-        <w:t xml:space="preserve">samples are converted to an </w:t>
-      </w:r>
-      <w:r>
-        <w:t xml:space="preserve">analog </w:t>
-      </w:r>
-      <w:r>
-        <w:t>waveform in the sound card or equivalent USB interface.</w:t>
-      </w:r>
-    </w:p>
-    <w:p>
-      <w:r>
-        <w:rPr>
-          <w:b/>
-        </w:rPr>
-        <w:t>Receiving:</w:t>
-      </w:r>
-      <w:r>
-        <w:t xml:space="preserve">  </w:t>
-      </w:r>
-      <w:r>
-        <w:t>T</w:t>
-      </w:r>
-      <w:r>
-        <w:t xml:space="preserve">he receiving </w:t>
-      </w:r>
-      <w:r>
-        <w:t xml:space="preserve">side of </w:t>
-      </w:r>
-      <w:r>
-        <w:rPr>
-          <w:i/>
-        </w:rPr>
-        <w:t>WSJT-X</w:t>
-      </w:r>
-      <w:r>
-        <w:t xml:space="preserve"> acquires 16-bit integer samples from the sound card at a 12000 Hz rate.  </w:t>
-      </w:r>
-      <w:r>
-        <w:t xml:space="preserve">The real input signal is filtered and converted to a complex (“analytic”) signal sampled at 1500 Hz.  </w:t>
-      </w:r>
-      <w:r>
-        <w:t>Overlapping windowed s</w:t>
-      </w:r>
-      <w:r>
-        <w:t>pectra are computed for display</w:t>
-      </w:r>
-      <w:r>
-        <w:t xml:space="preserve"> and saved at intervals of</w:t>
-      </w:r>
-      <w:r>
-        <w:t xml:space="preserve"> half the symbol length.  They </w:t>
-      </w:r>
-      <w:r>
-        <w:t xml:space="preserve">are used to produce the red </w:t>
-      </w:r>
-      <w:r>
-        <w:t>curve (</w:t>
-      </w:r>
-      <w:r>
-        <w:t>“JT9 Sync”</w:t>
-      </w:r>
-      <w:r>
-        <w:t>)</w:t>
-      </w:r>
-      <w:r>
-        <w:t xml:space="preserve"> normally displayed below the waterfall in the Wide Graph window.  As shown in the screenshot on page</w:t>
-      </w:r>
-      <w:r>
-        <w:t xml:space="preserve"> 6, a JT9-1 signal appears </w:t>
-      </w:r>
-      <w:r>
-        <w:t xml:space="preserve">in the red curve </w:t>
-      </w:r>
-      <w:r>
-        <w:t xml:space="preserve">as an almost </w:t>
-      </w:r>
-      <w:r>
-        <w:t xml:space="preserve">rectangular pulse </w:t>
-      </w:r>
-      <w:r>
-        <w:t xml:space="preserve">about 16 Hz wide.  A </w:t>
-      </w:r>
-      <w:r>
-        <w:t>slightly higher peak at the left edge</w:t>
-      </w:r>
-      <w:r>
-        <w:t xml:space="preserve"> </w:t>
-      </w:r>
-      <w:r>
-        <w:t xml:space="preserve">shows the frequency of </w:t>
-      </w:r>
-      <w:r>
-        <w:t>the synchronizing tone.  By convention, the nominal frequency of a JT9 signal is that of the sync tone.</w:t>
-      </w:r>
-    </w:p>
-    <w:p>
-      <w:r>
-        <w:rPr>
-          <w:b/>
-        </w:rPr>
-        <w:t>Decoding:</w:t>
-      </w:r>
-      <w:r>
-        <w:t xml:space="preserve">  </w:t>
-      </w:r>
-      <w:r>
-        <w:t xml:space="preserve">At the end of </w:t>
-      </w:r>
-      <w:r>
-        <w:t xml:space="preserve">a reception sequence, about 50 seconds into the UTC minute for </w:t>
-      </w:r>
-      <w:r>
-        <w:t xml:space="preserve">submode </w:t>
-      </w:r>
-      <w:r>
-        <w:t xml:space="preserve">JT9-1, the acquired </w:t>
-      </w:r>
-      <w:r>
-        <w:t xml:space="preserve">complex </w:t>
-      </w:r>
-      <w:r>
-        <w:t>samples are sent to the decoder.  For op</w:t>
-      </w:r>
-      <w:r>
-        <w:t>erator convenience the decoder g</w:t>
-      </w:r>
-      <w:r>
-        <w:t xml:space="preserve">oes </w:t>
-      </w:r>
-      <w:r>
-        <w:t xml:space="preserve">through </w:t>
-      </w:r>
-      <w:r>
-        <w:t xml:space="preserve">its </w:t>
-      </w:r>
-      <w:r>
-        <w:t xml:space="preserve">full procedure </w:t>
-      </w:r>
-      <w:r>
-        <w:t xml:space="preserve">twice: first </w:t>
-      </w:r>
-      <w:r>
-        <w:t xml:space="preserve">covering </w:t>
-      </w:r>
-      <w:r>
-        <w:t xml:space="preserve">a narrow range around </w:t>
-      </w:r>
-      <w:r>
-        <w:t>the selected QSO Frequency,”</w:t>
-      </w:r>
-      <w:r>
-        <w:t xml:space="preserve"> and then over the full range between the blue</w:t>
+        <w:t>between the blue</w:t>
       </w:r>
       <w:r>
         <w:t xml:space="preserve"> markers at</w:t>
@@ -10260,7 +10457,6 @@
           <w:b/>
           <w:sz w:val="22"/>
         </w:rPr>
-        <w:lastRenderedPageBreak/>
         <w:t>unpackmsg</w:t>
       </w:r>
       <w:proofErr w:type="spellEnd"/>
@@ -10552,11 +10748,11 @@
         <w:pStyle w:val="Heading1"/>
         <w:spacing w:before="100" w:after="100"/>
       </w:pPr>
-      <w:bookmarkStart w:id="10" w:name="_Toc356542060"/>
+      <w:bookmarkStart w:id="11" w:name="_Toc356542060"/>
       <w:r>
         <w:t>Acknowledgments</w:t>
       </w:r>
-      <w:bookmarkEnd w:id="10"/>
+      <w:bookmarkEnd w:id="11"/>
     </w:p>
     <w:p>
       <w:pPr>
@@ -10566,12 +10762,16 @@
         <w:rPr>
           <w:rFonts w:ascii="Arial" w:hAnsi="Arial" w:cs="Arial"/>
           <w:color w:val="000000"/>
+          <w:sz w:val="18"/>
+          <w:szCs w:val="18"/>
         </w:rPr>
       </w:pPr>
       <w:r>
         <w:rPr>
           <w:rFonts w:ascii="Arial" w:hAnsi="Arial" w:cs="Arial"/>
           <w:color w:val="000000"/>
+          <w:sz w:val="18"/>
+          <w:szCs w:val="18"/>
         </w:rPr>
         <w:t xml:space="preserve">Many users of </w:t>
       </w:r>
@@ -10580,6 +10780,8 @@
           <w:rFonts w:ascii="Arial" w:hAnsi="Arial" w:cs="Arial"/>
           <w:i/>
           <w:color w:val="000000"/>
+          <w:sz w:val="18"/>
+          <w:szCs w:val="18"/>
         </w:rPr>
         <w:t>WSJT</w:t>
       </w:r>
@@ -10587,6 +10789,8 @@
         <w:rPr>
           <w:rFonts w:ascii="Arial" w:hAnsi="Arial" w:cs="Arial"/>
           <w:color w:val="000000"/>
+          <w:sz w:val="18"/>
+          <w:szCs w:val="18"/>
         </w:rPr>
         <w:t>, too numerous to mention here individually, have contributed suggestions and advice that have greatly aided the development of</w:t>
       </w:r>
@@ -10594,6 +10798,8 @@
         <w:rPr>
           <w:rFonts w:ascii="Arial" w:hAnsi="Arial" w:cs="Arial"/>
           <w:color w:val="000000"/>
+          <w:sz w:val="18"/>
+          <w:szCs w:val="18"/>
         </w:rPr>
         <w:t xml:space="preserve"> </w:t>
       </w:r>
@@ -10602,6 +10808,8 @@
           <w:rFonts w:ascii="Arial" w:hAnsi="Arial" w:cs="Arial"/>
           <w:i/>
           <w:color w:val="000000"/>
+          <w:sz w:val="18"/>
+          <w:szCs w:val="18"/>
         </w:rPr>
         <w:t>WSJT-X</w:t>
       </w:r>
@@ -10609,6 +10817,8 @@
         <w:rPr>
           <w:rFonts w:ascii="Arial" w:hAnsi="Arial" w:cs="Arial"/>
           <w:color w:val="000000"/>
+          <w:sz w:val="18"/>
+          <w:szCs w:val="18"/>
         </w:rPr>
         <w:t xml:space="preserve"> and its </w:t>
       </w:r>
@@ -10617,6 +10827,8 @@
         <w:rPr>
           <w:rFonts w:ascii="Arial" w:hAnsi="Arial" w:cs="Arial"/>
           <w:color w:val="000000"/>
+          <w:sz w:val="18"/>
+          <w:szCs w:val="18"/>
         </w:rPr>
         <w:t xml:space="preserve">sister </w:t>
       </w:r>
@@ -10624,6 +10836,8 @@
         <w:rPr>
           <w:rFonts w:ascii="Arial" w:hAnsi="Arial" w:cs="Arial"/>
           <w:color w:val="000000"/>
+          <w:sz w:val="18"/>
+          <w:szCs w:val="18"/>
         </w:rPr>
         <w:t xml:space="preserve"> programs</w:t>
       </w:r>
@@ -10632,6 +10846,8 @@
         <w:rPr>
           <w:rFonts w:ascii="Arial" w:hAnsi="Arial" w:cs="Arial"/>
           <w:color w:val="000000"/>
+          <w:sz w:val="18"/>
+          <w:szCs w:val="18"/>
         </w:rPr>
         <w:t xml:space="preserve">.  Since 2005 the </w:t>
       </w:r>
@@ -10639,6 +10855,8 @@
         <w:rPr>
           <w:rFonts w:ascii="Arial" w:hAnsi="Arial" w:cs="Arial"/>
           <w:color w:val="000000"/>
+          <w:sz w:val="18"/>
+          <w:szCs w:val="18"/>
         </w:rPr>
         <w:t xml:space="preserve">overall </w:t>
       </w:r>
@@ -10646,6 +10864,8 @@
         <w:rPr>
           <w:rFonts w:ascii="Arial" w:hAnsi="Arial" w:cs="Arial"/>
           <w:color w:val="000000"/>
+          <w:sz w:val="18"/>
+          <w:szCs w:val="18"/>
         </w:rPr>
         <w:t xml:space="preserve">project </w:t>
       </w:r>
@@ -10653,6 +10873,8 @@
         <w:rPr>
           <w:rFonts w:ascii="Arial" w:hAnsi="Arial" w:cs="Arial"/>
           <w:color w:val="000000"/>
+          <w:sz w:val="18"/>
+          <w:szCs w:val="18"/>
         </w:rPr>
         <w:t xml:space="preserve">(including </w:t>
       </w:r>
@@ -10661,6 +10883,8 @@
           <w:rFonts w:ascii="Arial" w:hAnsi="Arial" w:cs="Arial"/>
           <w:i/>
           <w:color w:val="000000"/>
+          <w:sz w:val="18"/>
+          <w:szCs w:val="18"/>
         </w:rPr>
         <w:t>WSJT</w:t>
       </w:r>
@@ -10668,6 +10892,8 @@
         <w:rPr>
           <w:rFonts w:ascii="Arial" w:hAnsi="Arial" w:cs="Arial"/>
           <w:color w:val="000000"/>
+          <w:sz w:val="18"/>
+          <w:szCs w:val="18"/>
         </w:rPr>
         <w:t xml:space="preserve">, </w:t>
       </w:r>
@@ -10676,6 +10902,8 @@
           <w:rFonts w:ascii="Arial" w:hAnsi="Arial" w:cs="Arial"/>
           <w:i/>
           <w:color w:val="000000"/>
+          <w:sz w:val="18"/>
+          <w:szCs w:val="18"/>
         </w:rPr>
         <w:t>MAP65</w:t>
       </w:r>
@@ -10683,6 +10911,8 @@
         <w:rPr>
           <w:rFonts w:ascii="Arial" w:hAnsi="Arial" w:cs="Arial"/>
           <w:color w:val="000000"/>
+          <w:sz w:val="18"/>
+          <w:szCs w:val="18"/>
         </w:rPr>
         <w:t xml:space="preserve">, </w:t>
       </w:r>
@@ -10691,6 +10921,8 @@
           <w:rFonts w:ascii="Arial" w:hAnsi="Arial" w:cs="Arial"/>
           <w:i/>
           <w:color w:val="000000"/>
+          <w:sz w:val="18"/>
+          <w:szCs w:val="18"/>
         </w:rPr>
         <w:t>WSPR</w:t>
       </w:r>
@@ -10698,6 +10930,8 @@
         <w:rPr>
           <w:rFonts w:ascii="Arial" w:hAnsi="Arial" w:cs="Arial"/>
           <w:color w:val="000000"/>
+          <w:sz w:val="18"/>
+          <w:szCs w:val="18"/>
         </w:rPr>
         <w:t xml:space="preserve">, and </w:t>
       </w:r>
@@ -10706,6 +10940,8 @@
           <w:rFonts w:ascii="Arial" w:hAnsi="Arial" w:cs="Arial"/>
           <w:i/>
           <w:color w:val="000000"/>
+          <w:sz w:val="18"/>
+          <w:szCs w:val="18"/>
         </w:rPr>
         <w:t>WSPR-X</w:t>
       </w:r>
@@ -10713,6 +10949,8 @@
         <w:rPr>
           <w:rFonts w:ascii="Arial" w:hAnsi="Arial" w:cs="Arial"/>
           <w:color w:val="000000"/>
+          <w:sz w:val="18"/>
+          <w:szCs w:val="18"/>
         </w:rPr>
         <w:t xml:space="preserve">) </w:t>
       </w:r>
@@ -10720,6 +10958,8 @@
         <w:rPr>
           <w:rFonts w:ascii="Arial" w:hAnsi="Arial" w:cs="Arial"/>
           <w:color w:val="000000"/>
+          <w:sz w:val="18"/>
+          <w:szCs w:val="18"/>
         </w:rPr>
         <w:t xml:space="preserve">has been “open source”, </w:t>
       </w:r>
@@ -10727,6 +10967,8 @@
         <w:rPr>
           <w:rFonts w:ascii="Arial" w:hAnsi="Arial" w:cs="Arial"/>
           <w:color w:val="000000"/>
+          <w:sz w:val="18"/>
+          <w:szCs w:val="18"/>
         </w:rPr>
         <w:t xml:space="preserve">all </w:t>
       </w:r>
@@ -10734,6 +10976,8 @@
         <w:rPr>
           <w:rFonts w:ascii="Arial" w:hAnsi="Arial" w:cs="Arial"/>
           <w:color w:val="000000"/>
+          <w:sz w:val="18"/>
+          <w:szCs w:val="18"/>
         </w:rPr>
         <w:t xml:space="preserve">code </w:t>
       </w:r>
@@ -10741,6 +10985,8 @@
         <w:rPr>
           <w:rFonts w:ascii="Arial" w:hAnsi="Arial" w:cs="Arial"/>
           <w:color w:val="000000"/>
+          <w:sz w:val="18"/>
+          <w:szCs w:val="18"/>
         </w:rPr>
         <w:t xml:space="preserve">being </w:t>
       </w:r>
@@ -10748,14 +10994,18 @@
         <w:rPr>
           <w:rFonts w:ascii="Arial" w:hAnsi="Arial" w:cs="Arial"/>
           <w:color w:val="000000"/>
+          <w:sz w:val="18"/>
+          <w:szCs w:val="18"/>
         </w:rPr>
         <w:t xml:space="preserve">licensed under the </w:t>
       </w:r>
-      <w:hyperlink r:id="rId32" w:history="1">
+      <w:hyperlink r:id="rId33" w:history="1">
         <w:r>
           <w:rPr>
             <w:rStyle w:val="Hyperlink"/>
             <w:rFonts w:ascii="Arial" w:hAnsi="Arial" w:cs="Arial"/>
+            <w:sz w:val="18"/>
+            <w:szCs w:val="18"/>
           </w:rPr>
           <w:t>GNU Public License (GPL)</w:t>
         </w:r>
@@ -10764,6 +11014,8 @@
         <w:rPr>
           <w:rFonts w:ascii="Arial" w:hAnsi="Arial" w:cs="Arial"/>
           <w:color w:val="000000"/>
+          <w:sz w:val="18"/>
+          <w:szCs w:val="18"/>
         </w:rPr>
         <w:t xml:space="preserve">.  </w:t>
       </w:r>
@@ -10771,6 +11023,8 @@
         <w:rPr>
           <w:rFonts w:ascii="Arial" w:hAnsi="Arial" w:cs="Arial"/>
           <w:color w:val="000000"/>
+          <w:sz w:val="18"/>
+          <w:szCs w:val="18"/>
         </w:rPr>
         <w:t xml:space="preserve">For </w:t>
       </w:r>
@@ -10779,6 +11033,8 @@
           <w:rFonts w:ascii="Arial" w:hAnsi="Arial" w:cs="Arial"/>
           <w:i/>
           <w:color w:val="000000"/>
+          <w:sz w:val="18"/>
+          <w:szCs w:val="18"/>
         </w:rPr>
         <w:t>WSJT-X</w:t>
       </w:r>
@@ -10786,6 +11042,8 @@
         <w:rPr>
           <w:rFonts w:ascii="Arial" w:hAnsi="Arial" w:cs="Arial"/>
           <w:color w:val="000000"/>
+          <w:sz w:val="18"/>
+          <w:szCs w:val="18"/>
         </w:rPr>
         <w:t xml:space="preserve"> in particular, I wish to acknowledge contributions from </w:t>
       </w:r>
@@ -10793,6 +11051,8 @@
         <w:rPr>
           <w:rFonts w:ascii="Arial" w:hAnsi="Arial" w:cs="Arial"/>
           <w:color w:val="000000"/>
+          <w:sz w:val="18"/>
+          <w:szCs w:val="18"/>
         </w:rPr>
         <w:t xml:space="preserve">AE4JY, </w:t>
       </w:r>
@@ -10800,6 +11060,8 @@
         <w:rPr>
           <w:rFonts w:ascii="Arial" w:hAnsi="Arial" w:cs="Arial"/>
           <w:color w:val="000000"/>
+          <w:sz w:val="18"/>
+          <w:szCs w:val="18"/>
         </w:rPr>
         <w:t>PY2SDR</w:t>
       </w:r>
@@ -10807,6 +11069,8 @@
         <w:rPr>
           <w:rFonts w:ascii="Arial" w:hAnsi="Arial" w:cs="Arial"/>
           <w:color w:val="000000"/>
+          <w:sz w:val="18"/>
+          <w:szCs w:val="18"/>
         </w:rPr>
         <w:t>, VK4BDJ, AC6SL, and AF5X.  Each has</w:t>
       </w:r>
@@ -10814,6 +11078,8 @@
         <w:rPr>
           <w:rFonts w:ascii="Arial" w:hAnsi="Arial" w:cs="Arial"/>
           <w:color w:val="000000"/>
+          <w:sz w:val="18"/>
+          <w:szCs w:val="18"/>
         </w:rPr>
         <w:t xml:space="preserve"> helped to bring the program’s design, code, and documentation to its present state.</w:t>
       </w:r>
@@ -10823,11 +11089,12 @@
         <w:pStyle w:val="Heading1"/>
         <w:spacing w:before="100" w:after="100"/>
       </w:pPr>
-      <w:bookmarkStart w:id="11" w:name="_Toc356542061"/>
-      <w:r>
+      <w:bookmarkStart w:id="12" w:name="_Toc356542061"/>
+      <w:r>
+        <w:lastRenderedPageBreak/>
         <w:t>Appendix A: Installed and Generated Files</w:t>
       </w:r>
-      <w:bookmarkEnd w:id="11"/>
+      <w:bookmarkEnd w:id="12"/>
     </w:p>
     <w:p>
       <w:r>
@@ -11291,6 +11558,23 @@
           <w:sz w:val="22"/>
         </w:rPr>
       </w:pPr>
+      <w:r>
+        <w:rPr>
+          <w:rFonts w:ascii="Courier New" w:hAnsi="Courier New"/>
+          <w:sz w:val="22"/>
+        </w:rPr>
+        <w:t>HRDInterface001.dll   Ham Radio Deluxe interface library</w:t>
+      </w:r>
+    </w:p>
+    <w:p>
+      <w:pPr>
+        <w:spacing w:before="0" w:beforeAutospacing="0" w:after="0" w:afterAutospacing="0"/>
+        <w:ind w:left="720"/>
+        <w:rPr>
+          <w:rFonts w:ascii="Courier New" w:hAnsi="Courier New"/>
+          <w:sz w:val="22"/>
+        </w:rPr>
+      </w:pPr>
       <w:proofErr w:type="gramStart"/>
       <w:r>
         <w:rPr>
@@ -11398,7 +11682,6 @@
           <w:rFonts w:ascii="Courier New" w:hAnsi="Courier New"/>
           <w:sz w:val="22"/>
         </w:rPr>
-        <w:lastRenderedPageBreak/>
         <w:t>libgcc_s_dw2-1.dll</w:t>
       </w:r>
       <w:proofErr w:type="gramEnd"/>
@@ -12060,10 +12343,16 @@
       </w:r>
     </w:p>
     <w:p>
+      <w:r>
+        <w:br w:type="page"/>
+      </w:r>
+    </w:p>
+    <w:p>
       <w:pPr>
         <w:spacing w:after="0" w:afterAutospacing="0"/>
       </w:pPr>
       <w:r>
+        <w:lastRenderedPageBreak/>
         <w:t xml:space="preserve">You might be curious about additional files that appear in the </w:t>
       </w:r>
       <w:r>
@@ -12077,6 +12366,38 @@
       </w:r>
       <w:r>
         <w:t xml:space="preserve">These include: </w:t>
+      </w:r>
+    </w:p>
+    <w:p>
+      <w:pPr>
+        <w:spacing w:before="120" w:beforeAutospacing="0" w:after="0" w:afterAutospacing="0"/>
+        <w:ind w:left="720"/>
+        <w:rPr>
+          <w:rFonts w:ascii="Courier New" w:hAnsi="Courier New"/>
+          <w:sz w:val="22"/>
+        </w:rPr>
+      </w:pPr>
+      <w:r>
+        <w:rPr>
+          <w:rFonts w:ascii="Courier New" w:hAnsi="Courier New"/>
+          <w:sz w:val="22"/>
+        </w:rPr>
+        <w:t>ALL.TXT</w:t>
+      </w:r>
+      <w:r>
+        <w:rPr>
+          <w:rFonts w:ascii="Courier New" w:hAnsi="Courier New"/>
+          <w:sz w:val="22"/>
+        </w:rPr>
+        <w:tab/>
+      </w:r>
+      <w:r>
+        <w:rPr>
+          <w:rFonts w:ascii="Courier New" w:hAnsi="Courier New"/>
+          <w:sz w:val="22"/>
+        </w:rPr>
+        <w:tab/>
+        <w:t xml:space="preserve"> Log of all received and transmitted messages</w:t>
       </w:r>
     </w:p>
     <w:p>
@@ -12088,27 +12409,22 @@
           <w:sz w:val="22"/>
         </w:rPr>
       </w:pPr>
-      <w:r>
-        <w:rPr>
-          <w:rFonts w:ascii="Courier New" w:hAnsi="Courier New"/>
-          <w:sz w:val="22"/>
-        </w:rPr>
-        <w:t>ALL.TXT</w:t>
-      </w:r>
+      <w:proofErr w:type="gramStart"/>
+      <w:r>
+        <w:rPr>
+          <w:rFonts w:ascii="Courier New" w:hAnsi="Courier New"/>
+          <w:sz w:val="22"/>
+        </w:rPr>
+        <w:t>decoded.txt</w:t>
+      </w:r>
+      <w:proofErr w:type="gramEnd"/>
       <w:r>
         <w:rPr>
           <w:rFonts w:ascii="Courier New" w:hAnsi="Courier New"/>
           <w:sz w:val="22"/>
         </w:rPr>
         <w:tab/>
-      </w:r>
-      <w:r>
-        <w:rPr>
-          <w:rFonts w:ascii="Courier New" w:hAnsi="Courier New"/>
-          <w:sz w:val="22"/>
-        </w:rPr>
-        <w:tab/>
-        <w:t xml:space="preserve"> Log of all received and transmitted messages</w:t>
+        <w:t xml:space="preserve"> Decoded text from the most recent Rx interval</w:t>
       </w:r>
     </w:p>
     <w:p>
@@ -12120,14 +12436,16 @@
           <w:sz w:val="22"/>
         </w:rPr>
       </w:pPr>
+      <w:proofErr w:type="spellStart"/>
       <w:proofErr w:type="gramStart"/>
       <w:r>
         <w:rPr>
           <w:rFonts w:ascii="Courier New" w:hAnsi="Courier New"/>
           <w:sz w:val="22"/>
         </w:rPr>
-        <w:t>decoded.txt</w:t>
-      </w:r>
+        <w:t>timer.out</w:t>
+      </w:r>
+      <w:proofErr w:type="spellEnd"/>
       <w:proofErr w:type="gramEnd"/>
       <w:r>
         <w:rPr>
@@ -12135,7 +12453,14 @@
           <w:sz w:val="22"/>
         </w:rPr>
         <w:tab/>
-        <w:t xml:space="preserve"> Decoded text from the most recent Rx interval</w:t>
+      </w:r>
+      <w:r>
+        <w:rPr>
+          <w:rFonts w:ascii="Courier New" w:hAnsi="Courier New"/>
+          <w:sz w:val="22"/>
+        </w:rPr>
+        <w:tab/>
+        <w:t xml:space="preserve"> Diagnostic information for decoder optimization</w:t>
       </w:r>
     </w:p>
     <w:p>
@@ -12147,217 +12472,207 @@
           <w:sz w:val="22"/>
         </w:rPr>
       </w:pPr>
+      <w:proofErr w:type="gramStart"/>
+      <w:r>
+        <w:rPr>
+          <w:rFonts w:ascii="Courier New" w:hAnsi="Courier New"/>
+          <w:sz w:val="22"/>
+        </w:rPr>
+        <w:t>wsjtx.ini</w:t>
+      </w:r>
+      <w:proofErr w:type="gramEnd"/>
+      <w:r>
+        <w:rPr>
+          <w:rFonts w:ascii="Courier New" w:hAnsi="Courier New"/>
+          <w:sz w:val="22"/>
+        </w:rPr>
+        <w:tab/>
+      </w:r>
+      <w:r>
+        <w:rPr>
+          <w:rFonts w:ascii="Courier New" w:hAnsi="Courier New"/>
+          <w:sz w:val="22"/>
+        </w:rPr>
+        <w:tab/>
+        <w:t xml:space="preserve"> Saved configuration parameters</w:t>
+      </w:r>
+    </w:p>
+    <w:p>
+      <w:pPr>
+        <w:spacing w:before="0" w:beforeAutospacing="0" w:after="0" w:afterAutospacing="0"/>
+        <w:ind w:left="720"/>
+        <w:rPr>
+          <w:rFonts w:ascii="Courier New" w:hAnsi="Courier New"/>
+          <w:sz w:val="22"/>
+        </w:rPr>
+      </w:pPr>
+      <w:proofErr w:type="gramStart"/>
+      <w:r>
+        <w:rPr>
+          <w:rFonts w:ascii="Courier New" w:hAnsi="Courier New"/>
+          <w:sz w:val="22"/>
+        </w:rPr>
+        <w:t>wsjtx_log.adi</w:t>
+      </w:r>
+      <w:proofErr w:type="gramEnd"/>
+      <w:r>
+        <w:rPr>
+          <w:rFonts w:ascii="Courier New" w:hAnsi="Courier New"/>
+          <w:sz w:val="22"/>
+        </w:rPr>
+        <w:tab/>
+        <w:t xml:space="preserve"> </w:t>
+      </w:r>
+      <w:r>
+        <w:rPr>
+          <w:rFonts w:ascii="Courier New" w:hAnsi="Courier New"/>
+          <w:sz w:val="22"/>
+        </w:rPr>
+        <w:t>ADIF l</w:t>
+      </w:r>
+      <w:r>
+        <w:rPr>
+          <w:rFonts w:ascii="Courier New" w:hAnsi="Courier New"/>
+          <w:sz w:val="22"/>
+        </w:rPr>
+        <w:t xml:space="preserve">og </w:t>
+      </w:r>
+    </w:p>
+    <w:p>
+      <w:pPr>
+        <w:spacing w:before="0" w:beforeAutospacing="0" w:after="0" w:afterAutospacing="0"/>
+        <w:ind w:left="720"/>
+        <w:rPr>
+          <w:rFonts w:ascii="Courier New" w:hAnsi="Courier New"/>
+          <w:sz w:val="22"/>
+        </w:rPr>
+      </w:pPr>
+      <w:proofErr w:type="gramStart"/>
+      <w:r>
+        <w:rPr>
+          <w:rFonts w:ascii="Courier New" w:hAnsi="Courier New"/>
+          <w:sz w:val="22"/>
+        </w:rPr>
+        <w:t>wsjtx_status.txt</w:t>
+      </w:r>
+      <w:proofErr w:type="gramEnd"/>
+      <w:r>
+        <w:rPr>
+          <w:rFonts w:ascii="Courier New" w:hAnsi="Courier New"/>
+          <w:sz w:val="22"/>
+        </w:rPr>
+        <w:tab/>
+        <w:t xml:space="preserve"> Information sent</w:t>
+      </w:r>
+      <w:r>
+        <w:rPr>
+          <w:rFonts w:ascii="Courier New" w:hAnsi="Courier New"/>
+          <w:sz w:val="22"/>
+        </w:rPr>
+        <w:t xml:space="preserve"> to companion program JT-Alert</w:t>
+      </w:r>
+    </w:p>
+    <w:p>
+      <w:pPr>
+        <w:spacing w:before="0" w:beforeAutospacing="0" w:after="0" w:afterAutospacing="0"/>
+        <w:ind w:left="720"/>
+        <w:rPr>
+          <w:rFonts w:ascii="Courier New" w:hAnsi="Courier New"/>
+          <w:sz w:val="22"/>
+        </w:rPr>
+      </w:pPr>
+    </w:p>
+    <w:p>
+      <w:pPr>
+        <w:pStyle w:val="Heading1"/>
+        <w:spacing w:before="100" w:after="100"/>
+      </w:pPr>
+      <w:bookmarkStart w:id="13" w:name="JT65_Protocol"/>
+      <w:bookmarkStart w:id="14" w:name="_Toc356542062"/>
+      <w:bookmarkEnd w:id="13"/>
+      <w:r>
+        <w:t>Appendix B:  The JT9</w:t>
+      </w:r>
+      <w:r>
+        <w:t xml:space="preserve"> Protocol</w:t>
+      </w:r>
+      <w:bookmarkEnd w:id="14"/>
+    </w:p>
+    <w:p>
+      <w:pPr>
+        <w:pStyle w:val="Default"/>
+        <w:spacing w:before="100" w:beforeAutospacing="1" w:after="100" w:afterAutospacing="1" w:line="276" w:lineRule="auto"/>
+      </w:pPr>
+      <w:r>
+        <w:t xml:space="preserve">JT9 is a mode designed for making QSOs at </w:t>
+      </w:r>
+      <w:r>
+        <w:t xml:space="preserve">HF, </w:t>
+      </w:r>
+      <w:r>
+        <w:t>MF</w:t>
+      </w:r>
+      <w:r>
+        <w:t>,</w:t>
+      </w:r>
+      <w:r>
+        <w:t xml:space="preserve"> and LF.  The mode uses essentially the same 72-bit structured messages as JT65.  Error control coding (ECC) uses a strong convolutional code with constraint length K=32, rate r=1/2, and a zero tail, leading to an encoded message length of (72+31) × 2 = 206 information-carrying bits.  Modulation is 9-FSK: 8 tones are used for data, one for synchronization.  Sixteen symbol intervals are used for synchronization, so a transmission requires a total of  </w:t>
+      </w:r>
+      <w:r>
+        <w:t xml:space="preserve">  </w:t>
+      </w:r>
+      <w:r>
+        <w:t>206 / 3 + 16 = 85 (rounded up) channel symbols.  Symbol durations are approximately (</w:t>
+      </w:r>
+      <w:proofErr w:type="spellStart"/>
+      <w:r>
+        <w:t>TRperiod</w:t>
+      </w:r>
+      <w:proofErr w:type="spellEnd"/>
+      <w:r>
+        <w:t xml:space="preserve"> - 8) / 85, where </w:t>
+      </w:r>
+      <w:proofErr w:type="spellStart"/>
+      <w:r>
+        <w:t>TRperiod</w:t>
+      </w:r>
+      <w:proofErr w:type="spellEnd"/>
+      <w:r>
+        <w:t xml:space="preserve"> is the T/R sequence length in seconds.  Exact symbol lengths are chosen so that </w:t>
+      </w:r>
+      <w:proofErr w:type="spellStart"/>
+      <w:r>
+        <w:t>nsps</w:t>
+      </w:r>
+      <w:proofErr w:type="spellEnd"/>
+      <w:r>
+        <w:t xml:space="preserve">, the number of samples per symbol (at 12000 samples per second) is a number with no prime factor greater than 7.  This choice makes for efficient FFTs.  Tone spacing of the 9-FSK modulation is </w:t>
+      </w:r>
       <w:proofErr w:type="spellStart"/>
       <w:proofErr w:type="gramStart"/>
       <w:r>
-        <w:rPr>
-          <w:rFonts w:ascii="Courier New" w:hAnsi="Courier New"/>
-          <w:sz w:val="22"/>
-        </w:rPr>
-        <w:t>timer.out</w:t>
+        <w:t>df</w:t>
       </w:r>
       <w:proofErr w:type="spellEnd"/>
       <w:proofErr w:type="gramEnd"/>
       <w:r>
-        <w:rPr>
-          <w:rFonts w:ascii="Courier New" w:hAnsi="Courier New"/>
-          <w:sz w:val="22"/>
-        </w:rPr>
-        <w:tab/>
-      </w:r>
-      <w:r>
-        <w:rPr>
-          <w:rFonts w:ascii="Courier New" w:hAnsi="Courier New"/>
-          <w:sz w:val="22"/>
-        </w:rPr>
-        <w:tab/>
-        <w:t xml:space="preserve"> Diagnostic information for decoder optimization</w:t>
-      </w:r>
-    </w:p>
-    <w:p>
-      <w:pPr>
-        <w:spacing w:before="0" w:beforeAutospacing="0" w:after="0" w:afterAutospacing="0"/>
-        <w:ind w:left="720"/>
-        <w:rPr>
-          <w:rFonts w:ascii="Courier New" w:hAnsi="Courier New"/>
-          <w:sz w:val="22"/>
-        </w:rPr>
-      </w:pPr>
-      <w:proofErr w:type="gramStart"/>
-      <w:r>
-        <w:rPr>
-          <w:rFonts w:ascii="Courier New" w:hAnsi="Courier New"/>
-          <w:sz w:val="22"/>
-        </w:rPr>
-        <w:t>wsjtx.ini</w:t>
-      </w:r>
-      <w:proofErr w:type="gramEnd"/>
-      <w:r>
-        <w:rPr>
-          <w:rFonts w:ascii="Courier New" w:hAnsi="Courier New"/>
-          <w:sz w:val="22"/>
-        </w:rPr>
-        <w:tab/>
-      </w:r>
-      <w:r>
-        <w:rPr>
-          <w:rFonts w:ascii="Courier New" w:hAnsi="Courier New"/>
-          <w:sz w:val="22"/>
-        </w:rPr>
-        <w:tab/>
-        <w:t xml:space="preserve"> Saved configuration parameters</w:t>
-      </w:r>
-    </w:p>
-    <w:p>
-      <w:pPr>
-        <w:spacing w:before="0" w:beforeAutospacing="0" w:after="0" w:afterAutospacing="0"/>
-        <w:ind w:left="720"/>
-        <w:rPr>
-          <w:rFonts w:ascii="Courier New" w:hAnsi="Courier New"/>
-          <w:sz w:val="22"/>
-        </w:rPr>
-      </w:pPr>
-      <w:proofErr w:type="gramStart"/>
-      <w:r>
-        <w:rPr>
-          <w:rFonts w:ascii="Courier New" w:hAnsi="Courier New"/>
-          <w:sz w:val="22"/>
-        </w:rPr>
-        <w:t>wsjtx_log.adi</w:t>
-      </w:r>
-      <w:proofErr w:type="gramEnd"/>
-      <w:r>
-        <w:rPr>
-          <w:rFonts w:ascii="Courier New" w:hAnsi="Courier New"/>
-          <w:sz w:val="22"/>
-        </w:rPr>
-        <w:tab/>
-        <w:t xml:space="preserve"> </w:t>
-      </w:r>
-      <w:r>
-        <w:rPr>
-          <w:rFonts w:ascii="Courier New" w:hAnsi="Courier New"/>
-          <w:sz w:val="22"/>
-        </w:rPr>
-        <w:t>ADIF l</w:t>
-      </w:r>
-      <w:r>
-        <w:rPr>
-          <w:rFonts w:ascii="Courier New" w:hAnsi="Courier New"/>
-          <w:sz w:val="22"/>
-        </w:rPr>
-        <w:t xml:space="preserve">og </w:t>
-      </w:r>
-    </w:p>
-    <w:p>
-      <w:pPr>
-        <w:spacing w:before="0" w:beforeAutospacing="0" w:after="0" w:afterAutospacing="0"/>
-        <w:ind w:left="720"/>
-        <w:rPr>
-          <w:rFonts w:ascii="Courier New" w:hAnsi="Courier New"/>
-          <w:sz w:val="22"/>
-        </w:rPr>
-      </w:pPr>
-      <w:proofErr w:type="gramStart"/>
-      <w:r>
-        <w:rPr>
-          <w:rFonts w:ascii="Courier New" w:hAnsi="Courier New"/>
-          <w:sz w:val="22"/>
-        </w:rPr>
-        <w:t>wsjtx_status.txt</w:t>
-      </w:r>
-      <w:proofErr w:type="gramEnd"/>
-      <w:r>
-        <w:rPr>
-          <w:rFonts w:ascii="Courier New" w:hAnsi="Courier New"/>
-          <w:sz w:val="22"/>
-        </w:rPr>
-        <w:tab/>
-        <w:t xml:space="preserve"> Information sent</w:t>
-      </w:r>
-      <w:r>
-        <w:rPr>
-          <w:rFonts w:ascii="Courier New" w:hAnsi="Courier New"/>
-          <w:sz w:val="22"/>
-        </w:rPr>
-        <w:t xml:space="preserve"> to companion program JT-Alert</w:t>
-      </w:r>
-    </w:p>
-    <w:p>
-      <w:pPr>
-        <w:spacing w:before="0" w:beforeAutospacing="0" w:after="0" w:afterAutospacing="0"/>
-        <w:ind w:left="720"/>
-        <w:rPr>
-          <w:rFonts w:ascii="Courier New" w:hAnsi="Courier New"/>
-          <w:sz w:val="22"/>
-        </w:rPr>
-      </w:pPr>
-    </w:p>
-    <w:p>
-      <w:pPr>
-        <w:pStyle w:val="Heading1"/>
-        <w:spacing w:before="100" w:after="100"/>
-      </w:pPr>
-      <w:bookmarkStart w:id="12" w:name="JT65_Protocol"/>
-      <w:bookmarkStart w:id="13" w:name="_Toc356542062"/>
-      <w:bookmarkEnd w:id="12"/>
-      <w:r>
-        <w:t>Appendix B:  The JT9</w:t>
-      </w:r>
-      <w:r>
-        <w:t xml:space="preserve"> Protocol</w:t>
-      </w:r>
-      <w:bookmarkEnd w:id="13"/>
-    </w:p>
-    <w:p>
-      <w:pPr>
-        <w:pStyle w:val="Default"/>
-        <w:spacing w:before="100" w:beforeAutospacing="1" w:after="100" w:afterAutospacing="1" w:line="276" w:lineRule="auto"/>
-      </w:pPr>
-      <w:r>
-        <w:t xml:space="preserve">JT9 is a mode designed for making QSOs at </w:t>
-      </w:r>
-      <w:r>
-        <w:t xml:space="preserve">HF, </w:t>
-      </w:r>
-      <w:r>
-        <w:t>MF</w:t>
-      </w:r>
-      <w:r>
-        <w:t>,</w:t>
-      </w:r>
-      <w:r>
-        <w:t xml:space="preserve"> and LF.  The mode uses essentially the same 72-bit structured messages as JT65.  Error control coding (ECC) uses a strong convolutional code with constraint length K=32, rate r=1/2, and a zero tail, leading to an encoded message length of (72+31) × 2 = 206 information-carrying bits.  Modulation is 9-FSK: 8 tones are used for data, one for synchronization.  Sixteen symbol intervals are used for synchronization, so a transmission requires a total of  </w:t>
-      </w:r>
-      <w:r>
-        <w:t xml:space="preserve">  </w:t>
-      </w:r>
-      <w:r>
-        <w:t>206 / 3 + 16 = 85 (rounded up) channel symbols.  Symbol durations are approximately (</w:t>
+        <w:t xml:space="preserve"> = 1 / </w:t>
       </w:r>
       <w:proofErr w:type="spellStart"/>
       <w:r>
-        <w:t>TRperiod</w:t>
+        <w:t>tsym</w:t>
       </w:r>
       <w:proofErr w:type="spellEnd"/>
       <w:r>
-        <w:t xml:space="preserve"> - 8) / 85, where </w:t>
+        <w:t xml:space="preserve"> = 12000 / </w:t>
       </w:r>
       <w:proofErr w:type="spellStart"/>
       <w:r>
-        <w:t>TRperiod</w:t>
+        <w:t>nsps</w:t>
       </w:r>
       <w:proofErr w:type="spellEnd"/>
       <w:r>
-        <w:t xml:space="preserve"> is the T/R sequence length in seconds.  Exact symbol lengths are chosen so that </w:t>
-      </w:r>
-      <w:proofErr w:type="spellStart"/>
-      <w:r>
-        <w:t>nsps</w:t>
-      </w:r>
-      <w:proofErr w:type="spellEnd"/>
-      <w:r>
-        <w:t xml:space="preserve">, the number of samples per symbol (at 12000 samples per second) is a number with no prime factor greater than 7.  This choice makes for efficient FFTs.  Tone spacing of the 9-FSK modulation is </w:t>
+        <w:t xml:space="preserve">, equal to the keying rate.  The total occupied bandwidth is 9 × </w:t>
       </w:r>
       <w:proofErr w:type="spellStart"/>
       <w:proofErr w:type="gramStart"/>
@@ -12367,37 +12682,7 @@
       <w:proofErr w:type="spellEnd"/>
       <w:proofErr w:type="gramEnd"/>
       <w:r>
-        <w:t xml:space="preserve"> = 1 / </w:t>
-      </w:r>
-      <w:proofErr w:type="spellStart"/>
-      <w:r>
-        <w:t>tsym</w:t>
-      </w:r>
-      <w:proofErr w:type="spellEnd"/>
-      <w:r>
-        <w:t xml:space="preserve"> = 12000 / </w:t>
-      </w:r>
-      <w:proofErr w:type="spellStart"/>
-      <w:r>
-        <w:t>nsps</w:t>
-      </w:r>
-      <w:proofErr w:type="spellEnd"/>
-      <w:r>
-        <w:t xml:space="preserve">, equal to the keying rate.  The total occupied bandwidth is 9 × </w:t>
-      </w:r>
-      <w:proofErr w:type="spellStart"/>
-      <w:proofErr w:type="gramStart"/>
-      <w:r>
-        <w:t>df</w:t>
-      </w:r>
-      <w:proofErr w:type="spellEnd"/>
-      <w:proofErr w:type="gramEnd"/>
-      <w:r>
-        <w:t xml:space="preserve">.  The </w:t>
-      </w:r>
-      <w:r>
-        <w:lastRenderedPageBreak/>
-        <w:t>generated signal has continuous phase and constant amplitude, and there are no key clicks.</w:t>
+        <w:t>.  The generated signal has continuous phase and constant amplitude, and there are no key clicks.</w:t>
       </w:r>
     </w:p>
     <w:p>
@@ -13134,10 +13419,11 @@
         <w:pStyle w:val="Heading1"/>
         <w:spacing w:before="120"/>
       </w:pPr>
-      <w:bookmarkStart w:id="14" w:name="_Toc26540272"/>
-      <w:bookmarkStart w:id="15" w:name="_Toc142881090"/>
-      <w:bookmarkStart w:id="16" w:name="_Toc356542063"/>
-      <w:r>
+      <w:bookmarkStart w:id="15" w:name="_Toc26540272"/>
+      <w:bookmarkStart w:id="16" w:name="_Toc142881090"/>
+      <w:bookmarkStart w:id="17" w:name="_Toc356542063"/>
+      <w:r>
+        <w:lastRenderedPageBreak/>
         <w:t>Appendix C</w:t>
       </w:r>
       <w:r>
@@ -13149,9 +13435,9 @@
       <w:r>
         <w:t>Source Code</w:t>
       </w:r>
-      <w:bookmarkEnd w:id="14"/>
       <w:bookmarkEnd w:id="15"/>
       <w:bookmarkEnd w:id="16"/>
+      <w:bookmarkEnd w:id="17"/>
     </w:p>
     <w:p>
       <w:pPr>
@@ -13191,7 +13477,7 @@
         </w:rPr>
         <w:t xml:space="preserve">under the </w:t>
       </w:r>
-      <w:hyperlink r:id="rId33" w:history="1">
+      <w:hyperlink r:id="rId34" w:history="1">
         <w:r>
           <w:rPr>
             <w:rStyle w:val="Hyperlink"/>
@@ -13204,47 +13490,39 @@
         <w:rPr>
           <w:rFonts w:ascii="Arial" w:hAnsi="Arial" w:cs="Arial"/>
         </w:rPr>
-        <w:t xml:space="preserve">. </w:t>
-      </w:r>
-      <w:bookmarkStart w:id="17" w:name="_GoBack"/>
-      <w:bookmarkEnd w:id="17"/>
+        <w:t>. S</w:t>
+      </w:r>
       <w:r>
         <w:rPr>
           <w:rFonts w:ascii="Arial" w:hAnsi="Arial" w:cs="Arial"/>
         </w:rPr>
-        <w:t>S</w:t>
+        <w:t xml:space="preserve">ource code </w:t>
       </w:r>
       <w:r>
         <w:rPr>
           <w:rFonts w:ascii="Arial" w:hAnsi="Arial" w:cs="Arial"/>
         </w:rPr>
-        <w:t xml:space="preserve">ource code </w:t>
+        <w:t xml:space="preserve">is available </w:t>
       </w:r>
       <w:r>
         <w:rPr>
           <w:rFonts w:ascii="Arial" w:hAnsi="Arial" w:cs="Arial"/>
         </w:rPr>
-        <w:t xml:space="preserve">is available </w:t>
+        <w:t xml:space="preserve">from the </w:t>
       </w:r>
       <w:r>
         <w:rPr>
           <w:rFonts w:ascii="Arial" w:hAnsi="Arial" w:cs="Arial"/>
         </w:rPr>
-        <w:t xml:space="preserve">from the </w:t>
+        <w:t>public repos</w:t>
       </w:r>
       <w:r>
         <w:rPr>
           <w:rFonts w:ascii="Arial" w:hAnsi="Arial" w:cs="Arial"/>
         </w:rPr>
-        <w:t>public repos</w:t>
-      </w:r>
-      <w:r>
-        <w:rPr>
-          <w:rFonts w:ascii="Arial" w:hAnsi="Arial" w:cs="Arial"/>
-        </w:rPr>
         <w:t xml:space="preserve">itory at </w:t>
       </w:r>
-      <w:hyperlink r:id="rId34" w:history="1">
+      <w:hyperlink r:id="rId35" w:history="1">
         <w:r>
           <w:rPr>
             <w:rStyle w:val="Hyperlink"/>
@@ -13481,11 +13759,7 @@
         <w:t xml:space="preserve">ios.de/wsjt/branches/wsjtx </w:t>
       </w:r>
     </w:p>
-    <w:p>
-      <w:r>
-        <w:br w:type="page"/>
-      </w:r>
-    </w:p>
+    <w:p/>
     <w:p>
       <w:pPr>
         <w:pStyle w:val="Heading1"/>
@@ -13493,7 +13767,6 @@
       </w:pPr>
       <w:bookmarkStart w:id="18" w:name="_Toc356542064"/>
       <w:r>
-        <w:lastRenderedPageBreak/>
         <w:t>Appendix D:  Troubleshooting</w:t>
       </w:r>
       <w:bookmarkEnd w:id="18"/>
@@ -13523,7 +13796,7 @@
       </w:pPr>
     </w:p>
     <w:sectPr>
-      <w:footerReference w:type="default" r:id="rId35"/>
+      <w:footerReference w:type="default" r:id="rId36"/>
       <w:pgSz w:w="12240" w:h="15840" w:code="1"/>
       <w:pgMar w:top="1152" w:right="1440" w:bottom="576" w:left="1440" w:header="720" w:footer="144" w:gutter="0"/>
       <w:cols w:space="720"/>
@@ -14612,6 +14885,92 @@
     </w:lvl>
   </w:abstractNum>
   <w:abstractNum w:abstractNumId="9">
+    <w:nsid w:val="6CBF2C63"/>
+    <w:multiLevelType w:val="hybridMultilevel"/>
+    <w:tmpl w:val="0F5C8612"/>
+    <w:lvl w:ilvl="0" w:tplc="0409000F">
+      <w:start w:val="1"/>
+      <w:numFmt w:val="decimal"/>
+      <w:lvlText w:val="%1."/>
+      <w:lvlJc w:val="left"/>
+      <w:pPr>
+        <w:ind w:left="720" w:hanging="360"/>
+      </w:pPr>
+    </w:lvl>
+    <w:lvl w:ilvl="1" w:tplc="04090019" w:tentative="1">
+      <w:start w:val="1"/>
+      <w:numFmt w:val="lowerLetter"/>
+      <w:lvlText w:val="%2."/>
+      <w:lvlJc w:val="left"/>
+      <w:pPr>
+        <w:ind w:left="1440" w:hanging="360"/>
+      </w:pPr>
+    </w:lvl>
+    <w:lvl w:ilvl="2" w:tplc="0409001B" w:tentative="1">
+      <w:start w:val="1"/>
+      <w:numFmt w:val="lowerRoman"/>
+      <w:lvlText w:val="%3."/>
+      <w:lvlJc w:val="right"/>
+      <w:pPr>
+        <w:ind w:left="2160" w:hanging="180"/>
+      </w:pPr>
+    </w:lvl>
+    <w:lvl w:ilvl="3" w:tplc="0409000F" w:tentative="1">
+      <w:start w:val="1"/>
+      <w:numFmt w:val="decimal"/>
+      <w:lvlText w:val="%4."/>
+      <w:lvlJc w:val="left"/>
+      <w:pPr>
+        <w:ind w:left="2880" w:hanging="360"/>
+      </w:pPr>
+    </w:lvl>
+    <w:lvl w:ilvl="4" w:tplc="04090019" w:tentative="1">
+      <w:start w:val="1"/>
+      <w:numFmt w:val="lowerLetter"/>
+      <w:lvlText w:val="%5."/>
+      <w:lvlJc w:val="left"/>
+      <w:pPr>
+        <w:ind w:left="3600" w:hanging="360"/>
+      </w:pPr>
+    </w:lvl>
+    <w:lvl w:ilvl="5" w:tplc="0409001B" w:tentative="1">
+      <w:start w:val="1"/>
+      <w:numFmt w:val="lowerRoman"/>
+      <w:lvlText w:val="%6."/>
+      <w:lvlJc w:val="right"/>
+      <w:pPr>
+        <w:ind w:left="4320" w:hanging="180"/>
+      </w:pPr>
+    </w:lvl>
+    <w:lvl w:ilvl="6" w:tplc="0409000F" w:tentative="1">
+      <w:start w:val="1"/>
+      <w:numFmt w:val="decimal"/>
+      <w:lvlText w:val="%7."/>
+      <w:lvlJc w:val="left"/>
+      <w:pPr>
+        <w:ind w:left="5040" w:hanging="360"/>
+      </w:pPr>
+    </w:lvl>
+    <w:lvl w:ilvl="7" w:tplc="04090019" w:tentative="1">
+      <w:start w:val="1"/>
+      <w:numFmt w:val="lowerLetter"/>
+      <w:lvlText w:val="%8."/>
+      <w:lvlJc w:val="left"/>
+      <w:pPr>
+        <w:ind w:left="5760" w:hanging="360"/>
+      </w:pPr>
+    </w:lvl>
+    <w:lvl w:ilvl="8" w:tplc="0409001B" w:tentative="1">
+      <w:start w:val="1"/>
+      <w:numFmt w:val="lowerRoman"/>
+      <w:lvlText w:val="%9."/>
+      <w:lvlJc w:val="right"/>
+      <w:pPr>
+        <w:ind w:left="6480" w:hanging="180"/>
+      </w:pPr>
+    </w:lvl>
+  </w:abstractNum>
+  <w:abstractNum w:abstractNumId="10">
     <w:nsid w:val="708269D2"/>
     <w:multiLevelType w:val="hybridMultilevel"/>
     <w:tmpl w:val="13EC9E74"/>
@@ -14700,7 +15059,7 @@
       </w:pPr>
     </w:lvl>
   </w:abstractNum>
-  <w:abstractNum w:abstractNumId="10">
+  <w:abstractNum w:abstractNumId="11">
     <w:nsid w:val="764212A4"/>
     <w:multiLevelType w:val="hybridMultilevel"/>
     <w:tmpl w:val="6E483A6A"/>
@@ -14786,7 +15145,7 @@
       </w:pPr>
     </w:lvl>
   </w:abstractNum>
-  <w:abstractNum w:abstractNumId="11">
+  <w:abstractNum w:abstractNumId="12">
     <w:nsid w:val="7D142BA3"/>
     <w:multiLevelType w:val="hybridMultilevel"/>
     <w:tmpl w:val="57501408"/>
@@ -14948,16 +15307,19 @@
     <w:abstractNumId w:val="5"/>
   </w:num>
   <w:num w:numId="9">
-    <w:abstractNumId w:val="11"/>
+    <w:abstractNumId w:val="12"/>
   </w:num>
   <w:num w:numId="10">
-    <w:abstractNumId w:val="9"/>
+    <w:abstractNumId w:val="10"/>
   </w:num>
   <w:num w:numId="11">
     <w:abstractNumId w:val="1"/>
   </w:num>
   <w:num w:numId="12">
-    <w:abstractNumId w:val="10"/>
+    <w:abstractNumId w:val="11"/>
+  </w:num>
+  <w:num w:numId="13">
+    <w:abstractNumId w:val="9"/>
   </w:num>
 </w:numbering>
 </file>
@@ -16445,7 +16807,7 @@
 </file>
 
 <file path=customXml/itemProps1.xml><?xml version="1.0" encoding="utf-8"?>
-<ds:datastoreItem xmlns:ds="http://schemas.openxmlformats.org/officeDocument/2006/customXml" ds:itemID="{2DD32E62-BE29-42A0-A993-C5791465CE8E}">
+<ds:datastoreItem xmlns:ds="http://schemas.openxmlformats.org/officeDocument/2006/customXml" ds:itemID="{7A74641A-8929-47AC-8CFC-624E86B42FEE}">
   <ds:schemaRefs>
     <ds:schemaRef ds:uri="http://schemas.openxmlformats.org/officeDocument/2006/bibliography"/>
   </ds:schemaRefs>

</xml_diff>

<commit_message>
Bump version number to 0.99. Update changelog.
</commit_message>
<xml_diff>
--- a/branches/wsjtx/WSJT-X_Users_Guide.docx
+++ b/branches/wsjtx/WSJT-X_Users_Guide.docx
@@ -1001,7 +1001,7 @@
                 <w:noProof/>
                 <w:webHidden/>
               </w:rPr>
-              <w:t>18</w:t>
+              <w:t>19</w:t>
             </w:r>
             <w:r>
               <w:rPr>
@@ -1143,7 +1143,7 @@
                 <w:noProof/>
                 <w:webHidden/>
               </w:rPr>
-              <w:t>20</w:t>
+              <w:t>21</w:t>
             </w:r>
             <w:r>
               <w:rPr>
@@ -1214,7 +1214,7 @@
                 <w:noProof/>
                 <w:webHidden/>
               </w:rPr>
-              <w:t>21</w:t>
+              <w:t>22</w:t>
             </w:r>
             <w:r>
               <w:rPr>
@@ -1285,7 +1285,7 @@
                 <w:noProof/>
                 <w:webHidden/>
               </w:rPr>
-              <w:t>22</w:t>
+              <w:t>23</w:t>
             </w:r>
             <w:r>
               <w:rPr>
@@ -16807,7 +16807,7 @@
 </file>
 
 <file path=customXml/itemProps1.xml><?xml version="1.0" encoding="utf-8"?>
-<ds:datastoreItem xmlns:ds="http://schemas.openxmlformats.org/officeDocument/2006/customXml" ds:itemID="{7A74641A-8929-47AC-8CFC-624E86B42FEE}">
+<ds:datastoreItem xmlns:ds="http://schemas.openxmlformats.org/officeDocument/2006/customXml" ds:itemID="{BF357019-0B26-433A-9107-E6F785F5644C}">
   <ds:schemaRefs>
     <ds:schemaRef ds:uri="http://schemas.openxmlformats.org/officeDocument/2006/bibliography"/>
   </ds:schemaRefs>

</xml_diff>

<commit_message>
Some minor code cleanup.
</commit_message>
<xml_diff>
--- a/branches/wsjtx/WSJT-X_Users_Guide.docx
+++ b/branches/wsjtx/WSJT-X_Users_Guide.docx
@@ -238,8 +238,6 @@
         </w:rPr>
         <w:t>May 22</w:t>
       </w:r>
-      <w:bookmarkStart w:id="0" w:name="_GoBack"/>
-      <w:bookmarkEnd w:id="0"/>
       <w:r>
         <w:rPr>
           <w:rFonts w:ascii="Arial" w:hAnsi="Arial" w:cs="Arial"/>
@@ -788,7 +786,7 @@
                 <w:noProof/>
                 <w:webHidden/>
               </w:rPr>
-              <w:t>15</w:t>
+              <w:t>16</w:t>
             </w:r>
             <w:r>
               <w:rPr>
@@ -859,7 +857,7 @@
                 <w:noProof/>
                 <w:webHidden/>
               </w:rPr>
-              <w:t>17</w:t>
+              <w:t>18</w:t>
             </w:r>
             <w:r>
               <w:rPr>
@@ -930,7 +928,7 @@
                 <w:noProof/>
                 <w:webHidden/>
               </w:rPr>
-              <w:t>18</w:t>
+              <w:t>19</w:t>
             </w:r>
             <w:r>
               <w:rPr>
@@ -1001,7 +999,7 @@
                 <w:noProof/>
                 <w:webHidden/>
               </w:rPr>
-              <w:t>19</w:t>
+              <w:t>20</w:t>
             </w:r>
             <w:r>
               <w:rPr>
@@ -1072,7 +1070,7 @@
                 <w:noProof/>
                 <w:webHidden/>
               </w:rPr>
-              <w:t>20</w:t>
+              <w:t>21</w:t>
             </w:r>
             <w:r>
               <w:rPr>
@@ -1143,7 +1141,7 @@
                 <w:noProof/>
                 <w:webHidden/>
               </w:rPr>
-              <w:t>21</w:t>
+              <w:t>22</w:t>
             </w:r>
             <w:r>
               <w:rPr>
@@ -1214,7 +1212,7 @@
                 <w:noProof/>
                 <w:webHidden/>
               </w:rPr>
-              <w:t>22</w:t>
+              <w:t>23</w:t>
             </w:r>
             <w:r>
               <w:rPr>
@@ -1285,7 +1283,7 @@
                 <w:noProof/>
                 <w:webHidden/>
               </w:rPr>
-              <w:t>23</w:t>
+              <w:t>24</w:t>
             </w:r>
             <w:r>
               <w:rPr>
@@ -1356,7 +1354,7 @@
                 <w:noProof/>
                 <w:webHidden/>
               </w:rPr>
-              <w:t>23</w:t>
+              <w:t>24</w:t>
             </w:r>
             <w:r>
               <w:rPr>
@@ -1398,12 +1396,12 @@
       <w:pPr>
         <w:pStyle w:val="Heading1"/>
       </w:pPr>
-      <w:bookmarkStart w:id="1" w:name="_Toc356542050"/>
+      <w:bookmarkStart w:id="0" w:name="_Toc356542050"/>
       <w:r>
         <w:lastRenderedPageBreak/>
         <w:t>Introduction</w:t>
       </w:r>
-      <w:bookmarkEnd w:id="1"/>
+      <w:bookmarkEnd w:id="0"/>
     </w:p>
     <w:p>
       <w:hyperlink r:id="rId9" w:history="1">
@@ -1826,7 +1824,7 @@
       <w:r>
         <w:br w:type="page"/>
       </w:r>
-      <w:bookmarkStart w:id="2" w:name="_Toc356542051"/>
+      <w:bookmarkStart w:id="1" w:name="_Toc356542051"/>
       <w:r>
         <w:lastRenderedPageBreak/>
         <w:t>System</w:t>
@@ -1834,7 +1832,7 @@
       <w:r>
         <w:t xml:space="preserve"> Requirements</w:t>
       </w:r>
-      <w:bookmarkEnd w:id="2"/>
+      <w:bookmarkEnd w:id="1"/>
     </w:p>
     <w:p>
       <w:pPr>
@@ -2090,7 +2088,7 @@
       <w:pPr>
         <w:pStyle w:val="Heading1"/>
       </w:pPr>
-      <w:bookmarkStart w:id="3" w:name="_Toc356542052"/>
+      <w:bookmarkStart w:id="2" w:name="_Toc356542052"/>
       <w:r>
         <w:t>Ins</w:t>
       </w:r>
@@ -2103,7 +2101,7 @@
       <w:r>
         <w:t>Setup</w:t>
       </w:r>
-      <w:bookmarkEnd w:id="3"/>
+      <w:bookmarkEnd w:id="2"/>
       <w:r>
         <w:t xml:space="preserve"> </w:t>
       </w:r>
@@ -3246,11 +3244,11 @@
       <w:pPr>
         <w:pStyle w:val="Heading1"/>
       </w:pPr>
-      <w:bookmarkStart w:id="4" w:name="_Toc356542053"/>
+      <w:bookmarkStart w:id="3" w:name="_Toc356542053"/>
       <w:r>
         <w:t>Basic Operating Tutorial</w:t>
       </w:r>
-      <w:bookmarkEnd w:id="4"/>
+      <w:bookmarkEnd w:id="3"/>
     </w:p>
     <w:p>
       <w:pPr>
@@ -5394,11 +5392,11 @@
       <w:pPr>
         <w:pStyle w:val="Heading1"/>
       </w:pPr>
-      <w:bookmarkStart w:id="5" w:name="_Toc356542054"/>
+      <w:bookmarkStart w:id="4" w:name="_Toc356542054"/>
       <w:r>
         <w:t>Making QSOs</w:t>
       </w:r>
-      <w:bookmarkEnd w:id="5"/>
+      <w:bookmarkEnd w:id="4"/>
     </w:p>
     <w:p>
       <w:r>
@@ -5901,6 +5899,245 @@
           <w:rFonts w:eastAsia="Times New Roman"/>
         </w:rPr>
         <w:t>”</w:t>
+      </w:r>
+    </w:p>
+    <w:p>
+      <w:pPr>
+        <w:rPr>
+          <w:rFonts w:eastAsia="Times New Roman"/>
+        </w:rPr>
+      </w:pPr>
+      <w:r>
+        <w:t xml:space="preserve">Compound </w:t>
+      </w:r>
+      <w:proofErr w:type="spellStart"/>
+      <w:r>
+        <w:t>callsigns</w:t>
+      </w:r>
+      <w:proofErr w:type="spellEnd"/>
+      <w:r>
+        <w:t xml:space="preserve"> such as PJ4/K1ABC or G0XYZ/P are handled in a slightly different way.  The following formats are all valid:</w:t>
+      </w:r>
+      <w:r>
+        <w:br/>
+      </w:r>
+      <w:r>
+        <w:br/>
+      </w:r>
+      <w:r>
+        <w:t xml:space="preserve">  </w:t>
+      </w:r>
+      <w:r>
+        <w:tab/>
+      </w:r>
+      <w:r>
+        <w:t xml:space="preserve">CQ </w:t>
+      </w:r>
+      <w:proofErr w:type="spellStart"/>
+      <w:r>
+        <w:t>pfx</w:t>
+      </w:r>
+      <w:proofErr w:type="spellEnd"/>
+      <w:r>
+        <w:t xml:space="preserve">/callsign grid </w:t>
+      </w:r>
+      <w:r>
+        <w:br/>
+      </w:r>
+      <w:r>
+        <w:t xml:space="preserve">  </w:t>
+      </w:r>
+      <w:r>
+        <w:tab/>
+      </w:r>
+      <w:r>
+        <w:t xml:space="preserve">QRZ </w:t>
+      </w:r>
+      <w:proofErr w:type="spellStart"/>
+      <w:r>
+        <w:t>pfx</w:t>
+      </w:r>
+      <w:proofErr w:type="spellEnd"/>
+      <w:r>
+        <w:t xml:space="preserve">/callsign grid </w:t>
+      </w:r>
+      <w:r>
+        <w:br/>
+      </w:r>
+      <w:r>
+        <w:t xml:space="preserve">  </w:t>
+      </w:r>
+      <w:r>
+        <w:tab/>
+      </w:r>
+      <w:r>
+        <w:t xml:space="preserve">DE </w:t>
+      </w:r>
+      <w:proofErr w:type="spellStart"/>
+      <w:r>
+        <w:t>pfx</w:t>
+      </w:r>
+      <w:proofErr w:type="spellEnd"/>
+      <w:r>
+        <w:t xml:space="preserve">/callsign grid </w:t>
+      </w:r>
+      <w:r>
+        <w:br/>
+      </w:r>
+      <w:r>
+        <w:br/>
+      </w:r>
+      <w:r>
+        <w:t xml:space="preserve">  </w:t>
+      </w:r>
+      <w:r>
+        <w:tab/>
+      </w:r>
+      <w:r>
+        <w:t>CQ callsign/</w:t>
+      </w:r>
+      <w:proofErr w:type="spellStart"/>
+      <w:r>
+        <w:t>sfx</w:t>
+      </w:r>
+      <w:proofErr w:type="spellEnd"/>
+      <w:r>
+        <w:t xml:space="preserve"> grid </w:t>
+      </w:r>
+      <w:r>
+        <w:br/>
+      </w:r>
+      <w:r>
+        <w:t xml:space="preserve">  </w:t>
+      </w:r>
+      <w:r>
+        <w:tab/>
+      </w:r>
+      <w:r>
+        <w:t>QRZ callsign/</w:t>
+      </w:r>
+      <w:proofErr w:type="spellStart"/>
+      <w:r>
+        <w:t>sfx</w:t>
+      </w:r>
+      <w:proofErr w:type="spellEnd"/>
+      <w:r>
+        <w:t xml:space="preserve"> grid </w:t>
+      </w:r>
+      <w:r>
+        <w:br/>
+      </w:r>
+      <w:r>
+        <w:t xml:space="preserve">  </w:t>
+      </w:r>
+      <w:r>
+        <w:tab/>
+      </w:r>
+      <w:r>
+        <w:t>DE callsign/</w:t>
+      </w:r>
+      <w:proofErr w:type="spellStart"/>
+      <w:r>
+        <w:t>sfx</w:t>
+      </w:r>
+      <w:proofErr w:type="spellEnd"/>
+      <w:r>
+        <w:t xml:space="preserve"> grid </w:t>
+      </w:r>
+      <w:r>
+        <w:br/>
+      </w:r>
+      <w:r>
+        <w:br/>
+      </w:r>
+      <w:r>
+        <w:t>where “</w:t>
+      </w:r>
+      <w:proofErr w:type="spellStart"/>
+      <w:r>
+        <w:t>pfx</w:t>
+      </w:r>
+      <w:proofErr w:type="spellEnd"/>
+      <w:r>
+        <w:t>” is a 1-4 character prefix, “callsign”</w:t>
+      </w:r>
+      <w:r>
+        <w:t xml:space="preserve"> is a standard callsign</w:t>
+      </w:r>
+      <w:r>
+        <w:t>, “</w:t>
+      </w:r>
+      <w:proofErr w:type="spellStart"/>
+      <w:r>
+        <w:t>sfx</w:t>
+      </w:r>
+      <w:proofErr w:type="spellEnd"/>
+      <w:r>
+        <w:t>”</w:t>
+      </w:r>
+      <w:r>
+        <w:t xml:space="preserve"> </w:t>
+      </w:r>
+      <w:r>
+        <w:t>is a 1-3 character suffix, and “grid”</w:t>
+      </w:r>
+      <w:r>
+        <w:t xml:space="preserve"> is a</w:t>
+      </w:r>
+      <w:r>
+        <w:t xml:space="preserve"> 4-character Maidenhead locator, </w:t>
+      </w:r>
+      <w:r>
+        <w:t>a signal report o</w:t>
+      </w:r>
+      <w:r>
+        <w:t>f the form “±-</w:t>
+      </w:r>
+      <w:proofErr w:type="spellStart"/>
+      <w:r>
+        <w:t>nn</w:t>
+      </w:r>
+      <w:proofErr w:type="spellEnd"/>
+      <w:r>
+        <w:t>” or “</w:t>
+      </w:r>
+      <w:proofErr w:type="spellStart"/>
+      <w:r>
+        <w:t>R</w:t>
+      </w:r>
+      <w:r>
+        <w:t>±nn</w:t>
+      </w:r>
+      <w:proofErr w:type="spellEnd"/>
+      <w:r>
+        <w:t>”</w:t>
+      </w:r>
+      <w:r>
+        <w:t xml:space="preserve">, or the </w:t>
+      </w:r>
+      <w:r>
+        <w:t>acknowledgment or signoff messages “RRR” or “73”</w:t>
+      </w:r>
+      <w:r>
+        <w:t>.</w:t>
+      </w:r>
+      <w:r>
+        <w:t xml:space="preserve">  </w:t>
+      </w:r>
+      <w:r>
+        <w:rPr>
+          <w:i/>
+        </w:rPr>
+        <w:t>WSJT-X</w:t>
+      </w:r>
+      <w:r>
+        <w:rPr>
+          <w:i/>
+        </w:rPr>
+        <w:t xml:space="preserve"> </w:t>
+      </w:r>
+      <w:r>
+        <w:t>generates messages in these forms automatically, as required.</w:t>
       </w:r>
     </w:p>
     <w:p>
@@ -6028,14 +6265,14 @@
       <w:pPr>
         <w:pStyle w:val="Heading1"/>
       </w:pPr>
-      <w:bookmarkStart w:id="6" w:name="_Toc356542055"/>
+      <w:bookmarkStart w:id="5" w:name="_Toc356542055"/>
       <w:r>
         <w:t xml:space="preserve">On-Screen </w:t>
       </w:r>
       <w:r>
         <w:t>Controls</w:t>
       </w:r>
-      <w:bookmarkEnd w:id="6"/>
+      <w:bookmarkEnd w:id="5"/>
     </w:p>
     <w:p>
       <w:r>
@@ -6111,7 +6348,11 @@
         <w:t>, or to higher values to reduce the necessary width of the spectral display</w:t>
       </w:r>
       <w:r>
-        <w:t>.  Normal operation with convenient window size works well at 2 bins per pixel</w:t>
+        <w:t xml:space="preserve">.  Normal operation with convenient window size </w:t>
+      </w:r>
+      <w:r>
+        <w:lastRenderedPageBreak/>
+        <w:t>works well at 2 bins per pixel</w:t>
       </w:r>
       <w:r>
         <w:t xml:space="preserve"> in submodes JT9-1 and -2</w:t>
@@ -6198,7 +6439,6 @@
     </w:p>
     <w:p>
       <w:r>
-        <w:lastRenderedPageBreak/>
         <w:t xml:space="preserve">The </w:t>
       </w:r>
       <w:r>
@@ -6414,6 +6654,7 @@
         <w:rPr>
           <w:noProof/>
         </w:rPr>
+        <w:lastRenderedPageBreak/>
         <w:drawing>
           <wp:inline distT="0" distB="0" distL="0" distR="0">
             <wp:extent cx="4178808" cy="3044952"/>
@@ -6491,7 +6732,6 @@
         <w:rPr>
           <w:b/>
         </w:rPr>
-        <w:lastRenderedPageBreak/>
         <w:t>Decode</w:t>
       </w:r>
       <w:r>
@@ -6713,6 +6953,7 @@
     </w:p>
     <w:p>
       <w:r>
+        <w:lastRenderedPageBreak/>
         <w:t>At lower left of the main window</w:t>
       </w:r>
       <w:r>
@@ -6880,10 +7121,6 @@
     </w:p>
     <w:p>
       <w:r>
-        <w:br w:type="page"/>
-      </w:r>
-      <w:r>
-        <w:lastRenderedPageBreak/>
         <w:t>At center and right of the main window are a number of controls you will use when making QSOs.  The following are near screen center:</w:t>
       </w:r>
     </w:p>
@@ -7031,7 +7268,11 @@
         <w:t xml:space="preserve"> </w:t>
       </w:r>
       <w:r>
-        <w:t xml:space="preserve">spinner control.  Again, this setting is normally handled automatically by the double-click procedure. </w:t>
+        <w:t xml:space="preserve">spinner control.  Again, this setting is normally handled automatically </w:t>
+      </w:r>
+      <w:r>
+        <w:lastRenderedPageBreak/>
+        <w:t xml:space="preserve">by the double-click procedure. </w:t>
       </w:r>
       <w:r>
         <w:t xml:space="preserve"> The on-the-air frequency of your</w:t>
@@ -7240,7 +7481,6 @@
     </w:p>
     <w:p>
       <w:r>
-        <w:lastRenderedPageBreak/>
         <w:t xml:space="preserve">Traditional controls carried over from </w:t>
       </w:r>
       <w:r>
@@ -7344,6 +7584,12 @@
     </w:p>
     <w:p>
       <w:r>
+        <w:br w:type="page"/>
+      </w:r>
+    </w:p>
+    <w:p>
+      <w:r>
+        <w:lastRenderedPageBreak/>
         <w:t xml:space="preserve">Right-clicking on the entry field for message #5 pops up a list of free text messages you entered on the </w:t>
       </w:r>
       <w:r>
@@ -7379,7 +7625,7 @@
           <w:noProof/>
         </w:rPr>
         <w:drawing>
-          <wp:inline distT="0" distB="0" distL="0" distR="0">
+          <wp:inline distT="0" distB="0" distL="0" distR="0" wp14:anchorId="64BF34E6" wp14:editId="165D3AB7">
             <wp:extent cx="2610214" cy="1495634"/>
             <wp:effectExtent l="0" t="0" r="0" b="0"/>
             <wp:docPr id="24" name="Picture 24"/>
@@ -7539,11 +7785,7 @@
       <w:proofErr w:type="spellEnd"/>
       <w:proofErr w:type="gramEnd"/>
       <w:r>
-        <w:t xml:space="preserve"> message immediately.  (The actual message being transmitted always appears in the first box on the status bar, at the bottom left of the </w:t>
-      </w:r>
-      <w:r>
-        <w:lastRenderedPageBreak/>
-        <w:t xml:space="preserve">main screen.) </w:t>
+        <w:t xml:space="preserve"> message immediately.  (The actual message being transmitted always appears in the first box on the status bar, at the bottom left of the main screen.) </w:t>
       </w:r>
       <w:r>
         <w:t xml:space="preserve"> You can put anything you like (up to 13 characters) in the </w:t>
@@ -7665,19 +7907,8 @@
     </w:p>
     <w:p>
       <w:r>
-        <w:t xml:space="preserve">Reading from left to right, labels in a </w:t>
-      </w:r>
-      <w:r>
-        <w:t>Status Bar at bottom edge of the main window</w:t>
-      </w:r>
-      <w:r>
-        <w:t xml:space="preserve"> provide</w:t>
-      </w:r>
-      <w:r>
-        <w:t xml:space="preserve"> information about current operating </w:t>
-      </w:r>
-      <w:r>
-        <w:t xml:space="preserve">state (Receiving, Transmitting, Tune, </w:t>
+        <w:lastRenderedPageBreak/>
+        <w:t xml:space="preserve">Reading from left to right, labels in a Status Bar at bottom edge of the main window provide information about current operating state (Receiving, Transmitting, Tune, </w:t>
       </w:r>
       <w:r>
         <w:t>or an opened file n</w:t>
@@ -7693,11 +7924,11 @@
       <w:pPr>
         <w:pStyle w:val="Heading1"/>
       </w:pPr>
-      <w:bookmarkStart w:id="7" w:name="_Toc356542056"/>
+      <w:bookmarkStart w:id="6" w:name="_Toc356542056"/>
       <w:r>
         <w:t>Menus</w:t>
       </w:r>
-      <w:bookmarkEnd w:id="7"/>
+      <w:bookmarkEnd w:id="6"/>
     </w:p>
     <w:p>
       <w:r>
@@ -8263,11 +8494,11 @@
       <w:pPr>
         <w:pStyle w:val="Heading1"/>
       </w:pPr>
-      <w:bookmarkStart w:id="8" w:name="_Toc356542057"/>
+      <w:bookmarkStart w:id="7" w:name="_Toc356542057"/>
       <w:r>
         <w:t>Keyboard Shortcuts</w:t>
       </w:r>
-      <w:bookmarkEnd w:id="8"/>
+      <w:bookmarkEnd w:id="7"/>
     </w:p>
     <w:p>
       <w:pPr>
@@ -8864,11 +9095,11 @@
       <w:pPr>
         <w:pStyle w:val="Heading1"/>
       </w:pPr>
-      <w:bookmarkStart w:id="9" w:name="_Toc356542058"/>
+      <w:bookmarkStart w:id="8" w:name="_Toc356542058"/>
       <w:r>
         <w:t>Special Mouse Commands</w:t>
       </w:r>
-      <w:bookmarkEnd w:id="9"/>
+      <w:bookmarkEnd w:id="8"/>
     </w:p>
     <w:tbl>
       <w:tblPr>
@@ -9157,7 +9388,7 @@
           <w:szCs w:val="28"/>
         </w:rPr>
       </w:pPr>
-      <w:bookmarkStart w:id="10" w:name="_Toc356542059"/>
+      <w:bookmarkStart w:id="9" w:name="_Toc356542059"/>
       <w:r>
         <w:br w:type="page"/>
       </w:r>
@@ -9170,7 +9401,7 @@
         <w:lastRenderedPageBreak/>
         <w:t>Under the Hood</w:t>
       </w:r>
-      <w:bookmarkEnd w:id="10"/>
+      <w:bookmarkEnd w:id="9"/>
     </w:p>
     <w:p>
       <w:r>
@@ -10748,11 +10979,11 @@
         <w:pStyle w:val="Heading1"/>
         <w:spacing w:before="100" w:after="100"/>
       </w:pPr>
-      <w:bookmarkStart w:id="11" w:name="_Toc356542060"/>
+      <w:bookmarkStart w:id="10" w:name="_Toc356542060"/>
       <w:r>
         <w:t>Acknowledgments</w:t>
       </w:r>
-      <w:bookmarkEnd w:id="11"/>
+      <w:bookmarkEnd w:id="10"/>
     </w:p>
     <w:p>
       <w:pPr>
@@ -11089,12 +11320,12 @@
         <w:pStyle w:val="Heading1"/>
         <w:spacing w:before="100" w:after="100"/>
       </w:pPr>
-      <w:bookmarkStart w:id="12" w:name="_Toc356542061"/>
+      <w:bookmarkStart w:id="11" w:name="_Toc356542061"/>
       <w:r>
         <w:lastRenderedPageBreak/>
         <w:t>Appendix A: Installed and Generated Files</w:t>
       </w:r>
-      <w:bookmarkEnd w:id="12"/>
+      <w:bookmarkEnd w:id="11"/>
     </w:p>
     <w:p>
       <w:r>
@@ -12587,16 +12818,16 @@
         <w:pStyle w:val="Heading1"/>
         <w:spacing w:before="100" w:after="100"/>
       </w:pPr>
-      <w:bookmarkStart w:id="13" w:name="JT65_Protocol"/>
-      <w:bookmarkStart w:id="14" w:name="_Toc356542062"/>
+      <w:bookmarkStart w:id="12" w:name="JT65_Protocol"/>
+      <w:bookmarkStart w:id="13" w:name="_Toc356542062"/>
+      <w:bookmarkEnd w:id="12"/>
+      <w:r>
+        <w:t>Appendix B:  The JT9</w:t>
+      </w:r>
+      <w:r>
+        <w:t xml:space="preserve"> Protocol</w:t>
+      </w:r>
       <w:bookmarkEnd w:id="13"/>
-      <w:r>
-        <w:t>Appendix B:  The JT9</w:t>
-      </w:r>
-      <w:r>
-        <w:t xml:space="preserve"> Protocol</w:t>
-      </w:r>
-      <w:bookmarkEnd w:id="14"/>
     </w:p>
     <w:p>
       <w:pPr>
@@ -13419,9 +13650,9 @@
         <w:pStyle w:val="Heading1"/>
         <w:spacing w:before="120"/>
       </w:pPr>
-      <w:bookmarkStart w:id="15" w:name="_Toc26540272"/>
-      <w:bookmarkStart w:id="16" w:name="_Toc142881090"/>
-      <w:bookmarkStart w:id="17" w:name="_Toc356542063"/>
+      <w:bookmarkStart w:id="14" w:name="_Toc26540272"/>
+      <w:bookmarkStart w:id="15" w:name="_Toc142881090"/>
+      <w:bookmarkStart w:id="16" w:name="_Toc356542063"/>
       <w:r>
         <w:lastRenderedPageBreak/>
         <w:t>Appendix C</w:t>
@@ -13435,9 +13666,9 @@
       <w:r>
         <w:t>Source Code</w:t>
       </w:r>
+      <w:bookmarkEnd w:id="14"/>
       <w:bookmarkEnd w:id="15"/>
       <w:bookmarkEnd w:id="16"/>
-      <w:bookmarkEnd w:id="17"/>
     </w:p>
     <w:p>
       <w:pPr>
@@ -13765,23 +13996,21 @@
         <w:pStyle w:val="Heading1"/>
         <w:spacing w:before="120"/>
       </w:pPr>
-      <w:bookmarkStart w:id="18" w:name="_Toc356542064"/>
+      <w:bookmarkStart w:id="17" w:name="_Toc356542064"/>
       <w:r>
         <w:t>Appendix D:  Troubleshooting</w:t>
       </w:r>
-      <w:bookmarkEnd w:id="18"/>
+      <w:bookmarkEnd w:id="17"/>
     </w:p>
     <w:p>
       <w:r>
         <w:t xml:space="preserve">… </w:t>
       </w:r>
-      <w:proofErr w:type="gramStart"/>
-      <w:r>
-        <w:t>to</w:t>
-      </w:r>
-      <w:proofErr w:type="gramEnd"/>
-      <w:r>
-        <w:t xml:space="preserve"> be added …</w:t>
+      <w:r>
+        <w:t xml:space="preserve">Still </w:t>
+      </w:r>
+      <w:r>
+        <w:t>to be added …</w:t>
       </w:r>
     </w:p>
     <w:p>
@@ -13794,6 +14023,8 @@
           <w:szCs w:val="22"/>
         </w:rPr>
       </w:pPr>
+      <w:bookmarkStart w:id="18" w:name="_GoBack"/>
+      <w:bookmarkEnd w:id="18"/>
     </w:p>
     <w:sectPr>
       <w:footerReference w:type="default" r:id="rId36"/>
@@ -16807,7 +17038,7 @@
 </file>
 
 <file path=customXml/itemProps1.xml><?xml version="1.0" encoding="utf-8"?>
-<ds:datastoreItem xmlns:ds="http://schemas.openxmlformats.org/officeDocument/2006/customXml" ds:itemID="{BF357019-0B26-433A-9107-E6F785F5644C}">
+<ds:datastoreItem xmlns:ds="http://schemas.openxmlformats.org/officeDocument/2006/customXml" ds:itemID="{A5D158A2-94DB-4A81-A381-1917306CF96D}">
   <ds:schemaRefs>
     <ds:schemaRef ds:uri="http://schemas.openxmlformats.org/officeDocument/2006/bibliography"/>
   </ds:schemaRefs>

</xml_diff>

<commit_message>
1. Keyboard shortcuts Alt+1 to Alt+6 set next Tx message to 1-6. 2. SoundOut buffer size can be set by editing wsjtx.ini. 3. Fixed bug in placement of #ifdef in rigclass.cpp
</commit_message>
<xml_diff>
--- a/branches/wsjtx/WSJT-X_Users_Guide.docx
+++ b/branches/wsjtx/WSJT-X_Users_Guide.docx
@@ -288,7 +288,12 @@
             <w:spacing w:before="100" w:after="100"/>
           </w:pPr>
           <w:r>
-            <w:t>Contents</w:t>
+            <w:t>Conte</w:t>
+          </w:r>
+          <w:bookmarkStart w:id="0" w:name="_GoBack"/>
+          <w:bookmarkEnd w:id="0"/>
+          <w:r>
+            <w:t>nts</w:t>
           </w:r>
         </w:p>
         <w:p>
@@ -313,7 +318,7 @@
           <w:r>
             <w:fldChar w:fldCharType="separate"/>
           </w:r>
-          <w:hyperlink w:anchor="_Toc356542050" w:history="1">
+          <w:hyperlink w:anchor="_Toc357146630" w:history="1">
             <w:r>
               <w:rPr>
                 <w:rStyle w:val="Hyperlink"/>
@@ -340,7 +345,7 @@
                 <w:noProof/>
                 <w:webHidden/>
               </w:rPr>
-              <w:instrText xml:space="preserve"> PAGEREF _Toc356542050 \h </w:instrText>
+              <w:instrText xml:space="preserve"> PAGEREF _Toc357146630 \h </w:instrText>
             </w:r>
             <w:r>
               <w:rPr>
@@ -384,7 +389,7 @@
               <w:szCs w:val="22"/>
             </w:rPr>
           </w:pPr>
-          <w:hyperlink w:anchor="_Toc356542051" w:history="1">
+          <w:hyperlink w:anchor="_Toc357146631" w:history="1">
             <w:r>
               <w:rPr>
                 <w:rStyle w:val="Hyperlink"/>
@@ -411,7 +416,7 @@
                 <w:noProof/>
                 <w:webHidden/>
               </w:rPr>
-              <w:instrText xml:space="preserve"> PAGEREF _Toc356542051 \h </w:instrText>
+              <w:instrText xml:space="preserve"> PAGEREF _Toc357146631 \h </w:instrText>
             </w:r>
             <w:r>
               <w:rPr>
@@ -455,7 +460,7 @@
               <w:szCs w:val="22"/>
             </w:rPr>
           </w:pPr>
-          <w:hyperlink w:anchor="_Toc356542052" w:history="1">
+          <w:hyperlink w:anchor="_Toc357146632" w:history="1">
             <w:r>
               <w:rPr>
                 <w:rStyle w:val="Hyperlink"/>
@@ -482,7 +487,7 @@
                 <w:noProof/>
                 <w:webHidden/>
               </w:rPr>
-              <w:instrText xml:space="preserve"> PAGEREF _Toc356542052 \h </w:instrText>
+              <w:instrText xml:space="preserve"> PAGEREF _Toc357146632 \h </w:instrText>
             </w:r>
             <w:r>
               <w:rPr>
@@ -526,7 +531,7 @@
               <w:szCs w:val="22"/>
             </w:rPr>
           </w:pPr>
-          <w:hyperlink w:anchor="_Toc356542053" w:history="1">
+          <w:hyperlink w:anchor="_Toc357146633" w:history="1">
             <w:r>
               <w:rPr>
                 <w:rStyle w:val="Hyperlink"/>
@@ -553,7 +558,7 @@
                 <w:noProof/>
                 <w:webHidden/>
               </w:rPr>
-              <w:instrText xml:space="preserve"> PAGEREF _Toc356542053 \h </w:instrText>
+              <w:instrText xml:space="preserve"> PAGEREF _Toc357146633 \h </w:instrText>
             </w:r>
             <w:r>
               <w:rPr>
@@ -597,7 +602,7 @@
               <w:szCs w:val="22"/>
             </w:rPr>
           </w:pPr>
-          <w:hyperlink w:anchor="_Toc356542054" w:history="1">
+          <w:hyperlink w:anchor="_Toc357146634" w:history="1">
             <w:r>
               <w:rPr>
                 <w:rStyle w:val="Hyperlink"/>
@@ -624,7 +629,7 @@
                 <w:noProof/>
                 <w:webHidden/>
               </w:rPr>
-              <w:instrText xml:space="preserve"> PAGEREF _Toc356542054 \h </w:instrText>
+              <w:instrText xml:space="preserve"> PAGEREF _Toc357146634 \h </w:instrText>
             </w:r>
             <w:r>
               <w:rPr>
@@ -668,7 +673,7 @@
               <w:szCs w:val="22"/>
             </w:rPr>
           </w:pPr>
-          <w:hyperlink w:anchor="_Toc356542055" w:history="1">
+          <w:hyperlink w:anchor="_Toc357146635" w:history="1">
             <w:r>
               <w:rPr>
                 <w:rStyle w:val="Hyperlink"/>
@@ -695,7 +700,7 @@
                 <w:noProof/>
                 <w:webHidden/>
               </w:rPr>
-              <w:instrText xml:space="preserve"> PAGEREF _Toc356542055 \h </w:instrText>
+              <w:instrText xml:space="preserve"> PAGEREF _Toc357146635 \h </w:instrText>
             </w:r>
             <w:r>
               <w:rPr>
@@ -739,13 +744,13 @@
               <w:szCs w:val="22"/>
             </w:rPr>
           </w:pPr>
-          <w:hyperlink w:anchor="_Toc356542056" w:history="1">
+          <w:hyperlink w:anchor="_Toc357146636" w:history="1">
             <w:r>
               <w:rPr>
                 <w:rStyle w:val="Hyperlink"/>
                 <w:noProof/>
               </w:rPr>
-              <w:t>Menus</w:t>
+              <w:t>Status Bar</w:t>
             </w:r>
             <w:r>
               <w:rPr>
@@ -766,7 +771,7 @@
                 <w:noProof/>
                 <w:webHidden/>
               </w:rPr>
-              <w:instrText xml:space="preserve"> PAGEREF _Toc356542056 \h </w:instrText>
+              <w:instrText xml:space="preserve"> PAGEREF _Toc357146636 \h </w:instrText>
             </w:r>
             <w:r>
               <w:rPr>
@@ -786,7 +791,7 @@
                 <w:noProof/>
                 <w:webHidden/>
               </w:rPr>
-              <w:t>16</w:t>
+              <w:t>15</w:t>
             </w:r>
             <w:r>
               <w:rPr>
@@ -810,13 +815,13 @@
               <w:szCs w:val="22"/>
             </w:rPr>
           </w:pPr>
-          <w:hyperlink w:anchor="_Toc356542057" w:history="1">
+          <w:hyperlink w:anchor="_Toc357146637" w:history="1">
             <w:r>
               <w:rPr>
                 <w:rStyle w:val="Hyperlink"/>
                 <w:noProof/>
               </w:rPr>
-              <w:t>Keyboard Shortcuts</w:t>
+              <w:t>Menus</w:t>
             </w:r>
             <w:r>
               <w:rPr>
@@ -837,7 +842,7 @@
                 <w:noProof/>
                 <w:webHidden/>
               </w:rPr>
-              <w:instrText xml:space="preserve"> PAGEREF _Toc356542057 \h </w:instrText>
+              <w:instrText xml:space="preserve"> PAGEREF _Toc357146637 \h </w:instrText>
             </w:r>
             <w:r>
               <w:rPr>
@@ -857,7 +862,7 @@
                 <w:noProof/>
                 <w:webHidden/>
               </w:rPr>
-              <w:t>18</w:t>
+              <w:t>16</w:t>
             </w:r>
             <w:r>
               <w:rPr>
@@ -881,13 +886,13 @@
               <w:szCs w:val="22"/>
             </w:rPr>
           </w:pPr>
-          <w:hyperlink w:anchor="_Toc356542058" w:history="1">
+          <w:hyperlink w:anchor="_Toc357146638" w:history="1">
             <w:r>
               <w:rPr>
                 <w:rStyle w:val="Hyperlink"/>
                 <w:noProof/>
               </w:rPr>
-              <w:t>Special Mouse Commands</w:t>
+              <w:t>Keyboard Shortcuts</w:t>
             </w:r>
             <w:r>
               <w:rPr>
@@ -908,7 +913,7 @@
                 <w:noProof/>
                 <w:webHidden/>
               </w:rPr>
-              <w:instrText xml:space="preserve"> PAGEREF _Toc356542058 \h </w:instrText>
+              <w:instrText xml:space="preserve"> PAGEREF _Toc357146638 \h </w:instrText>
             </w:r>
             <w:r>
               <w:rPr>
@@ -928,7 +933,7 @@
                 <w:noProof/>
                 <w:webHidden/>
               </w:rPr>
-              <w:t>19</w:t>
+              <w:t>18</w:t>
             </w:r>
             <w:r>
               <w:rPr>
@@ -952,13 +957,13 @@
               <w:szCs w:val="22"/>
             </w:rPr>
           </w:pPr>
-          <w:hyperlink w:anchor="_Toc356542059" w:history="1">
+          <w:hyperlink w:anchor="_Toc357146639" w:history="1">
             <w:r>
               <w:rPr>
                 <w:rStyle w:val="Hyperlink"/>
                 <w:noProof/>
               </w:rPr>
-              <w:t>Under the Hood</w:t>
+              <w:t>Special Mouse Commands</w:t>
             </w:r>
             <w:r>
               <w:rPr>
@@ -979,7 +984,7 @@
                 <w:noProof/>
                 <w:webHidden/>
               </w:rPr>
-              <w:instrText xml:space="preserve"> PAGEREF _Toc356542059 \h </w:instrText>
+              <w:instrText xml:space="preserve"> PAGEREF _Toc357146639 \h </w:instrText>
             </w:r>
             <w:r>
               <w:rPr>
@@ -999,7 +1004,7 @@
                 <w:noProof/>
                 <w:webHidden/>
               </w:rPr>
-              <w:t>20</w:t>
+              <w:t>19</w:t>
             </w:r>
             <w:r>
               <w:rPr>
@@ -1023,13 +1028,13 @@
               <w:szCs w:val="22"/>
             </w:rPr>
           </w:pPr>
-          <w:hyperlink w:anchor="_Toc356542060" w:history="1">
+          <w:hyperlink w:anchor="_Toc357146640" w:history="1">
             <w:r>
               <w:rPr>
                 <w:rStyle w:val="Hyperlink"/>
                 <w:noProof/>
               </w:rPr>
-              <w:t>Acknowledgments</w:t>
+              <w:t>Under the Hood</w:t>
             </w:r>
             <w:r>
               <w:rPr>
@@ -1050,7 +1055,7 @@
                 <w:noProof/>
                 <w:webHidden/>
               </w:rPr>
-              <w:instrText xml:space="preserve"> PAGEREF _Toc356542060 \h </w:instrText>
+              <w:instrText xml:space="preserve"> PAGEREF _Toc357146640 \h </w:instrText>
             </w:r>
             <w:r>
               <w:rPr>
@@ -1070,7 +1075,7 @@
                 <w:noProof/>
                 <w:webHidden/>
               </w:rPr>
-              <w:t>21</w:t>
+              <w:t>20</w:t>
             </w:r>
             <w:r>
               <w:rPr>
@@ -1094,13 +1099,13 @@
               <w:szCs w:val="22"/>
             </w:rPr>
           </w:pPr>
-          <w:hyperlink w:anchor="_Toc356542061" w:history="1">
+          <w:hyperlink w:anchor="_Toc357146641" w:history="1">
             <w:r>
               <w:rPr>
                 <w:rStyle w:val="Hyperlink"/>
                 <w:noProof/>
               </w:rPr>
-              <w:t>Appendix A: Installed and Generated Files</w:t>
+              <w:t>Acknowledgments</w:t>
             </w:r>
             <w:r>
               <w:rPr>
@@ -1121,7 +1126,7 @@
                 <w:noProof/>
                 <w:webHidden/>
               </w:rPr>
-              <w:instrText xml:space="preserve"> PAGEREF _Toc356542061 \h </w:instrText>
+              <w:instrText xml:space="preserve"> PAGEREF _Toc357146641 \h </w:instrText>
             </w:r>
             <w:r>
               <w:rPr>
@@ -1141,7 +1146,7 @@
                 <w:noProof/>
                 <w:webHidden/>
               </w:rPr>
-              <w:t>22</w:t>
+              <w:t>21</w:t>
             </w:r>
             <w:r>
               <w:rPr>
@@ -1165,13 +1170,13 @@
               <w:szCs w:val="22"/>
             </w:rPr>
           </w:pPr>
-          <w:hyperlink w:anchor="_Toc356542062" w:history="1">
+          <w:hyperlink w:anchor="_Toc357146642" w:history="1">
             <w:r>
               <w:rPr>
                 <w:rStyle w:val="Hyperlink"/>
                 <w:noProof/>
               </w:rPr>
-              <w:t>Appendix B:  The JT9 Protocol</w:t>
+              <w:t>Appendix A: Installed and Generated Files</w:t>
             </w:r>
             <w:r>
               <w:rPr>
@@ -1192,7 +1197,7 @@
                 <w:noProof/>
                 <w:webHidden/>
               </w:rPr>
-              <w:instrText xml:space="preserve"> PAGEREF _Toc356542062 \h </w:instrText>
+              <w:instrText xml:space="preserve"> PAGEREF _Toc357146642 \h </w:instrText>
             </w:r>
             <w:r>
               <w:rPr>
@@ -1212,7 +1217,7 @@
                 <w:noProof/>
                 <w:webHidden/>
               </w:rPr>
-              <w:t>23</w:t>
+              <w:t>22</w:t>
             </w:r>
             <w:r>
               <w:rPr>
@@ -1236,13 +1241,13 @@
               <w:szCs w:val="22"/>
             </w:rPr>
           </w:pPr>
-          <w:hyperlink w:anchor="_Toc356542063" w:history="1">
+          <w:hyperlink w:anchor="_Toc357146643" w:history="1">
             <w:r>
               <w:rPr>
                 <w:rStyle w:val="Hyperlink"/>
                 <w:noProof/>
               </w:rPr>
-              <w:t>Appendix C:  Source Code</w:t>
+              <w:t>Appendix B:  The JT9 Protocol</w:t>
             </w:r>
             <w:r>
               <w:rPr>
@@ -1263,7 +1268,7 @@
                 <w:noProof/>
                 <w:webHidden/>
               </w:rPr>
-              <w:instrText xml:space="preserve"> PAGEREF _Toc356542063 \h </w:instrText>
+              <w:instrText xml:space="preserve"> PAGEREF _Toc357146643 \h </w:instrText>
             </w:r>
             <w:r>
               <w:rPr>
@@ -1283,7 +1288,7 @@
                 <w:noProof/>
                 <w:webHidden/>
               </w:rPr>
-              <w:t>24</w:t>
+              <w:t>23</w:t>
             </w:r>
             <w:r>
               <w:rPr>
@@ -1307,7 +1312,78 @@
               <w:szCs w:val="22"/>
             </w:rPr>
           </w:pPr>
-          <w:hyperlink w:anchor="_Toc356542064" w:history="1">
+          <w:hyperlink w:anchor="_Toc357146644" w:history="1">
+            <w:r>
+              <w:rPr>
+                <w:rStyle w:val="Hyperlink"/>
+                <w:noProof/>
+              </w:rPr>
+              <w:t>Appendix C:  Source Code</w:t>
+            </w:r>
+            <w:r>
+              <w:rPr>
+                <w:noProof/>
+                <w:webHidden/>
+              </w:rPr>
+              <w:tab/>
+            </w:r>
+            <w:r>
+              <w:rPr>
+                <w:noProof/>
+                <w:webHidden/>
+              </w:rPr>
+              <w:fldChar w:fldCharType="begin"/>
+            </w:r>
+            <w:r>
+              <w:rPr>
+                <w:noProof/>
+                <w:webHidden/>
+              </w:rPr>
+              <w:instrText xml:space="preserve"> PAGEREF _Toc357146644 \h </w:instrText>
+            </w:r>
+            <w:r>
+              <w:rPr>
+                <w:noProof/>
+                <w:webHidden/>
+              </w:rPr>
+            </w:r>
+            <w:r>
+              <w:rPr>
+                <w:noProof/>
+                <w:webHidden/>
+              </w:rPr>
+              <w:fldChar w:fldCharType="separate"/>
+            </w:r>
+            <w:r>
+              <w:rPr>
+                <w:noProof/>
+                <w:webHidden/>
+              </w:rPr>
+              <w:t>24</w:t>
+            </w:r>
+            <w:r>
+              <w:rPr>
+                <w:noProof/>
+                <w:webHidden/>
+              </w:rPr>
+              <w:fldChar w:fldCharType="end"/>
+            </w:r>
+          </w:hyperlink>
+        </w:p>
+        <w:p>
+          <w:pPr>
+            <w:pStyle w:val="TOC1"/>
+            <w:tabs>
+              <w:tab w:val="right" w:leader="dot" w:pos="9350"/>
+            </w:tabs>
+            <w:rPr>
+              <w:rFonts w:eastAsiaTheme="minorEastAsia" w:cstheme="minorBidi"/>
+              <w:noProof/>
+              <w:sz w:val="22"/>
+              <w:szCs w:val="22"/>
+            </w:rPr>
+          </w:pPr>
+          <w:hyperlink w:anchor="_Toc357146645" w:history="1">
             <w:r>
               <w:rPr>
                 <w:rStyle w:val="Hyperlink"/>
@@ -1334,7 +1410,7 @@
                 <w:noProof/>
                 <w:webHidden/>
               </w:rPr>
-              <w:instrText xml:space="preserve"> PAGEREF _Toc356542064 \h </w:instrText>
+              <w:instrText xml:space="preserve"> PAGEREF _Toc357146645 \h </w:instrText>
             </w:r>
             <w:r>
               <w:rPr>
@@ -1396,12 +1472,12 @@
       <w:pPr>
         <w:pStyle w:val="Heading1"/>
       </w:pPr>
-      <w:bookmarkStart w:id="0" w:name="_Toc356542050"/>
+      <w:bookmarkStart w:id="1" w:name="_Toc357146630"/>
       <w:r>
         <w:lastRenderedPageBreak/>
         <w:t>Introduction</w:t>
       </w:r>
-      <w:bookmarkEnd w:id="0"/>
+      <w:bookmarkEnd w:id="1"/>
     </w:p>
     <w:p>
       <w:hyperlink r:id="rId9" w:history="1">
@@ -1824,7 +1900,7 @@
       <w:r>
         <w:br w:type="page"/>
       </w:r>
-      <w:bookmarkStart w:id="1" w:name="_Toc356542051"/>
+      <w:bookmarkStart w:id="2" w:name="_Toc357146631"/>
       <w:r>
         <w:lastRenderedPageBreak/>
         <w:t>System</w:t>
@@ -1832,7 +1908,7 @@
       <w:r>
         <w:t xml:space="preserve"> Requirements</w:t>
       </w:r>
-      <w:bookmarkEnd w:id="1"/>
+      <w:bookmarkEnd w:id="2"/>
     </w:p>
     <w:p>
       <w:pPr>
@@ -2088,7 +2164,7 @@
       <w:pPr>
         <w:pStyle w:val="Heading1"/>
       </w:pPr>
-      <w:bookmarkStart w:id="2" w:name="_Toc356542052"/>
+      <w:bookmarkStart w:id="3" w:name="_Toc357146632"/>
       <w:r>
         <w:t>Ins</w:t>
       </w:r>
@@ -2101,7 +2177,7 @@
       <w:r>
         <w:t>Setup</w:t>
       </w:r>
-      <w:bookmarkEnd w:id="2"/>
+      <w:bookmarkEnd w:id="3"/>
       <w:r>
         <w:t xml:space="preserve"> </w:t>
       </w:r>
@@ -3244,11 +3320,11 @@
       <w:pPr>
         <w:pStyle w:val="Heading1"/>
       </w:pPr>
-      <w:bookmarkStart w:id="3" w:name="_Toc356542053"/>
+      <w:bookmarkStart w:id="4" w:name="_Toc357146633"/>
       <w:r>
         <w:t>Basic Operating Tutorial</w:t>
       </w:r>
-      <w:bookmarkEnd w:id="3"/>
+      <w:bookmarkEnd w:id="4"/>
     </w:p>
     <w:p>
       <w:pPr>
@@ -5392,11 +5468,11 @@
       <w:pPr>
         <w:pStyle w:val="Heading1"/>
       </w:pPr>
-      <w:bookmarkStart w:id="4" w:name="_Toc356542054"/>
+      <w:bookmarkStart w:id="5" w:name="_Toc357146634"/>
       <w:r>
         <w:t>Making QSOs</w:t>
       </w:r>
-      <w:bookmarkEnd w:id="4"/>
+      <w:bookmarkEnd w:id="5"/>
     </w:p>
     <w:p>
       <w:r>
@@ -5923,14 +5999,10 @@
       </w:r>
       <w:r>
         <w:br/>
-      </w:r>
-      <w:r>
         <w:t xml:space="preserve">  </w:t>
       </w:r>
       <w:r>
         <w:tab/>
-      </w:r>
-      <w:r>
         <w:t xml:space="preserve">CQ </w:t>
       </w:r>
       <w:proofErr w:type="spellStart"/>
@@ -5943,14 +6015,10 @@
       </w:r>
       <w:r>
         <w:br/>
-      </w:r>
-      <w:r>
         <w:t xml:space="preserve">  </w:t>
       </w:r>
       <w:r>
         <w:tab/>
-      </w:r>
-      <w:r>
         <w:t xml:space="preserve">QRZ </w:t>
       </w:r>
       <w:proofErr w:type="spellStart"/>
@@ -5963,14 +6031,10 @@
       </w:r>
       <w:r>
         <w:br/>
-      </w:r>
-      <w:r>
         <w:t xml:space="preserve">  </w:t>
       </w:r>
       <w:r>
         <w:tab/>
-      </w:r>
-      <w:r>
         <w:t xml:space="preserve">DE </w:t>
       </w:r>
       <w:proofErr w:type="spellStart"/>
@@ -5986,14 +6050,10 @@
       </w:r>
       <w:r>
         <w:br/>
-      </w:r>
-      <w:r>
         <w:t xml:space="preserve">  </w:t>
       </w:r>
       <w:r>
         <w:tab/>
-      </w:r>
-      <w:r>
         <w:t>CQ callsign/</w:t>
       </w:r>
       <w:proofErr w:type="spellStart"/>
@@ -6006,14 +6066,10 @@
       </w:r>
       <w:r>
         <w:br/>
-      </w:r>
-      <w:r>
         <w:t xml:space="preserve">  </w:t>
       </w:r>
       <w:r>
         <w:tab/>
-      </w:r>
-      <w:r>
         <w:t>QRZ callsign/</w:t>
       </w:r>
       <w:proofErr w:type="spellStart"/>
@@ -6026,14 +6082,10 @@
       </w:r>
       <w:r>
         <w:br/>
-      </w:r>
-      <w:r>
         <w:t xml:space="preserve">  </w:t>
       </w:r>
       <w:r>
         <w:tab/>
-      </w:r>
-      <w:r>
         <w:t>DE callsign/</w:t>
       </w:r>
       <w:proofErr w:type="spellStart"/>
@@ -6049,8 +6101,6 @@
       </w:r>
       <w:r>
         <w:br/>
-      </w:r>
-      <w:r>
         <w:t>where “</w:t>
       </w:r>
       <w:proofErr w:type="spellStart"/>
@@ -6059,13 +6109,7 @@
       </w:r>
       <w:proofErr w:type="spellEnd"/>
       <w:r>
-        <w:t>” is a 1-4 character prefix, “callsign”</w:t>
-      </w:r>
-      <w:r>
-        <w:t xml:space="preserve"> is a standard callsign</w:t>
-      </w:r>
-      <w:r>
-        <w:t>, “</w:t>
+        <w:t>” is a 1-4 character prefix, “callsign” is a standard callsign, “</w:t>
       </w:r>
       <w:proofErr w:type="spellStart"/>
       <w:r>
@@ -6073,25 +6117,7 @@
       </w:r>
       <w:proofErr w:type="spellEnd"/>
       <w:r>
-        <w:t>”</w:t>
-      </w:r>
-      <w:r>
-        <w:t xml:space="preserve"> </w:t>
-      </w:r>
-      <w:r>
-        <w:t>is a 1-3 character suffix, and “grid”</w:t>
-      </w:r>
-      <w:r>
-        <w:t xml:space="preserve"> is a</w:t>
-      </w:r>
-      <w:r>
-        <w:t xml:space="preserve"> 4-character Maidenhead locator, </w:t>
-      </w:r>
-      <w:r>
-        <w:t>a signal report o</w:t>
-      </w:r>
-      <w:r>
-        <w:t>f the form “±-</w:t>
+        <w:t>” is a 1-3 character suffix, and “grid” is a 4-character Maidenhead locator, a signal report of the form “±-</w:t>
       </w:r>
       <w:proofErr w:type="spellStart"/>
       <w:r>
@@ -6103,26 +6129,11 @@
       </w:r>
       <w:proofErr w:type="spellStart"/>
       <w:r>
-        <w:t>R</w:t>
-      </w:r>
-      <w:r>
-        <w:t>±nn</w:t>
+        <w:t>R±nn</w:t>
       </w:r>
       <w:proofErr w:type="spellEnd"/>
       <w:r>
-        <w:t>”</w:t>
-      </w:r>
-      <w:r>
-        <w:t xml:space="preserve">, or the </w:t>
-      </w:r>
-      <w:r>
-        <w:t>acknowledgment or signoff messages “RRR” or “73”</w:t>
-      </w:r>
-      <w:r>
-        <w:t>.</w:t>
-      </w:r>
-      <w:r>
-        <w:t xml:space="preserve">  </w:t>
+        <w:t xml:space="preserve">”, or the acknowledgment or signoff messages “RRR” or “73”.  </w:t>
       </w:r>
       <w:r>
         <w:rPr>
@@ -6265,14 +6276,14 @@
       <w:pPr>
         <w:pStyle w:val="Heading1"/>
       </w:pPr>
-      <w:bookmarkStart w:id="5" w:name="_Toc356542055"/>
+      <w:bookmarkStart w:id="6" w:name="_Toc357146635"/>
       <w:r>
         <w:t xml:space="preserve">On-Screen </w:t>
       </w:r>
       <w:r>
         <w:t>Controls</w:t>
       </w:r>
-      <w:bookmarkEnd w:id="5"/>
+      <w:bookmarkEnd w:id="6"/>
     </w:p>
     <w:p>
       <w:r>
@@ -7841,9 +7852,11 @@
       <w:pPr>
         <w:pStyle w:val="Heading1"/>
       </w:pPr>
+      <w:bookmarkStart w:id="7" w:name="_Toc357146636"/>
       <w:r>
         <w:t>Status Bar</w:t>
       </w:r>
+      <w:bookmarkEnd w:id="7"/>
     </w:p>
     <w:p>
       <w:r>
@@ -7924,11 +7937,11 @@
       <w:pPr>
         <w:pStyle w:val="Heading1"/>
       </w:pPr>
-      <w:bookmarkStart w:id="6" w:name="_Toc356542056"/>
+      <w:bookmarkStart w:id="8" w:name="_Toc357146637"/>
       <w:r>
         <w:t>Menus</w:t>
       </w:r>
-      <w:bookmarkEnd w:id="6"/>
+      <w:bookmarkEnd w:id="8"/>
     </w:p>
     <w:p>
       <w:r>
@@ -8494,11 +8507,11 @@
       <w:pPr>
         <w:pStyle w:val="Heading1"/>
       </w:pPr>
-      <w:bookmarkStart w:id="7" w:name="_Toc356542057"/>
+      <w:bookmarkStart w:id="9" w:name="_Toc357146638"/>
       <w:r>
         <w:t>Keyboard Shortcuts</w:t>
       </w:r>
-      <w:bookmarkEnd w:id="7"/>
+      <w:bookmarkEnd w:id="9"/>
     </w:p>
     <w:p>
       <w:pPr>
@@ -8674,7 +8687,13 @@
       </w:r>
       <w:r>
         <w:tab/>
-        <w:t>Open next in directory</w:t>
+        <w:t xml:space="preserve">Open next </w:t>
+      </w:r>
+      <w:r>
+        <w:t xml:space="preserve">file </w:t>
+      </w:r>
+      <w:r>
+        <w:t>in directory</w:t>
       </w:r>
     </w:p>
     <w:p>
@@ -8795,11 +8814,27 @@
       <w:pPr>
         <w:spacing w:before="0" w:beforeAutospacing="0" w:after="0" w:afterAutospacing="0"/>
       </w:pPr>
+      <w:r>
+        <w:rPr>
+          <w:b/>
+        </w:rPr>
+        <w:t>Alt+1-6</w:t>
+      </w:r>
+      <w:r>
+        <w:tab/>
+        <w:t>Set next transmission to this number on Tab 1</w:t>
+      </w:r>
+    </w:p>
+    <w:p>
+      <w:pPr>
+        <w:spacing w:before="0" w:beforeAutospacing="0" w:after="0" w:afterAutospacing="0"/>
+      </w:pPr>
       <w:proofErr w:type="spellStart"/>
       <w:r>
         <w:rPr>
           <w:b/>
         </w:rPr>
+        <w:lastRenderedPageBreak/>
         <w:t>Alt+D</w:t>
       </w:r>
       <w:proofErr w:type="spellEnd"/>
@@ -8820,7 +8855,6 @@
         <w:rPr>
           <w:b/>
         </w:rPr>
-        <w:lastRenderedPageBreak/>
         <w:t>Shift+D</w:t>
       </w:r>
       <w:proofErr w:type="spellEnd"/>
@@ -8846,12 +8880,8 @@
       </w:r>
       <w:r>
         <w:tab/>
-      </w:r>
-      <w:proofErr w:type="gramStart"/>
-      <w:r>
-        <w:t>Erase()</w:t>
-      </w:r>
-      <w:proofErr w:type="gramEnd"/>
+        <w:t>Erase</w:t>
+      </w:r>
     </w:p>
     <w:p>
       <w:pPr>
@@ -8925,9 +8955,6 @@
         <w:t>Tx</w:t>
       </w:r>
       <w:proofErr w:type="spellEnd"/>
-      <w:r>
-        <w:t>()</w:t>
-      </w:r>
       <w:proofErr w:type="gramEnd"/>
     </w:p>
     <w:p>
@@ -8965,12 +8992,8 @@
       </w:r>
       <w:r>
         <w:tab/>
-      </w:r>
-      <w:proofErr w:type="gramStart"/>
-      <w:r>
-        <w:t>Monitor()</w:t>
-      </w:r>
-      <w:proofErr w:type="gramEnd"/>
+        <w:t>Monitor</w:t>
+      </w:r>
     </w:p>
     <w:p>
       <w:pPr>
@@ -8997,9 +9020,6 @@
         <w:t>Tx</w:t>
       </w:r>
       <w:proofErr w:type="spellEnd"/>
-      <w:r>
-        <w:t>()</w:t>
-      </w:r>
       <w:proofErr w:type="gramEnd"/>
     </w:p>
     <w:p>
@@ -9019,13 +9039,8 @@
       </w:r>
       <w:r>
         <w:tab/>
-        <w:t xml:space="preserve">Log </w:t>
-      </w:r>
-      <w:proofErr w:type="gramStart"/>
-      <w:r>
-        <w:t>QSO()</w:t>
-      </w:r>
-      <w:proofErr w:type="gramEnd"/>
+        <w:t>Log QSO</w:t>
+      </w:r>
     </w:p>
     <w:p>
       <w:pPr>
@@ -9044,12 +9059,8 @@
       </w:r>
       <w:r>
         <w:tab/>
-      </w:r>
-      <w:proofErr w:type="gramStart"/>
-      <w:r>
-        <w:t>Stop()</w:t>
-      </w:r>
-      <w:proofErr w:type="gramEnd"/>
+        <w:t>Stop monitoring</w:t>
+      </w:r>
     </w:p>
     <w:p>
       <w:pPr>
@@ -9095,11 +9106,11 @@
       <w:pPr>
         <w:pStyle w:val="Heading1"/>
       </w:pPr>
-      <w:bookmarkStart w:id="8" w:name="_Toc356542058"/>
+      <w:bookmarkStart w:id="10" w:name="_Toc357146639"/>
       <w:r>
         <w:t>Special Mouse Commands</w:t>
       </w:r>
-      <w:bookmarkEnd w:id="8"/>
+      <w:bookmarkEnd w:id="10"/>
     </w:p>
     <w:tbl>
       <w:tblPr>
@@ -9388,7 +9399,6 @@
           <w:szCs w:val="28"/>
         </w:rPr>
       </w:pPr>
-      <w:bookmarkStart w:id="9" w:name="_Toc356542059"/>
       <w:r>
         <w:br w:type="page"/>
       </w:r>
@@ -9397,11 +9407,12 @@
       <w:pPr>
         <w:pStyle w:val="Heading1"/>
       </w:pPr>
+      <w:bookmarkStart w:id="11" w:name="_Toc357146640"/>
       <w:r>
         <w:lastRenderedPageBreak/>
         <w:t>Under the Hood</w:t>
       </w:r>
-      <w:bookmarkEnd w:id="9"/>
+      <w:bookmarkEnd w:id="11"/>
     </w:p>
     <w:p>
       <w:r>
@@ -10979,11 +10990,11 @@
         <w:pStyle w:val="Heading1"/>
         <w:spacing w:before="100" w:after="100"/>
       </w:pPr>
-      <w:bookmarkStart w:id="10" w:name="_Toc356542060"/>
+      <w:bookmarkStart w:id="12" w:name="_Toc357146641"/>
       <w:r>
         <w:t>Acknowledgments</w:t>
       </w:r>
-      <w:bookmarkEnd w:id="10"/>
+      <w:bookmarkEnd w:id="12"/>
     </w:p>
     <w:p>
       <w:pPr>
@@ -11320,12 +11331,12 @@
         <w:pStyle w:val="Heading1"/>
         <w:spacing w:before="100" w:after="100"/>
       </w:pPr>
-      <w:bookmarkStart w:id="11" w:name="_Toc356542061"/>
+      <w:bookmarkStart w:id="13" w:name="_Toc357146642"/>
       <w:r>
         <w:lastRenderedPageBreak/>
         <w:t>Appendix A: Installed and Generated Files</w:t>
       </w:r>
-      <w:bookmarkEnd w:id="11"/>
+      <w:bookmarkEnd w:id="13"/>
     </w:p>
     <w:p>
       <w:r>
@@ -12818,16 +12829,16 @@
         <w:pStyle w:val="Heading1"/>
         <w:spacing w:before="100" w:after="100"/>
       </w:pPr>
-      <w:bookmarkStart w:id="12" w:name="JT65_Protocol"/>
-      <w:bookmarkStart w:id="13" w:name="_Toc356542062"/>
-      <w:bookmarkEnd w:id="12"/>
+      <w:bookmarkStart w:id="14" w:name="JT65_Protocol"/>
+      <w:bookmarkStart w:id="15" w:name="_Toc357146643"/>
+      <w:bookmarkEnd w:id="14"/>
       <w:r>
         <w:t>Appendix B:  The JT9</w:t>
       </w:r>
       <w:r>
         <w:t xml:space="preserve"> Protocol</w:t>
       </w:r>
-      <w:bookmarkEnd w:id="13"/>
+      <w:bookmarkEnd w:id="15"/>
     </w:p>
     <w:p>
       <w:pPr>
@@ -13650,9 +13661,9 @@
         <w:pStyle w:val="Heading1"/>
         <w:spacing w:before="120"/>
       </w:pPr>
-      <w:bookmarkStart w:id="14" w:name="_Toc26540272"/>
-      <w:bookmarkStart w:id="15" w:name="_Toc142881090"/>
-      <w:bookmarkStart w:id="16" w:name="_Toc356542063"/>
+      <w:bookmarkStart w:id="16" w:name="_Toc26540272"/>
+      <w:bookmarkStart w:id="17" w:name="_Toc142881090"/>
+      <w:bookmarkStart w:id="18" w:name="_Toc357146644"/>
       <w:r>
         <w:lastRenderedPageBreak/>
         <w:t>Appendix C</w:t>
@@ -13666,9 +13677,9 @@
       <w:r>
         <w:t>Source Code</w:t>
       </w:r>
-      <w:bookmarkEnd w:id="14"/>
-      <w:bookmarkEnd w:id="15"/>
       <w:bookmarkEnd w:id="16"/>
+      <w:bookmarkEnd w:id="17"/>
+      <w:bookmarkEnd w:id="18"/>
     </w:p>
     <w:p>
       <w:pPr>
@@ -13996,11 +14007,11 @@
         <w:pStyle w:val="Heading1"/>
         <w:spacing w:before="120"/>
       </w:pPr>
-      <w:bookmarkStart w:id="17" w:name="_Toc356542064"/>
+      <w:bookmarkStart w:id="19" w:name="_Toc357146645"/>
       <w:r>
         <w:t>Appendix D:  Troubleshooting</w:t>
       </w:r>
-      <w:bookmarkEnd w:id="17"/>
+      <w:bookmarkEnd w:id="19"/>
     </w:p>
     <w:p>
       <w:r>
@@ -14023,8 +14034,6 @@
           <w:szCs w:val="22"/>
         </w:rPr>
       </w:pPr>
-      <w:bookmarkStart w:id="18" w:name="_GoBack"/>
-      <w:bookmarkEnd w:id="18"/>
     </w:p>
     <w:sectPr>
       <w:footerReference w:type="default" r:id="rId36"/>
@@ -17038,7 +17047,7 @@
 </file>
 
 <file path=customXml/itemProps1.xml><?xml version="1.0" encoding="utf-8"?>
-<ds:datastoreItem xmlns:ds="http://schemas.openxmlformats.org/officeDocument/2006/customXml" ds:itemID="{A5D158A2-94DB-4A81-A381-1917306CF96D}">
+<ds:datastoreItem xmlns:ds="http://schemas.openxmlformats.org/officeDocument/2006/customXml" ds:itemID="{2F268AB3-6977-4605-9F83-1C3F1717A610}">
   <ds:schemaRefs>
     <ds:schemaRef ds:uri="http://schemas.openxmlformats.org/officeDocument/2006/bibliography"/>
   </ds:schemaRefs>

</xml_diff>

<commit_message>
1. Correct a flaw in setting m_lockFreq in wideGraph. 2. Double-click on a 73 message sets Tx5, rather than Tx6. 3. Clean up a few remaining compiler warnings. 4. Clean up Tab order. 5. Updates to User's Guide
</commit_message>
<xml_diff>
--- a/branches/wsjtx/WSJT-X_Users_Guide.docx
+++ b/branches/wsjtx/WSJT-X_Users_Guide.docx
@@ -236,7 +236,7 @@
           <w:b/>
           <w:color w:val="365F91"/>
         </w:rPr>
-        <w:t>May 22</w:t>
+        <w:t>May 29</w:t>
       </w:r>
       <w:r>
         <w:rPr>
@@ -288,12 +288,12 @@
             <w:spacing w:before="100" w:after="100"/>
           </w:pPr>
           <w:r>
-            <w:t>Conte</w:t>
+            <w:t>Co</w:t>
           </w:r>
           <w:bookmarkStart w:id="0" w:name="_GoBack"/>
           <w:bookmarkEnd w:id="0"/>
           <w:r>
-            <w:t>nts</w:t>
+            <w:t>ntents</w:t>
           </w:r>
         </w:p>
         <w:p>
@@ -318,7 +318,7 @@
           <w:r>
             <w:fldChar w:fldCharType="separate"/>
           </w:r>
-          <w:hyperlink w:anchor="_Toc357146630" w:history="1">
+          <w:hyperlink w:anchor="_Toc357588209" w:history="1">
             <w:r>
               <w:rPr>
                 <w:rStyle w:val="Hyperlink"/>
@@ -345,7 +345,7 @@
                 <w:noProof/>
                 <w:webHidden/>
               </w:rPr>
-              <w:instrText xml:space="preserve"> PAGEREF _Toc357146630 \h </w:instrText>
+              <w:instrText xml:space="preserve"> PAGEREF _Toc357588209 \h </w:instrText>
             </w:r>
             <w:r>
               <w:rPr>
@@ -389,7 +389,7 @@
               <w:szCs w:val="22"/>
             </w:rPr>
           </w:pPr>
-          <w:hyperlink w:anchor="_Toc357146631" w:history="1">
+          <w:hyperlink w:anchor="_Toc357588210" w:history="1">
             <w:r>
               <w:rPr>
                 <w:rStyle w:val="Hyperlink"/>
@@ -416,7 +416,7 @@
                 <w:noProof/>
                 <w:webHidden/>
               </w:rPr>
-              <w:instrText xml:space="preserve"> PAGEREF _Toc357146631 \h </w:instrText>
+              <w:instrText xml:space="preserve"> PAGEREF _Toc357588210 \h </w:instrText>
             </w:r>
             <w:r>
               <w:rPr>
@@ -460,7 +460,7 @@
               <w:szCs w:val="22"/>
             </w:rPr>
           </w:pPr>
-          <w:hyperlink w:anchor="_Toc357146632" w:history="1">
+          <w:hyperlink w:anchor="_Toc357588211" w:history="1">
             <w:r>
               <w:rPr>
                 <w:rStyle w:val="Hyperlink"/>
@@ -487,7 +487,7 @@
                 <w:noProof/>
                 <w:webHidden/>
               </w:rPr>
-              <w:instrText xml:space="preserve"> PAGEREF _Toc357146632 \h </w:instrText>
+              <w:instrText xml:space="preserve"> PAGEREF _Toc357588211 \h </w:instrText>
             </w:r>
             <w:r>
               <w:rPr>
@@ -531,7 +531,7 @@
               <w:szCs w:val="22"/>
             </w:rPr>
           </w:pPr>
-          <w:hyperlink w:anchor="_Toc357146633" w:history="1">
+          <w:hyperlink w:anchor="_Toc357588212" w:history="1">
             <w:r>
               <w:rPr>
                 <w:rStyle w:val="Hyperlink"/>
@@ -558,7 +558,7 @@
                 <w:noProof/>
                 <w:webHidden/>
               </w:rPr>
-              <w:instrText xml:space="preserve"> PAGEREF _Toc357146633 \h </w:instrText>
+              <w:instrText xml:space="preserve"> PAGEREF _Toc357588212 \h </w:instrText>
             </w:r>
             <w:r>
               <w:rPr>
@@ -602,7 +602,7 @@
               <w:szCs w:val="22"/>
             </w:rPr>
           </w:pPr>
-          <w:hyperlink w:anchor="_Toc357146634" w:history="1">
+          <w:hyperlink w:anchor="_Toc357588213" w:history="1">
             <w:r>
               <w:rPr>
                 <w:rStyle w:val="Hyperlink"/>
@@ -629,7 +629,7 @@
                 <w:noProof/>
                 <w:webHidden/>
               </w:rPr>
-              <w:instrText xml:space="preserve"> PAGEREF _Toc357146634 \h </w:instrText>
+              <w:instrText xml:space="preserve"> PAGEREF _Toc357588213 \h </w:instrText>
             </w:r>
             <w:r>
               <w:rPr>
@@ -673,7 +673,7 @@
               <w:szCs w:val="22"/>
             </w:rPr>
           </w:pPr>
-          <w:hyperlink w:anchor="_Toc357146635" w:history="1">
+          <w:hyperlink w:anchor="_Toc357588214" w:history="1">
             <w:r>
               <w:rPr>
                 <w:rStyle w:val="Hyperlink"/>
@@ -700,7 +700,7 @@
                 <w:noProof/>
                 <w:webHidden/>
               </w:rPr>
-              <w:instrText xml:space="preserve"> PAGEREF _Toc357146635 \h </w:instrText>
+              <w:instrText xml:space="preserve"> PAGEREF _Toc357588214 \h </w:instrText>
             </w:r>
             <w:r>
               <w:rPr>
@@ -744,7 +744,7 @@
               <w:szCs w:val="22"/>
             </w:rPr>
           </w:pPr>
-          <w:hyperlink w:anchor="_Toc357146636" w:history="1">
+          <w:hyperlink w:anchor="_Toc357588215" w:history="1">
             <w:r>
               <w:rPr>
                 <w:rStyle w:val="Hyperlink"/>
@@ -771,7 +771,7 @@
                 <w:noProof/>
                 <w:webHidden/>
               </w:rPr>
-              <w:instrText xml:space="preserve"> PAGEREF _Toc357146636 \h </w:instrText>
+              <w:instrText xml:space="preserve"> PAGEREF _Toc357588215 \h </w:instrText>
             </w:r>
             <w:r>
               <w:rPr>
@@ -815,7 +815,7 @@
               <w:szCs w:val="22"/>
             </w:rPr>
           </w:pPr>
-          <w:hyperlink w:anchor="_Toc357146637" w:history="1">
+          <w:hyperlink w:anchor="_Toc357588216" w:history="1">
             <w:r>
               <w:rPr>
                 <w:rStyle w:val="Hyperlink"/>
@@ -842,7 +842,7 @@
                 <w:noProof/>
                 <w:webHidden/>
               </w:rPr>
-              <w:instrText xml:space="preserve"> PAGEREF _Toc357146637 \h </w:instrText>
+              <w:instrText xml:space="preserve"> PAGEREF _Toc357588216 \h </w:instrText>
             </w:r>
             <w:r>
               <w:rPr>
@@ -886,7 +886,7 @@
               <w:szCs w:val="22"/>
             </w:rPr>
           </w:pPr>
-          <w:hyperlink w:anchor="_Toc357146638" w:history="1">
+          <w:hyperlink w:anchor="_Toc357588217" w:history="1">
             <w:r>
               <w:rPr>
                 <w:rStyle w:val="Hyperlink"/>
@@ -913,7 +913,7 @@
                 <w:noProof/>
                 <w:webHidden/>
               </w:rPr>
-              <w:instrText xml:space="preserve"> PAGEREF _Toc357146638 \h </w:instrText>
+              <w:instrText xml:space="preserve"> PAGEREF _Toc357588217 \h </w:instrText>
             </w:r>
             <w:r>
               <w:rPr>
@@ -957,7 +957,7 @@
               <w:szCs w:val="22"/>
             </w:rPr>
           </w:pPr>
-          <w:hyperlink w:anchor="_Toc357146639" w:history="1">
+          <w:hyperlink w:anchor="_Toc357588218" w:history="1">
             <w:r>
               <w:rPr>
                 <w:rStyle w:val="Hyperlink"/>
@@ -984,7 +984,7 @@
                 <w:noProof/>
                 <w:webHidden/>
               </w:rPr>
-              <w:instrText xml:space="preserve"> PAGEREF _Toc357146639 \h </w:instrText>
+              <w:instrText xml:space="preserve"> PAGEREF _Toc357588218 \h </w:instrText>
             </w:r>
             <w:r>
               <w:rPr>
@@ -1028,7 +1028,7 @@
               <w:szCs w:val="22"/>
             </w:rPr>
           </w:pPr>
-          <w:hyperlink w:anchor="_Toc357146640" w:history="1">
+          <w:hyperlink w:anchor="_Toc357588219" w:history="1">
             <w:r>
               <w:rPr>
                 <w:rStyle w:val="Hyperlink"/>
@@ -1055,7 +1055,7 @@
                 <w:noProof/>
                 <w:webHidden/>
               </w:rPr>
-              <w:instrText xml:space="preserve"> PAGEREF _Toc357146640 \h </w:instrText>
+              <w:instrText xml:space="preserve"> PAGEREF _Toc357588219 \h </w:instrText>
             </w:r>
             <w:r>
               <w:rPr>
@@ -1099,7 +1099,7 @@
               <w:szCs w:val="22"/>
             </w:rPr>
           </w:pPr>
-          <w:hyperlink w:anchor="_Toc357146641" w:history="1">
+          <w:hyperlink w:anchor="_Toc357588220" w:history="1">
             <w:r>
               <w:rPr>
                 <w:rStyle w:val="Hyperlink"/>
@@ -1126,7 +1126,7 @@
                 <w:noProof/>
                 <w:webHidden/>
               </w:rPr>
-              <w:instrText xml:space="preserve"> PAGEREF _Toc357146641 \h </w:instrText>
+              <w:instrText xml:space="preserve"> PAGEREF _Toc357588220 \h </w:instrText>
             </w:r>
             <w:r>
               <w:rPr>
@@ -1170,7 +1170,7 @@
               <w:szCs w:val="22"/>
             </w:rPr>
           </w:pPr>
-          <w:hyperlink w:anchor="_Toc357146642" w:history="1">
+          <w:hyperlink w:anchor="_Toc357588221" w:history="1">
             <w:r>
               <w:rPr>
                 <w:rStyle w:val="Hyperlink"/>
@@ -1197,7 +1197,7 @@
                 <w:noProof/>
                 <w:webHidden/>
               </w:rPr>
-              <w:instrText xml:space="preserve"> PAGEREF _Toc357146642 \h </w:instrText>
+              <w:instrText xml:space="preserve"> PAGEREF _Toc357588221 \h </w:instrText>
             </w:r>
             <w:r>
               <w:rPr>
@@ -1241,7 +1241,7 @@
               <w:szCs w:val="22"/>
             </w:rPr>
           </w:pPr>
-          <w:hyperlink w:anchor="_Toc357146643" w:history="1">
+          <w:hyperlink w:anchor="_Toc357588222" w:history="1">
             <w:r>
               <w:rPr>
                 <w:rStyle w:val="Hyperlink"/>
@@ -1268,7 +1268,7 @@
                 <w:noProof/>
                 <w:webHidden/>
               </w:rPr>
-              <w:instrText xml:space="preserve"> PAGEREF _Toc357146643 \h </w:instrText>
+              <w:instrText xml:space="preserve"> PAGEREF _Toc357588222 \h </w:instrText>
             </w:r>
             <w:r>
               <w:rPr>
@@ -1312,7 +1312,7 @@
               <w:szCs w:val="22"/>
             </w:rPr>
           </w:pPr>
-          <w:hyperlink w:anchor="_Toc357146644" w:history="1">
+          <w:hyperlink w:anchor="_Toc357588223" w:history="1">
             <w:r>
               <w:rPr>
                 <w:rStyle w:val="Hyperlink"/>
@@ -1339,7 +1339,7 @@
                 <w:noProof/>
                 <w:webHidden/>
               </w:rPr>
-              <w:instrText xml:space="preserve"> PAGEREF _Toc357146644 \h </w:instrText>
+              <w:instrText xml:space="preserve"> PAGEREF _Toc357588223 \h </w:instrText>
             </w:r>
             <w:r>
               <w:rPr>
@@ -1383,7 +1383,7 @@
               <w:szCs w:val="22"/>
             </w:rPr>
           </w:pPr>
-          <w:hyperlink w:anchor="_Toc357146645" w:history="1">
+          <w:hyperlink w:anchor="_Toc357588224" w:history="1">
             <w:r>
               <w:rPr>
                 <w:rStyle w:val="Hyperlink"/>
@@ -1410,7 +1410,7 @@
                 <w:noProof/>
                 <w:webHidden/>
               </w:rPr>
-              <w:instrText xml:space="preserve"> PAGEREF _Toc357146645 \h </w:instrText>
+              <w:instrText xml:space="preserve"> PAGEREF _Toc357588224 \h </w:instrText>
             </w:r>
             <w:r>
               <w:rPr>
@@ -1472,7 +1472,7 @@
       <w:pPr>
         <w:pStyle w:val="Heading1"/>
       </w:pPr>
-      <w:bookmarkStart w:id="1" w:name="_Toc357146630"/>
+      <w:bookmarkStart w:id="1" w:name="_Toc357588209"/>
       <w:r>
         <w:lastRenderedPageBreak/>
         <w:t>Introduction</w:t>
@@ -1817,7 +1817,16 @@
         <w:t xml:space="preserve">40 dB measured in the standard 2.5 kHz reference bandwidth.  </w:t>
       </w:r>
       <w:r>
-        <w:t xml:space="preserve">It requires very stable oscillators in both transmitter and receiver.  </w:t>
+        <w:t>The slower submodes require</w:t>
+      </w:r>
+      <w:r>
+        <w:t xml:space="preserve"> very stable oscillators in both transmitter and receiver</w:t>
+      </w:r>
+      <w:r>
+        <w:t>, and are generally useful only at MF and LF</w:t>
+      </w:r>
+      <w:r>
+        <w:t xml:space="preserve">.  </w:t>
       </w:r>
       <w:r>
         <w:t xml:space="preserve">JT9-1 is </w:t>
@@ -1900,7 +1909,7 @@
       <w:r>
         <w:br w:type="page"/>
       </w:r>
-      <w:bookmarkStart w:id="2" w:name="_Toc357146631"/>
+      <w:bookmarkStart w:id="2" w:name="_Toc357588210"/>
       <w:r>
         <w:lastRenderedPageBreak/>
         <w:t>System</w:t>
@@ -2164,7 +2173,7 @@
       <w:pPr>
         <w:pStyle w:val="Heading1"/>
       </w:pPr>
-      <w:bookmarkStart w:id="3" w:name="_Toc357146632"/>
+      <w:bookmarkStart w:id="3" w:name="_Toc357588211"/>
       <w:r>
         <w:t>Ins</w:t>
       </w:r>
@@ -3320,7 +3329,7 @@
       <w:pPr>
         <w:pStyle w:val="Heading1"/>
       </w:pPr>
-      <w:bookmarkStart w:id="4" w:name="_Toc357146633"/>
+      <w:bookmarkStart w:id="4" w:name="_Toc357588212"/>
       <w:r>
         <w:t>Basic Operating Tutorial</w:t>
       </w:r>
@@ -3749,9 +3758,9 @@
         </w:rPr>
         <w:drawing>
           <wp:inline distT="0" distB="0" distL="0" distR="0">
-            <wp:extent cx="6214286" cy="5237143"/>
-            <wp:effectExtent l="19050" t="0" r="0" b="0"/>
-            <wp:docPr id="16" name="Picture 3"/>
+            <wp:extent cx="6208776" cy="4754880"/>
+            <wp:effectExtent l="0" t="0" r="0" b="0"/>
+            <wp:docPr id="13" name="Picture 13"/>
             <wp:cNvGraphicFramePr>
               <a:graphicFrameLocks xmlns:a="http://schemas.openxmlformats.org/drawingml/2006/main" noChangeAspect="1"/>
             </wp:cNvGraphicFramePr>
@@ -3759,13 +3768,19 @@
               <a:graphicData uri="http://schemas.openxmlformats.org/drawingml/2006/picture">
                 <pic:pic xmlns:pic="http://schemas.openxmlformats.org/drawingml/2006/picture">
                   <pic:nvPicPr>
-                    <pic:cNvPr id="0" name="Picture 3"/>
+                    <pic:cNvPr id="0" name="Picture 2"/>
                     <pic:cNvPicPr>
                       <a:picLocks noChangeAspect="1" noChangeArrowheads="1"/>
                     </pic:cNvPicPr>
                   </pic:nvPicPr>
                   <pic:blipFill>
-                    <a:blip r:embed="rId16" cstate="print"/>
+                    <a:blip r:embed="rId16">
+                      <a:extLst>
+                        <a:ext uri="{28A0092B-C50C-407E-A947-70E740481C1C}">
+                          <a14:useLocalDpi xmlns:a14="http://schemas.microsoft.com/office/drawing/2010/main" val="0"/>
+                        </a:ext>
+                      </a:extLst>
+                    </a:blip>
                     <a:srcRect/>
                     <a:stretch>
                       <a:fillRect/>
@@ -3774,17 +3789,14 @@
                   <pic:spPr bwMode="auto">
                     <a:xfrm>
                       <a:off x="0" y="0"/>
-                      <a:ext cx="6214286" cy="5237143"/>
+                      <a:ext cx="6208776" cy="4754880"/>
                     </a:xfrm>
                     <a:prstGeom prst="rect">
                       <a:avLst/>
                     </a:prstGeom>
                     <a:noFill/>
-                    <a:ln w="9525">
+                    <a:ln>
                       <a:noFill/>
-                      <a:miter lim="800000"/>
-                      <a:headEnd/>
-                      <a:tailEnd/>
                     </a:ln>
                   </pic:spPr>
                 </pic:pic>
@@ -3810,68 +3822,74 @@
         <w:rPr>
           <w:rFonts w:eastAsia="Times New Roman"/>
         </w:rPr>
+        <w:t xml:space="preserve">Note that </w:t>
+      </w:r>
+      <w:r>
+        <w:rPr>
+          <w:rFonts w:eastAsia="Times New Roman"/>
+        </w:rPr>
+        <w:t xml:space="preserve">at least eight </w:t>
+      </w:r>
+      <w:r>
+        <w:rPr>
+          <w:rFonts w:eastAsia="Times New Roman"/>
+        </w:rPr>
+        <w:t xml:space="preserve">JT9 signals </w:t>
+      </w:r>
+      <w:r>
+        <w:rPr>
+          <w:rFonts w:eastAsia="Times New Roman"/>
+        </w:rPr>
+        <w:t>are present in the example file</w:t>
+      </w:r>
+      <w:r>
+        <w:rPr>
+          <w:rFonts w:eastAsia="Times New Roman"/>
+        </w:rPr>
+        <w:t xml:space="preserve">; all but one </w:t>
+      </w:r>
+      <w:r>
+        <w:rPr>
+          <w:rFonts w:eastAsia="Times New Roman"/>
+        </w:rPr>
+        <w:t xml:space="preserve">of them </w:t>
+      </w:r>
+      <w:r>
+        <w:rPr>
+          <w:rFonts w:eastAsia="Times New Roman"/>
+        </w:rPr>
+        <w:t>are decodable</w:t>
+      </w:r>
+      <w:r>
+        <w:rPr>
+          <w:rFonts w:eastAsia="Times New Roman"/>
+        </w:rPr>
+        <w:t xml:space="preserve">.  </w:t>
+      </w:r>
+      <w:r>
+        <w:rPr>
+          <w:rFonts w:eastAsia="Times New Roman"/>
+        </w:rPr>
+        <w:t xml:space="preserve">When </w:t>
+      </w:r>
+      <w:r>
+        <w:rPr>
+          <w:rFonts w:eastAsia="Times New Roman"/>
+        </w:rPr>
+        <w:t>this file was recorded KF4RWA wa</w:t>
+      </w:r>
+      <w:r>
+        <w:rPr>
+          <w:rFonts w:eastAsia="Times New Roman"/>
+        </w:rPr>
+        <w:t xml:space="preserve">s finishing a QSO </w:t>
+      </w:r>
+      <w:r>
+        <w:rPr>
+          <w:rFonts w:eastAsia="Times New Roman"/>
+        </w:rPr>
         <w:lastRenderedPageBreak/>
-        <w:t xml:space="preserve">Note that </w:t>
-      </w:r>
-      <w:r>
-        <w:rPr>
-          <w:rFonts w:eastAsia="Times New Roman"/>
-        </w:rPr>
-        <w:t xml:space="preserve">at least eight </w:t>
-      </w:r>
-      <w:r>
-        <w:rPr>
-          <w:rFonts w:eastAsia="Times New Roman"/>
-        </w:rPr>
-        <w:t xml:space="preserve">JT9 signals </w:t>
-      </w:r>
-      <w:r>
-        <w:rPr>
-          <w:rFonts w:eastAsia="Times New Roman"/>
-        </w:rPr>
-        <w:t>are present in the example file</w:t>
-      </w:r>
-      <w:r>
-        <w:rPr>
-          <w:rFonts w:eastAsia="Times New Roman"/>
-        </w:rPr>
-        <w:t xml:space="preserve">; all but one </w:t>
-      </w:r>
-      <w:r>
-        <w:rPr>
-          <w:rFonts w:eastAsia="Times New Roman"/>
-        </w:rPr>
-        <w:t xml:space="preserve">of them </w:t>
-      </w:r>
-      <w:r>
-        <w:rPr>
-          <w:rFonts w:eastAsia="Times New Roman"/>
-        </w:rPr>
-        <w:t>are decodable</w:t>
-      </w:r>
-      <w:r>
-        <w:rPr>
-          <w:rFonts w:eastAsia="Times New Roman"/>
-        </w:rPr>
-        <w:t xml:space="preserve">.  </w:t>
-      </w:r>
-      <w:r>
-        <w:rPr>
-          <w:rFonts w:eastAsia="Times New Roman"/>
-        </w:rPr>
-        <w:t xml:space="preserve">When </w:t>
-      </w:r>
-      <w:r>
-        <w:rPr>
-          <w:rFonts w:eastAsia="Times New Roman"/>
-        </w:rPr>
-        <w:t>this file was recorded KF4RWA wa</w:t>
-      </w:r>
-      <w:r>
-        <w:rPr>
-          <w:rFonts w:eastAsia="Times New Roman"/>
-        </w:rPr>
-        <w:t>s finishing a QSO wi</w:t>
+        <w:t>wi</w:t>
       </w:r>
       <w:r>
         <w:rPr>
@@ -5468,7 +5486,7 @@
       <w:pPr>
         <w:pStyle w:val="Heading1"/>
       </w:pPr>
-      <w:bookmarkStart w:id="5" w:name="_Toc357146634"/>
+      <w:bookmarkStart w:id="5" w:name="_Toc357588213"/>
       <w:r>
         <w:t>Making QSOs</w:t>
       </w:r>
@@ -6276,7 +6294,7 @@
       <w:pPr>
         <w:pStyle w:val="Heading1"/>
       </w:pPr>
-      <w:bookmarkStart w:id="6" w:name="_Toc357146635"/>
+      <w:bookmarkStart w:id="6" w:name="_Toc357588214"/>
       <w:r>
         <w:t xml:space="preserve">On-Screen </w:t>
       </w:r>
@@ -7852,7 +7870,7 @@
       <w:pPr>
         <w:pStyle w:val="Heading1"/>
       </w:pPr>
-      <w:bookmarkStart w:id="7" w:name="_Toc357146636"/>
+      <w:bookmarkStart w:id="7" w:name="_Toc357588215"/>
       <w:r>
         <w:t>Status Bar</w:t>
       </w:r>
@@ -7937,7 +7955,7 @@
       <w:pPr>
         <w:pStyle w:val="Heading1"/>
       </w:pPr>
-      <w:bookmarkStart w:id="8" w:name="_Toc357146637"/>
+      <w:bookmarkStart w:id="8" w:name="_Toc357588216"/>
       <w:r>
         <w:t>Menus</w:t>
       </w:r>
@@ -8081,10 +8099,10 @@
           <w:noProof/>
         </w:rPr>
         <w:drawing>
-          <wp:inline distT="0" distB="0" distL="0" distR="0" wp14:anchorId="442780FF" wp14:editId="3A8C992B">
-            <wp:extent cx="2543175" cy="3562350"/>
-            <wp:effectExtent l="19050" t="0" r="9525" b="0"/>
-            <wp:docPr id="18" name="Picture 5"/>
+          <wp:inline distT="0" distB="0" distL="0" distR="0">
+            <wp:extent cx="2562225" cy="3771900"/>
+            <wp:effectExtent l="0" t="0" r="0" b="0"/>
+            <wp:docPr id="14" name="Picture 14"/>
             <wp:cNvGraphicFramePr>
               <a:graphicFrameLocks xmlns:a="http://schemas.openxmlformats.org/drawingml/2006/main" noChangeAspect="1"/>
             </wp:cNvGraphicFramePr>
@@ -8092,13 +8110,19 @@
               <a:graphicData uri="http://schemas.openxmlformats.org/drawingml/2006/picture">
                 <pic:pic xmlns:pic="http://schemas.openxmlformats.org/drawingml/2006/picture">
                   <pic:nvPicPr>
-                    <pic:cNvPr id="0" name="Picture 5"/>
+                    <pic:cNvPr id="0" name="Picture 3"/>
                     <pic:cNvPicPr>
                       <a:picLocks noChangeAspect="1" noChangeArrowheads="1"/>
                     </pic:cNvPicPr>
                   </pic:nvPicPr>
                   <pic:blipFill>
-                    <a:blip r:embed="rId27" cstate="print"/>
+                    <a:blip r:embed="rId27">
+                      <a:extLst>
+                        <a:ext uri="{28A0092B-C50C-407E-A947-70E740481C1C}">
+                          <a14:useLocalDpi xmlns:a14="http://schemas.microsoft.com/office/drawing/2010/main" val="0"/>
+                        </a:ext>
+                      </a:extLst>
+                    </a:blip>
                     <a:srcRect/>
                     <a:stretch>
                       <a:fillRect/>
@@ -8107,17 +8131,14 @@
                   <pic:spPr bwMode="auto">
                     <a:xfrm>
                       <a:off x="0" y="0"/>
-                      <a:ext cx="2543175" cy="3562350"/>
+                      <a:ext cx="2562225" cy="3771900"/>
                     </a:xfrm>
                     <a:prstGeom prst="rect">
                       <a:avLst/>
                     </a:prstGeom>
                     <a:noFill/>
-                    <a:ln w="9525">
+                    <a:ln>
                       <a:noFill/>
-                      <a:miter lim="800000"/>
-                      <a:headEnd/>
-                      <a:tailEnd/>
                     </a:ln>
                   </pic:spPr>
                 </pic:pic>
@@ -8507,7 +8528,7 @@
       <w:pPr>
         <w:pStyle w:val="Heading1"/>
       </w:pPr>
-      <w:bookmarkStart w:id="9" w:name="_Toc357146638"/>
+      <w:bookmarkStart w:id="9" w:name="_Toc357588217"/>
       <w:r>
         <w:t>Keyboard Shortcuts</w:t>
       </w:r>
@@ -9106,7 +9127,7 @@
       <w:pPr>
         <w:pStyle w:val="Heading1"/>
       </w:pPr>
-      <w:bookmarkStart w:id="10" w:name="_Toc357146639"/>
+      <w:bookmarkStart w:id="10" w:name="_Toc357588218"/>
       <w:r>
         <w:t>Special Mouse Commands</w:t>
       </w:r>
@@ -9407,7 +9428,7 @@
       <w:pPr>
         <w:pStyle w:val="Heading1"/>
       </w:pPr>
-      <w:bookmarkStart w:id="11" w:name="_Toc357146640"/>
+      <w:bookmarkStart w:id="11" w:name="_Toc357588219"/>
       <w:r>
         <w:lastRenderedPageBreak/>
         <w:t>Under the Hood</w:t>
@@ -10990,7 +11011,7 @@
         <w:pStyle w:val="Heading1"/>
         <w:spacing w:before="100" w:after="100"/>
       </w:pPr>
-      <w:bookmarkStart w:id="12" w:name="_Toc357146641"/>
+      <w:bookmarkStart w:id="12" w:name="_Toc357588220"/>
       <w:r>
         <w:t>Acknowledgments</w:t>
       </w:r>
@@ -11314,7 +11335,7 @@
           <w:sz w:val="18"/>
           <w:szCs w:val="18"/>
         </w:rPr>
-        <w:t>, VK4BDJ, AC6SL, and AF5X.  Each has</w:t>
+        <w:t xml:space="preserve">, VK4BDJ, AC6SL, </w:t>
       </w:r>
       <w:r>
         <w:rPr>
@@ -11323,6 +11344,24 @@
           <w:sz w:val="18"/>
           <w:szCs w:val="18"/>
         </w:rPr>
+        <w:t xml:space="preserve">G4KLA, </w:t>
+      </w:r>
+      <w:r>
+        <w:rPr>
+          <w:rFonts w:ascii="Arial" w:hAnsi="Arial" w:cs="Arial"/>
+          <w:color w:val="000000"/>
+          <w:sz w:val="18"/>
+          <w:szCs w:val="18"/>
+        </w:rPr>
+        <w:t>and AF5X.  Each has</w:t>
+      </w:r>
+      <w:r>
+        <w:rPr>
+          <w:rFonts w:ascii="Arial" w:hAnsi="Arial" w:cs="Arial"/>
+          <w:color w:val="000000"/>
+          <w:sz w:val="18"/>
+          <w:szCs w:val="18"/>
+        </w:rPr>
         <w:t xml:space="preserve"> helped to bring the program’s design, code, and documentation to its present state.</w:t>
       </w:r>
     </w:p>
@@ -11331,7 +11370,7 @@
         <w:pStyle w:val="Heading1"/>
         <w:spacing w:before="100" w:after="100"/>
       </w:pPr>
-      <w:bookmarkStart w:id="13" w:name="_Toc357146642"/>
+      <w:bookmarkStart w:id="13" w:name="_Toc357588221"/>
       <w:r>
         <w:lastRenderedPageBreak/>
         <w:t>Appendix A: Installed and Generated Files</w:t>
@@ -12830,7 +12869,7 @@
         <w:spacing w:before="100" w:after="100"/>
       </w:pPr>
       <w:bookmarkStart w:id="14" w:name="JT65_Protocol"/>
-      <w:bookmarkStart w:id="15" w:name="_Toc357146643"/>
+      <w:bookmarkStart w:id="15" w:name="_Toc357588222"/>
       <w:bookmarkEnd w:id="14"/>
       <w:r>
         <w:t>Appendix B:  The JT9</w:t>
@@ -13663,7 +13702,7 @@
       </w:pPr>
       <w:bookmarkStart w:id="16" w:name="_Toc26540272"/>
       <w:bookmarkStart w:id="17" w:name="_Toc142881090"/>
-      <w:bookmarkStart w:id="18" w:name="_Toc357146644"/>
+      <w:bookmarkStart w:id="18" w:name="_Toc357588223"/>
       <w:r>
         <w:lastRenderedPageBreak/>
         <w:t>Appendix C</w:t>
@@ -14007,7 +14046,7 @@
         <w:pStyle w:val="Heading1"/>
         <w:spacing w:before="120"/>
       </w:pPr>
-      <w:bookmarkStart w:id="19" w:name="_Toc357146645"/>
+      <w:bookmarkStart w:id="19" w:name="_Toc357588224"/>
       <w:r>
         <w:t>Appendix D:  Troubleshooting</w:t>
       </w:r>
@@ -17047,7 +17086,7 @@
 </file>
 
 <file path=customXml/itemProps1.xml><?xml version="1.0" encoding="utf-8"?>
-<ds:datastoreItem xmlns:ds="http://schemas.openxmlformats.org/officeDocument/2006/customXml" ds:itemID="{2F268AB3-6977-4605-9F83-1C3F1717A610}">
+<ds:datastoreItem xmlns:ds="http://schemas.openxmlformats.org/officeDocument/2006/customXml" ds:itemID="{6C82E8D8-5F91-44C2-9CE9-0A50D88121BB}">
   <ds:schemaRefs>
     <ds:schemaRef ds:uri="http://schemas.openxmlformats.org/officeDocument/2006/bibliography"/>
   </ds:schemaRefs>

</xml_diff>

<commit_message>
Remove submodes JT9-5, JT9-10, JT9-30 from the Mode menu. This will be WSJT-X Version 1.0.
</commit_message>
<xml_diff>
--- a/branches/wsjtx/WSJT-X_Users_Guide.docx
+++ b/branches/wsjtx/WSJT-X_Users_Guide.docx
@@ -236,7 +236,7 @@
           <w:b/>
           <w:color w:val="365F91"/>
         </w:rPr>
-        <w:t>May 29</w:t>
+        <w:t>May 30</w:t>
       </w:r>
       <w:r>
         <w:rPr>
@@ -288,12 +288,7 @@
             <w:spacing w:before="100" w:after="100"/>
           </w:pPr>
           <w:r>
-            <w:t>Co</w:t>
-          </w:r>
-          <w:bookmarkStart w:id="0" w:name="_GoBack"/>
-          <w:bookmarkEnd w:id="0"/>
-          <w:r>
-            <w:t>ntents</w:t>
+            <w:t>Contents</w:t>
           </w:r>
         </w:p>
         <w:p>
@@ -1472,12 +1467,12 @@
       <w:pPr>
         <w:pStyle w:val="Heading1"/>
       </w:pPr>
-      <w:bookmarkStart w:id="1" w:name="_Toc357588209"/>
+      <w:bookmarkStart w:id="0" w:name="_Toc357588209"/>
       <w:r>
         <w:lastRenderedPageBreak/>
         <w:t>Introduction</w:t>
       </w:r>
-      <w:bookmarkEnd w:id="1"/>
+      <w:bookmarkEnd w:id="0"/>
     </w:p>
     <w:p>
       <w:hyperlink r:id="rId9" w:history="1">
@@ -1639,13 +1634,7 @@
         <w:t>WSJT</w:t>
       </w:r>
       <w:r>
-        <w:t xml:space="preserve">.  All three </w:t>
-      </w:r>
-      <w:r>
-        <w:t xml:space="preserve">modes </w:t>
-      </w:r>
-      <w:r>
-        <w:t xml:space="preserve">are designed for making </w:t>
+        <w:t xml:space="preserve">.  All three are designed for making </w:t>
       </w:r>
       <w:r>
         <w:t xml:space="preserve">reliable, confirmed </w:t>
@@ -1728,7 +1717,7 @@
         <w:t xml:space="preserve">of a few </w:t>
       </w:r>
       <w:r>
-        <w:t>W</w:t>
+        <w:t>w</w:t>
       </w:r>
       <w:r>
         <w:t>atts</w:t>
@@ -1769,7 +1758,7 @@
         <w:t xml:space="preserve">JT9 </w:t>
       </w:r>
       <w:r>
-        <w:t xml:space="preserve">mode (sometimes called JT9-1) uses 1-minute sequences.  A minimal QSO usually takes 4 to 6 minutes:  2 or 3 transmissions by each station, one transmitting in odd minutes and the other even.  </w:t>
+        <w:t xml:space="preserve">mode (sometimes called JT9-1) uses 1-minute sequences.  A minimal QSO takes 4 to 6 minutes:  2 or 3 transmissions by each station, one transmitting in odd minutes and the other even.  </w:t>
       </w:r>
       <w:r>
         <w:rPr>
@@ -1778,64 +1767,42 @@
         <w:t>WSJT-X</w:t>
       </w:r>
       <w:r>
-        <w:t xml:space="preserve"> also offers 2-minute sequences as submode JT9-2, and experimental versions of the program have offered even longer sequences as</w:t>
-      </w:r>
-      <w:r>
-        <w:t xml:space="preserve"> submodes JT9-5, JT9-10, and JT9-30</w:t>
+        <w:t xml:space="preserve"> also offers </w:t>
+      </w:r>
+      <w:r>
+        <w:t>submode JT9-2</w:t>
+      </w:r>
+      <w:r>
+        <w:t xml:space="preserve">, with </w:t>
+      </w:r>
+      <w:r>
+        <w:t>2-minu</w:t>
+      </w:r>
+      <w:r>
+        <w:t xml:space="preserve">te sequences and </w:t>
+      </w:r>
+      <w:proofErr w:type="gramStart"/>
+      <w:r>
+        <w:t>3 dB better sensitivity under optimum circumstances</w:t>
+      </w:r>
+      <w:proofErr w:type="gramEnd"/>
+      <w:r>
+        <w:rPr>
+          <w:rStyle w:val="FootnoteReference"/>
+        </w:rPr>
+        <w:footnoteReference w:id="1"/>
       </w:r>
       <w:r>
         <w:t xml:space="preserve">.  </w:t>
       </w:r>
       <w:r>
-        <w:t xml:space="preserve"> </w:t>
-      </w:r>
-      <w:r>
-        <w:t>T</w:t>
-      </w:r>
-      <w:r>
-        <w:t xml:space="preserve">he </w:t>
-      </w:r>
-      <w:r>
-        <w:t>submode</w:t>
-      </w:r>
-      <w:r>
-        <w:t xml:space="preserve">s with longer transmissions trade reduced throughput for smaller bandwidth and increased sensitivity.  The slowest </w:t>
-      </w:r>
-      <w:r>
-        <w:t xml:space="preserve">experimental </w:t>
-      </w:r>
-      <w:r>
-        <w:t>submode</w:t>
-      </w:r>
-      <w:r>
-        <w:t xml:space="preserve">, JT9-30, has total bandwidth 0.4 Hz and operates at signal-to-noise </w:t>
-      </w:r>
-      <w:r>
-        <w:t>ratios as low as –</w:t>
-      </w:r>
-      <w:r>
-        <w:t xml:space="preserve">40 dB measured in the standard 2.5 kHz reference bandwidth.  </w:t>
-      </w:r>
-      <w:r>
-        <w:t>The slower submodes require</w:t>
-      </w:r>
-      <w:r>
-        <w:t xml:space="preserve"> very stable oscillators in both transmitter and receiver</w:t>
-      </w:r>
-      <w:r>
-        <w:t>, and are generally useful only at MF and LF</w:t>
-      </w:r>
-      <w:r>
-        <w:t xml:space="preserve">.  </w:t>
-      </w:r>
-      <w:r>
         <w:t xml:space="preserve">JT9-1 is </w:t>
       </w:r>
       <w:r>
         <w:t xml:space="preserve">always </w:t>
       </w:r>
       <w:r>
-        <w:t>the recommended submode unless you really need the additional sensitivity of a slower mode.</w:t>
+        <w:t>the recommended submode unless you really need the additional sensitivity.</w:t>
       </w:r>
     </w:p>
     <w:p>
@@ -1899,6 +1866,28 @@
         </w:r>
       </w:hyperlink>
       <w:r>
+        <w:t xml:space="preserve">, and communication among the developers takes place on the email reflector </w:t>
+      </w:r>
+      <w:hyperlink r:id="rId11" w:history="1">
+        <w:r>
+          <w:rPr>
+            <w:rStyle w:val="Hyperlink"/>
+          </w:rPr>
+          <w:t>wsjt-devel@lists.berlios.de</w:t>
+        </w:r>
+      </w:hyperlink>
+      <w:r>
+        <w:t xml:space="preserve">.  You can subscribe to this list at </w:t>
+      </w:r>
+      <w:hyperlink r:id="rId12" w:history="1">
+        <w:r>
+          <w:rPr>
+            <w:rStyle w:val="Hyperlink"/>
+          </w:rPr>
+          <w:t>https://lists.berlios.de/mailman/listinfo/wsjt-devel</w:t>
+        </w:r>
+      </w:hyperlink>
+      <w:r>
         <w:t>.</w:t>
       </w:r>
     </w:p>
@@ -1909,7 +1898,7 @@
       <w:r>
         <w:br w:type="page"/>
       </w:r>
-      <w:bookmarkStart w:id="2" w:name="_Toc357588210"/>
+      <w:bookmarkStart w:id="1" w:name="_Toc357588210"/>
       <w:r>
         <w:lastRenderedPageBreak/>
         <w:t>System</w:t>
@@ -1917,7 +1906,7 @@
       <w:r>
         <w:t xml:space="preserve"> Requirements</w:t>
       </w:r>
-      <w:bookmarkEnd w:id="2"/>
+      <w:bookmarkEnd w:id="1"/>
     </w:p>
     <w:p>
       <w:pPr>
@@ -1973,19 +1962,19 @@
       </w:r>
       <w:proofErr w:type="spellEnd"/>
       <w:r>
-        <w:t xml:space="preserve">-like operating systems, </w:t>
-      </w:r>
-      <w:r>
-        <w:t>but we do not yet provide click-to-install package</w:t>
-      </w:r>
-      <w:r>
-        <w:t>s for them</w:t>
+        <w:t>-like operating systems</w:t>
       </w:r>
       <w:r>
         <w:t>.</w:t>
       </w:r>
       <w:r>
-        <w:t xml:space="preserve">  See Appendix C</w:t>
+        <w:t xml:space="preserve"> </w:t>
+      </w:r>
+      <w:r>
+        <w:t xml:space="preserve"> </w:t>
+      </w:r>
+      <w:r>
+        <w:t>See Appendix C</w:t>
       </w:r>
       <w:r>
         <w:t>.</w:t>
@@ -2062,10 +2051,10 @@
         <w:t xml:space="preserve"> or CAT control</w:t>
       </w:r>
       <w:r>
-        <w:t xml:space="preserve">.  </w:t>
-      </w:r>
-      <w:r>
-        <w:t>You can also use VOX control for T/R switching.</w:t>
+        <w:t xml:space="preserve">, or </w:t>
+      </w:r>
+      <w:r>
+        <w:t>VOX for T/R switching.</w:t>
       </w:r>
     </w:p>
     <w:p>
@@ -2126,36 +2115,52 @@
         </w:rPr>
         <w:t xml:space="preserve"> NTP</w:t>
       </w:r>
-      <w:proofErr w:type="gramStart"/>
       <w:r>
         <w:rPr>
           <w:rFonts w:ascii="Arial" w:eastAsia="Times New Roman" w:hAnsi="Arial" w:cs="Arial"/>
-        </w:rPr>
-        <w:t>,  s</w:t>
+          <w:i/>
+        </w:rPr>
+        <w:t>:</w:t>
       </w:r>
       <w:r>
         <w:rPr>
           <w:rFonts w:ascii="Arial" w:eastAsia="Times New Roman" w:hAnsi="Arial" w:cs="Arial"/>
         </w:rPr>
-        <w:t>ee</w:t>
-      </w:r>
-      <w:proofErr w:type="gramEnd"/>
+        <w:t xml:space="preserve">  s</w:t>
+      </w:r>
       <w:r>
         <w:rPr>
           <w:rFonts w:ascii="Arial" w:eastAsia="Times New Roman" w:hAnsi="Arial" w:cs="Arial"/>
         </w:rPr>
-        <w:t xml:space="preserve"> </w:t>
-      </w:r>
-      <w:hyperlink r:id="rId11" w:history="1">
-        <w:r>
-          <w:rPr>
-            <w:rFonts w:ascii="Arial" w:eastAsia="Times New Roman" w:hAnsi="Arial" w:cs="Arial"/>
-            <w:color w:val="0000FF"/>
-            <w:u w:val="single"/>
-          </w:rPr>
-          <w:t>http://www.satsignal.eu/ntp/setup.html</w:t>
-        </w:r>
-      </w:hyperlink>
+        <w:t xml:space="preserve">ee </w:t>
+      </w:r>
+      <w:bookmarkStart w:id="2" w:name="_GoBack"/>
+      <w:bookmarkEnd w:id="2"/>
+      <w:r>
+        <w:fldChar w:fldCharType="begin"/>
+      </w:r>
+      <w:r>
+        <w:instrText xml:space="preserve"> HYPERLINK "http://www.satsignal.eu/ntp/setup.html" </w:instrText>
+      </w:r>
+      <w:r>
+        <w:fldChar w:fldCharType="separate"/>
+      </w:r>
+      <w:r>
+        <w:rPr>
+          <w:rFonts w:ascii="Arial" w:eastAsia="Times New Roman" w:hAnsi="Arial" w:cs="Arial"/>
+          <w:color w:val="0000FF"/>
+          <w:u w:val="single"/>
+        </w:rPr>
+        <w:t>http://www.satsignal.eu/ntp/setup.html</w:t>
+      </w:r>
+      <w:r>
+        <w:rPr>
+          <w:rFonts w:ascii="Arial" w:eastAsia="Times New Roman" w:hAnsi="Arial" w:cs="Arial"/>
+          <w:color w:val="0000FF"/>
+          <w:u w:val="single"/>
+        </w:rPr>
+        <w:fldChar w:fldCharType="end"/>
+      </w:r>
       <w:r>
         <w:rPr>
           <w:rFonts w:ascii="Arial" w:eastAsia="Times New Roman" w:hAnsi="Arial" w:cs="Arial"/>
@@ -2215,7 +2220,7 @@
         </w:rPr>
         <w:t xml:space="preserve"> can be downloaded from the WSJT Home Page at </w:t>
       </w:r>
-      <w:hyperlink r:id="rId12" w:history="1">
+      <w:hyperlink r:id="rId13" w:history="1">
         <w:r>
           <w:rPr>
             <w:rStyle w:val="Hyperlink"/>
@@ -2299,7 +2304,7 @@
         </w:rPr>
         <w:t xml:space="preserve"> at </w:t>
       </w:r>
-      <w:hyperlink r:id="rId13" w:history="1">
+      <w:hyperlink r:id="rId14" w:history="1">
         <w:r>
           <w:rPr>
             <w:rStyle w:val="Hyperlink"/>
@@ -2648,32 +2653,32 @@
         <w:rPr>
           <w:rFonts w:eastAsia="Times New Roman"/>
         </w:rPr>
-        <w:t xml:space="preserve">) and whatever </w:t>
+        <w:t xml:space="preserve">) and whatever serial communication parameters </w:t>
+      </w:r>
+      <w:r>
+        <w:rPr>
+          <w:rFonts w:eastAsia="Times New Roman"/>
+        </w:rPr>
+        <w:t xml:space="preserve">may be </w:t>
+      </w:r>
+      <w:r>
+        <w:rPr>
+          <w:rFonts w:eastAsia="Times New Roman"/>
+        </w:rPr>
+        <w:t xml:space="preserve">required by your radio. </w:t>
+      </w:r>
+      <w:r>
+        <w:rPr>
+          <w:rFonts w:eastAsia="Times New Roman"/>
+        </w:rPr>
+        <w:t xml:space="preserve"> If using CAT </w:t>
       </w:r>
       <w:r>
         <w:rPr>
           <w:rFonts w:eastAsia="Times New Roman"/>
         </w:rPr>
         <w:lastRenderedPageBreak/>
-        <w:t xml:space="preserve">serial communication parameters </w:t>
-      </w:r>
-      <w:r>
-        <w:rPr>
-          <w:rFonts w:eastAsia="Times New Roman"/>
-        </w:rPr>
-        <w:t xml:space="preserve">may be </w:t>
-      </w:r>
-      <w:r>
-        <w:rPr>
-          <w:rFonts w:eastAsia="Times New Roman"/>
-        </w:rPr>
-        <w:t xml:space="preserve">required by your radio. </w:t>
-      </w:r>
-      <w:r>
-        <w:rPr>
-          <w:rFonts w:eastAsia="Times New Roman"/>
-        </w:rPr>
-        <w:t xml:space="preserve"> If using CAT control, most radios will allow you to set </w:t>
+        <w:t xml:space="preserve">control, most radios will allow you to set </w:t>
       </w:r>
       <w:r>
         <w:rPr>
@@ -2976,7 +2981,7 @@
                     </pic:cNvPicPr>
                   </pic:nvPicPr>
                   <pic:blipFill>
-                    <a:blip r:embed="rId14" cstate="print"/>
+                    <a:blip r:embed="rId15" cstate="print"/>
                     <a:srcRect/>
                     <a:stretch>
                       <a:fillRect/>
@@ -3715,7 +3720,7 @@
                     </pic:cNvPicPr>
                   </pic:nvPicPr>
                   <pic:blipFill>
-                    <a:blip r:embed="rId15" cstate="print"/>
+                    <a:blip r:embed="rId16" cstate="print"/>
                     <a:srcRect/>
                     <a:stretch>
                       <a:fillRect/>
@@ -3774,7 +3779,7 @@
                     </pic:cNvPicPr>
                   </pic:nvPicPr>
                   <pic:blipFill>
-                    <a:blip r:embed="rId16">
+                    <a:blip r:embed="rId17">
                       <a:extLst>
                         <a:ext uri="{28A0092B-C50C-407E-A947-70E740481C1C}">
                           <a14:useLocalDpi xmlns:a14="http://schemas.microsoft.com/office/drawing/2010/main" val="0"/>
@@ -6331,7 +6336,7 @@
                     </pic:cNvPicPr>
                   </pic:nvPicPr>
                   <pic:blipFill>
-                    <a:blip r:embed="rId17" cstate="print">
+                    <a:blip r:embed="rId18" cstate="print">
                       <a:extLst>
                         <a:ext uri="{28A0092B-C50C-407E-A947-70E740481C1C}">
                           <a14:useLocalDpi xmlns:a14="http://schemas.microsoft.com/office/drawing/2010/main" val="0"/>
@@ -6614,7 +6619,7 @@
                     </pic:cNvPicPr>
                   </pic:nvPicPr>
                   <pic:blipFill>
-                    <a:blip r:embed="rId18" cstate="print">
+                    <a:blip r:embed="rId19" cstate="print">
                       <a:extLst>
                         <a:ext uri="{28A0092B-C50C-407E-A947-70E740481C1C}">
                           <a14:useLocalDpi xmlns:a14="http://schemas.microsoft.com/office/drawing/2010/main" val="0"/>
@@ -6702,7 +6707,7 @@
                     </pic:cNvPicPr>
                   </pic:nvPicPr>
                   <pic:blipFill>
-                    <a:blip r:embed="rId19" cstate="print"/>
+                    <a:blip r:embed="rId20" cstate="print"/>
                     <a:srcRect/>
                     <a:stretch>
                       <a:fillRect/>
@@ -7021,7 +7026,7 @@
                     </pic:cNvPicPr>
                   </pic:nvPicPr>
                   <pic:blipFill>
-                    <a:blip r:embed="rId20" cstate="print">
+                    <a:blip r:embed="rId21" cstate="print">
                       <a:extLst>
                         <a:ext uri="{28A0092B-C50C-407E-A947-70E740481C1C}">
                           <a14:useLocalDpi xmlns:a14="http://schemas.microsoft.com/office/drawing/2010/main" val="0"/>
@@ -7179,7 +7184,7 @@
                     </pic:cNvPicPr>
                   </pic:nvPicPr>
                   <pic:blipFill>
-                    <a:blip r:embed="rId21" cstate="print">
+                    <a:blip r:embed="rId22" cstate="print">
                       <a:extLst>
                         <a:ext uri="{28A0092B-C50C-407E-A947-70E740481C1C}">
                           <a14:useLocalDpi xmlns:a14="http://schemas.microsoft.com/office/drawing/2010/main" val="0"/>
@@ -7476,7 +7481,7 @@
                     </pic:cNvPicPr>
                   </pic:nvPicPr>
                   <pic:blipFill>
-                    <a:blip r:embed="rId22" cstate="print">
+                    <a:blip r:embed="rId23" cstate="print">
                       <a:extLst>
                         <a:ext uri="{28A0092B-C50C-407E-A947-70E740481C1C}">
                           <a14:useLocalDpi xmlns:a14="http://schemas.microsoft.com/office/drawing/2010/main" val="0"/>
@@ -7669,7 +7674,7 @@
                     <pic:cNvPicPr/>
                   </pic:nvPicPr>
                   <pic:blipFill>
-                    <a:blip r:embed="rId23" cstate="print">
+                    <a:blip r:embed="rId24" cstate="print">
                       <a:extLst>
                         <a:ext uri="{28A0092B-C50C-407E-A947-70E740481C1C}">
                           <a14:useLocalDpi xmlns:a14="http://schemas.microsoft.com/office/drawing/2010/main" val="0"/>
@@ -7735,7 +7740,7 @@
                     </pic:cNvPicPr>
                   </pic:nvPicPr>
                   <pic:blipFill>
-                    <a:blip r:embed="rId24" cstate="print"/>
+                    <a:blip r:embed="rId25" cstate="print"/>
                     <a:srcRect/>
                     <a:stretch>
                       <a:fillRect/>
@@ -7904,7 +7909,7 @@
                     </pic:cNvPicPr>
                   </pic:nvPicPr>
                   <pic:blipFill>
-                    <a:blip r:embed="rId25">
+                    <a:blip r:embed="rId26">
                       <a:extLst>
                         <a:ext uri="{28A0092B-C50C-407E-A947-70E740481C1C}">
                           <a14:useLocalDpi xmlns:a14="http://schemas.microsoft.com/office/drawing/2010/main" val="0"/>
@@ -8030,7 +8035,7 @@
                     <pic:cNvPicPr/>
                   </pic:nvPicPr>
                   <pic:blipFill>
-                    <a:blip r:embed="rId26" cstate="print">
+                    <a:blip r:embed="rId27" cstate="print">
                       <a:extLst>
                         <a:ext uri="{28A0092B-C50C-407E-A947-70E740481C1C}">
                           <a14:useLocalDpi xmlns:a14="http://schemas.microsoft.com/office/drawing/2010/main" val="0"/>
@@ -8116,7 +8121,7 @@
                     </pic:cNvPicPr>
                   </pic:nvPicPr>
                   <pic:blipFill>
-                    <a:blip r:embed="rId27">
+                    <a:blip r:embed="rId28">
                       <a:extLst>
                         <a:ext uri="{28A0092B-C50C-407E-A947-70E740481C1C}">
                           <a14:useLocalDpi xmlns:a14="http://schemas.microsoft.com/office/drawing/2010/main" val="0"/>
@@ -8191,7 +8196,7 @@
                     <pic:cNvPicPr/>
                   </pic:nvPicPr>
                   <pic:blipFill>
-                    <a:blip r:embed="rId28" cstate="print">
+                    <a:blip r:embed="rId29" cstate="print">
                       <a:extLst>
                         <a:ext uri="{28A0092B-C50C-407E-A947-70E740481C1C}">
                           <a14:useLocalDpi xmlns:a14="http://schemas.microsoft.com/office/drawing/2010/main" val="0"/>
@@ -8261,7 +8266,7 @@
                     <pic:cNvPicPr/>
                   </pic:nvPicPr>
                   <pic:blipFill>
-                    <a:blip r:embed="rId29" cstate="print">
+                    <a:blip r:embed="rId30" cstate="print">
                       <a:extLst>
                         <a:ext uri="{28A0092B-C50C-407E-A947-70E740481C1C}">
                           <a14:useLocalDpi xmlns:a14="http://schemas.microsoft.com/office/drawing/2010/main" val="0"/>
@@ -8345,7 +8350,7 @@
                     <pic:cNvPicPr/>
                   </pic:nvPicPr>
                   <pic:blipFill>
-                    <a:blip r:embed="rId30" cstate="print">
+                    <a:blip r:embed="rId31" cstate="print">
                       <a:extLst>
                         <a:ext uri="{28A0092B-C50C-407E-A947-70E740481C1C}">
                           <a14:useLocalDpi xmlns:a14="http://schemas.microsoft.com/office/drawing/2010/main" val="0"/>
@@ -8415,7 +8420,7 @@
                     <pic:cNvPicPr/>
                   </pic:nvPicPr>
                   <pic:blipFill>
-                    <a:blip r:embed="rId31" cstate="print">
+                    <a:blip r:embed="rId32" cstate="print">
                       <a:extLst>
                         <a:ext uri="{28A0092B-C50C-407E-A947-70E740481C1C}">
                           <a14:useLocalDpi xmlns:a14="http://schemas.microsoft.com/office/drawing/2010/main" val="0"/>
@@ -8487,7 +8492,7 @@
                     </pic:cNvPicPr>
                   </pic:nvPicPr>
                   <pic:blipFill>
-                    <a:blip r:embed="rId32" cstate="print">
+                    <a:blip r:embed="rId33" cstate="print">
                       <a:extLst>
                         <a:ext uri="{28A0092B-C50C-407E-A947-70E740481C1C}">
                           <a14:useLocalDpi xmlns:a14="http://schemas.microsoft.com/office/drawing/2010/main" val="0"/>
@@ -11262,7 +11267,7 @@
         </w:rPr>
         <w:t xml:space="preserve">licensed under the </w:t>
       </w:r>
-      <w:hyperlink r:id="rId33" w:history="1">
+      <w:hyperlink r:id="rId34" w:history="1">
         <w:r>
           <w:rPr>
             <w:rStyle w:val="Hyperlink"/>
@@ -13758,7 +13763,7 @@
         </w:rPr>
         <w:t xml:space="preserve">under the </w:t>
       </w:r>
-      <w:hyperlink r:id="rId34" w:history="1">
+      <w:hyperlink r:id="rId35" w:history="1">
         <w:r>
           <w:rPr>
             <w:rStyle w:val="Hyperlink"/>
@@ -13803,7 +13808,7 @@
         </w:rPr>
         <w:t xml:space="preserve">itory at </w:t>
       </w:r>
-      <w:hyperlink r:id="rId35" w:history="1">
+      <w:hyperlink r:id="rId36" w:history="1">
         <w:r>
           <w:rPr>
             <w:rStyle w:val="Hyperlink"/>
@@ -14075,7 +14080,7 @@
       </w:pPr>
     </w:p>
     <w:sectPr>
-      <w:footerReference w:type="default" r:id="rId36"/>
+      <w:footerReference w:type="default" r:id="rId37"/>
       <w:pgSz w:w="12240" w:h="15840" w:code="1"/>
       <w:pgMar w:top="1152" w:right="1440" w:bottom="576" w:left="1440" w:header="720" w:footer="144" w:gutter="0"/>
       <w:cols w:space="720"/>
@@ -14145,7 +14150,7 @@
           <w:rPr>
             <w:noProof/>
           </w:rPr>
-          <w:t>2</w:t>
+          <w:t>4</w:t>
         </w:r>
         <w:r>
           <w:rPr>
@@ -14183,6 +14188,82 @@
       </w:pPr>
       <w:r>
         <w:continuationSeparator/>
+      </w:r>
+    </w:p>
+  </w:footnote>
+  <w:footnote w:id="1">
+    <w:p>
+      <w:pPr>
+        <w:pStyle w:val="FootnoteText"/>
+      </w:pPr>
+      <w:r>
+        <w:rPr>
+          <w:rStyle w:val="FootnoteReference"/>
+        </w:rPr>
+        <w:footnoteRef/>
+      </w:r>
+      <w:r>
+        <w:t xml:space="preserve"> E</w:t>
+      </w:r>
+      <w:r>
+        <w:t xml:space="preserve">xperimental versions of </w:t>
+      </w:r>
+      <w:r>
+        <w:rPr>
+          <w:i/>
+        </w:rPr>
+        <w:t>WSJT_X</w:t>
+      </w:r>
+      <w:r>
+        <w:t xml:space="preserve"> </w:t>
+      </w:r>
+      <w:r>
+        <w:t xml:space="preserve">have offered </w:t>
+      </w:r>
+      <w:r>
+        <w:t>submodes JT9-5, JT9-10, and JT9-30</w:t>
+      </w:r>
+      <w:r>
+        <w:t xml:space="preserve"> with </w:t>
+      </w:r>
+      <w:r>
+        <w:t xml:space="preserve">even longer sequences.  </w:t>
+      </w:r>
+      <w:r>
+        <w:t xml:space="preserve"> </w:t>
+      </w:r>
+      <w:r>
+        <w:t>The</w:t>
+      </w:r>
+      <w:r>
+        <w:t>y</w:t>
+      </w:r>
+      <w:r>
+        <w:t xml:space="preserve"> </w:t>
+      </w:r>
+      <w:r>
+        <w:t xml:space="preserve">trade reduced throughput for smaller bandwidth and increased sensitivity.  The slowest </w:t>
+      </w:r>
+      <w:r>
+        <w:t>experimental submode</w:t>
+      </w:r>
+      <w:r>
+        <w:t xml:space="preserve">, JT9-30, has total bandwidth 0.4 Hz and operates at signal-to-noise </w:t>
+      </w:r>
+      <w:r>
+        <w:t>ratios as low as –</w:t>
+      </w:r>
+      <w:r>
+        <w:t xml:space="preserve">40 dB measured in the standard 2.5 kHz reference bandwidth.  </w:t>
+      </w:r>
+      <w:r>
+        <w:t>The</w:t>
+      </w:r>
+      <w:r>
+        <w:t>se</w:t>
+      </w:r>
+      <w:r>
+        <w:t xml:space="preserve"> submodes require very stable oscillators in both transmitter and receiver, and are generally useful only at MF and LF.  </w:t>
       </w:r>
     </w:p>
   </w:footnote>
@@ -16195,6 +16276,45 @@
     <w:rPr>
       <w:rFonts w:ascii="Arial" w:eastAsiaTheme="minorEastAsia" w:hAnsi="Arial" w:cs="Arial"/>
       <w:color w:val="000000"/>
+    </w:rPr>
+  </w:style>
+  <w:style w:type="paragraph" w:styleId="FootnoteText">
+    <w:name w:val="footnote text"/>
+    <w:basedOn w:val="Normal"/>
+    <w:link w:val="FootnoteTextChar"/>
+    <w:uiPriority w:val="99"/>
+    <w:semiHidden/>
+    <w:unhideWhenUsed/>
+    <w:rsid w:val="0028711B"/>
+    <w:pPr>
+      <w:spacing w:before="0" w:after="0" w:line="240" w:lineRule="auto"/>
+    </w:pPr>
+    <w:rPr>
+      <w:sz w:val="20"/>
+      <w:szCs w:val="20"/>
+    </w:rPr>
+  </w:style>
+  <w:style w:type="character" w:customStyle="1" w:styleId="FootnoteTextChar">
+    <w:name w:val="Footnote Text Char"/>
+    <w:basedOn w:val="DefaultParagraphFont"/>
+    <w:link w:val="FootnoteText"/>
+    <w:uiPriority w:val="99"/>
+    <w:semiHidden/>
+    <w:rsid w:val="0028711B"/>
+    <w:rPr>
+      <w:sz w:val="20"/>
+      <w:szCs w:val="20"/>
+    </w:rPr>
+  </w:style>
+  <w:style w:type="character" w:styleId="FootnoteReference">
+    <w:name w:val="footnote reference"/>
+    <w:basedOn w:val="DefaultParagraphFont"/>
+    <w:uiPriority w:val="99"/>
+    <w:semiHidden/>
+    <w:unhideWhenUsed/>
+    <w:rsid w:val="0028711B"/>
+    <w:rPr>
+      <w:vertAlign w:val="superscript"/>
     </w:rPr>
   </w:style>
 </w:styles>
@@ -17086,7 +17206,7 @@
 </file>
 
 <file path=customXml/itemProps1.xml><?xml version="1.0" encoding="utf-8"?>
-<ds:datastoreItem xmlns:ds="http://schemas.openxmlformats.org/officeDocument/2006/customXml" ds:itemID="{6C82E8D8-5F91-44C2-9CE9-0A50D88121BB}">
+<ds:datastoreItem xmlns:ds="http://schemas.openxmlformats.org/officeDocument/2006/customXml" ds:itemID="{B2418AA0-57E9-46A9-B117-A93E857FB096}">
   <ds:schemaRefs>
     <ds:schemaRef ds:uri="http://schemas.openxmlformats.org/officeDocument/2006/bibliography"/>
   </ds:schemaRefs>

</xml_diff>